<commit_message>
added figures and figure cross references and worked a bit on text
</commit_message>
<xml_diff>
--- a/manuscript/manuscript.docx
+++ b/manuscript/manuscript.docx
@@ -31,13 +31,11 @@
         <w:t xml:space="preserve"> </w:t>
       </w:r>
       <w:r>
-        <w:t xml:space="preserve">research</w:t>
-      </w:r>
-    </w:p>
-    <w:p>
-      <w:pPr>
-        <w:pStyle w:val="Subtitle"/>
-      </w:pPr>
+        <w:t xml:space="preserve">research:</w:t>
+      </w:r>
+      <w:r>
+        <w:t xml:space="preserve"> </w:t>
+      </w:r>
       <w:r>
         <w:t xml:space="preserve">A</w:t>
       </w:r>
@@ -178,14 +176,6 @@
       </w:pPr>
       <w:r>
         <w:t xml:space="preserve">Janick Weberpals, RPh, PhD</w:t>
-      </w:r>
-    </w:p>
-    <w:p>
-      <w:pPr>
-        <w:pStyle w:val="BodyText"/>
-      </w:pPr>
-      <w:r>
-        <w:t xml:space="preserve">Instructor in Medicine</w:t>
       </w:r>
     </w:p>
     <w:p>
@@ -480,7 +470,7 @@
         <w:pStyle w:val="FirstParagraph"/>
       </w:pPr>
       <w:r>
-        <w:t xml:space="preserve">Transparency and reproducibility in conducting healthcare database studies in pharmacoepidemiology is one of the most critical scientific requirements for meaningful research. While many advances have been made in the documentation and reporting of study protocols and results</w:t>
+        <w:t xml:space="preserve">Transparency and reproducibility in conducting healthcare database studies in pharmacoepidemiology are critical scientific requirements for meaningful research. While many advances have been made in the documentation and reporting of study protocols and results</w:t>
       </w:r>
       <w:r>
         <w:rPr>
@@ -522,7 +512,7 @@
         <w:t xml:space="preserve">9</w:t>
       </w:r>
       <w:r>
-        <w:t xml:space="preserve">, the sharing of programming code is frequently observed, this practice is not as common in the (pharmaco-)epidemiological community.</w:t>
+        <w:t xml:space="preserve">, the sharing of programming code is rather the rule than the exception, this practice is not as common in the (pharmaco-)epidemiological community.</w:t>
       </w:r>
     </w:p>
     <w:p>
@@ -530,7 +520,7 @@
         <w:pStyle w:val="BodyText"/>
       </w:pPr>
       <w:r>
-        <w:t xml:space="preserve">Here, the principles of</w:t>
+        <w:t xml:space="preserve">Version control systems (VCS), such as</w:t>
       </w:r>
       <w:r>
         <w:t xml:space="preserve"> </w:t>
@@ -540,7 +530,10 @@
           <w:iCs/>
           <w:i/>
         </w:rPr>
-        <w:t xml:space="preserve">FAIR</w:t>
+        <w:t xml:space="preserve">Git</w:t>
+      </w:r>
+      <w:r>
+        <w:t xml:space="preserve">, can thereby provide easy and powerful tools to keep track of the versioning of important files and documents such as protocols, analytical code, tables and figures. Thereby, it can extend the principles of</w:t>
       </w:r>
       <w:r>
         <w:t xml:space="preserve"> </w:t>
@@ -550,6 +543,16 @@
           <w:iCs/>
           <w:i/>
         </w:rPr>
+        <w:t xml:space="preserve">FAIR</w:t>
+      </w:r>
+      <w:r>
+        <w:t xml:space="preserve"> </w:t>
+      </w:r>
+      <w:r>
+        <w:rPr>
+          <w:iCs/>
+          <w:i/>
+        </w:rPr>
         <w:t xml:space="preserve">data</w:t>
       </w:r>
       <w:r>
@@ -562,7 +565,7 @@
         <w:t xml:space="preserve"> </w:t>
       </w:r>
       <w:r>
-        <w:t xml:space="preserve">can be extended to the implementation of pharmacoepidemiological study workflows by making all components of a study</w:t>
+        <w:t xml:space="preserve">to the implementation of pharmacoepidemiological study workflows by making all components of a study</w:t>
       </w:r>
       <w:r>
         <w:t xml:space="preserve"> </w:t>
@@ -614,50 +617,80 @@
         <w:t xml:space="preserve">R</w:t>
       </w:r>
       <w:r>
-        <w:t xml:space="preserve">eproducible. Version control systems (VCS), such as</w:t>
-      </w:r>
-      <w:r>
-        <w:t xml:space="preserve"> </w:t>
+        <w:t xml:space="preserve">eproducible (</w:t>
+      </w:r>
+      <w:r>
+        <w:rPr>
+          <w:bCs/>
+          <w:b/>
+        </w:rPr>
+        <w:t xml:space="preserve">FAIR</w:t>
+      </w:r>
+      <w:r>
+        <w:t xml:space="preserve">).</w:t>
+      </w:r>
+    </w:p>
+    <w:p>
+      <w:pPr>
+        <w:pStyle w:val="BodyText"/>
+      </w:pPr>
+      <w:r>
+        <w:t xml:space="preserve">VCS enable researchers to track and resolve errors, collaborate with peers, and share resources instantaneously, for example, upon submission or publication of a manuscript. By design, VCS workflows automatically empower users to comment, track and compare changes made to files and hence, increase the ability to comprehend the evolution of a project over time while maintaining a complete audit trail of all documents.</w:t>
+      </w:r>
+      <w:r>
+        <w:rPr>
+          <w:vertAlign w:val="superscript"/>
+        </w:rPr>
+        <w:t xml:space="preserve">11</w:t>
+      </w:r>
+      <w:r>
+        <w:t xml:space="preserve"> </w:t>
+      </w:r>
+      <w:r>
+        <w:t xml:space="preserve">Without VCS, this is often naturally done by assigning uninformative file names such as</w:t>
+      </w:r>
+      <w:r>
+        <w:t xml:space="preserve"> </w:t>
+      </w:r>
+      <w:r>
+        <w:t xml:space="preserve">“</w:t>
       </w:r>
       <w:r>
         <w:rPr>
           <w:iCs/>
           <w:i/>
         </w:rPr>
-        <w:t xml:space="preserve">Git</w:t>
-      </w:r>
-      <w:r>
-        <w:t xml:space="preserve">, can thereby provide easy and powerful tools to keep track of the versioning of analytical code, tables, figures and other resources, track and resolve errors, collaborate with peers, and share resources instantaneously upon submission or publication of a manuscript. By design, VCS workflows automatically enable researchers to comment, track and compare major changes made to documents and hence, increase the ability to comprehend the evolution of a project while maintaining a complete audit trail of all documents.</w:t>
-      </w:r>
-      <w:r>
-        <w:rPr>
-          <w:vertAlign w:val="superscript"/>
-        </w:rPr>
-        <w:t xml:space="preserve">11</w:t>
-      </w:r>
-      <w:r>
-        <w:t xml:space="preserve"> </w:t>
-      </w:r>
-      <w:r>
-        <w:t xml:space="preserve">Without VCS, this is often naturally done by assigning uninformative file names such as "</w:t>
+        <w:t xml:space="preserve">final_analysis_1_rev_more_changes.R</w:t>
+      </w:r>
+      <w:r>
+        <w:t xml:space="preserve">”</w:t>
+      </w:r>
+      <w:r>
+        <w:t xml:space="preserve"> </w:t>
+      </w:r>
+      <w:r>
+        <w:t xml:space="preserve">which is bad practice as this is highly error prone, lacking transparency for collaborating project members and outside personnel, and changes are difficult to track and reconcile. Particularly in disciplines like pharmacoepidemiology, where analyses can have far reaching impact on healthcare decisions, analytical code needs to be accessible and reproducible by anyone, not only the analyst who originally carried out the analysis.</w:t>
+      </w:r>
+    </w:p>
+    <w:p>
+      <w:pPr>
+        <w:pStyle w:val="BodyText"/>
+      </w:pPr>
+      <w:r>
+        <w:t xml:space="preserve">To increase the adoption of transparent and repdroducible workflows in real-world evidence (RWE) studies using VCS, this tutorial aims to give a practical introduction tailored for pharmacoepidemiologists on how to set up, structure, and implement workflows using</w:t>
+      </w:r>
+      <w:r>
+        <w:t xml:space="preserve"> </w:t>
       </w:r>
       <w:r>
         <w:rPr>
           <w:iCs/>
           <w:i/>
         </w:rPr>
-        <w:t xml:space="preserve">final_analysis_1_rev_more_changes.R</w:t>
-      </w:r>
-      <w:r>
-        <w:t xml:space="preserve">" which is bad practice as this is highly error prone, it is untransparent for collaborating project members and outside personnel and changes are difficult to track and reconcile. Particularly in disciplines like pharmacoepidemiology, where analyses can have far reaching impact on healthcare decisions, analytical code needs to be accessible and reproducible by anyone, not only the analyst who originally carried out the analysis.</w:t>
-      </w:r>
-    </w:p>
-    <w:p>
-      <w:pPr>
-        <w:pStyle w:val="BodyText"/>
-      </w:pPr>
-      <w:r>
-        <w:t xml:space="preserve">To increase the adoption of transparent and repdroducible workflows using VCS, this tutorial aims to give a practical and tailored introduction for pharmacoepidemiologists on how to set up, structure, and implement workflows using Git as the most frequently used VCS in the scientific community.</w:t>
+        <w:t xml:space="preserve">Git</w:t>
+      </w:r>
+      <w:r>
+        <w:t xml:space="preserve">, which is the most frequently used VCS to date.</w:t>
       </w:r>
       <w:r>
         <w:rPr>
@@ -669,7 +702,7 @@
         <w:t xml:space="preserve"> </w:t>
       </w:r>
       <w:r>
-        <w:t xml:space="preserve">We will first shortly introduce Git and how it can be used to for collaboration and dissemination of study results using project repositories. Then we will provide a technical step-by-step guidance on how to integrate Git in an analytical workflow using line commands. We will additionally showcase examples using the R open-source programming language, although the basic principles can be applied to any major coding language.</w:t>
+        <w:t xml:space="preserve">We will first provide a brief introduction to Git and how it can be used to for collaboration and dissemination of study results using project repositories. Then we will provide a technical step-by-step guidance on how to integrate Git in an analytical workflow using line commands. We will additionally showcase examples using the R open-source programming language, although the basic principles can be applied to any major coding language.</w:t>
       </w:r>
     </w:p>
     <w:p>
@@ -678,13 +711,13 @@
       </w:r>
     </w:p>
     <w:bookmarkEnd w:id="22"/>
-    <w:bookmarkStart w:id="23" w:name="git-basics"/>
+    <w:bookmarkStart w:id="26" w:name="git-in-a-nutshell"/>
     <w:p>
       <w:pPr>
         <w:pStyle w:val="Heading1"/>
       </w:pPr>
       <w:r>
-        <w:t xml:space="preserve">2. Git basics</w:t>
+        <w:t xml:space="preserve">2. Git in a nutshell</w:t>
       </w:r>
     </w:p>
     <w:p>
@@ -692,7 +725,7 @@
         <w:pStyle w:val="FirstParagraph"/>
       </w:pPr>
       <w:r>
-        <w:t xml:space="preserve">Git is a free and open source distributed VCS software which was developed in 2005 by the Linux developer community primarily with the intent to handle large software projects simply and efficiently.</w:t>
+        <w:t xml:space="preserve">Git is a free and open source distributed VCS software which was developed in 2005 by the LINUX developer community primarily with the intent to handle large software projects efficiently.</w:t>
       </w:r>
       <w:r>
         <w:rPr>
@@ -700,39 +733,11 @@
         </w:rPr>
         <w:t xml:space="preserve">13</w:t>
       </w:r>
-    </w:p>
-    <w:p>
-      <w:r>
-        <w:br w:type="page"/>
-      </w:r>
-    </w:p>
-    <w:bookmarkEnd w:id="23"/>
-    <w:bookmarkStart w:id="50" w:name="references"/>
-    <w:p>
-      <w:pPr>
-        <w:pStyle w:val="Heading1"/>
-      </w:pPr>
-      <w:r>
-        <w:t xml:space="preserve">References</w:t>
-      </w:r>
-    </w:p>
-    <w:bookmarkStart w:id="49" w:name="refs"/>
-    <w:bookmarkStart w:id="25" w:name="ref-wang2021"/>
-    <w:p>
-      <w:pPr>
-        <w:pStyle w:val="Bibliography"/>
-      </w:pPr>
-      <w:r>
-        <w:t xml:space="preserve">1.</w:t>
-      </w:r>
-      <w:r>
-        <w:t xml:space="preserve"> </w:t>
-      </w:r>
-      <w:r>
-        <w:t xml:space="preserve">	</w:t>
-      </w:r>
-      <w:r>
-        <w:t xml:space="preserve">Wang SV, Pinheiro S, Hua W,</w:t>
+      <w:r>
+        <w:t xml:space="preserve"> </w:t>
+      </w:r>
+      <w:r>
+        <w:t xml:space="preserve">The way to conceptually think about how Git works is that it it makes a</w:t>
       </w:r>
       <w:r>
         <w:t xml:space="preserve"> </w:t>
@@ -742,10 +747,21 @@
           <w:iCs/>
           <w:i/>
         </w:rPr>
-        <w:t xml:space="preserve">et al.</w:t>
-      </w:r>
-      <w:r>
-        <w:t xml:space="preserve"> STaRT-RWE: structured template for planning and reporting on the implementation of real world evidence studies.</w:t>
+        <w:t xml:space="preserve">snapshot</w:t>
+      </w:r>
+      <w:r>
+        <w:t xml:space="preserve"> </w:t>
+      </w:r>
+      <w:r>
+        <w:t xml:space="preserve">of a research project repository every time the state of a project is saved. For our purposes, a repository can be seen as an isolated project directory which includes all neccessary files and documents for a given research study ( e.g., protocol, programming code, manuscript, tables, figures, etc.).</w:t>
+      </w:r>
+    </w:p>
+    <w:p>
+      <w:pPr>
+        <w:pStyle w:val="BodyText"/>
+      </w:pPr>
+      <w:r>
+        <w:t xml:space="preserve">In its basic form, Git is a local software and does not need any internet connectivity or connection to a remote server to store</w:t>
       </w:r>
       <w:r>
         <w:t xml:space="preserve"> </w:t>
@@ -755,6 +771,2262 @@
           <w:iCs/>
           <w:i/>
         </w:rPr>
+        <w:t xml:space="preserve">local</w:t>
+      </w:r>
+      <w:r>
+        <w:t xml:space="preserve"> </w:t>
+      </w:r>
+      <w:r>
+        <w:t xml:space="preserve">changes made to files in a repository. However, to leverage the full potential of Git, it is almost always used in combination with web-based remote repository hosting services such as</w:t>
+      </w:r>
+      <w:r>
+        <w:t xml:space="preserve"> </w:t>
+      </w:r>
+      <w:r>
+        <w:rPr>
+          <w:iCs/>
+          <w:i/>
+        </w:rPr>
+        <w:t xml:space="preserve">GitHub</w:t>
+      </w:r>
+      <w:r>
+        <w:t xml:space="preserve">,</w:t>
+      </w:r>
+      <w:r>
+        <w:t xml:space="preserve"> </w:t>
+      </w:r>
+      <w:r>
+        <w:rPr>
+          <w:iCs/>
+          <w:i/>
+        </w:rPr>
+        <w:t xml:space="preserve">GitLab</w:t>
+      </w:r>
+      <w:r>
+        <w:t xml:space="preserve">,</w:t>
+      </w:r>
+      <w:r>
+        <w:t xml:space="preserve"> </w:t>
+      </w:r>
+      <w:r>
+        <w:rPr>
+          <w:iCs/>
+          <w:i/>
+        </w:rPr>
+        <w:t xml:space="preserve">Bitbucket</w:t>
+      </w:r>
+      <w:r>
+        <w:t xml:space="preserve"> </w:t>
+      </w:r>
+      <w:r>
+        <w:t xml:space="preserve">and other platforms (henceforth referred to as remote repositories,</w:t>
+      </w:r>
+      <w:r>
+        <w:t xml:space="preserve"> </w:t>
+      </w:r>
+      <w:r>
+        <w:rPr>
+          <w:bCs/>
+          <w:b/>
+        </w:rPr>
+        <w:t xml:space="preserve">Overview Box 1</w:t>
+      </w:r>
+      <w:r>
+        <w:t xml:space="preserve">).</w:t>
+      </w:r>
+    </w:p>
+    <w:tbl>
+      <w:tblPr>
+        <w:tblStyle w:val="Table"/>
+        <w:tblLook w:firstRow="0" w:lastRow="0" w:firstColumn="0" w:lastColumn="0" w:noHBand="0" w:noVBand="0" w:val="0000"/>
+        <w:tblBorders>
+          <w:left w:val="single" w:sz="24" w:space="0" w:color="00A047"/>
+          <w:right w:val="single" w:sz="4" w:space="0" w:color="00A047"/>
+          <w:top w:val="single" w:sz="4" w:space="0" w:color="00A047"/>
+          <w:bottom w:val="single" w:sz="4" w:space="0" w:color="00A047"/>
+        </w:tblBorders>
+        <w:tblCellMar>
+          <w:left w:w="144" w:type="dxa"/>
+          <w:right w:w="144" w:type="dxa"/>
+        </w:tblCellMar>
+        <w:tblInd w:w="164" w:type="dxa"/>
+        <w:tblW w:type="pct" w:w="100%"/>
+      </w:tblPr>
+      <w:tr>
+        <w:trPr>
+          <w:cantSplit/>
+        </w:trPr>
+        <w:tc>
+          <w:tcPr>
+            <w:shd w:color="auto" w:fill="ccf1e3" w:val="clear"/>
+            <w:tcMar>
+              <w:top w:w="92" w:type="dxa"/>
+              <w:bottom w:w="92" w:type="dxa"/>
+            </w:tcMar>
+          </w:tcPr>
+          <w:p>
+            <w:pPr>
+              <w:pStyle w:val="BodyText"/>
+            </w:pPr>
+            <w:pPr>
+              <w:spacing w:before="0" w:after="0"/>
+              <w:textAlignment w:val="center"/>
+            </w:pPr>
+            <w:r>
+              <w:drawing>
+                <wp:inline>
+                  <wp:extent cx="152400" cy="152400"/>
+                  <wp:effectExtent b="0" l="0" r="0" t="0"/>
+                  <wp:docPr descr="" title="" id="24" name="Picture"/>
+                  <a:graphic>
+                    <a:graphicData uri="http://schemas.openxmlformats.org/drawingml/2006/picture">
+                      <pic:pic>
+                        <pic:nvPicPr>
+                          <pic:cNvPr descr="/Applications/RStudio.app/Contents/Resources/app/quarto/share/formats/docx/tip.png" id="25" name="Picture"/>
+                          <pic:cNvPicPr>
+                            <a:picLocks noChangeArrowheads="1" noChangeAspect="1"/>
+                          </pic:cNvPicPr>
+                        </pic:nvPicPr>
+                        <pic:blipFill>
+                          <a:blip r:embed="rId23"/>
+                          <a:stretch>
+                            <a:fillRect/>
+                          </a:stretch>
+                        </pic:blipFill>
+                        <pic:spPr bwMode="auto">
+                          <a:xfrm>
+                            <a:off x="0" y="0"/>
+                            <a:ext cx="152400" cy="152400"/>
+                          </a:xfrm>
+                          <a:prstGeom prst="rect">
+                            <a:avLst/>
+                          </a:prstGeom>
+                          <a:noFill/>
+                          <a:ln w="9525">
+                            <a:noFill/>
+                            <a:headEnd/>
+                            <a:tailEnd/>
+                          </a:ln>
+                        </pic:spPr>
+                      </pic:pic>
+                    </a:graphicData>
+                  </a:graphic>
+                </wp:inline>
+              </w:drawing>
+            </w:r>
+            <w:r>
+              <w:t xml:space="preserve"> </w:t>
+            </w:r>
+            <w:r>
+              <w:t xml:space="preserve"> </w:t>
+            </w:r>
+            <w:r>
+              <w:rPr>
+                <w:bCs/>
+                <w:b/>
+              </w:rPr>
+              <w:t xml:space="preserve">Overview Box 1</w:t>
+            </w:r>
+            <w:r>
+              <w:t xml:space="preserve">. Differences between Git and remote repository platforms (GitHub, GitLab, etc.)</w:t>
+            </w:r>
+          </w:p>
+        </w:tc>
+      </w:tr>
+      <w:tr>
+        <w:trPr>
+          <w:cantSplit/>
+        </w:trPr>
+        <w:tc>
+          <w:tcPr>
+            <w:tcMar>
+              <w:top w:w="108" w:type="dxa"/>
+              <w:bottom w:w="108" w:type="dxa"/>
+            </w:tcMar>
+          </w:tcPr>
+          <w:p>
+            <w:pPr>
+              <w:pStyle w:val="BodyText"/>
+            </w:pPr>
+            <w:pPr>
+              <w:spacing w:before="16"/>
+            </w:pPr>
+            <w:r>
+              <w:rPr>
+                <w:bCs/>
+                <w:b/>
+              </w:rPr>
+              <w:t xml:space="preserve">Git</w:t>
+            </w:r>
+          </w:p>
+          <w:p>
+            <w:pPr>
+              <w:numPr>
+                <w:ilvl w:val="0"/>
+                <w:numId w:val="1001"/>
+              </w:numPr>
+            </w:pPr>
+            <w:r>
+              <w:t xml:space="preserve">Is an open-source software and distributed version control system</w:t>
+            </w:r>
+          </w:p>
+          <w:p>
+            <w:pPr>
+              <w:numPr>
+                <w:ilvl w:val="0"/>
+                <w:numId w:val="1001"/>
+              </w:numPr>
+            </w:pPr>
+            <w:r>
+              <w:t xml:space="preserve">Generally operated through command line tools, graphical user interfaces are available</w:t>
+            </w:r>
+          </w:p>
+          <w:p>
+            <w:pPr>
+              <w:numPr>
+                <w:ilvl w:val="0"/>
+                <w:numId w:val="1001"/>
+              </w:numPr>
+            </w:pPr>
+            <w:r>
+              <w:t xml:space="preserve">Installed locally on a system to track local changes of a Git repository</w:t>
+            </w:r>
+          </w:p>
+          <w:p>
+            <w:pPr>
+              <w:pStyle w:val="FirstParagraph"/>
+            </w:pPr>
+            <w:r>
+              <w:rPr>
+                <w:bCs/>
+                <w:b/>
+              </w:rPr>
+              <w:t xml:space="preserve">Remote repository platforms (GitHub, GitLab, etc.)</w:t>
+            </w:r>
+          </w:p>
+          <w:p>
+            <w:pPr>
+              <w:numPr>
+                <w:ilvl w:val="0"/>
+                <w:numId w:val="1002"/>
+              </w:numPr>
+            </w:pPr>
+            <w:r>
+              <w:t xml:space="preserve">Web-based services, usually provided by a commercial entity</w:t>
+            </w:r>
+          </w:p>
+          <w:p>
+            <w:pPr>
+              <w:numPr>
+                <w:ilvl w:val="0"/>
+                <w:numId w:val="1002"/>
+              </w:numPr>
+            </w:pPr>
+            <w:r>
+              <w:t xml:space="preserve">Usually free for basic functions, paid services for more advanced features</w:t>
+            </w:r>
+          </w:p>
+          <w:p>
+            <w:pPr>
+              <w:numPr>
+                <w:ilvl w:val="0"/>
+                <w:numId w:val="1002"/>
+              </w:numPr>
+            </w:pPr>
+            <w:r>
+              <w:t xml:space="preserve">Needed to collaborate on shared repositories and dissemination of code</w:t>
+            </w:r>
+          </w:p>
+          <w:p>
+            <w:pPr>
+              <w:numPr>
+                <w:ilvl w:val="0"/>
+                <w:numId w:val="1002"/>
+              </w:numPr>
+            </w:pPr>
+            <w:r>
+              <w:t xml:space="preserve">Offer a graphical user interface and other functionalities that complement basic Git functions</w:t>
+            </w:r>
+          </w:p>
+        </w:tc>
+      </w:tr>
+    </w:tbl>
+    <w:p>
+      <w:pPr>
+        <w:pStyle w:val="FirstParagraph"/>
+      </w:pPr>
+      <w:r>
+        <w:t xml:space="preserve">These platforms make it possible to synchronize local Git repositories across multiple project members and thereby enable collaboration. They further complement Git functionalities by providing a graphical user interface (GUI) to visualize changes made to files and often offer advanced features such as the automation of workflows using continuous integration and deployment (CI/CD) or, most recently, AI-powered virtual coding assistants (e.g., GitHub co-pilot). Generally speaking, it’s possible to use Git without a remote repository, while it’s unusual to use a remote repository without Git.</w:t>
+      </w:r>
+    </w:p>
+    <w:bookmarkEnd w:id="26"/>
+    <w:bookmarkStart w:id="43" w:name="Xa89688eb98b2b467fb9c2eab1b445b40528c68c"/>
+    <w:p>
+      <w:pPr>
+        <w:pStyle w:val="Heading1"/>
+      </w:pPr>
+      <w:r>
+        <w:t xml:space="preserve">3. A step-by-step introduction on how to use Git in a pharmacoepidemiology research study</w:t>
+      </w:r>
+    </w:p>
+    <w:p>
+      <w:pPr>
+        <w:pStyle w:val="FirstParagraph"/>
+      </w:pPr>
+      <w:r>
+        <w:t xml:space="preserve">In this section, we want to give a technical introduction on how Git and remote repositories can be used in RWE studies. For the following examples, we focus on workflows utilizing R/RStudio (</w:t>
+      </w:r>
+      <w:hyperlink r:id="rId27">
+        <w:r>
+          <w:rPr>
+            <w:rStyle w:val="Hyperlink"/>
+          </w:rPr>
+          <w:t xml:space="preserve">https://posit.co/download/rstudio-desktop/</w:t>
+        </w:r>
+      </w:hyperlink>
+      <w:r>
+        <w:t xml:space="preserve">) and GitHub (</w:t>
+      </w:r>
+      <w:hyperlink r:id="rId28">
+        <w:r>
+          <w:rPr>
+            <w:rStyle w:val="Hyperlink"/>
+          </w:rPr>
+          <w:t xml:space="preserve">https://github.com/</w:t>
+        </w:r>
+      </w:hyperlink>
+      <w:r>
+        <w:t xml:space="preserve">) as the remote repository, although the general concepts are similar and easily transferable to other programming languages and remote repository providers, respectively. We will show examples for both command line interface (CLI) prompts as well as for RStudio’s integrated GUI. For more details, we refer to the book</w:t>
+      </w:r>
+      <w:r>
+        <w:t xml:space="preserve"> </w:t>
+      </w:r>
+      <w:r>
+        <w:rPr>
+          <w:iCs/>
+          <w:i/>
+        </w:rPr>
+        <w:t xml:space="preserve">Pro Git</w:t>
+      </w:r>
+      <w:r>
+        <w:t xml:space="preserve"> </w:t>
+      </w:r>
+      <w:r>
+        <w:t xml:space="preserve">by Chacon and Straub.</w:t>
+      </w:r>
+      <w:r>
+        <w:rPr>
+          <w:vertAlign w:val="superscript"/>
+        </w:rPr>
+        <w:t xml:space="preserve">13</w:t>
+      </w:r>
+      <w:r>
+        <w:t xml:space="preserve"> </w:t>
+      </w:r>
+    </w:p>
+    <w:bookmarkStart w:id="30" w:name="installing-git"/>
+    <w:p>
+      <w:pPr>
+        <w:pStyle w:val="Heading2"/>
+      </w:pPr>
+      <w:r>
+        <w:t xml:space="preserve">3.1 Installing Git</w:t>
+      </w:r>
+    </w:p>
+    <w:p>
+      <w:pPr>
+        <w:pStyle w:val="FirstParagraph"/>
+      </w:pPr>
+      <w:r>
+        <w:t xml:space="preserve">Git is available for every contemporary operating system and can be downloaded on the official Git website:</w:t>
+      </w:r>
+      <w:r>
+        <w:t xml:space="preserve"> </w:t>
+      </w:r>
+      <w:hyperlink r:id="rId29">
+        <w:r>
+          <w:rPr>
+            <w:rStyle w:val="Hyperlink"/>
+          </w:rPr>
+          <w:t xml:space="preserve">https://git-scm.com/book/en/v2/Getting-Started-Installing-Git</w:t>
+        </w:r>
+      </w:hyperlink>
+      <w:r>
+        <w:t xml:space="preserve">.</w:t>
+      </w:r>
+    </w:p>
+    <w:p>
+      <w:pPr>
+        <w:pStyle w:val="BodyText"/>
+      </w:pPr>
+      <w:r>
+        <w:t xml:space="preserve">To check if the installation succeeded and show the available version, the following prompt in the CLI can be used.</w:t>
+      </w:r>
+    </w:p>
+    <w:p>
+      <w:pPr>
+        <w:pStyle w:val="SourceCode"/>
+      </w:pPr>
+      <w:r>
+        <w:rPr>
+          <w:rStyle w:val="FunctionTok"/>
+        </w:rPr>
+        <w:t xml:space="preserve">git</w:t>
+      </w:r>
+      <w:r>
+        <w:rPr>
+          <w:rStyle w:val="NormalTok"/>
+        </w:rPr>
+        <w:t xml:space="preserve"> </w:t>
+      </w:r>
+      <w:r>
+        <w:rPr>
+          <w:rStyle w:val="AttributeTok"/>
+        </w:rPr>
+        <w:t xml:space="preserve">--version</w:t>
+      </w:r>
+    </w:p>
+    <w:bookmarkEnd w:id="30"/>
+    <w:bookmarkStart w:id="31" w:name="configuration-and-first-time-use"/>
+    <w:p>
+      <w:pPr>
+        <w:pStyle w:val="Heading2"/>
+      </w:pPr>
+      <w:r>
+        <w:t xml:space="preserve">3.2 Configuration and first time use</w:t>
+      </w:r>
+    </w:p>
+    <w:p>
+      <w:pPr>
+        <w:pStyle w:val="FirstParagraph"/>
+      </w:pPr>
+      <w:r>
+        <w:t xml:space="preserve">For Git to be able to track who made changes, the first step is to provide a name and email address as shown below. This needs to be done only once if the</w:t>
+      </w:r>
+      <w:r>
+        <w:t xml:space="preserve"> </w:t>
+      </w:r>
+      <w:r>
+        <w:rPr>
+          <w:rStyle w:val="VerbatimChar"/>
+        </w:rPr>
+        <w:t xml:space="preserve">--global</w:t>
+      </w:r>
+      <w:r>
+        <w:t xml:space="preserve"> </w:t>
+      </w:r>
+      <w:r>
+        <w:t xml:space="preserve">parameter is set.</w:t>
+      </w:r>
+    </w:p>
+    <w:p>
+      <w:pPr>
+        <w:pStyle w:val="SourceCode"/>
+      </w:pPr>
+      <w:r>
+        <w:rPr>
+          <w:rStyle w:val="FunctionTok"/>
+        </w:rPr>
+        <w:t xml:space="preserve">git</w:t>
+      </w:r>
+      <w:r>
+        <w:rPr>
+          <w:rStyle w:val="NormalTok"/>
+        </w:rPr>
+        <w:t xml:space="preserve"> config </w:t>
+      </w:r>
+      <w:r>
+        <w:rPr>
+          <w:rStyle w:val="AttributeTok"/>
+        </w:rPr>
+        <w:t xml:space="preserve">--global</w:t>
+      </w:r>
+      <w:r>
+        <w:rPr>
+          <w:rStyle w:val="NormalTok"/>
+        </w:rPr>
+        <w:t xml:space="preserve"> user.name </w:t>
+      </w:r>
+      <w:r>
+        <w:rPr>
+          <w:rStyle w:val="StringTok"/>
+        </w:rPr>
+        <w:t xml:space="preserve">"First Last"</w:t>
+      </w:r>
+      <w:r>
+        <w:br/>
+      </w:r>
+      <w:r>
+        <w:rPr>
+          <w:rStyle w:val="FunctionTok"/>
+        </w:rPr>
+        <w:t xml:space="preserve">git</w:t>
+      </w:r>
+      <w:r>
+        <w:rPr>
+          <w:rStyle w:val="NormalTok"/>
+        </w:rPr>
+        <w:t xml:space="preserve"> config </w:t>
+      </w:r>
+      <w:r>
+        <w:rPr>
+          <w:rStyle w:val="AttributeTok"/>
+        </w:rPr>
+        <w:t xml:space="preserve">--global</w:t>
+      </w:r>
+      <w:r>
+        <w:rPr>
+          <w:rStyle w:val="NormalTok"/>
+        </w:rPr>
+        <w:t xml:space="preserve"> user.email </w:t>
+      </w:r>
+      <w:r>
+        <w:rPr>
+          <w:rStyle w:val="StringTok"/>
+        </w:rPr>
+        <w:t xml:space="preserve">"name@domain.edu"</w:t>
+      </w:r>
+    </w:p>
+    <w:bookmarkEnd w:id="31"/>
+    <w:bookmarkStart w:id="34" w:name="Xe9a37a48facf2863a9e00dc8b89c4ec70e700c8"/>
+    <w:p>
+      <w:pPr>
+        <w:pStyle w:val="Heading2"/>
+      </w:pPr>
+      <w:r>
+        <w:t xml:space="preserve">3.3 Initialization of a new Git-controlled repository</w:t>
+      </w:r>
+    </w:p>
+    <w:bookmarkStart w:id="32" w:name="local-initialization"/>
+    <w:p>
+      <w:pPr>
+        <w:pStyle w:val="Heading3"/>
+      </w:pPr>
+      <w:r>
+        <w:t xml:space="preserve">3.3.1 Local initialization</w:t>
+      </w:r>
+    </w:p>
+    <w:p>
+      <w:pPr>
+        <w:pStyle w:val="FirstParagraph"/>
+      </w:pPr>
+      <w:r>
+        <w:t xml:space="preserve">To start a new project (e.g., a RWE study), the next step is to create and navigate to a new directory where all documents that are intended to be tracked via Git will be stored (in the following referred to as repository). In this example, the study repository is called</w:t>
+      </w:r>
+      <w:r>
+        <w:t xml:space="preserve"> </w:t>
+      </w:r>
+      <w:r>
+        <w:rPr>
+          <w:rStyle w:val="VerbatimChar"/>
+        </w:rPr>
+        <w:t xml:space="preserve">rwe_study</w:t>
+      </w:r>
+      <w:r>
+        <w:t xml:space="preserve">.</w:t>
+      </w:r>
+    </w:p>
+    <w:p>
+      <w:pPr>
+        <w:pStyle w:val="SourceCode"/>
+      </w:pPr>
+      <w:r>
+        <w:rPr>
+          <w:rStyle w:val="FunctionTok"/>
+        </w:rPr>
+        <w:t xml:space="preserve">mkdir</w:t>
+      </w:r>
+      <w:r>
+        <w:rPr>
+          <w:rStyle w:val="NormalTok"/>
+        </w:rPr>
+        <w:t xml:space="preserve"> ~/rwe_study</w:t>
+      </w:r>
+      <w:r>
+        <w:br/>
+      </w:r>
+      <w:r>
+        <w:rPr>
+          <w:rStyle w:val="BuiltInTok"/>
+        </w:rPr>
+        <w:t xml:space="preserve">cd</w:t>
+      </w:r>
+      <w:r>
+        <w:rPr>
+          <w:rStyle w:val="NormalTok"/>
+        </w:rPr>
+        <w:t xml:space="preserve"> ~/rwe_study</w:t>
+      </w:r>
+    </w:p>
+    <w:p>
+      <w:pPr>
+        <w:pStyle w:val="FirstParagraph"/>
+      </w:pPr>
+      <w:r>
+        <w:t xml:space="preserve">The command to initialize this directory as a Git repository is</w:t>
+      </w:r>
+    </w:p>
+    <w:p>
+      <w:pPr>
+        <w:pStyle w:val="SourceCode"/>
+      </w:pPr>
+      <w:r>
+        <w:rPr>
+          <w:rStyle w:val="FunctionTok"/>
+        </w:rPr>
+        <w:t xml:space="preserve">git</w:t>
+      </w:r>
+      <w:r>
+        <w:rPr>
+          <w:rStyle w:val="NormalTok"/>
+        </w:rPr>
+        <w:t xml:space="preserve"> init</w:t>
+      </w:r>
+    </w:p>
+    <w:p>
+      <w:pPr>
+        <w:pStyle w:val="FirstParagraph"/>
+      </w:pPr>
+      <w:r>
+        <w:t xml:space="preserve">This initiates the creation of the</w:t>
+      </w:r>
+      <w:r>
+        <w:t xml:space="preserve"> </w:t>
+      </w:r>
+      <w:r>
+        <w:rPr>
+          <w:rStyle w:val="VerbatimChar"/>
+        </w:rPr>
+        <w:t xml:space="preserve">.git</w:t>
+      </w:r>
+      <w:r>
+        <w:t xml:space="preserve"> </w:t>
+      </w:r>
+      <w:r>
+        <w:t xml:space="preserve">sub-directory within the study repository which will contain the entire version history of the</w:t>
+      </w:r>
+      <w:r>
+        <w:t xml:space="preserve"> </w:t>
+      </w:r>
+      <w:r>
+        <w:rPr>
+          <w:rStyle w:val="VerbatimChar"/>
+        </w:rPr>
+        <w:t xml:space="preserve">rwe_study</w:t>
+      </w:r>
+      <w:r>
+        <w:t xml:space="preserve"> </w:t>
+      </w:r>
+      <w:r>
+        <w:t xml:space="preserve">project. Typically, users don’t directly interact with this sub-directory and the only thing to keep in mind is that this folder keeps all files needed to track changes.</w:t>
+      </w:r>
+    </w:p>
+    <w:bookmarkEnd w:id="32"/>
+    <w:bookmarkStart w:id="33" w:name="sec-gui-initialization-and-git-clone"/>
+    <w:p>
+      <w:pPr>
+        <w:pStyle w:val="Heading3"/>
+      </w:pPr>
+      <w:r>
+        <w:t xml:space="preserve">3.3.2 GUI initialization and</w:t>
+      </w:r>
+      <w:r>
+        <w:t xml:space="preserve"> </w:t>
+      </w:r>
+      <w:r>
+        <w:rPr>
+          <w:rStyle w:val="VerbatimChar"/>
+        </w:rPr>
+        <w:t xml:space="preserve">git clone</w:t>
+      </w:r>
+    </w:p>
+    <w:p>
+      <w:pPr>
+        <w:pStyle w:val="FirstParagraph"/>
+      </w:pPr>
+      <w:r>
+        <w:t xml:space="preserve">An alternative to creating a new repository locally is through creating a new project in the remote repository (in this case GitHub) and then creating a local copy, a process which is usually referred to as</w:t>
+      </w:r>
+      <w:r>
+        <w:t xml:space="preserve"> </w:t>
+      </w:r>
+      <w:r>
+        <w:rPr>
+          <w:rStyle w:val="VerbatimChar"/>
+        </w:rPr>
+        <w:t xml:space="preserve">cloning</w:t>
+      </w:r>
+      <w:r>
+        <w:t xml:space="preserve">.</w:t>
+      </w:r>
+    </w:p>
+    <w:p>
+      <w:pPr>
+        <w:pStyle w:val="BodyText"/>
+      </w:pPr>
+      <w:r>
+        <w:t xml:space="preserve">To do so, users will need to log into their remote repository account and navigate to the section</w:t>
+      </w:r>
+      <w:r>
+        <w:t xml:space="preserve"> </w:t>
+      </w:r>
+      <w:r>
+        <w:rPr>
+          <w:rStyle w:val="VerbatimChar"/>
+        </w:rPr>
+        <w:t xml:space="preserve">New repository</w:t>
+      </w:r>
+      <w:r>
+        <w:t xml:space="preserve"> </w:t>
+      </w:r>
+      <w:r>
+        <w:t xml:space="preserve">(</w:t>
+      </w:r>
+      <w:r>
+        <w:rPr>
+          <w:bCs/>
+          <w:b/>
+        </w:rPr>
+        <w:t xml:space="preserve">Supplementary Figure 1</w:t>
+      </w:r>
+      <w:r>
+        <w:t xml:space="preserve">). This will take a user to a form to populate basic information of the new project such as the repository name (</w:t>
+      </w:r>
+      <w:r>
+        <w:rPr>
+          <w:rStyle w:val="VerbatimChar"/>
+        </w:rPr>
+        <w:t xml:space="preserve">rwe_study</w:t>
+      </w:r>
+      <w:r>
+        <w:t xml:space="preserve">) and choose basic setting such as if the repository should be private or public and if a</w:t>
+      </w:r>
+      <w:r>
+        <w:t xml:space="preserve"> </w:t>
+      </w:r>
+      <w:r>
+        <w:rPr>
+          <w:rStyle w:val="VerbatimChar"/>
+        </w:rPr>
+        <w:t xml:space="preserve">README.md</w:t>
+      </w:r>
+      <w:r>
+        <w:t xml:space="preserve"> </w:t>
+      </w:r>
+      <w:r>
+        <w:t xml:space="preserve">file (see</w:t>
+      </w:r>
+      <w:r>
+        <w:t xml:space="preserve"> </w:t>
+      </w:r>
+      <w:hyperlink w:anchor="sec-repository-structure">
+        <w:r>
+          <w:rPr>
+            <w:rStyle w:val="Hyperlink"/>
+          </w:rPr>
+          <w:t xml:space="preserve">Section 3.4</w:t>
+        </w:r>
+      </w:hyperlink>
+      <w:r>
+        <w:t xml:space="preserve">) should be automatically created (</w:t>
+      </w:r>
+      <w:r>
+        <w:rPr>
+          <w:bCs/>
+          <w:b/>
+        </w:rPr>
+        <w:t xml:space="preserve">Supplementary Figure 2</w:t>
+      </w:r>
+      <w:r>
+        <w:t xml:space="preserve">).</w:t>
+      </w:r>
+    </w:p>
+    <w:p>
+      <w:pPr>
+        <w:pStyle w:val="BodyText"/>
+      </w:pPr>
+      <w:r>
+        <w:t xml:space="preserve">Now we can copy the pre-populated repository to our local machine by copying the link given under</w:t>
+      </w:r>
+      <w:r>
+        <w:t xml:space="preserve"> </w:t>
+      </w:r>
+      <w:r>
+        <w:rPr>
+          <w:rStyle w:val="VerbatimChar"/>
+        </w:rPr>
+        <w:t xml:space="preserve">Clone</w:t>
+      </w:r>
+      <w:r>
+        <w:t xml:space="preserve"> </w:t>
+      </w:r>
+      <w:r>
+        <w:t xml:space="preserve">&gt;</w:t>
+      </w:r>
+      <w:r>
+        <w:t xml:space="preserve"> </w:t>
+      </w:r>
+      <w:r>
+        <w:rPr>
+          <w:rStyle w:val="VerbatimChar"/>
+        </w:rPr>
+        <w:t xml:space="preserve">Copy HTTPS</w:t>
+      </w:r>
+      <w:r>
+        <w:t xml:space="preserve"> </w:t>
+      </w:r>
+      <w:r>
+        <w:t xml:space="preserve">into the CLI (</w:t>
+      </w:r>
+      <w:r>
+        <w:rPr>
+          <w:bCs/>
+          <w:b/>
+        </w:rPr>
+        <w:t xml:space="preserve">Supplementary Figure 3</w:t>
+      </w:r>
+      <w:r>
+        <w:t xml:space="preserve">):</w:t>
+      </w:r>
+    </w:p>
+    <w:p>
+      <w:pPr>
+        <w:pStyle w:val="SourceCode"/>
+      </w:pPr>
+      <w:r>
+        <w:rPr>
+          <w:rStyle w:val="FunctionTok"/>
+        </w:rPr>
+        <w:t xml:space="preserve">mkdir</w:t>
+      </w:r>
+      <w:r>
+        <w:rPr>
+          <w:rStyle w:val="NormalTok"/>
+        </w:rPr>
+        <w:t xml:space="preserve"> ~/rwe_study</w:t>
+      </w:r>
+      <w:r>
+        <w:br/>
+      </w:r>
+      <w:r>
+        <w:rPr>
+          <w:rStyle w:val="BuiltInTok"/>
+        </w:rPr>
+        <w:t xml:space="preserve">cd</w:t>
+      </w:r>
+      <w:r>
+        <w:rPr>
+          <w:rStyle w:val="NormalTok"/>
+        </w:rPr>
+        <w:t xml:space="preserve"> ~/rwe_study</w:t>
+      </w:r>
+      <w:r>
+        <w:br/>
+      </w:r>
+      <w:r>
+        <w:rPr>
+          <w:rStyle w:val="FunctionTok"/>
+        </w:rPr>
+        <w:t xml:space="preserve">git</w:t>
+      </w:r>
+      <w:r>
+        <w:rPr>
+          <w:rStyle w:val="NormalTok"/>
+        </w:rPr>
+        <w:t xml:space="preserve"> clone  https://gitlab.com/USERNAME/rwe_study.gitlab.io.git</w:t>
+      </w:r>
+    </w:p>
+    <w:p>
+      <w:pPr>
+        <w:pStyle w:val="FirstParagraph"/>
+      </w:pPr>
+      <w:r>
+        <w:t xml:space="preserve">This can also be achieved directly in the RStudio GUI via</w:t>
+      </w:r>
+      <w:r>
+        <w:t xml:space="preserve"> </w:t>
+      </w:r>
+      <w:r>
+        <w:rPr>
+          <w:rStyle w:val="VerbatimChar"/>
+        </w:rPr>
+        <w:t xml:space="preserve">File</w:t>
+      </w:r>
+      <w:r>
+        <w:t xml:space="preserve"> </w:t>
+      </w:r>
+      <w:r>
+        <w:t xml:space="preserve">&gt;</w:t>
+      </w:r>
+      <w:r>
+        <w:t xml:space="preserve"> </w:t>
+      </w:r>
+      <w:r>
+        <w:rPr>
+          <w:rStyle w:val="VerbatimChar"/>
+        </w:rPr>
+        <w:t xml:space="preserve">New Project</w:t>
+      </w:r>
+      <w:r>
+        <w:t xml:space="preserve"> </w:t>
+      </w:r>
+      <w:r>
+        <w:t xml:space="preserve">&gt;</w:t>
+      </w:r>
+      <w:r>
+        <w:t xml:space="preserve"> </w:t>
+      </w:r>
+      <w:r>
+        <w:rPr>
+          <w:rStyle w:val="VerbatimChar"/>
+        </w:rPr>
+        <w:t xml:space="preserve">Version Control</w:t>
+      </w:r>
+      <w:r>
+        <w:t xml:space="preserve"> </w:t>
+      </w:r>
+      <w:r>
+        <w:t xml:space="preserve">&gt;</w:t>
+      </w:r>
+      <w:r>
+        <w:t xml:space="preserve"> </w:t>
+      </w:r>
+      <w:r>
+        <w:rPr>
+          <w:rStyle w:val="VerbatimChar"/>
+        </w:rPr>
+        <w:t xml:space="preserve">Git</w:t>
+      </w:r>
+      <w:r>
+        <w:t xml:space="preserve"> </w:t>
+      </w:r>
+      <w:r>
+        <w:t xml:space="preserve">&gt; paste the link to</w:t>
+      </w:r>
+      <w:r>
+        <w:t xml:space="preserve"> </w:t>
+      </w:r>
+      <w:r>
+        <w:rPr>
+          <w:rStyle w:val="VerbatimChar"/>
+        </w:rPr>
+        <w:t xml:space="preserve">Repository URL</w:t>
+      </w:r>
+      <w:r>
+        <w:t xml:space="preserve"> </w:t>
+      </w:r>
+      <w:r>
+        <w:t xml:space="preserve">(</w:t>
+      </w:r>
+      <w:hyperlink w:anchor="fig-RStudio-gui">
+        <w:r>
+          <w:rPr>
+            <w:rStyle w:val="Hyperlink"/>
+          </w:rPr>
+          <w:t xml:space="preserve">Figure 1</w:t>
+        </w:r>
+      </w:hyperlink>
+      <w:r>
+        <w:t xml:space="preserve">).</w:t>
+      </w:r>
+    </w:p>
+    <w:bookmarkEnd w:id="33"/>
+    <w:bookmarkEnd w:id="34"/>
+    <w:bookmarkStart w:id="35" w:name="sec-repository-structure"/>
+    <w:p>
+      <w:pPr>
+        <w:pStyle w:val="Heading2"/>
+      </w:pPr>
+      <w:r>
+        <w:t xml:space="preserve">3.4 Repository structure</w:t>
+      </w:r>
+    </w:p>
+    <w:p>
+      <w:pPr>
+        <w:pStyle w:val="FirstParagraph"/>
+      </w:pPr>
+      <w:r>
+        <w:t xml:space="preserve">At this step, we now can populate the repository and start working on study-relevant documents. To enhance clarity, it is recommended to use a logical structure and informative and transparent sub-directory and file names (a minimal example is illustrated in</w:t>
+      </w:r>
+      <w:r>
+        <w:t xml:space="preserve"> </w:t>
+      </w:r>
+      <w:hyperlink w:anchor="fig-structure">
+        <w:r>
+          <w:rPr>
+            <w:rStyle w:val="Hyperlink"/>
+          </w:rPr>
+          <w:t xml:space="preserve">Figure 2</w:t>
+        </w:r>
+      </w:hyperlink>
+      <w:r>
+        <w:t xml:space="preserve">). To document the structure and location of files, we can include this and other critical information that a peer or outside personnel should know concerning your project in the</w:t>
+      </w:r>
+      <w:r>
+        <w:t xml:space="preserve"> </w:t>
+      </w:r>
+      <w:r>
+        <w:rPr>
+          <w:rStyle w:val="VerbatimChar"/>
+        </w:rPr>
+        <w:t xml:space="preserve">README.md</w:t>
+      </w:r>
+      <w:r>
+        <w:t xml:space="preserve"> </w:t>
+      </w:r>
+      <w:r>
+        <w:t xml:space="preserve">file. This file can be auto-generated when a project is initialized in a remote repository (see prior step in</w:t>
+      </w:r>
+      <w:r>
+        <w:t xml:space="preserve"> </w:t>
+      </w:r>
+      <w:hyperlink w:anchor="sec-gui-initialization-and-git-clone">
+        <w:r>
+          <w:rPr>
+            <w:rStyle w:val="Hyperlink"/>
+          </w:rPr>
+          <w:t xml:space="preserve">Section 3.3.2</w:t>
+        </w:r>
+      </w:hyperlink>
+      <w:r>
+        <w:t xml:space="preserve">) or can be added manually by creating and adding a text file with the name</w:t>
+      </w:r>
+      <w:r>
+        <w:t xml:space="preserve"> </w:t>
+      </w:r>
+      <w:r>
+        <w:rPr>
+          <w:rStyle w:val="VerbatimChar"/>
+        </w:rPr>
+        <w:t xml:space="preserve">README.md</w:t>
+      </w:r>
+      <w:r>
+        <w:t xml:space="preserve"> </w:t>
+      </w:r>
+      <w:r>
+        <w:t xml:space="preserve">in the root directory of the repository. We provide a pre-populated template of such a study repository based on the HARPER protocol</w:t>
+      </w:r>
+      <w:r>
+        <w:rPr>
+          <w:vertAlign w:val="superscript"/>
+        </w:rPr>
+        <w:t xml:space="preserve">4</w:t>
+      </w:r>
+      <w:r>
+        <w:t xml:space="preserve"> </w:t>
+      </w:r>
+      <w:r>
+        <w:t xml:space="preserve">under … .</w:t>
+      </w:r>
+    </w:p>
+    <w:bookmarkEnd w:id="35"/>
+    <w:bookmarkStart w:id="37" w:name="the-git-workflow"/>
+    <w:p>
+      <w:pPr>
+        <w:pStyle w:val="Heading2"/>
+      </w:pPr>
+      <w:r>
+        <w:t xml:space="preserve">3.5 The git workflow</w:t>
+      </w:r>
+    </w:p>
+    <w:p>
+      <w:pPr>
+        <w:pStyle w:val="FirstParagraph"/>
+      </w:pPr>
+      <w:r>
+        <w:t xml:space="preserve">The most essential steps of a git workflow are summarized in</w:t>
+      </w:r>
+      <w:r>
+        <w:t xml:space="preserve"> </w:t>
+      </w:r>
+      <w:hyperlink w:anchor="fig-workflow">
+        <w:r>
+          <w:rPr>
+            <w:rStyle w:val="Hyperlink"/>
+          </w:rPr>
+          <w:t xml:space="preserve">Figure 3</w:t>
+        </w:r>
+      </w:hyperlink>
+      <w:r>
+        <w:t xml:space="preserve">.</w:t>
+      </w:r>
+    </w:p>
+    <w:bookmarkStart w:id="36" w:name="stage-and-commit-changes"/>
+    <w:p>
+      <w:pPr>
+        <w:pStyle w:val="Heading3"/>
+      </w:pPr>
+      <w:r>
+        <w:t xml:space="preserve">3.5.1 Stage and commit changes</w:t>
+      </w:r>
+    </w:p>
+    <w:p>
+      <w:pPr>
+        <w:pStyle w:val="FirstParagraph"/>
+      </w:pPr>
+      <w:r>
+        <w:t xml:space="preserve">As introduced before, Git allows researchers to keep track of changes by making snapshots of the repository every time the state of a project is saved. In Git terms, this fundamental step is referred to as</w:t>
+      </w:r>
+      <w:r>
+        <w:t xml:space="preserve"> </w:t>
+      </w:r>
+      <w:r>
+        <w:rPr>
+          <w:rStyle w:val="VerbatimChar"/>
+        </w:rPr>
+        <w:t xml:space="preserve">commit</w:t>
+      </w:r>
+      <w:r>
+        <w:t xml:space="preserve">. Generally it is up to the user which files should be committed, how the commit should be documented in a</w:t>
+      </w:r>
+      <w:r>
+        <w:t xml:space="preserve"> </w:t>
+      </w:r>
+      <w:r>
+        <w:rPr>
+          <w:rStyle w:val="VerbatimChar"/>
+        </w:rPr>
+        <w:t xml:space="preserve">commit message</w:t>
+      </w:r>
+      <w:r>
+        <w:t xml:space="preserve"> </w:t>
+      </w:r>
+      <w:r>
+        <w:t xml:space="preserve">and when it should be performed.</w:t>
+      </w:r>
+    </w:p>
+    <w:p>
+      <w:pPr>
+        <w:pStyle w:val="BodyText"/>
+      </w:pPr>
+      <w:r>
+        <w:t xml:space="preserve">To determine which files should be selected (or</w:t>
+      </w:r>
+      <w:r>
+        <w:t xml:space="preserve"> </w:t>
+      </w:r>
+      <w:r>
+        <w:rPr>
+          <w:rStyle w:val="VerbatimChar"/>
+        </w:rPr>
+        <w:t xml:space="preserve">staged</w:t>
+      </w:r>
+      <w:r>
+        <w:t xml:space="preserve">) for a new commit, the</w:t>
+      </w:r>
+      <w:r>
+        <w:t xml:space="preserve"> </w:t>
+      </w:r>
+      <w:r>
+        <w:rPr>
+          <w:rStyle w:val="VerbatimChar"/>
+        </w:rPr>
+        <w:t xml:space="preserve">git add</w:t>
+      </w:r>
+      <w:r>
+        <w:t xml:space="preserve"> </w:t>
+      </w:r>
+      <w:r>
+        <w:t xml:space="preserve">command is used followed by the name(s) of the files that should be committed or a</w:t>
+      </w:r>
+      <w:r>
+        <w:t xml:space="preserve"> </w:t>
+      </w:r>
+      <w:r>
+        <w:rPr>
+          <w:rStyle w:val="VerbatimChar"/>
+        </w:rPr>
+        <w:t xml:space="preserve">.</w:t>
+      </w:r>
+      <w:r>
+        <w:t xml:space="preserve"> </w:t>
+      </w:r>
+      <w:r>
+        <w:t xml:space="preserve">to stage all changes present in the current repository.</w:t>
+      </w:r>
+    </w:p>
+    <w:p>
+      <w:pPr>
+        <w:pStyle w:val="SourceCode"/>
+      </w:pPr>
+      <w:r>
+        <w:rPr>
+          <w:rStyle w:val="CommentTok"/>
+        </w:rPr>
+        <w:t xml:space="preserve"># Examplary staging command</w:t>
+      </w:r>
+      <w:r>
+        <w:br/>
+      </w:r>
+      <w:r>
+        <w:rPr>
+          <w:rStyle w:val="FunctionTok"/>
+        </w:rPr>
+        <w:t xml:space="preserve">git</w:t>
+      </w:r>
+      <w:r>
+        <w:rPr>
+          <w:rStyle w:val="NormalTok"/>
+        </w:rPr>
+        <w:t xml:space="preserve"> add </w:t>
+      </w:r>
+      <w:r>
+        <w:rPr>
+          <w:rStyle w:val="StringTok"/>
+        </w:rPr>
+        <w:t xml:space="preserve">'scripts/03_propensity_score_analysis.R'</w:t>
+      </w:r>
+    </w:p>
+    <w:p>
+      <w:pPr>
+        <w:pStyle w:val="FirstParagraph"/>
+      </w:pPr>
+      <w:r>
+        <w:t xml:space="preserve">Once all files that should be committed in the same step are staged, the</w:t>
+      </w:r>
+      <w:r>
+        <w:t xml:space="preserve"> </w:t>
+      </w:r>
+      <w:r>
+        <w:rPr>
+          <w:rStyle w:val="VerbatimChar"/>
+        </w:rPr>
+        <w:t xml:space="preserve">git commit</w:t>
+      </w:r>
+      <w:r>
+        <w:t xml:space="preserve"> </w:t>
+      </w:r>
+      <w:r>
+        <w:t xml:space="preserve">command will create a local snapshot of the changes. The</w:t>
+      </w:r>
+      <w:r>
+        <w:t xml:space="preserve"> </w:t>
+      </w:r>
+      <w:r>
+        <w:rPr>
+          <w:rStyle w:val="VerbatimChar"/>
+        </w:rPr>
+        <w:t xml:space="preserve">-m</w:t>
+      </w:r>
+      <w:r>
+        <w:t xml:space="preserve"> </w:t>
+      </w:r>
+      <w:r>
+        <w:t xml:space="preserve">suffix and quoted text after the command represent the commit message, i.e., an informative yet brief comment on what changes were performed.</w:t>
+      </w:r>
+    </w:p>
+    <w:p>
+      <w:pPr>
+        <w:pStyle w:val="SourceCode"/>
+      </w:pPr>
+      <w:r>
+        <w:rPr>
+          <w:rStyle w:val="CommentTok"/>
+        </w:rPr>
+        <w:t xml:space="preserve"># Examplary commit command</w:t>
+      </w:r>
+      <w:r>
+        <w:br/>
+      </w:r>
+      <w:r>
+        <w:rPr>
+          <w:rStyle w:val="FunctionTok"/>
+        </w:rPr>
+        <w:t xml:space="preserve">git</w:t>
+      </w:r>
+      <w:r>
+        <w:rPr>
+          <w:rStyle w:val="NormalTok"/>
+        </w:rPr>
+        <w:t xml:space="preserve"> commit </w:t>
+      </w:r>
+      <w:r>
+        <w:rPr>
+          <w:rStyle w:val="AttributeTok"/>
+        </w:rPr>
+        <w:t xml:space="preserve">-m</w:t>
+      </w:r>
+      <w:r>
+        <w:rPr>
+          <w:rStyle w:val="NormalTok"/>
+        </w:rPr>
+        <w:t xml:space="preserve"> </w:t>
+      </w:r>
+      <w:r>
+        <w:rPr>
+          <w:rStyle w:val="StringTok"/>
+        </w:rPr>
+        <w:t xml:space="preserve">'Applied inclusion and exclusion criteria to cohort query'</w:t>
+      </w:r>
+    </w:p>
+    <w:p>
+      <w:pPr>
+        <w:pStyle w:val="FirstParagraph"/>
+      </w:pPr>
+      <w:r>
+        <w:t xml:space="preserve">If any file(s) in the study repository should not be tracked and hence not be synchronized with the remote repository (e.g., because they include confidential information that should not be visible to others like database credentials), these files can be specified in the</w:t>
+      </w:r>
+      <w:r>
+        <w:t xml:space="preserve"> </w:t>
+      </w:r>
+      <w:r>
+        <w:rPr>
+          <w:rStyle w:val="VerbatimChar"/>
+        </w:rPr>
+        <w:t xml:space="preserve">.gitignore</w:t>
+      </w:r>
+      <w:r>
+        <w:t xml:space="preserve"> </w:t>
+      </w:r>
+      <w:r>
+        <w:t xml:space="preserve">file which needs to be located in the root directory of the repository. To create a</w:t>
+      </w:r>
+      <w:r>
+        <w:t xml:space="preserve"> </w:t>
+      </w:r>
+      <w:r>
+        <w:rPr>
+          <w:rStyle w:val="VerbatimChar"/>
+        </w:rPr>
+        <w:t xml:space="preserve">.gitignore</w:t>
+      </w:r>
+      <w:r>
+        <w:t xml:space="preserve"> </w:t>
+      </w:r>
+      <w:r>
+        <w:t xml:space="preserve">file, either auto-generate it upon initialization of the repository on GitHub (</w:t>
+      </w:r>
+      <w:r>
+        <w:rPr>
+          <w:bCs/>
+          <w:b/>
+        </w:rPr>
+        <w:t xml:space="preserve">Supplementary Figure 2</w:t>
+      </w:r>
+      <w:r>
+        <w:t xml:space="preserve">) or manually add a text file called</w:t>
+      </w:r>
+      <w:r>
+        <w:t xml:space="preserve"> </w:t>
+      </w:r>
+      <w:r>
+        <w:rPr>
+          <w:rStyle w:val="VerbatimChar"/>
+        </w:rPr>
+        <w:t xml:space="preserve">.gitignore</w:t>
+      </w:r>
+      <w:r>
+        <w:t xml:space="preserve"> </w:t>
+      </w:r>
+      <w:r>
+        <w:t xml:space="preserve">to the root directory.</w:t>
+      </w:r>
+    </w:p>
+    <w:p>
+      <w:pPr>
+        <w:pStyle w:val="BodyText"/>
+      </w:pPr>
+      <w:hyperlink w:anchor="fig-stage-commit-RStudio-gui">
+        <w:r>
+          <w:rPr>
+            <w:rStyle w:val="Hyperlink"/>
+          </w:rPr>
+          <w:t xml:space="preserve">Figure 4</w:t>
+        </w:r>
+      </w:hyperlink>
+      <w:r>
+        <w:t xml:space="preserve"> </w:t>
+      </w:r>
+      <w:r>
+        <w:t xml:space="preserve">illustrates the equivalent steps in using the RStudio GUI.</w:t>
+      </w:r>
+    </w:p>
+    <w:bookmarkEnd w:id="36"/>
+    <w:bookmarkEnd w:id="37"/>
+    <w:bookmarkStart w:id="40" w:name="X62fdf960d46a99a40c44e845a34e4d2d69be0af"/>
+    <w:p>
+      <w:pPr>
+        <w:pStyle w:val="Heading2"/>
+      </w:pPr>
+      <w:r>
+        <w:t xml:space="preserve">3.6 Synchronize changes with remote repository</w:t>
+      </w:r>
+    </w:p>
+    <w:bookmarkStart w:id="38" w:name="local-changes-to-remote-push"/>
+    <w:p>
+      <w:pPr>
+        <w:pStyle w:val="Heading3"/>
+      </w:pPr>
+      <w:r>
+        <w:t xml:space="preserve">3.6.1 Local changes to remote (</w:t>
+      </w:r>
+      <w:r>
+        <w:rPr>
+          <w:rStyle w:val="VerbatimChar"/>
+        </w:rPr>
+        <w:t xml:space="preserve">push</w:t>
+      </w:r>
+      <w:r>
+        <w:t xml:space="preserve">)</w:t>
+      </w:r>
+    </w:p>
+    <w:p>
+      <w:pPr>
+        <w:pStyle w:val="FirstParagraph"/>
+      </w:pPr>
+      <w:r>
+        <w:t xml:space="preserve">To synchronize the local changes to our files, the next step involves synchronizing our commits with the remote repository on GitHub via the</w:t>
+      </w:r>
+      <w:r>
+        <w:t xml:space="preserve"> </w:t>
+      </w:r>
+      <w:r>
+        <w:rPr>
+          <w:rStyle w:val="VerbatimChar"/>
+        </w:rPr>
+        <w:t xml:space="preserve">push</w:t>
+      </w:r>
+      <w:r>
+        <w:t xml:space="preserve"> </w:t>
+      </w:r>
+      <w:r>
+        <w:t xml:space="preserve">command.</w:t>
+      </w:r>
+    </w:p>
+    <w:p>
+      <w:pPr>
+        <w:pStyle w:val="SourceCode"/>
+      </w:pPr>
+      <w:r>
+        <w:rPr>
+          <w:rStyle w:val="FunctionTok"/>
+        </w:rPr>
+        <w:t xml:space="preserve">git</w:t>
+      </w:r>
+      <w:r>
+        <w:rPr>
+          <w:rStyle w:val="NormalTok"/>
+        </w:rPr>
+        <w:t xml:space="preserve"> push</w:t>
+      </w:r>
+    </w:p>
+    <w:p>
+      <w:pPr>
+        <w:pStyle w:val="FirstParagraph"/>
+      </w:pPr>
+      <w:r>
+        <w:t xml:space="preserve">In case we initialized the local repository as described in section</w:t>
+      </w:r>
+      <w:r>
+        <w:t xml:space="preserve"> </w:t>
+      </w:r>
+      <w:hyperlink w:anchor="sec-gui-initialization-and-git-clone">
+        <w:r>
+          <w:rPr>
+            <w:rStyle w:val="Hyperlink"/>
+          </w:rPr>
+          <w:t xml:space="preserve">Section 3.3.2</w:t>
+        </w:r>
+      </w:hyperlink>
+      <w:r>
+        <w:t xml:space="preserve">, a remote was already automatically configured. This can be checked via the following command.</w:t>
+      </w:r>
+    </w:p>
+    <w:p>
+      <w:pPr>
+        <w:pStyle w:val="SourceCode"/>
+      </w:pPr>
+      <w:r>
+        <w:rPr>
+          <w:rStyle w:val="FunctionTok"/>
+        </w:rPr>
+        <w:t xml:space="preserve">git</w:t>
+      </w:r>
+      <w:r>
+        <w:rPr>
+          <w:rStyle w:val="NormalTok"/>
+        </w:rPr>
+        <w:t xml:space="preserve"> remote </w:t>
+      </w:r>
+      <w:r>
+        <w:rPr>
+          <w:rStyle w:val="AttributeTok"/>
+        </w:rPr>
+        <w:t xml:space="preserve">-v</w:t>
+      </w:r>
+    </w:p>
+    <w:p>
+      <w:pPr>
+        <w:pStyle w:val="FirstParagraph"/>
+      </w:pPr>
+      <w:r>
+        <w:t xml:space="preserve">If there is no remote established yet, this can be configured using the following commands.</w:t>
+      </w:r>
+    </w:p>
+    <w:p>
+      <w:pPr>
+        <w:pStyle w:val="SourceCode"/>
+      </w:pPr>
+      <w:r>
+        <w:rPr>
+          <w:rStyle w:val="FunctionTok"/>
+        </w:rPr>
+        <w:t xml:space="preserve">git</w:t>
+      </w:r>
+      <w:r>
+        <w:rPr>
+          <w:rStyle w:val="NormalTok"/>
+        </w:rPr>
+        <w:t xml:space="preserve"> remote add origin https://gitlab.com/USERNAME/rwe_study.git</w:t>
+      </w:r>
+      <w:r>
+        <w:br/>
+      </w:r>
+      <w:r>
+        <w:rPr>
+          <w:rStyle w:val="FunctionTok"/>
+        </w:rPr>
+        <w:t xml:space="preserve">git</w:t>
+      </w:r>
+      <w:r>
+        <w:rPr>
+          <w:rStyle w:val="NormalTok"/>
+        </w:rPr>
+        <w:t xml:space="preserve"> branch </w:t>
+      </w:r>
+      <w:r>
+        <w:rPr>
+          <w:rStyle w:val="AttributeTok"/>
+        </w:rPr>
+        <w:t xml:space="preserve">-M</w:t>
+      </w:r>
+      <w:r>
+        <w:rPr>
+          <w:rStyle w:val="NormalTok"/>
+        </w:rPr>
+        <w:t xml:space="preserve"> main</w:t>
+      </w:r>
+      <w:r>
+        <w:br/>
+      </w:r>
+      <w:r>
+        <w:rPr>
+          <w:rStyle w:val="FunctionTok"/>
+        </w:rPr>
+        <w:t xml:space="preserve">git</w:t>
+      </w:r>
+      <w:r>
+        <w:rPr>
+          <w:rStyle w:val="NormalTok"/>
+        </w:rPr>
+        <w:t xml:space="preserve"> push </w:t>
+      </w:r>
+      <w:r>
+        <w:rPr>
+          <w:rStyle w:val="AttributeTok"/>
+        </w:rPr>
+        <w:t xml:space="preserve">-uf</w:t>
+      </w:r>
+      <w:r>
+        <w:rPr>
+          <w:rStyle w:val="NormalTok"/>
+        </w:rPr>
+        <w:t xml:space="preserve"> origin main</w:t>
+      </w:r>
+    </w:p>
+    <w:p>
+      <w:pPr>
+        <w:pStyle w:val="FirstParagraph"/>
+      </w:pPr>
+      <w:r>
+        <w:t xml:space="preserve">This step is not needed if the intention of a researcher is just to keep track of local changes and there is no intention to share code, collaborate with others or work across different systems. However, most of the times researchers need to collaborate on a project and</w:t>
+      </w:r>
+      <w:r>
+        <w:t xml:space="preserve"> </w:t>
+      </w:r>
+      <w:r>
+        <w:rPr>
+          <w:rStyle w:val="VerbatimChar"/>
+        </w:rPr>
+        <w:t xml:space="preserve">git</w:t>
+      </w:r>
+      <w:r>
+        <w:t xml:space="preserve"> </w:t>
+      </w:r>
+      <w:r>
+        <w:t xml:space="preserve">can improve collaborative work significantly (</w:t>
+      </w:r>
+      <w:hyperlink w:anchor="fig-collaborate">
+        <w:r>
+          <w:rPr>
+            <w:rStyle w:val="Hyperlink"/>
+          </w:rPr>
+          <w:t xml:space="preserve">Figure 5</w:t>
+        </w:r>
+      </w:hyperlink>
+      <w:r>
+        <w:t xml:space="preserve">).</w:t>
+      </w:r>
+    </w:p>
+    <w:bookmarkEnd w:id="38"/>
+    <w:bookmarkStart w:id="39" w:name="remote-to-local"/>
+    <w:p>
+      <w:pPr>
+        <w:pStyle w:val="Heading3"/>
+      </w:pPr>
+      <w:r>
+        <w:t xml:space="preserve">3.6.2 Remote to local</w:t>
+      </w:r>
+    </w:p>
+    <w:p>
+      <w:pPr>
+        <w:pStyle w:val="FirstParagraph"/>
+      </w:pPr>
+      <w:r>
+        <w:t xml:space="preserve">In case collaborators have also made modification to their local files and pushed them to the remote repository, these changes can be easily synchronized with our local copy via the</w:t>
+      </w:r>
+      <w:r>
+        <w:t xml:space="preserve"> </w:t>
+      </w:r>
+      <w:r>
+        <w:rPr>
+          <w:rStyle w:val="VerbatimChar"/>
+        </w:rPr>
+        <w:t xml:space="preserve">pull</w:t>
+      </w:r>
+      <w:r>
+        <w:t xml:space="preserve"> </w:t>
+      </w:r>
+      <w:r>
+        <w:t xml:space="preserve">command.</w:t>
+      </w:r>
+    </w:p>
+    <w:p>
+      <w:pPr>
+        <w:pStyle w:val="SourceCode"/>
+      </w:pPr>
+      <w:r>
+        <w:rPr>
+          <w:rStyle w:val="FunctionTok"/>
+        </w:rPr>
+        <w:t xml:space="preserve">git</w:t>
+      </w:r>
+      <w:r>
+        <w:rPr>
+          <w:rStyle w:val="NormalTok"/>
+        </w:rPr>
+        <w:t xml:space="preserve"> pull</w:t>
+      </w:r>
+    </w:p>
+    <w:p>
+      <w:pPr>
+        <w:pStyle w:val="FirstParagraph"/>
+      </w:pPr>
+      <w:r>
+        <w:t xml:space="preserve">Occasionally it can occur that two researchers made conflicting changes to the same file or even to the same line of code. While Git is generally good at automatically integrating (</w:t>
+      </w:r>
+      <w:r>
+        <w:rPr>
+          <w:rStyle w:val="VerbatimChar"/>
+        </w:rPr>
+        <w:t xml:space="preserve">merging</w:t>
+      </w:r>
+      <w:r>
+        <w:t xml:space="preserve">) new changes, Git will notify the user to resolve a conflict by editing the given file if Git cannot automatically determine what is correct.</w:t>
+      </w:r>
+    </w:p>
+    <w:bookmarkEnd w:id="39"/>
+    <w:bookmarkEnd w:id="40"/>
+    <w:bookmarkStart w:id="41" w:name="tracking-changes"/>
+    <w:p>
+      <w:pPr>
+        <w:pStyle w:val="Heading2"/>
+      </w:pPr>
+      <w:r>
+        <w:t xml:space="preserve">3.7 Tracking changes</w:t>
+      </w:r>
+    </w:p>
+    <w:bookmarkEnd w:id="41"/>
+    <w:bookmarkStart w:id="42" w:name="keeping-track-of-r-software-versions"/>
+    <w:p>
+      <w:pPr>
+        <w:pStyle w:val="Heading2"/>
+      </w:pPr>
+      <w:r>
+        <w:t xml:space="preserve">3.8 Keeping track of R software versions</w:t>
+      </w:r>
+    </w:p>
+    <w:bookmarkEnd w:id="42"/>
+    <w:bookmarkEnd w:id="43"/>
+    <w:bookmarkStart w:id="44" w:name="discussion"/>
+    <w:p>
+      <w:pPr>
+        <w:pStyle w:val="Heading1"/>
+      </w:pPr>
+      <w:r>
+        <w:t xml:space="preserve">4. Discussion</w:t>
+      </w:r>
+    </w:p>
+    <w:p>
+      <w:pPr>
+        <w:pStyle w:val="FirstParagraph"/>
+      </w:pPr>
+      <w:r>
+        <w:t xml:space="preserve">Advantages of distributed VCS (Git):</w:t>
+      </w:r>
+    </w:p>
+    <w:p>
+      <w:pPr>
+        <w:numPr>
+          <w:ilvl w:val="0"/>
+          <w:numId w:val="1003"/>
+        </w:numPr>
+      </w:pPr>
+      <w:r>
+        <w:t xml:space="preserve">Full audit trail of which changes were made by whom, when and why</w:t>
+      </w:r>
+    </w:p>
+    <w:p>
+      <w:pPr>
+        <w:numPr>
+          <w:ilvl w:val="0"/>
+          <w:numId w:val="1003"/>
+        </w:numPr>
+      </w:pPr>
+      <w:r>
+        <w:t xml:space="preserve">Even if the code is not shared, Git makes it easier for an individual to go back to the code</w:t>
+      </w:r>
+    </w:p>
+    <w:p>
+      <w:pPr>
+        <w:numPr>
+          <w:ilvl w:val="0"/>
+          <w:numId w:val="1003"/>
+        </w:numPr>
+      </w:pPr>
+      <w:r>
+        <w:t xml:space="preserve">Git can serve as internal and external repository for code and made accessible to everyone, e.g. along with manuscript without copy-paste into word files or similar</w:t>
+      </w:r>
+    </w:p>
+    <w:p>
+      <w:pPr>
+        <w:numPr>
+          <w:ilvl w:val="0"/>
+          <w:numId w:val="1003"/>
+        </w:numPr>
+      </w:pPr>
+      <w:r>
+        <w:t xml:space="preserve">It is free and open-source and reliable</w:t>
+      </w:r>
+    </w:p>
+    <w:p>
+      <w:pPr>
+        <w:numPr>
+          <w:ilvl w:val="0"/>
+          <w:numId w:val="1003"/>
+        </w:numPr>
+      </w:pPr>
+      <w:r>
+        <w:t xml:space="preserve">Distributed VCS fully mirror entire repositories and hence every local clone is a full backup of the data</w:t>
+      </w:r>
+    </w:p>
+    <w:p>
+      <w:r>
+        <w:br w:type="page"/>
+      </w:r>
+    </w:p>
+    <w:bookmarkEnd w:id="44"/>
+    <w:bookmarkStart w:id="65" w:name="figures"/>
+    <w:p>
+      <w:pPr>
+        <w:pStyle w:val="Heading1"/>
+      </w:pPr>
+      <w:r>
+        <w:t xml:space="preserve">5. Figures</w:t>
+      </w:r>
+    </w:p>
+    <w:tbl>
+      <w:tblPr>
+        <w:tblStyle w:val="Table"/>
+        <w:tblW w:type="pct" w:w="5000"/>
+        <w:tblLook w:firstRow="0" w:lastRow="0" w:firstColumn="0" w:lastColumn="0" w:noHBand="0" w:noVBand="0" w:val="0000"/>
+        <w:jc w:val="start"/>
+      </w:tblPr>
+      <w:tblGrid>
+        <w:gridCol w:w="7920"/>
+      </w:tblGrid>
+      <w:tr>
+        <w:tc>
+          <w:tcPr/>
+          <w:bookmarkStart w:id="48" w:name="fig-RStudio-gui"/>
+          <w:p>
+            <w:pPr>
+              <w:jc w:val="center"/>
+            </w:pPr>
+            <w:r>
+              <w:drawing>
+                <wp:inline>
+                  <wp:extent cx="2971800" cy="7102415"/>
+                  <wp:effectExtent b="0" l="0" r="0" t="0"/>
+                  <wp:docPr descr="" title="" id="46" name="Picture"/>
+                  <a:graphic>
+                    <a:graphicData uri="http://schemas.openxmlformats.org/drawingml/2006/picture">
+                      <pic:pic>
+                        <pic:nvPicPr>
+                          <pic:cNvPr descr="../figures/Figure_1_RStudio_init.png" id="47" name="Picture"/>
+                          <pic:cNvPicPr>
+                            <a:picLocks noChangeArrowheads="1" noChangeAspect="1"/>
+                          </pic:cNvPicPr>
+                        </pic:nvPicPr>
+                        <pic:blipFill>
+                          <a:blip r:embed="rId45"/>
+                          <a:stretch>
+                            <a:fillRect/>
+                          </a:stretch>
+                        </pic:blipFill>
+                        <pic:spPr bwMode="auto">
+                          <a:xfrm>
+                            <a:off x="0" y="0"/>
+                            <a:ext cx="2971800" cy="7102415"/>
+                          </a:xfrm>
+                          <a:prstGeom prst="rect">
+                            <a:avLst/>
+                          </a:prstGeom>
+                          <a:noFill/>
+                          <a:ln w="9525">
+                            <a:noFill/>
+                            <a:headEnd/>
+                            <a:tailEnd/>
+                          </a:ln>
+                        </pic:spPr>
+                      </pic:pic>
+                    </a:graphicData>
+                  </a:graphic>
+                </wp:inline>
+              </w:drawing>
+            </w:r>
+          </w:p>
+          <w:p>
+            <w:pPr>
+              <w:jc w:val="center"/>
+            </w:pPr>
+            <w:pPr>
+              <w:jc w:val="start"/>
+              <w:spacing w:before="200"/>
+              <w:pStyle w:val="ImageCaption"/>
+            </w:pPr>
+            <w:r>
+              <w:t xml:space="preserve">Figure 1: Clone a remote repository using the RStudio graphical user interface.</w:t>
+            </w:r>
+          </w:p>
+          <w:bookmarkEnd w:id="48"/>
+        </w:tc>
+      </w:tr>
+    </w:tbl>
+    <w:p>
+      <w:r>
+        <w:br w:type="page"/>
+      </w:r>
+    </w:p>
+    <w:tbl>
+      <w:tblPr>
+        <w:tblStyle w:val="Table"/>
+        <w:tblW w:type="pct" w:w="5000"/>
+        <w:tblLook w:firstRow="0" w:lastRow="0" w:firstColumn="0" w:lastColumn="0" w:noHBand="0" w:noVBand="0" w:val="0000"/>
+        <w:jc w:val="start"/>
+      </w:tblPr>
+      <w:tblGrid>
+        <w:gridCol w:w="7920"/>
+      </w:tblGrid>
+      <w:tr>
+        <w:tc>
+          <w:tcPr/>
+          <w:bookmarkStart w:id="52" w:name="fig-structure"/>
+          <w:p>
+            <w:pPr>
+              <w:jc w:val="center"/>
+            </w:pPr>
+            <w:r>
+              <w:drawing>
+                <wp:inline>
+                  <wp:extent cx="3566160" cy="5823377"/>
+                  <wp:effectExtent b="0" l="0" r="0" t="0"/>
+                  <wp:docPr descr="" title="" id="50" name="Picture"/>
+                  <a:graphic>
+                    <a:graphicData uri="http://schemas.openxmlformats.org/drawingml/2006/picture">
+                      <pic:pic>
+                        <pic:nvPicPr>
+                          <pic:cNvPr descr="../figures/Figure_2_repo_structure.png" id="51" name="Picture"/>
+                          <pic:cNvPicPr>
+                            <a:picLocks noChangeArrowheads="1" noChangeAspect="1"/>
+                          </pic:cNvPicPr>
+                        </pic:nvPicPr>
+                        <pic:blipFill>
+                          <a:blip r:embed="rId49"/>
+                          <a:stretch>
+                            <a:fillRect/>
+                          </a:stretch>
+                        </pic:blipFill>
+                        <pic:spPr bwMode="auto">
+                          <a:xfrm>
+                            <a:off x="0" y="0"/>
+                            <a:ext cx="3566160" cy="5823377"/>
+                          </a:xfrm>
+                          <a:prstGeom prst="rect">
+                            <a:avLst/>
+                          </a:prstGeom>
+                          <a:noFill/>
+                          <a:ln w="9525">
+                            <a:noFill/>
+                            <a:headEnd/>
+                            <a:tailEnd/>
+                          </a:ln>
+                        </pic:spPr>
+                      </pic:pic>
+                    </a:graphicData>
+                  </a:graphic>
+                </wp:inline>
+              </w:drawing>
+            </w:r>
+          </w:p>
+          <w:p>
+            <w:pPr>
+              <w:jc w:val="center"/>
+            </w:pPr>
+            <w:pPr>
+              <w:jc w:val="start"/>
+              <w:spacing w:before="200"/>
+              <w:pStyle w:val="ImageCaption"/>
+            </w:pPr>
+            <w:r>
+              <w:t xml:space="preserve">Figure 2: Minimal example of a transparent repository structure containing relevant study documents</w:t>
+            </w:r>
+          </w:p>
+          <w:bookmarkEnd w:id="52"/>
+        </w:tc>
+      </w:tr>
+    </w:tbl>
+    <w:p>
+      <w:r>
+        <w:br w:type="page"/>
+      </w:r>
+    </w:p>
+    <w:tbl>
+      <w:tblPr>
+        <w:tblStyle w:val="Table"/>
+        <w:tblW w:type="pct" w:w="5000"/>
+        <w:tblLook w:firstRow="0" w:lastRow="0" w:firstColumn="0" w:lastColumn="0" w:noHBand="0" w:noVBand="0" w:val="0000"/>
+        <w:jc w:val="start"/>
+      </w:tblPr>
+      <w:tblGrid>
+        <w:gridCol w:w="7920"/>
+      </w:tblGrid>
+      <w:tr>
+        <w:tc>
+          <w:tcPr/>
+          <w:bookmarkStart w:id="56" w:name="fig-workflow"/>
+          <w:p>
+            <w:pPr>
+              <w:jc w:val="center"/>
+            </w:pPr>
+            <w:r>
+              <w:drawing>
+                <wp:inline>
+                  <wp:extent cx="5943600" cy="4301154"/>
+                  <wp:effectExtent b="0" l="0" r="0" t="0"/>
+                  <wp:docPr descr="" title="" id="54" name="Picture"/>
+                  <a:graphic>
+                    <a:graphicData uri="http://schemas.openxmlformats.org/drawingml/2006/picture">
+                      <pic:pic>
+                        <pic:nvPicPr>
+                          <pic:cNvPr descr="../figures/Figure_3_workflow.png" id="55" name="Picture"/>
+                          <pic:cNvPicPr>
+                            <a:picLocks noChangeArrowheads="1" noChangeAspect="1"/>
+                          </pic:cNvPicPr>
+                        </pic:nvPicPr>
+                        <pic:blipFill>
+                          <a:blip r:embed="rId53"/>
+                          <a:stretch>
+                            <a:fillRect/>
+                          </a:stretch>
+                        </pic:blipFill>
+                        <pic:spPr bwMode="auto">
+                          <a:xfrm>
+                            <a:off x="0" y="0"/>
+                            <a:ext cx="5943600" cy="4301154"/>
+                          </a:xfrm>
+                          <a:prstGeom prst="rect">
+                            <a:avLst/>
+                          </a:prstGeom>
+                          <a:noFill/>
+                          <a:ln w="9525">
+                            <a:noFill/>
+                            <a:headEnd/>
+                            <a:tailEnd/>
+                          </a:ln>
+                        </pic:spPr>
+                      </pic:pic>
+                    </a:graphicData>
+                  </a:graphic>
+                </wp:inline>
+              </w:drawing>
+            </w:r>
+          </w:p>
+          <w:p>
+            <w:pPr>
+              <w:jc w:val="center"/>
+            </w:pPr>
+            <w:pPr>
+              <w:jc w:val="start"/>
+              <w:spacing w:before="200"/>
+              <w:pStyle w:val="ImageCaption"/>
+            </w:pPr>
+            <w:r>
+              <w:t xml:space="preserve">Figure 3: Overview of a basic Git workflow.</w:t>
+            </w:r>
+          </w:p>
+          <w:bookmarkEnd w:id="56"/>
+        </w:tc>
+      </w:tr>
+    </w:tbl>
+    <w:p>
+      <w:r>
+        <w:br w:type="page"/>
+      </w:r>
+    </w:p>
+    <w:tbl>
+      <w:tblPr>
+        <w:tblStyle w:val="Table"/>
+        <w:tblW w:type="pct" w:w="5000"/>
+        <w:tblLook w:firstRow="0" w:lastRow="0" w:firstColumn="0" w:lastColumn="0" w:noHBand="0" w:noVBand="0" w:val="0000"/>
+        <w:jc w:val="start"/>
+      </w:tblPr>
+      <w:tblGrid>
+        <w:gridCol w:w="7920"/>
+      </w:tblGrid>
+      <w:tr>
+        <w:tc>
+          <w:tcPr/>
+          <w:bookmarkStart w:id="60" w:name="fig-stage-commit-RStudio-gui"/>
+          <w:p>
+            <w:pPr>
+              <w:jc w:val="center"/>
+            </w:pPr>
+            <w:r>
+              <w:drawing>
+                <wp:inline>
+                  <wp:extent cx="5943600" cy="3043123"/>
+                  <wp:effectExtent b="0" l="0" r="0" t="0"/>
+                  <wp:docPr descr="" title="" id="58" name="Picture"/>
+                  <a:graphic>
+                    <a:graphicData uri="http://schemas.openxmlformats.org/drawingml/2006/picture">
+                      <pic:pic>
+                        <pic:nvPicPr>
+                          <pic:cNvPr descr="../figures/Figure_4_stage_commit.png" id="59" name="Picture"/>
+                          <pic:cNvPicPr>
+                            <a:picLocks noChangeArrowheads="1" noChangeAspect="1"/>
+                          </pic:cNvPicPr>
+                        </pic:nvPicPr>
+                        <pic:blipFill>
+                          <a:blip r:embed="rId57"/>
+                          <a:stretch>
+                            <a:fillRect/>
+                          </a:stretch>
+                        </pic:blipFill>
+                        <pic:spPr bwMode="auto">
+                          <a:xfrm>
+                            <a:off x="0" y="0"/>
+                            <a:ext cx="5943600" cy="3043123"/>
+                          </a:xfrm>
+                          <a:prstGeom prst="rect">
+                            <a:avLst/>
+                          </a:prstGeom>
+                          <a:noFill/>
+                          <a:ln w="9525">
+                            <a:noFill/>
+                            <a:headEnd/>
+                            <a:tailEnd/>
+                          </a:ln>
+                        </pic:spPr>
+                      </pic:pic>
+                    </a:graphicData>
+                  </a:graphic>
+                </wp:inline>
+              </w:drawing>
+            </w:r>
+          </w:p>
+          <w:p>
+            <w:pPr>
+              <w:jc w:val="center"/>
+            </w:pPr>
+            <w:pPr>
+              <w:jc w:val="start"/>
+              <w:spacing w:before="200"/>
+              <w:pStyle w:val="ImageCaption"/>
+            </w:pPr>
+            <w:r>
+              <w:t xml:space="preserve">Figure 4: RStudio provides a graphical user interface as an alternative to command line prompts to interact with Git and to perform command equivalent to git add, git commit and git push/pull (red circles). This view can be accessed in the right upper pane of RStudio under Git &gt; Diff. In this example, an R script with the title</w:t>
+            </w:r>
+            <w:r>
+              <w:t xml:space="preserve"> </w:t>
+            </w:r>
+            <w:r>
+              <w:t xml:space="preserve">‘</w:t>
+            </w:r>
+            <w:r>
+              <w:t xml:space="preserve">03_propensity_score_analysis.R</w:t>
+            </w:r>
+            <w:r>
+              <w:t xml:space="preserve">’</w:t>
+            </w:r>
+            <w:r>
+              <w:t xml:space="preserve"> </w:t>
+            </w:r>
+            <w:r>
+              <w:t xml:space="preserve">is selected and staged. All changes performed in this file can be viewed in the window below with green highlighted lines indicating additions and red highlighted lines deletions from the prior version. In this case, a title was added to a propensity score plot which is also expressed in the commit message.</w:t>
+            </w:r>
+          </w:p>
+          <w:bookmarkEnd w:id="60"/>
+        </w:tc>
+      </w:tr>
+    </w:tbl>
+    <w:p>
+      <w:r>
+        <w:br w:type="page"/>
+      </w:r>
+    </w:p>
+    <w:tbl>
+      <w:tblPr>
+        <w:tblStyle w:val="Table"/>
+        <w:tblW w:type="pct" w:w="5000"/>
+        <w:tblLook w:firstRow="0" w:lastRow="0" w:firstColumn="0" w:lastColumn="0" w:noHBand="0" w:noVBand="0" w:val="0000"/>
+        <w:jc w:val="start"/>
+      </w:tblPr>
+      <w:tblGrid>
+        <w:gridCol w:w="7920"/>
+      </w:tblGrid>
+      <w:tr>
+        <w:tc>
+          <w:tcPr/>
+          <w:bookmarkStart w:id="64" w:name="fig-collaborate"/>
+          <w:p>
+            <w:pPr>
+              <w:jc w:val="center"/>
+            </w:pPr>
+            <w:r>
+              <w:drawing>
+                <wp:inline>
+                  <wp:extent cx="5943600" cy="3343275"/>
+                  <wp:effectExtent b="0" l="0" r="0" t="0"/>
+                  <wp:docPr descr="" title="" id="62" name="Picture"/>
+                  <a:graphic>
+                    <a:graphicData uri="http://schemas.openxmlformats.org/drawingml/2006/picture">
+                      <pic:pic>
+                        <pic:nvPicPr>
+                          <pic:cNvPr descr="../figures/Figure_5_collaboration.png" id="63" name="Picture"/>
+                          <pic:cNvPicPr>
+                            <a:picLocks noChangeArrowheads="1" noChangeAspect="1"/>
+                          </pic:cNvPicPr>
+                        </pic:nvPicPr>
+                        <pic:blipFill>
+                          <a:blip r:embed="rId61"/>
+                          <a:stretch>
+                            <a:fillRect/>
+                          </a:stretch>
+                        </pic:blipFill>
+                        <pic:spPr bwMode="auto">
+                          <a:xfrm>
+                            <a:off x="0" y="0"/>
+                            <a:ext cx="5943600" cy="3343275"/>
+                          </a:xfrm>
+                          <a:prstGeom prst="rect">
+                            <a:avLst/>
+                          </a:prstGeom>
+                          <a:noFill/>
+                          <a:ln w="9525">
+                            <a:noFill/>
+                            <a:headEnd/>
+                            <a:tailEnd/>
+                          </a:ln>
+                        </pic:spPr>
+                      </pic:pic>
+                    </a:graphicData>
+                  </a:graphic>
+                </wp:inline>
+              </w:drawing>
+            </w:r>
+          </w:p>
+          <w:p>
+            <w:pPr>
+              <w:jc w:val="center"/>
+            </w:pPr>
+            <w:pPr>
+              <w:jc w:val="start"/>
+              <w:spacing w:before="200"/>
+              <w:pStyle w:val="ImageCaption"/>
+            </w:pPr>
+            <w:r>
+              <w:t xml:space="preserve">Figure 5: Git in connection with remote repositories (e.g., GitHub or GitLab) can signficantly improve collaboration across project members.</w:t>
+            </w:r>
+          </w:p>
+          <w:bookmarkEnd w:id="64"/>
+        </w:tc>
+      </w:tr>
+    </w:tbl>
+    <w:p>
+      <w:r>
+        <w:br w:type="page"/>
+      </w:r>
+    </w:p>
+    <w:bookmarkEnd w:id="65"/>
+    <w:bookmarkStart w:id="92" w:name="references"/>
+    <w:p>
+      <w:pPr>
+        <w:pStyle w:val="Heading1"/>
+      </w:pPr>
+      <w:r>
+        <w:t xml:space="preserve">References</w:t>
+      </w:r>
+    </w:p>
+    <w:bookmarkStart w:id="91" w:name="refs"/>
+    <w:bookmarkStart w:id="67" w:name="ref-wang2021"/>
+    <w:p>
+      <w:pPr>
+        <w:pStyle w:val="Bibliography"/>
+      </w:pPr>
+      <w:r>
+        <w:t xml:space="preserve">1.</w:t>
+      </w:r>
+      <w:r>
+        <w:t xml:space="preserve"> </w:t>
+      </w:r>
+      <w:r>
+        <w:t xml:space="preserve">	</w:t>
+      </w:r>
+      <w:r>
+        <w:t xml:space="preserve">Wang SV, Pinheiro S, Hua W,</w:t>
+      </w:r>
+      <w:r>
+        <w:t xml:space="preserve"> </w:t>
+      </w:r>
+      <w:r>
+        <w:rPr>
+          <w:iCs/>
+          <w:i/>
+        </w:rPr>
+        <w:t xml:space="preserve">et al.</w:t>
+      </w:r>
+      <w:r>
+        <w:t xml:space="preserve"> STaRT-RWE: structured template for planning and reporting on the implementation of real world evidence studies.</w:t>
+      </w:r>
+      <w:r>
+        <w:t xml:space="preserve"> </w:t>
+      </w:r>
+      <w:r>
+        <w:rPr>
+          <w:iCs/>
+          <w:i/>
+        </w:rPr>
         <w:t xml:space="preserve">BMJ</w:t>
       </w:r>
       <w:r>
@@ -763,7 +3035,7 @@
       <w:r>
         <w:t xml:space="preserve">2021: m4856. doi:</w:t>
       </w:r>
-      <w:hyperlink r:id="rId24">
+      <w:hyperlink r:id="rId66">
         <w:r>
           <w:rPr>
             <w:rStyle w:val="Hyperlink"/>
@@ -775,8 +3047,8 @@
         <w:t xml:space="preserve">.</w:t>
       </w:r>
     </w:p>
-    <w:bookmarkEnd w:id="25"/>
-    <w:bookmarkStart w:id="27" w:name="ref-schneeweiss2019"/>
+    <w:bookmarkEnd w:id="67"/>
+    <w:bookmarkStart w:id="69" w:name="ref-schneeweiss2019"/>
     <w:p>
       <w:pPr>
         <w:pStyle w:val="Bibliography"/>
@@ -835,7 +3107,7 @@
       <w:r>
         <w:t xml:space="preserve">: 398. doi:</w:t>
       </w:r>
-      <w:hyperlink r:id="rId26">
+      <w:hyperlink r:id="rId68">
         <w:r>
           <w:rPr>
             <w:rStyle w:val="Hyperlink"/>
@@ -847,8 +3119,8 @@
         <w:t xml:space="preserve">.</w:t>
       </w:r>
     </w:p>
-    <w:bookmarkEnd w:id="27"/>
-    <w:bookmarkStart w:id="29" w:name="ref-berger2017"/>
+    <w:bookmarkEnd w:id="69"/>
+    <w:bookmarkStart w:id="71" w:name="ref-berger2017"/>
     <w:p>
       <w:pPr>
         <w:pStyle w:val="Bibliography"/>
@@ -907,7 +3179,7 @@
       <w:r>
         <w:t xml:space="preserve">: 1033–1039. doi:</w:t>
       </w:r>
-      <w:hyperlink r:id="rId28">
+      <w:hyperlink r:id="rId70">
         <w:r>
           <w:rPr>
             <w:rStyle w:val="Hyperlink"/>
@@ -919,8 +3191,8 @@
         <w:t xml:space="preserve">.</w:t>
       </w:r>
     </w:p>
-    <w:bookmarkEnd w:id="29"/>
-    <w:bookmarkStart w:id="31" w:name="ref-wang2022"/>
+    <w:bookmarkEnd w:id="71"/>
+    <w:bookmarkStart w:id="73" w:name="ref-wang2022"/>
     <w:p>
       <w:pPr>
         <w:pStyle w:val="Bibliography"/>
@@ -985,7 +3257,7 @@
       <w:r>
         <w:t xml:space="preserve">: 44–55. doi:</w:t>
       </w:r>
-      <w:hyperlink r:id="rId30">
+      <w:hyperlink r:id="rId72">
         <w:r>
           <w:rPr>
             <w:rStyle w:val="Hyperlink"/>
@@ -997,8 +3269,8 @@
         <w:t xml:space="preserve">.</w:t>
       </w:r>
     </w:p>
-    <w:bookmarkEnd w:id="31"/>
-    <w:bookmarkStart w:id="33" w:name="ref-RCore2023"/>
+    <w:bookmarkEnd w:id="73"/>
+    <w:bookmarkStart w:id="75" w:name="ref-RCore2023"/>
     <w:p>
       <w:pPr>
         <w:pStyle w:val="Bibliography"/>
@@ -1031,7 +3303,7 @@
       <w:r>
         <w:t xml:space="preserve"> </w:t>
       </w:r>
-      <w:hyperlink r:id="rId32">
+      <w:hyperlink r:id="rId74">
         <w:r>
           <w:rPr>
             <w:rStyle w:val="Hyperlink"/>
@@ -1043,8 +3315,8 @@
         <w:t xml:space="preserve">.</w:t>
       </w:r>
     </w:p>
-    <w:bookmarkEnd w:id="33"/>
-    <w:bookmarkStart w:id="35" w:name="ref-almugbel2017"/>
+    <w:bookmarkEnd w:id="75"/>
+    <w:bookmarkStart w:id="77" w:name="ref-almugbel2017"/>
     <w:p>
       <w:pPr>
         <w:pStyle w:val="Bibliography"/>
@@ -1103,7 +3375,7 @@
       <w:r>
         <w:t xml:space="preserve">: 4–12. doi:</w:t>
       </w:r>
-      <w:hyperlink r:id="rId34">
+      <w:hyperlink r:id="rId76">
         <w:r>
           <w:rPr>
             <w:rStyle w:val="Hyperlink"/>
@@ -1115,8 +3387,8 @@
         <w:t xml:space="preserve">.</w:t>
       </w:r>
     </w:p>
-    <w:bookmarkEnd w:id="35"/>
-    <w:bookmarkStart w:id="37" w:name="ref-mammoliti2021"/>
+    <w:bookmarkEnd w:id="77"/>
+    <w:bookmarkStart w:id="79" w:name="ref-mammoliti2021"/>
     <w:p>
       <w:pPr>
         <w:pStyle w:val="Bibliography"/>
@@ -1175,7 +3447,7 @@
       <w:r>
         <w:t xml:space="preserve">. doi:</w:t>
       </w:r>
-      <w:hyperlink r:id="rId36">
+      <w:hyperlink r:id="rId78">
         <w:r>
           <w:rPr>
             <w:rStyle w:val="Hyperlink"/>
@@ -1187,8 +3459,8 @@
         <w:t xml:space="preserve">.</w:t>
       </w:r>
     </w:p>
-    <w:bookmarkEnd w:id="37"/>
-    <w:bookmarkStart w:id="39" w:name="ref-russell2018"/>
+    <w:bookmarkEnd w:id="79"/>
+    <w:bookmarkStart w:id="81" w:name="ref-russell2018"/>
     <w:p>
       <w:pPr>
         <w:pStyle w:val="Bibliography"/>
@@ -1234,7 +3506,7 @@
       <w:r>
         <w:t xml:space="preserve">: e0205898. doi:</w:t>
       </w:r>
-      <w:hyperlink r:id="rId38">
+      <w:hyperlink r:id="rId80">
         <w:r>
           <w:rPr>
             <w:rStyle w:val="Hyperlink"/>
@@ -1246,8 +3518,8 @@
         <w:t xml:space="preserve">.</w:t>
       </w:r>
     </w:p>
-    <w:bookmarkEnd w:id="39"/>
-    <w:bookmarkStart w:id="41" w:name="ref-bakken2019"/>
+    <w:bookmarkEnd w:id="81"/>
+    <w:bookmarkStart w:id="83" w:name="ref-bakken2019"/>
     <w:p>
       <w:pPr>
         <w:pStyle w:val="Bibliography"/>
@@ -1293,7 +3565,7 @@
       <w:r>
         <w:t xml:space="preserve">: 185–187. doi:</w:t>
       </w:r>
-      <w:hyperlink r:id="rId40">
+      <w:hyperlink r:id="rId82">
         <w:r>
           <w:rPr>
             <w:rStyle w:val="Hyperlink"/>
@@ -1305,8 +3577,8 @@
         <w:t xml:space="preserve">.</w:t>
       </w:r>
     </w:p>
-    <w:bookmarkEnd w:id="41"/>
-    <w:bookmarkStart w:id="43" w:name="ref-garcía-closas2023"/>
+    <w:bookmarkEnd w:id="83"/>
+    <w:bookmarkStart w:id="85" w:name="ref-garcía-closas2023"/>
     <w:p>
       <w:pPr>
         <w:pStyle w:val="Bibliography"/>
@@ -1365,7 +3637,7 @@
       <w:r>
         <w:t xml:space="preserve">: 995–1005. doi:</w:t>
       </w:r>
-      <w:hyperlink r:id="rId42">
+      <w:hyperlink r:id="rId84">
         <w:r>
           <w:rPr>
             <w:rStyle w:val="Hyperlink"/>
@@ -1377,8 +3649,8 @@
         <w:t xml:space="preserve">.</w:t>
       </w:r>
     </w:p>
-    <w:bookmarkEnd w:id="43"/>
-    <w:bookmarkStart w:id="45" w:name="ref-ram2013"/>
+    <w:bookmarkEnd w:id="85"/>
+    <w:bookmarkStart w:id="87" w:name="ref-ram2013"/>
     <w:p>
       <w:pPr>
         <w:pStyle w:val="Bibliography"/>
@@ -1424,7 +3696,7 @@
       <w:r>
         <w:t xml:space="preserve">. doi:</w:t>
       </w:r>
-      <w:hyperlink r:id="rId44">
+      <w:hyperlink r:id="rId86">
         <w:r>
           <w:rPr>
             <w:rStyle w:val="Hyperlink"/>
@@ -1436,8 +3708,8 @@
         <w:t xml:space="preserve">.</w:t>
       </w:r>
     </w:p>
-    <w:bookmarkEnd w:id="45"/>
-    <w:bookmarkStart w:id="47" w:name="ref-blischak2016"/>
+    <w:bookmarkEnd w:id="87"/>
+    <w:bookmarkStart w:id="89" w:name="ref-blischak2016"/>
     <w:p>
       <w:pPr>
         <w:pStyle w:val="Bibliography"/>
@@ -1483,7 +3755,7 @@
       <w:r>
         <w:t xml:space="preserve">: e1004668. doi:</w:t>
       </w:r>
-      <w:hyperlink r:id="rId46">
+      <w:hyperlink r:id="rId88">
         <w:r>
           <w:rPr>
             <w:rStyle w:val="Hyperlink"/>
@@ -1495,8 +3767,8 @@
         <w:t xml:space="preserve">.</w:t>
       </w:r>
     </w:p>
-    <w:bookmarkEnd w:id="47"/>
-    <w:bookmarkStart w:id="48" w:name="ref-chacon2014pro"/>
+    <w:bookmarkEnd w:id="89"/>
+    <w:bookmarkStart w:id="90" w:name="ref-chacon2014pro"/>
     <w:p>
       <w:pPr>
         <w:pStyle w:val="Bibliography"/>
@@ -1527,10 +3799,12 @@
         <w:t xml:space="preserve">. Springer Nature, 2014.</w:t>
       </w:r>
     </w:p>
-    <w:bookmarkEnd w:id="48"/>
-    <w:bookmarkEnd w:id="49"/>
-    <w:bookmarkEnd w:id="50"/>
+    <w:bookmarkEnd w:id="90"/>
+    <w:bookmarkEnd w:id="91"/>
+    <w:bookmarkEnd w:id="92"/>
     <w:sectPr>
+      <w:footerReference r:id="rId9" w:type="even"/>
+      <w:footerReference r:id="rId10" w:type="default"/>
       <w:pgSz w:h="15840" w:w="12240"/>
       <w:pgMar w:bottom="1440" w:footer="720" w:gutter="0" w:header="720" w:left="1440" w:right="1440" w:top="1440"/>
       <w:cols w:space="720"/>
@@ -1543,6 +3817,121 @@
 <w:comments xmlns:w="http://schemas.openxmlformats.org/wordprocessingml/2006/main" xmlns:m="http://schemas.openxmlformats.org/officeDocument/2006/math" xmlns:r="http://schemas.openxmlformats.org/officeDocument/2006/relationships" xmlns:o="urn:schemas-microsoft-com:office:office" xmlns:v="urn:schemas-microsoft-com:vml" xmlns:w10="urn:schemas-microsoft-com:office:word" xmlns:a="http://schemas.openxmlformats.org/drawingml/2006/main" xmlns:pic="http://schemas.openxmlformats.org/drawingml/2006/picture" xmlns:wp="http://schemas.openxmlformats.org/drawingml/2006/wordprocessingDrawing"/>
 </file>
 
+<file path=word/footer1.xml><?xml version="1.0" encoding="utf-8"?>
+<w:ftr xmlns:wpc="http://schemas.microsoft.com/office/word/2010/wordprocessingCanvas" xmlns:cx="http://schemas.microsoft.com/office/drawing/2014/chartex" xmlns:cx1="http://schemas.microsoft.com/office/drawing/2015/9/8/chartex" xmlns:cx2="http://schemas.microsoft.com/office/drawing/2015/10/21/chartex" xmlns:cx3="http://schemas.microsoft.com/office/drawing/2016/5/9/chartex" xmlns:cx4="http://schemas.microsoft.com/office/drawing/2016/5/10/chartex" xmlns:cx5="http://schemas.microsoft.com/office/drawing/2016/5/11/chartex" xmlns:cx6="http://schemas.microsoft.com/office/drawing/2016/5/12/chartex" xmlns:cx7="http://schemas.microsoft.com/office/drawing/2016/5/13/chartex" xmlns:cx8="http://schemas.microsoft.com/office/drawing/2016/5/14/chartex" xmlns:mc="http://schemas.openxmlformats.org/markup-compatibility/2006" xmlns:aink="http://schemas.microsoft.com/office/drawing/2016/ink" xmlns:am3d="http://schemas.microsoft.com/office/drawing/2017/model3d" xmlns:o="urn:schemas-microsoft-com:office:office" xmlns:oel="http://schemas.microsoft.com/office/2019/extlst" xmlns:r="http://schemas.openxmlformats.org/officeDocument/2006/relationships" xmlns:m="http://schemas.openxmlformats.org/officeDocument/2006/math" xmlns:v="urn:schemas-microsoft-com:vml" xmlns:wp14="http://schemas.microsoft.com/office/word/2010/wordprocessingDrawing" xmlns:wp="http://schemas.openxmlformats.org/drawingml/2006/wordprocessingDrawing" xmlns:w10="urn:schemas-microsoft-com:office:word" xmlns:w="http://schemas.openxmlformats.org/wordprocessingml/2006/main" xmlns:w14="http://schemas.microsoft.com/office/word/2010/wordml" xmlns:w15="http://schemas.microsoft.com/office/word/2012/wordml" xmlns:w16cex="http://schemas.microsoft.com/office/word/2018/wordml/cex" xmlns:w16cid="http://schemas.microsoft.com/office/word/2016/wordml/cid" xmlns:w16="http://schemas.microsoft.com/office/word/2018/wordml" xmlns:w16sdtdh="http://schemas.microsoft.com/office/word/2020/wordml/sdtdatahash" xmlns:w16se="http://schemas.microsoft.com/office/word/2015/wordml/symex" xmlns:wpg="http://schemas.microsoft.com/office/word/2010/wordprocessingGroup" xmlns:wpi="http://schemas.microsoft.com/office/word/2010/wordprocessingInk" xmlns:wne="http://schemas.microsoft.com/office/word/2006/wordml" xmlns:wps="http://schemas.microsoft.com/office/word/2010/wordprocessingShape" mc:Ignorable="w14 w15 w16se w16cid w16 w16cex w16sdtdh wp14">
+  <w:sdt>
+    <w:sdtPr>
+      <w:rPr>
+        <w:rStyle w:val="PageNumber"/>
+      </w:rPr>
+      <w:id w:val="-264390550"/>
+      <w:docPartObj>
+        <w:docPartGallery w:val="Page Numbers (Bottom of Page)"/>
+        <w:docPartUnique/>
+      </w:docPartObj>
+    </w:sdtPr>
+    <w:sdtContent>
+      <w:p>
+        <w:pPr>
+          <w:pStyle w:val="Footer"/>
+          <w:framePr w:wrap="none" w:vAnchor="text" w:hAnchor="margin" w:xAlign="center" w:y="1"/>
+          <w:rPr>
+            <w:rStyle w:val="PageNumber"/>
+          </w:rPr>
+        </w:pPr>
+        <w:r>
+          <w:rPr>
+            <w:rStyle w:val="PageNumber"/>
+          </w:rPr>
+          <w:fldChar w:fldCharType="begin"/>
+        </w:r>
+        <w:r>
+          <w:rPr>
+            <w:rStyle w:val="PageNumber"/>
+          </w:rPr>
+          <w:instrText xml:space="preserve"> PAGE </w:instrText>
+        </w:r>
+        <w:r>
+          <w:rPr>
+            <w:rStyle w:val="PageNumber"/>
+          </w:rPr>
+          <w:fldChar w:fldCharType="end"/>
+        </w:r>
+      </w:p>
+    </w:sdtContent>
+  </w:sdt>
+  <w:p>
+    <w:pPr>
+      <w:pStyle w:val="Footer"/>
+    </w:pPr>
+  </w:p>
+</w:ftr>
+</file>
+
+<file path=word/footer2.xml><?xml version="1.0" encoding="utf-8"?>
+<w:ftr xmlns:wpc="http://schemas.microsoft.com/office/word/2010/wordprocessingCanvas" xmlns:cx="http://schemas.microsoft.com/office/drawing/2014/chartex" xmlns:cx1="http://schemas.microsoft.com/office/drawing/2015/9/8/chartex" xmlns:cx2="http://schemas.microsoft.com/office/drawing/2015/10/21/chartex" xmlns:cx3="http://schemas.microsoft.com/office/drawing/2016/5/9/chartex" xmlns:cx4="http://schemas.microsoft.com/office/drawing/2016/5/10/chartex" xmlns:cx5="http://schemas.microsoft.com/office/drawing/2016/5/11/chartex" xmlns:cx6="http://schemas.microsoft.com/office/drawing/2016/5/12/chartex" xmlns:cx7="http://schemas.microsoft.com/office/drawing/2016/5/13/chartex" xmlns:cx8="http://schemas.microsoft.com/office/drawing/2016/5/14/chartex" xmlns:mc="http://schemas.openxmlformats.org/markup-compatibility/2006" xmlns:aink="http://schemas.microsoft.com/office/drawing/2016/ink" xmlns:am3d="http://schemas.microsoft.com/office/drawing/2017/model3d" xmlns:o="urn:schemas-microsoft-com:office:office" xmlns:oel="http://schemas.microsoft.com/office/2019/extlst" xmlns:r="http://schemas.openxmlformats.org/officeDocument/2006/relationships" xmlns:m="http://schemas.openxmlformats.org/officeDocument/2006/math" xmlns:v="urn:schemas-microsoft-com:vml" xmlns:wp14="http://schemas.microsoft.com/office/word/2010/wordprocessingDrawing" xmlns:wp="http://schemas.openxmlformats.org/drawingml/2006/wordprocessingDrawing" xmlns:w10="urn:schemas-microsoft-com:office:word" xmlns:w="http://schemas.openxmlformats.org/wordprocessingml/2006/main" xmlns:w14="http://schemas.microsoft.com/office/word/2010/wordml" xmlns:w15="http://schemas.microsoft.com/office/word/2012/wordml" xmlns:w16cex="http://schemas.microsoft.com/office/word/2018/wordml/cex" xmlns:w16cid="http://schemas.microsoft.com/office/word/2016/wordml/cid" xmlns:w16="http://schemas.microsoft.com/office/word/2018/wordml" xmlns:w16sdtdh="http://schemas.microsoft.com/office/word/2020/wordml/sdtdatahash" xmlns:w16se="http://schemas.microsoft.com/office/word/2015/wordml/symex" xmlns:wpg="http://schemas.microsoft.com/office/word/2010/wordprocessingGroup" xmlns:wpi="http://schemas.microsoft.com/office/word/2010/wordprocessingInk" xmlns:wne="http://schemas.microsoft.com/office/word/2006/wordml" xmlns:wps="http://schemas.microsoft.com/office/word/2010/wordprocessingShape" mc:Ignorable="w14 w15 w16se w16cid w16 w16cex w16sdtdh wp14">
+  <w:sdt>
+    <w:sdtPr>
+      <w:rPr>
+        <w:rStyle w:val="PageNumber"/>
+      </w:rPr>
+      <w:id w:val="-961799606"/>
+      <w:docPartObj>
+        <w:docPartGallery w:val="Page Numbers (Bottom of Page)"/>
+        <w:docPartUnique/>
+      </w:docPartObj>
+    </w:sdtPr>
+    <w:sdtContent>
+      <w:p>
+        <w:pPr>
+          <w:pStyle w:val="Footer"/>
+          <w:framePr w:wrap="none" w:vAnchor="text" w:hAnchor="margin" w:xAlign="center" w:y="1"/>
+          <w:rPr>
+            <w:rStyle w:val="PageNumber"/>
+          </w:rPr>
+        </w:pPr>
+        <w:r>
+          <w:rPr>
+            <w:rStyle w:val="PageNumber"/>
+          </w:rPr>
+          <w:fldChar w:fldCharType="begin"/>
+        </w:r>
+        <w:r>
+          <w:rPr>
+            <w:rStyle w:val="PageNumber"/>
+          </w:rPr>
+          <w:instrText xml:space="preserve"> PAGE </w:instrText>
+        </w:r>
+        <w:r>
+          <w:rPr>
+            <w:rStyle w:val="PageNumber"/>
+          </w:rPr>
+          <w:fldChar w:fldCharType="separate"/>
+        </w:r>
+        <w:r>
+          <w:rPr>
+            <w:rStyle w:val="PageNumber"/>
+            <w:noProof/>
+          </w:rPr>
+          <w:t>1</w:t>
+        </w:r>
+        <w:r>
+          <w:rPr>
+            <w:rStyle w:val="PageNumber"/>
+          </w:rPr>
+          <w:fldChar w:fldCharType="end"/>
+        </w:r>
+      </w:p>
+    </w:sdtContent>
+  </w:sdt>
+  <w:p>
+    <w:pPr>
+      <w:pStyle w:val="Footer"/>
+    </w:pPr>
+  </w:p>
+</w:ftr>
+</file>
+
 <file path=word/footnotes.xml><?xml version="1.0" encoding="utf-8"?>
 <w:footnotes xmlns:w="http://schemas.openxmlformats.org/wordprocessingml/2006/main" xmlns:m="http://schemas.openxmlformats.org/officeDocument/2006/math" xmlns:r="http://schemas.openxmlformats.org/officeDocument/2006/relationships" xmlns:o="urn:schemas-microsoft-com:office:office" xmlns:v="urn:schemas-microsoft-com:vml" xmlns:w10="urn:schemas-microsoft-com:office:word" xmlns:a="http://schemas.openxmlformats.org/drawingml/2006/main" xmlns:pic="http://schemas.openxmlformats.org/drawingml/2006/picture" xmlns:wp="http://schemas.openxmlformats.org/drawingml/2006/wordprocessingDrawing">
   <w:footnote w:type="continuationSeparator" w:id="0">
@@ -1567,7 +3956,7 @@
   <w:abstractNum w15:restartNumberingAfterBreak="0" w:abstractNumId="0">
     <w:nsid w:val="FFFFFF7C"/>
     <w:multiLevelType w:val="singleLevel"/>
-    <w:tmpl w:val="2766D836"/>
+    <w:tmpl w:val="E21831F6"/>
     <w:lvl w:ilvl="0">
       <w:start w:val="1"/>
       <w:numFmt w:val="decimal"/>
@@ -1584,7 +3973,7 @@
   <w:abstractNum w15:restartNumberingAfterBreak="0" w:abstractNumId="1">
     <w:nsid w:val="FFFFFF7D"/>
     <w:multiLevelType w:val="singleLevel"/>
-    <w:tmpl w:val="E3A02A54"/>
+    <w:tmpl w:val="96BC213C"/>
     <w:lvl w:ilvl="0">
       <w:start w:val="1"/>
       <w:numFmt w:val="decimal"/>
@@ -1601,7 +3990,7 @@
   <w:abstractNum w15:restartNumberingAfterBreak="0" w:abstractNumId="2">
     <w:nsid w:val="FFFFFF7E"/>
     <w:multiLevelType w:val="singleLevel"/>
-    <w:tmpl w:val="D716125A"/>
+    <w:tmpl w:val="E7F4F9DC"/>
     <w:lvl w:ilvl="0">
       <w:start w:val="1"/>
       <w:numFmt w:val="decimal"/>
@@ -1618,7 +4007,7 @@
   <w:abstractNum w15:restartNumberingAfterBreak="0" w:abstractNumId="3">
     <w:nsid w:val="FFFFFF7F"/>
     <w:multiLevelType w:val="singleLevel"/>
-    <w:tmpl w:val="0FC43D04"/>
+    <w:tmpl w:val="CF78C6A4"/>
     <w:lvl w:ilvl="0">
       <w:start w:val="1"/>
       <w:numFmt w:val="decimal"/>
@@ -1635,7 +4024,7 @@
   <w:abstractNum w15:restartNumberingAfterBreak="0" w:abstractNumId="4">
     <w:nsid w:val="FFFFFF80"/>
     <w:multiLevelType w:val="singleLevel"/>
-    <w:tmpl w:val="09763E24"/>
+    <w:tmpl w:val="3250B37C"/>
     <w:lvl w:ilvl="0">
       <w:start w:val="1"/>
       <w:numFmt w:val="bullet"/>
@@ -1655,7 +4044,7 @@
   <w:abstractNum w15:restartNumberingAfterBreak="0" w:abstractNumId="5">
     <w:nsid w:val="FFFFFF81"/>
     <w:multiLevelType w:val="singleLevel"/>
-    <w:tmpl w:val="F0D0EB44"/>
+    <w:tmpl w:val="5134CE28"/>
     <w:lvl w:ilvl="0">
       <w:start w:val="1"/>
       <w:numFmt w:val="bullet"/>
@@ -1675,7 +4064,7 @@
   <w:abstractNum w15:restartNumberingAfterBreak="0" w:abstractNumId="6">
     <w:nsid w:val="FFFFFF82"/>
     <w:multiLevelType w:val="singleLevel"/>
-    <w:tmpl w:val="488C9D28"/>
+    <w:tmpl w:val="987A1302"/>
     <w:lvl w:ilvl="0">
       <w:start w:val="1"/>
       <w:numFmt w:val="bullet"/>
@@ -1695,7 +4084,7 @@
   <w:abstractNum w15:restartNumberingAfterBreak="0" w:abstractNumId="7">
     <w:nsid w:val="FFFFFF83"/>
     <w:multiLevelType w:val="singleLevel"/>
-    <w:tmpl w:val="7140347E"/>
+    <w:tmpl w:val="DDDCDC72"/>
     <w:lvl w:ilvl="0">
       <w:start w:val="1"/>
       <w:numFmt w:val="bullet"/>
@@ -1715,7 +4104,7 @@
   <w:abstractNum w15:restartNumberingAfterBreak="0" w:abstractNumId="8">
     <w:nsid w:val="FFFFFF88"/>
     <w:multiLevelType w:val="singleLevel"/>
-    <w:tmpl w:val="69AC8B3E"/>
+    <w:tmpl w:val="E17871BE"/>
     <w:lvl w:ilvl="0">
       <w:start w:val="1"/>
       <w:numFmt w:val="decimal"/>
@@ -1732,7 +4121,7 @@
   <w:abstractNum w15:restartNumberingAfterBreak="0" w:abstractNumId="9">
     <w:nsid w:val="FFFFFF89"/>
     <w:multiLevelType w:val="singleLevel"/>
-    <w:tmpl w:val="69160996"/>
+    <w:tmpl w:val="D9C85D34"/>
     <w:lvl w:ilvl="0">
       <w:start w:val="1"/>
       <w:numFmt w:val="bullet"/>
@@ -1929,6 +4318,82 @@
       </w:pPr>
     </w:lvl>
   </w:abstractNum>
+  <w:abstractNum w:abstractNumId="991">
+    <w:nsid w:val="A991"/>
+    <w:multiLevelType w:val="multilevel"/>
+    <w:lvl w:ilvl="0">
+      <w:numFmt w:val="bullet"/>
+      <w:lvlText w:val="•"/>
+      <w:lvlJc w:val="left"/>
+      <w:pPr>
+        <w:ind w:left="720" w:hanging="480"/>
+      </w:pPr>
+    </w:lvl>
+    <w:lvl w:ilvl="1">
+      <w:numFmt w:val="bullet"/>
+      <w:lvlText w:val="–"/>
+      <w:lvlJc w:val="left"/>
+      <w:pPr>
+        <w:ind w:left="1440" w:hanging="480"/>
+      </w:pPr>
+    </w:lvl>
+    <w:lvl w:ilvl="2">
+      <w:numFmt w:val="bullet"/>
+      <w:lvlText w:val="•"/>
+      <w:lvlJc w:val="left"/>
+      <w:pPr>
+        <w:ind w:left="2160" w:hanging="480"/>
+      </w:pPr>
+    </w:lvl>
+    <w:lvl w:ilvl="3">
+      <w:numFmt w:val="bullet"/>
+      <w:lvlText w:val="–"/>
+      <w:lvlJc w:val="left"/>
+      <w:pPr>
+        <w:ind w:left="2880" w:hanging="480"/>
+      </w:pPr>
+    </w:lvl>
+    <w:lvl w:ilvl="4">
+      <w:numFmt w:val="bullet"/>
+      <w:lvlText w:val="•"/>
+      <w:lvlJc w:val="left"/>
+      <w:pPr>
+        <w:ind w:left="3600" w:hanging="480"/>
+      </w:pPr>
+    </w:lvl>
+    <w:lvl w:ilvl="5">
+      <w:numFmt w:val="bullet"/>
+      <w:lvlText w:val="–"/>
+      <w:lvlJc w:val="left"/>
+      <w:pPr>
+        <w:ind w:left="4320" w:hanging="480"/>
+      </w:pPr>
+    </w:lvl>
+    <w:lvl w:ilvl="6">
+      <w:numFmt w:val="bullet"/>
+      <w:lvlText w:val="•"/>
+      <w:lvlJc w:val="left"/>
+      <w:pPr>
+        <w:ind w:left="5040" w:hanging="480"/>
+      </w:pPr>
+    </w:lvl>
+    <w:lvl w:ilvl="7">
+      <w:numFmt w:val="bullet"/>
+      <w:lvlText w:val="–"/>
+      <w:lvlJc w:val="left"/>
+      <w:pPr>
+        <w:ind w:left="5760" w:hanging="480"/>
+      </w:pPr>
+    </w:lvl>
+    <w:lvl w:ilvl="8">
+      <w:numFmt w:val="bullet"/>
+      <w:lvlText w:val="•"/>
+      <w:lvlJc w:val="left"/>
+      <w:pPr>
+        <w:ind w:left="6480" w:hanging="480"/>
+      </w:pPr>
+    </w:lvl>
+  </w:abstractNum>
   <w:num w16cid:durableId="480006862" w:numId="1">
     <w:abstractNumId w:val="10"/>
   </w:num>
@@ -2502,8 +4967,347 @@
   <w:num w16cid:durableId="525991980" w:numId="191">
     <w:abstractNumId w:val="9"/>
   </w:num>
+  <w:num w16cid:durableId="3630121" w:numId="192">
+    <w:abstractNumId w:val="0"/>
+  </w:num>
+  <w:num w16cid:durableId="1094203996" w:numId="193">
+    <w:abstractNumId w:val="1"/>
+  </w:num>
+  <w:num w16cid:durableId="552695008" w:numId="194">
+    <w:abstractNumId w:val="2"/>
+  </w:num>
+  <w:num w16cid:durableId="469789231" w:numId="195">
+    <w:abstractNumId w:val="3"/>
+  </w:num>
+  <w:num w16cid:durableId="1040478137" w:numId="196">
+    <w:abstractNumId w:val="8"/>
+  </w:num>
+  <w:num w16cid:durableId="203450541" w:numId="197">
+    <w:abstractNumId w:val="4"/>
+  </w:num>
+  <w:num w16cid:durableId="67701598" w:numId="198">
+    <w:abstractNumId w:val="5"/>
+  </w:num>
+  <w:num w16cid:durableId="699206904" w:numId="199">
+    <w:abstractNumId w:val="6"/>
+  </w:num>
+  <w:num w16cid:durableId="426969593" w:numId="200">
+    <w:abstractNumId w:val="7"/>
+  </w:num>
+  <w:num w16cid:durableId="1628201423" w:numId="201">
+    <w:abstractNumId w:val="9"/>
+  </w:num>
+  <w:num w16cid:durableId="1983726804" w:numId="202">
+    <w:abstractNumId w:val="0"/>
+  </w:num>
+  <w:num w16cid:durableId="2094425511" w:numId="203">
+    <w:abstractNumId w:val="1"/>
+  </w:num>
+  <w:num w16cid:durableId="1342198227" w:numId="204">
+    <w:abstractNumId w:val="2"/>
+  </w:num>
+  <w:num w16cid:durableId="1551921526" w:numId="205">
+    <w:abstractNumId w:val="3"/>
+  </w:num>
+  <w:num w16cid:durableId="249433632" w:numId="206">
+    <w:abstractNumId w:val="8"/>
+  </w:num>
+  <w:num w16cid:durableId="624311891" w:numId="207">
+    <w:abstractNumId w:val="4"/>
+  </w:num>
+  <w:num w16cid:durableId="158084228" w:numId="208">
+    <w:abstractNumId w:val="5"/>
+  </w:num>
+  <w:num w16cid:durableId="402795494" w:numId="209">
+    <w:abstractNumId w:val="6"/>
+  </w:num>
+  <w:num w16cid:durableId="894395251" w:numId="210">
+    <w:abstractNumId w:val="7"/>
+  </w:num>
+  <w:num w16cid:durableId="343478926" w:numId="211">
+    <w:abstractNumId w:val="9"/>
+  </w:num>
+  <w:num w16cid:durableId="1984697040" w:numId="212">
+    <w:abstractNumId w:val="0"/>
+  </w:num>
+  <w:num w16cid:durableId="800265376" w:numId="213">
+    <w:abstractNumId w:val="1"/>
+  </w:num>
+  <w:num w16cid:durableId="1158960609" w:numId="214">
+    <w:abstractNumId w:val="2"/>
+  </w:num>
+  <w:num w16cid:durableId="428307645" w:numId="215">
+    <w:abstractNumId w:val="3"/>
+  </w:num>
+  <w:num w16cid:durableId="1197542873" w:numId="216">
+    <w:abstractNumId w:val="8"/>
+  </w:num>
+  <w:num w16cid:durableId="42484848" w:numId="217">
+    <w:abstractNumId w:val="4"/>
+  </w:num>
+  <w:num w16cid:durableId="282811016" w:numId="218">
+    <w:abstractNumId w:val="5"/>
+  </w:num>
+  <w:num w16cid:durableId="991720226" w:numId="219">
+    <w:abstractNumId w:val="6"/>
+  </w:num>
+  <w:num w16cid:durableId="1746610160" w:numId="220">
+    <w:abstractNumId w:val="7"/>
+  </w:num>
+  <w:num w16cid:durableId="132716895" w:numId="221">
+    <w:abstractNumId w:val="9"/>
+  </w:num>
+  <w:num w16cid:durableId="2145852390" w:numId="222">
+    <w:abstractNumId w:val="0"/>
+  </w:num>
+  <w:num w16cid:durableId="1671060778" w:numId="223">
+    <w:abstractNumId w:val="1"/>
+  </w:num>
+  <w:num w16cid:durableId="90709333" w:numId="224">
+    <w:abstractNumId w:val="2"/>
+  </w:num>
+  <w:num w16cid:durableId="980354524" w:numId="225">
+    <w:abstractNumId w:val="3"/>
+  </w:num>
+  <w:num w16cid:durableId="1829785864" w:numId="226">
+    <w:abstractNumId w:val="8"/>
+  </w:num>
+  <w:num w16cid:durableId="1665279475" w:numId="227">
+    <w:abstractNumId w:val="4"/>
+  </w:num>
+  <w:num w16cid:durableId="1683898309" w:numId="228">
+    <w:abstractNumId w:val="5"/>
+  </w:num>
+  <w:num w16cid:durableId="1837840453" w:numId="229">
+    <w:abstractNumId w:val="6"/>
+  </w:num>
+  <w:num w16cid:durableId="1271162100" w:numId="230">
+    <w:abstractNumId w:val="7"/>
+  </w:num>
+  <w:num w16cid:durableId="386417525" w:numId="231">
+    <w:abstractNumId w:val="9"/>
+  </w:num>
+  <w:num w16cid:durableId="312685786" w:numId="232">
+    <w:abstractNumId w:val="0"/>
+  </w:num>
+  <w:num w16cid:durableId="1709142893" w:numId="233">
+    <w:abstractNumId w:val="1"/>
+  </w:num>
+  <w:num w16cid:durableId="1685011030" w:numId="234">
+    <w:abstractNumId w:val="2"/>
+  </w:num>
+  <w:num w16cid:durableId="1641762845" w:numId="235">
+    <w:abstractNumId w:val="3"/>
+  </w:num>
+  <w:num w16cid:durableId="1588146878" w:numId="236">
+    <w:abstractNumId w:val="8"/>
+  </w:num>
+  <w:num w16cid:durableId="1879588042" w:numId="237">
+    <w:abstractNumId w:val="4"/>
+  </w:num>
+  <w:num w16cid:durableId="1162817546" w:numId="238">
+    <w:abstractNumId w:val="5"/>
+  </w:num>
+  <w:num w16cid:durableId="1325553601" w:numId="239">
+    <w:abstractNumId w:val="6"/>
+  </w:num>
+  <w:num w16cid:durableId="1712221390" w:numId="240">
+    <w:abstractNumId w:val="7"/>
+  </w:num>
+  <w:num w16cid:durableId="1496610616" w:numId="241">
+    <w:abstractNumId w:val="9"/>
+  </w:num>
+  <w:num w16cid:durableId="880095004" w:numId="242">
+    <w:abstractNumId w:val="0"/>
+  </w:num>
+  <w:num w16cid:durableId="1747144149" w:numId="243">
+    <w:abstractNumId w:val="1"/>
+  </w:num>
+  <w:num w16cid:durableId="909850294" w:numId="244">
+    <w:abstractNumId w:val="2"/>
+  </w:num>
+  <w:num w16cid:durableId="874584195" w:numId="245">
+    <w:abstractNumId w:val="3"/>
+  </w:num>
+  <w:num w16cid:durableId="1181580814" w:numId="246">
+    <w:abstractNumId w:val="8"/>
+  </w:num>
+  <w:num w16cid:durableId="81100018" w:numId="247">
+    <w:abstractNumId w:val="4"/>
+  </w:num>
+  <w:num w16cid:durableId="460610493" w:numId="248">
+    <w:abstractNumId w:val="5"/>
+  </w:num>
+  <w:num w16cid:durableId="2073654632" w:numId="249">
+    <w:abstractNumId w:val="6"/>
+  </w:num>
+  <w:num w16cid:durableId="993873250" w:numId="250">
+    <w:abstractNumId w:val="7"/>
+  </w:num>
+  <w:num w16cid:durableId="1495031026" w:numId="251">
+    <w:abstractNumId w:val="9"/>
+  </w:num>
+  <w:num w16cid:durableId="1996102608" w:numId="252">
+    <w:abstractNumId w:val="0"/>
+  </w:num>
+  <w:num w16cid:durableId="441727458" w:numId="253">
+    <w:abstractNumId w:val="1"/>
+  </w:num>
+  <w:num w16cid:durableId="1856918545" w:numId="254">
+    <w:abstractNumId w:val="2"/>
+  </w:num>
+  <w:num w16cid:durableId="381517191" w:numId="255">
+    <w:abstractNumId w:val="3"/>
+  </w:num>
+  <w:num w16cid:durableId="441346869" w:numId="256">
+    <w:abstractNumId w:val="8"/>
+  </w:num>
+  <w:num w16cid:durableId="407045482" w:numId="257">
+    <w:abstractNumId w:val="4"/>
+  </w:num>
+  <w:num w16cid:durableId="1909488228" w:numId="258">
+    <w:abstractNumId w:val="5"/>
+  </w:num>
+  <w:num w16cid:durableId="1990935517" w:numId="259">
+    <w:abstractNumId w:val="6"/>
+  </w:num>
+  <w:num w16cid:durableId="1757434171" w:numId="260">
+    <w:abstractNumId w:val="7"/>
+  </w:num>
+  <w:num w16cid:durableId="248199874" w:numId="261">
+    <w:abstractNumId w:val="9"/>
+  </w:num>
+  <w:num w16cid:durableId="515003503" w:numId="262">
+    <w:abstractNumId w:val="0"/>
+  </w:num>
+  <w:num w16cid:durableId="661544572" w:numId="263">
+    <w:abstractNumId w:val="1"/>
+  </w:num>
+  <w:num w16cid:durableId="1274436970" w:numId="264">
+    <w:abstractNumId w:val="2"/>
+  </w:num>
+  <w:num w16cid:durableId="1434396773" w:numId="265">
+    <w:abstractNumId w:val="3"/>
+  </w:num>
+  <w:num w16cid:durableId="902985580" w:numId="266">
+    <w:abstractNumId w:val="8"/>
+  </w:num>
+  <w:num w16cid:durableId="2039040671" w:numId="267">
+    <w:abstractNumId w:val="4"/>
+  </w:num>
+  <w:num w16cid:durableId="2028479985" w:numId="268">
+    <w:abstractNumId w:val="5"/>
+  </w:num>
+  <w:num w16cid:durableId="1044906188" w:numId="269">
+    <w:abstractNumId w:val="6"/>
+  </w:num>
+  <w:num w16cid:durableId="1289555517" w:numId="270">
+    <w:abstractNumId w:val="7"/>
+  </w:num>
+  <w:num w16cid:durableId="2111662680" w:numId="271">
+    <w:abstractNumId w:val="9"/>
+  </w:num>
+  <w:num w16cid:durableId="678775536" w:numId="272">
+    <w:abstractNumId w:val="0"/>
+  </w:num>
+  <w:num w16cid:durableId="1474565047" w:numId="273">
+    <w:abstractNumId w:val="1"/>
+  </w:num>
+  <w:num w16cid:durableId="1357777794" w:numId="274">
+    <w:abstractNumId w:val="2"/>
+  </w:num>
+  <w:num w16cid:durableId="1460104575" w:numId="275">
+    <w:abstractNumId w:val="3"/>
+  </w:num>
+  <w:num w16cid:durableId="833762369" w:numId="276">
+    <w:abstractNumId w:val="8"/>
+  </w:num>
+  <w:num w16cid:durableId="51655800" w:numId="277">
+    <w:abstractNumId w:val="4"/>
+  </w:num>
+  <w:num w16cid:durableId="667565049" w:numId="278">
+    <w:abstractNumId w:val="5"/>
+  </w:num>
+  <w:num w16cid:durableId="1601454845" w:numId="279">
+    <w:abstractNumId w:val="6"/>
+  </w:num>
+  <w:num w16cid:durableId="1667443277" w:numId="280">
+    <w:abstractNumId w:val="7"/>
+  </w:num>
+  <w:num w16cid:durableId="1049770547" w:numId="281">
+    <w:abstractNumId w:val="9"/>
+  </w:num>
+  <w:num w16cid:durableId="1040085354" w:numId="282">
+    <w:abstractNumId w:val="0"/>
+  </w:num>
+  <w:num w16cid:durableId="410858099" w:numId="283">
+    <w:abstractNumId w:val="1"/>
+  </w:num>
+  <w:num w16cid:durableId="185755079" w:numId="284">
+    <w:abstractNumId w:val="2"/>
+  </w:num>
+  <w:num w16cid:durableId="723678173" w:numId="285">
+    <w:abstractNumId w:val="3"/>
+  </w:num>
+  <w:num w16cid:durableId="438841190" w:numId="286">
+    <w:abstractNumId w:val="8"/>
+  </w:num>
+  <w:num w16cid:durableId="1067263884" w:numId="287">
+    <w:abstractNumId w:val="4"/>
+  </w:num>
+  <w:num w16cid:durableId="840779122" w:numId="288">
+    <w:abstractNumId w:val="5"/>
+  </w:num>
+  <w:num w16cid:durableId="1551385737" w:numId="289">
+    <w:abstractNumId w:val="6"/>
+  </w:num>
+  <w:num w16cid:durableId="456608312" w:numId="290">
+    <w:abstractNumId w:val="7"/>
+  </w:num>
+  <w:num w16cid:durableId="1984701277" w:numId="291">
+    <w:abstractNumId w:val="9"/>
+  </w:num>
+  <w:num w16cid:durableId="1457944796" w:numId="292">
+    <w:abstractNumId w:val="0"/>
+  </w:num>
+  <w:num w16cid:durableId="1380780317" w:numId="293">
+    <w:abstractNumId w:val="1"/>
+  </w:num>
+  <w:num w16cid:durableId="1437796501" w:numId="294">
+    <w:abstractNumId w:val="2"/>
+  </w:num>
+  <w:num w16cid:durableId="1175071739" w:numId="295">
+    <w:abstractNumId w:val="3"/>
+  </w:num>
+  <w:num w16cid:durableId="554200887" w:numId="296">
+    <w:abstractNumId w:val="8"/>
+  </w:num>
+  <w:num w16cid:durableId="1073815680" w:numId="297">
+    <w:abstractNumId w:val="4"/>
+  </w:num>
+  <w:num w16cid:durableId="1294485479" w:numId="298">
+    <w:abstractNumId w:val="5"/>
+  </w:num>
+  <w:num w16cid:durableId="168058260" w:numId="299">
+    <w:abstractNumId w:val="6"/>
+  </w:num>
+  <w:num w16cid:durableId="905922724" w:numId="300">
+    <w:abstractNumId w:val="7"/>
+  </w:num>
+  <w:num w16cid:durableId="1482306058" w:numId="301">
+    <w:abstractNumId w:val="9"/>
+  </w:num>
   <w:num w:numId="1000">
     <w:abstractNumId w:val="990"/>
+  </w:num>
+  <w:num w:numId="1001">
+    <w:abstractNumId w:val="991"/>
+  </w:num>
+  <w:num w:numId="1002">
+    <w:abstractNumId w:val="991"/>
+  </w:num>
+  <w:num w:numId="1003">
+    <w:abstractNumId w:val="991"/>
   </w:num>
 </w:numbering>
 </file>
@@ -2772,6 +5576,10 @@
   <w:style w:default="1" w:styleId="Normal" w:type="paragraph">
     <w:name w:val="Normal"/>
     <w:qFormat/>
+    <w:rsid w:val="005939A4"/>
+    <w:rPr>
+      <w:rFonts w:ascii="Arial" w:hAnsi="Arial"/>
+    </w:rPr>
   </w:style>
   <w:style w:styleId="Heading1" w:type="paragraph">
     <w:name w:val="heading 1"/>
@@ -2788,7 +5596,7 @@
       <w:outlineLvl w:val="0"/>
     </w:pPr>
     <w:rPr>
-      <w:rFonts w:ascii="Arial" w:cstheme="majorBidi" w:eastAsiaTheme="majorEastAsia" w:hAnsi="Arial"/>
+      <w:rFonts w:cstheme="majorBidi" w:eastAsiaTheme="majorEastAsia"/>
       <w:b/>
       <w:bCs/>
       <w:color w:themeColor="text1" w:val="000000"/>
@@ -2812,7 +5620,7 @@
       <w:outlineLvl w:val="1"/>
     </w:pPr>
     <w:rPr>
-      <w:rFonts w:ascii="Arial" w:cstheme="majorBidi" w:eastAsiaTheme="majorEastAsia" w:hAnsi="Arial"/>
+      <w:rFonts w:cstheme="majorBidi" w:eastAsiaTheme="majorEastAsia"/>
       <w:b/>
       <w:bCs/>
       <w:color w:themeColor="text1" w:val="000000"/>
@@ -2836,7 +5644,7 @@
       <w:outlineLvl w:val="2"/>
     </w:pPr>
     <w:rPr>
-      <w:rFonts w:ascii="Arial" w:cstheme="majorBidi" w:eastAsiaTheme="majorEastAsia" w:hAnsi="Arial"/>
+      <w:rFonts w:cstheme="majorBidi" w:eastAsiaTheme="majorEastAsia"/>
       <w:b/>
       <w:bCs/>
       <w:color w:themeColor="text1" w:val="000000"/>
@@ -2990,9 +5798,6 @@
       <w:spacing w:after="180" w:before="180" w:line="360" w:lineRule="auto"/>
       <w:jc w:val="both"/>
     </w:pPr>
-    <w:rPr>
-      <w:rFonts w:ascii="Arial" w:hAnsi="Arial"/>
-    </w:rPr>
   </w:style>
   <w:style w:customStyle="1" w:styleId="FirstParagraph" w:type="paragraph">
     <w:name w:val="First Paragraph"/>
@@ -3078,7 +5883,6 @@
       <w:jc w:val="both"/>
     </w:pPr>
     <w:rPr>
-      <w:rFonts w:ascii="Arial" w:hAnsi="Arial"/>
       <w:sz w:val="20"/>
       <w:szCs w:val="20"/>
     </w:rPr>
@@ -3088,9 +5892,6 @@
     <w:basedOn w:val="Normal"/>
     <w:qFormat/>
     <w:rsid w:val="0046018F"/>
-    <w:rPr>
-      <w:rFonts w:ascii="Arial" w:hAnsi="Arial"/>
-    </w:rPr>
   </w:style>
   <w:style w:styleId="BlockText" w:type="paragraph">
     <w:name w:val="Block Text"/>
@@ -3176,7 +5977,6 @@
       <w:keepNext/>
     </w:pPr>
     <w:rPr>
-      <w:rFonts w:ascii="Arial" w:hAnsi="Arial"/>
       <w:i w:val="0"/>
     </w:rPr>
   </w:style>
@@ -3261,6 +6061,33 @@
     <w:rPr>
       <w:rFonts w:ascii="Arial" w:hAnsi="Arial"/>
     </w:rPr>
+  </w:style>
+  <w:style w:styleId="Footer" w:type="paragraph">
+    <w:name w:val="footer"/>
+    <w:basedOn w:val="Normal"/>
+    <w:link w:val="FooterChar"/>
+    <w:rsid w:val="0077582D"/>
+    <w:pPr>
+      <w:tabs>
+        <w:tab w:pos="4680" w:val="center"/>
+        <w:tab w:pos="9360" w:val="right"/>
+      </w:tabs>
+      <w:spacing w:after="0"/>
+    </w:pPr>
+  </w:style>
+  <w:style w:customStyle="1" w:styleId="FooterChar" w:type="character">
+    <w:name w:val="Footer Char"/>
+    <w:basedOn w:val="DefaultParagraphFont"/>
+    <w:link w:val="Footer"/>
+    <w:rsid w:val="0077582D"/>
+    <w:rPr>
+      <w:rFonts w:ascii="Arial" w:hAnsi="Arial"/>
+    </w:rPr>
+  </w:style>
+  <w:style w:styleId="PageNumber" w:type="character">
+    <w:name w:val="page number"/>
+    <w:basedOn w:val="DefaultParagraphFont"/>
+    <w:rsid w:val="0077582D"/>
   </w:style>
   <w:style w:type="paragraph" w:customStyle="1" w:styleId="SourceCode">
     <w:name w:val="Source Code"/>

</xml_diff>

<commit_message>
intermediate commit after finishing introduction and main part of the manuscript. Next up: discussion
</commit_message>
<xml_diff>
--- a/manuscript/manuscript.docx
+++ b/manuscript/manuscript.docx
@@ -67,7 +67,7 @@
         <w:t xml:space="preserve"> </w:t>
       </w:r>
       <w:r>
-        <w:t xml:space="preserve">analytical</w:t>
+        <w:t xml:space="preserve">analytic</w:t>
       </w:r>
       <w:r>
         <w:t xml:space="preserve"> </w:t>
@@ -154,7 +154,7 @@
         <w:t xml:space="preserve">1</w:t>
       </w:r>
       <w:r>
-        <w:t xml:space="preserve">Division of Pharmacoepidemiologyand Pharmacoeconomics, Department of Medicine, Brigham and Women’s Hospital, Harvard Medical School, Boston, MA</w:t>
+        <w:t xml:space="preserve">Division of Pharmacoepidemiology and Pharmacoeconomics, Department of Medicine, Brigham and Women’s Hospital, Harvard Medical School, Boston, MA</w:t>
       </w:r>
     </w:p>
     <w:p>
@@ -253,7 +253,7 @@
         <w:t xml:space="preserve"> </w:t>
       </w:r>
       <w:r>
-        <w:t xml:space="preserve">xxx words</w:t>
+        <w:t xml:space="preserve">xxxx words</w:t>
       </w:r>
     </w:p>
     <w:p>
@@ -268,6 +268,12 @@
         </w:rPr>
         <w:t xml:space="preserve">Tables:</w:t>
       </w:r>
+      <w:r>
+        <w:t xml:space="preserve"> </w:t>
+      </w:r>
+      <w:r>
+        <w:t xml:space="preserve">1</w:t>
+      </w:r>
     </w:p>
     <w:p>
       <w:pPr>
@@ -281,6 +287,12 @@
         </w:rPr>
         <w:t xml:space="preserve">Figures:</w:t>
       </w:r>
+      <w:r>
+        <w:t xml:space="preserve"> </w:t>
+      </w:r>
+      <w:r>
+        <w:t xml:space="preserve">5</w:t>
+      </w:r>
     </w:p>
     <w:p>
       <w:pPr>
@@ -307,6 +319,12 @@
         </w:rPr>
         <w:t xml:space="preserve">Keywords:</w:t>
       </w:r>
+      <w:r>
+        <w:t xml:space="preserve"> </w:t>
+      </w:r>
+      <w:r>
+        <w:t xml:space="preserve">Transparency, Reproducibility, Git, R, Version control, Real-world evidence</w:t>
+      </w:r>
     </w:p>
     <w:p>
       <w:pPr>
@@ -320,6 +338,12 @@
         </w:rPr>
         <w:t xml:space="preserve">Funding:</w:t>
       </w:r>
+      <w:r>
+        <w:t xml:space="preserve"> </w:t>
+      </w:r>
+      <w:r>
+        <w:t xml:space="preserve">There was no specific funding for this manuscript.</w:t>
+      </w:r>
     </w:p>
     <w:p>
       <w:pPr>
@@ -346,33 +370,115 @@
       </w:pPr>
       <w:r>
         <w:rPr>
+          <w:u w:val="single"/>
+        </w:rPr>
+        <w:t xml:space="preserve">Analytical code sharing statement:</w:t>
+      </w:r>
+      <w:r>
+        <w:t xml:space="preserve"> </w:t>
+      </w:r>
+      <w:r>
+        <w:t xml:space="preserve">This manuscript was written using</w:t>
+      </w:r>
+      <w:r>
+        <w:t xml:space="preserve"> </w:t>
+      </w:r>
+      <w:r>
+        <w:rPr>
+          <w:rStyle w:val="VerbatimChar"/>
+        </w:rPr>
+        <w:t xml:space="preserve">Quarto</w:t>
+      </w:r>
+      <w:r>
+        <w:t xml:space="preserve"> </w:t>
+      </w:r>
+      <w:r>
+        <w:t xml:space="preserve">version 1.3.353 (</w:t>
+      </w:r>
+      <w:hyperlink r:id="rId21">
+        <w:r>
+          <w:rPr>
+            <w:rStyle w:val="Hyperlink"/>
+          </w:rPr>
+          <w:t xml:space="preserve">https://quarto.org/</w:t>
+        </w:r>
+      </w:hyperlink>
+      <w:r>
+        <w:t xml:space="preserve">) under R version 4.1.2. All materials can be found at</w:t>
+      </w:r>
+      <w:r>
+        <w:t xml:space="preserve"> </w:t>
+      </w:r>
+      <w:hyperlink r:id="rId22">
+        <w:r>
+          <w:rPr>
+            <w:rStyle w:val="Hyperlink"/>
+          </w:rPr>
+          <w:t xml:space="preserve">https://gitlab-scm.partners.org/drugepi/fair-epi</w:t>
+        </w:r>
+      </w:hyperlink>
+      <w:r>
+        <w:t xml:space="preserve">. Detailed information on packages and versions can be found in the</w:t>
+      </w:r>
+      <w:r>
+        <w:t xml:space="preserve"> </w:t>
+      </w:r>
+      <w:r>
+        <w:rPr>
+          <w:rStyle w:val="VerbatimChar"/>
+        </w:rPr>
+        <w:t xml:space="preserve">renv.lock</w:t>
+      </w:r>
+      <w:r>
+        <w:t xml:space="preserve"> </w:t>
+      </w:r>
+      <w:r>
+        <w:t xml:space="preserve">file in the linked repository.</w:t>
+      </w:r>
+    </w:p>
+    <w:p>
+      <w:pPr>
+        <w:pStyle w:val="BodyText"/>
+      </w:pPr>
+      <w:r>
+        <w:rPr>
           <w:bCs/>
           <w:b/>
           <w:u w:val="single"/>
         </w:rPr>
-        <w:t xml:space="preserve">Analytical code sharing statement:</w:t>
-      </w:r>
-      <w:r>
-        <w:t xml:space="preserve">Figures and exemplary analyses were conducted using R version 4.1.2. Detailed information on used packages and versions can be found in the Supplementary Methods and code used in this study is available at .xxx.</w:t>
-      </w:r>
-    </w:p>
-    <w:p>
-      <w:pPr>
-        <w:pStyle w:val="BodyText"/>
+        <w:t xml:space="preserve">Acknowledgments:</w:t>
+      </w:r>
+      <w:r>
+        <w:t xml:space="preserve"> </w:t>
+      </w:r>
+      <w:r>
+        <w:t xml:space="preserve">The authors would like to thank …</w:t>
+      </w:r>
+    </w:p>
+    <w:p>
+      <w:r>
+        <w:br w:type="page"/>
+      </w:r>
+    </w:p>
+    <w:bookmarkStart w:id="23" w:name="abstract"/>
+    <w:p>
+      <w:pPr>
+        <w:pStyle w:val="Heading1"/>
+      </w:pPr>
+      <w:r>
+        <w:t xml:space="preserve">Abstract</w:t>
+      </w:r>
+    </w:p>
+    <w:p>
+      <w:pPr>
+        <w:pStyle w:val="FirstParagraph"/>
       </w:pPr>
       <w:r>
         <w:rPr>
           <w:bCs/>
           <w:b/>
-          <w:u w:val="single"/>
-        </w:rPr>
-        <w:t xml:space="preserve">Data sharing statement:</w:t>
-      </w:r>
-      <w:r>
-        <w:t xml:space="preserve"> </w:t>
-      </w:r>
-      <w:r>
-        <w:t xml:space="preserve">…</w:t>
+        </w:rPr>
+        <w:t xml:space="preserve">Objective</w:t>
       </w:r>
     </w:p>
     <w:p>
@@ -383,35 +489,20 @@
         <w:rPr>
           <w:bCs/>
           <w:b/>
-          <w:u w:val="single"/>
-        </w:rPr>
-        <w:t xml:space="preserve">Acknowledgments:</w:t>
-      </w:r>
-    </w:p>
-    <w:p>
-      <w:r>
-        <w:br w:type="page"/>
-      </w:r>
-    </w:p>
-    <w:bookmarkStart w:id="21" w:name="abstract"/>
-    <w:p>
-      <w:pPr>
-        <w:pStyle w:val="Heading1"/>
-      </w:pPr>
-      <w:r>
-        <w:t xml:space="preserve">Abstract</w:t>
-      </w:r>
-    </w:p>
-    <w:p>
-      <w:pPr>
-        <w:pStyle w:val="FirstParagraph"/>
+        </w:rPr>
+        <w:t xml:space="preserve">Study Design and Settings</w:t>
+      </w:r>
+    </w:p>
+    <w:p>
+      <w:pPr>
+        <w:pStyle w:val="BodyText"/>
       </w:pPr>
       <w:r>
         <w:rPr>
           <w:bCs/>
           <w:b/>
         </w:rPr>
-        <w:t xml:space="preserve">Objective</w:t>
+        <w:t xml:space="preserve">Results</w:t>
       </w:r>
     </w:p>
     <w:p>
@@ -423,117 +514,237 @@
           <w:bCs/>
           <w:b/>
         </w:rPr>
-        <w:t xml:space="preserve">Study Design and Settings</w:t>
+        <w:t xml:space="preserve">Conclusions</w:t>
+      </w:r>
+    </w:p>
+    <w:p>
+      <w:r>
+        <w:br w:type="page"/>
+      </w:r>
+    </w:p>
+    <w:bookmarkEnd w:id="23"/>
+    <w:bookmarkStart w:id="24" w:name="introduction"/>
+    <w:p>
+      <w:pPr>
+        <w:pStyle w:val="Heading1"/>
+      </w:pPr>
+      <w:r>
+        <w:t xml:space="preserve">1. Introduction</w:t>
+      </w:r>
+    </w:p>
+    <w:p>
+      <w:pPr>
+        <w:pStyle w:val="FirstParagraph"/>
+      </w:pPr>
+      <w:r>
+        <w:t xml:space="preserve">Transparency and reproducibility in conducting healthcare database studies in pharmacoepidemiology are critical scientific requirements for meaningful research. While many advances have been made in the documentation and reporting of study protocols and results</w:t>
+      </w:r>
+      <w:r>
+        <w:rPr>
+          <w:vertAlign w:val="superscript"/>
+        </w:rPr>
+        <w:t xml:space="preserve">1–4</w:t>
+      </w:r>
+      <w:r>
+        <w:t xml:space="preserve">, the transparency around the actual implementation and analytical steps is still significantly lacking, especially when analyses are implemented via line programming steps in statistical programming languages like R</w:t>
+      </w:r>
+      <w:r>
+        <w:rPr>
+          <w:vertAlign w:val="superscript"/>
+        </w:rPr>
+        <w:t xml:space="preserve">5</w:t>
+      </w:r>
+      <w:r>
+        <w:t xml:space="preserve"> </w:t>
+      </w:r>
+      <w:r>
+        <w:t xml:space="preserve">or Python. Although in other quantitative disciplines such as computational biology</w:t>
+      </w:r>
+      <w:r>
+        <w:rPr>
+          <w:vertAlign w:val="superscript"/>
+        </w:rPr>
+        <w:t xml:space="preserve">6–8</w:t>
+      </w:r>
+      <w:r>
+        <w:t xml:space="preserve"> </w:t>
+      </w:r>
+      <w:r>
+        <w:t xml:space="preserve">or health informatics</w:t>
+      </w:r>
+      <w:r>
+        <w:rPr>
+          <w:vertAlign w:val="superscript"/>
+        </w:rPr>
+        <w:t xml:space="preserve">9</w:t>
+      </w:r>
+      <w:r>
+        <w:t xml:space="preserve">, the sharing of programming code is rather the rule than the exception, this practice is not as common in the (pharmaco-)epidemiological community.</w:t>
       </w:r>
     </w:p>
     <w:p>
       <w:pPr>
         <w:pStyle w:val="BodyText"/>
       </w:pPr>
+      <w:r>
+        <w:t xml:space="preserve">Version control systems (VCS), such as</w:t>
+      </w:r>
+      <w:r>
+        <w:t xml:space="preserve"> </w:t>
+      </w:r>
+      <w:r>
+        <w:rPr>
+          <w:iCs/>
+          <w:i/>
+        </w:rPr>
+        <w:t xml:space="preserve">Git</w:t>
+      </w:r>
+      <w:r>
+        <w:t xml:space="preserve">, can thereby provide easy and powerful tools to keep track of the versioning of important files and documents such as protocols, analytical code, tables and figures. Thereby, it can extend the principles of</w:t>
+      </w:r>
+      <w:r>
+        <w:t xml:space="preserve"> </w:t>
+      </w:r>
+      <w:r>
+        <w:rPr>
+          <w:iCs/>
+          <w:i/>
+        </w:rPr>
+        <w:t xml:space="preserve">FAIR</w:t>
+      </w:r>
+      <w:r>
+        <w:t xml:space="preserve"> </w:t>
+      </w:r>
+      <w:r>
+        <w:rPr>
+          <w:iCs/>
+          <w:i/>
+        </w:rPr>
+        <w:t xml:space="preserve">data</w:t>
+      </w:r>
+      <w:r>
+        <w:rPr>
+          <w:vertAlign w:val="superscript"/>
+        </w:rPr>
+        <w:t xml:space="preserve">10</w:t>
+      </w:r>
+      <w:r>
+        <w:t xml:space="preserve"> </w:t>
+      </w:r>
+      <w:r>
+        <w:t xml:space="preserve">to the implementation of pharmacoepidemiological study workflows by making all components of a study</w:t>
+      </w:r>
+      <w:r>
+        <w:t xml:space="preserve"> </w:t>
+      </w:r>
       <w:r>
         <w:rPr>
           <w:bCs/>
           <w:b/>
         </w:rPr>
-        <w:t xml:space="preserve">Results</w:t>
-      </w:r>
-    </w:p>
-    <w:p>
-      <w:pPr>
-        <w:pStyle w:val="BodyText"/>
-      </w:pPr>
+        <w:t xml:space="preserve">F</w:t>
+      </w:r>
+      <w:r>
+        <w:t xml:space="preserve">indable,</w:t>
+      </w:r>
+      <w:r>
+        <w:t xml:space="preserve"> </w:t>
+      </w:r>
       <w:r>
         <w:rPr>
           <w:bCs/>
           <w:b/>
         </w:rPr>
-        <w:t xml:space="preserve">Conclusions</w:t>
-      </w:r>
-    </w:p>
-    <w:p>
-      <w:r>
-        <w:br w:type="page"/>
-      </w:r>
-    </w:p>
-    <w:bookmarkEnd w:id="21"/>
-    <w:bookmarkStart w:id="22" w:name="introduction"/>
-    <w:p>
-      <w:pPr>
-        <w:pStyle w:val="Heading1"/>
-      </w:pPr>
-      <w:r>
-        <w:t xml:space="preserve">1. Introduction</w:t>
-      </w:r>
-    </w:p>
-    <w:p>
-      <w:pPr>
-        <w:pStyle w:val="FirstParagraph"/>
-      </w:pPr>
-      <w:r>
-        <w:t xml:space="preserve">Transparency and reproducibility in conducting healthcare database studies in pharmacoepidemiology are critical scientific requirements for meaningful research. While many advances have been made in the documentation and reporting of study protocols and results</w:t>
+        <w:t xml:space="preserve">A</w:t>
+      </w:r>
+      <w:r>
+        <w:t xml:space="preserve">ccessible,</w:t>
+      </w:r>
+      <w:r>
+        <w:t xml:space="preserve"> </w:t>
+      </w:r>
+      <w:r>
+        <w:rPr>
+          <w:bCs/>
+          <w:b/>
+        </w:rPr>
+        <w:t xml:space="preserve">I</w:t>
+      </w:r>
+      <w:r>
+        <w:t xml:space="preserve">nteroperable, and</w:t>
+      </w:r>
+      <w:r>
+        <w:t xml:space="preserve"> </w:t>
+      </w:r>
+      <w:r>
+        <w:rPr>
+          <w:bCs/>
+          <w:b/>
+        </w:rPr>
+        <w:t xml:space="preserve">R</w:t>
+      </w:r>
+      <w:r>
+        <w:t xml:space="preserve">eproducible (</w:t>
+      </w:r>
+      <w:r>
+        <w:rPr>
+          <w:bCs/>
+          <w:b/>
+        </w:rPr>
+        <w:t xml:space="preserve">FAIR</w:t>
+      </w:r>
+      <w:r>
+        <w:t xml:space="preserve">).</w:t>
+      </w:r>
+    </w:p>
+    <w:p>
+      <w:pPr>
+        <w:pStyle w:val="BodyText"/>
+      </w:pPr>
+      <w:r>
+        <w:t xml:space="preserve">VCS enable researchers to track and resolve errors, collaborate with peers, and share resources instantaneously, for example, upon submission or publication of a manuscript. By design, VCS workflows automatically empower users to comment, track and compare changes made to files and hence, increase the ability to comprehend the evolution of a project over time while maintaining a complete audit trail of all documents.</w:t>
       </w:r>
       <w:r>
         <w:rPr>
           <w:vertAlign w:val="superscript"/>
         </w:rPr>
-        <w:t xml:space="preserve">1–4</w:t>
-      </w:r>
-      <w:r>
-        <w:t xml:space="preserve">, the transparency around the actual implementation and analytical steps is still significantly lacking, especially when analyses are implemented via line programming steps in statistical programming languages like R</w:t>
-      </w:r>
-      <w:r>
-        <w:rPr>
-          <w:vertAlign w:val="superscript"/>
-        </w:rPr>
-        <w:t xml:space="preserve">5</w:t>
-      </w:r>
-      <w:r>
-        <w:t xml:space="preserve"> </w:t>
-      </w:r>
-      <w:r>
-        <w:t xml:space="preserve">or Python. Although in other quantitative disciplines such as computational biology</w:t>
-      </w:r>
-      <w:r>
-        <w:rPr>
-          <w:vertAlign w:val="superscript"/>
-        </w:rPr>
-        <w:t xml:space="preserve">6–8</w:t>
-      </w:r>
-      <w:r>
-        <w:t xml:space="preserve"> </w:t>
-      </w:r>
-      <w:r>
-        <w:t xml:space="preserve">or health informatics</w:t>
-      </w:r>
-      <w:r>
-        <w:rPr>
-          <w:vertAlign w:val="superscript"/>
-        </w:rPr>
-        <w:t xml:space="preserve">9</w:t>
-      </w:r>
-      <w:r>
-        <w:t xml:space="preserve">, the sharing of programming code is rather the rule than the exception, this practice is not as common in the (pharmaco-)epidemiological community.</w:t>
-      </w:r>
-    </w:p>
-    <w:p>
-      <w:pPr>
-        <w:pStyle w:val="BodyText"/>
-      </w:pPr>
-      <w:r>
-        <w:t xml:space="preserve">Version control systems (VCS), such as</w:t>
-      </w:r>
-      <w:r>
-        <w:t xml:space="preserve"> </w:t>
+        <w:t xml:space="preserve">11</w:t>
+      </w:r>
+      <w:r>
+        <w:t xml:space="preserve"> </w:t>
+      </w:r>
+      <w:r>
+        <w:t xml:space="preserve">Without VCS, this is often naturally done by assigning uninformative file names such as</w:t>
+      </w:r>
+      <w:r>
+        <w:t xml:space="preserve"> </w:t>
+      </w:r>
+      <w:r>
+        <w:t xml:space="preserve">“</w:t>
       </w:r>
       <w:r>
         <w:rPr>
           <w:iCs/>
           <w:i/>
         </w:rPr>
-        <w:t xml:space="preserve">Git</w:t>
-      </w:r>
-      <w:r>
-        <w:t xml:space="preserve">, can thereby provide easy and powerful tools to keep track of the versioning of important files and documents such as protocols, analytical code, tables and figures. Thereby, it can extend the principles of</w:t>
+        <w:t xml:space="preserve">final_analysis_1_rev_more_changes.R</w:t>
+      </w:r>
+      <w:r>
+        <w:t xml:space="preserve">”</w:t>
+      </w:r>
+      <w:r>
+        <w:t xml:space="preserve"> </w:t>
+      </w:r>
+      <w:r>
+        <w:t xml:space="preserve">which is bad practice as this is highly error prone, lacking transparency for collaborating project members and outside personnel, and changes are difficult to track and reconcile. Particularly in disciplines like pharmacoepidemiology, where analyses can have far reaching impact on healthcare decisions, analytical code needs to be accessible and reproducible by anyone, not only the analyst who originally carried out the analysis.</w:t>
+      </w:r>
+    </w:p>
+    <w:p>
+      <w:pPr>
+        <w:pStyle w:val="BodyText"/>
+      </w:pPr>
+      <w:r>
+        <w:t xml:space="preserve">To increase the adoption of transparent and reproducible workflows in real-world evidence (RWE) studies using VCS, this tutorial aims to give a practical introduction tailored for pharmacoepidemiologists on how to set up, structure, and implement workflows using</w:t>
       </w:r>
       <w:r>
         <w:t xml:space="preserve"> </w:t>
@@ -543,7 +754,57 @@
           <w:iCs/>
           <w:i/>
         </w:rPr>
-        <w:t xml:space="preserve">FAIR</w:t>
+        <w:t xml:space="preserve">Git</w:t>
+      </w:r>
+      <w:r>
+        <w:t xml:space="preserve">, which is the most frequently used VCS to date.</w:t>
+      </w:r>
+      <w:r>
+        <w:rPr>
+          <w:vertAlign w:val="superscript"/>
+        </w:rPr>
+        <w:t xml:space="preserve">12</w:t>
+      </w:r>
+      <w:r>
+        <w:t xml:space="preserve"> </w:t>
+      </w:r>
+      <w:r>
+        <w:t xml:space="preserve">We will first provide a brief introduction to Git and how it can be used for collaboration and dissemination of study results using project repositories. Then we will provide a technical step-by-step guidance on how to integrate Git in an analytical workflow using line commands. We will additionally showcase examples using the R open-source programming language, although the basic principles can be applied to any major coding language.</w:t>
+      </w:r>
+    </w:p>
+    <w:p>
+      <w:r>
+        <w:br w:type="page"/>
+      </w:r>
+    </w:p>
+    <w:bookmarkEnd w:id="24"/>
+    <w:bookmarkStart w:id="28" w:name="git-in-a-nutshell"/>
+    <w:p>
+      <w:pPr>
+        <w:pStyle w:val="Heading1"/>
+      </w:pPr>
+      <w:r>
+        <w:t xml:space="preserve">2. Git in a nutshell</w:t>
+      </w:r>
+    </w:p>
+    <w:p>
+      <w:pPr>
+        <w:pStyle w:val="FirstParagraph"/>
+      </w:pPr>
+      <w:r>
+        <w:t xml:space="preserve">Git is a free and open source distributed VCS software which was developed in 2005 by the LINUX developer community primarily with the intent to handle large software projects efficiently.</w:t>
+      </w:r>
+      <w:r>
+        <w:rPr>
+          <w:vertAlign w:val="superscript"/>
+        </w:rPr>
+        <w:t xml:space="preserve">13</w:t>
+      </w:r>
+      <w:r>
+        <w:t xml:space="preserve"> </w:t>
+      </w:r>
+      <w:r>
+        <w:t xml:space="preserve">The way to conceptually think about how Git works is that it makes a</w:t>
       </w:r>
       <w:r>
         <w:t xml:space="preserve"> </w:t>
@@ -553,81 +814,13 @@
           <w:iCs/>
           <w:i/>
         </w:rPr>
-        <w:t xml:space="preserve">data</w:t>
-      </w:r>
-      <w:r>
-        <w:rPr>
-          <w:vertAlign w:val="superscript"/>
-        </w:rPr>
-        <w:t xml:space="preserve">10</w:t>
-      </w:r>
-      <w:r>
-        <w:t xml:space="preserve"> </w:t>
-      </w:r>
-      <w:r>
-        <w:t xml:space="preserve">to the implementation of pharmacoepidemiological study workflows by making all components of a study</w:t>
-      </w:r>
-      <w:r>
-        <w:t xml:space="preserve"> </w:t>
-      </w:r>
-      <w:r>
-        <w:rPr>
-          <w:bCs/>
-          <w:b/>
-        </w:rPr>
-        <w:t xml:space="preserve">F</w:t>
-      </w:r>
-      <w:r>
-        <w:t xml:space="preserve">indable,</w:t>
-      </w:r>
-      <w:r>
-        <w:t xml:space="preserve"> </w:t>
-      </w:r>
-      <w:r>
-        <w:rPr>
-          <w:bCs/>
-          <w:b/>
-        </w:rPr>
-        <w:t xml:space="preserve">A</w:t>
-      </w:r>
-      <w:r>
-        <w:t xml:space="preserve">ccessible,</w:t>
-      </w:r>
-      <w:r>
-        <w:t xml:space="preserve"> </w:t>
-      </w:r>
-      <w:r>
-        <w:rPr>
-          <w:bCs/>
-          <w:b/>
-        </w:rPr>
-        <w:t xml:space="preserve">I</w:t>
-      </w:r>
-      <w:r>
-        <w:t xml:space="preserve">nteroperable, and</w:t>
-      </w:r>
-      <w:r>
-        <w:t xml:space="preserve"> </w:t>
-      </w:r>
-      <w:r>
-        <w:rPr>
-          <w:bCs/>
-          <w:b/>
-        </w:rPr>
-        <w:t xml:space="preserve">R</w:t>
-      </w:r>
-      <w:r>
-        <w:t xml:space="preserve">eproducible (</w:t>
-      </w:r>
-      <w:r>
-        <w:rPr>
-          <w:bCs/>
-          <w:b/>
-        </w:rPr>
-        <w:t xml:space="preserve">FAIR</w:t>
-      </w:r>
-      <w:r>
-        <w:t xml:space="preserve">).</w:t>
+        <w:t xml:space="preserve">snapshot</w:t>
+      </w:r>
+      <w:r>
+        <w:t xml:space="preserve"> </w:t>
+      </w:r>
+      <w:r>
+        <w:t xml:space="preserve">of a research project repository every time the state of a project is saved. For our purposes, a repository can be seen as an isolated project directory which includes all neccessary files and documents for a given research study ( e.g., protocol, programming code, manuscript, tables, figures, etc.).</w:t>
       </w:r>
     </w:p>
     <w:p>
@@ -635,49 +828,23 @@
         <w:pStyle w:val="BodyText"/>
       </w:pPr>
       <w:r>
-        <w:t xml:space="preserve">VCS enable researchers to track and resolve errors, collaborate with peers, and share resources instantaneously, for example, upon submission or publication of a manuscript. By design, VCS workflows automatically empower users to comment, track and compare changes made to files and hence, increase the ability to comprehend the evolution of a project over time while maintaining a complete audit trail of all documents.</w:t>
-      </w:r>
-      <w:r>
-        <w:rPr>
-          <w:vertAlign w:val="superscript"/>
-        </w:rPr>
-        <w:t xml:space="preserve">11</w:t>
-      </w:r>
-      <w:r>
-        <w:t xml:space="preserve"> </w:t>
-      </w:r>
-      <w:r>
-        <w:t xml:space="preserve">Without VCS, this is often naturally done by assigning uninformative file names such as</w:t>
-      </w:r>
-      <w:r>
-        <w:t xml:space="preserve"> </w:t>
-      </w:r>
-      <w:r>
-        <w:t xml:space="preserve">“</w:t>
+        <w:t xml:space="preserve">In its basic form, Git is a local software and does not need any internet connectivity or connection to a remote server to store</w:t>
+      </w:r>
+      <w:r>
+        <w:t xml:space="preserve"> </w:t>
       </w:r>
       <w:r>
         <w:rPr>
           <w:iCs/>
           <w:i/>
         </w:rPr>
-        <w:t xml:space="preserve">final_analysis_1_rev_more_changes.R</w:t>
-      </w:r>
-      <w:r>
-        <w:t xml:space="preserve">”</w:t>
-      </w:r>
-      <w:r>
-        <w:t xml:space="preserve"> </w:t>
-      </w:r>
-      <w:r>
-        <w:t xml:space="preserve">which is bad practice as this is highly error prone, lacking transparency for collaborating project members and outside personnel, and changes are difficult to track and reconcile. Particularly in disciplines like pharmacoepidemiology, where analyses can have far reaching impact on healthcare decisions, analytical code needs to be accessible and reproducible by anyone, not only the analyst who originally carried out the analysis.</w:t>
-      </w:r>
-    </w:p>
-    <w:p>
-      <w:pPr>
-        <w:pStyle w:val="BodyText"/>
-      </w:pPr>
-      <w:r>
-        <w:t xml:space="preserve">To increase the adoption of transparent and repdroducible workflows in real-world evidence (RWE) studies using VCS, this tutorial aims to give a practical introduction tailored for pharmacoepidemiologists on how to set up, structure, and implement workflows using</w:t>
+        <w:t xml:space="preserve">local</w:t>
+      </w:r>
+      <w:r>
+        <w:t xml:space="preserve"> </w:t>
+      </w:r>
+      <w:r>
+        <w:t xml:space="preserve">changes made to files in a repository. However, to leverage the full potential of Git, it is almost always used in combination with web-based remote repository hosting services such as</w:t>
       </w:r>
       <w:r>
         <w:t xml:space="preserve"> </w:t>
@@ -687,57 +854,10 @@
           <w:iCs/>
           <w:i/>
         </w:rPr>
-        <w:t xml:space="preserve">Git</w:t>
-      </w:r>
-      <w:r>
-        <w:t xml:space="preserve">, which is the most frequently used VCS to date.</w:t>
-      </w:r>
-      <w:r>
-        <w:rPr>
-          <w:vertAlign w:val="superscript"/>
-        </w:rPr>
-        <w:t xml:space="preserve">12</w:t>
-      </w:r>
-      <w:r>
-        <w:t xml:space="preserve"> </w:t>
-      </w:r>
-      <w:r>
-        <w:t xml:space="preserve">We will first provide a brief introduction to Git and how it can be used to for collaboration and dissemination of study results using project repositories. Then we will provide a technical step-by-step guidance on how to integrate Git in an analytical workflow using line commands. We will additionally showcase examples using the R open-source programming language, although the basic principles can be applied to any major coding language.</w:t>
-      </w:r>
-    </w:p>
-    <w:p>
-      <w:r>
-        <w:br w:type="page"/>
-      </w:r>
-    </w:p>
-    <w:bookmarkEnd w:id="22"/>
-    <w:bookmarkStart w:id="26" w:name="git-in-a-nutshell"/>
-    <w:p>
-      <w:pPr>
-        <w:pStyle w:val="Heading1"/>
-      </w:pPr>
-      <w:r>
-        <w:t xml:space="preserve">2. Git in a nutshell</w:t>
-      </w:r>
-    </w:p>
-    <w:p>
-      <w:pPr>
-        <w:pStyle w:val="FirstParagraph"/>
-      </w:pPr>
-      <w:r>
-        <w:t xml:space="preserve">Git is a free and open source distributed VCS software which was developed in 2005 by the LINUX developer community primarily with the intent to handle large software projects efficiently.</w:t>
-      </w:r>
-      <w:r>
-        <w:rPr>
-          <w:vertAlign w:val="superscript"/>
-        </w:rPr>
-        <w:t xml:space="preserve">13</w:t>
-      </w:r>
-      <w:r>
-        <w:t xml:space="preserve"> </w:t>
-      </w:r>
-      <w:r>
-        <w:t xml:space="preserve">The way to conceptually think about how Git works is that it it makes a</w:t>
+        <w:t xml:space="preserve">GitHub</w:t>
+      </w:r>
+      <w:r>
+        <w:t xml:space="preserve">,</w:t>
       </w:r>
       <w:r>
         <w:t xml:space="preserve"> </w:t>
@@ -747,21 +867,10 @@
           <w:iCs/>
           <w:i/>
         </w:rPr>
-        <w:t xml:space="preserve">snapshot</w:t>
-      </w:r>
-      <w:r>
-        <w:t xml:space="preserve"> </w:t>
-      </w:r>
-      <w:r>
-        <w:t xml:space="preserve">of a research project repository every time the state of a project is saved. For our purposes, a repository can be seen as an isolated project directory which includes all neccessary files and documents for a given research study ( e.g., protocol, programming code, manuscript, tables, figures, etc.).</w:t>
-      </w:r>
-    </w:p>
-    <w:p>
-      <w:pPr>
-        <w:pStyle w:val="BodyText"/>
-      </w:pPr>
-      <w:r>
-        <w:t xml:space="preserve">In its basic form, Git is a local software and does not need any internet connectivity or connection to a remote server to store</w:t>
+        <w:t xml:space="preserve">GitLab</w:t>
+      </w:r>
+      <w:r>
+        <w:t xml:space="preserve">,</w:t>
       </w:r>
       <w:r>
         <w:t xml:space="preserve"> </w:t>
@@ -771,55 +880,13 @@
           <w:iCs/>
           <w:i/>
         </w:rPr>
-        <w:t xml:space="preserve">local</w:t>
-      </w:r>
-      <w:r>
-        <w:t xml:space="preserve"> </w:t>
-      </w:r>
-      <w:r>
-        <w:t xml:space="preserve">changes made to files in a repository. However, to leverage the full potential of Git, it is almost always used in combination with web-based remote repository hosting services such as</w:t>
-      </w:r>
-      <w:r>
-        <w:t xml:space="preserve"> </w:t>
-      </w:r>
-      <w:r>
-        <w:rPr>
-          <w:iCs/>
-          <w:i/>
-        </w:rPr>
-        <w:t xml:space="preserve">GitHub</w:t>
-      </w:r>
-      <w:r>
-        <w:t xml:space="preserve">,</w:t>
-      </w:r>
-      <w:r>
-        <w:t xml:space="preserve"> </w:t>
-      </w:r>
-      <w:r>
-        <w:rPr>
-          <w:iCs/>
-          <w:i/>
-        </w:rPr>
-        <w:t xml:space="preserve">GitLab</w:t>
-      </w:r>
-      <w:r>
-        <w:t xml:space="preserve">,</w:t>
-      </w:r>
-      <w:r>
-        <w:t xml:space="preserve"> </w:t>
-      </w:r>
-      <w:r>
-        <w:rPr>
-          <w:iCs/>
-          <w:i/>
-        </w:rPr>
         <w:t xml:space="preserve">Bitbucket</w:t>
       </w:r>
       <w:r>
         <w:t xml:space="preserve"> </w:t>
       </w:r>
       <w:r>
-        <w:t xml:space="preserve">and other platforms (henceforth referred to as remote repositories,</w:t>
+        <w:t xml:space="preserve">or other platforms (henceforth referred to as remote repositories,</w:t>
       </w:r>
       <w:r>
         <w:t xml:space="preserve"> </w:t>
@@ -877,18 +944,18 @@
                 <wp:inline>
                   <wp:extent cx="152400" cy="152400"/>
                   <wp:effectExtent b="0" l="0" r="0" t="0"/>
-                  <wp:docPr descr="" title="" id="24" name="Picture"/>
+                  <wp:docPr descr="" title="" id="26" name="Picture"/>
                   <a:graphic>
                     <a:graphicData uri="http://schemas.openxmlformats.org/drawingml/2006/picture">
                       <pic:pic>
                         <pic:nvPicPr>
-                          <pic:cNvPr descr="/Applications/RStudio.app/Contents/Resources/app/quarto/share/formats/docx/tip.png" id="25" name="Picture"/>
+                          <pic:cNvPr descr="/Applications/RStudio.app/Contents/Resources/app/quarto/share/formats/docx/tip.png" id="27" name="Picture"/>
                           <pic:cNvPicPr>
                             <a:picLocks noChangeArrowheads="1" noChangeAspect="1"/>
                           </pic:cNvPicPr>
                         </pic:nvPicPr>
                         <pic:blipFill>
-                          <a:blip r:embed="rId23"/>
+                          <a:blip r:embed="rId25"/>
                           <a:stretch>
                             <a:fillRect/>
                           </a:stretch>
@@ -1056,11 +1123,11 @@
         <w:pStyle w:val="FirstParagraph"/>
       </w:pPr>
       <w:r>
-        <w:t xml:space="preserve">These platforms make it possible to synchronize local Git repositories across multiple project members and thereby enable collaboration. They further complement Git functionalities by providing a graphical user interface (GUI) to visualize changes made to files and often offer advanced features such as the automation of workflows using continuous integration and deployment (CI/CD) or, most recently, AI-powered virtual coding assistants (e.g., GitHub co-pilot). Generally speaking, it’s possible to use Git without a remote repository, while it’s unusual to use a remote repository without Git.</w:t>
-      </w:r>
-    </w:p>
-    <w:bookmarkEnd w:id="26"/>
-    <w:bookmarkStart w:id="43" w:name="Xa89688eb98b2b467fb9c2eab1b445b40528c68c"/>
+        <w:t xml:space="preserve">These platforms make it possible to synchronize local Git repositories across multiple project members and thereby improve collaboration. They further complement Git functionalities by providing a graphical user interface (GUI) to visualize changes made to files and often offer advanced features such as the automation of workflows using continuous integration and deployment (CI/CD) or, most recently, AI-powered virtual coding assistants (e.g., GitHub co-pilot). Generally speaking, it’s possible to use Git without a remote repository, while it’s unusual to use a remote repository without Git.</w:t>
+      </w:r>
+    </w:p>
+    <w:bookmarkEnd w:id="28"/>
+    <w:bookmarkStart w:id="50" w:name="Xa89688eb98b2b467fb9c2eab1b445b40528c68c"/>
     <w:p>
       <w:pPr>
         <w:pStyle w:val="Heading1"/>
@@ -1076,7 +1143,7 @@
       <w:r>
         <w:t xml:space="preserve">In this section, we want to give a technical introduction on how Git and remote repositories can be used in RWE studies. For the following examples, we focus on workflows utilizing R/RStudio (</w:t>
       </w:r>
-      <w:hyperlink r:id="rId27">
+      <w:hyperlink r:id="rId29">
         <w:r>
           <w:rPr>
             <w:rStyle w:val="Hyperlink"/>
@@ -1087,7 +1154,7 @@
       <w:r>
         <w:t xml:space="preserve">) and GitHub (</w:t>
       </w:r>
-      <w:hyperlink r:id="rId28">
+      <w:hyperlink r:id="rId30">
         <w:r>
           <w:rPr>
             <w:rStyle w:val="Hyperlink"/>
@@ -1096,7 +1163,7 @@
         </w:r>
       </w:hyperlink>
       <w:r>
-        <w:t xml:space="preserve">) as the remote repository, although the general concepts are similar and easily transferable to other programming languages and remote repository providers, respectively. We will show examples for both command line interface (CLI) prompts as well as for RStudio’s integrated GUI. For more details, we refer to the book</w:t>
+        <w:t xml:space="preserve">) as remote repository, although the general concepts are fairly similar and easily transferable to other programming languages and remote repository providers, respectively. We will show examples for both command line interface (CLI) prompts as well as for RStudio’s integrated GUI. For more details, we refer to the book</w:t>
       </w:r>
       <w:r>
         <w:t xml:space="preserve"> </w:t>
@@ -1124,7 +1191,7 @@
         <w:t xml:space="preserve"> </w:t>
       </w:r>
     </w:p>
-    <w:bookmarkStart w:id="30" w:name="installing-git"/>
+    <w:bookmarkStart w:id="32" w:name="installing-git"/>
     <w:p>
       <w:pPr>
         <w:pStyle w:val="Heading2"/>
@@ -1143,7 +1210,7 @@
       <w:r>
         <w:t xml:space="preserve"> </w:t>
       </w:r>
-      <w:hyperlink r:id="rId29">
+      <w:hyperlink r:id="rId31">
         <w:r>
           <w:rPr>
             <w:rStyle w:val="Hyperlink"/>
@@ -1186,8 +1253,8 @@
         <w:t xml:space="preserve">--version</w:t>
       </w:r>
     </w:p>
-    <w:bookmarkEnd w:id="30"/>
-    <w:bookmarkStart w:id="31" w:name="configuration-and-first-time-use"/>
+    <w:bookmarkEnd w:id="32"/>
+    <w:bookmarkStart w:id="33" w:name="configuration-and-first-time-use"/>
     <w:p>
       <w:pPr>
         <w:pStyle w:val="Heading2"/>
@@ -1287,8 +1354,8 @@
         <w:t xml:space="preserve">"name@domain.edu"</w:t>
       </w:r>
     </w:p>
-    <w:bookmarkEnd w:id="31"/>
-    <w:bookmarkStart w:id="34" w:name="Xe9a37a48facf2863a9e00dc8b89c4ec70e700c8"/>
+    <w:bookmarkEnd w:id="33"/>
+    <w:bookmarkStart w:id="36" w:name="Xe9a37a48facf2863a9e00dc8b89c4ec70e700c8"/>
     <w:p>
       <w:pPr>
         <w:pStyle w:val="Heading2"/>
@@ -1297,7 +1364,7 @@
         <w:t xml:space="preserve">3.3 Initialization of a new Git-controlled repository</w:t>
       </w:r>
     </w:p>
-    <w:bookmarkStart w:id="32" w:name="local-initialization"/>
+    <w:bookmarkStart w:id="34" w:name="local-initialization"/>
     <w:p>
       <w:pPr>
         <w:pStyle w:val="Heading3"/>
@@ -1311,7 +1378,20 @@
         <w:pStyle w:val="FirstParagraph"/>
       </w:pPr>
       <w:r>
-        <w:t xml:space="preserve">To start a new project (e.g., a RWE study), the next step is to create and navigate to a new directory where all documents that are intended to be tracked via Git will be stored (in the following referred to as repository). In this example, the study repository is called</w:t>
+        <w:t xml:space="preserve">To start a new project (e.g., a new RWE study), the next step is to create and navigate to a new directory where all documents that are intended to be tracked via Git will be stored (in the following referred to as</w:t>
+      </w:r>
+      <w:r>
+        <w:t xml:space="preserve"> </w:t>
+      </w:r>
+      <w:r>
+        <w:rPr>
+          <w:iCs/>
+          <w:i/>
+        </w:rPr>
+        <w:t xml:space="preserve">repository</w:t>
+      </w:r>
+      <w:r>
+        <w:t xml:space="preserve">). In this example, the study repository is called</w:t>
       </w:r>
       <w:r>
         <w:t xml:space="preserve"> </w:t>
@@ -1421,8 +1501,8 @@
         <w:t xml:space="preserve">project. Typically, users don’t directly interact with this sub-directory and the only thing to keep in mind is that this folder keeps all files needed to track changes.</w:t>
       </w:r>
     </w:p>
-    <w:bookmarkEnd w:id="32"/>
-    <w:bookmarkStart w:id="33" w:name="sec-gui-initialization-and-git-clone"/>
+    <w:bookmarkEnd w:id="34"/>
+    <w:bookmarkStart w:id="35" w:name="sec-gui-initialization-and-git-clone"/>
     <w:p>
       <w:pPr>
         <w:pStyle w:val="Heading3"/>
@@ -1514,7 +1594,7 @@
         <w:t xml:space="preserve"> </w:t>
       </w:r>
       <w:r>
-        <w:t xml:space="preserve">file (see</w:t>
+        <w:t xml:space="preserve">(see</w:t>
       </w:r>
       <w:r>
         <w:t xml:space="preserve"> </w:t>
@@ -1528,7 +1608,36 @@
         </w:r>
       </w:hyperlink>
       <w:r>
-        <w:t xml:space="preserve">) should be automatically created (</w:t>
+        <w:t xml:space="preserve">) and</w:t>
+      </w:r>
+      <w:r>
+        <w:t xml:space="preserve"> </w:t>
+      </w:r>
+      <w:r>
+        <w:rPr>
+          <w:rStyle w:val="VerbatimChar"/>
+        </w:rPr>
+        <w:t xml:space="preserve">.gitignore</w:t>
+      </w:r>
+      <w:r>
+        <w:t xml:space="preserve"> </w:t>
+      </w:r>
+      <w:r>
+        <w:t xml:space="preserve">(see</w:t>
+      </w:r>
+      <w:r>
+        <w:t xml:space="preserve"> </w:t>
+      </w:r>
+      <w:hyperlink w:anchor="sec-stage-and-commit-changes">
+        <w:r>
+          <w:rPr>
+            <w:rStyle w:val="Hyperlink"/>
+          </w:rPr>
+          <w:t xml:space="preserve">Section 3.5.1</w:t>
+        </w:r>
+      </w:hyperlink>
+      <w:r>
+        <w:t xml:space="preserve">) file should be automatically created (</w:t>
       </w:r>
       <w:r>
         <w:rPr>
@@ -1546,7 +1655,7 @@
         <w:pStyle w:val="BodyText"/>
       </w:pPr>
       <w:r>
-        <w:t xml:space="preserve">Now we can copy the pre-populated repository to our local machine by copying the link given under</w:t>
+        <w:t xml:space="preserve">Now we can copy the pre-populated repository to our local machine by copy-pasting the link given under</w:t>
       </w:r>
       <w:r>
         <w:t xml:space="preserve"> </w:t>
@@ -1730,9 +1839,9 @@
         <w:t xml:space="preserve">).</w:t>
       </w:r>
     </w:p>
-    <w:bookmarkEnd w:id="33"/>
-    <w:bookmarkEnd w:id="34"/>
-    <w:bookmarkStart w:id="35" w:name="sec-repository-structure"/>
+    <w:bookmarkEnd w:id="35"/>
+    <w:bookmarkEnd w:id="36"/>
+    <w:bookmarkStart w:id="38" w:name="sec-repository-structure"/>
     <w:p>
       <w:pPr>
         <w:pStyle w:val="Heading2"/>
@@ -1760,7 +1869,7 @@
         </w:r>
       </w:hyperlink>
       <w:r>
-        <w:t xml:space="preserve">). To document the structure and location of files, we can include this and other critical information that a peer or outside personnel should know concerning your project in the</w:t>
+        <w:t xml:space="preserve">). To document the structure and location of files, we can include this and other critical information, that a peer or outside personnel should know concerning the project, in the</w:t>
       </w:r>
       <w:r>
         <w:t xml:space="preserve"> </w:t>
@@ -1789,7 +1898,7 @@
         </w:r>
       </w:hyperlink>
       <w:r>
-        <w:t xml:space="preserve">) or can be added manually by creating and adding a text file with the name</w:t>
+        <w:t xml:space="preserve">) or can be added manually aftwerwards by creating and adding a text file with the name</w:t>
       </w:r>
       <w:r>
         <w:t xml:space="preserve"> </w:t>
@@ -1804,7 +1913,15 @@
         <w:t xml:space="preserve"> </w:t>
       </w:r>
       <w:r>
-        <w:t xml:space="preserve">in the root directory of the repository. We provide a pre-populated template of such a study repository based on the HARPER protocol</w:t>
+        <w:t xml:space="preserve">in the root directory of the repository.</w:t>
+      </w:r>
+    </w:p>
+    <w:p>
+      <w:pPr>
+        <w:pStyle w:val="BodyText"/>
+      </w:pPr>
+      <w:r>
+        <w:t xml:space="preserve">To speed up these initial steps, we provide a pre-populated template of such a structured study repository based on the HARPER protocol</w:t>
       </w:r>
       <w:r>
         <w:rPr>
@@ -1816,11 +1933,25 @@
         <w:t xml:space="preserve"> </w:t>
       </w:r>
       <w:r>
-        <w:t xml:space="preserve">under … .</w:t>
-      </w:r>
-    </w:p>
-    <w:bookmarkEnd w:id="35"/>
-    <w:bookmarkStart w:id="37" w:name="the-git-workflow"/>
+        <w:t xml:space="preserve">under</w:t>
+      </w:r>
+      <w:r>
+        <w:t xml:space="preserve"> </w:t>
+      </w:r>
+      <w:hyperlink r:id="rId37">
+        <w:r>
+          <w:rPr>
+            <w:rStyle w:val="Hyperlink"/>
+          </w:rPr>
+          <w:t xml:space="preserve">https://gitlab-scm.partners.org/drugepi/harper</w:t>
+        </w:r>
+      </w:hyperlink>
+      <w:r>
+        <w:t xml:space="preserve">.</w:t>
+      </w:r>
+    </w:p>
+    <w:bookmarkEnd w:id="38"/>
+    <w:bookmarkStart w:id="40" w:name="the-git-workflow"/>
     <w:p>
       <w:pPr>
         <w:pStyle w:val="Heading2"/>
@@ -1851,7 +1982,7 @@
         <w:t xml:space="preserve">.</w:t>
       </w:r>
     </w:p>
-    <w:bookmarkStart w:id="36" w:name="stage-and-commit-changes"/>
+    <w:bookmarkStart w:id="39" w:name="sec-stage-and-commit-changes"/>
     <w:p>
       <w:pPr>
         <w:pStyle w:val="Heading3"/>
@@ -1865,7 +1996,7 @@
         <w:pStyle w:val="FirstParagraph"/>
       </w:pPr>
       <w:r>
-        <w:t xml:space="preserve">As introduced before, Git allows researchers to keep track of changes by making snapshots of the repository every time the state of a project is saved. In Git terms, this fundamental step is referred to as</w:t>
+        <w:t xml:space="preserve">As introduced before, Git allows researchers to keep track of changes by making snapshots of the repository every time the state of a project is saved. In Git terms, this fundamental step is referred to as a</w:t>
       </w:r>
       <w:r>
         <w:t xml:space="preserve"> </w:t>
@@ -1877,7 +2008,7 @@
         <w:t xml:space="preserve">commit</w:t>
       </w:r>
       <w:r>
-        <w:t xml:space="preserve">. Generally it is up to the user which files should be committed, how the commit should be documented in a</w:t>
+        <w:t xml:space="preserve">. Generally it is up to the user when to commit, which files to commit and how the commit should be documented in a</w:t>
       </w:r>
       <w:r>
         <w:t xml:space="preserve"> </w:t>
@@ -1889,10 +2020,7 @@
         <w:t xml:space="preserve">commit message</w:t>
       </w:r>
       <w:r>
-        <w:t xml:space="preserve"> </w:t>
-      </w:r>
-      <w:r>
-        <w:t xml:space="preserve">and when it should be performed.</w:t>
+        <w:t xml:space="preserve">.</w:t>
       </w:r>
     </w:p>
     <w:p>
@@ -2056,12 +2184,54 @@
         <w:rPr>
           <w:rStyle w:val="StringTok"/>
         </w:rPr>
-        <w:t xml:space="preserve">'Applied inclusion and exclusion criteria to cohort query'</w:t>
+        <w:t xml:space="preserve">'added title to plot illustrating propensity score overlap'</w:t>
       </w:r>
     </w:p>
     <w:p>
       <w:pPr>
         <w:pStyle w:val="FirstParagraph"/>
+      </w:pPr>
+      <w:r>
+        <w:t xml:space="preserve">Every time a user makes a commit to create a snapshot of the work and made changes, Git creates a unique hash (a 40-character string created by a</w:t>
+      </w:r>
+      <w:r>
+        <w:t xml:space="preserve"> </w:t>
+      </w:r>
+      <w:r>
+        <w:rPr>
+          <w:bCs/>
+          <w:b/>
+        </w:rPr>
+        <w:t xml:space="preserve">simple hashing algorithm</w:t>
+      </w:r>
+      <w:r>
+        <w:t xml:space="preserve"> </w:t>
+      </w:r>
+      <w:r>
+        <w:t xml:space="preserve">[SHA]) which can be seen as an</w:t>
+      </w:r>
+      <w:r>
+        <w:t xml:space="preserve"> </w:t>
+      </w:r>
+      <w:r>
+        <w:t xml:space="preserve">“</w:t>
+      </w:r>
+      <w:r>
+        <w:t xml:space="preserve">ID</w:t>
+      </w:r>
+      <w:r>
+        <w:t xml:space="preserve">”</w:t>
+      </w:r>
+      <w:r>
+        <w:t xml:space="preserve"> </w:t>
+      </w:r>
+      <w:r>
+        <w:t xml:space="preserve">of the snapshot which enables user to comprehend every change made and revert back to any snapshot of the repository.</w:t>
+      </w:r>
+    </w:p>
+    <w:p>
+      <w:pPr>
+        <w:pStyle w:val="BodyText"/>
       </w:pPr>
       <w:r>
         <w:t xml:space="preserve">If any file(s) in the study repository should not be tracked and hence not be synchronized with the remote repository (e.g., because they include confidential information that should not be visible to others like database credentials), these files can be specified in the</w:t>
@@ -2138,12 +2308,12 @@
         <w:t xml:space="preserve"> </w:t>
       </w:r>
       <w:r>
-        <w:t xml:space="preserve">illustrates the equivalent steps in using the RStudio GUI.</w:t>
-      </w:r>
-    </w:p>
-    <w:bookmarkEnd w:id="36"/>
-    <w:bookmarkEnd w:id="37"/>
-    <w:bookmarkStart w:id="40" w:name="X62fdf960d46a99a40c44e845a34e4d2d69be0af"/>
+        <w:t xml:space="preserve">illustrates the equivalent step by using the RStudio GUI.</w:t>
+      </w:r>
+    </w:p>
+    <w:bookmarkEnd w:id="39"/>
+    <w:bookmarkEnd w:id="40"/>
+    <w:bookmarkStart w:id="43" w:name="X62fdf960d46a99a40c44e845a34e4d2d69be0af"/>
     <w:p>
       <w:pPr>
         <w:pStyle w:val="Heading2"/>
@@ -2152,13 +2322,13 @@
         <w:t xml:space="preserve">3.6 Synchronize changes with remote repository</w:t>
       </w:r>
     </w:p>
-    <w:bookmarkStart w:id="38" w:name="local-changes-to-remote-push"/>
+    <w:bookmarkStart w:id="41" w:name="synchronize-local-changes-to-remote-push"/>
     <w:p>
       <w:pPr>
         <w:pStyle w:val="Heading3"/>
       </w:pPr>
       <w:r>
-        <w:t xml:space="preserve">3.6.1 Local changes to remote (</w:t>
+        <w:t xml:space="preserve">3.6.1 Synchronize local changes to remote (</w:t>
       </w:r>
       <w:r>
         <w:rPr>
@@ -2175,7 +2345,7 @@
         <w:pStyle w:val="FirstParagraph"/>
       </w:pPr>
       <w:r>
-        <w:t xml:space="preserve">To synchronize the local changes to our files, the next step involves synchronizing our commits with the remote repository on GitHub via the</w:t>
+        <w:t xml:space="preserve">To synchronize the local changes made to our files, the next step involves synchronizing our commits with the remote repository on GitHub via the</w:t>
       </w:r>
       <w:r>
         <w:t xml:space="preserve"> </w:t>
@@ -2277,7 +2447,7 @@
         <w:rPr>
           <w:rStyle w:val="NormalTok"/>
         </w:rPr>
-        <w:t xml:space="preserve"> remote add origin https://gitlab.com/USERNAME/rwe_study.git</w:t>
+        <w:t xml:space="preserve"> remote add origin https://github.com/USERNAME/rwe_study.git</w:t>
       </w:r>
       <w:r>
         <w:br/>
@@ -2325,7 +2495,7 @@
         <w:rPr>
           <w:rStyle w:val="AttributeTok"/>
         </w:rPr>
-        <w:t xml:space="preserve">-uf</w:t>
+        <w:t xml:space="preserve">-u</w:t>
       </w:r>
       <w:r>
         <w:rPr>
@@ -2339,7 +2509,7 @@
         <w:pStyle w:val="FirstParagraph"/>
       </w:pPr>
       <w:r>
-        <w:t xml:space="preserve">This step is not needed if the intention of a researcher is just to keep track of local changes and there is no intention to share code, collaborate with others or work across different systems. However, most of the times researchers need to collaborate on a project and</w:t>
+        <w:t xml:space="preserve">This step is not needed if the intention of a researcher is just to keep track of local changes and there is no intention to share code, collaborate with others or work across different systems. However, most of the times researchers use</w:t>
       </w:r>
       <w:r>
         <w:t xml:space="preserve"> </w:t>
@@ -2348,13 +2518,13 @@
         <w:rPr>
           <w:rStyle w:val="VerbatimChar"/>
         </w:rPr>
-        <w:t xml:space="preserve">git</w:t>
-      </w:r>
-      <w:r>
-        <w:t xml:space="preserve"> </w:t>
-      </w:r>
-      <w:r>
-        <w:t xml:space="preserve">can improve collaborative work significantly (</w:t>
+        <w:t xml:space="preserve">Git</w:t>
+      </w:r>
+      <w:r>
+        <w:t xml:space="preserve"> </w:t>
+      </w:r>
+      <w:r>
+        <w:t xml:space="preserve">to collaborate on a project and remote repositories such as GitHub can improve collaborative work significantly (</w:t>
       </w:r>
       <w:hyperlink w:anchor="fig-collaborate">
         <w:r>
@@ -2368,14 +2538,14 @@
         <w:t xml:space="preserve">).</w:t>
       </w:r>
     </w:p>
-    <w:bookmarkEnd w:id="38"/>
-    <w:bookmarkStart w:id="39" w:name="remote-to-local"/>
+    <w:bookmarkEnd w:id="41"/>
+    <w:bookmarkStart w:id="42" w:name="synchronize-remote-to-local"/>
     <w:p>
       <w:pPr>
         <w:pStyle w:val="Heading3"/>
       </w:pPr>
       <w:r>
-        <w:t xml:space="preserve">3.6.2 Remote to local</w:t>
+        <w:t xml:space="preserve">3.6.2 Synchronize remote to local</w:t>
       </w:r>
     </w:p>
     <w:p>
@@ -2423,7 +2593,7 @@
         <w:pStyle w:val="FirstParagraph"/>
       </w:pPr>
       <w:r>
-        <w:t xml:space="preserve">Occasionally it can occur that two researchers made conflicting changes to the same file or even to the same line of code. While Git is generally good at automatically integrating (</w:t>
+        <w:t xml:space="preserve">Occasionally it can occur that two collaborators made conflicting changes to the same file or even to the same line of code. While Git is generally good at automatically integrating (</w:t>
       </w:r>
       <w:r>
         <w:rPr>
@@ -2432,33 +2602,612 @@
         <w:t xml:space="preserve">merging</w:t>
       </w:r>
       <w:r>
-        <w:t xml:space="preserve">) new changes, Git will notify the user to resolve a conflict by editing the given file if Git cannot automatically determine what is correct.</w:t>
-      </w:r>
-    </w:p>
-    <w:bookmarkEnd w:id="39"/>
-    <w:bookmarkEnd w:id="40"/>
-    <w:bookmarkStart w:id="41" w:name="tracking-changes"/>
-    <w:p>
-      <w:pPr>
-        <w:pStyle w:val="Heading2"/>
-      </w:pPr>
-      <w:r>
-        <w:t xml:space="preserve">3.7 Tracking changes</w:t>
-      </w:r>
-    </w:p>
-    <w:bookmarkEnd w:id="41"/>
-    <w:bookmarkStart w:id="42" w:name="keeping-track-of-r-software-versions"/>
-    <w:p>
-      <w:pPr>
-        <w:pStyle w:val="Heading2"/>
-      </w:pPr>
-      <w:r>
-        <w:t xml:space="preserve">3.8 Keeping track of R software versions</w:t>
+        <w:t xml:space="preserve">) new changes, Git will notify the user to resolve a major conflict by editing the conflicting file if Git cannot automatically determine what is correct ((e.g., when one collaborator has made changes to a line of code and the other completely deleted it).</w:t>
       </w:r>
     </w:p>
     <w:bookmarkEnd w:id="42"/>
     <w:bookmarkEnd w:id="43"/>
-    <w:bookmarkStart w:id="44" w:name="discussion"/>
+    <w:bookmarkStart w:id="44" w:name="tracking-changes"/>
+    <w:p>
+      <w:pPr>
+        <w:pStyle w:val="Heading2"/>
+      </w:pPr>
+      <w:r>
+        <w:t xml:space="preserve">3.7 Tracking changes</w:t>
+      </w:r>
+    </w:p>
+    <w:p>
+      <w:pPr>
+        <w:pStyle w:val="FirstParagraph"/>
+      </w:pPr>
+      <w:r>
+        <w:t xml:space="preserve">One of the main reasons to adhere to this workflow is that in return we get rewarded with a detailed audit trail of changes made to our files. Probably, the best way to visualize and track changes is by browsing the</w:t>
+      </w:r>
+      <w:r>
+        <w:t xml:space="preserve"> </w:t>
+      </w:r>
+      <w:r>
+        <w:rPr>
+          <w:rStyle w:val="VerbatimChar"/>
+        </w:rPr>
+        <w:t xml:space="preserve">commit history</w:t>
+      </w:r>
+      <w:r>
+        <w:t xml:space="preserve"> </w:t>
+      </w:r>
+      <w:r>
+        <w:t xml:space="preserve">on the remote repository.</w:t>
+      </w:r>
+      <w:r>
+        <w:t xml:space="preserve"> </w:t>
+      </w:r>
+      <w:r>
+        <w:rPr>
+          <w:bCs/>
+          <w:b/>
+        </w:rPr>
+        <w:t xml:space="preserve">Supplementary Figure 4</w:t>
+      </w:r>
+      <w:r>
+        <w:t xml:space="preserve"> </w:t>
+      </w:r>
+      <w:r>
+        <w:t xml:space="preserve">illustrates this for the example commit we have previously performed in</w:t>
+      </w:r>
+      <w:r>
+        <w:t xml:space="preserve"> </w:t>
+      </w:r>
+      <w:hyperlink w:anchor="sec-stage-and-commit-changes">
+        <w:r>
+          <w:rPr>
+            <w:rStyle w:val="Hyperlink"/>
+          </w:rPr>
+          <w:t xml:space="preserve">Section 3.5.1</w:t>
+        </w:r>
+      </w:hyperlink>
+      <w:r>
+        <w:t xml:space="preserve">. A similar view for uncommitted changes is also provided in the RStudio GUI as displayed in</w:t>
+      </w:r>
+      <w:r>
+        <w:t xml:space="preserve"> </w:t>
+      </w:r>
+      <w:hyperlink w:anchor="fig-stage-commit-RStudio-gui">
+        <w:r>
+          <w:rPr>
+            <w:rStyle w:val="Hyperlink"/>
+          </w:rPr>
+          <w:t xml:space="preserve">Figure 4</w:t>
+        </w:r>
+      </w:hyperlink>
+      <w:r>
+        <w:t xml:space="preserve">.</w:t>
+      </w:r>
+    </w:p>
+    <w:p>
+      <w:pPr>
+        <w:pStyle w:val="BodyText"/>
+      </w:pPr>
+      <w:r>
+        <w:t xml:space="preserve">For completeness, tracking uncommitted changes is also possible via the command line, but usually provides the user with a less intuitive output compared to what is visually provided by RStudio and GitHub.</w:t>
+      </w:r>
+    </w:p>
+    <w:p>
+      <w:pPr>
+        <w:pStyle w:val="SourceCode"/>
+      </w:pPr>
+      <w:r>
+        <w:rPr>
+          <w:rStyle w:val="FunctionTok"/>
+        </w:rPr>
+        <w:t xml:space="preserve">git</w:t>
+      </w:r>
+      <w:r>
+        <w:rPr>
+          <w:rStyle w:val="NormalTok"/>
+        </w:rPr>
+        <w:t xml:space="preserve"> diff</w:t>
+      </w:r>
+    </w:p>
+    <w:p>
+      <w:pPr>
+        <w:pStyle w:val="FirstParagraph"/>
+      </w:pPr>
+      <w:r>
+        <w:t xml:space="preserve">A complete summary of committed changes with details on SHA hash, author, email, time and commit messages can be accessed via</w:t>
+      </w:r>
+    </w:p>
+    <w:p>
+      <w:pPr>
+        <w:pStyle w:val="SourceCode"/>
+      </w:pPr>
+      <w:r>
+        <w:rPr>
+          <w:rStyle w:val="FunctionTok"/>
+        </w:rPr>
+        <w:t xml:space="preserve">git</w:t>
+      </w:r>
+      <w:r>
+        <w:rPr>
+          <w:rStyle w:val="NormalTok"/>
+        </w:rPr>
+        <w:t xml:space="preserve"> log</w:t>
+      </w:r>
+    </w:p>
+    <w:bookmarkEnd w:id="44"/>
+    <w:bookmarkStart w:id="45" w:name="branching"/>
+    <w:p>
+      <w:pPr>
+        <w:pStyle w:val="Heading2"/>
+      </w:pPr>
+      <w:r>
+        <w:t xml:space="preserve">3.8 Branching</w:t>
+      </w:r>
+    </w:p>
+    <w:bookmarkEnd w:id="45"/>
+    <w:bookmarkStart w:id="49" w:name="Xb825e5486af4f1f64708e8916dbbe22bc870c6f"/>
+    <w:p>
+      <w:pPr>
+        <w:pStyle w:val="Heading2"/>
+      </w:pPr>
+      <w:r>
+        <w:t xml:space="preserve">3.9 Keeping track of R software versions and paths</w:t>
+      </w:r>
+    </w:p>
+    <w:p>
+      <w:pPr>
+        <w:pStyle w:val="FirstParagraph"/>
+      </w:pPr>
+      <w:r>
+        <w:t xml:space="preserve">A major advantage of modern programming languages, particularly R and Python, is that they provide a large pool of open-source packages. Packages are compilations of functions that automate frequently used procedures (e.g., querying new user cohorts</w:t>
+      </w:r>
+      <w:r>
+        <w:rPr>
+          <w:vertAlign w:val="superscript"/>
+        </w:rPr>
+        <w:t xml:space="preserve">14</w:t>
+      </w:r>
+      <w:r>
+        <w:t xml:space="preserve"> </w:t>
+      </w:r>
+      <w:r>
+        <w:t xml:space="preserve">or propensity score matching</w:t>
+      </w:r>
+      <w:r>
+        <w:rPr>
+          <w:vertAlign w:val="superscript"/>
+        </w:rPr>
+        <w:t xml:space="preserve">15</w:t>
+      </w:r>
+      <w:r>
+        <w:t xml:space="preserve">) which expedites the implementation of RWE studies, mitigates copy-paste errors and makes code much more friendly to read and review.</w:t>
+      </w:r>
+    </w:p>
+    <w:p>
+      <w:pPr>
+        <w:pStyle w:val="BodyText"/>
+      </w:pPr>
+      <w:r>
+        <w:t xml:space="preserve">A further step to improve reproducibility when using the R programming language is to ensure that anyone intending to reproduce analytic results from a</w:t>
+      </w:r>
+      <w:r>
+        <w:t xml:space="preserve"> </w:t>
+      </w:r>
+      <w:r>
+        <w:rPr>
+          <w:rStyle w:val="VerbatimChar"/>
+        </w:rPr>
+        <w:t xml:space="preserve">Git</w:t>
+      </w:r>
+      <w:r>
+        <w:t xml:space="preserve"> </w:t>
+      </w:r>
+      <w:r>
+        <w:t xml:space="preserve">repository is able to work off the same R package versions and dependencies without having to perform manual installations or path adjustments. These requirements are nothing exclusive to R but apply to any type of programming language.</w:t>
+      </w:r>
+    </w:p>
+    <w:bookmarkStart w:id="47" w:name="r-computing-environments"/>
+    <w:p>
+      <w:pPr>
+        <w:pStyle w:val="Heading3"/>
+      </w:pPr>
+      <w:r>
+        <w:t xml:space="preserve">3.9.1 R computing environments</w:t>
+      </w:r>
+    </w:p>
+    <w:p>
+      <w:pPr>
+        <w:pStyle w:val="FirstParagraph"/>
+      </w:pPr>
+      <w:r>
+        <w:t xml:space="preserve">One way to achieve this is through self-contained computing environments via Docker images which are isolated and standardized environments which include everything needed to run and deploy applications and code regardless of a user’s local operating system</w:t>
+      </w:r>
+      <w:r>
+        <w:rPr>
+          <w:vertAlign w:val="superscript"/>
+        </w:rPr>
+        <w:t xml:space="preserve">16,17</w:t>
+      </w:r>
+      <w:r>
+        <w:t xml:space="preserve">. A more lightweight, yet effective way is by using the</w:t>
+      </w:r>
+      <w:r>
+        <w:t xml:space="preserve"> </w:t>
+      </w:r>
+      <w:r>
+        <w:rPr>
+          <w:rStyle w:val="VerbatimChar"/>
+        </w:rPr>
+        <w:t xml:space="preserve">renv</w:t>
+      </w:r>
+      <w:r>
+        <w:t xml:space="preserve"> </w:t>
+      </w:r>
+      <w:r>
+        <w:t xml:space="preserve">R package</w:t>
+      </w:r>
+      <w:r>
+        <w:rPr>
+          <w:vertAlign w:val="superscript"/>
+        </w:rPr>
+        <w:t xml:space="preserve">18</w:t>
+      </w:r>
+      <w:r>
+        <w:t xml:space="preserve">, which helps creating</w:t>
+      </w:r>
+      <w:r>
+        <w:t xml:space="preserve"> </w:t>
+      </w:r>
+      <w:r>
+        <w:rPr>
+          <w:bCs/>
+          <w:b/>
+        </w:rPr>
+        <w:t xml:space="preserve">re</w:t>
+      </w:r>
+      <w:r>
+        <w:t xml:space="preserve">producible</w:t>
+      </w:r>
+      <w:r>
+        <w:t xml:space="preserve"> </w:t>
+      </w:r>
+      <w:r>
+        <w:rPr>
+          <w:bCs/>
+          <w:b/>
+        </w:rPr>
+        <w:t xml:space="preserve">env</w:t>
+      </w:r>
+      <w:r>
+        <w:t xml:space="preserve">ironments and manages R package dependencies for a given project. Through a lockfile, the</w:t>
+      </w:r>
+      <w:r>
+        <w:t xml:space="preserve"> </w:t>
+      </w:r>
+      <w:r>
+        <w:rPr>
+          <w:rStyle w:val="VerbatimChar"/>
+        </w:rPr>
+        <w:t xml:space="preserve">renv</w:t>
+      </w:r>
+      <w:r>
+        <w:t xml:space="preserve"> </w:t>
+      </w:r>
+      <w:r>
+        <w:t xml:space="preserve">package keeps track of the underlying version of R that is being used, all R packages, their versions and the installation source (e.g.,</w:t>
+      </w:r>
+      <w:r>
+        <w:t xml:space="preserve"> </w:t>
+      </w:r>
+      <w:hyperlink r:id="rId46">
+        <w:r>
+          <w:rPr>
+            <w:rStyle w:val="Hyperlink"/>
+          </w:rPr>
+          <w:t xml:space="preserve">https://cran.r-project.org/</w:t>
+        </w:r>
+      </w:hyperlink>
+      <w:r>
+        <w:t xml:space="preserve">). To synchronize the R environment with that of a collaborator, e.g., after cloning a repository, all that needs to be done is running the following command in R.</w:t>
+      </w:r>
+    </w:p>
+    <w:p>
+      <w:pPr>
+        <w:pStyle w:val="SourceCode"/>
+      </w:pPr>
+      <w:r>
+        <w:rPr>
+          <w:rStyle w:val="NormalTok"/>
+        </w:rPr>
+        <w:t xml:space="preserve">renv</w:t>
+      </w:r>
+      <w:r>
+        <w:rPr>
+          <w:rStyle w:val="SpecialCharTok"/>
+        </w:rPr>
+        <w:t xml:space="preserve">::</w:t>
+      </w:r>
+      <w:r>
+        <w:rPr>
+          <w:rStyle w:val="FunctionTok"/>
+        </w:rPr>
+        <w:t xml:space="preserve">restore</w:t>
+      </w:r>
+      <w:r>
+        <w:rPr>
+          <w:rStyle w:val="NormalTok"/>
+        </w:rPr>
+        <w:t xml:space="preserve">()</w:t>
+      </w:r>
+    </w:p>
+    <w:p>
+      <w:pPr>
+        <w:pStyle w:val="FirstParagraph"/>
+      </w:pPr>
+      <w:r>
+        <w:t xml:space="preserve">Appending the session info to the end of an R script can give further context and information.</w:t>
+      </w:r>
+    </w:p>
+    <w:p>
+      <w:pPr>
+        <w:pStyle w:val="SourceCode"/>
+      </w:pPr>
+      <w:r>
+        <w:rPr>
+          <w:rStyle w:val="FunctionTok"/>
+        </w:rPr>
+        <w:t xml:space="preserve">sessionInfo</w:t>
+      </w:r>
+      <w:r>
+        <w:rPr>
+          <w:rStyle w:val="NormalTok"/>
+        </w:rPr>
+        <w:t xml:space="preserve">()</w:t>
+      </w:r>
+    </w:p>
+    <w:bookmarkEnd w:id="47"/>
+    <w:bookmarkStart w:id="48" w:name="absolute-versus-relative-paths"/>
+    <w:p>
+      <w:pPr>
+        <w:pStyle w:val="Heading3"/>
+      </w:pPr>
+      <w:r>
+        <w:t xml:space="preserve">3.9.2 Absolute versus relative paths</w:t>
+      </w:r>
+    </w:p>
+    <w:p>
+      <w:pPr>
+        <w:pStyle w:val="FirstParagraph"/>
+      </w:pPr>
+      <w:r>
+        <w:t xml:space="preserve">Another common issue when trying to reproduce analytic code is the use of absolute paths such as in the following example, where we try to call an</w:t>
+      </w:r>
+      <w:r>
+        <w:t xml:space="preserve"> </w:t>
+      </w:r>
+      <w:r>
+        <w:rPr>
+          <w:rStyle w:val="VerbatimChar"/>
+        </w:rPr>
+        <w:t xml:space="preserve">icd_code</w:t>
+      </w:r>
+      <w:r>
+        <w:t xml:space="preserve"> </w:t>
+      </w:r>
+      <w:r>
+        <w:t xml:space="preserve">file from the project’s</w:t>
+      </w:r>
+      <w:r>
+        <w:t xml:space="preserve"> </w:t>
+      </w:r>
+      <w:r>
+        <w:rPr>
+          <w:rStyle w:val="VerbatimChar"/>
+        </w:rPr>
+        <w:t xml:space="preserve">protocol</w:t>
+      </w:r>
+      <w:r>
+        <w:t xml:space="preserve"> </w:t>
+      </w:r>
+      <w:r>
+        <w:t xml:space="preserve">sub-directory.</w:t>
+      </w:r>
+    </w:p>
+    <w:p>
+      <w:pPr>
+        <w:pStyle w:val="SourceCode"/>
+      </w:pPr>
+      <w:r>
+        <w:rPr>
+          <w:rStyle w:val="NormalTok"/>
+        </w:rPr>
+        <w:t xml:space="preserve">new_user_cohort </w:t>
+      </w:r>
+      <w:r>
+        <w:rPr>
+          <w:rStyle w:val="OtherTok"/>
+        </w:rPr>
+        <w:t xml:space="preserve">&lt;-</w:t>
+      </w:r>
+      <w:r>
+        <w:rPr>
+          <w:rStyle w:val="NormalTok"/>
+        </w:rPr>
+        <w:t xml:space="preserve"> </w:t>
+      </w:r>
+      <w:r>
+        <w:rPr>
+          <w:rStyle w:val="FunctionTok"/>
+        </w:rPr>
+        <w:t xml:space="preserve">read.csv</w:t>
+      </w:r>
+      <w:r>
+        <w:rPr>
+          <w:rStyle w:val="NormalTok"/>
+        </w:rPr>
+        <w:t xml:space="preserve">(</w:t>
+      </w:r>
+      <w:r>
+        <w:rPr>
+          <w:rStyle w:val="StringTok"/>
+        </w:rPr>
+        <w:t xml:space="preserve">"C:\Users\Username\Projects</w:t>
+      </w:r>
+      <w:r>
+        <w:rPr>
+          <w:rStyle w:val="SpecialCharTok"/>
+        </w:rPr>
+        <w:t xml:space="preserve">\r</w:t>
+      </w:r>
+      <w:r>
+        <w:rPr>
+          <w:rStyle w:val="StringTok"/>
+        </w:rPr>
+        <w:t xml:space="preserve">we_study\protocol\icd_codes.csv"</w:t>
+      </w:r>
+      <w:r>
+        <w:rPr>
+          <w:rStyle w:val="NormalTok"/>
+        </w:rPr>
+        <w:t xml:space="preserve">)</w:t>
+      </w:r>
+    </w:p>
+    <w:p>
+      <w:pPr>
+        <w:pStyle w:val="FirstParagraph"/>
+      </w:pPr>
+      <w:r>
+        <w:t xml:space="preserve">The use of absolute paths will make it impossible for anyone to run the code without having to manually adapt every single path throughout a repository which is tedious and time consuming. A better solution to this is the use of relative paths. A popular R package to implement this is the</w:t>
+      </w:r>
+      <w:r>
+        <w:t xml:space="preserve"> </w:t>
+      </w:r>
+      <w:r>
+        <w:rPr>
+          <w:rStyle w:val="VerbatimChar"/>
+        </w:rPr>
+        <w:t xml:space="preserve">here</w:t>
+      </w:r>
+      <w:r>
+        <w:t xml:space="preserve"> </w:t>
+      </w:r>
+      <w:r>
+        <w:t xml:space="preserve">package which enables file referencing in project-oriented workflows. The main function “</w:t>
+      </w:r>
+      <w:r>
+        <w:rPr>
+          <w:rStyle w:val="VerbatimChar"/>
+        </w:rPr>
+        <w:t xml:space="preserve">here"</w:t>
+      </w:r>
+      <w:r>
+        <w:t xml:space="preserve"> </w:t>
+      </w:r>
+      <w:r>
+        <w:t xml:space="preserve">creates paths relative to the top-level of the project directory (in our example</w:t>
+      </w:r>
+      <w:r>
+        <w:t xml:space="preserve"> </w:t>
+      </w:r>
+      <w:r>
+        <w:rPr>
+          <w:rStyle w:val="VerbatimChar"/>
+        </w:rPr>
+        <w:t xml:space="preserve">rwe_study</w:t>
+      </w:r>
+      <w:r>
+        <w:t xml:space="preserve">). Applied to our example project, the following command would automatically reference the correct path and would be reproducible by any user re-running this script.</w:t>
+      </w:r>
+    </w:p>
+    <w:p>
+      <w:pPr>
+        <w:pStyle w:val="SourceCode"/>
+      </w:pPr>
+      <w:r>
+        <w:rPr>
+          <w:rStyle w:val="FunctionTok"/>
+        </w:rPr>
+        <w:t xml:space="preserve">library</w:t>
+      </w:r>
+      <w:r>
+        <w:rPr>
+          <w:rStyle w:val="NormalTok"/>
+        </w:rPr>
+        <w:t xml:space="preserve">(here)</w:t>
+      </w:r>
+      <w:r>
+        <w:br/>
+      </w:r>
+      <w:r>
+        <w:rPr>
+          <w:rStyle w:val="NormalTok"/>
+        </w:rPr>
+        <w:t xml:space="preserve">new_user_cohort </w:t>
+      </w:r>
+      <w:r>
+        <w:rPr>
+          <w:rStyle w:val="OtherTok"/>
+        </w:rPr>
+        <w:t xml:space="preserve">&lt;-</w:t>
+      </w:r>
+      <w:r>
+        <w:rPr>
+          <w:rStyle w:val="NormalTok"/>
+        </w:rPr>
+        <w:t xml:space="preserve"> </w:t>
+      </w:r>
+      <w:r>
+        <w:rPr>
+          <w:rStyle w:val="FunctionTok"/>
+        </w:rPr>
+        <w:t xml:space="preserve">read.csv</w:t>
+      </w:r>
+      <w:r>
+        <w:rPr>
+          <w:rStyle w:val="NormalTok"/>
+        </w:rPr>
+        <w:t xml:space="preserve">(</w:t>
+      </w:r>
+      <w:r>
+        <w:rPr>
+          <w:rStyle w:val="FunctionTok"/>
+        </w:rPr>
+        <w:t xml:space="preserve">here</w:t>
+      </w:r>
+      <w:r>
+        <w:rPr>
+          <w:rStyle w:val="NormalTok"/>
+        </w:rPr>
+        <w:t xml:space="preserve">(</w:t>
+      </w:r>
+      <w:r>
+        <w:rPr>
+          <w:rStyle w:val="StringTok"/>
+        </w:rPr>
+        <w:t xml:space="preserve">"data"</w:t>
+      </w:r>
+      <w:r>
+        <w:rPr>
+          <w:rStyle w:val="NormalTok"/>
+        </w:rPr>
+        <w:t xml:space="preserve">, </w:t>
+      </w:r>
+      <w:r>
+        <w:rPr>
+          <w:rStyle w:val="StringTok"/>
+        </w:rPr>
+        <w:t xml:space="preserve">"icd_codes.csv"</w:t>
+      </w:r>
+      <w:r>
+        <w:rPr>
+          <w:rStyle w:val="NormalTok"/>
+        </w:rPr>
+        <w:t xml:space="preserve">))</w:t>
+      </w:r>
+    </w:p>
+    <w:bookmarkEnd w:id="48"/>
+    <w:bookmarkEnd w:id="49"/>
+    <w:bookmarkEnd w:id="50"/>
+    <w:bookmarkStart w:id="51" w:name="discussion"/>
     <w:p>
       <w:pPr>
         <w:pStyle w:val="Heading1"/>
@@ -2470,6 +3219,22 @@
     <w:p>
       <w:pPr>
         <w:pStyle w:val="FirstParagraph"/>
+      </w:pPr>
+      <w:r>
+        <w:t xml:space="preserve">Also other GUIs to interact with Git…</w:t>
+      </w:r>
+    </w:p>
+    <w:p>
+      <w:pPr>
+        <w:pStyle w:val="BodyText"/>
+      </w:pPr>
+      <w:r>
+        <w:t xml:space="preserve">Docker</w:t>
+      </w:r>
+    </w:p>
+    <w:p>
+      <w:pPr>
+        <w:pStyle w:val="BodyText"/>
       </w:pPr>
       <w:r>
         <w:t xml:space="preserve">Advantages of distributed VCS (Git):</w:t>
@@ -2535,14 +3300,32 @@
         <w:br w:type="page"/>
       </w:r>
     </w:p>
-    <w:bookmarkEnd w:id="44"/>
-    <w:bookmarkStart w:id="65" w:name="figures"/>
+    <w:bookmarkEnd w:id="51"/>
+    <w:bookmarkStart w:id="52" w:name="tables"/>
     <w:p>
       <w:pPr>
         <w:pStyle w:val="Heading1"/>
       </w:pPr>
       <w:r>
-        <w:t xml:space="preserve">5. Figures</w:t>
+        <w:t xml:space="preserve">5. Tables</w:t>
+      </w:r>
+    </w:p>
+    <w:p>
+      <w:pPr>
+        <w:pStyle w:val="FirstParagraph"/>
+      </w:pPr>
+      <w:r>
+        <w:t xml:space="preserve">Create a table with most important git commands</w:t>
+      </w:r>
+    </w:p>
+    <w:bookmarkEnd w:id="52"/>
+    <w:bookmarkStart w:id="73" w:name="figures"/>
+    <w:p>
+      <w:pPr>
+        <w:pStyle w:val="Heading1"/>
+      </w:pPr>
+      <w:r>
+        <w:t xml:space="preserve">6. Figures</w:t>
       </w:r>
     </w:p>
     <w:tbl>
@@ -2558,7 +3341,7 @@
       <w:tr>
         <w:tc>
           <w:tcPr/>
-          <w:bookmarkStart w:id="48" w:name="fig-RStudio-gui"/>
+          <w:bookmarkStart w:id="56" w:name="fig-RStudio-gui"/>
           <w:p>
             <w:pPr>
               <w:jc w:val="center"/>
@@ -2568,18 +3351,18 @@
                 <wp:inline>
                   <wp:extent cx="2971800" cy="7102415"/>
                   <wp:effectExtent b="0" l="0" r="0" t="0"/>
-                  <wp:docPr descr="" title="" id="46" name="Picture"/>
+                  <wp:docPr descr="" title="" id="54" name="Picture"/>
                   <a:graphic>
                     <a:graphicData uri="http://schemas.openxmlformats.org/drawingml/2006/picture">
                       <pic:pic>
                         <pic:nvPicPr>
-                          <pic:cNvPr descr="../figures/Figure_1_RStudio_init.png" id="47" name="Picture"/>
+                          <pic:cNvPr descr="../figures/Figure_1_RStudio_init.png" id="55" name="Picture"/>
                           <pic:cNvPicPr>
                             <a:picLocks noChangeArrowheads="1" noChangeAspect="1"/>
                           </pic:cNvPicPr>
                         </pic:nvPicPr>
                         <pic:blipFill>
-                          <a:blip r:embed="rId45"/>
+                          <a:blip r:embed="rId53"/>
                           <a:stretch>
                             <a:fillRect/>
                           </a:stretch>
@@ -2619,7 +3402,7 @@
               <w:t xml:space="preserve">Figure 1: Clone a remote repository using the RStudio graphical user interface.</w:t>
             </w:r>
           </w:p>
-          <w:bookmarkEnd w:id="48"/>
+          <w:bookmarkEnd w:id="56"/>
         </w:tc>
       </w:tr>
     </w:tbl>
@@ -2641,7 +3424,7 @@
       <w:tr>
         <w:tc>
           <w:tcPr/>
-          <w:bookmarkStart w:id="52" w:name="fig-structure"/>
+          <w:bookmarkStart w:id="60" w:name="fig-structure"/>
           <w:p>
             <w:pPr>
               <w:jc w:val="center"/>
@@ -2651,18 +3434,18 @@
                 <wp:inline>
                   <wp:extent cx="3566160" cy="5823377"/>
                   <wp:effectExtent b="0" l="0" r="0" t="0"/>
-                  <wp:docPr descr="" title="" id="50" name="Picture"/>
+                  <wp:docPr descr="" title="" id="58" name="Picture"/>
                   <a:graphic>
                     <a:graphicData uri="http://schemas.openxmlformats.org/drawingml/2006/picture">
                       <pic:pic>
                         <pic:nvPicPr>
-                          <pic:cNvPr descr="../figures/Figure_2_repo_structure.png" id="51" name="Picture"/>
+                          <pic:cNvPr descr="../figures/Figure_2_repo_structure.png" id="59" name="Picture"/>
                           <pic:cNvPicPr>
                             <a:picLocks noChangeArrowheads="1" noChangeAspect="1"/>
                           </pic:cNvPicPr>
                         </pic:nvPicPr>
                         <pic:blipFill>
-                          <a:blip r:embed="rId49"/>
+                          <a:blip r:embed="rId57"/>
                           <a:stretch>
                             <a:fillRect/>
                           </a:stretch>
@@ -2702,7 +3485,7 @@
               <w:t xml:space="preserve">Figure 2: Minimal example of a transparent repository structure containing relevant study documents</w:t>
             </w:r>
           </w:p>
-          <w:bookmarkEnd w:id="52"/>
+          <w:bookmarkEnd w:id="60"/>
         </w:tc>
       </w:tr>
     </w:tbl>
@@ -2724,7 +3507,7 @@
       <w:tr>
         <w:tc>
           <w:tcPr/>
-          <w:bookmarkStart w:id="56" w:name="fig-workflow"/>
+          <w:bookmarkStart w:id="64" w:name="fig-workflow"/>
           <w:p>
             <w:pPr>
               <w:jc w:val="center"/>
@@ -2734,18 +3517,18 @@
                 <wp:inline>
                   <wp:extent cx="5943600" cy="4301154"/>
                   <wp:effectExtent b="0" l="0" r="0" t="0"/>
-                  <wp:docPr descr="" title="" id="54" name="Picture"/>
+                  <wp:docPr descr="" title="" id="62" name="Picture"/>
                   <a:graphic>
                     <a:graphicData uri="http://schemas.openxmlformats.org/drawingml/2006/picture">
                       <pic:pic>
                         <pic:nvPicPr>
-                          <pic:cNvPr descr="../figures/Figure_3_workflow.png" id="55" name="Picture"/>
+                          <pic:cNvPr descr="../figures/Figure_3_workflow.png" id="63" name="Picture"/>
                           <pic:cNvPicPr>
                             <a:picLocks noChangeArrowheads="1" noChangeAspect="1"/>
                           </pic:cNvPicPr>
                         </pic:nvPicPr>
                         <pic:blipFill>
-                          <a:blip r:embed="rId53"/>
+                          <a:blip r:embed="rId61"/>
                           <a:stretch>
                             <a:fillRect/>
                           </a:stretch>
@@ -2785,7 +3568,7 @@
               <w:t xml:space="preserve">Figure 3: Overview of a basic Git workflow.</w:t>
             </w:r>
           </w:p>
-          <w:bookmarkEnd w:id="56"/>
+          <w:bookmarkEnd w:id="64"/>
         </w:tc>
       </w:tr>
     </w:tbl>
@@ -2807,7 +3590,7 @@
       <w:tr>
         <w:tc>
           <w:tcPr/>
-          <w:bookmarkStart w:id="60" w:name="fig-stage-commit-RStudio-gui"/>
+          <w:bookmarkStart w:id="68" w:name="fig-stage-commit-RStudio-gui"/>
           <w:p>
             <w:pPr>
               <w:jc w:val="center"/>
@@ -2817,18 +3600,18 @@
                 <wp:inline>
                   <wp:extent cx="5943600" cy="3043123"/>
                   <wp:effectExtent b="0" l="0" r="0" t="0"/>
-                  <wp:docPr descr="" title="" id="58" name="Picture"/>
+                  <wp:docPr descr="" title="" id="66" name="Picture"/>
                   <a:graphic>
                     <a:graphicData uri="http://schemas.openxmlformats.org/drawingml/2006/picture">
                       <pic:pic>
                         <pic:nvPicPr>
-                          <pic:cNvPr descr="../figures/Figure_4_stage_commit.png" id="59" name="Picture"/>
+                          <pic:cNvPr descr="../figures/Figure_4_stage_commit.png" id="67" name="Picture"/>
                           <pic:cNvPicPr>
                             <a:picLocks noChangeArrowheads="1" noChangeAspect="1"/>
                           </pic:cNvPicPr>
                         </pic:nvPicPr>
                         <pic:blipFill>
-                          <a:blip r:embed="rId57"/>
+                          <a:blip r:embed="rId65"/>
                           <a:stretch>
                             <a:fillRect/>
                           </a:stretch>
@@ -2886,7 +3669,7 @@
               <w:t xml:space="preserve">is selected and staged. All changes performed in this file can be viewed in the window below with green highlighted lines indicating additions and red highlighted lines deletions from the prior version. In this case, a title was added to a propensity score plot which is also expressed in the commit message.</w:t>
             </w:r>
           </w:p>
-          <w:bookmarkEnd w:id="60"/>
+          <w:bookmarkEnd w:id="68"/>
         </w:tc>
       </w:tr>
     </w:tbl>
@@ -2908,7 +3691,7 @@
       <w:tr>
         <w:tc>
           <w:tcPr/>
-          <w:bookmarkStart w:id="64" w:name="fig-collaborate"/>
+          <w:bookmarkStart w:id="72" w:name="fig-collaborate"/>
           <w:p>
             <w:pPr>
               <w:jc w:val="center"/>
@@ -2918,18 +3701,18 @@
                 <wp:inline>
                   <wp:extent cx="5943600" cy="3343275"/>
                   <wp:effectExtent b="0" l="0" r="0" t="0"/>
-                  <wp:docPr descr="" title="" id="62" name="Picture"/>
+                  <wp:docPr descr="" title="" id="70" name="Picture"/>
                   <a:graphic>
                     <a:graphicData uri="http://schemas.openxmlformats.org/drawingml/2006/picture">
                       <pic:pic>
                         <pic:nvPicPr>
-                          <pic:cNvPr descr="../figures/Figure_5_collaboration.png" id="63" name="Picture"/>
+                          <pic:cNvPr descr="../figures/Figure_5_collaboration.png" id="71" name="Picture"/>
                           <pic:cNvPicPr>
                             <a:picLocks noChangeArrowheads="1" noChangeAspect="1"/>
                           </pic:cNvPicPr>
                         </pic:nvPicPr>
                         <pic:blipFill>
-                          <a:blip r:embed="rId61"/>
+                          <a:blip r:embed="rId69"/>
                           <a:stretch>
                             <a:fillRect/>
                           </a:stretch>
@@ -2969,7 +3752,7 @@
               <w:t xml:space="preserve">Figure 5: Git in connection with remote repositories (e.g., GitHub or GitLab) can signficantly improve collaboration across project members.</w:t>
             </w:r>
           </w:p>
-          <w:bookmarkEnd w:id="64"/>
+          <w:bookmarkEnd w:id="72"/>
         </w:tc>
       </w:tr>
     </w:tbl>
@@ -2978,8 +3761,8 @@
         <w:br w:type="page"/>
       </w:r>
     </w:p>
-    <w:bookmarkEnd w:id="65"/>
-    <w:bookmarkStart w:id="92" w:name="references"/>
+    <w:bookmarkEnd w:id="73"/>
+    <w:bookmarkStart w:id="110" w:name="references"/>
     <w:p>
       <w:pPr>
         <w:pStyle w:val="Heading1"/>
@@ -2988,8 +3771,8 @@
         <w:t xml:space="preserve">References</w:t>
       </w:r>
     </w:p>
-    <w:bookmarkStart w:id="91" w:name="refs"/>
-    <w:bookmarkStart w:id="67" w:name="ref-wang2021"/>
+    <w:bookmarkStart w:id="109" w:name="refs"/>
+    <w:bookmarkStart w:id="75" w:name="ref-wang2021"/>
     <w:p>
       <w:pPr>
         <w:pStyle w:val="Bibliography"/>
@@ -3035,7 +3818,7 @@
       <w:r>
         <w:t xml:space="preserve">2021: m4856. doi:</w:t>
       </w:r>
-      <w:hyperlink r:id="rId66">
+      <w:hyperlink r:id="rId74">
         <w:r>
           <w:rPr>
             <w:rStyle w:val="Hyperlink"/>
@@ -3047,8 +3830,8 @@
         <w:t xml:space="preserve">.</w:t>
       </w:r>
     </w:p>
-    <w:bookmarkEnd w:id="67"/>
-    <w:bookmarkStart w:id="69" w:name="ref-schneeweiss2019"/>
+    <w:bookmarkEnd w:id="75"/>
+    <w:bookmarkStart w:id="77" w:name="ref-schneeweiss2019"/>
     <w:p>
       <w:pPr>
         <w:pStyle w:val="Bibliography"/>
@@ -3107,7 +3890,7 @@
       <w:r>
         <w:t xml:space="preserve">: 398. doi:</w:t>
       </w:r>
-      <w:hyperlink r:id="rId68">
+      <w:hyperlink r:id="rId76">
         <w:r>
           <w:rPr>
             <w:rStyle w:val="Hyperlink"/>
@@ -3119,8 +3902,8 @@
         <w:t xml:space="preserve">.</w:t>
       </w:r>
     </w:p>
-    <w:bookmarkEnd w:id="69"/>
-    <w:bookmarkStart w:id="71" w:name="ref-berger2017"/>
+    <w:bookmarkEnd w:id="77"/>
+    <w:bookmarkStart w:id="79" w:name="ref-berger2017"/>
     <w:p>
       <w:pPr>
         <w:pStyle w:val="Bibliography"/>
@@ -3179,7 +3962,7 @@
       <w:r>
         <w:t xml:space="preserve">: 1033–1039. doi:</w:t>
       </w:r>
-      <w:hyperlink r:id="rId70">
+      <w:hyperlink r:id="rId78">
         <w:r>
           <w:rPr>
             <w:rStyle w:val="Hyperlink"/>
@@ -3191,8 +3974,8 @@
         <w:t xml:space="preserve">.</w:t>
       </w:r>
     </w:p>
-    <w:bookmarkEnd w:id="71"/>
-    <w:bookmarkStart w:id="73" w:name="ref-wang2022"/>
+    <w:bookmarkEnd w:id="79"/>
+    <w:bookmarkStart w:id="81" w:name="ref-wang2022"/>
     <w:p>
       <w:pPr>
         <w:pStyle w:val="Bibliography"/>
@@ -3257,7 +4040,7 @@
       <w:r>
         <w:t xml:space="preserve">: 44–55. doi:</w:t>
       </w:r>
-      <w:hyperlink r:id="rId72">
+      <w:hyperlink r:id="rId80">
         <w:r>
           <w:rPr>
             <w:rStyle w:val="Hyperlink"/>
@@ -3269,8 +4052,8 @@
         <w:t xml:space="preserve">.</w:t>
       </w:r>
     </w:p>
-    <w:bookmarkEnd w:id="73"/>
-    <w:bookmarkStart w:id="75" w:name="ref-RCore2023"/>
+    <w:bookmarkEnd w:id="81"/>
+    <w:bookmarkStart w:id="83" w:name="ref-RCore2023"/>
     <w:p>
       <w:pPr>
         <w:pStyle w:val="Bibliography"/>
@@ -3303,7 +4086,7 @@
       <w:r>
         <w:t xml:space="preserve"> </w:t>
       </w:r>
-      <w:hyperlink r:id="rId74">
+      <w:hyperlink r:id="rId82">
         <w:r>
           <w:rPr>
             <w:rStyle w:val="Hyperlink"/>
@@ -3315,8 +4098,8 @@
         <w:t xml:space="preserve">.</w:t>
       </w:r>
     </w:p>
-    <w:bookmarkEnd w:id="75"/>
-    <w:bookmarkStart w:id="77" w:name="ref-almugbel2017"/>
+    <w:bookmarkEnd w:id="83"/>
+    <w:bookmarkStart w:id="85" w:name="ref-almugbel2017"/>
     <w:p>
       <w:pPr>
         <w:pStyle w:val="Bibliography"/>
@@ -3375,7 +4158,7 @@
       <w:r>
         <w:t xml:space="preserve">: 4–12. doi:</w:t>
       </w:r>
-      <w:hyperlink r:id="rId76">
+      <w:hyperlink r:id="rId84">
         <w:r>
           <w:rPr>
             <w:rStyle w:val="Hyperlink"/>
@@ -3387,8 +4170,8 @@
         <w:t xml:space="preserve">.</w:t>
       </w:r>
     </w:p>
-    <w:bookmarkEnd w:id="77"/>
-    <w:bookmarkStart w:id="79" w:name="ref-mammoliti2021"/>
+    <w:bookmarkEnd w:id="85"/>
+    <w:bookmarkStart w:id="87" w:name="ref-mammoliti2021"/>
     <w:p>
       <w:pPr>
         <w:pStyle w:val="Bibliography"/>
@@ -3447,7 +4230,7 @@
       <w:r>
         <w:t xml:space="preserve">. doi:</w:t>
       </w:r>
-      <w:hyperlink r:id="rId78">
+      <w:hyperlink r:id="rId86">
         <w:r>
           <w:rPr>
             <w:rStyle w:val="Hyperlink"/>
@@ -3459,8 +4242,8 @@
         <w:t xml:space="preserve">.</w:t>
       </w:r>
     </w:p>
-    <w:bookmarkEnd w:id="79"/>
-    <w:bookmarkStart w:id="81" w:name="ref-russell2018"/>
+    <w:bookmarkEnd w:id="87"/>
+    <w:bookmarkStart w:id="89" w:name="ref-russell2018"/>
     <w:p>
       <w:pPr>
         <w:pStyle w:val="Bibliography"/>
@@ -3506,7 +4289,7 @@
       <w:r>
         <w:t xml:space="preserve">: e0205898. doi:</w:t>
       </w:r>
-      <w:hyperlink r:id="rId80">
+      <w:hyperlink r:id="rId88">
         <w:r>
           <w:rPr>
             <w:rStyle w:val="Hyperlink"/>
@@ -3518,8 +4301,8 @@
         <w:t xml:space="preserve">.</w:t>
       </w:r>
     </w:p>
-    <w:bookmarkEnd w:id="81"/>
-    <w:bookmarkStart w:id="83" w:name="ref-bakken2019"/>
+    <w:bookmarkEnd w:id="89"/>
+    <w:bookmarkStart w:id="91" w:name="ref-bakken2019"/>
     <w:p>
       <w:pPr>
         <w:pStyle w:val="Bibliography"/>
@@ -3565,7 +4348,7 @@
       <w:r>
         <w:t xml:space="preserve">: 185–187. doi:</w:t>
       </w:r>
-      <w:hyperlink r:id="rId82">
+      <w:hyperlink r:id="rId90">
         <w:r>
           <w:rPr>
             <w:rStyle w:val="Hyperlink"/>
@@ -3577,8 +4360,8 @@
         <w:t xml:space="preserve">.</w:t>
       </w:r>
     </w:p>
-    <w:bookmarkEnd w:id="83"/>
-    <w:bookmarkStart w:id="85" w:name="ref-garcía-closas2023"/>
+    <w:bookmarkEnd w:id="91"/>
+    <w:bookmarkStart w:id="93" w:name="ref-garcía-closas2023"/>
     <w:p>
       <w:pPr>
         <w:pStyle w:val="Bibliography"/>
@@ -3637,7 +4420,7 @@
       <w:r>
         <w:t xml:space="preserve">: 995–1005. doi:</w:t>
       </w:r>
-      <w:hyperlink r:id="rId84">
+      <w:hyperlink r:id="rId92">
         <w:r>
           <w:rPr>
             <w:rStyle w:val="Hyperlink"/>
@@ -3649,8 +4432,8 @@
         <w:t xml:space="preserve">.</w:t>
       </w:r>
     </w:p>
-    <w:bookmarkEnd w:id="85"/>
-    <w:bookmarkStart w:id="87" w:name="ref-ram2013"/>
+    <w:bookmarkEnd w:id="93"/>
+    <w:bookmarkStart w:id="95" w:name="ref-ram2013"/>
     <w:p>
       <w:pPr>
         <w:pStyle w:val="Bibliography"/>
@@ -3696,7 +4479,7 @@
       <w:r>
         <w:t xml:space="preserve">. doi:</w:t>
       </w:r>
-      <w:hyperlink r:id="rId86">
+      <w:hyperlink r:id="rId94">
         <w:r>
           <w:rPr>
             <w:rStyle w:val="Hyperlink"/>
@@ -3708,8 +4491,8 @@
         <w:t xml:space="preserve">.</w:t>
       </w:r>
     </w:p>
-    <w:bookmarkEnd w:id="87"/>
-    <w:bookmarkStart w:id="89" w:name="ref-blischak2016"/>
+    <w:bookmarkEnd w:id="95"/>
+    <w:bookmarkStart w:id="97" w:name="ref-blischak2016"/>
     <w:p>
       <w:pPr>
         <w:pStyle w:val="Bibliography"/>
@@ -3755,7 +4538,7 @@
       <w:r>
         <w:t xml:space="preserve">: e1004668. doi:</w:t>
       </w:r>
-      <w:hyperlink r:id="rId88">
+      <w:hyperlink r:id="rId96">
         <w:r>
           <w:rPr>
             <w:rStyle w:val="Hyperlink"/>
@@ -3767,8 +4550,8 @@
         <w:t xml:space="preserve">.</w:t>
       </w:r>
     </w:p>
-    <w:bookmarkEnd w:id="89"/>
-    <w:bookmarkStart w:id="90" w:name="ref-chacon2014pro"/>
+    <w:bookmarkEnd w:id="97"/>
+    <w:bookmarkStart w:id="98" w:name="ref-chacon2014pro"/>
     <w:p>
       <w:pPr>
         <w:pStyle w:val="Bibliography"/>
@@ -3799,9 +4582,290 @@
         <w:t xml:space="preserve">. Springer Nature, 2014.</w:t>
       </w:r>
     </w:p>
-    <w:bookmarkEnd w:id="90"/>
-    <w:bookmarkEnd w:id="91"/>
-    <w:bookmarkEnd w:id="92"/>
+    <w:bookmarkEnd w:id="98"/>
+    <w:bookmarkStart w:id="100" w:name="ref-tidyverse"/>
+    <w:p>
+      <w:pPr>
+        <w:pStyle w:val="Bibliography"/>
+      </w:pPr>
+      <w:r>
+        <w:t xml:space="preserve">14.</w:t>
+      </w:r>
+      <w:r>
+        <w:t xml:space="preserve"> </w:t>
+      </w:r>
+      <w:r>
+        <w:t xml:space="preserve">	</w:t>
+      </w:r>
+      <w:r>
+        <w:t xml:space="preserve">Wickham H, Averick M, Bryan J,</w:t>
+      </w:r>
+      <w:r>
+        <w:t xml:space="preserve"> </w:t>
+      </w:r>
+      <w:r>
+        <w:rPr>
+          <w:iCs/>
+          <w:i/>
+        </w:rPr>
+        <w:t xml:space="preserve">et al.</w:t>
+      </w:r>
+      <w:r>
+        <w:t xml:space="preserve"> Welcome to the</w:t>
+      </w:r>
+      <w:r>
+        <w:t xml:space="preserve"> </w:t>
+      </w:r>
+      <w:r>
+        <w:t xml:space="preserve">tidyverse</w:t>
+      </w:r>
+      <w:r>
+        <w:t xml:space="preserve">. 2019;</w:t>
+      </w:r>
+      <w:r>
+        <w:t xml:space="preserve"> </w:t>
+      </w:r>
+      <w:r>
+        <w:rPr>
+          <w:bCs/>
+          <w:b/>
+        </w:rPr>
+        <w:t xml:space="preserve">4</w:t>
+      </w:r>
+      <w:r>
+        <w:t xml:space="preserve">: 1686. doi:</w:t>
+      </w:r>
+      <w:hyperlink r:id="rId99">
+        <w:r>
+          <w:rPr>
+            <w:rStyle w:val="Hyperlink"/>
+          </w:rPr>
+          <w:t xml:space="preserve">10.21105/joss.01686</w:t>
+        </w:r>
+      </w:hyperlink>
+      <w:r>
+        <w:t xml:space="preserve">.</w:t>
+      </w:r>
+    </w:p>
+    <w:bookmarkEnd w:id="100"/>
+    <w:bookmarkStart w:id="102" w:name="ref-MatchIt"/>
+    <w:p>
+      <w:pPr>
+        <w:pStyle w:val="Bibliography"/>
+      </w:pPr>
+      <w:r>
+        <w:t xml:space="preserve">15.</w:t>
+      </w:r>
+      <w:r>
+        <w:t xml:space="preserve"> </w:t>
+      </w:r>
+      <w:r>
+        <w:t xml:space="preserve">	</w:t>
+      </w:r>
+      <w:r>
+        <w:t xml:space="preserve">Ho DE, Imai K, King G, Stuart EA.</w:t>
+      </w:r>
+      <w:r>
+        <w:t xml:space="preserve"> </w:t>
+      </w:r>
+      <w:r>
+        <w:t xml:space="preserve">MatchIt</w:t>
+      </w:r>
+      <w:r>
+        <w:t xml:space="preserve">: Nonparametric preprocessing for parametric causal inference. 2011;</w:t>
+      </w:r>
+      <w:r>
+        <w:t xml:space="preserve"> </w:t>
+      </w:r>
+      <w:r>
+        <w:rPr>
+          <w:bCs/>
+          <w:b/>
+        </w:rPr>
+        <w:t xml:space="preserve">42</w:t>
+      </w:r>
+      <w:r>
+        <w:t xml:space="preserve">. doi:</w:t>
+      </w:r>
+      <w:hyperlink r:id="rId101">
+        <w:r>
+          <w:rPr>
+            <w:rStyle w:val="Hyperlink"/>
+          </w:rPr>
+          <w:t xml:space="preserve">10.18637/jss.v042.i08</w:t>
+        </w:r>
+      </w:hyperlink>
+      <w:r>
+        <w:t xml:space="preserve">.</w:t>
+      </w:r>
+    </w:p>
+    <w:bookmarkEnd w:id="102"/>
+    <w:bookmarkStart w:id="104" w:name="ref-boettiger2017a"/>
+    <w:p>
+      <w:pPr>
+        <w:pStyle w:val="Bibliography"/>
+      </w:pPr>
+      <w:r>
+        <w:t xml:space="preserve">16.</w:t>
+      </w:r>
+      <w:r>
+        <w:t xml:space="preserve"> </w:t>
+      </w:r>
+      <w:r>
+        <w:t xml:space="preserve">	</w:t>
+      </w:r>
+      <w:r>
+        <w:t xml:space="preserve">Boettiger C, Eddelbuettel D. An Introduction to Rocker: Docker Containers for R.</w:t>
+      </w:r>
+      <w:r>
+        <w:t xml:space="preserve"> </w:t>
+      </w:r>
+      <w:r>
+        <w:rPr>
+          <w:iCs/>
+          <w:i/>
+        </w:rPr>
+        <w:t xml:space="preserve">The R Journal</w:t>
+      </w:r>
+      <w:r>
+        <w:t xml:space="preserve"> </w:t>
+      </w:r>
+      <w:r>
+        <w:t xml:space="preserve">2017;</w:t>
+      </w:r>
+      <w:r>
+        <w:t xml:space="preserve"> </w:t>
+      </w:r>
+      <w:r>
+        <w:rPr>
+          <w:bCs/>
+          <w:b/>
+        </w:rPr>
+        <w:t xml:space="preserve">9</w:t>
+      </w:r>
+      <w:r>
+        <w:t xml:space="preserve">: 527. doi:</w:t>
+      </w:r>
+      <w:hyperlink r:id="rId103">
+        <w:r>
+          <w:rPr>
+            <w:rStyle w:val="Hyperlink"/>
+          </w:rPr>
+          <w:t xml:space="preserve">10.32614/rj-2017-065</w:t>
+        </w:r>
+      </w:hyperlink>
+      <w:r>
+        <w:t xml:space="preserve">.</w:t>
+      </w:r>
+    </w:p>
+    <w:bookmarkEnd w:id="104"/>
+    <w:bookmarkStart w:id="106" w:name="ref-nüst2020"/>
+    <w:p>
+      <w:pPr>
+        <w:pStyle w:val="Bibliography"/>
+      </w:pPr>
+      <w:r>
+        <w:t xml:space="preserve">17.</w:t>
+      </w:r>
+      <w:r>
+        <w:t xml:space="preserve"> </w:t>
+      </w:r>
+      <w:r>
+        <w:t xml:space="preserve">	</w:t>
+      </w:r>
+      <w:r>
+        <w:t xml:space="preserve">Nüst D, Eddelbuettel D, Bennett D,</w:t>
+      </w:r>
+      <w:r>
+        <w:t xml:space="preserve"> </w:t>
+      </w:r>
+      <w:r>
+        <w:rPr>
+          <w:iCs/>
+          <w:i/>
+        </w:rPr>
+        <w:t xml:space="preserve">et al.</w:t>
+      </w:r>
+      <w:r>
+        <w:t xml:space="preserve"> The Rockerverse: Packages and Applications for Containerisation with R.</w:t>
+      </w:r>
+      <w:r>
+        <w:t xml:space="preserve"> </w:t>
+      </w:r>
+      <w:r>
+        <w:rPr>
+          <w:iCs/>
+          <w:i/>
+        </w:rPr>
+        <w:t xml:space="preserve">The R Journal</w:t>
+      </w:r>
+      <w:r>
+        <w:t xml:space="preserve"> </w:t>
+      </w:r>
+      <w:r>
+        <w:t xml:space="preserve">2020;</w:t>
+      </w:r>
+      <w:r>
+        <w:t xml:space="preserve"> </w:t>
+      </w:r>
+      <w:r>
+        <w:rPr>
+          <w:bCs/>
+          <w:b/>
+        </w:rPr>
+        <w:t xml:space="preserve">12</w:t>
+      </w:r>
+      <w:r>
+        <w:t xml:space="preserve">: 437. doi:</w:t>
+      </w:r>
+      <w:hyperlink r:id="rId105">
+        <w:r>
+          <w:rPr>
+            <w:rStyle w:val="Hyperlink"/>
+          </w:rPr>
+          <w:t xml:space="preserve">10.32614/rj-2020-007</w:t>
+        </w:r>
+      </w:hyperlink>
+      <w:r>
+        <w:t xml:space="preserve">.</w:t>
+      </w:r>
+    </w:p>
+    <w:bookmarkEnd w:id="106"/>
+    <w:bookmarkStart w:id="108" w:name="ref-renv"/>
+    <w:p>
+      <w:pPr>
+        <w:pStyle w:val="Bibliography"/>
+      </w:pPr>
+      <w:r>
+        <w:t xml:space="preserve">18.</w:t>
+      </w:r>
+      <w:r>
+        <w:t xml:space="preserve"> </w:t>
+      </w:r>
+      <w:r>
+        <w:t xml:space="preserve">	</w:t>
+      </w:r>
+      <w:r>
+        <w:t xml:space="preserve">Ushey K. Renv: Project environments. 2022. Available at:</w:t>
+      </w:r>
+      <w:r>
+        <w:t xml:space="preserve"> </w:t>
+      </w:r>
+      <w:hyperlink r:id="rId107">
+        <w:r>
+          <w:rPr>
+            <w:rStyle w:val="Hyperlink"/>
+          </w:rPr>
+          <w:t xml:space="preserve">https://CRAN.R-project.org/package=renv</w:t>
+        </w:r>
+      </w:hyperlink>
+      <w:r>
+        <w:t xml:space="preserve">.</w:t>
+      </w:r>
+    </w:p>
+    <w:bookmarkEnd w:id="108"/>
+    <w:bookmarkEnd w:id="109"/>
+    <w:bookmarkEnd w:id="110"/>
     <w:sectPr>
       <w:footerReference r:id="rId9" w:type="even"/>
       <w:footerReference r:id="rId10" w:type="default"/>

</xml_diff>

<commit_message>
first complete draft of manuscript and supplement (before co-author review)
</commit_message>
<xml_diff>
--- a/manuscript/manuscript.docx
+++ b/manuscript/manuscript.docx
@@ -25,13 +25,25 @@
         <w:t xml:space="preserve"> </w:t>
       </w:r>
       <w:r>
-        <w:t xml:space="preserve">pharmacoepidemiological</w:t>
-      </w:r>
-      <w:r>
-        <w:t xml:space="preserve"> </w:t>
-      </w:r>
-      <w:r>
-        <w:t xml:space="preserve">research:</w:t>
+        <w:t xml:space="preserve">research</w:t>
+      </w:r>
+      <w:r>
+        <w:t xml:space="preserve"> </w:t>
+      </w:r>
+      <w:r>
+        <w:t xml:space="preserve">in</w:t>
+      </w:r>
+      <w:r>
+        <w:t xml:space="preserve"> </w:t>
+      </w:r>
+      <w:r>
+        <w:t xml:space="preserve">real-world</w:t>
+      </w:r>
+      <w:r>
+        <w:t xml:space="preserve"> </w:t>
+      </w:r>
+      <w:r>
+        <w:t xml:space="preserve">evidence:</w:t>
       </w:r>
       <w:r>
         <w:t xml:space="preserve"> </w:t>
@@ -85,7 +97,7 @@
         <w:t xml:space="preserve"> </w:t>
       </w:r>
       <w:r>
-        <w:t xml:space="preserve">git</w:t>
+        <w:t xml:space="preserve">Git</w:t>
       </w:r>
       <w:r>
         <w:t xml:space="preserve"> </w:t>
@@ -253,7 +265,7 @@
         <w:t xml:space="preserve"> </w:t>
       </w:r>
       <w:r>
-        <w:t xml:space="preserve">xxxx words</w:t>
+        <w:t xml:space="preserve">3,028 words</w:t>
       </w:r>
     </w:p>
     <w:p>
@@ -272,7 +284,7 @@
         <w:t xml:space="preserve"> </w:t>
       </w:r>
       <w:r>
-        <w:t xml:space="preserve">1</w:t>
+        <w:t xml:space="preserve">0</w:t>
       </w:r>
     </w:p>
     <w:p>
@@ -291,7 +303,7 @@
         <w:t xml:space="preserve"> </w:t>
       </w:r>
       <w:r>
-        <w:t xml:space="preserve">5</w:t>
+        <w:t xml:space="preserve">6</w:t>
       </w:r>
     </w:p>
     <w:p>
@@ -305,6 +317,28 @@
           <w:u w:val="single"/>
         </w:rPr>
         <w:t xml:space="preserve">Supplementary material:</w:t>
+      </w:r>
+      <w:r>
+        <w:t xml:space="preserve"> </w:t>
+      </w:r>
+      <w:r>
+        <w:t xml:space="preserve">Supplementary Appendix and Supplementary Figures (pdf)</w:t>
+      </w:r>
+    </w:p>
+    <w:p>
+      <w:pPr>
+        <w:pStyle w:val="BodyText"/>
+      </w:pPr>
+      <w:r>
+        <w:rPr>
+          <w:bCs/>
+          <w:b/>
+          <w:u w:val="single"/>
+        </w:rPr>
+        <w:t xml:space="preserve">Short running title</w:t>
+      </w:r>
+      <w:r>
+        <w:t xml:space="preserve">: FAIRification of research in real-world evidence</w:t>
       </w:r>
     </w:p>
     <w:p>
@@ -404,7 +438,7 @@
         </w:r>
       </w:hyperlink>
       <w:r>
-        <w:t xml:space="preserve">) under R version 4.1.2. All materials can be found at</w:t>
+        <w:t xml:space="preserve">) and R version 4.1.2. All materials can be found at</w:t>
       </w:r>
       <w:r>
         <w:t xml:space="preserve"> </w:t>
@@ -452,7 +486,7 @@
         <w:t xml:space="preserve"> </w:t>
       </w:r>
       <w:r>
-        <w:t xml:space="preserve">The authors would like to thank …</w:t>
+        <w:t xml:space="preserve">None.</w:t>
       </w:r>
     </w:p>
     <w:p>
@@ -473,48 +507,57 @@
       <w:pPr>
         <w:pStyle w:val="FirstParagraph"/>
       </w:pPr>
+      <w:r>
+        <w:t xml:space="preserve">Transparency and reproducibility are major prerequisites for meaningful real-world evidence (RWE) studies. Many advances have been made in the documentation and reporting of study protocols and results, but the version control and sharing of analytic code in RWE is not as established yet as in other quantitative disciplines like computational biology and health informatics. In this practical tutorial, we aim to give an introduction to distributed version control systems (VCS) tailored towards the FAIR (</w:t>
+      </w:r>
       <w:r>
         <w:rPr>
           <w:bCs/>
           <w:b/>
         </w:rPr>
-        <w:t xml:space="preserve">Objective</w:t>
-      </w:r>
-    </w:p>
-    <w:p>
-      <w:pPr>
-        <w:pStyle w:val="BodyText"/>
-      </w:pPr>
+        <w:t xml:space="preserve">F</w:t>
+      </w:r>
+      <w:r>
+        <w:t xml:space="preserve">indable,</w:t>
+      </w:r>
+      <w:r>
+        <w:t xml:space="preserve"> </w:t>
+      </w:r>
       <w:r>
         <w:rPr>
           <w:bCs/>
           <w:b/>
         </w:rPr>
-        <w:t xml:space="preserve">Study Design and Settings</w:t>
-      </w:r>
-    </w:p>
-    <w:p>
-      <w:pPr>
-        <w:pStyle w:val="BodyText"/>
-      </w:pPr>
+        <w:t xml:space="preserve">A</w:t>
+      </w:r>
+      <w:r>
+        <w:t xml:space="preserve">ccessible,</w:t>
+      </w:r>
+      <w:r>
+        <w:t xml:space="preserve"> </w:t>
+      </w:r>
       <w:r>
         <w:rPr>
           <w:bCs/>
           <w:b/>
         </w:rPr>
-        <w:t xml:space="preserve">Results</w:t>
-      </w:r>
-    </w:p>
-    <w:p>
-      <w:pPr>
-        <w:pStyle w:val="BodyText"/>
-      </w:pPr>
+        <w:t xml:space="preserve">I</w:t>
+      </w:r>
+      <w:r>
+        <w:t xml:space="preserve">nteroperable and</w:t>
+      </w:r>
+      <w:r>
+        <w:t xml:space="preserve"> </w:t>
+      </w:r>
       <w:r>
         <w:rPr>
           <w:bCs/>
           <w:b/>
         </w:rPr>
-        <w:t xml:space="preserve">Conclusions</w:t>
+        <w:t xml:space="preserve">R</w:t>
+      </w:r>
+      <w:r>
+        <w:t xml:space="preserve">eproducible) implementation of RWE studies. To ease adoption, we provide detailed step-by-step instructions with practical examples on how the Git VCS and R programming language can be implemented into RWE workflows to facilitate reproducible analyses. We further discuss and showcase how these tools can be used to track changes, collaborate, disseminate and archive RWE studies through dedicated project repositories maintaining a complete audit trail of all relevant study documents.</w:t>
       </w:r>
     </w:p>
     <w:p>
@@ -537,7 +580,7 @@
         <w:pStyle w:val="FirstParagraph"/>
       </w:pPr>
       <w:r>
-        <w:t xml:space="preserve">Transparency and reproducibility in conducting healthcare database studies in pharmacoepidemiology are critical scientific requirements for meaningful research. While many advances have been made in the documentation and reporting of study protocols and results</w:t>
+        <w:t xml:space="preserve">Transparency and reproducibility in conducting real-world evidence (RWE) studies are critical scientific requirements for meaningful research. While many advances have been made in the documentation and reporting of study protocols and results</w:t>
       </w:r>
       <w:r>
         <w:rPr>
@@ -546,7 +589,7 @@
         <w:t xml:space="preserve">1–4</w:t>
       </w:r>
       <w:r>
-        <w:t xml:space="preserve">, the transparency around the actual implementation and analytical steps is still significantly lacking, especially when analyses are implemented via line programming steps in statistical programming languages like R</w:t>
+        <w:t xml:space="preserve">, the transparency around the actual implementation and analytic steps is still significantly lacking, especially when analyses are implemented via line coding in statistical programming languages like R</w:t>
       </w:r>
       <w:r>
         <w:rPr>
@@ -579,7 +622,7 @@
         <w:t xml:space="preserve">9</w:t>
       </w:r>
       <w:r>
-        <w:t xml:space="preserve">, the sharing of programming code is rather the rule than the exception, this practice is not as common in the (pharmaco-)epidemiological community.</w:t>
+        <w:t xml:space="preserve">, the sharing of code is rather the rule than the exception, this practice is not as common in the (pharmaco-) epidemiological community.</w:t>
       </w:r>
     </w:p>
     <w:p>
@@ -600,7 +643,7 @@
         <w:t xml:space="preserve">Git</w:t>
       </w:r>
       <w:r>
-        <w:t xml:space="preserve">, can thereby provide easy and powerful tools to keep track of the versioning of important files and documents such as protocols, analytical code, tables and figures. Thereby, it can extend the principles of</w:t>
+        <w:t xml:space="preserve">, can thereby provide easy and powerful tools to keep track of the versioning of important files and documents such as protocols, analytic code, tables and figures. Thereby, it can extend the principles of</w:t>
       </w:r>
       <w:r>
         <w:t xml:space="preserve"> </w:t>
@@ -702,7 +745,7 @@
         <w:pStyle w:val="BodyText"/>
       </w:pPr>
       <w:r>
-        <w:t xml:space="preserve">VCS enable researchers to track and resolve errors, collaborate with peers, and share resources instantaneously, for example, upon submission or publication of a manuscript. By design, VCS workflows automatically empower users to comment, track and compare changes made to files and hence, increase the ability to comprehend the evolution of a project over time while maintaining a complete audit trail of all documents.</w:t>
+        <w:t xml:space="preserve">VCS enable researchers to track and resolve errors, collaborate with peers, and share resources instantaneously, for example, upon publication of a manuscript. By design, VCS workflows automatically empower users to comment, track and compare changes made to files and hence, increase the ability to comprehend the evolution of a project over time while maintaining a complete audit trail of all documents.</w:t>
       </w:r>
       <w:r>
         <w:rPr>
@@ -736,7 +779,7 @@
         <w:t xml:space="preserve"> </w:t>
       </w:r>
       <w:r>
-        <w:t xml:space="preserve">which is bad practice as this is highly error prone, lacking transparency for collaborating project members and outside personnel, and changes are difficult to track and reconcile. Particularly in disciplines like pharmacoepidemiology, where analyses can have far reaching impact on healthcare decisions, analytical code needs to be accessible and reproducible by anyone, not only the analyst who originally carried out the analysis.</w:t>
+        <w:t xml:space="preserve">which is bad practice as this is highly error prone, lacking transparency for collaborators, and changes are difficult to track and reconcile. Particularly in disciplines like pharmacoepidemiology, where analyses can have far reaching impact on healthcare decisions, analytic code needs to be accessible and reproducible.</w:t>
       </w:r>
     </w:p>
     <w:p>
@@ -744,7 +787,7 @@
         <w:pStyle w:val="BodyText"/>
       </w:pPr>
       <w:r>
-        <w:t xml:space="preserve">To increase the adoption of transparent and reproducible workflows in real-world evidence (RWE) studies using VCS, this tutorial aims to give a practical introduction tailored for pharmacoepidemiologists on how to set up, structure, and implement workflows using</w:t>
+        <w:t xml:space="preserve">To increase the adoption of transparent and reproducible workflows in RWE studies using VCS, this tutorial aims to give a practical introduction for pharmacoepidemiologists on how to set up, structure, and implement workflows using</w:t>
       </w:r>
       <w:r>
         <w:t xml:space="preserve"> </w:t>
@@ -757,7 +800,7 @@
         <w:t xml:space="preserve">Git</w:t>
       </w:r>
       <w:r>
-        <w:t xml:space="preserve">, which is the most frequently used VCS to date.</w:t>
+        <w:t xml:space="preserve">, which is the most popular VCS to date.</w:t>
       </w:r>
       <w:r>
         <w:rPr>
@@ -769,7 +812,7 @@
         <w:t xml:space="preserve"> </w:t>
       </w:r>
       <w:r>
-        <w:t xml:space="preserve">We will first provide a brief introduction to Git and how it can be used for collaboration and dissemination of study results using project repositories. Then we will provide a technical step-by-step guidance on how to integrate Git in an analytical workflow using line commands. We will additionally showcase examples using the R open-source programming language, although the basic principles can be applied to any major coding language.</w:t>
+        <w:t xml:space="preserve">We will first give a brief introduction to Git and its usage for collaboration and dissemination of study results through project repositories. Then we will provide a technical step-by-step guidance on how to integrate Git in analytic RWE workflows. We will additionally discuss and showcase important aspects of reproducibillity using the R open-source programming language, although the basic principles are applicable to any major coding language.</w:t>
       </w:r>
     </w:p>
     <w:p>
@@ -1127,13 +1170,13 @@
       </w:r>
     </w:p>
     <w:bookmarkEnd w:id="28"/>
-    <w:bookmarkStart w:id="50" w:name="Xa89688eb98b2b467fb9c2eab1b445b40528c68c"/>
+    <w:bookmarkStart w:id="49" w:name="Xf19e7e1cc2579e6cb991c4a2de82b2d49a66f43"/>
     <w:p>
       <w:pPr>
         <w:pStyle w:val="Heading1"/>
       </w:pPr>
       <w:r>
-        <w:t xml:space="preserve">3. A step-by-step introduction on how to use Git in a pharmacoepidemiology research study</w:t>
+        <w:t xml:space="preserve">3. A step-by-step introduction on how to use Git in a RWE study</w:t>
       </w:r>
     </w:p>
     <w:p>
@@ -1227,7 +1270,7 @@
         <w:pStyle w:val="BodyText"/>
       </w:pPr>
       <w:r>
-        <w:t xml:space="preserve">To check if the installation succeeded and show the available version, the following prompt in the CLI can be used.</w:t>
+        <w:t xml:space="preserve">To check if the installation succeeded, the following prompt in the CLI can be used, which will output the available version.</w:t>
       </w:r>
     </w:p>
     <w:p>
@@ -1525,7 +1568,7 @@
         <w:pStyle w:val="FirstParagraph"/>
       </w:pPr>
       <w:r>
-        <w:t xml:space="preserve">An alternative to creating a new repository locally is through creating a new project in the remote repository (in this case GitHub) and then creating a local copy, a process which is usually referred to as</w:t>
+        <w:t xml:space="preserve">An alternative to creating a new repository locally is through initiating a new project in the remote repository (in this case GitHub) and then creating a local copy, a process which is usually referred to as</w:t>
       </w:r>
       <w:r>
         <w:t xml:space="preserve"> </w:t>
@@ -1579,7 +1622,7 @@
         <w:t xml:space="preserve">rwe_study</w:t>
       </w:r>
       <w:r>
-        <w:t xml:space="preserve">) and choose basic setting such as if the repository should be private or public and if a</w:t>
+        <w:t xml:space="preserve">) and choose basic settings such as if the repository should be private or public and if</w:t>
       </w:r>
       <w:r>
         <w:t xml:space="preserve"> </w:t>
@@ -1637,7 +1680,7 @@
         </w:r>
       </w:hyperlink>
       <w:r>
-        <w:t xml:space="preserve">) file should be automatically created (</w:t>
+        <w:t xml:space="preserve">) files should be automatically created (</w:t>
       </w:r>
       <w:r>
         <w:rPr>
@@ -1855,7 +1898,7 @@
         <w:pStyle w:val="FirstParagraph"/>
       </w:pPr>
       <w:r>
-        <w:t xml:space="preserve">At this step, we now can populate the repository and start working on study-relevant documents. To enhance clarity, it is recommended to use a logical structure and informative and transparent sub-directory and file names (a minimal example is illustrated in</w:t>
+        <w:t xml:space="preserve">At this step, we now can populate the repository and start working on study-relevant documents and analyses. To enhance clarity, it is recommended to use a logical structure and an informative nomenclature for sub-directories and file names (a minimal example is illustrated in</w:t>
       </w:r>
       <w:r>
         <w:t xml:space="preserve"> </w:t>
@@ -1869,7 +1912,7 @@
         </w:r>
       </w:hyperlink>
       <w:r>
-        <w:t xml:space="preserve">). To document the structure and location of files, we can include this and other critical information, that a peer or outside personnel should know concerning the project, in the</w:t>
+        <w:t xml:space="preserve">). To document the structure and location of files, we can include this, and other critical information about the project, in the</w:t>
       </w:r>
       <w:r>
         <w:t xml:space="preserve"> </w:t>
@@ -1884,7 +1927,7 @@
         <w:t xml:space="preserve"> </w:t>
       </w:r>
       <w:r>
-        <w:t xml:space="preserve">file. This file can be auto-generated when a project is initialized in a remote repository (see prior step in</w:t>
+        <w:t xml:space="preserve">file. This file can be auto-generated when a project is initialized through a remote repository (see prior step in</w:t>
       </w:r>
       <w:r>
         <w:t xml:space="preserve"> </w:t>
@@ -1898,7 +1941,7 @@
         </w:r>
       </w:hyperlink>
       <w:r>
-        <w:t xml:space="preserve">) or can be added manually aftwerwards by creating and adding a text file with the name</w:t>
+        <w:t xml:space="preserve">) or can be manually added aftwerwards by creating a text file with the name</w:t>
       </w:r>
       <w:r>
         <w:t xml:space="preserve"> </w:t>
@@ -2055,16 +2098,13 @@
         <w:t xml:space="preserve"> </w:t>
       </w:r>
       <w:r>
-        <w:t xml:space="preserve">command is used followed by the name(s) of the files that should be committed or a</w:t>
-      </w:r>
-      <w:r>
-        <w:t xml:space="preserve"> </w:t>
+        <w:t xml:space="preserve">command is used followed by the name(s) of the files that should be committed or a ’</w:t>
       </w:r>
       <w:r>
         <w:rPr>
           <w:rStyle w:val="VerbatimChar"/>
         </w:rPr>
-        <w:t xml:space="preserve">.</w:t>
+        <w:t xml:space="preserve">.'</w:t>
       </w:r>
       <w:r>
         <w:t xml:space="preserve"> </w:t>
@@ -2192,7 +2232,22 @@
         <w:pStyle w:val="FirstParagraph"/>
       </w:pPr>
       <w:r>
-        <w:t xml:space="preserve">Every time a user makes a commit to create a snapshot of the work and made changes, Git creates a unique hash (a 40-character string created by a</w:t>
+        <w:t xml:space="preserve">Every time a user makes a commit to create a snapshot of the work,</w:t>
+      </w:r>
+      <w:r>
+        <w:t xml:space="preserve"> </w:t>
+      </w:r>
+      <w:r>
+        <w:rPr>
+          <w:rStyle w:val="VerbatimChar"/>
+        </w:rPr>
+        <w:t xml:space="preserve">Git</w:t>
+      </w:r>
+      <w:r>
+        <w:t xml:space="preserve"> </w:t>
+      </w:r>
+      <w:r>
+        <w:t xml:space="preserve">creates a unique hash (a 40-character string created by a</w:t>
       </w:r>
       <w:r>
         <w:t xml:space="preserve"> </w:t>
@@ -2226,76 +2281,11 @@
         <w:t xml:space="preserve"> </w:t>
       </w:r>
       <w:r>
-        <w:t xml:space="preserve">of the snapshot which enables user to comprehend every change made and revert back to any snapshot of the repository.</w:t>
-      </w:r>
-    </w:p>
-    <w:p>
-      <w:pPr>
-        <w:pStyle w:val="BodyText"/>
-      </w:pPr>
-      <w:r>
-        <w:t xml:space="preserve">If any file(s) in the study repository should not be tracked and hence not be synchronized with the remote repository (e.g., because they include confidential information that should not be visible to others like database credentials), these files can be specified in the</w:t>
-      </w:r>
-      <w:r>
-        <w:t xml:space="preserve"> </w:t>
-      </w:r>
-      <w:r>
-        <w:rPr>
-          <w:rStyle w:val="VerbatimChar"/>
-        </w:rPr>
-        <w:t xml:space="preserve">.gitignore</w:t>
-      </w:r>
-      <w:r>
-        <w:t xml:space="preserve"> </w:t>
-      </w:r>
-      <w:r>
-        <w:t xml:space="preserve">file which needs to be located in the root directory of the repository. To create a</w:t>
-      </w:r>
-      <w:r>
-        <w:t xml:space="preserve"> </w:t>
-      </w:r>
-      <w:r>
-        <w:rPr>
-          <w:rStyle w:val="VerbatimChar"/>
-        </w:rPr>
-        <w:t xml:space="preserve">.gitignore</w:t>
-      </w:r>
-      <w:r>
-        <w:t xml:space="preserve"> </w:t>
-      </w:r>
-      <w:r>
-        <w:t xml:space="preserve">file, either auto-generate it upon initialization of the repository on GitHub (</w:t>
-      </w:r>
-      <w:r>
-        <w:rPr>
-          <w:bCs/>
-          <w:b/>
-        </w:rPr>
-        <w:t xml:space="preserve">Supplementary Figure 2</w:t>
-      </w:r>
-      <w:r>
-        <w:t xml:space="preserve">) or manually add a text file called</w:t>
-      </w:r>
-      <w:r>
-        <w:t xml:space="preserve"> </w:t>
-      </w:r>
-      <w:r>
-        <w:rPr>
-          <w:rStyle w:val="VerbatimChar"/>
-        </w:rPr>
-        <w:t xml:space="preserve">.gitignore</w:t>
-      </w:r>
-      <w:r>
-        <w:t xml:space="preserve"> </w:t>
-      </w:r>
-      <w:r>
-        <w:t xml:space="preserve">to the root directory.</w:t>
-      </w:r>
-    </w:p>
-    <w:p>
-      <w:pPr>
-        <w:pStyle w:val="BodyText"/>
-      </w:pPr>
+        <w:t xml:space="preserve">of the snapshot which enables users to comprehend every change made and revert back to any snapshot of the repository.</w:t>
+      </w:r>
+      <w:r>
+        <w:t xml:space="preserve"> </w:t>
+      </w:r>
       <w:hyperlink w:anchor="fig-stage-commit-RStudio-gui">
         <w:r>
           <w:rPr>
@@ -2308,7 +2298,70 @@
         <w:t xml:space="preserve"> </w:t>
       </w:r>
       <w:r>
-        <w:t xml:space="preserve">illustrates the equivalent step by using the RStudio GUI.</w:t>
+        <w:t xml:space="preserve">illustrates the equivalent steps in RStudio GUI.</w:t>
+      </w:r>
+    </w:p>
+    <w:p>
+      <w:pPr>
+        <w:pStyle w:val="BodyText"/>
+      </w:pPr>
+      <w:r>
+        <w:t xml:space="preserve">If any file(s) in the study repository should not be tracked and hence not be synchronized with the remote repository (e.g., because they include confidential information that should not be visible to others like database credentials), these can be specified in the</w:t>
+      </w:r>
+      <w:r>
+        <w:t xml:space="preserve"> </w:t>
+      </w:r>
+      <w:r>
+        <w:rPr>
+          <w:rStyle w:val="VerbatimChar"/>
+        </w:rPr>
+        <w:t xml:space="preserve">.gitignore</w:t>
+      </w:r>
+      <w:r>
+        <w:t xml:space="preserve"> </w:t>
+      </w:r>
+      <w:r>
+        <w:t xml:space="preserve">file which is typically located in the root directory of the repository. To create a</w:t>
+      </w:r>
+      <w:r>
+        <w:t xml:space="preserve"> </w:t>
+      </w:r>
+      <w:r>
+        <w:rPr>
+          <w:rStyle w:val="VerbatimChar"/>
+        </w:rPr>
+        <w:t xml:space="preserve">.gitignore</w:t>
+      </w:r>
+      <w:r>
+        <w:t xml:space="preserve"> </w:t>
+      </w:r>
+      <w:r>
+        <w:t xml:space="preserve">file, a user can either auto-generate it upon initialization of the repository on GitHub (</w:t>
+      </w:r>
+      <w:r>
+        <w:rPr>
+          <w:bCs/>
+          <w:b/>
+        </w:rPr>
+        <w:t xml:space="preserve">Supplementary Figure 2</w:t>
+      </w:r>
+      <w:r>
+        <w:t xml:space="preserve">) or manually add a text file called</w:t>
+      </w:r>
+      <w:r>
+        <w:t xml:space="preserve"> </w:t>
+      </w:r>
+      <w:r>
+        <w:rPr>
+          <w:rStyle w:val="VerbatimChar"/>
+        </w:rPr>
+        <w:t xml:space="preserve">.gitignore</w:t>
+      </w:r>
+      <w:r>
+        <w:t xml:space="preserve"> </w:t>
+      </w:r>
+      <w:r>
+        <w:t xml:space="preserve">to the root directory.</w:t>
       </w:r>
     </w:p>
     <w:bookmarkEnd w:id="39"/>
@@ -2345,7 +2398,7 @@
         <w:pStyle w:val="FirstParagraph"/>
       </w:pPr>
       <w:r>
-        <w:t xml:space="preserve">To synchronize the local changes made to our files, the next step involves synchronizing our commits with the remote repository on GitHub via the</w:t>
+        <w:t xml:space="preserve">To synchronize the local changes, the next step involves the upload of our commits to the remote repository on GitHub via the</w:t>
       </w:r>
       <w:r>
         <w:t xml:space="preserve"> </w:t>
@@ -2399,7 +2452,7 @@
         </w:r>
       </w:hyperlink>
       <w:r>
-        <w:t xml:space="preserve">, a remote was already automatically configured. This can be checked via the following command.</w:t>
+        <w:t xml:space="preserve">, a remote was automatically configured. This can be checked via the following command.</w:t>
       </w:r>
     </w:p>
     <w:p>
@@ -2430,7 +2483,7 @@
         <w:pStyle w:val="FirstParagraph"/>
       </w:pPr>
       <w:r>
-        <w:t xml:space="preserve">If there is no remote established yet, this can be configured using the following commands.</w:t>
+        <w:t xml:space="preserve">If there is no remote established yet, this can be retrospectively configured using the following commands.</w:t>
       </w:r>
     </w:p>
     <w:p>
@@ -2447,7 +2500,7 @@
         <w:rPr>
           <w:rStyle w:val="NormalTok"/>
         </w:rPr>
-        <w:t xml:space="preserve"> remote add origin https://github.com/USERNAME/rwe_study.git</w:t>
+        <w:t xml:space="preserve"> remote add origin https://github.com/USER/rwe_study.git</w:t>
       </w:r>
       <w:r>
         <w:br/>
@@ -2509,7 +2562,7 @@
         <w:pStyle w:val="FirstParagraph"/>
       </w:pPr>
       <w:r>
-        <w:t xml:space="preserve">This step is not needed if the intention of a researcher is just to keep track of local changes and there is no intention to share code, collaborate with others or work across different systems. However, most of the times researchers use</w:t>
+        <w:t xml:space="preserve">This step is not needed if the intention of a researcher is just to keep track of local changes and there is no wish to share code, collaborate with others or work across different systems. However, most of the times researchers use</w:t>
       </w:r>
       <w:r>
         <w:t xml:space="preserve"> </w:t>
@@ -2524,7 +2577,10 @@
         <w:t xml:space="preserve"> </w:t>
       </w:r>
       <w:r>
-        <w:t xml:space="preserve">to collaborate on a project and remote repositories such as GitHub can improve collaborative work significantly (</w:t>
+        <w:t xml:space="preserve">for the purpose of collaborating on a project as depicted in</w:t>
+      </w:r>
+      <w:r>
+        <w:t xml:space="preserve"> </w:t>
       </w:r>
       <w:hyperlink w:anchor="fig-collaborate">
         <w:r>
@@ -2535,17 +2591,26 @@
         </w:r>
       </w:hyperlink>
       <w:r>
-        <w:t xml:space="preserve">).</w:t>
+        <w:t xml:space="preserve">.</w:t>
       </w:r>
     </w:p>
     <w:bookmarkEnd w:id="41"/>
-    <w:bookmarkStart w:id="42" w:name="synchronize-remote-to-local"/>
+    <w:bookmarkStart w:id="42" w:name="synchronize-remote-to-local-pull"/>
     <w:p>
       <w:pPr>
         <w:pStyle w:val="Heading3"/>
       </w:pPr>
       <w:r>
-        <w:t xml:space="preserve">3.6.2 Synchronize remote to local</w:t>
+        <w:t xml:space="preserve">3.6.2 Synchronize remote to local (</w:t>
+      </w:r>
+      <w:r>
+        <w:rPr>
+          <w:rStyle w:val="VerbatimChar"/>
+        </w:rPr>
+        <w:t xml:space="preserve">pull</w:t>
+      </w:r>
+      <w:r>
+        <w:t xml:space="preserve">)</w:t>
       </w:r>
     </w:p>
     <w:p>
@@ -2602,7 +2667,7 @@
         <w:t xml:space="preserve">merging</w:t>
       </w:r>
       <w:r>
-        <w:t xml:space="preserve">) new changes, Git will notify the user to resolve a major conflict by editing the conflicting file if Git cannot automatically determine what is correct ((e.g., when one collaborator has made changes to a line of code and the other completely deleted it).</w:t>
+        <w:t xml:space="preserve">) new changes, Git will notify the user to resolve a major conflict by editing the conflicting file if Git cannot automatically determine what is correct (e.g., if one collaborator has made changes to a line of code and the other completely deleted it).</w:t>
       </w:r>
     </w:p>
     <w:bookmarkEnd w:id="42"/>
@@ -2621,7 +2686,7 @@
         <w:pStyle w:val="FirstParagraph"/>
       </w:pPr>
       <w:r>
-        <w:t xml:space="preserve">One of the main reasons to adhere to this workflow is that in return we get rewarded with a detailed audit trail of changes made to our files. Probably, the best way to visualize and track changes is by browsing the</w:t>
+        <w:t xml:space="preserve">One of the main motivations to adhere to this workflow is that in return we get rewarded with a detailed audit trail of changes made to our study files. Probably the best way to visualize and track changes is by browsing the</w:t>
       </w:r>
       <w:r>
         <w:t xml:space="preserve"> </w:t>
@@ -2641,13 +2706,14 @@
       <w:r>
         <w:t xml:space="preserve"> </w:t>
       </w:r>
-      <w:r>
-        <w:rPr>
-          <w:bCs/>
-          <w:b/>
-        </w:rPr>
-        <w:t xml:space="preserve">Supplementary Figure 4</w:t>
-      </w:r>
+      <w:hyperlink w:anchor="fig-GitHub-gui_changes">
+        <w:r>
+          <w:rPr>
+            <w:rStyle w:val="Hyperlink"/>
+          </w:rPr>
+          <w:t xml:space="preserve">Figure 6</w:t>
+        </w:r>
+      </w:hyperlink>
       <w:r>
         <w:t xml:space="preserve"> </w:t>
       </w:r>
@@ -2666,7 +2732,7 @@
         </w:r>
       </w:hyperlink>
       <w:r>
-        <w:t xml:space="preserve">. A similar view for uncommitted changes is also provided in the RStudio GUI as displayed in</w:t>
+        <w:t xml:space="preserve">. A similar view for uncommitted changes in the RStudio GUI is also provided in</w:t>
       </w:r>
       <w:r>
         <w:t xml:space="preserve"> </w:t>
@@ -2713,7 +2779,7 @@
         <w:pStyle w:val="FirstParagraph"/>
       </w:pPr>
       <w:r>
-        <w:t xml:space="preserve">A complete summary of committed changes with details on SHA hash, author, email, time and commit messages can be accessed via</w:t>
+        <w:t xml:space="preserve">A complete summary of committed changes with details on the SHA hash, author, email, time and commit messages can be accessed via</w:t>
       </w:r>
     </w:p>
     <w:p>
@@ -2733,61 +2799,12 @@
         <w:t xml:space="preserve"> log</w:t>
       </w:r>
     </w:p>
-    <w:bookmarkEnd w:id="44"/>
-    <w:bookmarkStart w:id="45" w:name="branching"/>
-    <w:p>
-      <w:pPr>
-        <w:pStyle w:val="Heading2"/>
-      </w:pPr>
-      <w:r>
-        <w:t xml:space="preserve">3.8 Branching</w:t>
-      </w:r>
-    </w:p>
-    <w:bookmarkEnd w:id="45"/>
-    <w:bookmarkStart w:id="49" w:name="Xb825e5486af4f1f64708e8916dbbe22bc870c6f"/>
-    <w:p>
-      <w:pPr>
-        <w:pStyle w:val="Heading2"/>
-      </w:pPr>
-      <w:r>
-        <w:t xml:space="preserve">3.9 Keeping track of R software versions and paths</w:t>
-      </w:r>
-    </w:p>
     <w:p>
       <w:pPr>
         <w:pStyle w:val="FirstParagraph"/>
       </w:pPr>
       <w:r>
-        <w:t xml:space="preserve">A major advantage of modern programming languages, particularly R and Python, is that they provide a large pool of open-source packages. Packages are compilations of functions that automate frequently used procedures (e.g., querying new user cohorts</w:t>
-      </w:r>
-      <w:r>
-        <w:rPr>
-          <w:vertAlign w:val="superscript"/>
-        </w:rPr>
-        <w:t xml:space="preserve">14</w:t>
-      </w:r>
-      <w:r>
-        <w:t xml:space="preserve"> </w:t>
-      </w:r>
-      <w:r>
-        <w:t xml:space="preserve">or propensity score matching</w:t>
-      </w:r>
-      <w:r>
-        <w:rPr>
-          <w:vertAlign w:val="superscript"/>
-        </w:rPr>
-        <w:t xml:space="preserve">15</w:t>
-      </w:r>
-      <w:r>
-        <w:t xml:space="preserve">) which expedites the implementation of RWE studies, mitigates copy-paste errors and makes code much more friendly to read and review.</w:t>
-      </w:r>
-    </w:p>
-    <w:p>
-      <w:pPr>
-        <w:pStyle w:val="BodyText"/>
-      </w:pPr>
-      <w:r>
-        <w:t xml:space="preserve">A further step to improve reproducibility when using the R programming language is to ensure that anyone intending to reproduce analytic results from a</w:t>
+        <w:t xml:space="preserve">While there are many more useful</w:t>
       </w:r>
       <w:r>
         <w:t xml:space="preserve"> </w:t>
@@ -2802,33 +2819,7 @@
         <w:t xml:space="preserve"> </w:t>
       </w:r>
       <w:r>
-        <w:t xml:space="preserve">repository is able to work off the same R package versions and dependencies without having to perform manual installations or path adjustments. These requirements are nothing exclusive to R but apply to any type of programming language.</w:t>
-      </w:r>
-    </w:p>
-    <w:bookmarkStart w:id="47" w:name="r-computing-environments"/>
-    <w:p>
-      <w:pPr>
-        <w:pStyle w:val="Heading3"/>
-      </w:pPr>
-      <w:r>
-        <w:t xml:space="preserve">3.9.1 R computing environments</w:t>
-      </w:r>
-    </w:p>
-    <w:p>
-      <w:pPr>
-        <w:pStyle w:val="FirstParagraph"/>
-      </w:pPr>
-      <w:r>
-        <w:t xml:space="preserve">One way to achieve this is through self-contained computing environments via Docker images which are isolated and standardized environments which include everything needed to run and deploy applications and code regardless of a user’s local operating system</w:t>
-      </w:r>
-      <w:r>
-        <w:rPr>
-          <w:vertAlign w:val="superscript"/>
-        </w:rPr>
-        <w:t xml:space="preserve">16,17</w:t>
-      </w:r>
-      <w:r>
-        <w:t xml:space="preserve">. A more lightweight, yet effective way is by using the</w:t>
+        <w:t xml:space="preserve">features such as</w:t>
       </w:r>
       <w:r>
         <w:t xml:space="preserve"> </w:t>
@@ -2837,22 +2828,13 @@
         <w:rPr>
           <w:rStyle w:val="VerbatimChar"/>
         </w:rPr>
-        <w:t xml:space="preserve">renv</w:t>
-      </w:r>
-      <w:r>
-        <w:t xml:space="preserve"> </w:t>
-      </w:r>
-      <w:r>
-        <w:t xml:space="preserve">R package</w:t>
-      </w:r>
-      <w:r>
-        <w:rPr>
-          <w:vertAlign w:val="superscript"/>
-        </w:rPr>
-        <w:t xml:space="preserve">18</w:t>
-      </w:r>
-      <w:r>
-        <w:t xml:space="preserve">, which helps creating</w:t>
+        <w:t xml:space="preserve">branching</w:t>
+      </w:r>
+      <w:r>
+        <w:t xml:space="preserve"> </w:t>
+      </w:r>
+      <w:r>
+        <w:t xml:space="preserve">(see</w:t>
       </w:r>
       <w:r>
         <w:t xml:space="preserve"> </w:t>
@@ -2862,10 +2844,136 @@
           <w:bCs/>
           <w:b/>
         </w:rPr>
-        <w:t xml:space="preserve">re</w:t>
-      </w:r>
-      <w:r>
-        <w:t xml:space="preserve">producible</w:t>
+        <w:t xml:space="preserve">Supplementary Material</w:t>
+      </w:r>
+      <w:r>
+        <w:t xml:space="preserve">), the workflow of staging, committing and pushing/pulling (</w:t>
+      </w:r>
+      <w:hyperlink w:anchor="fig-workflow">
+        <w:r>
+          <w:rPr>
+            <w:rStyle w:val="Hyperlink"/>
+          </w:rPr>
+          <w:t xml:space="preserve">Figure 3</w:t>
+        </w:r>
+      </w:hyperlink>
+      <w:r>
+        <w:t xml:space="preserve">) may already suffice for the majority of pharmacoepidemiologists.</w:t>
+      </w:r>
+    </w:p>
+    <w:bookmarkEnd w:id="44"/>
+    <w:bookmarkStart w:id="48" w:name="Xb825e5486af4f1f64708e8916dbbe22bc870c6f"/>
+    <w:p>
+      <w:pPr>
+        <w:pStyle w:val="Heading2"/>
+      </w:pPr>
+      <w:r>
+        <w:t xml:space="preserve">3.8 Keeping track of R software versions and paths</w:t>
+      </w:r>
+    </w:p>
+    <w:p>
+      <w:pPr>
+        <w:pStyle w:val="FirstParagraph"/>
+      </w:pPr>
+      <w:r>
+        <w:t xml:space="preserve">A major advantage of modern programming languages, is that they provide a large pool of open-source packages. Packages are compilations of functions that automate frequently used procedures (e.g., querying new user cohorts</w:t>
+      </w:r>
+      <w:r>
+        <w:rPr>
+          <w:vertAlign w:val="superscript"/>
+        </w:rPr>
+        <w:t xml:space="preserve">14</w:t>
+      </w:r>
+      <w:r>
+        <w:t xml:space="preserve"> </w:t>
+      </w:r>
+      <w:r>
+        <w:t xml:space="preserve">or propensity score matching</w:t>
+      </w:r>
+      <w:r>
+        <w:rPr>
+          <w:vertAlign w:val="superscript"/>
+        </w:rPr>
+        <w:t xml:space="preserve">15</w:t>
+      </w:r>
+      <w:r>
+        <w:t xml:space="preserve">) which expedites the implementation of RWE studies, mitigates copy-paste errors and makes code much more friendly to read and review.</w:t>
+      </w:r>
+    </w:p>
+    <w:p>
+      <w:pPr>
+        <w:pStyle w:val="BodyText"/>
+      </w:pPr>
+      <w:r>
+        <w:t xml:space="preserve">A further step to improve reproducibility when using the R programming language is to ensure that anyone, intending to reproduce analytic results from a</w:t>
+      </w:r>
+      <w:r>
+        <w:t xml:space="preserve"> </w:t>
+      </w:r>
+      <w:r>
+        <w:rPr>
+          <w:rStyle w:val="VerbatimChar"/>
+        </w:rPr>
+        <w:t xml:space="preserve">Git</w:t>
+      </w:r>
+      <w:r>
+        <w:t xml:space="preserve"> </w:t>
+      </w:r>
+      <w:r>
+        <w:t xml:space="preserve">repository, is able to work off the same R package versions and dependencies without having to perform manual installations or path adjustments. These requirements are nothing exclusive to R, but apply to any type of programming language.</w:t>
+      </w:r>
+    </w:p>
+    <w:bookmarkStart w:id="46" w:name="reproducible-r-computing-environments"/>
+    <w:p>
+      <w:pPr>
+        <w:pStyle w:val="Heading3"/>
+      </w:pPr>
+      <w:r>
+        <w:t xml:space="preserve">3.8.1 Reproducible R computing environments</w:t>
+      </w:r>
+    </w:p>
+    <w:p>
+      <w:pPr>
+        <w:pStyle w:val="FirstParagraph"/>
+      </w:pPr>
+      <w:r>
+        <w:t xml:space="preserve">One way to achieve this is through self-contained computing environments via Docker images which are isolated and standardized environments which include everything needed to run and deploy applications and code regardless of a user’s local operating system.</w:t>
+      </w:r>
+      <w:r>
+        <w:rPr>
+          <w:vertAlign w:val="superscript"/>
+        </w:rPr>
+        <w:t xml:space="preserve">16,17</w:t>
+      </w:r>
+      <w:r>
+        <w:t xml:space="preserve"> </w:t>
+      </w:r>
+      <w:r>
+        <w:t xml:space="preserve">Another more lightweight, yet effective way is by using the</w:t>
+      </w:r>
+      <w:r>
+        <w:t xml:space="preserve"> </w:t>
+      </w:r>
+      <w:r>
+        <w:rPr>
+          <w:rStyle w:val="VerbatimChar"/>
+        </w:rPr>
+        <w:t xml:space="preserve">renv</w:t>
+      </w:r>
+      <w:r>
+        <w:t xml:space="preserve"> </w:t>
+      </w:r>
+      <w:r>
+        <w:t xml:space="preserve">R package</w:t>
+      </w:r>
+      <w:r>
+        <w:rPr>
+          <w:vertAlign w:val="superscript"/>
+        </w:rPr>
+        <w:t xml:space="preserve">18</w:t>
+      </w:r>
+      <w:r>
+        <w:t xml:space="preserve">, which helps creating</w:t>
       </w:r>
       <w:r>
         <w:t xml:space="preserve"> </w:t>
@@ -2875,6 +2983,19 @@
           <w:bCs/>
           <w:b/>
         </w:rPr>
+        <w:t xml:space="preserve">re</w:t>
+      </w:r>
+      <w:r>
+        <w:t xml:space="preserve">producible</w:t>
+      </w:r>
+      <w:r>
+        <w:t xml:space="preserve"> </w:t>
+      </w:r>
+      <w:r>
+        <w:rPr>
+          <w:bCs/>
+          <w:b/>
+        </w:rPr>
         <w:t xml:space="preserve">env</w:t>
       </w:r>
       <w:r>
@@ -2893,12 +3014,12 @@
         <w:t xml:space="preserve"> </w:t>
       </w:r>
       <w:r>
-        <w:t xml:space="preserve">package keeps track of the underlying version of R that is being used, all R packages, their versions and the installation source (e.g.,</w:t>
-      </w:r>
-      <w:r>
-        <w:t xml:space="preserve"> </w:t>
-      </w:r>
-      <w:hyperlink r:id="rId46">
+        <w:t xml:space="preserve">package keeps track of the underlying version of R that is being used as well as all R packages, their versions and the installation source (e.g.,</w:t>
+      </w:r>
+      <w:r>
+        <w:t xml:space="preserve"> </w:t>
+      </w:r>
+      <w:hyperlink r:id="rId45">
         <w:r>
           <w:rPr>
             <w:rStyle w:val="Hyperlink"/>
@@ -2907,7 +3028,7 @@
         </w:r>
       </w:hyperlink>
       <w:r>
-        <w:t xml:space="preserve">). To synchronize the R environment with that of a collaborator, e.g., after cloning a repository, all that needs to be done is running the following command in R.</w:t>
+        <w:t xml:space="preserve">). To synchronize the R environment with that of a collaborator, e.g., after cloning a repository, the only step to necessary is running the following command in R.</w:t>
       </w:r>
     </w:p>
     <w:p>
@@ -2944,7 +3065,7 @@
         <w:pStyle w:val="FirstParagraph"/>
       </w:pPr>
       <w:r>
-        <w:t xml:space="preserve">Appending the session info to the end of an R script can give further context and information.</w:t>
+        <w:t xml:space="preserve">Appending the session info to the end of an R script can provide further context about the dependencies and versions of an analytic script.</w:t>
       </w:r>
     </w:p>
     <w:p>
@@ -2964,368 +3085,1695 @@
         <w:t xml:space="preserve">()</w:t>
       </w:r>
     </w:p>
+    <w:bookmarkEnd w:id="46"/>
+    <w:bookmarkStart w:id="47" w:name="absolute-versus-relative-paths"/>
+    <w:p>
+      <w:pPr>
+        <w:pStyle w:val="Heading3"/>
+      </w:pPr>
+      <w:r>
+        <w:t xml:space="preserve">3.8.2 Absolute versus relative paths</w:t>
+      </w:r>
+    </w:p>
+    <w:p>
+      <w:pPr>
+        <w:pStyle w:val="FirstParagraph"/>
+      </w:pPr>
+      <w:r>
+        <w:t xml:space="preserve">Another common issue when trying to reproduce analytic code is the use of absolute paths such as in the following example, where we try to call an</w:t>
+      </w:r>
+      <w:r>
+        <w:t xml:space="preserve"> </w:t>
+      </w:r>
+      <w:r>
+        <w:rPr>
+          <w:rStyle w:val="VerbatimChar"/>
+        </w:rPr>
+        <w:t xml:space="preserve">icd_code</w:t>
+      </w:r>
+      <w:r>
+        <w:t xml:space="preserve"> </w:t>
+      </w:r>
+      <w:r>
+        <w:t xml:space="preserve">file from the project’s</w:t>
+      </w:r>
+      <w:r>
+        <w:t xml:space="preserve"> </w:t>
+      </w:r>
+      <w:r>
+        <w:rPr>
+          <w:rStyle w:val="VerbatimChar"/>
+        </w:rPr>
+        <w:t xml:space="preserve">protocol</w:t>
+      </w:r>
+      <w:r>
+        <w:t xml:space="preserve"> </w:t>
+      </w:r>
+      <w:r>
+        <w:t xml:space="preserve">sub-directory.</w:t>
+      </w:r>
+    </w:p>
+    <w:p>
+      <w:pPr>
+        <w:pStyle w:val="SourceCode"/>
+      </w:pPr>
+      <w:r>
+        <w:rPr>
+          <w:rStyle w:val="NormalTok"/>
+        </w:rPr>
+        <w:t xml:space="preserve">icd_codes </w:t>
+      </w:r>
+      <w:r>
+        <w:rPr>
+          <w:rStyle w:val="OtherTok"/>
+        </w:rPr>
+        <w:t xml:space="preserve">&lt;-</w:t>
+      </w:r>
+      <w:r>
+        <w:rPr>
+          <w:rStyle w:val="NormalTok"/>
+        </w:rPr>
+        <w:t xml:space="preserve"> </w:t>
+      </w:r>
+      <w:r>
+        <w:rPr>
+          <w:rStyle w:val="FunctionTok"/>
+        </w:rPr>
+        <w:t xml:space="preserve">read.csv</w:t>
+      </w:r>
+      <w:r>
+        <w:rPr>
+          <w:rStyle w:val="NormalTok"/>
+        </w:rPr>
+        <w:t xml:space="preserve">(</w:t>
+      </w:r>
+      <w:r>
+        <w:rPr>
+          <w:rStyle w:val="StringTok"/>
+        </w:rPr>
+        <w:t xml:space="preserve">'C:/User/Projects/rwe_study/protocol/icd_codes.csv'</w:t>
+      </w:r>
+      <w:r>
+        <w:rPr>
+          <w:rStyle w:val="NormalTok"/>
+        </w:rPr>
+        <w:t xml:space="preserve">)</w:t>
+      </w:r>
+    </w:p>
+    <w:p>
+      <w:pPr>
+        <w:pStyle w:val="FirstParagraph"/>
+      </w:pPr>
+      <w:r>
+        <w:t xml:space="preserve">The use of absolute paths will make it impossible for any collaborator to run the code without having to manually adapt every single path throughout a repository which is tedious and time consuming. A better solution to this is the use of relative paths. A popular R package to implement this is the</w:t>
+      </w:r>
+      <w:r>
+        <w:t xml:space="preserve"> </w:t>
+      </w:r>
+      <w:r>
+        <w:rPr>
+          <w:rStyle w:val="VerbatimChar"/>
+        </w:rPr>
+        <w:t xml:space="preserve">here</w:t>
+      </w:r>
+      <w:r>
+        <w:t xml:space="preserve"> </w:t>
+      </w:r>
+      <w:r>
+        <w:t xml:space="preserve">package which enables file referencing in project-oriented workflows. The main function “</w:t>
+      </w:r>
+      <w:r>
+        <w:rPr>
+          <w:rStyle w:val="VerbatimChar"/>
+        </w:rPr>
+        <w:t xml:space="preserve">here"</w:t>
+      </w:r>
+      <w:r>
+        <w:t xml:space="preserve"> </w:t>
+      </w:r>
+      <w:r>
+        <w:t xml:space="preserve">creates paths relative to the top-level of the project directory (in our example the</w:t>
+      </w:r>
+      <w:r>
+        <w:t xml:space="preserve"> </w:t>
+      </w:r>
+      <w:r>
+        <w:rPr>
+          <w:rStyle w:val="VerbatimChar"/>
+        </w:rPr>
+        <w:t xml:space="preserve">rwe_study</w:t>
+      </w:r>
+      <w:r>
+        <w:t xml:space="preserve"> </w:t>
+      </w:r>
+      <w:r>
+        <w:t xml:space="preserve">directory). Applied to our example project, the following command would automatically reference the correct path and could be used without modification by any user re-running this script.</w:t>
+      </w:r>
+    </w:p>
+    <w:p>
+      <w:pPr>
+        <w:pStyle w:val="SourceCode"/>
+      </w:pPr>
+      <w:r>
+        <w:rPr>
+          <w:rStyle w:val="FunctionTok"/>
+        </w:rPr>
+        <w:t xml:space="preserve">library</w:t>
+      </w:r>
+      <w:r>
+        <w:rPr>
+          <w:rStyle w:val="NormalTok"/>
+        </w:rPr>
+        <w:t xml:space="preserve">(here)</w:t>
+      </w:r>
+      <w:r>
+        <w:br/>
+      </w:r>
+      <w:r>
+        <w:rPr>
+          <w:rStyle w:val="NormalTok"/>
+        </w:rPr>
+        <w:t xml:space="preserve">icd_codes </w:t>
+      </w:r>
+      <w:r>
+        <w:rPr>
+          <w:rStyle w:val="OtherTok"/>
+        </w:rPr>
+        <w:t xml:space="preserve">&lt;-</w:t>
+      </w:r>
+      <w:r>
+        <w:rPr>
+          <w:rStyle w:val="NormalTok"/>
+        </w:rPr>
+        <w:t xml:space="preserve"> </w:t>
+      </w:r>
+      <w:r>
+        <w:rPr>
+          <w:rStyle w:val="FunctionTok"/>
+        </w:rPr>
+        <w:t xml:space="preserve">read.csv</w:t>
+      </w:r>
+      <w:r>
+        <w:rPr>
+          <w:rStyle w:val="NormalTok"/>
+        </w:rPr>
+        <w:t xml:space="preserve">(</w:t>
+      </w:r>
+      <w:r>
+        <w:rPr>
+          <w:rStyle w:val="FunctionTok"/>
+        </w:rPr>
+        <w:t xml:space="preserve">here</w:t>
+      </w:r>
+      <w:r>
+        <w:rPr>
+          <w:rStyle w:val="NormalTok"/>
+        </w:rPr>
+        <w:t xml:space="preserve">(</w:t>
+      </w:r>
+      <w:r>
+        <w:rPr>
+          <w:rStyle w:val="StringTok"/>
+        </w:rPr>
+        <w:t xml:space="preserve">"data"</w:t>
+      </w:r>
+      <w:r>
+        <w:rPr>
+          <w:rStyle w:val="NormalTok"/>
+        </w:rPr>
+        <w:t xml:space="preserve">, </w:t>
+      </w:r>
+      <w:r>
+        <w:rPr>
+          <w:rStyle w:val="StringTok"/>
+        </w:rPr>
+        <w:t xml:space="preserve">"icd_codes.csv"</w:t>
+      </w:r>
+      <w:r>
+        <w:rPr>
+          <w:rStyle w:val="NormalTok"/>
+        </w:rPr>
+        <w:t xml:space="preserve">))</w:t>
+      </w:r>
+    </w:p>
     <w:bookmarkEnd w:id="47"/>
-    <w:bookmarkStart w:id="48" w:name="absolute-versus-relative-paths"/>
-    <w:p>
-      <w:pPr>
-        <w:pStyle w:val="Heading3"/>
-      </w:pPr>
-      <w:r>
-        <w:t xml:space="preserve">3.9.2 Absolute versus relative paths</w:t>
-      </w:r>
-    </w:p>
-    <w:p>
-      <w:pPr>
-        <w:pStyle w:val="FirstParagraph"/>
-      </w:pPr>
-      <w:r>
-        <w:t xml:space="preserve">Another common issue when trying to reproduce analytic code is the use of absolute paths such as in the following example, where we try to call an</w:t>
-      </w:r>
-      <w:r>
-        <w:t xml:space="preserve"> </w:t>
-      </w:r>
-      <w:r>
-        <w:rPr>
-          <w:rStyle w:val="VerbatimChar"/>
-        </w:rPr>
-        <w:t xml:space="preserve">icd_code</w:t>
-      </w:r>
-      <w:r>
-        <w:t xml:space="preserve"> </w:t>
-      </w:r>
-      <w:r>
-        <w:t xml:space="preserve">file from the project’s</w:t>
-      </w:r>
-      <w:r>
-        <w:t xml:space="preserve"> </w:t>
-      </w:r>
-      <w:r>
-        <w:rPr>
-          <w:rStyle w:val="VerbatimChar"/>
-        </w:rPr>
-        <w:t xml:space="preserve">protocol</w:t>
-      </w:r>
-      <w:r>
-        <w:t xml:space="preserve"> </w:t>
-      </w:r>
-      <w:r>
-        <w:t xml:space="preserve">sub-directory.</w:t>
-      </w:r>
-    </w:p>
-    <w:p>
-      <w:pPr>
-        <w:pStyle w:val="SourceCode"/>
-      </w:pPr>
-      <w:r>
-        <w:rPr>
-          <w:rStyle w:val="NormalTok"/>
-        </w:rPr>
-        <w:t xml:space="preserve">new_user_cohort </w:t>
-      </w:r>
-      <w:r>
-        <w:rPr>
-          <w:rStyle w:val="OtherTok"/>
-        </w:rPr>
-        <w:t xml:space="preserve">&lt;-</w:t>
-      </w:r>
-      <w:r>
-        <w:rPr>
-          <w:rStyle w:val="NormalTok"/>
-        </w:rPr>
-        <w:t xml:space="preserve"> </w:t>
-      </w:r>
-      <w:r>
-        <w:rPr>
-          <w:rStyle w:val="FunctionTok"/>
-        </w:rPr>
-        <w:t xml:space="preserve">read.csv</w:t>
-      </w:r>
-      <w:r>
-        <w:rPr>
-          <w:rStyle w:val="NormalTok"/>
-        </w:rPr>
-        <w:t xml:space="preserve">(</w:t>
-      </w:r>
-      <w:r>
-        <w:rPr>
-          <w:rStyle w:val="StringTok"/>
-        </w:rPr>
-        <w:t xml:space="preserve">"C:\Users\Username\Projects</w:t>
-      </w:r>
-      <w:r>
-        <w:rPr>
-          <w:rStyle w:val="SpecialCharTok"/>
-        </w:rPr>
-        <w:t xml:space="preserve">\r</w:t>
-      </w:r>
-      <w:r>
-        <w:rPr>
-          <w:rStyle w:val="StringTok"/>
-        </w:rPr>
-        <w:t xml:space="preserve">we_study\protocol\icd_codes.csv"</w:t>
-      </w:r>
-      <w:r>
-        <w:rPr>
-          <w:rStyle w:val="NormalTok"/>
-        </w:rPr>
-        <w:t xml:space="preserve">)</w:t>
-      </w:r>
-    </w:p>
-    <w:p>
-      <w:pPr>
-        <w:pStyle w:val="FirstParagraph"/>
-      </w:pPr>
-      <w:r>
-        <w:t xml:space="preserve">The use of absolute paths will make it impossible for anyone to run the code without having to manually adapt every single path throughout a repository which is tedious and time consuming. A better solution to this is the use of relative paths. A popular R package to implement this is the</w:t>
-      </w:r>
-      <w:r>
-        <w:t xml:space="preserve"> </w:t>
-      </w:r>
-      <w:r>
-        <w:rPr>
-          <w:rStyle w:val="VerbatimChar"/>
-        </w:rPr>
-        <w:t xml:space="preserve">here</w:t>
-      </w:r>
-      <w:r>
-        <w:t xml:space="preserve"> </w:t>
-      </w:r>
-      <w:r>
-        <w:t xml:space="preserve">package which enables file referencing in project-oriented workflows. The main function “</w:t>
-      </w:r>
-      <w:r>
-        <w:rPr>
-          <w:rStyle w:val="VerbatimChar"/>
-        </w:rPr>
-        <w:t xml:space="preserve">here"</w:t>
-      </w:r>
-      <w:r>
-        <w:t xml:space="preserve"> </w:t>
-      </w:r>
-      <w:r>
-        <w:t xml:space="preserve">creates paths relative to the top-level of the project directory (in our example</w:t>
-      </w:r>
-      <w:r>
-        <w:t xml:space="preserve"> </w:t>
-      </w:r>
-      <w:r>
-        <w:rPr>
-          <w:rStyle w:val="VerbatimChar"/>
-        </w:rPr>
-        <w:t xml:space="preserve">rwe_study</w:t>
-      </w:r>
-      <w:r>
-        <w:t xml:space="preserve">). Applied to our example project, the following command would automatically reference the correct path and would be reproducible by any user re-running this script.</w:t>
-      </w:r>
-    </w:p>
-    <w:p>
-      <w:pPr>
-        <w:pStyle w:val="SourceCode"/>
-      </w:pPr>
-      <w:r>
-        <w:rPr>
-          <w:rStyle w:val="FunctionTok"/>
-        </w:rPr>
-        <w:t xml:space="preserve">library</w:t>
-      </w:r>
-      <w:r>
-        <w:rPr>
-          <w:rStyle w:val="NormalTok"/>
-        </w:rPr>
-        <w:t xml:space="preserve">(here)</w:t>
-      </w:r>
-      <w:r>
-        <w:br/>
-      </w:r>
-      <w:r>
-        <w:rPr>
-          <w:rStyle w:val="NormalTok"/>
-        </w:rPr>
-        <w:t xml:space="preserve">new_user_cohort </w:t>
-      </w:r>
-      <w:r>
-        <w:rPr>
-          <w:rStyle w:val="OtherTok"/>
-        </w:rPr>
-        <w:t xml:space="preserve">&lt;-</w:t>
-      </w:r>
-      <w:r>
-        <w:rPr>
-          <w:rStyle w:val="NormalTok"/>
-        </w:rPr>
-        <w:t xml:space="preserve"> </w:t>
-      </w:r>
-      <w:r>
-        <w:rPr>
-          <w:rStyle w:val="FunctionTok"/>
-        </w:rPr>
-        <w:t xml:space="preserve">read.csv</w:t>
-      </w:r>
-      <w:r>
-        <w:rPr>
-          <w:rStyle w:val="NormalTok"/>
-        </w:rPr>
-        <w:t xml:space="preserve">(</w:t>
-      </w:r>
-      <w:r>
-        <w:rPr>
-          <w:rStyle w:val="FunctionTok"/>
-        </w:rPr>
-        <w:t xml:space="preserve">here</w:t>
-      </w:r>
-      <w:r>
-        <w:rPr>
-          <w:rStyle w:val="NormalTok"/>
-        </w:rPr>
-        <w:t xml:space="preserve">(</w:t>
-      </w:r>
-      <w:r>
-        <w:rPr>
-          <w:rStyle w:val="StringTok"/>
-        </w:rPr>
-        <w:t xml:space="preserve">"data"</w:t>
-      </w:r>
-      <w:r>
-        <w:rPr>
-          <w:rStyle w:val="NormalTok"/>
-        </w:rPr>
-        <w:t xml:space="preserve">, </w:t>
-      </w:r>
-      <w:r>
-        <w:rPr>
-          <w:rStyle w:val="StringTok"/>
-        </w:rPr>
-        <w:t xml:space="preserve">"icd_codes.csv"</w:t>
-      </w:r>
-      <w:r>
-        <w:rPr>
-          <w:rStyle w:val="NormalTok"/>
-        </w:rPr>
-        <w:t xml:space="preserve">))</w:t>
-      </w:r>
-    </w:p>
     <w:bookmarkEnd w:id="48"/>
     <w:bookmarkEnd w:id="49"/>
+    <w:bookmarkStart w:id="50" w:name="discussion"/>
+    <w:p>
+      <w:pPr>
+        <w:pStyle w:val="Heading1"/>
+      </w:pPr>
+      <w:r>
+        <w:t xml:space="preserve">4. Discussion</w:t>
+      </w:r>
+    </w:p>
+    <w:p>
+      <w:pPr>
+        <w:pStyle w:val="FirstParagraph"/>
+      </w:pPr>
+      <w:r>
+        <w:t xml:space="preserve">In this practical tutorial, we introduced basic concepts of VCS for transparent and reproducible workflows and gave technical step-by-step instructions for the implementation using</w:t>
+      </w:r>
+      <w:r>
+        <w:t xml:space="preserve"> </w:t>
+      </w:r>
+      <w:r>
+        <w:rPr>
+          <w:rStyle w:val="VerbatimChar"/>
+        </w:rPr>
+        <w:t xml:space="preserve">Git</w:t>
+      </w:r>
+      <w:r>
+        <w:t xml:space="preserve"> </w:t>
+      </w:r>
+      <w:r>
+        <w:t xml:space="preserve">and R. We discussed frequently occurring challenges for reproducibility and how these can be overcome.</w:t>
+      </w:r>
+    </w:p>
+    <w:p>
+      <w:pPr>
+        <w:pStyle w:val="BodyText"/>
+      </w:pPr>
+      <w:r>
+        <w:rPr>
+          <w:rStyle w:val="VerbatimChar"/>
+        </w:rPr>
+        <w:t xml:space="preserve">Git</w:t>
+      </w:r>
+      <w:r>
+        <w:t xml:space="preserve"> </w:t>
+      </w:r>
+      <w:r>
+        <w:t xml:space="preserve">is a powerful tool that perfectly integrates into workflows of quantitative disciplines handling analytic code. It further provides features that make it convenient for project-oriented setups and collaboration at scale. This tutorial is by no means comprehensive as</w:t>
+      </w:r>
+      <w:r>
+        <w:t xml:space="preserve"> </w:t>
+      </w:r>
+      <w:r>
+        <w:rPr>
+          <w:rStyle w:val="VerbatimChar"/>
+        </w:rPr>
+        <w:t xml:space="preserve">Git</w:t>
+      </w:r>
+      <w:r>
+        <w:t xml:space="preserve"> </w:t>
+      </w:r>
+      <w:r>
+        <w:t xml:space="preserve">provides a vast amount of additional features which were not addressed in this manuscript. To get familiar with more advanced</w:t>
+      </w:r>
+      <w:r>
+        <w:t xml:space="preserve"> </w:t>
+      </w:r>
+      <w:r>
+        <w:rPr>
+          <w:rStyle w:val="VerbatimChar"/>
+        </w:rPr>
+        <w:t xml:space="preserve">Git</w:t>
+      </w:r>
+      <w:r>
+        <w:t xml:space="preserve"> </w:t>
+      </w:r>
+      <w:r>
+        <w:t xml:space="preserve">usage, we compiled a non-exhaustive list of further suggested readings and resources in the</w:t>
+      </w:r>
+      <w:r>
+        <w:t xml:space="preserve"> </w:t>
+      </w:r>
+      <w:r>
+        <w:rPr>
+          <w:bCs/>
+          <w:b/>
+        </w:rPr>
+        <w:t xml:space="preserve">Supplementary Material</w:t>
+      </w:r>
+      <w:r>
+        <w:t xml:space="preserve">.</w:t>
+      </w:r>
+    </w:p>
+    <w:p>
+      <w:pPr>
+        <w:pStyle w:val="BodyText"/>
+      </w:pPr>
+      <w:r>
+        <w:rPr>
+          <w:rStyle w:val="VerbatimChar"/>
+        </w:rPr>
+        <w:t xml:space="preserve">Git</w:t>
+      </w:r>
+      <w:r>
+        <w:t xml:space="preserve"> </w:t>
+      </w:r>
+      <w:r>
+        <w:t xml:space="preserve">was primarily designed to work with source code files and works best for plain, text-based documents such as programming code, rich text format (RTF), Markdown or LaTex files. There are limitations when it comes to tracking binary files like Word (.docx) and Excel (.xlsx) as these need to be interpreted by a program or a hardware processor.</w:t>
+      </w:r>
+      <w:r>
+        <w:rPr>
+          <w:vertAlign w:val="superscript"/>
+        </w:rPr>
+        <w:t xml:space="preserve">12</w:t>
+      </w:r>
+      <w:r>
+        <w:t xml:space="preserve"> </w:t>
+      </w:r>
+      <w:r>
+        <w:t xml:space="preserve">While it can be still useful to track versions of these file types using</w:t>
+      </w:r>
+      <w:r>
+        <w:t xml:space="preserve"> </w:t>
+      </w:r>
+      <w:r>
+        <w:rPr>
+          <w:rStyle w:val="VerbatimChar"/>
+        </w:rPr>
+        <w:t xml:space="preserve">Git</w:t>
+      </w:r>
+      <w:r>
+        <w:t xml:space="preserve">, it is important to recognize that modifications in such documents can’t be easily inspected using RStudio or GitHub.</w:t>
+      </w:r>
+    </w:p>
+    <w:p>
+      <w:pPr>
+        <w:pStyle w:val="BodyText"/>
+      </w:pPr>
+      <w:r>
+        <w:t xml:space="preserve">Moreover, when working with remote repositories, it is of utmost importance to ensure that sensitive information (such as passwords or patient-level data) are not accidentally shared. To prevent this, we recommend specifying such files in the</w:t>
+      </w:r>
+      <w:r>
+        <w:t xml:space="preserve"> </w:t>
+      </w:r>
+      <w:r>
+        <w:rPr>
+          <w:rStyle w:val="VerbatimChar"/>
+        </w:rPr>
+        <w:t xml:space="preserve">.gitignore</w:t>
+      </w:r>
+      <w:r>
+        <w:t xml:space="preserve"> </w:t>
+      </w:r>
+      <w:r>
+        <w:t xml:space="preserve">file before making the first commit or, more preferably, not storing them in the project directory in the first place.</w:t>
+      </w:r>
+    </w:p>
+    <w:p>
+      <w:pPr>
+        <w:pStyle w:val="BodyText"/>
+      </w:pPr>
+      <w:r>
+        <w:t xml:space="preserve">Despite the potential initial complexities to get acquanited with the</w:t>
+      </w:r>
+      <w:r>
+        <w:t xml:space="preserve"> </w:t>
+      </w:r>
+      <w:r>
+        <w:rPr>
+          <w:rStyle w:val="VerbatimChar"/>
+        </w:rPr>
+        <w:t xml:space="preserve">Git</w:t>
+      </w:r>
+      <w:r>
+        <w:t xml:space="preserve"> </w:t>
+      </w:r>
+      <w:r>
+        <w:t xml:space="preserve">workflow, distributed VCS and code sharing provide unique advantages, such as a full audit trail of which changes were made by whom, when and why. Git makes it easier for users to go back to any snapshot and resolve errors more efficiently. Further, remote repositories are ideal platforms to deploy and archive scripts and documents, facilitate collaboration and make it very convenient to share code. Although data sharing is unfortunately often prohibited due to privacy and legal reasons, many databases have been mapped to common data models like OMOP</w:t>
+      </w:r>
+      <w:r>
+        <w:rPr>
+          <w:vertAlign w:val="superscript"/>
+        </w:rPr>
+        <w:t xml:space="preserve">19</w:t>
+      </w:r>
+      <w:r>
+        <w:t xml:space="preserve"> </w:t>
+      </w:r>
+      <w:r>
+        <w:t xml:space="preserve">which makes shared code interoperable even without direct access to the raw data. Finally, code sharing can enable researchers to learn from each other, build trust</w:t>
+      </w:r>
+      <w:r>
+        <w:rPr>
+          <w:vertAlign w:val="superscript"/>
+        </w:rPr>
+        <w:t xml:space="preserve">20</w:t>
+      </w:r>
+      <w:r>
+        <w:t xml:space="preserve">, expedite the uptake of novel methodologies and knowledge exchange and decrease unneccesary redundancies through sharing of code libraries, functions and algorithms.</w:t>
+      </w:r>
+    </w:p>
+    <w:p>
+      <w:r>
+        <w:br w:type="page"/>
+      </w:r>
+    </w:p>
     <w:bookmarkEnd w:id="50"/>
-    <w:bookmarkStart w:id="51" w:name="discussion"/>
+    <w:bookmarkStart w:id="91" w:name="references"/>
     <w:p>
       <w:pPr>
         <w:pStyle w:val="Heading1"/>
       </w:pPr>
       <w:r>
-        <w:t xml:space="preserve">4. Discussion</w:t>
-      </w:r>
-    </w:p>
-    <w:p>
-      <w:pPr>
-        <w:pStyle w:val="FirstParagraph"/>
-      </w:pPr>
-      <w:r>
-        <w:t xml:space="preserve">Also other GUIs to interact with Git…</w:t>
-      </w:r>
-    </w:p>
-    <w:p>
-      <w:pPr>
-        <w:pStyle w:val="BodyText"/>
-      </w:pPr>
-      <w:r>
-        <w:t xml:space="preserve">Docker</w:t>
-      </w:r>
-    </w:p>
-    <w:p>
-      <w:pPr>
-        <w:pStyle w:val="BodyText"/>
-      </w:pPr>
-      <w:r>
-        <w:t xml:space="preserve">Advantages of distributed VCS (Git):</w:t>
-      </w:r>
-    </w:p>
-    <w:p>
-      <w:pPr>
-        <w:numPr>
-          <w:ilvl w:val="0"/>
-          <w:numId w:val="1003"/>
-        </w:numPr>
-      </w:pPr>
-      <w:r>
-        <w:t xml:space="preserve">Full audit trail of which changes were made by whom, when and why</w:t>
-      </w:r>
-    </w:p>
-    <w:p>
-      <w:pPr>
-        <w:numPr>
-          <w:ilvl w:val="0"/>
-          <w:numId w:val="1003"/>
-        </w:numPr>
-      </w:pPr>
-      <w:r>
-        <w:t xml:space="preserve">Even if the code is not shared, Git makes it easier for an individual to go back to the code</w:t>
-      </w:r>
-    </w:p>
-    <w:p>
-      <w:pPr>
-        <w:numPr>
-          <w:ilvl w:val="0"/>
-          <w:numId w:val="1003"/>
-        </w:numPr>
-      </w:pPr>
-      <w:r>
-        <w:t xml:space="preserve">Git can serve as internal and external repository for code and made accessible to everyone, e.g. along with manuscript without copy-paste into word files or similar</w:t>
-      </w:r>
-    </w:p>
-    <w:p>
-      <w:pPr>
-        <w:numPr>
-          <w:ilvl w:val="0"/>
-          <w:numId w:val="1003"/>
-        </w:numPr>
-      </w:pPr>
-      <w:r>
-        <w:t xml:space="preserve">It is free and open-source and reliable</w:t>
-      </w:r>
-    </w:p>
-    <w:p>
-      <w:pPr>
-        <w:numPr>
-          <w:ilvl w:val="0"/>
-          <w:numId w:val="1003"/>
-        </w:numPr>
-      </w:pPr>
-      <w:r>
-        <w:t xml:space="preserve">Distributed VCS fully mirror entire repositories and hence every local clone is a full backup of the data</w:t>
-      </w:r>
-    </w:p>
+        <w:t xml:space="preserve">References</w:t>
+      </w:r>
+    </w:p>
+    <w:bookmarkStart w:id="90" w:name="refs"/>
+    <w:bookmarkStart w:id="52" w:name="ref-wang2021"/>
+    <w:p>
+      <w:pPr>
+        <w:pStyle w:val="Bibliography"/>
+      </w:pPr>
+      <w:r>
+        <w:t xml:space="preserve">1.</w:t>
+      </w:r>
+      <w:r>
+        <w:t xml:space="preserve"> </w:t>
+      </w:r>
+      <w:r>
+        <w:t xml:space="preserve">	</w:t>
+      </w:r>
+      <w:r>
+        <w:t xml:space="preserve">Wang SV, Pinheiro S, Hua W,</w:t>
+      </w:r>
+      <w:r>
+        <w:t xml:space="preserve"> </w:t>
+      </w:r>
+      <w:r>
+        <w:rPr>
+          <w:iCs/>
+          <w:i/>
+        </w:rPr>
+        <w:t xml:space="preserve">et al.</w:t>
+      </w:r>
+      <w:r>
+        <w:t xml:space="preserve"> STaRT-RWE: structured template for planning and reporting on the implementation of real world evidence studies.</w:t>
+      </w:r>
+      <w:r>
+        <w:t xml:space="preserve"> </w:t>
+      </w:r>
+      <w:r>
+        <w:rPr>
+          <w:iCs/>
+          <w:i/>
+        </w:rPr>
+        <w:t xml:space="preserve">BMJ</w:t>
+      </w:r>
+      <w:r>
+        <w:t xml:space="preserve"> </w:t>
+      </w:r>
+      <w:r>
+        <w:t xml:space="preserve">2021: m4856. doi:</w:t>
+      </w:r>
+      <w:hyperlink r:id="rId51">
+        <w:r>
+          <w:rPr>
+            <w:rStyle w:val="Hyperlink"/>
+          </w:rPr>
+          <w:t xml:space="preserve">10.1136/bmj.m4856</w:t>
+        </w:r>
+      </w:hyperlink>
+      <w:r>
+        <w:t xml:space="preserve">.</w:t>
+      </w:r>
+    </w:p>
+    <w:bookmarkEnd w:id="52"/>
+    <w:bookmarkStart w:id="54" w:name="ref-schneeweiss2019"/>
+    <w:p>
+      <w:pPr>
+        <w:pStyle w:val="Bibliography"/>
+      </w:pPr>
+      <w:r>
+        <w:t xml:space="preserve">2.</w:t>
+      </w:r>
+      <w:r>
+        <w:t xml:space="preserve"> </w:t>
+      </w:r>
+      <w:r>
+        <w:t xml:space="preserve">	</w:t>
+      </w:r>
+      <w:r>
+        <w:t xml:space="preserve">Schneeweiss S, Rassen JA, Brown JS,</w:t>
+      </w:r>
+      <w:r>
+        <w:t xml:space="preserve"> </w:t>
+      </w:r>
+      <w:r>
+        <w:rPr>
+          <w:iCs/>
+          <w:i/>
+        </w:rPr>
+        <w:t xml:space="preserve">et al.</w:t>
+      </w:r>
+      <w:r>
+        <w:t xml:space="preserve"> Graphical Depiction of Longitudinal Study Designs in Health Care Databases.</w:t>
+      </w:r>
+      <w:r>
+        <w:t xml:space="preserve"> </w:t>
+      </w:r>
+      <w:r>
+        <w:rPr>
+          <w:iCs/>
+          <w:i/>
+        </w:rPr>
+        <w:t xml:space="preserve">Annals of Internal Medicine</w:t>
+      </w:r>
+      <w:r>
+        <w:t xml:space="preserve"> </w:t>
+      </w:r>
+      <w:r>
+        <w:t xml:space="preserve">2019;</w:t>
+      </w:r>
+      <w:r>
+        <w:t xml:space="preserve"> </w:t>
+      </w:r>
+      <w:r>
+        <w:rPr>
+          <w:bCs/>
+          <w:b/>
+        </w:rPr>
+        <w:t xml:space="preserve">170</w:t>
+      </w:r>
+      <w:r>
+        <w:t xml:space="preserve">: 398. doi:</w:t>
+      </w:r>
+      <w:hyperlink r:id="rId53">
+        <w:r>
+          <w:rPr>
+            <w:rStyle w:val="Hyperlink"/>
+          </w:rPr>
+          <w:t xml:space="preserve">10.7326/m18-3079</w:t>
+        </w:r>
+      </w:hyperlink>
+      <w:r>
+        <w:t xml:space="preserve">.</w:t>
+      </w:r>
+    </w:p>
+    <w:bookmarkEnd w:id="54"/>
+    <w:bookmarkStart w:id="56" w:name="ref-berger2017"/>
+    <w:p>
+      <w:pPr>
+        <w:pStyle w:val="Bibliography"/>
+      </w:pPr>
+      <w:r>
+        <w:t xml:space="preserve">3.</w:t>
+      </w:r>
+      <w:r>
+        <w:t xml:space="preserve"> </w:t>
+      </w:r>
+      <w:r>
+        <w:t xml:space="preserve">	</w:t>
+      </w:r>
+      <w:r>
+        <w:t xml:space="preserve">Berger ML, Sox H, Willke RJ,</w:t>
+      </w:r>
+      <w:r>
+        <w:t xml:space="preserve"> </w:t>
+      </w:r>
+      <w:r>
+        <w:rPr>
+          <w:iCs/>
+          <w:i/>
+        </w:rPr>
+        <w:t xml:space="preserve">et al.</w:t>
+      </w:r>
+      <w:r>
+        <w:t xml:space="preserve"> Good practices for real-world data studies of treatment and/or comparative effectiveness: Recommendations from the joint ISPOR-ISPE Special Task Force on real-world evidence in health care decision making.</w:t>
+      </w:r>
+      <w:r>
+        <w:t xml:space="preserve"> </w:t>
+      </w:r>
+      <w:r>
+        <w:rPr>
+          <w:iCs/>
+          <w:i/>
+        </w:rPr>
+        <w:t xml:space="preserve">Pharmacoepidemiology and Drug Safety</w:t>
+      </w:r>
+      <w:r>
+        <w:t xml:space="preserve"> </w:t>
+      </w:r>
+      <w:r>
+        <w:t xml:space="preserve">2017;</w:t>
+      </w:r>
+      <w:r>
+        <w:t xml:space="preserve"> </w:t>
+      </w:r>
+      <w:r>
+        <w:rPr>
+          <w:bCs/>
+          <w:b/>
+        </w:rPr>
+        <w:t xml:space="preserve">26</w:t>
+      </w:r>
+      <w:r>
+        <w:t xml:space="preserve">: 1033–1039. doi:</w:t>
+      </w:r>
+      <w:hyperlink r:id="rId55">
+        <w:r>
+          <w:rPr>
+            <w:rStyle w:val="Hyperlink"/>
+          </w:rPr>
+          <w:t xml:space="preserve">10.1002/pds.4297</w:t>
+        </w:r>
+      </w:hyperlink>
+      <w:r>
+        <w:t xml:space="preserve">.</w:t>
+      </w:r>
+    </w:p>
+    <w:bookmarkEnd w:id="56"/>
+    <w:bookmarkStart w:id="58" w:name="ref-wang2022"/>
+    <w:p>
+      <w:pPr>
+        <w:pStyle w:val="Bibliography"/>
+      </w:pPr>
+      <w:r>
+        <w:t xml:space="preserve">4.</w:t>
+      </w:r>
+      <w:r>
+        <w:t xml:space="preserve"> </w:t>
+      </w:r>
+      <w:r>
+        <w:t xml:space="preserve">	</w:t>
+      </w:r>
+      <w:r>
+        <w:t xml:space="preserve">Wang SV, Pottegård A, Crown W,</w:t>
+      </w:r>
+      <w:r>
+        <w:t xml:space="preserve"> </w:t>
+      </w:r>
+      <w:r>
+        <w:rPr>
+          <w:iCs/>
+          <w:i/>
+        </w:rPr>
+        <w:t xml:space="preserve">et al.</w:t>
+      </w:r>
+      <w:r>
+        <w:t xml:space="preserve"> HARmonized Protocol Template to Enhance Reproducibility of hypothesis evaluating real</w:t>
+      </w:r>
+      <w:r>
+        <w:t xml:space="preserve">-</w:t>
+      </w:r>
+      <w:r>
+        <w:t xml:space="preserve">world evidence studies on treatment effects: A good practices report of a joint ISPE/ISPOR task force.</w:t>
+      </w:r>
+      <w:r>
+        <w:t xml:space="preserve"> </w:t>
+      </w:r>
+      <w:r>
+        <w:rPr>
+          <w:iCs/>
+          <w:i/>
+        </w:rPr>
+        <w:t xml:space="preserve">Pharmacoepidemiology and Drug Safety</w:t>
+      </w:r>
+      <w:r>
+        <w:t xml:space="preserve"> </w:t>
+      </w:r>
+      <w:r>
+        <w:t xml:space="preserve">2022;</w:t>
+      </w:r>
+      <w:r>
+        <w:t xml:space="preserve"> </w:t>
+      </w:r>
+      <w:r>
+        <w:rPr>
+          <w:bCs/>
+          <w:b/>
+        </w:rPr>
+        <w:t xml:space="preserve">32</w:t>
+      </w:r>
+      <w:r>
+        <w:t xml:space="preserve">: 44–55. doi:</w:t>
+      </w:r>
+      <w:hyperlink r:id="rId57">
+        <w:r>
+          <w:rPr>
+            <w:rStyle w:val="Hyperlink"/>
+          </w:rPr>
+          <w:t xml:space="preserve">10.1002/pds.5507</w:t>
+        </w:r>
+      </w:hyperlink>
+      <w:r>
+        <w:t xml:space="preserve">.</w:t>
+      </w:r>
+    </w:p>
+    <w:bookmarkEnd w:id="58"/>
+    <w:bookmarkStart w:id="60" w:name="ref-RCore2023"/>
+    <w:p>
+      <w:pPr>
+        <w:pStyle w:val="Bibliography"/>
+      </w:pPr>
+      <w:r>
+        <w:t xml:space="preserve">5.</w:t>
+      </w:r>
+      <w:r>
+        <w:t xml:space="preserve"> </w:t>
+      </w:r>
+      <w:r>
+        <w:t xml:space="preserve">	</w:t>
+      </w:r>
+      <w:r>
+        <w:t xml:space="preserve">R Core Team.</w:t>
+      </w:r>
+      <w:r>
+        <w:t xml:space="preserve"> </w:t>
+      </w:r>
+      <w:r>
+        <w:rPr>
+          <w:iCs/>
+          <w:i/>
+        </w:rPr>
+        <w:t xml:space="preserve">R: A language and environment for statistical computing</w:t>
+      </w:r>
+      <w:r>
+        <w:t xml:space="preserve">. Vienna, Austria: R Foundation for Statistical Computing, 2023. Available at:</w:t>
+      </w:r>
+      <w:r>
+        <w:t xml:space="preserve"> </w:t>
+      </w:r>
+      <w:hyperlink r:id="rId59">
+        <w:r>
+          <w:rPr>
+            <w:rStyle w:val="Hyperlink"/>
+          </w:rPr>
+          <w:t xml:space="preserve">https://www.R-project.org/</w:t>
+        </w:r>
+      </w:hyperlink>
+      <w:r>
+        <w:t xml:space="preserve">.</w:t>
+      </w:r>
+    </w:p>
+    <w:bookmarkEnd w:id="60"/>
+    <w:bookmarkStart w:id="62" w:name="ref-almugbel2017"/>
+    <w:p>
+      <w:pPr>
+        <w:pStyle w:val="Bibliography"/>
+      </w:pPr>
+      <w:r>
+        <w:t xml:space="preserve">6.</w:t>
+      </w:r>
+      <w:r>
+        <w:t xml:space="preserve"> </w:t>
+      </w:r>
+      <w:r>
+        <w:t xml:space="preserve">	</w:t>
+      </w:r>
+      <w:r>
+        <w:t xml:space="preserve">Almugbel R, Hung L-H, Hu J,</w:t>
+      </w:r>
+      <w:r>
+        <w:t xml:space="preserve"> </w:t>
+      </w:r>
+      <w:r>
+        <w:rPr>
+          <w:iCs/>
+          <w:i/>
+        </w:rPr>
+        <w:t xml:space="preserve">et al.</w:t>
+      </w:r>
+      <w:r>
+        <w:t xml:space="preserve"> Reproducible Bioconductor workflows using browser-based interactive notebooks and containers.</w:t>
+      </w:r>
+      <w:r>
+        <w:t xml:space="preserve"> </w:t>
+      </w:r>
+      <w:r>
+        <w:rPr>
+          <w:iCs/>
+          <w:i/>
+        </w:rPr>
+        <w:t xml:space="preserve">Journal of the American Medical Informatics Association</w:t>
+      </w:r>
+      <w:r>
+        <w:t xml:space="preserve"> </w:t>
+      </w:r>
+      <w:r>
+        <w:t xml:space="preserve">2017;</w:t>
+      </w:r>
+      <w:r>
+        <w:t xml:space="preserve"> </w:t>
+      </w:r>
+      <w:r>
+        <w:rPr>
+          <w:bCs/>
+          <w:b/>
+        </w:rPr>
+        <w:t xml:space="preserve">25</w:t>
+      </w:r>
+      <w:r>
+        <w:t xml:space="preserve">: 4–12. doi:</w:t>
+      </w:r>
+      <w:hyperlink r:id="rId61">
+        <w:r>
+          <w:rPr>
+            <w:rStyle w:val="Hyperlink"/>
+          </w:rPr>
+          <w:t xml:space="preserve">10.1093/jamia/ocx120</w:t>
+        </w:r>
+      </w:hyperlink>
+      <w:r>
+        <w:t xml:space="preserve">.</w:t>
+      </w:r>
+    </w:p>
+    <w:bookmarkEnd w:id="62"/>
+    <w:bookmarkStart w:id="64" w:name="ref-mammoliti2021"/>
+    <w:p>
+      <w:pPr>
+        <w:pStyle w:val="Bibliography"/>
+      </w:pPr>
+      <w:r>
+        <w:t xml:space="preserve">7.</w:t>
+      </w:r>
+      <w:r>
+        <w:t xml:space="preserve"> </w:t>
+      </w:r>
+      <w:r>
+        <w:t xml:space="preserve">	</w:t>
+      </w:r>
+      <w:r>
+        <w:t xml:space="preserve">Mammoliti A, Smirnov P, Nakano M,</w:t>
+      </w:r>
+      <w:r>
+        <w:t xml:space="preserve"> </w:t>
+      </w:r>
+      <w:r>
+        <w:rPr>
+          <w:iCs/>
+          <w:i/>
+        </w:rPr>
+        <w:t xml:space="preserve">et al.</w:t>
+      </w:r>
+      <w:r>
+        <w:t xml:space="preserve"> Orchestrating and sharing large multimodal data for transparent and reproducible research.</w:t>
+      </w:r>
+      <w:r>
+        <w:t xml:space="preserve"> </w:t>
+      </w:r>
+      <w:r>
+        <w:rPr>
+          <w:iCs/>
+          <w:i/>
+        </w:rPr>
+        <w:t xml:space="preserve">Nature Communications</w:t>
+      </w:r>
+      <w:r>
+        <w:t xml:space="preserve"> </w:t>
+      </w:r>
+      <w:r>
+        <w:t xml:space="preserve">2021;</w:t>
+      </w:r>
+      <w:r>
+        <w:t xml:space="preserve"> </w:t>
+      </w:r>
+      <w:r>
+        <w:rPr>
+          <w:bCs/>
+          <w:b/>
+        </w:rPr>
+        <w:t xml:space="preserve">12</w:t>
+      </w:r>
+      <w:r>
+        <w:t xml:space="preserve">. doi:</w:t>
+      </w:r>
+      <w:hyperlink r:id="rId63">
+        <w:r>
+          <w:rPr>
+            <w:rStyle w:val="Hyperlink"/>
+          </w:rPr>
+          <w:t xml:space="preserve">10.1038/s41467-021-25974-w</w:t>
+        </w:r>
+      </w:hyperlink>
+      <w:r>
+        <w:t xml:space="preserve">.</w:t>
+      </w:r>
+    </w:p>
+    <w:bookmarkEnd w:id="64"/>
+    <w:bookmarkStart w:id="66" w:name="ref-russell2018"/>
+    <w:p>
+      <w:pPr>
+        <w:pStyle w:val="Bibliography"/>
+      </w:pPr>
+      <w:r>
+        <w:t xml:space="preserve">8.</w:t>
+      </w:r>
+      <w:r>
+        <w:t xml:space="preserve"> </w:t>
+      </w:r>
+      <w:r>
+        <w:t xml:space="preserve">	</w:t>
+      </w:r>
+      <w:r>
+        <w:t xml:space="preserve">Russell PH, Johnson RL, Ananthan S, Harnke B, Carlson NE. A large-scale analysis of bioinformatics code on GitHub. Qin Z (ed.).</w:t>
+      </w:r>
+      <w:r>
+        <w:t xml:space="preserve"> </w:t>
+      </w:r>
+      <w:r>
+        <w:rPr>
+          <w:iCs/>
+          <w:i/>
+        </w:rPr>
+        <w:t xml:space="preserve">PLOS ONE</w:t>
+      </w:r>
+      <w:r>
+        <w:t xml:space="preserve"> </w:t>
+      </w:r>
+      <w:r>
+        <w:t xml:space="preserve">2018;</w:t>
+      </w:r>
+      <w:r>
+        <w:t xml:space="preserve"> </w:t>
+      </w:r>
+      <w:r>
+        <w:rPr>
+          <w:bCs/>
+          <w:b/>
+        </w:rPr>
+        <w:t xml:space="preserve">13</w:t>
+      </w:r>
+      <w:r>
+        <w:t xml:space="preserve">: e0205898. doi:</w:t>
+      </w:r>
+      <w:hyperlink r:id="rId65">
+        <w:r>
+          <w:rPr>
+            <w:rStyle w:val="Hyperlink"/>
+          </w:rPr>
+          <w:t xml:space="preserve">10.1371/journal.pone.0205898</w:t>
+        </w:r>
+      </w:hyperlink>
+      <w:r>
+        <w:t xml:space="preserve">.</w:t>
+      </w:r>
+    </w:p>
+    <w:bookmarkEnd w:id="66"/>
+    <w:bookmarkStart w:id="68" w:name="ref-bakken2019"/>
+    <w:p>
+      <w:pPr>
+        <w:pStyle w:val="Bibliography"/>
+      </w:pPr>
+      <w:r>
+        <w:t xml:space="preserve">9.</w:t>
+      </w:r>
+      <w:r>
+        <w:t xml:space="preserve"> </w:t>
+      </w:r>
+      <w:r>
+        <w:t xml:space="preserve">	</w:t>
+      </w:r>
+      <w:r>
+        <w:t xml:space="preserve">Bakken S. The journey to transparency, reproducibility, and replicability.</w:t>
+      </w:r>
+      <w:r>
+        <w:t xml:space="preserve"> </w:t>
+      </w:r>
+      <w:r>
+        <w:rPr>
+          <w:iCs/>
+          <w:i/>
+        </w:rPr>
+        <w:t xml:space="preserve">Journal of the American Medical Informatics Association</w:t>
+      </w:r>
+      <w:r>
+        <w:t xml:space="preserve"> </w:t>
+      </w:r>
+      <w:r>
+        <w:t xml:space="preserve">2019;</w:t>
+      </w:r>
+      <w:r>
+        <w:t xml:space="preserve"> </w:t>
+      </w:r>
+      <w:r>
+        <w:rPr>
+          <w:bCs/>
+          <w:b/>
+        </w:rPr>
+        <w:t xml:space="preserve">26</w:t>
+      </w:r>
+      <w:r>
+        <w:t xml:space="preserve">: 185–187. doi:</w:t>
+      </w:r>
+      <w:hyperlink r:id="rId67">
+        <w:r>
+          <w:rPr>
+            <w:rStyle w:val="Hyperlink"/>
+          </w:rPr>
+          <w:t xml:space="preserve">10.1093/jamia/ocz007</w:t>
+        </w:r>
+      </w:hyperlink>
+      <w:r>
+        <w:t xml:space="preserve">.</w:t>
+      </w:r>
+    </w:p>
+    <w:bookmarkEnd w:id="68"/>
+    <w:bookmarkStart w:id="70" w:name="ref-garcía-closas2023"/>
+    <w:p>
+      <w:pPr>
+        <w:pStyle w:val="Bibliography"/>
+      </w:pPr>
+      <w:r>
+        <w:t xml:space="preserve">10.</w:t>
+      </w:r>
+      <w:r>
+        <w:t xml:space="preserve"> </w:t>
+      </w:r>
+      <w:r>
+        <w:t xml:space="preserve">	</w:t>
+      </w:r>
+      <w:r>
+        <w:t xml:space="preserve">García-Closas M, Ahearn TU, Gaudet MM,</w:t>
+      </w:r>
+      <w:r>
+        <w:t xml:space="preserve"> </w:t>
+      </w:r>
+      <w:r>
+        <w:rPr>
+          <w:iCs/>
+          <w:i/>
+        </w:rPr>
+        <w:t xml:space="preserve">et al.</w:t>
+      </w:r>
+      <w:r>
+        <w:t xml:space="preserve"> Moving Toward Findable, Accessible, Interoperable, Reusable Practices in Epidemiologic Research.</w:t>
+      </w:r>
+      <w:r>
+        <w:t xml:space="preserve"> </w:t>
+      </w:r>
+      <w:r>
+        <w:rPr>
+          <w:iCs/>
+          <w:i/>
+        </w:rPr>
+        <w:t xml:space="preserve">American Journal of Epidemiology</w:t>
+      </w:r>
+      <w:r>
+        <w:t xml:space="preserve"> </w:t>
+      </w:r>
+      <w:r>
+        <w:t xml:space="preserve">2023;</w:t>
+      </w:r>
+      <w:r>
+        <w:t xml:space="preserve"> </w:t>
+      </w:r>
+      <w:r>
+        <w:rPr>
+          <w:bCs/>
+          <w:b/>
+        </w:rPr>
+        <w:t xml:space="preserve">192</w:t>
+      </w:r>
+      <w:r>
+        <w:t xml:space="preserve">: 995–1005. doi:</w:t>
+      </w:r>
+      <w:hyperlink r:id="rId69">
+        <w:r>
+          <w:rPr>
+            <w:rStyle w:val="Hyperlink"/>
+          </w:rPr>
+          <w:t xml:space="preserve">10.1093/aje/kwad040</w:t>
+        </w:r>
+      </w:hyperlink>
+      <w:r>
+        <w:t xml:space="preserve">.</w:t>
+      </w:r>
+    </w:p>
+    <w:bookmarkEnd w:id="70"/>
+    <w:bookmarkStart w:id="72" w:name="ref-ram2013"/>
+    <w:p>
+      <w:pPr>
+        <w:pStyle w:val="Bibliography"/>
+      </w:pPr>
+      <w:r>
+        <w:t xml:space="preserve">11.</w:t>
+      </w:r>
+      <w:r>
+        <w:t xml:space="preserve"> </w:t>
+      </w:r>
+      <w:r>
+        <w:t xml:space="preserve">	</w:t>
+      </w:r>
+      <w:r>
+        <w:t xml:space="preserve">Ram K. Git can facilitate greater reproducibility and increased transparency in science.</w:t>
+      </w:r>
+      <w:r>
+        <w:t xml:space="preserve"> </w:t>
+      </w:r>
+      <w:r>
+        <w:rPr>
+          <w:iCs/>
+          <w:i/>
+        </w:rPr>
+        <w:t xml:space="preserve">Source Code for Biology and Medicine</w:t>
+      </w:r>
+      <w:r>
+        <w:t xml:space="preserve"> </w:t>
+      </w:r>
+      <w:r>
+        <w:t xml:space="preserve">2013;</w:t>
+      </w:r>
+      <w:r>
+        <w:t xml:space="preserve"> </w:t>
+      </w:r>
+      <w:r>
+        <w:rPr>
+          <w:bCs/>
+          <w:b/>
+        </w:rPr>
+        <w:t xml:space="preserve">8</w:t>
+      </w:r>
+      <w:r>
+        <w:t xml:space="preserve">. doi:</w:t>
+      </w:r>
+      <w:hyperlink r:id="rId71">
+        <w:r>
+          <w:rPr>
+            <w:rStyle w:val="Hyperlink"/>
+          </w:rPr>
+          <w:t xml:space="preserve">10.1186/1751-0473-8-7</w:t>
+        </w:r>
+      </w:hyperlink>
+      <w:r>
+        <w:t xml:space="preserve">.</w:t>
+      </w:r>
+    </w:p>
+    <w:bookmarkEnd w:id="72"/>
+    <w:bookmarkStart w:id="74" w:name="ref-blischak2016"/>
+    <w:p>
+      <w:pPr>
+        <w:pStyle w:val="Bibliography"/>
+      </w:pPr>
+      <w:r>
+        <w:t xml:space="preserve">12.</w:t>
+      </w:r>
+      <w:r>
+        <w:t xml:space="preserve"> </w:t>
+      </w:r>
+      <w:r>
+        <w:t xml:space="preserve">	</w:t>
+      </w:r>
+      <w:r>
+        <w:t xml:space="preserve">Blischak JD, Davenport ER, Wilson G. A Quick Introduction to Version Control with Git and GitHub. Ouellette F (ed.).</w:t>
+      </w:r>
+      <w:r>
+        <w:t xml:space="preserve"> </w:t>
+      </w:r>
+      <w:r>
+        <w:rPr>
+          <w:iCs/>
+          <w:i/>
+        </w:rPr>
+        <w:t xml:space="preserve">PLOS Computational Biology</w:t>
+      </w:r>
+      <w:r>
+        <w:t xml:space="preserve"> </w:t>
+      </w:r>
+      <w:r>
+        <w:t xml:space="preserve">2016;</w:t>
+      </w:r>
+      <w:r>
+        <w:t xml:space="preserve"> </w:t>
+      </w:r>
+      <w:r>
+        <w:rPr>
+          <w:bCs/>
+          <w:b/>
+        </w:rPr>
+        <w:t xml:space="preserve">12</w:t>
+      </w:r>
+      <w:r>
+        <w:t xml:space="preserve">: e1004668. doi:</w:t>
+      </w:r>
+      <w:hyperlink r:id="rId73">
+        <w:r>
+          <w:rPr>
+            <w:rStyle w:val="Hyperlink"/>
+          </w:rPr>
+          <w:t xml:space="preserve">10.1371/journal.pcbi.1004668</w:t>
+        </w:r>
+      </w:hyperlink>
+      <w:r>
+        <w:t xml:space="preserve">.</w:t>
+      </w:r>
+    </w:p>
+    <w:bookmarkEnd w:id="74"/>
+    <w:bookmarkStart w:id="75" w:name="ref-chacon2014pro"/>
+    <w:p>
+      <w:pPr>
+        <w:pStyle w:val="Bibliography"/>
+      </w:pPr>
+      <w:r>
+        <w:t xml:space="preserve">13.</w:t>
+      </w:r>
+      <w:r>
+        <w:t xml:space="preserve"> </w:t>
+      </w:r>
+      <w:r>
+        <w:t xml:space="preserve">	</w:t>
+      </w:r>
+      <w:r>
+        <w:t xml:space="preserve">Chacon S, Straub B.</w:t>
+      </w:r>
+      <w:r>
+        <w:t xml:space="preserve"> </w:t>
+      </w:r>
+      <w:r>
+        <w:rPr>
+          <w:iCs/>
+          <w:i/>
+        </w:rPr>
+        <w:t xml:space="preserve">Pro git</w:t>
+      </w:r>
+      <w:r>
+        <w:t xml:space="preserve">. Springer Nature, 2014.</w:t>
+      </w:r>
+    </w:p>
+    <w:bookmarkEnd w:id="75"/>
+    <w:bookmarkStart w:id="77" w:name="ref-tidyverse"/>
+    <w:p>
+      <w:pPr>
+        <w:pStyle w:val="Bibliography"/>
+      </w:pPr>
+      <w:r>
+        <w:t xml:space="preserve">14.</w:t>
+      </w:r>
+      <w:r>
+        <w:t xml:space="preserve"> </w:t>
+      </w:r>
+      <w:r>
+        <w:t xml:space="preserve">	</w:t>
+      </w:r>
+      <w:r>
+        <w:t xml:space="preserve">Wickham H, Averick M, Bryan J,</w:t>
+      </w:r>
+      <w:r>
+        <w:t xml:space="preserve"> </w:t>
+      </w:r>
+      <w:r>
+        <w:rPr>
+          <w:iCs/>
+          <w:i/>
+        </w:rPr>
+        <w:t xml:space="preserve">et al.</w:t>
+      </w:r>
+      <w:r>
+        <w:t xml:space="preserve"> Welcome to the</w:t>
+      </w:r>
+      <w:r>
+        <w:t xml:space="preserve"> </w:t>
+      </w:r>
+      <w:r>
+        <w:t xml:space="preserve">tidyverse</w:t>
+      </w:r>
+      <w:r>
+        <w:t xml:space="preserve">. 2019;</w:t>
+      </w:r>
+      <w:r>
+        <w:t xml:space="preserve"> </w:t>
+      </w:r>
+      <w:r>
+        <w:rPr>
+          <w:bCs/>
+          <w:b/>
+        </w:rPr>
+        <w:t xml:space="preserve">4</w:t>
+      </w:r>
+      <w:r>
+        <w:t xml:space="preserve">: 1686. doi:</w:t>
+      </w:r>
+      <w:hyperlink r:id="rId76">
+        <w:r>
+          <w:rPr>
+            <w:rStyle w:val="Hyperlink"/>
+          </w:rPr>
+          <w:t xml:space="preserve">10.21105/joss.01686</w:t>
+        </w:r>
+      </w:hyperlink>
+      <w:r>
+        <w:t xml:space="preserve">.</w:t>
+      </w:r>
+    </w:p>
+    <w:bookmarkEnd w:id="77"/>
+    <w:bookmarkStart w:id="79" w:name="ref-MatchIt"/>
+    <w:p>
+      <w:pPr>
+        <w:pStyle w:val="Bibliography"/>
+      </w:pPr>
+      <w:r>
+        <w:t xml:space="preserve">15.</w:t>
+      </w:r>
+      <w:r>
+        <w:t xml:space="preserve"> </w:t>
+      </w:r>
+      <w:r>
+        <w:t xml:space="preserve">	</w:t>
+      </w:r>
+      <w:r>
+        <w:t xml:space="preserve">Ho DE, Imai K, King G, Stuart EA.</w:t>
+      </w:r>
+      <w:r>
+        <w:t xml:space="preserve"> </w:t>
+      </w:r>
+      <w:r>
+        <w:t xml:space="preserve">MatchIt</w:t>
+      </w:r>
+      <w:r>
+        <w:t xml:space="preserve">: Nonparametric preprocessing for parametric causal inference. 2011;</w:t>
+      </w:r>
+      <w:r>
+        <w:t xml:space="preserve"> </w:t>
+      </w:r>
+      <w:r>
+        <w:rPr>
+          <w:bCs/>
+          <w:b/>
+        </w:rPr>
+        <w:t xml:space="preserve">42</w:t>
+      </w:r>
+      <w:r>
+        <w:t xml:space="preserve">. doi:</w:t>
+      </w:r>
+      <w:hyperlink r:id="rId78">
+        <w:r>
+          <w:rPr>
+            <w:rStyle w:val="Hyperlink"/>
+          </w:rPr>
+          <w:t xml:space="preserve">10.18637/jss.v042.i08</w:t>
+        </w:r>
+      </w:hyperlink>
+      <w:r>
+        <w:t xml:space="preserve">.</w:t>
+      </w:r>
+    </w:p>
+    <w:bookmarkEnd w:id="79"/>
+    <w:bookmarkStart w:id="81" w:name="ref-boettiger2017a"/>
+    <w:p>
+      <w:pPr>
+        <w:pStyle w:val="Bibliography"/>
+      </w:pPr>
+      <w:r>
+        <w:t xml:space="preserve">16.</w:t>
+      </w:r>
+      <w:r>
+        <w:t xml:space="preserve"> </w:t>
+      </w:r>
+      <w:r>
+        <w:t xml:space="preserve">	</w:t>
+      </w:r>
+      <w:r>
+        <w:t xml:space="preserve">Boettiger C, Eddelbuettel D. An Introduction to Rocker: Docker Containers for R.</w:t>
+      </w:r>
+      <w:r>
+        <w:t xml:space="preserve"> </w:t>
+      </w:r>
+      <w:r>
+        <w:rPr>
+          <w:iCs/>
+          <w:i/>
+        </w:rPr>
+        <w:t xml:space="preserve">The R Journal</w:t>
+      </w:r>
+      <w:r>
+        <w:t xml:space="preserve"> </w:t>
+      </w:r>
+      <w:r>
+        <w:t xml:space="preserve">2017;</w:t>
+      </w:r>
+      <w:r>
+        <w:t xml:space="preserve"> </w:t>
+      </w:r>
+      <w:r>
+        <w:rPr>
+          <w:bCs/>
+          <w:b/>
+        </w:rPr>
+        <w:t xml:space="preserve">9</w:t>
+      </w:r>
+      <w:r>
+        <w:t xml:space="preserve">: 527. doi:</w:t>
+      </w:r>
+      <w:hyperlink r:id="rId80">
+        <w:r>
+          <w:rPr>
+            <w:rStyle w:val="Hyperlink"/>
+          </w:rPr>
+          <w:t xml:space="preserve">10.32614/rj-2017-065</w:t>
+        </w:r>
+      </w:hyperlink>
+      <w:r>
+        <w:t xml:space="preserve">.</w:t>
+      </w:r>
+    </w:p>
+    <w:bookmarkEnd w:id="81"/>
+    <w:bookmarkStart w:id="83" w:name="ref-nüst2020"/>
+    <w:p>
+      <w:pPr>
+        <w:pStyle w:val="Bibliography"/>
+      </w:pPr>
+      <w:r>
+        <w:t xml:space="preserve">17.</w:t>
+      </w:r>
+      <w:r>
+        <w:t xml:space="preserve"> </w:t>
+      </w:r>
+      <w:r>
+        <w:t xml:space="preserve">	</w:t>
+      </w:r>
+      <w:r>
+        <w:t xml:space="preserve">Nüst D, Eddelbuettel D, Bennett D,</w:t>
+      </w:r>
+      <w:r>
+        <w:t xml:space="preserve"> </w:t>
+      </w:r>
+      <w:r>
+        <w:rPr>
+          <w:iCs/>
+          <w:i/>
+        </w:rPr>
+        <w:t xml:space="preserve">et al.</w:t>
+      </w:r>
+      <w:r>
+        <w:t xml:space="preserve"> The Rockerverse: Packages and Applications for Containerisation with R.</w:t>
+      </w:r>
+      <w:r>
+        <w:t xml:space="preserve"> </w:t>
+      </w:r>
+      <w:r>
+        <w:rPr>
+          <w:iCs/>
+          <w:i/>
+        </w:rPr>
+        <w:t xml:space="preserve">The R Journal</w:t>
+      </w:r>
+      <w:r>
+        <w:t xml:space="preserve"> </w:t>
+      </w:r>
+      <w:r>
+        <w:t xml:space="preserve">2020;</w:t>
+      </w:r>
+      <w:r>
+        <w:t xml:space="preserve"> </w:t>
+      </w:r>
+      <w:r>
+        <w:rPr>
+          <w:bCs/>
+          <w:b/>
+        </w:rPr>
+        <w:t xml:space="preserve">12</w:t>
+      </w:r>
+      <w:r>
+        <w:t xml:space="preserve">: 437. doi:</w:t>
+      </w:r>
+      <w:hyperlink r:id="rId82">
+        <w:r>
+          <w:rPr>
+            <w:rStyle w:val="Hyperlink"/>
+          </w:rPr>
+          <w:t xml:space="preserve">10.32614/rj-2020-007</w:t>
+        </w:r>
+      </w:hyperlink>
+      <w:r>
+        <w:t xml:space="preserve">.</w:t>
+      </w:r>
+    </w:p>
+    <w:bookmarkEnd w:id="83"/>
+    <w:bookmarkStart w:id="85" w:name="ref-renv"/>
+    <w:p>
+      <w:pPr>
+        <w:pStyle w:val="Bibliography"/>
+      </w:pPr>
+      <w:r>
+        <w:t xml:space="preserve">18.</w:t>
+      </w:r>
+      <w:r>
+        <w:t xml:space="preserve"> </w:t>
+      </w:r>
+      <w:r>
+        <w:t xml:space="preserve">	</w:t>
+      </w:r>
+      <w:r>
+        <w:t xml:space="preserve">Ushey K. Renv: Project environments. 2022. Available at:</w:t>
+      </w:r>
+      <w:r>
+        <w:t xml:space="preserve"> </w:t>
+      </w:r>
+      <w:hyperlink r:id="rId84">
+        <w:r>
+          <w:rPr>
+            <w:rStyle w:val="Hyperlink"/>
+          </w:rPr>
+          <w:t xml:space="preserve">https://CRAN.R-project.org/package=renv</w:t>
+        </w:r>
+      </w:hyperlink>
+      <w:r>
+        <w:t xml:space="preserve">.</w:t>
+      </w:r>
+    </w:p>
+    <w:bookmarkEnd w:id="85"/>
+    <w:bookmarkStart w:id="87" w:name="ref-ohdsi2019book"/>
+    <w:p>
+      <w:pPr>
+        <w:pStyle w:val="Bibliography"/>
+      </w:pPr>
+      <w:r>
+        <w:t xml:space="preserve">19.</w:t>
+      </w:r>
+      <w:r>
+        <w:t xml:space="preserve"> </w:t>
+      </w:r>
+      <w:r>
+        <w:t xml:space="preserve">	</w:t>
+      </w:r>
+      <w:r>
+        <w:t xml:space="preserve">OHDSI.</w:t>
+      </w:r>
+      <w:r>
+        <w:t xml:space="preserve"> </w:t>
+      </w:r>
+      <w:r>
+        <w:rPr>
+          <w:iCs/>
+          <w:i/>
+        </w:rPr>
+        <w:t xml:space="preserve">The book of OHDSI: Observational health data sciences and informatics</w:t>
+      </w:r>
+      <w:r>
+        <w:t xml:space="preserve">. OHDSI, 2019. Available at:</w:t>
+      </w:r>
+      <w:r>
+        <w:t xml:space="preserve"> </w:t>
+      </w:r>
+      <w:hyperlink r:id="rId86">
+        <w:r>
+          <w:rPr>
+            <w:rStyle w:val="Hyperlink"/>
+          </w:rPr>
+          <w:t xml:space="preserve">https://ohdsi.github.io/TheBookOfOhdsi/</w:t>
+        </w:r>
+      </w:hyperlink>
+      <w:r>
+        <w:t xml:space="preserve">.</w:t>
+      </w:r>
+    </w:p>
+    <w:bookmarkEnd w:id="87"/>
+    <w:bookmarkStart w:id="89" w:name="ref-orsini2020"/>
+    <w:p>
+      <w:pPr>
+        <w:pStyle w:val="Bibliography"/>
+      </w:pPr>
+      <w:r>
+        <w:t xml:space="preserve">20.</w:t>
+      </w:r>
+      <w:r>
+        <w:t xml:space="preserve"> </w:t>
+      </w:r>
+      <w:r>
+        <w:t xml:space="preserve">	</w:t>
+      </w:r>
+      <w:r>
+        <w:t xml:space="preserve">Orsini LS, Monz B, Mullins CD,</w:t>
+      </w:r>
+      <w:r>
+        <w:t xml:space="preserve"> </w:t>
+      </w:r>
+      <w:r>
+        <w:rPr>
+          <w:iCs/>
+          <w:i/>
+        </w:rPr>
+        <w:t xml:space="preserve">et al.</w:t>
+      </w:r>
+      <w:r>
+        <w:t xml:space="preserve"> Improving transparency to build trust in real</w:t>
+      </w:r>
+      <w:r>
+        <w:t xml:space="preserve">-</w:t>
+      </w:r>
+      <w:r>
+        <w:t xml:space="preserve">world secondary data studies for hypothesis testing</w:t>
+      </w:r>
+      <w:r>
+        <w:t xml:space="preserve">Why, what, and how: recommendations and a road map from the real</w:t>
+      </w:r>
+      <w:r>
+        <w:t xml:space="preserve">-</w:t>
+      </w:r>
+      <w:r>
+        <w:t xml:space="preserve">world evidence transparency initiative.</w:t>
+      </w:r>
+      <w:r>
+        <w:t xml:space="preserve"> </w:t>
+      </w:r>
+      <w:r>
+        <w:rPr>
+          <w:iCs/>
+          <w:i/>
+        </w:rPr>
+        <w:t xml:space="preserve">Pharmacoepidemiology and Drug Safety</w:t>
+      </w:r>
+      <w:r>
+        <w:t xml:space="preserve"> </w:t>
+      </w:r>
+      <w:r>
+        <w:t xml:space="preserve">2020;</w:t>
+      </w:r>
+      <w:r>
+        <w:t xml:space="preserve"> </w:t>
+      </w:r>
+      <w:r>
+        <w:rPr>
+          <w:bCs/>
+          <w:b/>
+        </w:rPr>
+        <w:t xml:space="preserve">29</w:t>
+      </w:r>
+      <w:r>
+        <w:t xml:space="preserve">: 1504–1513. doi:</w:t>
+      </w:r>
+      <w:hyperlink r:id="rId88">
+        <w:r>
+          <w:rPr>
+            <w:rStyle w:val="Hyperlink"/>
+          </w:rPr>
+          <w:t xml:space="preserve">10.1002/pds.5079</w:t>
+        </w:r>
+      </w:hyperlink>
+      <w:r>
+        <w:t xml:space="preserve">.</w:t>
+      </w:r>
+    </w:p>
+    <w:bookmarkEnd w:id="89"/>
+    <w:bookmarkEnd w:id="90"/>
     <w:p>
       <w:r>
         <w:br w:type="page"/>
       </w:r>
     </w:p>
-    <w:bookmarkEnd w:id="51"/>
-    <w:bookmarkStart w:id="52" w:name="tables"/>
+    <w:bookmarkEnd w:id="91"/>
+    <w:bookmarkStart w:id="116" w:name="figures"/>
     <w:p>
       <w:pPr>
         <w:pStyle w:val="Heading1"/>
       </w:pPr>
       <w:r>
-        <w:t xml:space="preserve">5. Tables</w:t>
-      </w:r>
-    </w:p>
-    <w:p>
-      <w:pPr>
-        <w:pStyle w:val="FirstParagraph"/>
-      </w:pPr>
-      <w:r>
-        <w:t xml:space="preserve">Create a table with most important git commands</w:t>
-      </w:r>
-    </w:p>
-    <w:bookmarkEnd w:id="52"/>
-    <w:bookmarkStart w:id="73" w:name="figures"/>
-    <w:p>
-      <w:pPr>
-        <w:pStyle w:val="Heading1"/>
-      </w:pPr>
-      <w:r>
-        <w:t xml:space="preserve">6. Figures</w:t>
+        <w:t xml:space="preserve">Figures</w:t>
       </w:r>
     </w:p>
     <w:tbl>
@@ -3341,7 +4789,7 @@
       <w:tr>
         <w:tc>
           <w:tcPr/>
-          <w:bookmarkStart w:id="56" w:name="fig-RStudio-gui"/>
+          <w:bookmarkStart w:id="95" w:name="fig-RStudio-gui"/>
           <w:p>
             <w:pPr>
               <w:jc w:val="center"/>
@@ -3351,18 +4799,18 @@
                 <wp:inline>
                   <wp:extent cx="2971800" cy="7102415"/>
                   <wp:effectExtent b="0" l="0" r="0" t="0"/>
-                  <wp:docPr descr="" title="" id="54" name="Picture"/>
+                  <wp:docPr descr="" title="" id="93" name="Picture"/>
                   <a:graphic>
                     <a:graphicData uri="http://schemas.openxmlformats.org/drawingml/2006/picture">
                       <pic:pic>
                         <pic:nvPicPr>
-                          <pic:cNvPr descr="../figures/Figure_1_RStudio_init.png" id="55" name="Picture"/>
+                          <pic:cNvPr descr="../figures/Figure_1_RStudio_init.png" id="94" name="Picture"/>
                           <pic:cNvPicPr>
                             <a:picLocks noChangeArrowheads="1" noChangeAspect="1"/>
                           </pic:cNvPicPr>
                         </pic:nvPicPr>
                         <pic:blipFill>
-                          <a:blip r:embed="rId53"/>
+                          <a:blip r:embed="rId92"/>
                           <a:stretch>
                             <a:fillRect/>
                           </a:stretch>
@@ -3399,10 +4847,10 @@
               <w:pStyle w:val="ImageCaption"/>
             </w:pPr>
             <w:r>
-              <w:t xml:space="preserve">Figure 1: Clone a remote repository using the RStudio graphical user interface.</w:t>
+              <w:t xml:space="preserve">Figure 1: Steps to clone a remote repository using the RStudio graphical user interface.</w:t>
             </w:r>
           </w:p>
-          <w:bookmarkEnd w:id="56"/>
+          <w:bookmarkEnd w:id="95"/>
         </w:tc>
       </w:tr>
     </w:tbl>
@@ -3424,7 +4872,7 @@
       <w:tr>
         <w:tc>
           <w:tcPr/>
-          <w:bookmarkStart w:id="60" w:name="fig-structure"/>
+          <w:bookmarkStart w:id="99" w:name="fig-structure"/>
           <w:p>
             <w:pPr>
               <w:jc w:val="center"/>
@@ -3434,18 +4882,18 @@
                 <wp:inline>
                   <wp:extent cx="3566160" cy="5823377"/>
                   <wp:effectExtent b="0" l="0" r="0" t="0"/>
-                  <wp:docPr descr="" title="" id="58" name="Picture"/>
+                  <wp:docPr descr="" title="" id="97" name="Picture"/>
                   <a:graphic>
                     <a:graphicData uri="http://schemas.openxmlformats.org/drawingml/2006/picture">
                       <pic:pic>
                         <pic:nvPicPr>
-                          <pic:cNvPr descr="../figures/Figure_2_repo_structure.png" id="59" name="Picture"/>
+                          <pic:cNvPr descr="../figures/Figure_2_repo_structure.png" id="98" name="Picture"/>
                           <pic:cNvPicPr>
                             <a:picLocks noChangeArrowheads="1" noChangeAspect="1"/>
                           </pic:cNvPicPr>
                         </pic:nvPicPr>
                         <pic:blipFill>
-                          <a:blip r:embed="rId57"/>
+                          <a:blip r:embed="rId96"/>
                           <a:stretch>
                             <a:fillRect/>
                           </a:stretch>
@@ -3485,7 +4933,7 @@
               <w:t xml:space="preserve">Figure 2: Minimal example of a transparent repository structure containing relevant study documents</w:t>
             </w:r>
           </w:p>
-          <w:bookmarkEnd w:id="60"/>
+          <w:bookmarkEnd w:id="99"/>
         </w:tc>
       </w:tr>
     </w:tbl>
@@ -3507,7 +4955,7 @@
       <w:tr>
         <w:tc>
           <w:tcPr/>
-          <w:bookmarkStart w:id="64" w:name="fig-workflow"/>
+          <w:bookmarkStart w:id="103" w:name="fig-workflow"/>
           <w:p>
             <w:pPr>
               <w:jc w:val="center"/>
@@ -3517,18 +4965,18 @@
                 <wp:inline>
                   <wp:extent cx="5943600" cy="4301154"/>
                   <wp:effectExtent b="0" l="0" r="0" t="0"/>
-                  <wp:docPr descr="" title="" id="62" name="Picture"/>
+                  <wp:docPr descr="" title="" id="101" name="Picture"/>
                   <a:graphic>
                     <a:graphicData uri="http://schemas.openxmlformats.org/drawingml/2006/picture">
                       <pic:pic>
                         <pic:nvPicPr>
-                          <pic:cNvPr descr="../figures/Figure_3_workflow.png" id="63" name="Picture"/>
+                          <pic:cNvPr descr="../figures/Figure_3_workflow.png" id="102" name="Picture"/>
                           <pic:cNvPicPr>
                             <a:picLocks noChangeArrowheads="1" noChangeAspect="1"/>
                           </pic:cNvPicPr>
                         </pic:nvPicPr>
                         <pic:blipFill>
-                          <a:blip r:embed="rId61"/>
+                          <a:blip r:embed="rId100"/>
                           <a:stretch>
                             <a:fillRect/>
                           </a:stretch>
@@ -3568,7 +5016,7 @@
               <w:t xml:space="preserve">Figure 3: Overview of a basic Git workflow.</w:t>
             </w:r>
           </w:p>
-          <w:bookmarkEnd w:id="64"/>
+          <w:bookmarkEnd w:id="103"/>
         </w:tc>
       </w:tr>
     </w:tbl>
@@ -3590,7 +5038,7 @@
       <w:tr>
         <w:tc>
           <w:tcPr/>
-          <w:bookmarkStart w:id="68" w:name="fig-stage-commit-RStudio-gui"/>
+          <w:bookmarkStart w:id="107" w:name="fig-stage-commit-RStudio-gui"/>
           <w:p>
             <w:pPr>
               <w:jc w:val="center"/>
@@ -3600,18 +5048,18 @@
                 <wp:inline>
                   <wp:extent cx="5943600" cy="3043123"/>
                   <wp:effectExtent b="0" l="0" r="0" t="0"/>
-                  <wp:docPr descr="" title="" id="66" name="Picture"/>
+                  <wp:docPr descr="" title="" id="105" name="Picture"/>
                   <a:graphic>
                     <a:graphicData uri="http://schemas.openxmlformats.org/drawingml/2006/picture">
                       <pic:pic>
                         <pic:nvPicPr>
-                          <pic:cNvPr descr="../figures/Figure_4_stage_commit.png" id="67" name="Picture"/>
+                          <pic:cNvPr descr="../figures/Figure_4_stage_commit.png" id="106" name="Picture"/>
                           <pic:cNvPicPr>
                             <a:picLocks noChangeArrowheads="1" noChangeAspect="1"/>
                           </pic:cNvPicPr>
                         </pic:nvPicPr>
                         <pic:blipFill>
-                          <a:blip r:embed="rId65"/>
+                          <a:blip r:embed="rId104"/>
                           <a:stretch>
                             <a:fillRect/>
                           </a:stretch>
@@ -3669,7 +5117,7 @@
               <w:t xml:space="preserve">is selected and staged. All changes performed in this file can be viewed in the window below with green highlighted lines indicating additions and red highlighted lines deletions from the prior version. In this case, a title was added to a propensity score plot which is also expressed in the commit message.</w:t>
             </w:r>
           </w:p>
-          <w:bookmarkEnd w:id="68"/>
+          <w:bookmarkEnd w:id="107"/>
         </w:tc>
       </w:tr>
     </w:tbl>
@@ -3691,7 +5139,7 @@
       <w:tr>
         <w:tc>
           <w:tcPr/>
-          <w:bookmarkStart w:id="72" w:name="fig-collaborate"/>
+          <w:bookmarkStart w:id="111" w:name="fig-collaborate"/>
           <w:p>
             <w:pPr>
               <w:jc w:val="center"/>
@@ -3701,18 +5149,18 @@
                 <wp:inline>
                   <wp:extent cx="5943600" cy="3343275"/>
                   <wp:effectExtent b="0" l="0" r="0" t="0"/>
-                  <wp:docPr descr="" title="" id="70" name="Picture"/>
+                  <wp:docPr descr="" title="" id="109" name="Picture"/>
                   <a:graphic>
                     <a:graphicData uri="http://schemas.openxmlformats.org/drawingml/2006/picture">
                       <pic:pic>
                         <pic:nvPicPr>
-                          <pic:cNvPr descr="../figures/Figure_5_collaboration.png" id="71" name="Picture"/>
+                          <pic:cNvPr descr="../figures/Figure_5_collaboration.png" id="110" name="Picture"/>
                           <pic:cNvPicPr>
                             <a:picLocks noChangeArrowheads="1" noChangeAspect="1"/>
                           </pic:cNvPicPr>
                         </pic:nvPicPr>
                         <pic:blipFill>
-                          <a:blip r:embed="rId69"/>
+                          <a:blip r:embed="rId108"/>
                           <a:stretch>
                             <a:fillRect/>
                           </a:stretch>
@@ -3752,7 +5200,7 @@
               <w:t xml:space="preserve">Figure 5: Git in connection with remote repositories (e.g., GitHub or GitLab) can signficantly improve collaboration across project members.</w:t>
             </w:r>
           </w:p>
-          <w:bookmarkEnd w:id="72"/>
+          <w:bookmarkEnd w:id="111"/>
         </w:tc>
       </w:tr>
     </w:tbl>
@@ -3761,1111 +5209,85 @@
         <w:br w:type="page"/>
       </w:r>
     </w:p>
-    <w:bookmarkEnd w:id="73"/>
-    <w:bookmarkStart w:id="110" w:name="references"/>
-    <w:p>
-      <w:pPr>
-        <w:pStyle w:val="Heading1"/>
-      </w:pPr>
-      <w:r>
-        <w:t xml:space="preserve">References</w:t>
-      </w:r>
-    </w:p>
-    <w:bookmarkStart w:id="109" w:name="refs"/>
-    <w:bookmarkStart w:id="75" w:name="ref-wang2021"/>
-    <w:p>
-      <w:pPr>
-        <w:pStyle w:val="Bibliography"/>
-      </w:pPr>
-      <w:r>
-        <w:t xml:space="preserve">1.</w:t>
-      </w:r>
-      <w:r>
-        <w:t xml:space="preserve"> </w:t>
-      </w:r>
-      <w:r>
-        <w:t xml:space="preserve">	</w:t>
-      </w:r>
-      <w:r>
-        <w:t xml:space="preserve">Wang SV, Pinheiro S, Hua W,</w:t>
-      </w:r>
-      <w:r>
-        <w:t xml:space="preserve"> </w:t>
-      </w:r>
-      <w:r>
-        <w:rPr>
-          <w:iCs/>
-          <w:i/>
-        </w:rPr>
-        <w:t xml:space="preserve">et al.</w:t>
-      </w:r>
-      <w:r>
-        <w:t xml:space="preserve"> STaRT-RWE: structured template for planning and reporting on the implementation of real world evidence studies.</w:t>
-      </w:r>
-      <w:r>
-        <w:t xml:space="preserve"> </w:t>
-      </w:r>
-      <w:r>
-        <w:rPr>
-          <w:iCs/>
-          <w:i/>
-        </w:rPr>
-        <w:t xml:space="preserve">BMJ</w:t>
-      </w:r>
-      <w:r>
-        <w:t xml:space="preserve"> </w:t>
-      </w:r>
-      <w:r>
-        <w:t xml:space="preserve">2021: m4856. doi:</w:t>
-      </w:r>
-      <w:hyperlink r:id="rId74">
-        <w:r>
-          <w:rPr>
-            <w:rStyle w:val="Hyperlink"/>
-          </w:rPr>
-          <w:t xml:space="preserve">10.1136/bmj.m4856</w:t>
-        </w:r>
-      </w:hyperlink>
-      <w:r>
-        <w:t xml:space="preserve">.</w:t>
-      </w:r>
-    </w:p>
-    <w:bookmarkEnd w:id="75"/>
-    <w:bookmarkStart w:id="77" w:name="ref-schneeweiss2019"/>
-    <w:p>
-      <w:pPr>
-        <w:pStyle w:val="Bibliography"/>
-      </w:pPr>
-      <w:r>
-        <w:t xml:space="preserve">2.</w:t>
-      </w:r>
-      <w:r>
-        <w:t xml:space="preserve"> </w:t>
-      </w:r>
-      <w:r>
-        <w:t xml:space="preserve">	</w:t>
-      </w:r>
-      <w:r>
-        <w:t xml:space="preserve">Schneeweiss S, Rassen JA, Brown JS,</w:t>
-      </w:r>
-      <w:r>
-        <w:t xml:space="preserve"> </w:t>
-      </w:r>
-      <w:r>
-        <w:rPr>
-          <w:iCs/>
-          <w:i/>
-        </w:rPr>
-        <w:t xml:space="preserve">et al.</w:t>
-      </w:r>
-      <w:r>
-        <w:t xml:space="preserve"> Graphical Depiction of Longitudinal Study Designs in Health Care Databases.</w:t>
-      </w:r>
-      <w:r>
-        <w:t xml:space="preserve"> </w:t>
-      </w:r>
-      <w:r>
-        <w:rPr>
-          <w:iCs/>
-          <w:i/>
-        </w:rPr>
-        <w:t xml:space="preserve">Annals of Internal Medicine</w:t>
-      </w:r>
-      <w:r>
-        <w:t xml:space="preserve"> </w:t>
-      </w:r>
-      <w:r>
-        <w:t xml:space="preserve">2019;</w:t>
-      </w:r>
-      <w:r>
-        <w:t xml:space="preserve"> </w:t>
-      </w:r>
-      <w:r>
-        <w:rPr>
-          <w:bCs/>
-          <w:b/>
-        </w:rPr>
-        <w:t xml:space="preserve">170</w:t>
-      </w:r>
-      <w:r>
-        <w:t xml:space="preserve">: 398. doi:</w:t>
-      </w:r>
-      <w:hyperlink r:id="rId76">
-        <w:r>
-          <w:rPr>
-            <w:rStyle w:val="Hyperlink"/>
-          </w:rPr>
-          <w:t xml:space="preserve">10.7326/m18-3079</w:t>
-        </w:r>
-      </w:hyperlink>
-      <w:r>
-        <w:t xml:space="preserve">.</w:t>
-      </w:r>
-    </w:p>
-    <w:bookmarkEnd w:id="77"/>
-    <w:bookmarkStart w:id="79" w:name="ref-berger2017"/>
-    <w:p>
-      <w:pPr>
-        <w:pStyle w:val="Bibliography"/>
-      </w:pPr>
-      <w:r>
-        <w:t xml:space="preserve">3.</w:t>
-      </w:r>
-      <w:r>
-        <w:t xml:space="preserve"> </w:t>
-      </w:r>
-      <w:r>
-        <w:t xml:space="preserve">	</w:t>
-      </w:r>
-      <w:r>
-        <w:t xml:space="preserve">Berger ML, Sox H, Willke RJ,</w:t>
-      </w:r>
-      <w:r>
-        <w:t xml:space="preserve"> </w:t>
-      </w:r>
-      <w:r>
-        <w:rPr>
-          <w:iCs/>
-          <w:i/>
-        </w:rPr>
-        <w:t xml:space="preserve">et al.</w:t>
-      </w:r>
-      <w:r>
-        <w:t xml:space="preserve"> Good practices for real-world data studies of treatment and/or comparative effectiveness: Recommendations from the joint ISPOR-ISPE Special Task Force on real-world evidence in health care decision making.</w:t>
-      </w:r>
-      <w:r>
-        <w:t xml:space="preserve"> </w:t>
-      </w:r>
-      <w:r>
-        <w:rPr>
-          <w:iCs/>
-          <w:i/>
-        </w:rPr>
-        <w:t xml:space="preserve">Pharmacoepidemiology and Drug Safety</w:t>
-      </w:r>
-      <w:r>
-        <w:t xml:space="preserve"> </w:t>
-      </w:r>
-      <w:r>
-        <w:t xml:space="preserve">2017;</w:t>
-      </w:r>
-      <w:r>
-        <w:t xml:space="preserve"> </w:t>
-      </w:r>
-      <w:r>
-        <w:rPr>
-          <w:bCs/>
-          <w:b/>
-        </w:rPr>
-        <w:t xml:space="preserve">26</w:t>
-      </w:r>
-      <w:r>
-        <w:t xml:space="preserve">: 1033–1039. doi:</w:t>
-      </w:r>
-      <w:hyperlink r:id="rId78">
-        <w:r>
-          <w:rPr>
-            <w:rStyle w:val="Hyperlink"/>
-          </w:rPr>
-          <w:t xml:space="preserve">10.1002/pds.4297</w:t>
-        </w:r>
-      </w:hyperlink>
-      <w:r>
-        <w:t xml:space="preserve">.</w:t>
-      </w:r>
-    </w:p>
-    <w:bookmarkEnd w:id="79"/>
-    <w:bookmarkStart w:id="81" w:name="ref-wang2022"/>
-    <w:p>
-      <w:pPr>
-        <w:pStyle w:val="Bibliography"/>
-      </w:pPr>
-      <w:r>
-        <w:t xml:space="preserve">4.</w:t>
-      </w:r>
-      <w:r>
-        <w:t xml:space="preserve"> </w:t>
-      </w:r>
-      <w:r>
-        <w:t xml:space="preserve">	</w:t>
-      </w:r>
-      <w:r>
-        <w:t xml:space="preserve">Wang SV, Pottegård A, Crown W,</w:t>
-      </w:r>
-      <w:r>
-        <w:t xml:space="preserve"> </w:t>
-      </w:r>
-      <w:r>
-        <w:rPr>
-          <w:iCs/>
-          <w:i/>
-        </w:rPr>
-        <w:t xml:space="preserve">et al.</w:t>
-      </w:r>
-      <w:r>
-        <w:t xml:space="preserve"> HARmonized Protocol Template to Enhance Reproducibility of hypothesis evaluating real</w:t>
-      </w:r>
-      <w:r>
-        <w:t xml:space="preserve">-</w:t>
-      </w:r>
-      <w:r>
-        <w:t xml:space="preserve">world evidence studies on treatment effects: A good practices report of a joint ISPE/ISPOR task force.</w:t>
-      </w:r>
-      <w:r>
-        <w:t xml:space="preserve"> </w:t>
-      </w:r>
-      <w:r>
-        <w:rPr>
-          <w:iCs/>
-          <w:i/>
-        </w:rPr>
-        <w:t xml:space="preserve">Pharmacoepidemiology and Drug Safety</w:t>
-      </w:r>
-      <w:r>
-        <w:t xml:space="preserve"> </w:t>
-      </w:r>
-      <w:r>
-        <w:t xml:space="preserve">2022;</w:t>
-      </w:r>
-      <w:r>
-        <w:t xml:space="preserve"> </w:t>
-      </w:r>
-      <w:r>
-        <w:rPr>
-          <w:bCs/>
-          <w:b/>
-        </w:rPr>
-        <w:t xml:space="preserve">32</w:t>
-      </w:r>
-      <w:r>
-        <w:t xml:space="preserve">: 44–55. doi:</w:t>
-      </w:r>
-      <w:hyperlink r:id="rId80">
-        <w:r>
-          <w:rPr>
-            <w:rStyle w:val="Hyperlink"/>
-          </w:rPr>
-          <w:t xml:space="preserve">10.1002/pds.5507</w:t>
-        </w:r>
-      </w:hyperlink>
-      <w:r>
-        <w:t xml:space="preserve">.</w:t>
-      </w:r>
-    </w:p>
-    <w:bookmarkEnd w:id="81"/>
-    <w:bookmarkStart w:id="83" w:name="ref-RCore2023"/>
-    <w:p>
-      <w:pPr>
-        <w:pStyle w:val="Bibliography"/>
-      </w:pPr>
-      <w:r>
-        <w:t xml:space="preserve">5.</w:t>
-      </w:r>
-      <w:r>
-        <w:t xml:space="preserve"> </w:t>
-      </w:r>
-      <w:r>
-        <w:t xml:space="preserve">	</w:t>
-      </w:r>
-      <w:r>
-        <w:t xml:space="preserve">R Core Team.</w:t>
-      </w:r>
-      <w:r>
-        <w:t xml:space="preserve"> </w:t>
-      </w:r>
-      <w:r>
-        <w:rPr>
-          <w:iCs/>
-          <w:i/>
-        </w:rPr>
-        <w:t xml:space="preserve">R: A language and environment for statistical computing</w:t>
-      </w:r>
-      <w:r>
-        <w:t xml:space="preserve">. Vienna, Austria: R Foundation for Statistical Computing, 2023. Available at:</w:t>
-      </w:r>
-      <w:r>
-        <w:t xml:space="preserve"> </w:t>
-      </w:r>
-      <w:hyperlink r:id="rId82">
-        <w:r>
-          <w:rPr>
-            <w:rStyle w:val="Hyperlink"/>
-          </w:rPr>
-          <w:t xml:space="preserve">https://www.R-project.org/</w:t>
-        </w:r>
-      </w:hyperlink>
-      <w:r>
-        <w:t xml:space="preserve">.</w:t>
-      </w:r>
-    </w:p>
-    <w:bookmarkEnd w:id="83"/>
-    <w:bookmarkStart w:id="85" w:name="ref-almugbel2017"/>
-    <w:p>
-      <w:pPr>
-        <w:pStyle w:val="Bibliography"/>
-      </w:pPr>
-      <w:r>
-        <w:t xml:space="preserve">6.</w:t>
-      </w:r>
-      <w:r>
-        <w:t xml:space="preserve"> </w:t>
-      </w:r>
-      <w:r>
-        <w:t xml:space="preserve">	</w:t>
-      </w:r>
-      <w:r>
-        <w:t xml:space="preserve">Almugbel R, Hung L-H, Hu J,</w:t>
-      </w:r>
-      <w:r>
-        <w:t xml:space="preserve"> </w:t>
-      </w:r>
-      <w:r>
-        <w:rPr>
-          <w:iCs/>
-          <w:i/>
-        </w:rPr>
-        <w:t xml:space="preserve">et al.</w:t>
-      </w:r>
-      <w:r>
-        <w:t xml:space="preserve"> Reproducible Bioconductor workflows using browser-based interactive notebooks and containers.</w:t>
-      </w:r>
-      <w:r>
-        <w:t xml:space="preserve"> </w:t>
-      </w:r>
-      <w:r>
-        <w:rPr>
-          <w:iCs/>
-          <w:i/>
-        </w:rPr>
-        <w:t xml:space="preserve">Journal of the American Medical Informatics Association</w:t>
-      </w:r>
-      <w:r>
-        <w:t xml:space="preserve"> </w:t>
-      </w:r>
-      <w:r>
-        <w:t xml:space="preserve">2017;</w:t>
-      </w:r>
-      <w:r>
-        <w:t xml:space="preserve"> </w:t>
-      </w:r>
-      <w:r>
-        <w:rPr>
-          <w:bCs/>
-          <w:b/>
-        </w:rPr>
-        <w:t xml:space="preserve">25</w:t>
-      </w:r>
-      <w:r>
-        <w:t xml:space="preserve">: 4–12. doi:</w:t>
-      </w:r>
-      <w:hyperlink r:id="rId84">
-        <w:r>
-          <w:rPr>
-            <w:rStyle w:val="Hyperlink"/>
-          </w:rPr>
-          <w:t xml:space="preserve">10.1093/jamia/ocx120</w:t>
-        </w:r>
-      </w:hyperlink>
-      <w:r>
-        <w:t xml:space="preserve">.</w:t>
-      </w:r>
-    </w:p>
-    <w:bookmarkEnd w:id="85"/>
-    <w:bookmarkStart w:id="87" w:name="ref-mammoliti2021"/>
-    <w:p>
-      <w:pPr>
-        <w:pStyle w:val="Bibliography"/>
-      </w:pPr>
-      <w:r>
-        <w:t xml:space="preserve">7.</w:t>
-      </w:r>
-      <w:r>
-        <w:t xml:space="preserve"> </w:t>
-      </w:r>
-      <w:r>
-        <w:t xml:space="preserve">	</w:t>
-      </w:r>
-      <w:r>
-        <w:t xml:space="preserve">Mammoliti A, Smirnov P, Nakano M,</w:t>
-      </w:r>
-      <w:r>
-        <w:t xml:space="preserve"> </w:t>
-      </w:r>
-      <w:r>
-        <w:rPr>
-          <w:iCs/>
-          <w:i/>
-        </w:rPr>
-        <w:t xml:space="preserve">et al.</w:t>
-      </w:r>
-      <w:r>
-        <w:t xml:space="preserve"> Orchestrating and sharing large multimodal data for transparent and reproducible research.</w:t>
-      </w:r>
-      <w:r>
-        <w:t xml:space="preserve"> </w:t>
-      </w:r>
-      <w:r>
-        <w:rPr>
-          <w:iCs/>
-          <w:i/>
-        </w:rPr>
-        <w:t xml:space="preserve">Nature Communications</w:t>
-      </w:r>
-      <w:r>
-        <w:t xml:space="preserve"> </w:t>
-      </w:r>
-      <w:r>
-        <w:t xml:space="preserve">2021;</w:t>
-      </w:r>
-      <w:r>
-        <w:t xml:space="preserve"> </w:t>
-      </w:r>
-      <w:r>
-        <w:rPr>
-          <w:bCs/>
-          <w:b/>
-        </w:rPr>
-        <w:t xml:space="preserve">12</w:t>
-      </w:r>
-      <w:r>
-        <w:t xml:space="preserve">. doi:</w:t>
-      </w:r>
-      <w:hyperlink r:id="rId86">
-        <w:r>
-          <w:rPr>
-            <w:rStyle w:val="Hyperlink"/>
-          </w:rPr>
-          <w:t xml:space="preserve">10.1038/s41467-021-25974-w</w:t>
-        </w:r>
-      </w:hyperlink>
-      <w:r>
-        <w:t xml:space="preserve">.</w:t>
-      </w:r>
-    </w:p>
-    <w:bookmarkEnd w:id="87"/>
-    <w:bookmarkStart w:id="89" w:name="ref-russell2018"/>
-    <w:p>
-      <w:pPr>
-        <w:pStyle w:val="Bibliography"/>
-      </w:pPr>
-      <w:r>
-        <w:t xml:space="preserve">8.</w:t>
-      </w:r>
-      <w:r>
-        <w:t xml:space="preserve"> </w:t>
-      </w:r>
-      <w:r>
-        <w:t xml:space="preserve">	</w:t>
-      </w:r>
-      <w:r>
-        <w:t xml:space="preserve">Russell PH, Johnson RL, Ananthan S, Harnke B, Carlson NE. A large-scale analysis of bioinformatics code on GitHub. Qin Z (ed.).</w:t>
-      </w:r>
-      <w:r>
-        <w:t xml:space="preserve"> </w:t>
-      </w:r>
-      <w:r>
-        <w:rPr>
-          <w:iCs/>
-          <w:i/>
-        </w:rPr>
-        <w:t xml:space="preserve">PLOS ONE</w:t>
-      </w:r>
-      <w:r>
-        <w:t xml:space="preserve"> </w:t>
-      </w:r>
-      <w:r>
-        <w:t xml:space="preserve">2018;</w:t>
-      </w:r>
-      <w:r>
-        <w:t xml:space="preserve"> </w:t>
-      </w:r>
-      <w:r>
-        <w:rPr>
-          <w:bCs/>
-          <w:b/>
-        </w:rPr>
-        <w:t xml:space="preserve">13</w:t>
-      </w:r>
-      <w:r>
-        <w:t xml:space="preserve">: e0205898. doi:</w:t>
-      </w:r>
-      <w:hyperlink r:id="rId88">
-        <w:r>
-          <w:rPr>
-            <w:rStyle w:val="Hyperlink"/>
-          </w:rPr>
-          <w:t xml:space="preserve">10.1371/journal.pone.0205898</w:t>
-        </w:r>
-      </w:hyperlink>
-      <w:r>
-        <w:t xml:space="preserve">.</w:t>
-      </w:r>
-    </w:p>
-    <w:bookmarkEnd w:id="89"/>
-    <w:bookmarkStart w:id="91" w:name="ref-bakken2019"/>
-    <w:p>
-      <w:pPr>
-        <w:pStyle w:val="Bibliography"/>
-      </w:pPr>
-      <w:r>
-        <w:t xml:space="preserve">9.</w:t>
-      </w:r>
-      <w:r>
-        <w:t xml:space="preserve"> </w:t>
-      </w:r>
-      <w:r>
-        <w:t xml:space="preserve">	</w:t>
-      </w:r>
-      <w:r>
-        <w:t xml:space="preserve">Bakken S. The journey to transparency, reproducibility, and replicability.</w:t>
-      </w:r>
-      <w:r>
-        <w:t xml:space="preserve"> </w:t>
-      </w:r>
-      <w:r>
-        <w:rPr>
-          <w:iCs/>
-          <w:i/>
-        </w:rPr>
-        <w:t xml:space="preserve">Journal of the American Medical Informatics Association</w:t>
-      </w:r>
-      <w:r>
-        <w:t xml:space="preserve"> </w:t>
-      </w:r>
-      <w:r>
-        <w:t xml:space="preserve">2019;</w:t>
-      </w:r>
-      <w:r>
-        <w:t xml:space="preserve"> </w:t>
-      </w:r>
-      <w:r>
-        <w:rPr>
-          <w:bCs/>
-          <w:b/>
-        </w:rPr>
-        <w:t xml:space="preserve">26</w:t>
-      </w:r>
-      <w:r>
-        <w:t xml:space="preserve">: 185–187. doi:</w:t>
-      </w:r>
-      <w:hyperlink r:id="rId90">
-        <w:r>
-          <w:rPr>
-            <w:rStyle w:val="Hyperlink"/>
-          </w:rPr>
-          <w:t xml:space="preserve">10.1093/jamia/ocz007</w:t>
-        </w:r>
-      </w:hyperlink>
-      <w:r>
-        <w:t xml:space="preserve">.</w:t>
-      </w:r>
-    </w:p>
-    <w:bookmarkEnd w:id="91"/>
-    <w:bookmarkStart w:id="93" w:name="ref-garcía-closas2023"/>
-    <w:p>
-      <w:pPr>
-        <w:pStyle w:val="Bibliography"/>
-      </w:pPr>
-      <w:r>
-        <w:t xml:space="preserve">10.</w:t>
-      </w:r>
-      <w:r>
-        <w:t xml:space="preserve"> </w:t>
-      </w:r>
-      <w:r>
-        <w:t xml:space="preserve">	</w:t>
-      </w:r>
-      <w:r>
-        <w:t xml:space="preserve">García-Closas M, Ahearn TU, Gaudet MM,</w:t>
-      </w:r>
-      <w:r>
-        <w:t xml:space="preserve"> </w:t>
-      </w:r>
-      <w:r>
-        <w:rPr>
-          <w:iCs/>
-          <w:i/>
-        </w:rPr>
-        <w:t xml:space="preserve">et al.</w:t>
-      </w:r>
-      <w:r>
-        <w:t xml:space="preserve"> Moving Toward Findable, Accessible, Interoperable, Reusable Practices in Epidemiologic Research.</w:t>
-      </w:r>
-      <w:r>
-        <w:t xml:space="preserve"> </w:t>
-      </w:r>
-      <w:r>
-        <w:rPr>
-          <w:iCs/>
-          <w:i/>
-        </w:rPr>
-        <w:t xml:space="preserve">American Journal of Epidemiology</w:t>
-      </w:r>
-      <w:r>
-        <w:t xml:space="preserve"> </w:t>
-      </w:r>
-      <w:r>
-        <w:t xml:space="preserve">2023;</w:t>
-      </w:r>
-      <w:r>
-        <w:t xml:space="preserve"> </w:t>
-      </w:r>
-      <w:r>
-        <w:rPr>
-          <w:bCs/>
-          <w:b/>
-        </w:rPr>
-        <w:t xml:space="preserve">192</w:t>
-      </w:r>
-      <w:r>
-        <w:t xml:space="preserve">: 995–1005. doi:</w:t>
-      </w:r>
-      <w:hyperlink r:id="rId92">
-        <w:r>
-          <w:rPr>
-            <w:rStyle w:val="Hyperlink"/>
-          </w:rPr>
-          <w:t xml:space="preserve">10.1093/aje/kwad040</w:t>
-        </w:r>
-      </w:hyperlink>
-      <w:r>
-        <w:t xml:space="preserve">.</w:t>
-      </w:r>
-    </w:p>
-    <w:bookmarkEnd w:id="93"/>
-    <w:bookmarkStart w:id="95" w:name="ref-ram2013"/>
-    <w:p>
-      <w:pPr>
-        <w:pStyle w:val="Bibliography"/>
-      </w:pPr>
-      <w:r>
-        <w:t xml:space="preserve">11.</w:t>
-      </w:r>
-      <w:r>
-        <w:t xml:space="preserve"> </w:t>
-      </w:r>
-      <w:r>
-        <w:t xml:space="preserve">	</w:t>
-      </w:r>
-      <w:r>
-        <w:t xml:space="preserve">Ram K. Git can facilitate greater reproducibility and increased transparency in science.</w:t>
-      </w:r>
-      <w:r>
-        <w:t xml:space="preserve"> </w:t>
-      </w:r>
-      <w:r>
-        <w:rPr>
-          <w:iCs/>
-          <w:i/>
-        </w:rPr>
-        <w:t xml:space="preserve">Source Code for Biology and Medicine</w:t>
-      </w:r>
-      <w:r>
-        <w:t xml:space="preserve"> </w:t>
-      </w:r>
-      <w:r>
-        <w:t xml:space="preserve">2013;</w:t>
-      </w:r>
-      <w:r>
-        <w:t xml:space="preserve"> </w:t>
-      </w:r>
-      <w:r>
-        <w:rPr>
-          <w:bCs/>
-          <w:b/>
-        </w:rPr>
-        <w:t xml:space="preserve">8</w:t>
-      </w:r>
-      <w:r>
-        <w:t xml:space="preserve">. doi:</w:t>
-      </w:r>
-      <w:hyperlink r:id="rId94">
-        <w:r>
-          <w:rPr>
-            <w:rStyle w:val="Hyperlink"/>
-          </w:rPr>
-          <w:t xml:space="preserve">10.1186/1751-0473-8-7</w:t>
-        </w:r>
-      </w:hyperlink>
-      <w:r>
-        <w:t xml:space="preserve">.</w:t>
-      </w:r>
-    </w:p>
-    <w:bookmarkEnd w:id="95"/>
-    <w:bookmarkStart w:id="97" w:name="ref-blischak2016"/>
-    <w:p>
-      <w:pPr>
-        <w:pStyle w:val="Bibliography"/>
-      </w:pPr>
-      <w:r>
-        <w:t xml:space="preserve">12.</w:t>
-      </w:r>
-      <w:r>
-        <w:t xml:space="preserve"> </w:t>
-      </w:r>
-      <w:r>
-        <w:t xml:space="preserve">	</w:t>
-      </w:r>
-      <w:r>
-        <w:t xml:space="preserve">Blischak JD, Davenport ER, Wilson G. A Quick Introduction to Version Control with Git and GitHub. Ouellette F (ed.).</w:t>
-      </w:r>
-      <w:r>
-        <w:t xml:space="preserve"> </w:t>
-      </w:r>
-      <w:r>
-        <w:rPr>
-          <w:iCs/>
-          <w:i/>
-        </w:rPr>
-        <w:t xml:space="preserve">PLOS Computational Biology</w:t>
-      </w:r>
-      <w:r>
-        <w:t xml:space="preserve"> </w:t>
-      </w:r>
-      <w:r>
-        <w:t xml:space="preserve">2016;</w:t>
-      </w:r>
-      <w:r>
-        <w:t xml:space="preserve"> </w:t>
-      </w:r>
-      <w:r>
-        <w:rPr>
-          <w:bCs/>
-          <w:b/>
-        </w:rPr>
-        <w:t xml:space="preserve">12</w:t>
-      </w:r>
-      <w:r>
-        <w:t xml:space="preserve">: e1004668. doi:</w:t>
-      </w:r>
-      <w:hyperlink r:id="rId96">
-        <w:r>
-          <w:rPr>
-            <w:rStyle w:val="Hyperlink"/>
-          </w:rPr>
-          <w:t xml:space="preserve">10.1371/journal.pcbi.1004668</w:t>
-        </w:r>
-      </w:hyperlink>
-      <w:r>
-        <w:t xml:space="preserve">.</w:t>
-      </w:r>
-    </w:p>
-    <w:bookmarkEnd w:id="97"/>
-    <w:bookmarkStart w:id="98" w:name="ref-chacon2014pro"/>
-    <w:p>
-      <w:pPr>
-        <w:pStyle w:val="Bibliography"/>
-      </w:pPr>
-      <w:r>
-        <w:t xml:space="preserve">13.</w:t>
-      </w:r>
-      <w:r>
-        <w:t xml:space="preserve"> </w:t>
-      </w:r>
-      <w:r>
-        <w:t xml:space="preserve">	</w:t>
-      </w:r>
-      <w:r>
-        <w:t xml:space="preserve">Chacon S, Straub B.</w:t>
-      </w:r>
-      <w:r>
-        <w:t xml:space="preserve"> </w:t>
-      </w:r>
-      <w:r>
-        <w:rPr>
-          <w:iCs/>
-          <w:i/>
-        </w:rPr>
-        <w:t xml:space="preserve">Pro git</w:t>
-      </w:r>
-      <w:r>
-        <w:t xml:space="preserve">. Springer Nature, 2014.</w:t>
-      </w:r>
-    </w:p>
-    <w:bookmarkEnd w:id="98"/>
-    <w:bookmarkStart w:id="100" w:name="ref-tidyverse"/>
-    <w:p>
-      <w:pPr>
-        <w:pStyle w:val="Bibliography"/>
-      </w:pPr>
-      <w:r>
-        <w:t xml:space="preserve">14.</w:t>
-      </w:r>
-      <w:r>
-        <w:t xml:space="preserve"> </w:t>
-      </w:r>
-      <w:r>
-        <w:t xml:space="preserve">	</w:t>
-      </w:r>
-      <w:r>
-        <w:t xml:space="preserve">Wickham H, Averick M, Bryan J,</w:t>
-      </w:r>
-      <w:r>
-        <w:t xml:space="preserve"> </w:t>
-      </w:r>
-      <w:r>
-        <w:rPr>
-          <w:iCs/>
-          <w:i/>
-        </w:rPr>
-        <w:t xml:space="preserve">et al.</w:t>
-      </w:r>
-      <w:r>
-        <w:t xml:space="preserve"> Welcome to the</w:t>
-      </w:r>
-      <w:r>
-        <w:t xml:space="preserve"> </w:t>
-      </w:r>
-      <w:r>
-        <w:t xml:space="preserve">tidyverse</w:t>
-      </w:r>
-      <w:r>
-        <w:t xml:space="preserve">. 2019;</w:t>
-      </w:r>
-      <w:r>
-        <w:t xml:space="preserve"> </w:t>
-      </w:r>
-      <w:r>
-        <w:rPr>
-          <w:bCs/>
-          <w:b/>
-        </w:rPr>
-        <w:t xml:space="preserve">4</w:t>
-      </w:r>
-      <w:r>
-        <w:t xml:space="preserve">: 1686. doi:</w:t>
-      </w:r>
-      <w:hyperlink r:id="rId99">
-        <w:r>
-          <w:rPr>
-            <w:rStyle w:val="Hyperlink"/>
-          </w:rPr>
-          <w:t xml:space="preserve">10.21105/joss.01686</w:t>
-        </w:r>
-      </w:hyperlink>
-      <w:r>
-        <w:t xml:space="preserve">.</w:t>
-      </w:r>
-    </w:p>
-    <w:bookmarkEnd w:id="100"/>
-    <w:bookmarkStart w:id="102" w:name="ref-MatchIt"/>
-    <w:p>
-      <w:pPr>
-        <w:pStyle w:val="Bibliography"/>
-      </w:pPr>
-      <w:r>
-        <w:t xml:space="preserve">15.</w:t>
-      </w:r>
-      <w:r>
-        <w:t xml:space="preserve"> </w:t>
-      </w:r>
-      <w:r>
-        <w:t xml:space="preserve">	</w:t>
-      </w:r>
-      <w:r>
-        <w:t xml:space="preserve">Ho DE, Imai K, King G, Stuart EA.</w:t>
-      </w:r>
-      <w:r>
-        <w:t xml:space="preserve"> </w:t>
-      </w:r>
-      <w:r>
-        <w:t xml:space="preserve">MatchIt</w:t>
-      </w:r>
-      <w:r>
-        <w:t xml:space="preserve">: Nonparametric preprocessing for parametric causal inference. 2011;</w:t>
-      </w:r>
-      <w:r>
-        <w:t xml:space="preserve"> </w:t>
-      </w:r>
-      <w:r>
-        <w:rPr>
-          <w:bCs/>
-          <w:b/>
-        </w:rPr>
-        <w:t xml:space="preserve">42</w:t>
-      </w:r>
-      <w:r>
-        <w:t xml:space="preserve">. doi:</w:t>
-      </w:r>
-      <w:hyperlink r:id="rId101">
-        <w:r>
-          <w:rPr>
-            <w:rStyle w:val="Hyperlink"/>
-          </w:rPr>
-          <w:t xml:space="preserve">10.18637/jss.v042.i08</w:t>
-        </w:r>
-      </w:hyperlink>
-      <w:r>
-        <w:t xml:space="preserve">.</w:t>
-      </w:r>
-    </w:p>
-    <w:bookmarkEnd w:id="102"/>
-    <w:bookmarkStart w:id="104" w:name="ref-boettiger2017a"/>
-    <w:p>
-      <w:pPr>
-        <w:pStyle w:val="Bibliography"/>
-      </w:pPr>
-      <w:r>
-        <w:t xml:space="preserve">16.</w:t>
-      </w:r>
-      <w:r>
-        <w:t xml:space="preserve"> </w:t>
-      </w:r>
-      <w:r>
-        <w:t xml:space="preserve">	</w:t>
-      </w:r>
-      <w:r>
-        <w:t xml:space="preserve">Boettiger C, Eddelbuettel D. An Introduction to Rocker: Docker Containers for R.</w:t>
-      </w:r>
-      <w:r>
-        <w:t xml:space="preserve"> </w:t>
-      </w:r>
-      <w:r>
-        <w:rPr>
-          <w:iCs/>
-          <w:i/>
-        </w:rPr>
-        <w:t xml:space="preserve">The R Journal</w:t>
-      </w:r>
-      <w:r>
-        <w:t xml:space="preserve"> </w:t>
-      </w:r>
-      <w:r>
-        <w:t xml:space="preserve">2017;</w:t>
-      </w:r>
-      <w:r>
-        <w:t xml:space="preserve"> </w:t>
-      </w:r>
-      <w:r>
-        <w:rPr>
-          <w:bCs/>
-          <w:b/>
-        </w:rPr>
-        <w:t xml:space="preserve">9</w:t>
-      </w:r>
-      <w:r>
-        <w:t xml:space="preserve">: 527. doi:</w:t>
-      </w:r>
-      <w:hyperlink r:id="rId103">
-        <w:r>
-          <w:rPr>
-            <w:rStyle w:val="Hyperlink"/>
-          </w:rPr>
-          <w:t xml:space="preserve">10.32614/rj-2017-065</w:t>
-        </w:r>
-      </w:hyperlink>
-      <w:r>
-        <w:t xml:space="preserve">.</w:t>
-      </w:r>
-    </w:p>
-    <w:bookmarkEnd w:id="104"/>
-    <w:bookmarkStart w:id="106" w:name="ref-nüst2020"/>
-    <w:p>
-      <w:pPr>
-        <w:pStyle w:val="Bibliography"/>
-      </w:pPr>
-      <w:r>
-        <w:t xml:space="preserve">17.</w:t>
-      </w:r>
-      <w:r>
-        <w:t xml:space="preserve"> </w:t>
-      </w:r>
-      <w:r>
-        <w:t xml:space="preserve">	</w:t>
-      </w:r>
-      <w:r>
-        <w:t xml:space="preserve">Nüst D, Eddelbuettel D, Bennett D,</w:t>
-      </w:r>
-      <w:r>
-        <w:t xml:space="preserve"> </w:t>
-      </w:r>
-      <w:r>
-        <w:rPr>
-          <w:iCs/>
-          <w:i/>
-        </w:rPr>
-        <w:t xml:space="preserve">et al.</w:t>
-      </w:r>
-      <w:r>
-        <w:t xml:space="preserve"> The Rockerverse: Packages and Applications for Containerisation with R.</w:t>
-      </w:r>
-      <w:r>
-        <w:t xml:space="preserve"> </w:t>
-      </w:r>
-      <w:r>
-        <w:rPr>
-          <w:iCs/>
-          <w:i/>
-        </w:rPr>
-        <w:t xml:space="preserve">The R Journal</w:t>
-      </w:r>
-      <w:r>
-        <w:t xml:space="preserve"> </w:t>
-      </w:r>
-      <w:r>
-        <w:t xml:space="preserve">2020;</w:t>
-      </w:r>
-      <w:r>
-        <w:t xml:space="preserve"> </w:t>
-      </w:r>
-      <w:r>
-        <w:rPr>
-          <w:bCs/>
-          <w:b/>
-        </w:rPr>
-        <w:t xml:space="preserve">12</w:t>
-      </w:r>
-      <w:r>
-        <w:t xml:space="preserve">: 437. doi:</w:t>
-      </w:r>
-      <w:hyperlink r:id="rId105">
-        <w:r>
-          <w:rPr>
-            <w:rStyle w:val="Hyperlink"/>
-          </w:rPr>
-          <w:t xml:space="preserve">10.32614/rj-2020-007</w:t>
-        </w:r>
-      </w:hyperlink>
-      <w:r>
-        <w:t xml:space="preserve">.</w:t>
-      </w:r>
-    </w:p>
-    <w:bookmarkEnd w:id="106"/>
-    <w:bookmarkStart w:id="108" w:name="ref-renv"/>
-    <w:p>
-      <w:pPr>
-        <w:pStyle w:val="Bibliography"/>
-      </w:pPr>
-      <w:r>
-        <w:t xml:space="preserve">18.</w:t>
-      </w:r>
-      <w:r>
-        <w:t xml:space="preserve"> </w:t>
-      </w:r>
-      <w:r>
-        <w:t xml:space="preserve">	</w:t>
-      </w:r>
-      <w:r>
-        <w:t xml:space="preserve">Ushey K. Renv: Project environments. 2022. Available at:</w:t>
-      </w:r>
-      <w:r>
-        <w:t xml:space="preserve"> </w:t>
-      </w:r>
-      <w:hyperlink r:id="rId107">
-        <w:r>
-          <w:rPr>
-            <w:rStyle w:val="Hyperlink"/>
-          </w:rPr>
-          <w:t xml:space="preserve">https://CRAN.R-project.org/package=renv</w:t>
-        </w:r>
-      </w:hyperlink>
-      <w:r>
-        <w:t xml:space="preserve">.</w:t>
-      </w:r>
-    </w:p>
-    <w:bookmarkEnd w:id="108"/>
-    <w:bookmarkEnd w:id="109"/>
-    <w:bookmarkEnd w:id="110"/>
+    <w:tbl>
+      <w:tblPr>
+        <w:tblStyle w:val="Table"/>
+        <w:tblW w:type="pct" w:w="5000"/>
+        <w:tblLook w:firstRow="0" w:lastRow="0" w:firstColumn="0" w:lastColumn="0" w:noHBand="0" w:noVBand="0" w:val="0000"/>
+        <w:jc w:val="start"/>
+      </w:tblPr>
+      <w:tblGrid>
+        <w:gridCol w:w="7920"/>
+      </w:tblGrid>
+      <w:tr>
+        <w:tc>
+          <w:tcPr/>
+          <w:bookmarkStart w:id="115" w:name="fig-GitHub-gui_changes"/>
+          <w:p>
+            <w:pPr>
+              <w:jc w:val="center"/>
+            </w:pPr>
+            <w:r>
+              <w:drawing>
+                <wp:inline>
+                  <wp:extent cx="6240780" cy="4820770"/>
+                  <wp:effectExtent b="0" l="0" r="0" t="0"/>
+                  <wp:docPr descr="" title="" id="113" name="Picture"/>
+                  <a:graphic>
+                    <a:graphicData uri="http://schemas.openxmlformats.org/drawingml/2006/picture">
+                      <pic:pic>
+                        <pic:nvPicPr>
+                          <pic:cNvPr descr="../figures/Figure_6_commit_GitHub_gui.png" id="114" name="Picture"/>
+                          <pic:cNvPicPr>
+                            <a:picLocks noChangeArrowheads="1" noChangeAspect="1"/>
+                          </pic:cNvPicPr>
+                        </pic:nvPicPr>
+                        <pic:blipFill>
+                          <a:blip r:embed="rId112"/>
+                          <a:stretch>
+                            <a:fillRect/>
+                          </a:stretch>
+                        </pic:blipFill>
+                        <pic:spPr bwMode="auto">
+                          <a:xfrm>
+                            <a:off x="0" y="0"/>
+                            <a:ext cx="6240780" cy="4820770"/>
+                          </a:xfrm>
+                          <a:prstGeom prst="rect">
+                            <a:avLst/>
+                          </a:prstGeom>
+                          <a:noFill/>
+                          <a:ln w="9525">
+                            <a:noFill/>
+                            <a:headEnd/>
+                            <a:tailEnd/>
+                          </a:ln>
+                        </pic:spPr>
+                      </pic:pic>
+                    </a:graphicData>
+                  </a:graphic>
+                </wp:inline>
+              </w:drawing>
+            </w:r>
+          </w:p>
+          <w:p>
+            <w:pPr>
+              <w:jc w:val="center"/>
+            </w:pPr>
+            <w:pPr>
+              <w:jc w:val="start"/>
+              <w:spacing w:before="200"/>
+              <w:pStyle w:val="ImageCaption"/>
+            </w:pPr>
+            <w:r>
+              <w:t xml:space="preserve">Figure 6: Remote repositories like GitHub provide tools to visually track changes made to analytical code and corresponding output such as figures. This commit history illustrates details about the commit (e.g., commit SHA hash and message), a side-by-side comparison of the previous (upper left) and modified (upper right) version of the figure and the corresponding changes made to the R code (bottom).</w:t>
+            </w:r>
+          </w:p>
+          <w:bookmarkEnd w:id="115"/>
+        </w:tc>
+      </w:tr>
+    </w:tbl>
+    <w:bookmarkEnd w:id="116"/>
     <w:sectPr>
       <w:footerReference r:id="rId9" w:type="even"/>
       <w:footerReference r:id="rId10" w:type="default"/>
@@ -6368,9 +6790,6 @@
     <w:abstractNumId w:val="991"/>
   </w:num>
   <w:num w:numId="1002">
-    <w:abstractNumId w:val="991"/>
-  </w:num>
-  <w:num w:numId="1003">
     <w:abstractNumId w:val="991"/>
   </w:num>
 </w:numbering>

</xml_diff>

<commit_message>
added missing citation for the here package
</commit_message>
<xml_diff>
--- a/manuscript/manuscript.docx
+++ b/manuscript/manuscript.docx
@@ -3200,7 +3200,19 @@
         <w:t xml:space="preserve"> </w:t>
       </w:r>
       <w:r>
-        <w:t xml:space="preserve">package which enables file referencing in project-oriented workflows. The main function “</w:t>
+        <w:t xml:space="preserve">package</w:t>
+      </w:r>
+      <w:r>
+        <w:rPr>
+          <w:vertAlign w:val="superscript"/>
+        </w:rPr>
+        <w:t xml:space="preserve">19</w:t>
+      </w:r>
+      <w:r>
+        <w:t xml:space="preserve"> </w:t>
+      </w:r>
+      <w:r>
+        <w:t xml:space="preserve">which enables file referencing in project-oriented workflows. The main function “</w:t>
       </w:r>
       <w:r>
         <w:rPr>
@@ -3501,7 +3513,7 @@
         <w:rPr>
           <w:vertAlign w:val="superscript"/>
         </w:rPr>
-        <w:t xml:space="preserve">19</w:t>
+        <w:t xml:space="preserve">20</w:t>
       </w:r>
       <w:r>
         <w:t xml:space="preserve"> </w:t>
@@ -3513,7 +3525,7 @@
         <w:rPr>
           <w:vertAlign w:val="superscript"/>
         </w:rPr>
-        <w:t xml:space="preserve">20</w:t>
+        <w:t xml:space="preserve">21</w:t>
       </w:r>
       <w:r>
         <w:t xml:space="preserve">, expedite the uptake of novel methodologies and knowledge exchange and decrease unneccesary redundancies through sharing of code libraries, functions and algorithms.</w:t>
@@ -3525,7 +3537,7 @@
       </w:r>
     </w:p>
     <w:bookmarkEnd w:id="50"/>
-    <w:bookmarkStart w:id="91" w:name="references"/>
+    <w:bookmarkStart w:id="93" w:name="references"/>
     <w:p>
       <w:pPr>
         <w:pStyle w:val="Heading1"/>
@@ -3534,7 +3546,7 @@
         <w:t xml:space="preserve">References</w:t>
       </w:r>
     </w:p>
-    <w:bookmarkStart w:id="90" w:name="refs"/>
+    <w:bookmarkStart w:id="92" w:name="refs"/>
     <w:bookmarkStart w:id="52" w:name="ref-wang2021"/>
     <w:p>
       <w:pPr>
@@ -4627,13 +4639,46 @@
       </w:r>
     </w:p>
     <w:bookmarkEnd w:id="85"/>
-    <w:bookmarkStart w:id="87" w:name="ref-ohdsi2019book"/>
+    <w:bookmarkStart w:id="87" w:name="ref-here"/>
     <w:p>
       <w:pPr>
         <w:pStyle w:val="Bibliography"/>
       </w:pPr>
       <w:r>
         <w:t xml:space="preserve">19.</w:t>
+      </w:r>
+      <w:r>
+        <w:t xml:space="preserve"> </w:t>
+      </w:r>
+      <w:r>
+        <w:t xml:space="preserve">	</w:t>
+      </w:r>
+      <w:r>
+        <w:t xml:space="preserve">Müller K. Here: A simpler way to find your files. 2020. Available at:</w:t>
+      </w:r>
+      <w:r>
+        <w:t xml:space="preserve"> </w:t>
+      </w:r>
+      <w:hyperlink r:id="rId86">
+        <w:r>
+          <w:rPr>
+            <w:rStyle w:val="Hyperlink"/>
+          </w:rPr>
+          <w:t xml:space="preserve">https://CRAN.R-project.org/package=here</w:t>
+        </w:r>
+      </w:hyperlink>
+      <w:r>
+        <w:t xml:space="preserve">.</w:t>
+      </w:r>
+    </w:p>
+    <w:bookmarkEnd w:id="87"/>
+    <w:bookmarkStart w:id="89" w:name="ref-ohdsi2019book"/>
+    <w:p>
+      <w:pPr>
+        <w:pStyle w:val="Bibliography"/>
+      </w:pPr>
+      <w:r>
+        <w:t xml:space="preserve">20.</w:t>
       </w:r>
       <w:r>
         <w:t xml:space="preserve"> </w:t>
@@ -4660,7 +4705,7 @@
       <w:r>
         <w:t xml:space="preserve"> </w:t>
       </w:r>
-      <w:hyperlink r:id="rId86">
+      <w:hyperlink r:id="rId88">
         <w:r>
           <w:rPr>
             <w:rStyle w:val="Hyperlink"/>
@@ -4672,14 +4717,14 @@
         <w:t xml:space="preserve">.</w:t>
       </w:r>
     </w:p>
-    <w:bookmarkEnd w:id="87"/>
-    <w:bookmarkStart w:id="89" w:name="ref-orsini2020"/>
+    <w:bookmarkEnd w:id="89"/>
+    <w:bookmarkStart w:id="91" w:name="ref-orsini2020"/>
     <w:p>
       <w:pPr>
         <w:pStyle w:val="Bibliography"/>
       </w:pPr>
       <w:r>
-        <w:t xml:space="preserve">20.</w:t>
+        <w:t xml:space="preserve">21.</w:t>
       </w:r>
       <w:r>
         <w:t xml:space="preserve"> </w:t>
@@ -4747,7 +4792,7 @@
       <w:r>
         <w:t xml:space="preserve">: 1504–1513. doi:</w:t>
       </w:r>
-      <w:hyperlink r:id="rId88">
+      <w:hyperlink r:id="rId90">
         <w:r>
           <w:rPr>
             <w:rStyle w:val="Hyperlink"/>
@@ -4759,15 +4804,15 @@
         <w:t xml:space="preserve">.</w:t>
       </w:r>
     </w:p>
-    <w:bookmarkEnd w:id="89"/>
-    <w:bookmarkEnd w:id="90"/>
+    <w:bookmarkEnd w:id="91"/>
+    <w:bookmarkEnd w:id="92"/>
     <w:p>
       <w:r>
         <w:br w:type="page"/>
       </w:r>
     </w:p>
-    <w:bookmarkEnd w:id="91"/>
-    <w:bookmarkStart w:id="116" w:name="figures"/>
+    <w:bookmarkEnd w:id="93"/>
+    <w:bookmarkStart w:id="118" w:name="figures"/>
     <w:p>
       <w:pPr>
         <w:pStyle w:val="Heading1"/>
@@ -4789,7 +4834,7 @@
       <w:tr>
         <w:tc>
           <w:tcPr/>
-          <w:bookmarkStart w:id="95" w:name="fig-RStudio-gui"/>
+          <w:bookmarkStart w:id="97" w:name="fig-RStudio-gui"/>
           <w:p>
             <w:pPr>
               <w:jc w:val="center"/>
@@ -4799,18 +4844,18 @@
                 <wp:inline>
                   <wp:extent cx="2971800" cy="7102415"/>
                   <wp:effectExtent b="0" l="0" r="0" t="0"/>
-                  <wp:docPr descr="" title="" id="93" name="Picture"/>
+                  <wp:docPr descr="" title="" id="95" name="Picture"/>
                   <a:graphic>
                     <a:graphicData uri="http://schemas.openxmlformats.org/drawingml/2006/picture">
                       <pic:pic>
                         <pic:nvPicPr>
-                          <pic:cNvPr descr="../figures/Figure_1_RStudio_init.png" id="94" name="Picture"/>
+                          <pic:cNvPr descr="../figures/Figure_1_RStudio_init.png" id="96" name="Picture"/>
                           <pic:cNvPicPr>
                             <a:picLocks noChangeArrowheads="1" noChangeAspect="1"/>
                           </pic:cNvPicPr>
                         </pic:nvPicPr>
                         <pic:blipFill>
-                          <a:blip r:embed="rId92"/>
+                          <a:blip r:embed="rId94"/>
                           <a:stretch>
                             <a:fillRect/>
                           </a:stretch>
@@ -4850,7 +4895,7 @@
               <w:t xml:space="preserve">Figure 1: Steps to clone a remote repository using the RStudio graphical user interface.</w:t>
             </w:r>
           </w:p>
-          <w:bookmarkEnd w:id="95"/>
+          <w:bookmarkEnd w:id="97"/>
         </w:tc>
       </w:tr>
     </w:tbl>
@@ -4872,7 +4917,7 @@
       <w:tr>
         <w:tc>
           <w:tcPr/>
-          <w:bookmarkStart w:id="99" w:name="fig-structure"/>
+          <w:bookmarkStart w:id="101" w:name="fig-structure"/>
           <w:p>
             <w:pPr>
               <w:jc w:val="center"/>
@@ -4882,18 +4927,18 @@
                 <wp:inline>
                   <wp:extent cx="3566160" cy="5823377"/>
                   <wp:effectExtent b="0" l="0" r="0" t="0"/>
-                  <wp:docPr descr="" title="" id="97" name="Picture"/>
+                  <wp:docPr descr="" title="" id="99" name="Picture"/>
                   <a:graphic>
                     <a:graphicData uri="http://schemas.openxmlformats.org/drawingml/2006/picture">
                       <pic:pic>
                         <pic:nvPicPr>
-                          <pic:cNvPr descr="../figures/Figure_2_repo_structure.png" id="98" name="Picture"/>
+                          <pic:cNvPr descr="../figures/Figure_2_repo_structure.png" id="100" name="Picture"/>
                           <pic:cNvPicPr>
                             <a:picLocks noChangeArrowheads="1" noChangeAspect="1"/>
                           </pic:cNvPicPr>
                         </pic:nvPicPr>
                         <pic:blipFill>
-                          <a:blip r:embed="rId96"/>
+                          <a:blip r:embed="rId98"/>
                           <a:stretch>
                             <a:fillRect/>
                           </a:stretch>
@@ -4933,7 +4978,7 @@
               <w:t xml:space="preserve">Figure 2: Minimal example of a transparent repository structure containing relevant study documents</w:t>
             </w:r>
           </w:p>
-          <w:bookmarkEnd w:id="99"/>
+          <w:bookmarkEnd w:id="101"/>
         </w:tc>
       </w:tr>
     </w:tbl>
@@ -4955,7 +5000,7 @@
       <w:tr>
         <w:tc>
           <w:tcPr/>
-          <w:bookmarkStart w:id="103" w:name="fig-workflow"/>
+          <w:bookmarkStart w:id="105" w:name="fig-workflow"/>
           <w:p>
             <w:pPr>
               <w:jc w:val="center"/>
@@ -4965,18 +5010,18 @@
                 <wp:inline>
                   <wp:extent cx="5943600" cy="4301154"/>
                   <wp:effectExtent b="0" l="0" r="0" t="0"/>
-                  <wp:docPr descr="" title="" id="101" name="Picture"/>
+                  <wp:docPr descr="" title="" id="103" name="Picture"/>
                   <a:graphic>
                     <a:graphicData uri="http://schemas.openxmlformats.org/drawingml/2006/picture">
                       <pic:pic>
                         <pic:nvPicPr>
-                          <pic:cNvPr descr="../figures/Figure_3_workflow.png" id="102" name="Picture"/>
+                          <pic:cNvPr descr="../figures/Figure_3_workflow.png" id="104" name="Picture"/>
                           <pic:cNvPicPr>
                             <a:picLocks noChangeArrowheads="1" noChangeAspect="1"/>
                           </pic:cNvPicPr>
                         </pic:nvPicPr>
                         <pic:blipFill>
-                          <a:blip r:embed="rId100"/>
+                          <a:blip r:embed="rId102"/>
                           <a:stretch>
                             <a:fillRect/>
                           </a:stretch>
@@ -5016,7 +5061,7 @@
               <w:t xml:space="preserve">Figure 3: Overview of a basic Git workflow.</w:t>
             </w:r>
           </w:p>
-          <w:bookmarkEnd w:id="103"/>
+          <w:bookmarkEnd w:id="105"/>
         </w:tc>
       </w:tr>
     </w:tbl>
@@ -5038,7 +5083,7 @@
       <w:tr>
         <w:tc>
           <w:tcPr/>
-          <w:bookmarkStart w:id="107" w:name="fig-stage-commit-RStudio-gui"/>
+          <w:bookmarkStart w:id="109" w:name="fig-stage-commit-RStudio-gui"/>
           <w:p>
             <w:pPr>
               <w:jc w:val="center"/>
@@ -5048,18 +5093,18 @@
                 <wp:inline>
                   <wp:extent cx="5943600" cy="3043123"/>
                   <wp:effectExtent b="0" l="0" r="0" t="0"/>
-                  <wp:docPr descr="" title="" id="105" name="Picture"/>
+                  <wp:docPr descr="" title="" id="107" name="Picture"/>
                   <a:graphic>
                     <a:graphicData uri="http://schemas.openxmlformats.org/drawingml/2006/picture">
                       <pic:pic>
                         <pic:nvPicPr>
-                          <pic:cNvPr descr="../figures/Figure_4_stage_commit.png" id="106" name="Picture"/>
+                          <pic:cNvPr descr="../figures/Figure_4_stage_commit.png" id="108" name="Picture"/>
                           <pic:cNvPicPr>
                             <a:picLocks noChangeArrowheads="1" noChangeAspect="1"/>
                           </pic:cNvPicPr>
                         </pic:nvPicPr>
                         <pic:blipFill>
-                          <a:blip r:embed="rId104"/>
+                          <a:blip r:embed="rId106"/>
                           <a:stretch>
                             <a:fillRect/>
                           </a:stretch>
@@ -5117,7 +5162,7 @@
               <w:t xml:space="preserve">is selected and staged. All changes performed in this file can be viewed in the window below with green highlighted lines indicating additions and red highlighted lines deletions from the prior version. In this case, a title was added to a propensity score plot which is also expressed in the commit message.</w:t>
             </w:r>
           </w:p>
-          <w:bookmarkEnd w:id="107"/>
+          <w:bookmarkEnd w:id="109"/>
         </w:tc>
       </w:tr>
     </w:tbl>
@@ -5139,7 +5184,7 @@
       <w:tr>
         <w:tc>
           <w:tcPr/>
-          <w:bookmarkStart w:id="111" w:name="fig-collaborate"/>
+          <w:bookmarkStart w:id="113" w:name="fig-collaborate"/>
           <w:p>
             <w:pPr>
               <w:jc w:val="center"/>
@@ -5149,18 +5194,18 @@
                 <wp:inline>
                   <wp:extent cx="5943600" cy="3343275"/>
                   <wp:effectExtent b="0" l="0" r="0" t="0"/>
-                  <wp:docPr descr="" title="" id="109" name="Picture"/>
+                  <wp:docPr descr="" title="" id="111" name="Picture"/>
                   <a:graphic>
                     <a:graphicData uri="http://schemas.openxmlformats.org/drawingml/2006/picture">
                       <pic:pic>
                         <pic:nvPicPr>
-                          <pic:cNvPr descr="../figures/Figure_5_collaboration.png" id="110" name="Picture"/>
+                          <pic:cNvPr descr="../figures/Figure_5_collaboration.png" id="112" name="Picture"/>
                           <pic:cNvPicPr>
                             <a:picLocks noChangeArrowheads="1" noChangeAspect="1"/>
                           </pic:cNvPicPr>
                         </pic:nvPicPr>
                         <pic:blipFill>
-                          <a:blip r:embed="rId108"/>
+                          <a:blip r:embed="rId110"/>
                           <a:stretch>
                             <a:fillRect/>
                           </a:stretch>
@@ -5200,7 +5245,7 @@
               <w:t xml:space="preserve">Figure 5: Git in connection with remote repositories (e.g., GitHub or GitLab) can signficantly improve collaboration across project members.</w:t>
             </w:r>
           </w:p>
-          <w:bookmarkEnd w:id="111"/>
+          <w:bookmarkEnd w:id="113"/>
         </w:tc>
       </w:tr>
     </w:tbl>
@@ -5222,7 +5267,7 @@
       <w:tr>
         <w:tc>
           <w:tcPr/>
-          <w:bookmarkStart w:id="115" w:name="fig-GitHub-gui_changes"/>
+          <w:bookmarkStart w:id="117" w:name="fig-GitHub-gui_changes"/>
           <w:p>
             <w:pPr>
               <w:jc w:val="center"/>
@@ -5232,18 +5277,18 @@
                 <wp:inline>
                   <wp:extent cx="6240780" cy="4820770"/>
                   <wp:effectExtent b="0" l="0" r="0" t="0"/>
-                  <wp:docPr descr="" title="" id="113" name="Picture"/>
+                  <wp:docPr descr="" title="" id="115" name="Picture"/>
                   <a:graphic>
                     <a:graphicData uri="http://schemas.openxmlformats.org/drawingml/2006/picture">
                       <pic:pic>
                         <pic:nvPicPr>
-                          <pic:cNvPr descr="../figures/Figure_6_commit_GitHub_gui.png" id="114" name="Picture"/>
+                          <pic:cNvPr descr="../figures/Figure_6_commit_GitHub_gui.png" id="116" name="Picture"/>
                           <pic:cNvPicPr>
                             <a:picLocks noChangeArrowheads="1" noChangeAspect="1"/>
                           </pic:cNvPicPr>
                         </pic:nvPicPr>
                         <pic:blipFill>
-                          <a:blip r:embed="rId112"/>
+                          <a:blip r:embed="rId114"/>
                           <a:stretch>
                             <a:fillRect/>
                           </a:stretch>
@@ -5283,11 +5328,11 @@
               <w:t xml:space="preserve">Figure 6: Remote repositories like GitHub provide tools to visually track changes made to analytical code and corresponding output such as figures. This commit history illustrates details about the commit (e.g., commit SHA hash and message), a side-by-side comparison of the previous (upper left) and modified (upper right) version of the figure and the corresponding changes made to the R code (bottom).</w:t>
             </w:r>
           </w:p>
-          <w:bookmarkEnd w:id="115"/>
+          <w:bookmarkEnd w:id="117"/>
         </w:tc>
       </w:tr>
     </w:tbl>
-    <w:bookmarkEnd w:id="116"/>
+    <w:bookmarkEnd w:id="118"/>
     <w:sectPr>
       <w:footerReference r:id="rId9" w:type="even"/>
       <w:footerReference r:id="rId10" w:type="default"/>

</xml_diff>

<commit_message>
included another useful reference
</commit_message>
<xml_diff>
--- a/manuscript/manuscript.docx
+++ b/manuscript/manuscript.docx
@@ -607,7 +607,7 @@
         <w:rPr>
           <w:vertAlign w:val="superscript"/>
         </w:rPr>
-        <w:t xml:space="preserve">6–8</w:t>
+        <w:t xml:space="preserve">6–9</w:t>
       </w:r>
       <w:r>
         <w:t xml:space="preserve"> </w:t>
@@ -619,7 +619,7 @@
         <w:rPr>
           <w:vertAlign w:val="superscript"/>
         </w:rPr>
-        <w:t xml:space="preserve">9</w:t>
+        <w:t xml:space="preserve">10</w:t>
       </w:r>
       <w:r>
         <w:t xml:space="preserve">, the sharing of code is rather the rule than the exception, this practice is not as common in the (pharmaco-) epidemiological community.</w:t>
@@ -669,7 +669,7 @@
         <w:rPr>
           <w:vertAlign w:val="superscript"/>
         </w:rPr>
-        <w:t xml:space="preserve">10</w:t>
+        <w:t xml:space="preserve">11</w:t>
       </w:r>
       <w:r>
         <w:t xml:space="preserve"> </w:t>
@@ -751,7 +751,7 @@
         <w:rPr>
           <w:vertAlign w:val="superscript"/>
         </w:rPr>
-        <w:t xml:space="preserve">11</w:t>
+        <w:t xml:space="preserve">12</w:t>
       </w:r>
       <w:r>
         <w:t xml:space="preserve"> </w:t>
@@ -806,7 +806,7 @@
         <w:rPr>
           <w:vertAlign w:val="superscript"/>
         </w:rPr>
-        <w:t xml:space="preserve">12</w:t>
+        <w:t xml:space="preserve">13</w:t>
       </w:r>
       <w:r>
         <w:t xml:space="preserve"> </w:t>
@@ -841,7 +841,7 @@
         <w:rPr>
           <w:vertAlign w:val="superscript"/>
         </w:rPr>
-        <w:t xml:space="preserve">13</w:t>
+        <w:t xml:space="preserve">14</w:t>
       </w:r>
       <w:r>
         <w:t xml:space="preserve"> </w:t>
@@ -1228,7 +1228,7 @@
         <w:rPr>
           <w:vertAlign w:val="superscript"/>
         </w:rPr>
-        <w:t xml:space="preserve">13</w:t>
+        <w:t xml:space="preserve">14</w:t>
       </w:r>
       <w:r>
         <w:t xml:space="preserve"> </w:t>
@@ -2882,7 +2882,7 @@
         <w:rPr>
           <w:vertAlign w:val="superscript"/>
         </w:rPr>
-        <w:t xml:space="preserve">14</w:t>
+        <w:t xml:space="preserve">15</w:t>
       </w:r>
       <w:r>
         <w:t xml:space="preserve"> </w:t>
@@ -2894,7 +2894,7 @@
         <w:rPr>
           <w:vertAlign w:val="superscript"/>
         </w:rPr>
-        <w:t xml:space="preserve">15</w:t>
+        <w:t xml:space="preserve">16</w:t>
       </w:r>
       <w:r>
         <w:t xml:space="preserve">) which expedites the implementation of RWE studies, mitigates copy-paste errors and makes code much more friendly to read and review.</w:t>
@@ -2943,7 +2943,7 @@
         <w:rPr>
           <w:vertAlign w:val="superscript"/>
         </w:rPr>
-        <w:t xml:space="preserve">16,17</w:t>
+        <w:t xml:space="preserve">17,18</w:t>
       </w:r>
       <w:r>
         <w:t xml:space="preserve"> </w:t>
@@ -2970,7 +2970,7 @@
         <w:rPr>
           <w:vertAlign w:val="superscript"/>
         </w:rPr>
-        <w:t xml:space="preserve">18</w:t>
+        <w:t xml:space="preserve">19</w:t>
       </w:r>
       <w:r>
         <w:t xml:space="preserve">, which helps creating</w:t>
@@ -3206,7 +3206,7 @@
         <w:rPr>
           <w:vertAlign w:val="superscript"/>
         </w:rPr>
-        <w:t xml:space="preserve">19</w:t>
+        <w:t xml:space="preserve">20</w:t>
       </w:r>
       <w:r>
         <w:t xml:space="preserve"> </w:t>
@@ -3443,7 +3443,7 @@
         <w:rPr>
           <w:vertAlign w:val="superscript"/>
         </w:rPr>
-        <w:t xml:space="preserve">12</w:t>
+        <w:t xml:space="preserve">13</w:t>
       </w:r>
       <w:r>
         <w:t xml:space="preserve"> </w:t>
@@ -3513,7 +3513,7 @@
         <w:rPr>
           <w:vertAlign w:val="superscript"/>
         </w:rPr>
-        <w:t xml:space="preserve">20</w:t>
+        <w:t xml:space="preserve">21</w:t>
       </w:r>
       <w:r>
         <w:t xml:space="preserve"> </w:t>
@@ -3525,7 +3525,7 @@
         <w:rPr>
           <w:vertAlign w:val="superscript"/>
         </w:rPr>
-        <w:t xml:space="preserve">21</w:t>
+        <w:t xml:space="preserve">22</w:t>
       </w:r>
       <w:r>
         <w:t xml:space="preserve">, expedite the uptake of novel methodologies and knowledge exchange and decrease unneccesary redundancies through sharing of code libraries, functions and algorithms.</w:t>
@@ -3537,7 +3537,7 @@
       </w:r>
     </w:p>
     <w:bookmarkEnd w:id="50"/>
-    <w:bookmarkStart w:id="93" w:name="references"/>
+    <w:bookmarkStart w:id="95" w:name="references"/>
     <w:p>
       <w:pPr>
         <w:pStyle w:val="Heading1"/>
@@ -3546,7 +3546,7 @@
         <w:t xml:space="preserve">References</w:t>
       </w:r>
     </w:p>
-    <w:bookmarkStart w:id="92" w:name="refs"/>
+    <w:bookmarkStart w:id="94" w:name="refs"/>
     <w:bookmarkStart w:id="52" w:name="ref-wang2021"/>
     <w:p>
       <w:pPr>
@@ -4077,7 +4077,7 @@
       </w:r>
     </w:p>
     <w:bookmarkEnd w:id="66"/>
-    <w:bookmarkStart w:id="68" w:name="ref-bakken2019"/>
+    <w:bookmarkStart w:id="68" w:name="ref-perez-riverol2016"/>
     <w:p>
       <w:pPr>
         <w:pStyle w:val="Bibliography"/>
@@ -4092,7 +4092,7 @@
         <w:t xml:space="preserve">	</w:t>
       </w:r>
       <w:r>
-        <w:t xml:space="preserve">Bakken S. The journey to transparency, reproducibility, and replicability.</w:t>
+        <w:t xml:space="preserve">Perez-Riverol Y, Gatto L, Wang R,</w:t>
       </w:r>
       <w:r>
         <w:t xml:space="preserve"> </w:t>
@@ -4102,13 +4102,26 @@
           <w:iCs/>
           <w:i/>
         </w:rPr>
-        <w:t xml:space="preserve">Journal of the American Medical Informatics Association</w:t>
-      </w:r>
-      <w:r>
-        <w:t xml:space="preserve"> </w:t>
-      </w:r>
-      <w:r>
-        <w:t xml:space="preserve">2019;</w:t>
+        <w:t xml:space="preserve">et al.</w:t>
+      </w:r>
+      <w:r>
+        <w:t xml:space="preserve"> Ten Simple Rules for Taking Advantage of Git and GitHub. Markel S (ed.).</w:t>
+      </w:r>
+      <w:r>
+        <w:t xml:space="preserve"> </w:t>
+      </w:r>
+      <w:r>
+        <w:rPr>
+          <w:iCs/>
+          <w:i/>
+        </w:rPr>
+        <w:t xml:space="preserve">PLOS Computational Biology</w:t>
+      </w:r>
+      <w:r>
+        <w:t xml:space="preserve"> </w:t>
+      </w:r>
+      <w:r>
+        <w:t xml:space="preserve">2016;</w:t>
       </w:r>
       <w:r>
         <w:t xml:space="preserve"> </w:t>
@@ -4118,12 +4131,71 @@
           <w:bCs/>
           <w:b/>
         </w:rPr>
+        <w:t xml:space="preserve">12</w:t>
+      </w:r>
+      <w:r>
+        <w:t xml:space="preserve">: e1004947. doi:</w:t>
+      </w:r>
+      <w:hyperlink r:id="rId67">
+        <w:r>
+          <w:rPr>
+            <w:rStyle w:val="Hyperlink"/>
+          </w:rPr>
+          <w:t xml:space="preserve">10.1371/journal.pcbi.1004947</w:t>
+        </w:r>
+      </w:hyperlink>
+      <w:r>
+        <w:t xml:space="preserve">.</w:t>
+      </w:r>
+    </w:p>
+    <w:bookmarkEnd w:id="68"/>
+    <w:bookmarkStart w:id="70" w:name="ref-bakken2019"/>
+    <w:p>
+      <w:pPr>
+        <w:pStyle w:val="Bibliography"/>
+      </w:pPr>
+      <w:r>
+        <w:t xml:space="preserve">10.</w:t>
+      </w:r>
+      <w:r>
+        <w:t xml:space="preserve"> </w:t>
+      </w:r>
+      <w:r>
+        <w:t xml:space="preserve">	</w:t>
+      </w:r>
+      <w:r>
+        <w:t xml:space="preserve">Bakken S. The journey to transparency, reproducibility, and replicability.</w:t>
+      </w:r>
+      <w:r>
+        <w:t xml:space="preserve"> </w:t>
+      </w:r>
+      <w:r>
+        <w:rPr>
+          <w:iCs/>
+          <w:i/>
+        </w:rPr>
+        <w:t xml:space="preserve">Journal of the American Medical Informatics Association</w:t>
+      </w:r>
+      <w:r>
+        <w:t xml:space="preserve"> </w:t>
+      </w:r>
+      <w:r>
+        <w:t xml:space="preserve">2019;</w:t>
+      </w:r>
+      <w:r>
+        <w:t xml:space="preserve"> </w:t>
+      </w:r>
+      <w:r>
+        <w:rPr>
+          <w:bCs/>
+          <w:b/>
+        </w:rPr>
         <w:t xml:space="preserve">26</w:t>
       </w:r>
       <w:r>
         <w:t xml:space="preserve">: 185–187. doi:</w:t>
       </w:r>
-      <w:hyperlink r:id="rId67">
+      <w:hyperlink r:id="rId69">
         <w:r>
           <w:rPr>
             <w:rStyle w:val="Hyperlink"/>
@@ -4135,14 +4207,14 @@
         <w:t xml:space="preserve">.</w:t>
       </w:r>
     </w:p>
-    <w:bookmarkEnd w:id="68"/>
-    <w:bookmarkStart w:id="70" w:name="ref-garcía-closas2023"/>
+    <w:bookmarkEnd w:id="70"/>
+    <w:bookmarkStart w:id="72" w:name="ref-garcía-closas2023"/>
     <w:p>
       <w:pPr>
         <w:pStyle w:val="Bibliography"/>
       </w:pPr>
       <w:r>
-        <w:t xml:space="preserve">10.</w:t>
+        <w:t xml:space="preserve">11.</w:t>
       </w:r>
       <w:r>
         <w:t xml:space="preserve"> </w:t>
@@ -4195,7 +4267,7 @@
       <w:r>
         <w:t xml:space="preserve">: 995–1005. doi:</w:t>
       </w:r>
-      <w:hyperlink r:id="rId69">
+      <w:hyperlink r:id="rId71">
         <w:r>
           <w:rPr>
             <w:rStyle w:val="Hyperlink"/>
@@ -4207,14 +4279,14 @@
         <w:t xml:space="preserve">.</w:t>
       </w:r>
     </w:p>
-    <w:bookmarkEnd w:id="70"/>
-    <w:bookmarkStart w:id="72" w:name="ref-ram2013"/>
+    <w:bookmarkEnd w:id="72"/>
+    <w:bookmarkStart w:id="74" w:name="ref-ram2013"/>
     <w:p>
       <w:pPr>
         <w:pStyle w:val="Bibliography"/>
       </w:pPr>
       <w:r>
-        <w:t xml:space="preserve">11.</w:t>
+        <w:t xml:space="preserve">12.</w:t>
       </w:r>
       <w:r>
         <w:t xml:space="preserve"> </w:t>
@@ -4254,7 +4326,7 @@
       <w:r>
         <w:t xml:space="preserve">. doi:</w:t>
       </w:r>
-      <w:hyperlink r:id="rId71">
+      <w:hyperlink r:id="rId73">
         <w:r>
           <w:rPr>
             <w:rStyle w:val="Hyperlink"/>
@@ -4266,14 +4338,14 @@
         <w:t xml:space="preserve">.</w:t>
       </w:r>
     </w:p>
-    <w:bookmarkEnd w:id="72"/>
-    <w:bookmarkStart w:id="74" w:name="ref-blischak2016"/>
+    <w:bookmarkEnd w:id="74"/>
+    <w:bookmarkStart w:id="76" w:name="ref-blischak2016"/>
     <w:p>
       <w:pPr>
         <w:pStyle w:val="Bibliography"/>
       </w:pPr>
       <w:r>
-        <w:t xml:space="preserve">12.</w:t>
+        <w:t xml:space="preserve">13.</w:t>
       </w:r>
       <w:r>
         <w:t xml:space="preserve"> </w:t>
@@ -4313,7 +4385,7 @@
       <w:r>
         <w:t xml:space="preserve">: e1004668. doi:</w:t>
       </w:r>
-      <w:hyperlink r:id="rId73">
+      <w:hyperlink r:id="rId75">
         <w:r>
           <w:rPr>
             <w:rStyle w:val="Hyperlink"/>
@@ -4325,14 +4397,14 @@
         <w:t xml:space="preserve">.</w:t>
       </w:r>
     </w:p>
-    <w:bookmarkEnd w:id="74"/>
-    <w:bookmarkStart w:id="75" w:name="ref-chacon2014pro"/>
+    <w:bookmarkEnd w:id="76"/>
+    <w:bookmarkStart w:id="77" w:name="ref-chacon2014pro"/>
     <w:p>
       <w:pPr>
         <w:pStyle w:val="Bibliography"/>
       </w:pPr>
       <w:r>
-        <w:t xml:space="preserve">13.</w:t>
+        <w:t xml:space="preserve">14.</w:t>
       </w:r>
       <w:r>
         <w:t xml:space="preserve"> </w:t>
@@ -4357,14 +4429,14 @@
         <w:t xml:space="preserve">. Springer Nature, 2014.</w:t>
       </w:r>
     </w:p>
-    <w:bookmarkEnd w:id="75"/>
-    <w:bookmarkStart w:id="77" w:name="ref-tidyverse"/>
+    <w:bookmarkEnd w:id="77"/>
+    <w:bookmarkStart w:id="79" w:name="ref-tidyverse"/>
     <w:p>
       <w:pPr>
         <w:pStyle w:val="Bibliography"/>
       </w:pPr>
       <w:r>
-        <w:t xml:space="preserve">14.</w:t>
+        <w:t xml:space="preserve">15.</w:t>
       </w:r>
       <w:r>
         <w:t xml:space="preserve"> </w:t>
@@ -4410,7 +4482,7 @@
       <w:r>
         <w:t xml:space="preserve">: 1686. doi:</w:t>
       </w:r>
-      <w:hyperlink r:id="rId76">
+      <w:hyperlink r:id="rId78">
         <w:r>
           <w:rPr>
             <w:rStyle w:val="Hyperlink"/>
@@ -4422,14 +4494,14 @@
         <w:t xml:space="preserve">.</w:t>
       </w:r>
     </w:p>
-    <w:bookmarkEnd w:id="77"/>
-    <w:bookmarkStart w:id="79" w:name="ref-MatchIt"/>
+    <w:bookmarkEnd w:id="79"/>
+    <w:bookmarkStart w:id="81" w:name="ref-MatchIt"/>
     <w:p>
       <w:pPr>
         <w:pStyle w:val="Bibliography"/>
       </w:pPr>
       <w:r>
-        <w:t xml:space="preserve">15.</w:t>
+        <w:t xml:space="preserve">16.</w:t>
       </w:r>
       <w:r>
         <w:t xml:space="preserve"> </w:t>
@@ -4462,7 +4534,7 @@
       <w:r>
         <w:t xml:space="preserve">. doi:</w:t>
       </w:r>
-      <w:hyperlink r:id="rId78">
+      <w:hyperlink r:id="rId80">
         <w:r>
           <w:rPr>
             <w:rStyle w:val="Hyperlink"/>
@@ -4474,14 +4546,14 @@
         <w:t xml:space="preserve">.</w:t>
       </w:r>
     </w:p>
-    <w:bookmarkEnd w:id="79"/>
-    <w:bookmarkStart w:id="81" w:name="ref-boettiger2017a"/>
+    <w:bookmarkEnd w:id="81"/>
+    <w:bookmarkStart w:id="83" w:name="ref-boettiger2017a"/>
     <w:p>
       <w:pPr>
         <w:pStyle w:val="Bibliography"/>
       </w:pPr>
       <w:r>
-        <w:t xml:space="preserve">16.</w:t>
+        <w:t xml:space="preserve">17.</w:t>
       </w:r>
       <w:r>
         <w:t xml:space="preserve"> </w:t>
@@ -4521,7 +4593,7 @@
       <w:r>
         <w:t xml:space="preserve">: 527. doi:</w:t>
       </w:r>
-      <w:hyperlink r:id="rId80">
+      <w:hyperlink r:id="rId82">
         <w:r>
           <w:rPr>
             <w:rStyle w:val="Hyperlink"/>
@@ -4533,14 +4605,14 @@
         <w:t xml:space="preserve">.</w:t>
       </w:r>
     </w:p>
-    <w:bookmarkEnd w:id="81"/>
-    <w:bookmarkStart w:id="83" w:name="ref-nüst2020"/>
+    <w:bookmarkEnd w:id="83"/>
+    <w:bookmarkStart w:id="85" w:name="ref-nüst2020"/>
     <w:p>
       <w:pPr>
         <w:pStyle w:val="Bibliography"/>
       </w:pPr>
       <w:r>
-        <w:t xml:space="preserve">17.</w:t>
+        <w:t xml:space="preserve">18.</w:t>
       </w:r>
       <w:r>
         <w:t xml:space="preserve"> </w:t>
@@ -4593,7 +4665,7 @@
       <w:r>
         <w:t xml:space="preserve">: 437. doi:</w:t>
       </w:r>
-      <w:hyperlink r:id="rId82">
+      <w:hyperlink r:id="rId84">
         <w:r>
           <w:rPr>
             <w:rStyle w:val="Hyperlink"/>
@@ -4605,14 +4677,14 @@
         <w:t xml:space="preserve">.</w:t>
       </w:r>
     </w:p>
-    <w:bookmarkEnd w:id="83"/>
-    <w:bookmarkStart w:id="85" w:name="ref-renv"/>
+    <w:bookmarkEnd w:id="85"/>
+    <w:bookmarkStart w:id="87" w:name="ref-renv"/>
     <w:p>
       <w:pPr>
         <w:pStyle w:val="Bibliography"/>
       </w:pPr>
       <w:r>
-        <w:t xml:space="preserve">18.</w:t>
+        <w:t xml:space="preserve">19.</w:t>
       </w:r>
       <w:r>
         <w:t xml:space="preserve"> </w:t>
@@ -4626,7 +4698,7 @@
       <w:r>
         <w:t xml:space="preserve"> </w:t>
       </w:r>
-      <w:hyperlink r:id="rId84">
+      <w:hyperlink r:id="rId86">
         <w:r>
           <w:rPr>
             <w:rStyle w:val="Hyperlink"/>
@@ -4638,14 +4710,14 @@
         <w:t xml:space="preserve">.</w:t>
       </w:r>
     </w:p>
-    <w:bookmarkEnd w:id="85"/>
-    <w:bookmarkStart w:id="87" w:name="ref-here"/>
+    <w:bookmarkEnd w:id="87"/>
+    <w:bookmarkStart w:id="89" w:name="ref-here"/>
     <w:p>
       <w:pPr>
         <w:pStyle w:val="Bibliography"/>
       </w:pPr>
       <w:r>
-        <w:t xml:space="preserve">19.</w:t>
+        <w:t xml:space="preserve">20.</w:t>
       </w:r>
       <w:r>
         <w:t xml:space="preserve"> </w:t>
@@ -4659,7 +4731,7 @@
       <w:r>
         <w:t xml:space="preserve"> </w:t>
       </w:r>
-      <w:hyperlink r:id="rId86">
+      <w:hyperlink r:id="rId88">
         <w:r>
           <w:rPr>
             <w:rStyle w:val="Hyperlink"/>
@@ -4671,14 +4743,14 @@
         <w:t xml:space="preserve">.</w:t>
       </w:r>
     </w:p>
-    <w:bookmarkEnd w:id="87"/>
-    <w:bookmarkStart w:id="89" w:name="ref-ohdsi2019book"/>
+    <w:bookmarkEnd w:id="89"/>
+    <w:bookmarkStart w:id="91" w:name="ref-ohdsi2019book"/>
     <w:p>
       <w:pPr>
         <w:pStyle w:val="Bibliography"/>
       </w:pPr>
       <w:r>
-        <w:t xml:space="preserve">20.</w:t>
+        <w:t xml:space="preserve">21.</w:t>
       </w:r>
       <w:r>
         <w:t xml:space="preserve"> </w:t>
@@ -4705,7 +4777,7 @@
       <w:r>
         <w:t xml:space="preserve"> </w:t>
       </w:r>
-      <w:hyperlink r:id="rId88">
+      <w:hyperlink r:id="rId90">
         <w:r>
           <w:rPr>
             <w:rStyle w:val="Hyperlink"/>
@@ -4717,14 +4789,14 @@
         <w:t xml:space="preserve">.</w:t>
       </w:r>
     </w:p>
-    <w:bookmarkEnd w:id="89"/>
-    <w:bookmarkStart w:id="91" w:name="ref-orsini2020"/>
+    <w:bookmarkEnd w:id="91"/>
+    <w:bookmarkStart w:id="93" w:name="ref-orsini2020"/>
     <w:p>
       <w:pPr>
         <w:pStyle w:val="Bibliography"/>
       </w:pPr>
       <w:r>
-        <w:t xml:space="preserve">21.</w:t>
+        <w:t xml:space="preserve">22.</w:t>
       </w:r>
       <w:r>
         <w:t xml:space="preserve"> </w:t>
@@ -4792,7 +4864,7 @@
       <w:r>
         <w:t xml:space="preserve">: 1504–1513. doi:</w:t>
       </w:r>
-      <w:hyperlink r:id="rId90">
+      <w:hyperlink r:id="rId92">
         <w:r>
           <w:rPr>
             <w:rStyle w:val="Hyperlink"/>
@@ -4804,15 +4876,15 @@
         <w:t xml:space="preserve">.</w:t>
       </w:r>
     </w:p>
-    <w:bookmarkEnd w:id="91"/>
-    <w:bookmarkEnd w:id="92"/>
+    <w:bookmarkEnd w:id="93"/>
+    <w:bookmarkEnd w:id="94"/>
     <w:p>
       <w:r>
         <w:br w:type="page"/>
       </w:r>
     </w:p>
-    <w:bookmarkEnd w:id="93"/>
-    <w:bookmarkStart w:id="118" w:name="figures"/>
+    <w:bookmarkEnd w:id="95"/>
+    <w:bookmarkStart w:id="120" w:name="figures"/>
     <w:p>
       <w:pPr>
         <w:pStyle w:val="Heading1"/>
@@ -4834,7 +4906,7 @@
       <w:tr>
         <w:tc>
           <w:tcPr/>
-          <w:bookmarkStart w:id="97" w:name="fig-RStudio-gui"/>
+          <w:bookmarkStart w:id="99" w:name="fig-RStudio-gui"/>
           <w:p>
             <w:pPr>
               <w:jc w:val="center"/>
@@ -4844,18 +4916,18 @@
                 <wp:inline>
                   <wp:extent cx="2971800" cy="7102415"/>
                   <wp:effectExtent b="0" l="0" r="0" t="0"/>
-                  <wp:docPr descr="" title="" id="95" name="Picture"/>
+                  <wp:docPr descr="" title="" id="97" name="Picture"/>
                   <a:graphic>
                     <a:graphicData uri="http://schemas.openxmlformats.org/drawingml/2006/picture">
                       <pic:pic>
                         <pic:nvPicPr>
-                          <pic:cNvPr descr="../figures/Figure_1_RStudio_init.png" id="96" name="Picture"/>
+                          <pic:cNvPr descr="../figures/Figure_1_RStudio_init.png" id="98" name="Picture"/>
                           <pic:cNvPicPr>
                             <a:picLocks noChangeArrowheads="1" noChangeAspect="1"/>
                           </pic:cNvPicPr>
                         </pic:nvPicPr>
                         <pic:blipFill>
-                          <a:blip r:embed="rId94"/>
+                          <a:blip r:embed="rId96"/>
                           <a:stretch>
                             <a:fillRect/>
                           </a:stretch>
@@ -4895,7 +4967,7 @@
               <w:t xml:space="preserve">Figure 1: Steps to clone a remote repository using the RStudio graphical user interface.</w:t>
             </w:r>
           </w:p>
-          <w:bookmarkEnd w:id="97"/>
+          <w:bookmarkEnd w:id="99"/>
         </w:tc>
       </w:tr>
     </w:tbl>
@@ -4917,7 +4989,7 @@
       <w:tr>
         <w:tc>
           <w:tcPr/>
-          <w:bookmarkStart w:id="101" w:name="fig-structure"/>
+          <w:bookmarkStart w:id="103" w:name="fig-structure"/>
           <w:p>
             <w:pPr>
               <w:jc w:val="center"/>
@@ -4927,18 +4999,18 @@
                 <wp:inline>
                   <wp:extent cx="3566160" cy="5823377"/>
                   <wp:effectExtent b="0" l="0" r="0" t="0"/>
-                  <wp:docPr descr="" title="" id="99" name="Picture"/>
+                  <wp:docPr descr="" title="" id="101" name="Picture"/>
                   <a:graphic>
                     <a:graphicData uri="http://schemas.openxmlformats.org/drawingml/2006/picture">
                       <pic:pic>
                         <pic:nvPicPr>
-                          <pic:cNvPr descr="../figures/Figure_2_repo_structure.png" id="100" name="Picture"/>
+                          <pic:cNvPr descr="../figures/Figure_2_repo_structure.png" id="102" name="Picture"/>
                           <pic:cNvPicPr>
                             <a:picLocks noChangeArrowheads="1" noChangeAspect="1"/>
                           </pic:cNvPicPr>
                         </pic:nvPicPr>
                         <pic:blipFill>
-                          <a:blip r:embed="rId98"/>
+                          <a:blip r:embed="rId100"/>
                           <a:stretch>
                             <a:fillRect/>
                           </a:stretch>
@@ -4978,7 +5050,7 @@
               <w:t xml:space="preserve">Figure 2: Minimal example of a transparent repository structure containing relevant study documents</w:t>
             </w:r>
           </w:p>
-          <w:bookmarkEnd w:id="101"/>
+          <w:bookmarkEnd w:id="103"/>
         </w:tc>
       </w:tr>
     </w:tbl>
@@ -5000,7 +5072,7 @@
       <w:tr>
         <w:tc>
           <w:tcPr/>
-          <w:bookmarkStart w:id="105" w:name="fig-workflow"/>
+          <w:bookmarkStart w:id="107" w:name="fig-workflow"/>
           <w:p>
             <w:pPr>
               <w:jc w:val="center"/>
@@ -5010,18 +5082,18 @@
                 <wp:inline>
                   <wp:extent cx="5943600" cy="4301154"/>
                   <wp:effectExtent b="0" l="0" r="0" t="0"/>
-                  <wp:docPr descr="" title="" id="103" name="Picture"/>
+                  <wp:docPr descr="" title="" id="105" name="Picture"/>
                   <a:graphic>
                     <a:graphicData uri="http://schemas.openxmlformats.org/drawingml/2006/picture">
                       <pic:pic>
                         <pic:nvPicPr>
-                          <pic:cNvPr descr="../figures/Figure_3_workflow.png" id="104" name="Picture"/>
+                          <pic:cNvPr descr="../figures/Figure_3_workflow.png" id="106" name="Picture"/>
                           <pic:cNvPicPr>
                             <a:picLocks noChangeArrowheads="1" noChangeAspect="1"/>
                           </pic:cNvPicPr>
                         </pic:nvPicPr>
                         <pic:blipFill>
-                          <a:blip r:embed="rId102"/>
+                          <a:blip r:embed="rId104"/>
                           <a:stretch>
                             <a:fillRect/>
                           </a:stretch>
@@ -5061,7 +5133,7 @@
               <w:t xml:space="preserve">Figure 3: Overview of a basic Git workflow.</w:t>
             </w:r>
           </w:p>
-          <w:bookmarkEnd w:id="105"/>
+          <w:bookmarkEnd w:id="107"/>
         </w:tc>
       </w:tr>
     </w:tbl>
@@ -5083,7 +5155,7 @@
       <w:tr>
         <w:tc>
           <w:tcPr/>
-          <w:bookmarkStart w:id="109" w:name="fig-stage-commit-RStudio-gui"/>
+          <w:bookmarkStart w:id="111" w:name="fig-stage-commit-RStudio-gui"/>
           <w:p>
             <w:pPr>
               <w:jc w:val="center"/>
@@ -5093,18 +5165,18 @@
                 <wp:inline>
                   <wp:extent cx="5943600" cy="3043123"/>
                   <wp:effectExtent b="0" l="0" r="0" t="0"/>
-                  <wp:docPr descr="" title="" id="107" name="Picture"/>
+                  <wp:docPr descr="" title="" id="109" name="Picture"/>
                   <a:graphic>
                     <a:graphicData uri="http://schemas.openxmlformats.org/drawingml/2006/picture">
                       <pic:pic>
                         <pic:nvPicPr>
-                          <pic:cNvPr descr="../figures/Figure_4_stage_commit.png" id="108" name="Picture"/>
+                          <pic:cNvPr descr="../figures/Figure_4_stage_commit.png" id="110" name="Picture"/>
                           <pic:cNvPicPr>
                             <a:picLocks noChangeArrowheads="1" noChangeAspect="1"/>
                           </pic:cNvPicPr>
                         </pic:nvPicPr>
                         <pic:blipFill>
-                          <a:blip r:embed="rId106"/>
+                          <a:blip r:embed="rId108"/>
                           <a:stretch>
                             <a:fillRect/>
                           </a:stretch>
@@ -5162,7 +5234,7 @@
               <w:t xml:space="preserve">is selected and staged. All changes performed in this file can be viewed in the window below with green highlighted lines indicating additions and red highlighted lines deletions from the prior version. In this case, a title was added to a propensity score plot which is also expressed in the commit message.</w:t>
             </w:r>
           </w:p>
-          <w:bookmarkEnd w:id="109"/>
+          <w:bookmarkEnd w:id="111"/>
         </w:tc>
       </w:tr>
     </w:tbl>
@@ -5184,7 +5256,7 @@
       <w:tr>
         <w:tc>
           <w:tcPr/>
-          <w:bookmarkStart w:id="113" w:name="fig-collaborate"/>
+          <w:bookmarkStart w:id="115" w:name="fig-collaborate"/>
           <w:p>
             <w:pPr>
               <w:jc w:val="center"/>
@@ -5194,18 +5266,18 @@
                 <wp:inline>
                   <wp:extent cx="5943600" cy="3343275"/>
                   <wp:effectExtent b="0" l="0" r="0" t="0"/>
-                  <wp:docPr descr="" title="" id="111" name="Picture"/>
+                  <wp:docPr descr="" title="" id="113" name="Picture"/>
                   <a:graphic>
                     <a:graphicData uri="http://schemas.openxmlformats.org/drawingml/2006/picture">
                       <pic:pic>
                         <pic:nvPicPr>
-                          <pic:cNvPr descr="../figures/Figure_5_collaboration.png" id="112" name="Picture"/>
+                          <pic:cNvPr descr="../figures/Figure_5_collaboration.png" id="114" name="Picture"/>
                           <pic:cNvPicPr>
                             <a:picLocks noChangeArrowheads="1" noChangeAspect="1"/>
                           </pic:cNvPicPr>
                         </pic:nvPicPr>
                         <pic:blipFill>
-                          <a:blip r:embed="rId110"/>
+                          <a:blip r:embed="rId112"/>
                           <a:stretch>
                             <a:fillRect/>
                           </a:stretch>
@@ -5245,7 +5317,7 @@
               <w:t xml:space="preserve">Figure 5: Git in connection with remote repositories (e.g., GitHub or GitLab) can signficantly improve collaboration across project members.</w:t>
             </w:r>
           </w:p>
-          <w:bookmarkEnd w:id="113"/>
+          <w:bookmarkEnd w:id="115"/>
         </w:tc>
       </w:tr>
     </w:tbl>
@@ -5267,7 +5339,7 @@
       <w:tr>
         <w:tc>
           <w:tcPr/>
-          <w:bookmarkStart w:id="117" w:name="fig-GitHub-gui_changes"/>
+          <w:bookmarkStart w:id="119" w:name="fig-GitHub-gui_changes"/>
           <w:p>
             <w:pPr>
               <w:jc w:val="center"/>
@@ -5277,18 +5349,18 @@
                 <wp:inline>
                   <wp:extent cx="6240780" cy="4820770"/>
                   <wp:effectExtent b="0" l="0" r="0" t="0"/>
-                  <wp:docPr descr="" title="" id="115" name="Picture"/>
+                  <wp:docPr descr="" title="" id="117" name="Picture"/>
                   <a:graphic>
                     <a:graphicData uri="http://schemas.openxmlformats.org/drawingml/2006/picture">
                       <pic:pic>
                         <pic:nvPicPr>
-                          <pic:cNvPr descr="../figures/Figure_6_commit_GitHub_gui.png" id="116" name="Picture"/>
+                          <pic:cNvPr descr="../figures/Figure_6_commit_GitHub_gui.png" id="118" name="Picture"/>
                           <pic:cNvPicPr>
                             <a:picLocks noChangeArrowheads="1" noChangeAspect="1"/>
                           </pic:cNvPicPr>
                         </pic:nvPicPr>
                         <pic:blipFill>
-                          <a:blip r:embed="rId114"/>
+                          <a:blip r:embed="rId116"/>
                           <a:stretch>
                             <a:fillRect/>
                           </a:stretch>
@@ -5328,11 +5400,11 @@
               <w:t xml:space="preserve">Figure 6: Remote repositories like GitHub provide tools to visually track changes made to analytical code and corresponding output such as figures. This commit history illustrates details about the commit (e.g., commit SHA hash and message), a side-by-side comparison of the previous (upper left) and modified (upper right) version of the figure and the corresponding changes made to the R code (bottom).</w:t>
             </w:r>
           </w:p>
-          <w:bookmarkEnd w:id="117"/>
+          <w:bookmarkEnd w:id="119"/>
         </w:tc>
       </w:tr>
     </w:tbl>
-    <w:bookmarkEnd w:id="118"/>
+    <w:bookmarkEnd w:id="120"/>
     <w:sectPr>
       <w:footerReference r:id="rId9" w:type="even"/>
       <w:footerReference r:id="rId10" w:type="default"/>

</xml_diff>

<commit_message>
incorporated Shirley's edits and comments
</commit_message>
<xml_diff>
--- a/manuscript/manuscript.docx
+++ b/manuscript/manuscript.docx
@@ -265,7 +265,7 @@
         <w:t xml:space="preserve"> </w:t>
       </w:r>
       <w:r>
-        <w:t xml:space="preserve">3,033 words</w:t>
+        <w:t xml:space="preserve">3,239 words</w:t>
       </w:r>
     </w:p>
     <w:p>
@@ -395,7 +395,7 @@
         <w:t xml:space="preserve"> </w:t>
       </w:r>
       <w:r>
-        <w:t xml:space="preserve">Janick Weberpals reports no conflicts of interest.</w:t>
+        <w:t xml:space="preserve">Janick Weberpals and Shirley Wang report no conflicts of interest.</w:t>
       </w:r>
     </w:p>
     <w:p>
@@ -427,7 +427,7 @@
         <w:t xml:space="preserve"> </w:t>
       </w:r>
       <w:r>
-        <w:t xml:space="preserve">version 1.3.353 (</w:t>
+        <w:t xml:space="preserve">version 1.3.433 (</w:t>
       </w:r>
       <w:hyperlink r:id="rId21">
         <w:r>
@@ -508,7 +508,7 @@
         <w:pStyle w:val="FirstParagraph"/>
       </w:pPr>
       <w:r>
-        <w:t xml:space="preserve">Transparency and reproducibility are major prerequisites for meaningful real-world evidence (RWE) studies. Many advances have been made in the documentation and reporting of study protocols and results, but the version control and sharing of analytic code in RWE is not as established yet as in other quantitative disciplines like computational biology and health informatics. In this practical tutorial, we aim to give an introduction to distributed version control systems (VCS) tailored towards the FAIR (</w:t>
+        <w:t xml:space="preserve">Transparency and reproducibility are major prerequisites for conducting meaningful real-world evidence (RWE) studies that are fit for decision-making. Many advances have been made in the documentation and reporting of study protocols and results, but the principles for version control and sharing of analytic code in RWE are not yet as established as in other quantitative disciplines like computational biology and health informatics. In this practical tutorial, we aim to give an introduction to distributed version control systems (VCS) tailored towards the FAIR (</w:t>
       </w:r>
       <w:r>
         <w:rPr>
@@ -557,7 +557,7 @@
         <w:t xml:space="preserve">R</w:t>
       </w:r>
       <w:r>
-        <w:t xml:space="preserve">eproducible) implementation of RWE studies. To ease adoption, we provide detailed step-by-step instructions with practical examples on how the Git VCS and R programming language can be implemented into RWE workflows to facilitate reproducible analyses. We further discuss and showcase how these tools can be used to track changes, collaborate, disseminate and archive RWE studies through dedicated project repositories maintaining a complete audit trail of all relevant study documents.</w:t>
+        <w:t xml:space="preserve">eproducible) implementation of RWE studies. To ease adoption, we provide detailed step-by-step instructions with practical examples on how the Git VCS and R programming language can be implemented into RWE study workflows to facilitate reproducible analyses. We further discuss and showcase how these tools can be used to track changes, collaborate, disseminate and archive RWE studies through dedicated project repositories that maintain a complete audit trail of all relevant study documents.</w:t>
       </w:r>
     </w:p>
     <w:p>
@@ -580,7 +580,7 @@
         <w:pStyle w:val="FirstParagraph"/>
       </w:pPr>
       <w:r>
-        <w:t xml:space="preserve">Transparency and reproducibility in conducting real-world evidence (RWE) studies are critical scientific requirements for meaningful research. While many advances have been made in the documentation and reporting of study protocols and results</w:t>
+        <w:t xml:space="preserve">Real-world evidence (RWE) studies that make secondary use of routinely collected health data captured in electronic health records and claims are increasingly being used to inform drug development, regulatory and coverage decisions, as well as clinical practice.</w:t>
       </w:r>
       <w:r>
         <w:rPr>
@@ -589,25 +589,34 @@
         <w:t xml:space="preserve">1–4</w:t>
       </w:r>
       <w:r>
-        <w:t xml:space="preserve">, the transparency around the actual implementation and analytic steps is still significantly lacking, especially when analyses are implemented via line coding in statistical programming languages like R</w:t>
+        <w:t xml:space="preserve"> </w:t>
+      </w:r>
+      <w:r>
+        <w:t xml:space="preserve">Considering the impact that RWE studies can have on patient healthcare, transparent and reproducible conduct of RWE studies is critically important. While many advances have been made in the documentation and reporting of study protocols and results</w:t>
       </w:r>
       <w:r>
         <w:rPr>
           <w:vertAlign w:val="superscript"/>
         </w:rPr>
-        <w:t xml:space="preserve">5</w:t>
-      </w:r>
-      <w:r>
-        <w:t xml:space="preserve"> </w:t>
-      </w:r>
-      <w:r>
-        <w:t xml:space="preserve">or Python. Although in other quantitative disciplines such as computational biology</w:t>
+        <w:t xml:space="preserve">5–8</w:t>
+      </w:r>
+      <w:r>
+        <w:t xml:space="preserve">, guidance on transparency regarding the actual implementation and analytic steps is still significantly lacking, especially when analyses are implemented via line coding in statistical programming languages like R</w:t>
       </w:r>
       <w:r>
         <w:rPr>
           <w:vertAlign w:val="superscript"/>
         </w:rPr>
-        <w:t xml:space="preserve">6–9</w:t>
+        <w:t xml:space="preserve">9</w:t>
+      </w:r>
+      <w:r>
+        <w:t xml:space="preserve">, SAS or Python. Although in other quantitative disciplines such as computational biology</w:t>
+      </w:r>
+      <w:r>
+        <w:rPr>
+          <w:vertAlign w:val="superscript"/>
+        </w:rPr>
+        <w:t xml:space="preserve">10–13</w:t>
       </w:r>
       <w:r>
         <w:t xml:space="preserve"> </w:t>
@@ -619,10 +628,31 @@
         <w:rPr>
           <w:vertAlign w:val="superscript"/>
         </w:rPr>
-        <w:t xml:space="preserve">10</w:t>
-      </w:r>
-      <w:r>
-        <w:t xml:space="preserve">, the sharing of code is rather the rule than the exception, this practice is not as common in the (pharmaco-) epidemiological community.</w:t>
+        <w:t xml:space="preserve">14</w:t>
+      </w:r>
+      <w:r>
+        <w:t xml:space="preserve">, the sharing of code is rather the rule than the exception, this practice is not as common in the (pharmaco-) epidemiological community. As open source tools like R packages and Shiny dashboards</w:t>
+      </w:r>
+      <w:r>
+        <w:rPr>
+          <w:vertAlign w:val="superscript"/>
+        </w:rPr>
+        <w:t xml:space="preserve">15</w:t>
+      </w:r>
+      <w:r>
+        <w:t xml:space="preserve"> </w:t>
+      </w:r>
+      <w:r>
+        <w:t xml:space="preserve">become increasingly used for for clinical trial reporting and regulatory submissions</w:t>
+      </w:r>
+      <w:r>
+        <w:rPr>
+          <w:vertAlign w:val="superscript"/>
+        </w:rPr>
+        <w:t xml:space="preserve">16</w:t>
+      </w:r>
+      <w:r>
+        <w:t xml:space="preserve">, the adoption of version control and code sharing practices is a crucial and timely topic for the field of RWE.</w:t>
       </w:r>
     </w:p>
     <w:p>
@@ -643,7 +673,7 @@
         <w:t xml:space="preserve">Git</w:t>
       </w:r>
       <w:r>
-        <w:t xml:space="preserve">, can thereby provide easy and powerful tools to keep track of the versioning of important files and documents such as protocols, analytic code, tables and figures. Thereby, it can extend the principles of</w:t>
+        <w:t xml:space="preserve">, provide powerful tools to keep track of the versioning of important files and documents such as protocols, analytic code, tables and figures. Thereby, VCS can extend the principles of</w:t>
       </w:r>
       <w:r>
         <w:t xml:space="preserve"> </w:t>
@@ -669,7 +699,7 @@
         <w:rPr>
           <w:vertAlign w:val="superscript"/>
         </w:rPr>
-        <w:t xml:space="preserve">11</w:t>
+        <w:t xml:space="preserve">17</w:t>
       </w:r>
       <w:r>
         <w:t xml:space="preserve"> </w:t>
@@ -745,13 +775,13 @@
         <w:pStyle w:val="BodyText"/>
       </w:pPr>
       <w:r>
-        <w:t xml:space="preserve">VCS enable researchers to track and resolve errors, collaborate with peers, and share resources instantaneously, for example, upon publication of a manuscript. By design, VCS workflows automatically empower users to comment, track and compare changes made to files and hence, increase the ability to comprehend the evolution of a project over time while maintaining a complete audit trail of all documents.</w:t>
+        <w:t xml:space="preserve">VCS enable researchers to track and resolve errors, collaborate with peers, and share resources instantaneously, for example, upon publication of a manuscript. By design, VCS workflows automatically empower users to comment, track and compare changes made to files and hence, increase the ability to comprehend the evolution of a project over time while maintaining a complete audit trail of changes to all documents.</w:t>
       </w:r>
       <w:r>
         <w:rPr>
           <w:vertAlign w:val="superscript"/>
         </w:rPr>
-        <w:t xml:space="preserve">12</w:t>
+        <w:t xml:space="preserve">18</w:t>
       </w:r>
       <w:r>
         <w:t xml:space="preserve"> </w:t>
@@ -779,7 +809,7 @@
         <w:t xml:space="preserve"> </w:t>
       </w:r>
       <w:r>
-        <w:t xml:space="preserve">which is bad practice as this is highly error prone, lacking transparency for collaborators, and changes are difficult to track and reconcile. Particularly in disciplines like pharmacoepidemiology, where analyses can have far reaching impact on healthcare decisions, analytic code needs to be accessible and reproducible.</w:t>
+        <w:t xml:space="preserve">which is bad practice as this is highly error prone, lacking transparency for collaborators, and changes are difficult to track and reconcile. Particularly in disciplines like pharmacoepidemiology, where analyses can have far reaching impact on healthcare policy and practice decisions, analytic code needs to be accessible and reproducible.</w:t>
       </w:r>
     </w:p>
     <w:p>
@@ -806,13 +836,13 @@
         <w:rPr>
           <w:vertAlign w:val="superscript"/>
         </w:rPr>
-        <w:t xml:space="preserve">13</w:t>
-      </w:r>
-      <w:r>
-        <w:t xml:space="preserve"> </w:t>
-      </w:r>
-      <w:r>
-        <w:t xml:space="preserve">We will first give a brief introduction to Git and its usage for collaboration and dissemination of study results through project repositories. Then we will provide a technical step-by-step guidance on how to integrate Git in analytic RWE workflows. We will additionally discuss and showcase important aspects of reproducibillity using the R open-source programming language, although the basic principles are applicable to any major coding language.</w:t>
+        <w:t xml:space="preserve">19</w:t>
+      </w:r>
+      <w:r>
+        <w:t xml:space="preserve"> </w:t>
+      </w:r>
+      <w:r>
+        <w:t xml:space="preserve">We will first give a brief introduction to Git and its usage for collaboration and dissemination of study results through project repositories. Then we will provide a technical step-by-step guidance on how to integrate Git in analytic RWE workflows. We will additionally discuss and showcase important aspects of reproducibility using the R open-source programming language, although the basic principles are applicable to any major coding language.</w:t>
       </w:r>
     </w:p>
     <w:p>
@@ -841,7 +871,7 @@
         <w:rPr>
           <w:vertAlign w:val="superscript"/>
         </w:rPr>
-        <w:t xml:space="preserve">14</w:t>
+        <w:t xml:space="preserve">20</w:t>
       </w:r>
       <w:r>
         <w:t xml:space="preserve"> </w:t>
@@ -992,7 +1022,7 @@
                     <a:graphicData uri="http://schemas.openxmlformats.org/drawingml/2006/picture">
                       <pic:pic>
                         <pic:nvPicPr>
-                          <pic:cNvPr descr="/Applications/RStudio.app/Contents/Resources/app/quarto/share/formats/docx/tip.png" id="27" name="Picture"/>
+                          <pic:cNvPr descr="/Applications/quarto/share/formats/docx/tip.png" id="27" name="Picture"/>
                           <pic:cNvPicPr>
                             <a:picLocks noChangeArrowheads="1" noChangeAspect="1"/>
                           </pic:cNvPicPr>
@@ -1166,7 +1196,7 @@
         <w:pStyle w:val="FirstParagraph"/>
       </w:pPr>
       <w:r>
-        <w:t xml:space="preserve">These platforms make it possible to synchronize local Git repositories across multiple project members and thereby improve collaboration. They further complement Git functionalities by providing a graphical user interface (GUI) to visualize changes made to files and often offer advanced features such as the automation of workflows using continuous integration and deployment (CI/CD) or, most recently, AI-powered virtual coding assistants (e.g., GitHub co-pilot). Generally speaking, it’s possible to use Git without a remote repository, while it’s unusual to use a remote repository without Git.</w:t>
+        <w:t xml:space="preserve">These remote platforms make it possible to synchronize local Git repositories across multiple project members and thereby improve collaboration. They further complement Git functionalities by providing a graphical user interface (GUI) to visualize changes made to files and often offer advanced features such as the automation of workflows using continuous integration and deployment (CI/CD) or, most recently, AI-powered virtual coding assistants (e.g., GitHub co-pilot). Generally speaking, it’s possible to use Git without a remote repository, while it’s unusual to use a remote repository without Git.</w:t>
       </w:r>
     </w:p>
     <w:bookmarkEnd w:id="28"/>
@@ -1206,7 +1236,7 @@
         </w:r>
       </w:hyperlink>
       <w:r>
-        <w:t xml:space="preserve">) as remote repository, although the general concepts are fairly similar and easily transferable to other programming languages and remote repository providers, respectively. We will show examples for both command line interface (CLI) prompts as well as for RStudio’s integrated GUI. For more details, we refer to the book</w:t>
+        <w:t xml:space="preserve">) as a remote repository, although the general concepts are fairly similar and easily transferable to other programming languages and remote repository providers, respectively. We will show examples for both command line interface (CLI) prompts as well as for RStudio’s integrated GUI. For more details, we refer to the book</w:t>
       </w:r>
       <w:r>
         <w:t xml:space="preserve"> </w:t>
@@ -1228,7 +1258,7 @@
         <w:rPr>
           <w:vertAlign w:val="superscript"/>
         </w:rPr>
-        <w:t xml:space="preserve">14</w:t>
+        <w:t xml:space="preserve">20</w:t>
       </w:r>
       <w:r>
         <w:t xml:space="preserve"> </w:t>
@@ -1279,6 +1309,15 @@
       </w:pPr>
       <w:r>
         <w:rPr>
+          <w:rStyle w:val="CommentTok"/>
+        </w:rPr>
+        <w:t xml:space="preserve"># check installed git version</w:t>
+      </w:r>
+      <w:r>
+        <w:br/>
+      </w:r>
+      <w:r>
+        <w:rPr>
           <w:rStyle w:val="FunctionTok"/>
         </w:rPr>
         <w:t xml:space="preserve">git</w:t>
@@ -1303,7 +1342,7 @@
         <w:pStyle w:val="Heading2"/>
       </w:pPr>
       <w:r>
-        <w:t xml:space="preserve">3.2 Configuration and first time use</w:t>
+        <w:t xml:space="preserve">3.2 Configuration and first-time use</w:t>
       </w:r>
     </w:p>
     <w:p>
@@ -1333,6 +1372,15 @@
       <w:pPr>
         <w:pStyle w:val="SourceCode"/>
       </w:pPr>
+      <w:r>
+        <w:rPr>
+          <w:rStyle w:val="CommentTok"/>
+        </w:rPr>
+        <w:t xml:space="preserve"># global configuration of name and email address</w:t>
+      </w:r>
+      <w:r>
+        <w:br/>
+      </w:r>
       <w:r>
         <w:rPr>
           <w:rStyle w:val="FunctionTok"/>
@@ -1455,6 +1503,15 @@
       </w:pPr>
       <w:r>
         <w:rPr>
+          <w:rStyle w:val="CommentTok"/>
+        </w:rPr>
+        <w:t xml:space="preserve"># create and navigate to study directory</w:t>
+      </w:r>
+      <w:r>
+        <w:br/>
+      </w:r>
+      <w:r>
+        <w:rPr>
           <w:rStyle w:val="FunctionTok"/>
         </w:rPr>
         <w:t xml:space="preserve">mkdir</w:t>
@@ -1493,6 +1550,15 @@
       <w:pPr>
         <w:pStyle w:val="SourceCode"/>
       </w:pPr>
+      <w:r>
+        <w:rPr>
+          <w:rStyle w:val="CommentTok"/>
+        </w:rPr>
+        <w:t xml:space="preserve"># initialize git tracking</w:t>
+      </w:r>
+      <w:r>
+        <w:br/>
+      </w:r>
       <w:r>
         <w:rPr>
           <w:rStyle w:val="FunctionTok"/>
@@ -1747,6 +1813,24 @@
       </w:pPr>
       <w:r>
         <w:rPr>
+          <w:rStyle w:val="CommentTok"/>
+        </w:rPr>
+        <w:t xml:space="preserve"># create and navigate to study directory and clone </w:t>
+      </w:r>
+      <w:r>
+        <w:br/>
+      </w:r>
+      <w:r>
+        <w:rPr>
+          <w:rStyle w:val="CommentTok"/>
+        </w:rPr>
+        <w:t xml:space="preserve"># the git repository which was already created on GitHub</w:t>
+      </w:r>
+      <w:r>
+        <w:br/>
+      </w:r>
+      <w:r>
+        <w:rPr>
           <w:rStyle w:val="FunctionTok"/>
         </w:rPr>
         <w:t xml:space="preserve">mkdir</w:t>
@@ -1970,13 +2054,13 @@
         <w:rPr>
           <w:vertAlign w:val="superscript"/>
         </w:rPr>
-        <w:t xml:space="preserve">4</w:t>
-      </w:r>
-      <w:r>
-        <w:t xml:space="preserve"> </w:t>
-      </w:r>
-      <w:r>
-        <w:t xml:space="preserve">under</w:t>
+        <w:t xml:space="preserve">8</w:t>
+      </w:r>
+      <w:r>
+        <w:t xml:space="preserve"> </w:t>
+      </w:r>
+      <w:r>
+        <w:t xml:space="preserve">template under</w:t>
       </w:r>
       <w:r>
         <w:t xml:space="preserve"> </w:t>
@@ -1990,7 +2074,28 @@
         </w:r>
       </w:hyperlink>
       <w:r>
-        <w:t xml:space="preserve">.</w:t>
+        <w:t xml:space="preserve">. HARPER is a harmonized study protocol template endorsed by the International Society of Pharmacoepidemiology and the International Society of Pharmacoeconomics and Outcomes Research. The pre-populated structured study repository template is publicly available and can be</w:t>
+      </w:r>
+      <w:r>
+        <w:t xml:space="preserve"> </w:t>
+      </w:r>
+      <w:r>
+        <w:rPr>
+          <w:rStyle w:val="VerbatimChar"/>
+        </w:rPr>
+        <w:t xml:space="preserve">forked</w:t>
+      </w:r>
+      <w:r>
+        <w:rPr>
+          <w:vertAlign w:val="superscript"/>
+        </w:rPr>
+        <w:t xml:space="preserve">21</w:t>
+      </w:r>
+      <w:r>
+        <w:t xml:space="preserve"> </w:t>
+      </w:r>
+      <w:r>
+        <w:t xml:space="preserve">to initiate a new project (see instructions in the template repository).</w:t>
       </w:r>
     </w:p>
     <w:bookmarkEnd w:id="38"/>
@@ -2022,6 +2127,22 @@
         </w:r>
       </w:hyperlink>
       <w:r>
+        <w:t xml:space="preserve"> </w:t>
+      </w:r>
+      <w:r>
+        <w:t xml:space="preserve">and in the</w:t>
+      </w:r>
+      <w:r>
+        <w:t xml:space="preserve"> </w:t>
+      </w:r>
+      <w:r>
+        <w:rPr>
+          <w:bCs/>
+          <w:b/>
+        </w:rPr>
+        <w:t xml:space="preserve">Supplementary Material</w:t>
+      </w:r>
+      <w:r>
         <w:t xml:space="preserve">.</w:t>
       </w:r>
     </w:p>
@@ -2051,7 +2172,7 @@
         <w:t xml:space="preserve">commit</w:t>
       </w:r>
       <w:r>
-        <w:t xml:space="preserve">. Generally it is up to the user when to commit, which files to commit and how the commit should be documented in a</w:t>
+        <w:t xml:space="preserve">. Generally, it is up to the user when to commit, which files to commit and how the commit should be documented in a</w:t>
       </w:r>
       <w:r>
         <w:t xml:space="preserve"> </w:t>
@@ -2422,6 +2543,15 @@
       </w:pPr>
       <w:r>
         <w:rPr>
+          <w:rStyle w:val="CommentTok"/>
+        </w:rPr>
+        <w:t xml:space="preserve"># push local changes to remote repository</w:t>
+      </w:r>
+      <w:r>
+        <w:br/>
+      </w:r>
+      <w:r>
+        <w:rPr>
           <w:rStyle w:val="FunctionTok"/>
         </w:rPr>
         <w:t xml:space="preserve">git</w:t>
@@ -2461,6 +2591,15 @@
       </w:pPr>
       <w:r>
         <w:rPr>
+          <w:rStyle w:val="CommentTok"/>
+        </w:rPr>
+        <w:t xml:space="preserve"># check remote configuration</w:t>
+      </w:r>
+      <w:r>
+        <w:br/>
+      </w:r>
+      <w:r>
+        <w:rPr>
           <w:rStyle w:val="FunctionTok"/>
         </w:rPr>
         <w:t xml:space="preserve">git</w:t>
@@ -2490,6 +2629,15 @@
       <w:pPr>
         <w:pStyle w:val="SourceCode"/>
       </w:pPr>
+      <w:r>
+        <w:rPr>
+          <w:rStyle w:val="CommentTok"/>
+        </w:rPr>
+        <w:t xml:space="preserve"># add a new remote repository connection</w:t>
+      </w:r>
+      <w:r>
+        <w:br/>
+      </w:r>
       <w:r>
         <w:rPr>
           <w:rStyle w:val="FunctionTok"/>
@@ -2642,6 +2790,15 @@
       </w:pPr>
       <w:r>
         <w:rPr>
+          <w:rStyle w:val="CommentTok"/>
+        </w:rPr>
+        <w:t xml:space="preserve"># pull remote repository version of code to local</w:t>
+      </w:r>
+      <w:r>
+        <w:br/>
+      </w:r>
+      <w:r>
+        <w:rPr>
           <w:rStyle w:val="FunctionTok"/>
         </w:rPr>
         <w:t xml:space="preserve">git</w:t>
@@ -2763,6 +2920,15 @@
       </w:pPr>
       <w:r>
         <w:rPr>
+          <w:rStyle w:val="CommentTok"/>
+        </w:rPr>
+        <w:t xml:space="preserve"># display differences between uncommitted changes</w:t>
+      </w:r>
+      <w:r>
+        <w:br/>
+      </w:r>
+      <w:r>
+        <w:rPr>
           <w:rStyle w:val="FunctionTok"/>
         </w:rPr>
         <w:t xml:space="preserve">git</w:t>
@@ -2786,6 +2952,15 @@
       <w:pPr>
         <w:pStyle w:val="SourceCode"/>
       </w:pPr>
+      <w:r>
+        <w:rPr>
+          <w:rStyle w:val="CommentTok"/>
+        </w:rPr>
+        <w:t xml:space="preserve"># display commit history</w:t>
+      </w:r>
+      <w:r>
+        <w:br/>
+      </w:r>
       <w:r>
         <w:rPr>
           <w:rStyle w:val="FunctionTok"/>
@@ -2876,13 +3051,13 @@
         <w:pStyle w:val="FirstParagraph"/>
       </w:pPr>
       <w:r>
-        <w:t xml:space="preserve">A major advantage of modern programming languages, is that they provide a large pool of open-source packages. Packages are compilations of functions that automate frequently used procedures (e.g., querying new user cohorts</w:t>
+        <w:t xml:space="preserve">A major advantage of modern programming languages is that they provide a large pool of open-source packages. Packages are compilations of functions that automate frequently used procedures (e.g., querying new user cohorts</w:t>
       </w:r>
       <w:r>
         <w:rPr>
           <w:vertAlign w:val="superscript"/>
         </w:rPr>
-        <w:t xml:space="preserve">15</w:t>
+        <w:t xml:space="preserve">22</w:t>
       </w:r>
       <w:r>
         <w:t xml:space="preserve"> </w:t>
@@ -2894,7 +3069,7 @@
         <w:rPr>
           <w:vertAlign w:val="superscript"/>
         </w:rPr>
-        <w:t xml:space="preserve">16</w:t>
+        <w:t xml:space="preserve">23</w:t>
       </w:r>
       <w:r>
         <w:t xml:space="preserve">) which expedites the implementation of RWE studies, mitigates copy-paste errors and makes code much more friendly to read and review.</w:t>
@@ -2943,7 +3118,7 @@
         <w:rPr>
           <w:vertAlign w:val="superscript"/>
         </w:rPr>
-        <w:t xml:space="preserve">17,18</w:t>
+        <w:t xml:space="preserve">24,25</w:t>
       </w:r>
       <w:r>
         <w:t xml:space="preserve"> </w:t>
@@ -2970,7 +3145,7 @@
         <w:rPr>
           <w:vertAlign w:val="superscript"/>
         </w:rPr>
-        <w:t xml:space="preserve">19</w:t>
+        <w:t xml:space="preserve">26</w:t>
       </w:r>
       <w:r>
         <w:t xml:space="preserve">, which helps creating</w:t>
@@ -3206,7 +3381,7 @@
         <w:rPr>
           <w:vertAlign w:val="superscript"/>
         </w:rPr>
-        <w:t xml:space="preserve">20</w:t>
+        <w:t xml:space="preserve">27</w:t>
       </w:r>
       <w:r>
         <w:t xml:space="preserve"> </w:t>
@@ -3392,7 +3567,7 @@
         <w:t xml:space="preserve"> </w:t>
       </w:r>
       <w:r>
-        <w:t xml:space="preserve">provides a vast amount of additional features which were not addressed in this manuscript. To get familiar with more advanced</w:t>
+        <w:t xml:space="preserve">provides a vast number of additional features which were not addressed in this manuscript. To get familiar with more advanced</w:t>
       </w:r>
       <w:r>
         <w:t xml:space="preserve"> </w:t>
@@ -3443,7 +3618,7 @@
         <w:rPr>
           <w:vertAlign w:val="superscript"/>
         </w:rPr>
-        <w:t xml:space="preserve">13</w:t>
+        <w:t xml:space="preserve">19</w:t>
       </w:r>
       <w:r>
         <w:t xml:space="preserve"> </w:t>
@@ -3492,7 +3667,7 @@
         <w:pStyle w:val="BodyText"/>
       </w:pPr>
       <w:r>
-        <w:t xml:space="preserve">Despite the potential initial complexities to get acquanited with the</w:t>
+        <w:t xml:space="preserve">Despite the potential initial complexities to get acquainted with the</w:t>
       </w:r>
       <w:r>
         <w:t xml:space="preserve"> </w:t>
@@ -3513,22 +3688,81 @@
         <w:rPr>
           <w:vertAlign w:val="superscript"/>
         </w:rPr>
-        <w:t xml:space="preserve">21</w:t>
-      </w:r>
-      <w:r>
-        <w:t xml:space="preserve"> </w:t>
-      </w:r>
-      <w:r>
-        <w:t xml:space="preserve">which makes shared code interoperable even without direct access to the raw data. Finally, code sharing can enable researchers to learn from each other, build trust</w:t>
+        <w:t xml:space="preserve">28</w:t>
+      </w:r>
+      <w:r>
+        <w:t xml:space="preserve">, Sentinel</w:t>
       </w:r>
       <w:r>
         <w:rPr>
           <w:vertAlign w:val="superscript"/>
         </w:rPr>
-        <w:t xml:space="preserve">22</w:t>
-      </w:r>
-      <w:r>
-        <w:t xml:space="preserve">, expedite the uptake of novel methodologies and knowledge exchange and decrease unneccesary redundancies through sharing of code libraries, functions and algorithms.</w:t>
+        <w:t xml:space="preserve">29</w:t>
+      </w:r>
+      <w:r>
+        <w:t xml:space="preserve"> </w:t>
+      </w:r>
+      <w:r>
+        <w:t xml:space="preserve">and PCORnet</w:t>
+      </w:r>
+      <w:r>
+        <w:rPr>
+          <w:vertAlign w:val="superscript"/>
+        </w:rPr>
+        <w:t xml:space="preserve">30</w:t>
+      </w:r>
+      <w:r>
+        <w:t xml:space="preserve">, which makes shared code interoperable even without direct access to the same data source. Finally, code sharing can enable researchers to learn from each other, build trust</w:t>
+      </w:r>
+      <w:r>
+        <w:rPr>
+          <w:vertAlign w:val="superscript"/>
+        </w:rPr>
+        <w:t xml:space="preserve">31</w:t>
+      </w:r>
+      <w:r>
+        <w:t xml:space="preserve">, expedite the uptake of novel methodologies and knowledge exchange and decrease unnecessary redundancies through sharing of code libraries, functions and algorithms.</w:t>
+      </w:r>
+    </w:p>
+    <w:p>
+      <w:pPr>
+        <w:pStyle w:val="BodyText"/>
+      </w:pPr>
+      <w:r>
+        <w:t xml:space="preserve">Regulators</w:t>
+      </w:r>
+      <w:r>
+        <w:rPr>
+          <w:vertAlign w:val="superscript"/>
+        </w:rPr>
+        <w:t xml:space="preserve">32</w:t>
+      </w:r>
+      <w:r>
+        <w:t xml:space="preserve">, funding agencies</w:t>
+      </w:r>
+      <w:r>
+        <w:rPr>
+          <w:vertAlign w:val="superscript"/>
+        </w:rPr>
+        <w:t xml:space="preserve">33,34</w:t>
+      </w:r>
+      <w:r>
+        <w:t xml:space="preserve"> </w:t>
+      </w:r>
+      <w:r>
+        <w:t xml:space="preserve">and HTA bodies</w:t>
+      </w:r>
+      <w:r>
+        <w:rPr>
+          <w:vertAlign w:val="superscript"/>
+        </w:rPr>
+        <w:t xml:space="preserve">35</w:t>
+      </w:r>
+      <w:r>
+        <w:t xml:space="preserve"> </w:t>
+      </w:r>
+      <w:r>
+        <w:t xml:space="preserve">have increasing expectations regarding the provenance, sharing and audit trial of study documents including analytic code as a prerequisite for impactful and credible RWE studies. This manuscript addresses this timely topic and will hopefully motivate and enable new and experienced pharmacoepidemiologists to integrate VCS workflows and code sharing into their daily work.</w:t>
       </w:r>
     </w:p>
     <w:p>
@@ -3537,7 +3771,7 @@
       </w:r>
     </w:p>
     <w:bookmarkEnd w:id="50"/>
-    <w:bookmarkStart w:id="95" w:name="references"/>
+    <w:bookmarkStart w:id="121" w:name="references"/>
     <w:p>
       <w:pPr>
         <w:pStyle w:val="Heading1"/>
@@ -3546,8 +3780,8 @@
         <w:t xml:space="preserve">References</w:t>
       </w:r>
     </w:p>
-    <w:bookmarkStart w:id="94" w:name="refs"/>
-    <w:bookmarkStart w:id="52" w:name="ref-wang2021"/>
+    <w:bookmarkStart w:id="120" w:name="refs"/>
+    <w:bookmarkStart w:id="52" w:name="ref-fdaRWE2018"/>
     <w:p>
       <w:pPr>
         <w:pStyle w:val="Bibliography"/>
@@ -3562,7 +3796,40 @@
         <w:t xml:space="preserve">	</w:t>
       </w:r>
       <w:r>
-        <w:t xml:space="preserve">Wang SV, Pinheiro S, Hua W,</w:t>
+        <w:t xml:space="preserve">United States Food and Drug Administration. Framework for FDA’s real world evidence program. Dec 2018. Accessed 6/30/2023. Available at:</w:t>
+      </w:r>
+      <w:r>
+        <w:t xml:space="preserve"> </w:t>
+      </w:r>
+      <w:hyperlink r:id="rId51">
+        <w:r>
+          <w:rPr>
+            <w:rStyle w:val="Hyperlink"/>
+          </w:rPr>
+          <w:t xml:space="preserve">https://www.fda.gov/downloads/ScienceResearch/SpecialTopics/RealWorldEvidence/UCM627769.pdf</w:t>
+        </w:r>
+      </w:hyperlink>
+      <w:r>
+        <w:t xml:space="preserve">.</w:t>
+      </w:r>
+    </w:p>
+    <w:bookmarkEnd w:id="52"/>
+    <w:bookmarkStart w:id="54" w:name="ref-eichler2015"/>
+    <w:p>
+      <w:pPr>
+        <w:pStyle w:val="Bibliography"/>
+      </w:pPr>
+      <w:r>
+        <w:t xml:space="preserve">2.</w:t>
+      </w:r>
+      <w:r>
+        <w:t xml:space="preserve"> </w:t>
+      </w:r>
+      <w:r>
+        <w:t xml:space="preserve">	</w:t>
+      </w:r>
+      <w:r>
+        <w:t xml:space="preserve">Eichler H-G, Baird L, Barker R,</w:t>
       </w:r>
       <w:r>
         <w:t xml:space="preserve"> </w:t>
@@ -3575,7 +3842,13 @@
         <w:t xml:space="preserve">et al.</w:t>
       </w:r>
       <w:r>
-        <w:t xml:space="preserve"> STaRT-RWE: structured template for planning and reporting on the implementation of real world evidence studies.</w:t>
+        <w:t xml:space="preserve"> From adaptive licensing to adaptive pathways: Delivering a flexible life</w:t>
+      </w:r>
+      <w:r>
+        <w:t xml:space="preserve">-</w:t>
+      </w:r>
+      <w:r>
+        <w:t xml:space="preserve">span approach to bring new drugs to patients.</w:t>
       </w:r>
       <w:r>
         <w:t xml:space="preserve"> </w:t>
@@ -3585,6 +3858,170 @@
           <w:iCs/>
           <w:i/>
         </w:rPr>
+        <w:t xml:space="preserve">Clinical Pharmacology &amp; Therapeutics</w:t>
+      </w:r>
+      <w:r>
+        <w:t xml:space="preserve"> </w:t>
+      </w:r>
+      <w:r>
+        <w:t xml:space="preserve">2015;</w:t>
+      </w:r>
+      <w:r>
+        <w:t xml:space="preserve"> </w:t>
+      </w:r>
+      <w:r>
+        <w:rPr>
+          <w:bCs/>
+          <w:b/>
+        </w:rPr>
+        <w:t xml:space="preserve">97</w:t>
+      </w:r>
+      <w:r>
+        <w:t xml:space="preserve">: 234–246. doi:</w:t>
+      </w:r>
+      <w:hyperlink r:id="rId53">
+        <w:r>
+          <w:rPr>
+            <w:rStyle w:val="Hyperlink"/>
+          </w:rPr>
+          <w:t xml:space="preserve">10.1002/cpt.59</w:t>
+        </w:r>
+      </w:hyperlink>
+      <w:r>
+        <w:t xml:space="preserve">.</w:t>
+      </w:r>
+    </w:p>
+    <w:bookmarkEnd w:id="54"/>
+    <w:bookmarkStart w:id="56" w:name="ref-cioms2023"/>
+    <w:p>
+      <w:pPr>
+        <w:pStyle w:val="Bibliography"/>
+      </w:pPr>
+      <w:r>
+        <w:t xml:space="preserve">3.</w:t>
+      </w:r>
+      <w:r>
+        <w:t xml:space="preserve"> </w:t>
+      </w:r>
+      <w:r>
+        <w:t xml:space="preserve">	</w:t>
+      </w:r>
+      <w:r>
+        <w:t xml:space="preserve">CIOMS RWE and RWD for regulatory decision making. 2023. Accessed 6/30/2023. Available at:</w:t>
+      </w:r>
+      <w:r>
+        <w:t xml:space="preserve"> </w:t>
+      </w:r>
+      <w:hyperlink r:id="rId55">
+        <w:r>
+          <w:rPr>
+            <w:rStyle w:val="Hyperlink"/>
+          </w:rPr>
+          <w:t xml:space="preserve">https://cioms.ch/wp-content/uploads/2020/03/CIOMS-WG-XIII_6June2023_Draft-report-for-comment-1.pdfA</w:t>
+        </w:r>
+      </w:hyperlink>
+      <w:r>
+        <w:t xml:space="preserve">.</w:t>
+      </w:r>
+    </w:p>
+    <w:bookmarkEnd w:id="56"/>
+    <w:bookmarkStart w:id="58" w:name="ref-makady2017"/>
+    <w:p>
+      <w:pPr>
+        <w:pStyle w:val="Bibliography"/>
+      </w:pPr>
+      <w:r>
+        <w:t xml:space="preserve">4.</w:t>
+      </w:r>
+      <w:r>
+        <w:t xml:space="preserve"> </w:t>
+      </w:r>
+      <w:r>
+        <w:t xml:space="preserve">	</w:t>
+      </w:r>
+      <w:r>
+        <w:t xml:space="preserve">Makady A, Ham R ten, Boer A de, Hillege H, Klungel O, Goettsch W. Policies for Use of Real-World Data in Health Technology Assessment (HTA): A Comparative Study of Six HTA Agencies.</w:t>
+      </w:r>
+      <w:r>
+        <w:t xml:space="preserve"> </w:t>
+      </w:r>
+      <w:r>
+        <w:rPr>
+          <w:iCs/>
+          <w:i/>
+        </w:rPr>
+        <w:t xml:space="preserve">Value in Health</w:t>
+      </w:r>
+      <w:r>
+        <w:t xml:space="preserve"> </w:t>
+      </w:r>
+      <w:r>
+        <w:t xml:space="preserve">2017;</w:t>
+      </w:r>
+      <w:r>
+        <w:t xml:space="preserve"> </w:t>
+      </w:r>
+      <w:r>
+        <w:rPr>
+          <w:bCs/>
+          <w:b/>
+        </w:rPr>
+        <w:t xml:space="preserve">20</w:t>
+      </w:r>
+      <w:r>
+        <w:t xml:space="preserve">: 520–532. doi:</w:t>
+      </w:r>
+      <w:hyperlink r:id="rId57">
+        <w:r>
+          <w:rPr>
+            <w:rStyle w:val="Hyperlink"/>
+          </w:rPr>
+          <w:t xml:space="preserve">10.1016/j.jval.2016.12.003</w:t>
+        </w:r>
+      </w:hyperlink>
+      <w:r>
+        <w:t xml:space="preserve">.</w:t>
+      </w:r>
+    </w:p>
+    <w:bookmarkEnd w:id="58"/>
+    <w:bookmarkStart w:id="60" w:name="ref-wang2021"/>
+    <w:p>
+      <w:pPr>
+        <w:pStyle w:val="Bibliography"/>
+      </w:pPr>
+      <w:r>
+        <w:t xml:space="preserve">5.</w:t>
+      </w:r>
+      <w:r>
+        <w:t xml:space="preserve"> </w:t>
+      </w:r>
+      <w:r>
+        <w:t xml:space="preserve">	</w:t>
+      </w:r>
+      <w:r>
+        <w:t xml:space="preserve">Wang SV, Pinheiro S, Hua W,</w:t>
+      </w:r>
+      <w:r>
+        <w:t xml:space="preserve"> </w:t>
+      </w:r>
+      <w:r>
+        <w:rPr>
+          <w:iCs/>
+          <w:i/>
+        </w:rPr>
+        <w:t xml:space="preserve">et al.</w:t>
+      </w:r>
+      <w:r>
+        <w:t xml:space="preserve"> STaRT-RWE: structured template for planning and reporting on the implementation of real world evidence studies.</w:t>
+      </w:r>
+      <w:r>
+        <w:t xml:space="preserve"> </w:t>
+      </w:r>
+      <w:r>
+        <w:rPr>
+          <w:iCs/>
+          <w:i/>
+        </w:rPr>
         <w:t xml:space="preserve">BMJ</w:t>
       </w:r>
       <w:r>
@@ -3593,7 +4030,7 @@
       <w:r>
         <w:t xml:space="preserve">2021: m4856. doi:</w:t>
       </w:r>
-      <w:hyperlink r:id="rId51">
+      <w:hyperlink r:id="rId59">
         <w:r>
           <w:rPr>
             <w:rStyle w:val="Hyperlink"/>
@@ -3605,14 +4042,14 @@
         <w:t xml:space="preserve">.</w:t>
       </w:r>
     </w:p>
-    <w:bookmarkEnd w:id="52"/>
-    <w:bookmarkStart w:id="54" w:name="ref-schneeweiss2019"/>
+    <w:bookmarkEnd w:id="60"/>
+    <w:bookmarkStart w:id="62" w:name="ref-schneeweiss2019"/>
     <w:p>
       <w:pPr>
         <w:pStyle w:val="Bibliography"/>
       </w:pPr>
       <w:r>
-        <w:t xml:space="preserve">2.</w:t>
+        <w:t xml:space="preserve">6.</w:t>
       </w:r>
       <w:r>
         <w:t xml:space="preserve"> </w:t>
@@ -3665,7 +4102,7 @@
       <w:r>
         <w:t xml:space="preserve">: 398. doi:</w:t>
       </w:r>
-      <w:hyperlink r:id="rId53">
+      <w:hyperlink r:id="rId61">
         <w:r>
           <w:rPr>
             <w:rStyle w:val="Hyperlink"/>
@@ -3677,14 +4114,14 @@
         <w:t xml:space="preserve">.</w:t>
       </w:r>
     </w:p>
-    <w:bookmarkEnd w:id="54"/>
-    <w:bookmarkStart w:id="56" w:name="ref-berger2017"/>
+    <w:bookmarkEnd w:id="62"/>
+    <w:bookmarkStart w:id="64" w:name="ref-berger2017"/>
     <w:p>
       <w:pPr>
         <w:pStyle w:val="Bibliography"/>
       </w:pPr>
       <w:r>
-        <w:t xml:space="preserve">3.</w:t>
+        <w:t xml:space="preserve">7.</w:t>
       </w:r>
       <w:r>
         <w:t xml:space="preserve"> </w:t>
@@ -3737,7 +4174,7 @@
       <w:r>
         <w:t xml:space="preserve">: 1033–1039. doi:</w:t>
       </w:r>
-      <w:hyperlink r:id="rId55">
+      <w:hyperlink r:id="rId63">
         <w:r>
           <w:rPr>
             <w:rStyle w:val="Hyperlink"/>
@@ -3749,14 +4186,14 @@
         <w:t xml:space="preserve">.</w:t>
       </w:r>
     </w:p>
-    <w:bookmarkEnd w:id="56"/>
-    <w:bookmarkStart w:id="58" w:name="ref-wang2022"/>
+    <w:bookmarkEnd w:id="64"/>
+    <w:bookmarkStart w:id="66" w:name="ref-wang2022"/>
     <w:p>
       <w:pPr>
         <w:pStyle w:val="Bibliography"/>
       </w:pPr>
       <w:r>
-        <w:t xml:space="preserve">4.</w:t>
+        <w:t xml:space="preserve">8.</w:t>
       </w:r>
       <w:r>
         <w:t xml:space="preserve"> </w:t>
@@ -3815,7 +4252,7 @@
       <w:r>
         <w:t xml:space="preserve">: 44–55. doi:</w:t>
       </w:r>
-      <w:hyperlink r:id="rId57">
+      <w:hyperlink r:id="rId65">
         <w:r>
           <w:rPr>
             <w:rStyle w:val="Hyperlink"/>
@@ -3827,14 +4264,14 @@
         <w:t xml:space="preserve">.</w:t>
       </w:r>
     </w:p>
-    <w:bookmarkEnd w:id="58"/>
-    <w:bookmarkStart w:id="60" w:name="ref-RCore2023"/>
+    <w:bookmarkEnd w:id="66"/>
+    <w:bookmarkStart w:id="68" w:name="ref-RCore2023"/>
     <w:p>
       <w:pPr>
         <w:pStyle w:val="Bibliography"/>
       </w:pPr>
       <w:r>
-        <w:t xml:space="preserve">5.</w:t>
+        <w:t xml:space="preserve">9.</w:t>
       </w:r>
       <w:r>
         <w:t xml:space="preserve"> </w:t>
@@ -3861,7 +4298,7 @@
       <w:r>
         <w:t xml:space="preserve"> </w:t>
       </w:r>
-      <w:hyperlink r:id="rId59">
+      <w:hyperlink r:id="rId67">
         <w:r>
           <w:rPr>
             <w:rStyle w:val="Hyperlink"/>
@@ -3873,14 +4310,14 @@
         <w:t xml:space="preserve">.</w:t>
       </w:r>
     </w:p>
-    <w:bookmarkEnd w:id="60"/>
-    <w:bookmarkStart w:id="62" w:name="ref-almugbel2017"/>
+    <w:bookmarkEnd w:id="68"/>
+    <w:bookmarkStart w:id="70" w:name="ref-almugbel2017"/>
     <w:p>
       <w:pPr>
         <w:pStyle w:val="Bibliography"/>
       </w:pPr>
       <w:r>
-        <w:t xml:space="preserve">6.</w:t>
+        <w:t xml:space="preserve">10.</w:t>
       </w:r>
       <w:r>
         <w:t xml:space="preserve"> </w:t>
@@ -3933,7 +4370,7 @@
       <w:r>
         <w:t xml:space="preserve">: 4–12. doi:</w:t>
       </w:r>
-      <w:hyperlink r:id="rId61">
+      <w:hyperlink r:id="rId69">
         <w:r>
           <w:rPr>
             <w:rStyle w:val="Hyperlink"/>
@@ -3945,14 +4382,14 @@
         <w:t xml:space="preserve">.</w:t>
       </w:r>
     </w:p>
-    <w:bookmarkEnd w:id="62"/>
-    <w:bookmarkStart w:id="64" w:name="ref-mammoliti2021"/>
+    <w:bookmarkEnd w:id="70"/>
+    <w:bookmarkStart w:id="72" w:name="ref-mammoliti2021"/>
     <w:p>
       <w:pPr>
         <w:pStyle w:val="Bibliography"/>
       </w:pPr>
       <w:r>
-        <w:t xml:space="preserve">7.</w:t>
+        <w:t xml:space="preserve">11.</w:t>
       </w:r>
       <w:r>
         <w:t xml:space="preserve"> </w:t>
@@ -4005,7 +4442,7 @@
       <w:r>
         <w:t xml:space="preserve">. doi:</w:t>
       </w:r>
-      <w:hyperlink r:id="rId63">
+      <w:hyperlink r:id="rId71">
         <w:r>
           <w:rPr>
             <w:rStyle w:val="Hyperlink"/>
@@ -4017,14 +4454,14 @@
         <w:t xml:space="preserve">.</w:t>
       </w:r>
     </w:p>
-    <w:bookmarkEnd w:id="64"/>
-    <w:bookmarkStart w:id="66" w:name="ref-russell2018"/>
+    <w:bookmarkEnd w:id="72"/>
+    <w:bookmarkStart w:id="74" w:name="ref-russell2018"/>
     <w:p>
       <w:pPr>
         <w:pStyle w:val="Bibliography"/>
       </w:pPr>
       <w:r>
-        <w:t xml:space="preserve">8.</w:t>
+        <w:t xml:space="preserve">12.</w:t>
       </w:r>
       <w:r>
         <w:t xml:space="preserve"> </w:t>
@@ -4064,7 +4501,7 @@
       <w:r>
         <w:t xml:space="preserve">: e0205898. doi:</w:t>
       </w:r>
-      <w:hyperlink r:id="rId65">
+      <w:hyperlink r:id="rId73">
         <w:r>
           <w:rPr>
             <w:rStyle w:val="Hyperlink"/>
@@ -4076,14 +4513,14 @@
         <w:t xml:space="preserve">.</w:t>
       </w:r>
     </w:p>
-    <w:bookmarkEnd w:id="66"/>
-    <w:bookmarkStart w:id="68" w:name="ref-perez-riverol2016"/>
+    <w:bookmarkEnd w:id="74"/>
+    <w:bookmarkStart w:id="76" w:name="ref-perez-riverol2016"/>
     <w:p>
       <w:pPr>
         <w:pStyle w:val="Bibliography"/>
       </w:pPr>
       <w:r>
-        <w:t xml:space="preserve">9.</w:t>
+        <w:t xml:space="preserve">13.</w:t>
       </w:r>
       <w:r>
         <w:t xml:space="preserve"> </w:t>
@@ -4136,7 +4573,7 @@
       <w:r>
         <w:t xml:space="preserve">: e1004947. doi:</w:t>
       </w:r>
-      <w:hyperlink r:id="rId67">
+      <w:hyperlink r:id="rId75">
         <w:r>
           <w:rPr>
             <w:rStyle w:val="Hyperlink"/>
@@ -4148,14 +4585,14 @@
         <w:t xml:space="preserve">.</w:t>
       </w:r>
     </w:p>
-    <w:bookmarkEnd w:id="68"/>
-    <w:bookmarkStart w:id="70" w:name="ref-bakken2019"/>
+    <w:bookmarkEnd w:id="76"/>
+    <w:bookmarkStart w:id="78" w:name="ref-bakken2019"/>
     <w:p>
       <w:pPr>
         <w:pStyle w:val="Bibliography"/>
       </w:pPr>
       <w:r>
-        <w:t xml:space="preserve">10.</w:t>
+        <w:t xml:space="preserve">14.</w:t>
       </w:r>
       <w:r>
         <w:t xml:space="preserve"> </w:t>
@@ -4195,7 +4632,7 @@
       <w:r>
         <w:t xml:space="preserve">: 185–187. doi:</w:t>
       </w:r>
-      <w:hyperlink r:id="rId69">
+      <w:hyperlink r:id="rId77">
         <w:r>
           <w:rPr>
             <w:rStyle w:val="Hyperlink"/>
@@ -4207,14 +4644,80 @@
         <w:t xml:space="preserve">.</w:t>
       </w:r>
     </w:p>
-    <w:bookmarkEnd w:id="70"/>
-    <w:bookmarkStart w:id="72" w:name="ref-garcía-closas2023"/>
+    <w:bookmarkEnd w:id="78"/>
+    <w:bookmarkStart w:id="80" w:name="ref-pharmaverse2023"/>
     <w:p>
       <w:pPr>
         <w:pStyle w:val="Bibliography"/>
       </w:pPr>
       <w:r>
-        <w:t xml:space="preserve">11.</w:t>
+        <w:t xml:space="preserve">15.</w:t>
+      </w:r>
+      <w:r>
+        <w:t xml:space="preserve"> </w:t>
+      </w:r>
+      <w:r>
+        <w:t xml:space="preserve">	</w:t>
+      </w:r>
+      <w:r>
+        <w:t xml:space="preserve">Pharmaverse. Accessed 6/30/2023. Available at:</w:t>
+      </w:r>
+      <w:r>
+        <w:t xml:space="preserve"> </w:t>
+      </w:r>
+      <w:hyperlink r:id="rId79">
+        <w:r>
+          <w:rPr>
+            <w:rStyle w:val="Hyperlink"/>
+          </w:rPr>
+          <w:t xml:space="preserve">https://pharmaverse.org/</w:t>
+        </w:r>
+      </w:hyperlink>
+      <w:r>
+        <w:t xml:space="preserve">.</w:t>
+      </w:r>
+    </w:p>
+    <w:bookmarkEnd w:id="80"/>
+    <w:bookmarkStart w:id="82" w:name="ref-positPharma"/>
+    <w:p>
+      <w:pPr>
+        <w:pStyle w:val="Bibliography"/>
+      </w:pPr>
+      <w:r>
+        <w:t xml:space="preserve">16.</w:t>
+      </w:r>
+      <w:r>
+        <w:t xml:space="preserve"> </w:t>
+      </w:r>
+      <w:r>
+        <w:t xml:space="preserve">	</w:t>
+      </w:r>
+      <w:r>
+        <w:t xml:space="preserve">Kephart C. R packages and shiny for FDA clinical trial submissions. Accessed 6/30/2023. Available at:</w:t>
+      </w:r>
+      <w:r>
+        <w:t xml:space="preserve"> </w:t>
+      </w:r>
+      <w:hyperlink r:id="rId81">
+        <w:r>
+          <w:rPr>
+            <w:rStyle w:val="Hyperlink"/>
+          </w:rPr>
+          <w:t xml:space="preserve">https://posit.co/blog/fda-shiny-r-package-submissions/</w:t>
+        </w:r>
+      </w:hyperlink>
+      <w:r>
+        <w:t xml:space="preserve">.</w:t>
+      </w:r>
+    </w:p>
+    <w:bookmarkEnd w:id="82"/>
+    <w:bookmarkStart w:id="84" w:name="ref-garcía-closas2023"/>
+    <w:p>
+      <w:pPr>
+        <w:pStyle w:val="Bibliography"/>
+      </w:pPr>
+      <w:r>
+        <w:t xml:space="preserve">17.</w:t>
       </w:r>
       <w:r>
         <w:t xml:space="preserve"> </w:t>
@@ -4267,7 +4770,7 @@
       <w:r>
         <w:t xml:space="preserve">: 995–1005. doi:</w:t>
       </w:r>
-      <w:hyperlink r:id="rId71">
+      <w:hyperlink r:id="rId83">
         <w:r>
           <w:rPr>
             <w:rStyle w:val="Hyperlink"/>
@@ -4279,14 +4782,14 @@
         <w:t xml:space="preserve">.</w:t>
       </w:r>
     </w:p>
-    <w:bookmarkEnd w:id="72"/>
-    <w:bookmarkStart w:id="74" w:name="ref-ram2013"/>
+    <w:bookmarkEnd w:id="84"/>
+    <w:bookmarkStart w:id="86" w:name="ref-ram2013"/>
     <w:p>
       <w:pPr>
         <w:pStyle w:val="Bibliography"/>
       </w:pPr>
       <w:r>
-        <w:t xml:space="preserve">12.</w:t>
+        <w:t xml:space="preserve">18.</w:t>
       </w:r>
       <w:r>
         <w:t xml:space="preserve"> </w:t>
@@ -4326,7 +4829,7 @@
       <w:r>
         <w:t xml:space="preserve">. doi:</w:t>
       </w:r>
-      <w:hyperlink r:id="rId73">
+      <w:hyperlink r:id="rId85">
         <w:r>
           <w:rPr>
             <w:rStyle w:val="Hyperlink"/>
@@ -4338,14 +4841,14 @@
         <w:t xml:space="preserve">.</w:t>
       </w:r>
     </w:p>
-    <w:bookmarkEnd w:id="74"/>
-    <w:bookmarkStart w:id="76" w:name="ref-blischak2016"/>
+    <w:bookmarkEnd w:id="86"/>
+    <w:bookmarkStart w:id="88" w:name="ref-blischak2016"/>
     <w:p>
       <w:pPr>
         <w:pStyle w:val="Bibliography"/>
       </w:pPr>
       <w:r>
-        <w:t xml:space="preserve">13.</w:t>
+        <w:t xml:space="preserve">19.</w:t>
       </w:r>
       <w:r>
         <w:t xml:space="preserve"> </w:t>
@@ -4385,7 +4888,7 @@
       <w:r>
         <w:t xml:space="preserve">: e1004668. doi:</w:t>
       </w:r>
-      <w:hyperlink r:id="rId75">
+      <w:hyperlink r:id="rId87">
         <w:r>
           <w:rPr>
             <w:rStyle w:val="Hyperlink"/>
@@ -4397,14 +4900,14 @@
         <w:t xml:space="preserve">.</w:t>
       </w:r>
     </w:p>
-    <w:bookmarkEnd w:id="76"/>
-    <w:bookmarkStart w:id="77" w:name="ref-chacon2014pro"/>
+    <w:bookmarkEnd w:id="88"/>
+    <w:bookmarkStart w:id="89" w:name="ref-chacon2014pro"/>
     <w:p>
       <w:pPr>
         <w:pStyle w:val="Bibliography"/>
       </w:pPr>
       <w:r>
-        <w:t xml:space="preserve">14.</w:t>
+        <w:t xml:space="preserve">20.</w:t>
       </w:r>
       <w:r>
         <w:t xml:space="preserve"> </w:t>
@@ -4429,14 +4932,59 @@
         <w:t xml:space="preserve">. Springer Nature, 2014.</w:t>
       </w:r>
     </w:p>
-    <w:bookmarkEnd w:id="77"/>
-    <w:bookmarkStart w:id="79" w:name="ref-tidyverse"/>
+    <w:bookmarkEnd w:id="89"/>
+    <w:bookmarkStart w:id="91" w:name="ref-GitFork"/>
     <w:p>
       <w:pPr>
         <w:pStyle w:val="Bibliography"/>
       </w:pPr>
       <w:r>
-        <w:t xml:space="preserve">15.</w:t>
+        <w:t xml:space="preserve">21.</w:t>
+      </w:r>
+      <w:r>
+        <w:t xml:space="preserve"> </w:t>
+      </w:r>
+      <w:r>
+        <w:t xml:space="preserve">	</w:t>
+      </w:r>
+      <w:r>
+        <w:t xml:space="preserve">Fork a repo. A fork is a new repository that shares code and visibility settings with the original</w:t>
+      </w:r>
+      <w:r>
+        <w:t xml:space="preserve"> </w:t>
+      </w:r>
+      <w:r>
+        <w:t xml:space="preserve">“upstream”</w:t>
+      </w:r>
+      <w:r>
+        <w:t xml:space="preserve"> </w:t>
+      </w:r>
+      <w:r>
+        <w:t xml:space="preserve">repository. Accessed 6/30/2023. Available at:</w:t>
+      </w:r>
+      <w:r>
+        <w:t xml:space="preserve"> </w:t>
+      </w:r>
+      <w:hyperlink r:id="rId90">
+        <w:r>
+          <w:rPr>
+            <w:rStyle w:val="Hyperlink"/>
+          </w:rPr>
+          <w:t xml:space="preserve">https://docs.github.com/en/get-started/quickstart/fork-a-repo</w:t>
+        </w:r>
+      </w:hyperlink>
+      <w:r>
+        <w:t xml:space="preserve">.</w:t>
+      </w:r>
+    </w:p>
+    <w:bookmarkEnd w:id="91"/>
+    <w:bookmarkStart w:id="93" w:name="ref-tidyverse"/>
+    <w:p>
+      <w:pPr>
+        <w:pStyle w:val="Bibliography"/>
+      </w:pPr>
+      <w:r>
+        <w:t xml:space="preserve">22.</w:t>
       </w:r>
       <w:r>
         <w:t xml:space="preserve"> </w:t>
@@ -4482,7 +5030,7 @@
       <w:r>
         <w:t xml:space="preserve">: 1686. doi:</w:t>
       </w:r>
-      <w:hyperlink r:id="rId78">
+      <w:hyperlink r:id="rId92">
         <w:r>
           <w:rPr>
             <w:rStyle w:val="Hyperlink"/>
@@ -4494,14 +5042,14 @@
         <w:t xml:space="preserve">.</w:t>
       </w:r>
     </w:p>
-    <w:bookmarkEnd w:id="79"/>
-    <w:bookmarkStart w:id="81" w:name="ref-MatchIt"/>
+    <w:bookmarkEnd w:id="93"/>
+    <w:bookmarkStart w:id="95" w:name="ref-MatchIt"/>
     <w:p>
       <w:pPr>
         <w:pStyle w:val="Bibliography"/>
       </w:pPr>
       <w:r>
-        <w:t xml:space="preserve">16.</w:t>
+        <w:t xml:space="preserve">23.</w:t>
       </w:r>
       <w:r>
         <w:t xml:space="preserve"> </w:t>
@@ -4534,7 +5082,7 @@
       <w:r>
         <w:t xml:space="preserve">. doi:</w:t>
       </w:r>
-      <w:hyperlink r:id="rId80">
+      <w:hyperlink r:id="rId94">
         <w:r>
           <w:rPr>
             <w:rStyle w:val="Hyperlink"/>
@@ -4546,14 +5094,14 @@
         <w:t xml:space="preserve">.</w:t>
       </w:r>
     </w:p>
-    <w:bookmarkEnd w:id="81"/>
-    <w:bookmarkStart w:id="83" w:name="ref-boettiger2017a"/>
+    <w:bookmarkEnd w:id="95"/>
+    <w:bookmarkStart w:id="97" w:name="ref-boettiger2017a"/>
     <w:p>
       <w:pPr>
         <w:pStyle w:val="Bibliography"/>
       </w:pPr>
       <w:r>
-        <w:t xml:space="preserve">17.</w:t>
+        <w:t xml:space="preserve">24.</w:t>
       </w:r>
       <w:r>
         <w:t xml:space="preserve"> </w:t>
@@ -4593,7 +5141,7 @@
       <w:r>
         <w:t xml:space="preserve">: 527. doi:</w:t>
       </w:r>
-      <w:hyperlink r:id="rId82">
+      <w:hyperlink r:id="rId96">
         <w:r>
           <w:rPr>
             <w:rStyle w:val="Hyperlink"/>
@@ -4605,14 +5153,14 @@
         <w:t xml:space="preserve">.</w:t>
       </w:r>
     </w:p>
-    <w:bookmarkEnd w:id="83"/>
-    <w:bookmarkStart w:id="85" w:name="ref-nüst2020"/>
+    <w:bookmarkEnd w:id="97"/>
+    <w:bookmarkStart w:id="99" w:name="ref-nüst2020"/>
     <w:p>
       <w:pPr>
         <w:pStyle w:val="Bibliography"/>
       </w:pPr>
       <w:r>
-        <w:t xml:space="preserve">18.</w:t>
+        <w:t xml:space="preserve">25.</w:t>
       </w:r>
       <w:r>
         <w:t xml:space="preserve"> </w:t>
@@ -4665,7 +5213,7 @@
       <w:r>
         <w:t xml:space="preserve">: 437. doi:</w:t>
       </w:r>
-      <w:hyperlink r:id="rId84">
+      <w:hyperlink r:id="rId98">
         <w:r>
           <w:rPr>
             <w:rStyle w:val="Hyperlink"/>
@@ -4677,14 +5225,14 @@
         <w:t xml:space="preserve">.</w:t>
       </w:r>
     </w:p>
-    <w:bookmarkEnd w:id="85"/>
-    <w:bookmarkStart w:id="87" w:name="ref-renv"/>
+    <w:bookmarkEnd w:id="99"/>
+    <w:bookmarkStart w:id="101" w:name="ref-renv"/>
     <w:p>
       <w:pPr>
         <w:pStyle w:val="Bibliography"/>
       </w:pPr>
       <w:r>
-        <w:t xml:space="preserve">19.</w:t>
+        <w:t xml:space="preserve">26.</w:t>
       </w:r>
       <w:r>
         <w:t xml:space="preserve"> </w:t>
@@ -4698,7 +5246,7 @@
       <w:r>
         <w:t xml:space="preserve"> </w:t>
       </w:r>
-      <w:hyperlink r:id="rId86">
+      <w:hyperlink r:id="rId100">
         <w:r>
           <w:rPr>
             <w:rStyle w:val="Hyperlink"/>
@@ -4710,14 +5258,14 @@
         <w:t xml:space="preserve">.</w:t>
       </w:r>
     </w:p>
-    <w:bookmarkEnd w:id="87"/>
-    <w:bookmarkStart w:id="89" w:name="ref-here"/>
+    <w:bookmarkEnd w:id="101"/>
+    <w:bookmarkStart w:id="103" w:name="ref-here"/>
     <w:p>
       <w:pPr>
         <w:pStyle w:val="Bibliography"/>
       </w:pPr>
       <w:r>
-        <w:t xml:space="preserve">20.</w:t>
+        <w:t xml:space="preserve">27.</w:t>
       </w:r>
       <w:r>
         <w:t xml:space="preserve"> </w:t>
@@ -4731,7 +5279,7 @@
       <w:r>
         <w:t xml:space="preserve"> </w:t>
       </w:r>
-      <w:hyperlink r:id="rId88">
+      <w:hyperlink r:id="rId102">
         <w:r>
           <w:rPr>
             <w:rStyle w:val="Hyperlink"/>
@@ -4743,14 +5291,14 @@
         <w:t xml:space="preserve">.</w:t>
       </w:r>
     </w:p>
-    <w:bookmarkEnd w:id="89"/>
-    <w:bookmarkStart w:id="91" w:name="ref-ohdsi2019book"/>
+    <w:bookmarkEnd w:id="103"/>
+    <w:bookmarkStart w:id="105" w:name="ref-ohdsi2019book"/>
     <w:p>
       <w:pPr>
         <w:pStyle w:val="Bibliography"/>
       </w:pPr>
       <w:r>
-        <w:t xml:space="preserve">21.</w:t>
+        <w:t xml:space="preserve">28.</w:t>
       </w:r>
       <w:r>
         <w:t xml:space="preserve"> </w:t>
@@ -4777,7 +5325,7 @@
       <w:r>
         <w:t xml:space="preserve"> </w:t>
       </w:r>
-      <w:hyperlink r:id="rId90">
+      <w:hyperlink r:id="rId104">
         <w:r>
           <w:rPr>
             <w:rStyle w:val="Hyperlink"/>
@@ -4789,14 +5337,14 @@
         <w:t xml:space="preserve">.</w:t>
       </w:r>
     </w:p>
-    <w:bookmarkEnd w:id="91"/>
-    <w:bookmarkStart w:id="93" w:name="ref-orsini2020"/>
+    <w:bookmarkEnd w:id="105"/>
+    <w:bookmarkStart w:id="107" w:name="ref-brown2020"/>
     <w:p>
       <w:pPr>
         <w:pStyle w:val="Bibliography"/>
       </w:pPr>
       <w:r>
-        <w:t xml:space="preserve">22.</w:t>
+        <w:t xml:space="preserve">29.</w:t>
       </w:r>
       <w:r>
         <w:t xml:space="preserve"> </w:t>
@@ -4805,7 +5353,13 @@
         <w:t xml:space="preserve">	</w:t>
       </w:r>
       <w:r>
-        <w:t xml:space="preserve">Orsini LS, Monz B, Mullins CD,</w:t>
+        <w:t xml:space="preserve">Brown JS, Maro JC, Nguyen M, Ball R. Using and improving distributed data networks to generate actionable evidence: the case of real-world outcomes in the Food and Drug Administration</w:t>
+      </w:r>
+      <w:r>
+        <w:t xml:space="preserve">’</w:t>
+      </w:r>
+      <w:r>
+        <w:t xml:space="preserve">s Sentinel system.</w:t>
       </w:r>
       <w:r>
         <w:t xml:space="preserve"> </w:t>
@@ -4815,25 +5369,56 @@
           <w:iCs/>
           <w:i/>
         </w:rPr>
-        <w:t xml:space="preserve">et al.</w:t>
-      </w:r>
-      <w:r>
-        <w:t xml:space="preserve"> Improving transparency to build trust in real</w:t>
-      </w:r>
-      <w:r>
-        <w:t xml:space="preserve">-</w:t>
-      </w:r>
-      <w:r>
-        <w:t xml:space="preserve">world secondary data studies for hypothesis testing</w:t>
-      </w:r>
-      <w:r>
-        <w:t xml:space="preserve">Why, what, and how: recommendations and a road map from the real</w:t>
-      </w:r>
-      <w:r>
-        <w:t xml:space="preserve">-</w:t>
-      </w:r>
-      <w:r>
-        <w:t xml:space="preserve">world evidence transparency initiative.</w:t>
+        <w:t xml:space="preserve">Journal of the American Medical Informatics Association</w:t>
+      </w:r>
+      <w:r>
+        <w:t xml:space="preserve"> </w:t>
+      </w:r>
+      <w:r>
+        <w:t xml:space="preserve">2020;</w:t>
+      </w:r>
+      <w:r>
+        <w:t xml:space="preserve"> </w:t>
+      </w:r>
+      <w:r>
+        <w:rPr>
+          <w:bCs/>
+          <w:b/>
+        </w:rPr>
+        <w:t xml:space="preserve">27</w:t>
+      </w:r>
+      <w:r>
+        <w:t xml:space="preserve">: 793–797. doi:</w:t>
+      </w:r>
+      <w:hyperlink r:id="rId106">
+        <w:r>
+          <w:rPr>
+            <w:rStyle w:val="Hyperlink"/>
+          </w:rPr>
+          <w:t xml:space="preserve">10.1093/jamia/ocaa028</w:t>
+        </w:r>
+      </w:hyperlink>
+      <w:r>
+        <w:t xml:space="preserve">.</w:t>
+      </w:r>
+    </w:p>
+    <w:bookmarkEnd w:id="107"/>
+    <w:bookmarkStart w:id="109" w:name="ref-fleurence2014"/>
+    <w:p>
+      <w:pPr>
+        <w:pStyle w:val="Bibliography"/>
+      </w:pPr>
+      <w:r>
+        <w:t xml:space="preserve">30.</w:t>
+      </w:r>
+      <w:r>
+        <w:t xml:space="preserve"> </w:t>
+      </w:r>
+      <w:r>
+        <w:t xml:space="preserve">	</w:t>
+      </w:r>
+      <w:r>
+        <w:t xml:space="preserve">Fleurence RL, Curtis LH, Califf RM, Platt R, Selby JV, Brown JS. Launching PCORnet, a national patient-centered clinical research network.</w:t>
       </w:r>
       <w:r>
         <w:t xml:space="preserve"> </w:t>
@@ -4843,13 +5428,13 @@
           <w:iCs/>
           <w:i/>
         </w:rPr>
-        <w:t xml:space="preserve">Pharmacoepidemiology and Drug Safety</w:t>
-      </w:r>
-      <w:r>
-        <w:t xml:space="preserve"> </w:t>
-      </w:r>
-      <w:r>
-        <w:t xml:space="preserve">2020;</w:t>
+        <w:t xml:space="preserve">Journal of the American Medical Informatics Association</w:t>
+      </w:r>
+      <w:r>
+        <w:t xml:space="preserve"> </w:t>
+      </w:r>
+      <w:r>
+        <w:t xml:space="preserve">2014;</w:t>
       </w:r>
       <w:r>
         <w:t xml:space="preserve"> </w:t>
@@ -4859,12 +5444,96 @@
           <w:bCs/>
           <w:b/>
         </w:rPr>
+        <w:t xml:space="preserve">21</w:t>
+      </w:r>
+      <w:r>
+        <w:t xml:space="preserve">: 578–582. doi:</w:t>
+      </w:r>
+      <w:hyperlink r:id="rId108">
+        <w:r>
+          <w:rPr>
+            <w:rStyle w:val="Hyperlink"/>
+          </w:rPr>
+          <w:t xml:space="preserve">10.1136/amiajnl-2014-002747</w:t>
+        </w:r>
+      </w:hyperlink>
+      <w:r>
+        <w:t xml:space="preserve">.</w:t>
+      </w:r>
+    </w:p>
+    <w:bookmarkEnd w:id="109"/>
+    <w:bookmarkStart w:id="111" w:name="ref-orsini2020"/>
+    <w:p>
+      <w:pPr>
+        <w:pStyle w:val="Bibliography"/>
+      </w:pPr>
+      <w:r>
+        <w:t xml:space="preserve">31.</w:t>
+      </w:r>
+      <w:r>
+        <w:t xml:space="preserve"> </w:t>
+      </w:r>
+      <w:r>
+        <w:t xml:space="preserve">	</w:t>
+      </w:r>
+      <w:r>
+        <w:t xml:space="preserve">Orsini LS, Monz B, Mullins CD,</w:t>
+      </w:r>
+      <w:r>
+        <w:t xml:space="preserve"> </w:t>
+      </w:r>
+      <w:r>
+        <w:rPr>
+          <w:iCs/>
+          <w:i/>
+        </w:rPr>
+        <w:t xml:space="preserve">et al.</w:t>
+      </w:r>
+      <w:r>
+        <w:t xml:space="preserve"> Improving transparency to build trust in real</w:t>
+      </w:r>
+      <w:r>
+        <w:t xml:space="preserve">-</w:t>
+      </w:r>
+      <w:r>
+        <w:t xml:space="preserve">world secondary data studies for hypothesis testing - Why, what, and how: recommendations and a road map from the real</w:t>
+      </w:r>
+      <w:r>
+        <w:t xml:space="preserve">-</w:t>
+      </w:r>
+      <w:r>
+        <w:t xml:space="preserve">world evidence transparency initiative.</w:t>
+      </w:r>
+      <w:r>
+        <w:t xml:space="preserve"> </w:t>
+      </w:r>
+      <w:r>
+        <w:rPr>
+          <w:iCs/>
+          <w:i/>
+        </w:rPr>
+        <w:t xml:space="preserve">Pharmacoepidemiology and Drug Safety</w:t>
+      </w:r>
+      <w:r>
+        <w:t xml:space="preserve"> </w:t>
+      </w:r>
+      <w:r>
+        <w:t xml:space="preserve">2020;</w:t>
+      </w:r>
+      <w:r>
+        <w:t xml:space="preserve"> </w:t>
+      </w:r>
+      <w:r>
+        <w:rPr>
+          <w:bCs/>
+          <w:b/>
+        </w:rPr>
         <w:t xml:space="preserve">29</w:t>
       </w:r>
       <w:r>
         <w:t xml:space="preserve">: 1504–1513. doi:</w:t>
       </w:r>
-      <w:hyperlink r:id="rId92">
+      <w:hyperlink r:id="rId110">
         <w:r>
           <w:rPr>
             <w:rStyle w:val="Hyperlink"/>
@@ -4876,15 +5545,186 @@
         <w:t xml:space="preserve">.</w:t>
       </w:r>
     </w:p>
-    <w:bookmarkEnd w:id="93"/>
-    <w:bookmarkEnd w:id="94"/>
+    <w:bookmarkEnd w:id="111"/>
+    <w:bookmarkStart w:id="113" w:name="ref-fdaRWE2021"/>
+    <w:p>
+      <w:pPr>
+        <w:pStyle w:val="Bibliography"/>
+      </w:pPr>
+      <w:r>
+        <w:t xml:space="preserve">32.</w:t>
+      </w:r>
+      <w:r>
+        <w:t xml:space="preserve"> </w:t>
+      </w:r>
+      <w:r>
+        <w:t xml:space="preserve">	</w:t>
+      </w:r>
+      <w:r>
+        <w:t xml:space="preserve">United States Food and Drug Administration. Considerations for the use of real-world data and real-world evidence to support regulatory decision-making for drug and biological products (draft guidance). Dec 2021. Accessed 7/03/2023. Available at:</w:t>
+      </w:r>
+      <w:r>
+        <w:t xml:space="preserve"> </w:t>
+      </w:r>
+      <w:hyperlink r:id="rId112">
+        <w:r>
+          <w:rPr>
+            <w:rStyle w:val="Hyperlink"/>
+          </w:rPr>
+          <w:t xml:space="preserve">https://www.fda.gov/regulatory-information/search-fda-guidance-documents/considerations-use-real-world-data-and-real-world-evidence-support-regulatory-decision-making-drug</w:t>
+        </w:r>
+      </w:hyperlink>
+      <w:r>
+        <w:t xml:space="preserve">.</w:t>
+      </w:r>
+    </w:p>
+    <w:bookmarkEnd w:id="113"/>
+    <w:bookmarkStart w:id="115" w:name="ref-NIH2023"/>
+    <w:p>
+      <w:pPr>
+        <w:pStyle w:val="Bibliography"/>
+      </w:pPr>
+      <w:r>
+        <w:t xml:space="preserve">33.</w:t>
+      </w:r>
+      <w:r>
+        <w:t xml:space="preserve"> </w:t>
+      </w:r>
+      <w:r>
+        <w:t xml:space="preserve">	</w:t>
+      </w:r>
+      <w:r>
+        <w:t xml:space="preserve">National Institute of Health (NIH). NIH data management plan policy.). Jan 2023. Accessed 7/03/2023. Available at:</w:t>
+      </w:r>
+      <w:r>
+        <w:t xml:space="preserve"> </w:t>
+      </w:r>
+      <w:hyperlink r:id="rId114">
+        <w:r>
+          <w:rPr>
+            <w:rStyle w:val="Hyperlink"/>
+          </w:rPr>
+          <w:t xml:space="preserve">https://sharing.nih.gov/data-management-and-sharing-policy/planning-and-budgeting-for-data-management-and-sharing/writing-a-data-management-and-sharing-plan#after</w:t>
+        </w:r>
+      </w:hyperlink>
+      <w:r>
+        <w:t xml:space="preserve">.</w:t>
+      </w:r>
+    </w:p>
+    <w:bookmarkEnd w:id="115"/>
+    <w:bookmarkStart w:id="117" w:name="ref-PCORI2023"/>
+    <w:p>
+      <w:pPr>
+        <w:pStyle w:val="Bibliography"/>
+      </w:pPr>
+      <w:r>
+        <w:t xml:space="preserve">34.</w:t>
+      </w:r>
+      <w:r>
+        <w:t xml:space="preserve"> </w:t>
+      </w:r>
+      <w:r>
+        <w:t xml:space="preserve">	</w:t>
+      </w:r>
+      <w:r>
+        <w:t xml:space="preserve">Patient-Centered Outcomes Research Institute (PCORI). Policy for data management and data sharing. Accessed 7/03/2023. Available at:</w:t>
+      </w:r>
+      <w:r>
+        <w:t xml:space="preserve"> </w:t>
+      </w:r>
+      <w:hyperlink r:id="rId116">
+        <w:r>
+          <w:rPr>
+            <w:rStyle w:val="Hyperlink"/>
+          </w:rPr>
+          <w:t xml:space="preserve">https://www.pcori.org/about/governance/policy-data-management-and-data-sharing</w:t>
+        </w:r>
+      </w:hyperlink>
+      <w:r>
+        <w:t xml:space="preserve">.</w:t>
+      </w:r>
+    </w:p>
+    <w:bookmarkEnd w:id="117"/>
+    <w:bookmarkStart w:id="119" w:name="ref-kent2021"/>
+    <w:p>
+      <w:pPr>
+        <w:pStyle w:val="Bibliography"/>
+      </w:pPr>
+      <w:r>
+        <w:t xml:space="preserve">35.</w:t>
+      </w:r>
+      <w:r>
+        <w:t xml:space="preserve"> </w:t>
+      </w:r>
+      <w:r>
+        <w:t xml:space="preserve">	</w:t>
+      </w:r>
+      <w:r>
+        <w:t xml:space="preserve">Kent S, Salcher-Konrad M, Boccia S,</w:t>
+      </w:r>
+      <w:r>
+        <w:t xml:space="preserve"> </w:t>
+      </w:r>
+      <w:r>
+        <w:rPr>
+          <w:iCs/>
+          <w:i/>
+        </w:rPr>
+        <w:t xml:space="preserve">et al.</w:t>
+      </w:r>
+      <w:r>
+        <w:t xml:space="preserve"> The use of nonrandomized evidence to estimate treatment effects in health technology assessment.</w:t>
+      </w:r>
+      <w:r>
+        <w:t xml:space="preserve"> </w:t>
+      </w:r>
+      <w:r>
+        <w:rPr>
+          <w:iCs/>
+          <w:i/>
+        </w:rPr>
+        <w:t xml:space="preserve">Journal of Comparative Effectiveness Research</w:t>
+      </w:r>
+      <w:r>
+        <w:t xml:space="preserve"> </w:t>
+      </w:r>
+      <w:r>
+        <w:t xml:space="preserve">2021;</w:t>
+      </w:r>
+      <w:r>
+        <w:t xml:space="preserve"> </w:t>
+      </w:r>
+      <w:r>
+        <w:rPr>
+          <w:bCs/>
+          <w:b/>
+        </w:rPr>
+        <w:t xml:space="preserve">10</w:t>
+      </w:r>
+      <w:r>
+        <w:t xml:space="preserve">: 1035–1043. doi:</w:t>
+      </w:r>
+      <w:hyperlink r:id="rId118">
+        <w:r>
+          <w:rPr>
+            <w:rStyle w:val="Hyperlink"/>
+          </w:rPr>
+          <w:t xml:space="preserve">10.2217/cer-2021-0108</w:t>
+        </w:r>
+      </w:hyperlink>
+      <w:r>
+        <w:t xml:space="preserve">.</w:t>
+      </w:r>
+    </w:p>
+    <w:bookmarkEnd w:id="119"/>
+    <w:bookmarkEnd w:id="120"/>
     <w:p>
       <w:r>
         <w:br w:type="page"/>
       </w:r>
     </w:p>
-    <w:bookmarkEnd w:id="95"/>
-    <w:bookmarkStart w:id="120" w:name="figures"/>
+    <w:bookmarkEnd w:id="121"/>
+    <w:bookmarkStart w:id="146" w:name="figures"/>
     <w:p>
       <w:pPr>
         <w:pStyle w:val="Heading1"/>
@@ -4906,7 +5746,7 @@
       <w:tr>
         <w:tc>
           <w:tcPr/>
-          <w:bookmarkStart w:id="99" w:name="fig-RStudio-gui"/>
+          <w:bookmarkStart w:id="125" w:name="fig-RStudio-gui"/>
           <w:p>
             <w:pPr>
               <w:jc w:val="center"/>
@@ -4916,18 +5756,18 @@
                 <wp:inline>
                   <wp:extent cx="2971800" cy="7102415"/>
                   <wp:effectExtent b="0" l="0" r="0" t="0"/>
-                  <wp:docPr descr="" title="" id="97" name="Picture"/>
+                  <wp:docPr descr="" title="" id="123" name="Picture"/>
                   <a:graphic>
                     <a:graphicData uri="http://schemas.openxmlformats.org/drawingml/2006/picture">
                       <pic:pic>
                         <pic:nvPicPr>
-                          <pic:cNvPr descr="../figures/Figure_1_RStudio_init.png" id="98" name="Picture"/>
+                          <pic:cNvPr descr="../figures/Figure_1_RStudio_init.png" id="124" name="Picture"/>
                           <pic:cNvPicPr>
                             <a:picLocks noChangeArrowheads="1" noChangeAspect="1"/>
                           </pic:cNvPicPr>
                         </pic:nvPicPr>
                         <pic:blipFill>
-                          <a:blip r:embed="rId96"/>
+                          <a:blip r:embed="rId122"/>
                           <a:stretch>
                             <a:fillRect/>
                           </a:stretch>
@@ -4967,7 +5807,7 @@
               <w:t xml:space="preserve">Figure 1: Steps to clone a remote repository using the RStudio graphical user interface.</w:t>
             </w:r>
           </w:p>
-          <w:bookmarkEnd w:id="99"/>
+          <w:bookmarkEnd w:id="125"/>
         </w:tc>
       </w:tr>
     </w:tbl>
@@ -4989,7 +5829,7 @@
       <w:tr>
         <w:tc>
           <w:tcPr/>
-          <w:bookmarkStart w:id="103" w:name="fig-structure"/>
+          <w:bookmarkStart w:id="129" w:name="fig-structure"/>
           <w:p>
             <w:pPr>
               <w:jc w:val="center"/>
@@ -4997,20 +5837,20 @@
             <w:r>
               <w:drawing>
                 <wp:inline>
-                  <wp:extent cx="3566160" cy="5823377"/>
+                  <wp:extent cx="3566160" cy="7360720"/>
                   <wp:effectExtent b="0" l="0" r="0" t="0"/>
-                  <wp:docPr descr="" title="" id="101" name="Picture"/>
+                  <wp:docPr descr="" title="" id="127" name="Picture"/>
                   <a:graphic>
                     <a:graphicData uri="http://schemas.openxmlformats.org/drawingml/2006/picture">
                       <pic:pic>
                         <pic:nvPicPr>
-                          <pic:cNvPr descr="../figures/Figure_2_repo_structure.png" id="102" name="Picture"/>
+                          <pic:cNvPr descr="../figures/Figure_2_repo_structure.png" id="128" name="Picture"/>
                           <pic:cNvPicPr>
                             <a:picLocks noChangeArrowheads="1" noChangeAspect="1"/>
                           </pic:cNvPicPr>
                         </pic:nvPicPr>
                         <pic:blipFill>
-                          <a:blip r:embed="rId100"/>
+                          <a:blip r:embed="rId126"/>
                           <a:stretch>
                             <a:fillRect/>
                           </a:stretch>
@@ -5018,7 +5858,7 @@
                         <pic:spPr bwMode="auto">
                           <a:xfrm>
                             <a:off x="0" y="0"/>
-                            <a:ext cx="3566160" cy="5823377"/>
+                            <a:ext cx="3566160" cy="7360720"/>
                           </a:xfrm>
                           <a:prstGeom prst="rect">
                             <a:avLst/>
@@ -5047,10 +5887,10 @@
               <w:pStyle w:val="ImageCaption"/>
             </w:pPr>
             <w:r>
-              <w:t xml:space="preserve">Figure 2: Minimal example of a transparent repository structure containing relevant study documents</w:t>
+              <w:t xml:space="preserve">Figure 2: Minimal example of a transparent repository structure containing relevant study documents. Abbreviations: .git = Git sub-directory which includes all files to keep track of changes (created as a result of git init command), renv = R environment sub-directory which contains the project library and other project-specific files and settings needed to manage R package versions and the R environment, renv.lock = R environment lockfile, describing the R version and R package versions used in a project.</w:t>
             </w:r>
           </w:p>
-          <w:bookmarkEnd w:id="103"/>
+          <w:bookmarkEnd w:id="129"/>
         </w:tc>
       </w:tr>
     </w:tbl>
@@ -5072,7 +5912,7 @@
       <w:tr>
         <w:tc>
           <w:tcPr/>
-          <w:bookmarkStart w:id="107" w:name="fig-workflow"/>
+          <w:bookmarkStart w:id="133" w:name="fig-workflow"/>
           <w:p>
             <w:pPr>
               <w:jc w:val="center"/>
@@ -5082,18 +5922,18 @@
                 <wp:inline>
                   <wp:extent cx="5943600" cy="4301154"/>
                   <wp:effectExtent b="0" l="0" r="0" t="0"/>
-                  <wp:docPr descr="" title="" id="105" name="Picture"/>
+                  <wp:docPr descr="" title="" id="131" name="Picture"/>
                   <a:graphic>
                     <a:graphicData uri="http://schemas.openxmlformats.org/drawingml/2006/picture">
                       <pic:pic>
                         <pic:nvPicPr>
-                          <pic:cNvPr descr="../figures/Figure_3_workflow.png" id="106" name="Picture"/>
+                          <pic:cNvPr descr="../figures/Figure_3_workflow.png" id="132" name="Picture"/>
                           <pic:cNvPicPr>
                             <a:picLocks noChangeArrowheads="1" noChangeAspect="1"/>
                           </pic:cNvPicPr>
                         </pic:nvPicPr>
                         <pic:blipFill>
-                          <a:blip r:embed="rId104"/>
+                          <a:blip r:embed="rId130"/>
                           <a:stretch>
                             <a:fillRect/>
                           </a:stretch>
@@ -5133,7 +5973,7 @@
               <w:t xml:space="preserve">Figure 3: Overview of a basic Git workflow.</w:t>
             </w:r>
           </w:p>
-          <w:bookmarkEnd w:id="107"/>
+          <w:bookmarkEnd w:id="133"/>
         </w:tc>
       </w:tr>
     </w:tbl>
@@ -5155,7 +5995,7 @@
       <w:tr>
         <w:tc>
           <w:tcPr/>
-          <w:bookmarkStart w:id="111" w:name="fig-stage-commit-RStudio-gui"/>
+          <w:bookmarkStart w:id="137" w:name="fig-stage-commit-RStudio-gui"/>
           <w:p>
             <w:pPr>
               <w:jc w:val="center"/>
@@ -5165,18 +6005,18 @@
                 <wp:inline>
                   <wp:extent cx="5943600" cy="3043123"/>
                   <wp:effectExtent b="0" l="0" r="0" t="0"/>
-                  <wp:docPr descr="" title="" id="109" name="Picture"/>
+                  <wp:docPr descr="" title="" id="135" name="Picture"/>
                   <a:graphic>
                     <a:graphicData uri="http://schemas.openxmlformats.org/drawingml/2006/picture">
                       <pic:pic>
                         <pic:nvPicPr>
-                          <pic:cNvPr descr="../figures/Figure_4_stage_commit.png" id="110" name="Picture"/>
+                          <pic:cNvPr descr="../figures/Figure_4_stage_commit.png" id="136" name="Picture"/>
                           <pic:cNvPicPr>
                             <a:picLocks noChangeArrowheads="1" noChangeAspect="1"/>
                           </pic:cNvPicPr>
                         </pic:nvPicPr>
                         <pic:blipFill>
-                          <a:blip r:embed="rId108"/>
+                          <a:blip r:embed="rId134"/>
                           <a:stretch>
                             <a:fillRect/>
                           </a:stretch>
@@ -5234,7 +6074,7 @@
               <w:t xml:space="preserve">is selected and staged. All changes performed in this file can be viewed in the window below with green highlighted lines indicating additions and red highlighted lines deletions from the prior version. In this case, a title was added to a propensity score plot which is also expressed in the commit message.</w:t>
             </w:r>
           </w:p>
-          <w:bookmarkEnd w:id="111"/>
+          <w:bookmarkEnd w:id="137"/>
         </w:tc>
       </w:tr>
     </w:tbl>
@@ -5256,7 +6096,7 @@
       <w:tr>
         <w:tc>
           <w:tcPr/>
-          <w:bookmarkStart w:id="115" w:name="fig-collaborate"/>
+          <w:bookmarkStart w:id="141" w:name="fig-collaborate"/>
           <w:p>
             <w:pPr>
               <w:jc w:val="center"/>
@@ -5266,18 +6106,18 @@
                 <wp:inline>
                   <wp:extent cx="5943600" cy="3343275"/>
                   <wp:effectExtent b="0" l="0" r="0" t="0"/>
-                  <wp:docPr descr="" title="" id="113" name="Picture"/>
+                  <wp:docPr descr="" title="" id="139" name="Picture"/>
                   <a:graphic>
                     <a:graphicData uri="http://schemas.openxmlformats.org/drawingml/2006/picture">
                       <pic:pic>
                         <pic:nvPicPr>
-                          <pic:cNvPr descr="../figures/Figure_5_collaboration.png" id="114" name="Picture"/>
+                          <pic:cNvPr descr="../figures/Figure_5_collaboration.png" id="140" name="Picture"/>
                           <pic:cNvPicPr>
                             <a:picLocks noChangeArrowheads="1" noChangeAspect="1"/>
                           </pic:cNvPicPr>
                         </pic:nvPicPr>
                         <pic:blipFill>
-                          <a:blip r:embed="rId112"/>
+                          <a:blip r:embed="rId138"/>
                           <a:stretch>
                             <a:fillRect/>
                           </a:stretch>
@@ -5317,7 +6157,7 @@
               <w:t xml:space="preserve">Figure 5: Git in connection with remote repositories (e.g., GitHub or GitLab) can signficantly improve collaboration across project members.</w:t>
             </w:r>
           </w:p>
-          <w:bookmarkEnd w:id="115"/>
+          <w:bookmarkEnd w:id="141"/>
         </w:tc>
       </w:tr>
     </w:tbl>
@@ -5339,7 +6179,7 @@
       <w:tr>
         <w:tc>
           <w:tcPr/>
-          <w:bookmarkStart w:id="119" w:name="fig-GitHub-gui_changes"/>
+          <w:bookmarkStart w:id="145" w:name="fig-GitHub-gui_changes"/>
           <w:p>
             <w:pPr>
               <w:jc w:val="center"/>
@@ -5349,18 +6189,18 @@
                 <wp:inline>
                   <wp:extent cx="6240780" cy="4820770"/>
                   <wp:effectExtent b="0" l="0" r="0" t="0"/>
-                  <wp:docPr descr="" title="" id="117" name="Picture"/>
+                  <wp:docPr descr="" title="" id="143" name="Picture"/>
                   <a:graphic>
                     <a:graphicData uri="http://schemas.openxmlformats.org/drawingml/2006/picture">
                       <pic:pic>
                         <pic:nvPicPr>
-                          <pic:cNvPr descr="../figures/Figure_6_commit_GitHub_gui.png" id="118" name="Picture"/>
+                          <pic:cNvPr descr="../figures/Figure_6_commit_GitHub_gui.png" id="144" name="Picture"/>
                           <pic:cNvPicPr>
                             <a:picLocks noChangeArrowheads="1" noChangeAspect="1"/>
                           </pic:cNvPicPr>
                         </pic:nvPicPr>
                         <pic:blipFill>
-                          <a:blip r:embed="rId116"/>
+                          <a:blip r:embed="rId142"/>
                           <a:stretch>
                             <a:fillRect/>
                           </a:stretch>
@@ -5397,14 +6237,14 @@
               <w:pStyle w:val="ImageCaption"/>
             </w:pPr>
             <w:r>
-              <w:t xml:space="preserve">Figure 6: Remote repositories like GitHub provide tools to visually track changes made to analytical code and corresponding output such as figures. This commit history illustrates details about the commit (e.g., commit SHA hash and message), a side-by-side comparison of the previous (upper left) and modified (upper right) version of the figure and the corresponding changes made to the R code (bottom).</w:t>
+              <w:t xml:space="preserve">Figure 6: Remote repositories like GitHub provide tools to visually track changes made to analytical code and corresponding output such as figures. This commit history illustrates details about the commit (e.g., commit SHA [simple hasing algorithm] and message), a side-by-side comparison of the previous (upper left) and modified (upper right) version of the figure and the corresponding changes made to the R code (bottom).</w:t>
             </w:r>
           </w:p>
-          <w:bookmarkEnd w:id="119"/>
+          <w:bookmarkEnd w:id="145"/>
         </w:tc>
       </w:tr>
     </w:tbl>
-    <w:bookmarkEnd w:id="120"/>
+    <w:bookmarkEnd w:id="146"/>
     <w:sectPr>
       <w:footerReference r:id="rId9" w:type="even"/>
       <w:footerReference r:id="rId10" w:type="default"/>

</xml_diff>

<commit_message>
added key points and made minor modifications here and there
</commit_message>
<xml_diff>
--- a/manuscript/manuscript.docx
+++ b/manuscript/manuscript.docx
@@ -265,7 +265,7 @@
         <w:t xml:space="preserve"> </w:t>
       </w:r>
       <w:r>
-        <w:t xml:space="preserve">3,239 words</w:t>
+        <w:t xml:space="preserve">3,336 words</w:t>
       </w:r>
     </w:p>
     <w:p>
@@ -565,6 +565,122 @@
         <w:br w:type="page"/>
       </w:r>
     </w:p>
+    <w:tbl>
+      <w:tblPr>
+        <w:tblStyle w:val="Table"/>
+        <w:tblLook w:firstRow="0" w:lastRow="0" w:firstColumn="0" w:lastColumn="0" w:noHBand="0" w:noVBand="0" w:val="0000"/>
+        <w:tblBorders>
+          <w:left w:val="single" w:sz="24" w:space="0" w:color="0758E5"/>
+          <w:right w:val="single" w:sz="4" w:space="0" w:color="0758E5"/>
+          <w:top w:val="single" w:sz="4" w:space="0" w:color="0758E5"/>
+          <w:bottom w:val="single" w:sz="4" w:space="0" w:color="0758E5"/>
+        </w:tblBorders>
+        <w:tblCellMar>
+          <w:left w:w="144" w:type="dxa"/>
+          <w:right w:w="144" w:type="dxa"/>
+        </w:tblCellMar>
+        <w:tblInd w:w="164" w:type="dxa"/>
+        <w:tblW w:type="pct" w:w="100%"/>
+      </w:tblPr>
+      <w:tr>
+        <w:trPr>
+          <w:cantSplit/>
+        </w:trPr>
+        <w:tc>
+          <w:tcPr>
+            <w:shd w:color="auto" w:fill="dae6fb" w:val="clear"/>
+            <w:tcMar>
+              <w:top w:w="92" w:type="dxa"/>
+              <w:bottom w:w="92" w:type="dxa"/>
+            </w:tcMar>
+          </w:tcPr>
+          <w:p>
+            <w:pPr>
+              <w:pStyle w:val="BodyText"/>
+            </w:pPr>
+            <w:pPr>
+              <w:spacing w:before="16" w:after="16"/>
+            </w:pPr>
+            <w:r>
+              <w:t xml:space="preserve">KEY POINTS</w:t>
+            </w:r>
+          </w:p>
+        </w:tc>
+      </w:tr>
+      <w:tr>
+        <w:trPr>
+          <w:cantSplit/>
+        </w:trPr>
+        <w:tc>
+          <w:tcPr>
+            <w:tcMar>
+              <w:top w:w="108" w:type="dxa"/>
+              <w:bottom w:w="108" w:type="dxa"/>
+            </w:tcMar>
+          </w:tcPr>
+          <w:p>
+            <w:pPr>
+              <w:numPr>
+                <w:ilvl w:val="0"/>
+                <w:numId w:val="1001"/>
+              </w:numPr>
+            </w:pPr>
+            <w:r>
+              <w:t xml:space="preserve">Transparency and reproducibility are major prerequisites for conducting meaningful real-world evidence (RWE) studies that are fit for decision-making.</w:t>
+            </w:r>
+          </w:p>
+          <w:p>
+            <w:pPr>
+              <w:numPr>
+                <w:ilvl w:val="0"/>
+                <w:numId w:val="1001"/>
+              </w:numPr>
+            </w:pPr>
+            <w:r>
+              <w:t xml:space="preserve">Regulators, funding agencies and HTA bodies have increasing expectations regarding the provenance, audit trial and sharing of study documents including analytic code as a prerequisite for impactful and credible RWE studies.</w:t>
+            </w:r>
+          </w:p>
+          <w:p>
+            <w:pPr>
+              <w:numPr>
+                <w:ilvl w:val="0"/>
+                <w:numId w:val="1001"/>
+              </w:numPr>
+            </w:pPr>
+            <w:r>
+              <w:t xml:space="preserve">Version control systems (VCS) for analytic code like Git, GitHub and GitLab have unique advantages for making analytic code and other relevant RWE study documents Findable, Accessible, Interoperable and Reproducible (FAIR).</w:t>
+            </w:r>
+          </w:p>
+          <w:p>
+            <w:pPr>
+              <w:numPr>
+                <w:ilvl w:val="0"/>
+                <w:numId w:val="1001"/>
+              </w:numPr>
+            </w:pPr>
+            <w:r>
+              <w:t xml:space="preserve">In this manuscript, we discuss and demonstrate how VCS can be used to track changes over the course of a RWE project, collaborate, disseminate and archive analytic code and provide a technical step-by-step tutorial for the practical implementation of reproducible workflows using Git.</w:t>
+            </w:r>
+          </w:p>
+          <w:p>
+            <w:pPr>
+              <w:numPr>
+                <w:ilvl w:val="0"/>
+                <w:numId w:val="1001"/>
+              </w:numPr>
+            </w:pPr>
+            <w:r>
+              <w:t xml:space="preserve">Given the trend towards open source tools for clinical trial reporting and regulatory submissions, this tutorial addresses a timely topic and aims to encourage new and experienced pharmacoepidemiologists to integrate VCS in their daily work and embrace the advantages of FAIR analytic code sharing.</w:t>
+            </w:r>
+          </w:p>
+        </w:tc>
+      </w:tr>
+    </w:tbl>
+    <w:p>
+      <w:r>
+        <w:br w:type="page"/>
+      </w:r>
+    </w:p>
     <w:bookmarkEnd w:id="23"/>
     <w:bookmarkStart w:id="24" w:name="introduction"/>
     <w:p>
@@ -592,7 +708,15 @@
         <w:t xml:space="preserve"> </w:t>
       </w:r>
       <w:r>
-        <w:t xml:space="preserve">Considering the impact that RWE studies can have on patient healthcare, transparent and reproducible conduct of RWE studies is critically important. While many advances have been made in the documentation and reporting of study protocols and results</w:t>
+        <w:t xml:space="preserve">Considering the impact that RWE studies can have on patient healthcare, transparent and reproducible conduct of RWE studies is critically important.</w:t>
+      </w:r>
+    </w:p>
+    <w:p>
+      <w:pPr>
+        <w:pStyle w:val="BodyText"/>
+      </w:pPr>
+      <w:r>
+        <w:t xml:space="preserve">While many advances have been made in the documentation and reporting of study protocols and results</w:t>
       </w:r>
       <w:r>
         <w:rPr>
@@ -643,7 +767,7 @@
         <w:t xml:space="preserve"> </w:t>
       </w:r>
       <w:r>
-        <w:t xml:space="preserve">become increasingly used for for clinical trial reporting and regulatory submissions</w:t>
+        <w:t xml:space="preserve">become increasingly used for clinical trial reporting and regulatory submissions</w:t>
       </w:r>
       <w:r>
         <w:rPr>
@@ -1103,7 +1227,7 @@
             <w:pPr>
               <w:numPr>
                 <w:ilvl w:val="0"/>
-                <w:numId w:val="1001"/>
+                <w:numId w:val="1002"/>
               </w:numPr>
             </w:pPr>
             <w:r>
@@ -1114,7 +1238,7 @@
             <w:pPr>
               <w:numPr>
                 <w:ilvl w:val="0"/>
-                <w:numId w:val="1001"/>
+                <w:numId w:val="1002"/>
               </w:numPr>
             </w:pPr>
             <w:r>
@@ -1125,7 +1249,7 @@
             <w:pPr>
               <w:numPr>
                 <w:ilvl w:val="0"/>
-                <w:numId w:val="1001"/>
+                <w:numId w:val="1002"/>
               </w:numPr>
             </w:pPr>
             <w:r>
@@ -1148,7 +1272,7 @@
             <w:pPr>
               <w:numPr>
                 <w:ilvl w:val="0"/>
-                <w:numId w:val="1002"/>
+                <w:numId w:val="1003"/>
               </w:numPr>
             </w:pPr>
             <w:r>
@@ -1159,7 +1283,7 @@
             <w:pPr>
               <w:numPr>
                 <w:ilvl w:val="0"/>
-                <w:numId w:val="1002"/>
+                <w:numId w:val="1003"/>
               </w:numPr>
             </w:pPr>
             <w:r>
@@ -1170,7 +1294,7 @@
             <w:pPr>
               <w:numPr>
                 <w:ilvl w:val="0"/>
-                <w:numId w:val="1002"/>
+                <w:numId w:val="1003"/>
               </w:numPr>
             </w:pPr>
             <w:r>
@@ -1181,7 +1305,7 @@
             <w:pPr>
               <w:numPr>
                 <w:ilvl w:val="0"/>
-                <w:numId w:val="1002"/>
+                <w:numId w:val="1003"/>
               </w:numPr>
             </w:pPr>
             <w:r>
@@ -2025,7 +2149,7 @@
         </w:r>
       </w:hyperlink>
       <w:r>
-        <w:t xml:space="preserve">) or can be manually added aftwerwards by creating a text file with the name</w:t>
+        <w:t xml:space="preserve">) or can be manually added afterwards by creating a text file with the name</w:t>
       </w:r>
       <w:r>
         <w:t xml:space="preserve"> </w:t>
@@ -2095,7 +2219,7 @@
         <w:t xml:space="preserve"> </w:t>
       </w:r>
       <w:r>
-        <w:t xml:space="preserve">to initiate a new project (see instructions in the template repository).</w:t>
+        <w:t xml:space="preserve">to initiate a new project (see instructions in the template repository under the provided link).</w:t>
       </w:r>
     </w:p>
     <w:bookmarkEnd w:id="38"/>
@@ -2725,7 +2849,7 @@
         <w:t xml:space="preserve"> </w:t>
       </w:r>
       <w:r>
-        <w:t xml:space="preserve">for the purpose of collaborating on a project as depicted in</w:t>
+        <w:t xml:space="preserve">particularly for the purpose of collaborating on a project as depicted in</w:t>
       </w:r>
       <w:r>
         <w:t xml:space="preserve"> </w:t>
@@ -3203,7 +3327,7 @@
         </w:r>
       </w:hyperlink>
       <w:r>
-        <w:t xml:space="preserve">). To synchronize the R environment with that of a collaborator, e.g., after cloning a repository, the only step to necessary is running the following command in R.</w:t>
+        <w:t xml:space="preserve">). To synchronize the R environment with that of a collaborator, e.g., after cloning a repository, the only step necessary is running the following command in R.</w:t>
       </w:r>
     </w:p>
     <w:p>
@@ -3414,7 +3538,7 @@
         <w:t xml:space="preserve"> </w:t>
       </w:r>
       <w:r>
-        <w:t xml:space="preserve">directory). Applied to our example project, the following command would automatically reference the correct path and could be used without modification by any user re-running this script.</w:t>
+        <w:t xml:space="preserve">directory). Applied to our example project, the following command would automatically reference the correct path and could be used without modification by any collaborator re-running this script.</w:t>
       </w:r>
     </w:p>
     <w:p>
@@ -3482,7 +3606,7 @@
         <w:rPr>
           <w:rStyle w:val="StringTok"/>
         </w:rPr>
-        <w:t xml:space="preserve">"data"</w:t>
+        <w:t xml:space="preserve">"protocol"</w:t>
       </w:r>
       <w:r>
         <w:rPr>
@@ -3659,7 +3783,7 @@
         <w:t xml:space="preserve"> </w:t>
       </w:r>
       <w:r>
-        <w:t xml:space="preserve">file before making the first commit or, more preferably, not storing them in the project directory in the first place.</w:t>
+        <w:t xml:space="preserve">file before making the very first commit or, more preferably, not storing them in the project directory in the first place.</w:t>
       </w:r>
     </w:p>
     <w:p>
@@ -3762,7 +3886,7 @@
         <w:t xml:space="preserve"> </w:t>
       </w:r>
       <w:r>
-        <w:t xml:space="preserve">have increasing expectations regarding the provenance, sharing and audit trial of study documents including analytic code as a prerequisite for impactful and credible RWE studies. This manuscript addresses this timely topic and will hopefully motivate and enable new and experienced pharmacoepidemiologists to integrate VCS workflows and code sharing into their daily work.</w:t>
+        <w:t xml:space="preserve">have increasing expectations regarding the provenance, sharing and audit trial of study documents including analytic code as a prerequisite for impactful and credible RWE studies. Given the trend towards open source tools for clinical trial reporting and regulatory submissions, this tutorial addresses a timely topic and hopefully encourages new and experienced pharmacoepidemiologists to integrate VCS in their daily work and embrace the advantages of FAIR analytic code sharing.</w:t>
       </w:r>
     </w:p>
     <w:p>
@@ -6237,7 +6361,7 @@
               <w:pStyle w:val="ImageCaption"/>
             </w:pPr>
             <w:r>
-              <w:t xml:space="preserve">Figure 6: Remote repositories like GitHub provide tools to visually track changes made to analytical code and corresponding output such as figures. This commit history illustrates details about the commit (e.g., commit SHA [simple hasing algorithm] and message), a side-by-side comparison of the previous (upper left) and modified (upper right) version of the figure and the corresponding changes made to the R code (bottom).</w:t>
+              <w:t xml:space="preserve">Figure 6: Remote repositories like GitHub provide tools to visually track changes made to analytical code and corresponding output such as figures. This commit history illustrates details about the commit (e.g., commit SHA [simple hasing algorithm] and message), a side-by-side comparison of the previous (upper left) and modified (upper right) version of the figure and the corresponding changes made to the R code (bottom; line 32 in the code script was added).</w:t>
             </w:r>
           </w:p>
           <w:bookmarkEnd w:id="145"/>
@@ -7747,6 +7871,9 @@
     <w:abstractNumId w:val="991"/>
   </w:num>
   <w:num w:numId="1002">
+    <w:abstractNumId w:val="991"/>
+  </w:num>
+  <w:num w:numId="1003">
     <w:abstractNumId w:val="991"/>
   </w:num>
 </w:numbering>

</xml_diff>

<commit_message>
minor correction to Figure 6 size
</commit_message>
<xml_diff>
--- a/manuscript/manuscript.docx
+++ b/manuscript/manuscript.docx
@@ -6311,7 +6311,7 @@
             <w:r>
               <w:drawing>
                 <wp:inline>
-                  <wp:extent cx="6240780" cy="4820770"/>
+                  <wp:extent cx="5943600" cy="4591210"/>
                   <wp:effectExtent b="0" l="0" r="0" t="0"/>
                   <wp:docPr descr="" title="" id="143" name="Picture"/>
                   <a:graphic>
@@ -6332,7 +6332,7 @@
                         <pic:spPr bwMode="auto">
                           <a:xfrm>
                             <a:off x="0" y="0"/>
-                            <a:ext cx="6240780" cy="4820770"/>
+                            <a:ext cx="5943600" cy="4591210"/>
                           </a:xfrm>
                           <a:prstGeom prst="rect">
                             <a:avLst/>

</xml_diff>

<commit_message>
implemented reviewer #1 comments/revisions
</commit_message>
<xml_diff>
--- a/manuscript/manuscript.docx
+++ b/manuscript/manuscript.docx
@@ -452,6 +452,23 @@
         </w:r>
       </w:hyperlink>
       <w:r>
+        <w:t xml:space="preserve"> </w:t>
+      </w:r>
+      <w:r>
+        <w:t xml:space="preserve">or</w:t>
+      </w:r>
+      <w:r>
+        <w:t xml:space="preserve"> </w:t>
+      </w:r>
+      <w:hyperlink r:id="rId23">
+        <w:r>
+          <w:rPr>
+            <w:rStyle w:val="Hyperlink"/>
+          </w:rPr>
+          <w:t xml:space="preserve">https://github.com/janickweberpals/fair-epi</w:t>
+        </w:r>
+      </w:hyperlink>
+      <w:r>
         <w:t xml:space="preserve">. Detailed information on packages and versions can be found in the</w:t>
       </w:r>
       <w:r>
@@ -494,7 +511,7 @@
         <w:br w:type="page"/>
       </w:r>
     </w:p>
-    <w:bookmarkStart w:id="23" w:name="abstract"/>
+    <w:bookmarkStart w:id="24" w:name="abstract"/>
     <w:p>
       <w:pPr>
         <w:pStyle w:val="Heading1"/>
@@ -681,8 +698,8 @@
         <w:br w:type="page"/>
       </w:r>
     </w:p>
-    <w:bookmarkEnd w:id="23"/>
-    <w:bookmarkStart w:id="24" w:name="introduction"/>
+    <w:bookmarkEnd w:id="24"/>
+    <w:bookmarkStart w:id="25" w:name="introduction"/>
     <w:p>
       <w:pPr>
         <w:pStyle w:val="Heading1"/>
@@ -725,28 +742,28 @@
         <w:t xml:space="preserve">5–8</w:t>
       </w:r>
       <w:r>
-        <w:t xml:space="preserve">, guidance on transparency regarding the actual implementation and analytic steps is still significantly lacking, especially when analyses are implemented via line coding in statistical programming languages like R</w:t>
+        <w:t xml:space="preserve">, guidance on transparency regarding the actual implementation and analytic steps is still significantly lacking. Although in other quantitative disciplines such as computational biology</w:t>
       </w:r>
       <w:r>
         <w:rPr>
           <w:vertAlign w:val="superscript"/>
         </w:rPr>
-        <w:t xml:space="preserve">9</w:t>
-      </w:r>
-      <w:r>
-        <w:t xml:space="preserve">, SAS or Python. Although in other quantitative disciplines such as computational biology</w:t>
+        <w:t xml:space="preserve">9–12</w:t>
+      </w:r>
+      <w:r>
+        <w:t xml:space="preserve"> </w:t>
+      </w:r>
+      <w:r>
+        <w:t xml:space="preserve">or health informatics</w:t>
       </w:r>
       <w:r>
         <w:rPr>
           <w:vertAlign w:val="superscript"/>
         </w:rPr>
-        <w:t xml:space="preserve">10–13</w:t>
-      </w:r>
-      <w:r>
-        <w:t xml:space="preserve"> </w:t>
-      </w:r>
-      <w:r>
-        <w:t xml:space="preserve">or health informatics</w:t>
+        <w:t xml:space="preserve">13</w:t>
+      </w:r>
+      <w:r>
+        <w:t xml:space="preserve">, the sharing of code is rather the rule than the exception, this practice is not as common in the (pharmaco-) epidemiological community. As open source tools like R packages and Shiny dashboards</w:t>
       </w:r>
       <w:r>
         <w:rPr>
@@ -755,25 +772,16 @@
         <w:t xml:space="preserve">14</w:t>
       </w:r>
       <w:r>
-        <w:t xml:space="preserve">, the sharing of code is rather the rule than the exception, this practice is not as common in the (pharmaco-) epidemiological community. As open source tools like R packages and Shiny dashboards</w:t>
+        <w:t xml:space="preserve"> </w:t>
+      </w:r>
+      <w:r>
+        <w:t xml:space="preserve">become increasingly used for clinical trial reporting and regulatory submissions</w:t>
       </w:r>
       <w:r>
         <w:rPr>
           <w:vertAlign w:val="superscript"/>
         </w:rPr>
         <w:t xml:space="preserve">15</w:t>
-      </w:r>
-      <w:r>
-        <w:t xml:space="preserve"> </w:t>
-      </w:r>
-      <w:r>
-        <w:t xml:space="preserve">become increasingly used for clinical trial reporting and regulatory submissions</w:t>
-      </w:r>
-      <w:r>
-        <w:rPr>
-          <w:vertAlign w:val="superscript"/>
-        </w:rPr>
-        <w:t xml:space="preserve">16</w:t>
       </w:r>
       <w:r>
         <w:t xml:space="preserve">, the adoption of version control and code sharing practices is a crucial and timely topic for the field of RWE.</w:t>
@@ -823,7 +831,7 @@
         <w:rPr>
           <w:vertAlign w:val="superscript"/>
         </w:rPr>
-        <w:t xml:space="preserve">17</w:t>
+        <w:t xml:space="preserve">16</w:t>
       </w:r>
       <w:r>
         <w:t xml:space="preserve"> </w:t>
@@ -905,7 +913,7 @@
         <w:rPr>
           <w:vertAlign w:val="superscript"/>
         </w:rPr>
-        <w:t xml:space="preserve">18</w:t>
+        <w:t xml:space="preserve">17</w:t>
       </w:r>
       <w:r>
         <w:t xml:space="preserve"> </w:t>
@@ -960,42 +968,42 @@
         <w:rPr>
           <w:vertAlign w:val="superscript"/>
         </w:rPr>
+        <w:t xml:space="preserve">18</w:t>
+      </w:r>
+      <w:r>
+        <w:t xml:space="preserve"> </w:t>
+      </w:r>
+      <w:r>
+        <w:t xml:space="preserve">We will first give a brief introduction to Git and its usage for collaboration and dissemination of study results through project repositories. Then we will provide a technical step-by-step guidance on how to integrate Git in analytic RWE workflows. We will additionally discuss and showcase important aspects of reproducibility using the R open-source programming language, although the basic principles are applicable to any major coding language.</w:t>
+      </w:r>
+    </w:p>
+    <w:p>
+      <w:r>
+        <w:br w:type="page"/>
+      </w:r>
+    </w:p>
+    <w:bookmarkEnd w:id="25"/>
+    <w:bookmarkStart w:id="29" w:name="git-in-a-nutshell"/>
+    <w:p>
+      <w:pPr>
+        <w:pStyle w:val="Heading1"/>
+      </w:pPr>
+      <w:r>
+        <w:t xml:space="preserve">2. Git in a nutshell</w:t>
+      </w:r>
+    </w:p>
+    <w:p>
+      <w:pPr>
+        <w:pStyle w:val="FirstParagraph"/>
+      </w:pPr>
+      <w:r>
+        <w:t xml:space="preserve">Git is a free and open source distributed VCS software which was developed in 2005 by the LINUX developer community primarily with the intent to handle large software projects efficiently.</w:t>
+      </w:r>
+      <w:r>
+        <w:rPr>
+          <w:vertAlign w:val="superscript"/>
+        </w:rPr>
         <w:t xml:space="preserve">19</w:t>
-      </w:r>
-      <w:r>
-        <w:t xml:space="preserve"> </w:t>
-      </w:r>
-      <w:r>
-        <w:t xml:space="preserve">We will first give a brief introduction to Git and its usage for collaboration and dissemination of study results through project repositories. Then we will provide a technical step-by-step guidance on how to integrate Git in analytic RWE workflows. We will additionally discuss and showcase important aspects of reproducibility using the R open-source programming language, although the basic principles are applicable to any major coding language.</w:t>
-      </w:r>
-    </w:p>
-    <w:p>
-      <w:r>
-        <w:br w:type="page"/>
-      </w:r>
-    </w:p>
-    <w:bookmarkEnd w:id="24"/>
-    <w:bookmarkStart w:id="28" w:name="git-in-a-nutshell"/>
-    <w:p>
-      <w:pPr>
-        <w:pStyle w:val="Heading1"/>
-      </w:pPr>
-      <w:r>
-        <w:t xml:space="preserve">2. Git in a nutshell</w:t>
-      </w:r>
-    </w:p>
-    <w:p>
-      <w:pPr>
-        <w:pStyle w:val="FirstParagraph"/>
-      </w:pPr>
-      <w:r>
-        <w:t xml:space="preserve">Git is a free and open source distributed VCS software which was developed in 2005 by the LINUX developer community primarily with the intent to handle large software projects efficiently.</w:t>
-      </w:r>
-      <w:r>
-        <w:rPr>
-          <w:vertAlign w:val="superscript"/>
-        </w:rPr>
-        <w:t xml:space="preserve">20</w:t>
       </w:r>
       <w:r>
         <w:t xml:space="preserve"> </w:t>
@@ -1141,18 +1149,18 @@
                 <wp:inline>
                   <wp:extent cx="152400" cy="152400"/>
                   <wp:effectExtent b="0" l="0" r="0" t="0"/>
-                  <wp:docPr descr="" title="" id="26" name="Picture"/>
+                  <wp:docPr descr="" title="" id="27" name="Picture"/>
                   <a:graphic>
                     <a:graphicData uri="http://schemas.openxmlformats.org/drawingml/2006/picture">
                       <pic:pic>
                         <pic:nvPicPr>
-                          <pic:cNvPr descr="/Applications/quarto/share/formats/docx/tip.png" id="27" name="Picture"/>
+                          <pic:cNvPr descr="/Applications/quarto/share/formats/docx/tip.png" id="28" name="Picture"/>
                           <pic:cNvPicPr>
                             <a:picLocks noChangeArrowheads="1" noChangeAspect="1"/>
                           </pic:cNvPicPr>
                         </pic:nvPicPr>
                         <pic:blipFill>
-                          <a:blip r:embed="rId25"/>
+                          <a:blip r:embed="rId26"/>
                           <a:stretch>
                             <a:fillRect/>
                           </a:stretch>
@@ -1323,8 +1331,8 @@
         <w:t xml:space="preserve">These remote platforms make it possible to synchronize local Git repositories across multiple project members and thereby improve collaboration. They further complement Git functionalities by providing a graphical user interface (GUI) to visualize changes made to files and often offer advanced features such as the automation of workflows using continuous integration and deployment (CI/CD) or, most recently, AI-powered virtual coding assistants (e.g., GitHub co-pilot). Generally speaking, it’s possible to use Git without a remote repository, while it’s unusual to use a remote repository without Git.</w:t>
       </w:r>
     </w:p>
-    <w:bookmarkEnd w:id="28"/>
-    <w:bookmarkStart w:id="49" w:name="Xf19e7e1cc2579e6cb991c4a2de82b2d49a66f43"/>
+    <w:bookmarkEnd w:id="29"/>
+    <w:bookmarkStart w:id="51" w:name="Xf19e7e1cc2579e6cb991c4a2de82b2d49a66f43"/>
     <w:p>
       <w:pPr>
         <w:pStyle w:val="Heading1"/>
@@ -1340,7 +1348,7 @@
       <w:r>
         <w:t xml:space="preserve">In this section, we want to give a technical introduction on how Git and remote repositories can be used in RWE studies. For the following examples, we focus on workflows utilizing R/RStudio (</w:t>
       </w:r>
-      <w:hyperlink r:id="rId29">
+      <w:hyperlink r:id="rId30">
         <w:r>
           <w:rPr>
             <w:rStyle w:val="Hyperlink"/>
@@ -1351,7 +1359,7 @@
       <w:r>
         <w:t xml:space="preserve">) and GitHub (</w:t>
       </w:r>
-      <w:hyperlink r:id="rId30">
+      <w:hyperlink r:id="rId31">
         <w:r>
           <w:rPr>
             <w:rStyle w:val="Hyperlink"/>
@@ -1382,13 +1390,13 @@
         <w:rPr>
           <w:vertAlign w:val="superscript"/>
         </w:rPr>
-        <w:t xml:space="preserve">20</w:t>
+        <w:t xml:space="preserve">19</w:t>
       </w:r>
       <w:r>
         <w:t xml:space="preserve"> </w:t>
       </w:r>
     </w:p>
-    <w:bookmarkStart w:id="32" w:name="installing-git"/>
+    <w:bookmarkStart w:id="33" w:name="installing-git"/>
     <w:p>
       <w:pPr>
         <w:pStyle w:val="Heading2"/>
@@ -1407,7 +1415,7 @@
       <w:r>
         <w:t xml:space="preserve"> </w:t>
       </w:r>
-      <w:hyperlink r:id="rId31">
+      <w:hyperlink r:id="rId32">
         <w:r>
           <w:rPr>
             <w:rStyle w:val="Hyperlink"/>
@@ -1459,8 +1467,8 @@
         <w:t xml:space="preserve">--version</w:t>
       </w:r>
     </w:p>
-    <w:bookmarkEnd w:id="32"/>
-    <w:bookmarkStart w:id="33" w:name="configuration-and-first-time-use"/>
+    <w:bookmarkEnd w:id="33"/>
+    <w:bookmarkStart w:id="34" w:name="configuration-and-first-time-use"/>
     <w:p>
       <w:pPr>
         <w:pStyle w:val="Heading2"/>
@@ -1569,8 +1577,8 @@
         <w:t xml:space="preserve">"name@domain.edu"</w:t>
       </w:r>
     </w:p>
-    <w:bookmarkEnd w:id="33"/>
-    <w:bookmarkStart w:id="36" w:name="Xe9a37a48facf2863a9e00dc8b89c4ec70e700c8"/>
+    <w:bookmarkEnd w:id="34"/>
+    <w:bookmarkStart w:id="37" w:name="Xe9a37a48facf2863a9e00dc8b89c4ec70e700c8"/>
     <w:p>
       <w:pPr>
         <w:pStyle w:val="Heading2"/>
@@ -1579,7 +1587,7 @@
         <w:t xml:space="preserve">3.3 Initialization of a new Git-controlled repository</w:t>
       </w:r>
     </w:p>
-    <w:bookmarkStart w:id="34" w:name="local-initialization"/>
+    <w:bookmarkStart w:id="35" w:name="local-initialization"/>
     <w:p>
       <w:pPr>
         <w:pStyle w:val="Heading3"/>
@@ -1734,8 +1742,8 @@
         <w:t xml:space="preserve">project. Typically, users don’t directly interact with this sub-directory and the only thing to keep in mind is that this folder keeps all files needed to track changes.</w:t>
       </w:r>
     </w:p>
-    <w:bookmarkEnd w:id="34"/>
-    <w:bookmarkStart w:id="35" w:name="sec-gui-initialization-and-git-clone"/>
+    <w:bookmarkEnd w:id="35"/>
+    <w:bookmarkStart w:id="36" w:name="sec-gui-initialization-and-git-clone"/>
     <w:p>
       <w:pPr>
         <w:pStyle w:val="Heading3"/>
@@ -2090,9 +2098,9 @@
         <w:t xml:space="preserve">).</w:t>
       </w:r>
     </w:p>
-    <w:bookmarkEnd w:id="35"/>
     <w:bookmarkEnd w:id="36"/>
-    <w:bookmarkStart w:id="38" w:name="sec-repository-structure"/>
+    <w:bookmarkEnd w:id="37"/>
+    <w:bookmarkStart w:id="39" w:name="sec-repository-structure"/>
     <w:p>
       <w:pPr>
         <w:pStyle w:val="Heading2"/>
@@ -2189,7 +2197,7 @@
       <w:r>
         <w:t xml:space="preserve"> </w:t>
       </w:r>
-      <w:hyperlink r:id="rId37">
+      <w:hyperlink r:id="rId38">
         <w:r>
           <w:rPr>
             <w:rStyle w:val="Hyperlink"/>
@@ -2213,7 +2221,7 @@
         <w:rPr>
           <w:vertAlign w:val="superscript"/>
         </w:rPr>
-        <w:t xml:space="preserve">21</w:t>
+        <w:t xml:space="preserve">20</w:t>
       </w:r>
       <w:r>
         <w:t xml:space="preserve"> </w:t>
@@ -2222,8 +2230,8 @@
         <w:t xml:space="preserve">to initiate a new project (see instructions in the template repository under the provided link).</w:t>
       </w:r>
     </w:p>
-    <w:bookmarkEnd w:id="38"/>
-    <w:bookmarkStart w:id="40" w:name="the-git-workflow"/>
+    <w:bookmarkEnd w:id="39"/>
+    <w:bookmarkStart w:id="41" w:name="the-git-workflow"/>
     <w:p>
       <w:pPr>
         <w:pStyle w:val="Heading2"/>
@@ -2270,7 +2278,7 @@
         <w:t xml:space="preserve">.</w:t>
       </w:r>
     </w:p>
-    <w:bookmarkStart w:id="39" w:name="sec-stage-and-commit-changes"/>
+    <w:bookmarkStart w:id="40" w:name="sec-stage-and-commit-changes"/>
     <w:p>
       <w:pPr>
         <w:pStyle w:val="Heading3"/>
@@ -2609,9 +2617,9 @@
         <w:t xml:space="preserve">to the root directory.</w:t>
       </w:r>
     </w:p>
-    <w:bookmarkEnd w:id="39"/>
     <w:bookmarkEnd w:id="40"/>
-    <w:bookmarkStart w:id="43" w:name="X62fdf960d46a99a40c44e845a34e4d2d69be0af"/>
+    <w:bookmarkEnd w:id="41"/>
+    <w:bookmarkStart w:id="44" w:name="X62fdf960d46a99a40c44e845a34e4d2d69be0af"/>
     <w:p>
       <w:pPr>
         <w:pStyle w:val="Heading2"/>
@@ -2620,7 +2628,7 @@
         <w:t xml:space="preserve">3.6 Synchronize changes with remote repository</w:t>
       </w:r>
     </w:p>
-    <w:bookmarkStart w:id="41" w:name="synchronize-local-changes-to-remote-push"/>
+    <w:bookmarkStart w:id="42" w:name="synchronize-local-changes-to-remote-push"/>
     <w:p>
       <w:pPr>
         <w:pStyle w:val="Heading3"/>
@@ -2866,8 +2874,8 @@
         <w:t xml:space="preserve">.</w:t>
       </w:r>
     </w:p>
-    <w:bookmarkEnd w:id="41"/>
-    <w:bookmarkStart w:id="42" w:name="synchronize-remote-to-local-pull"/>
+    <w:bookmarkEnd w:id="42"/>
+    <w:bookmarkStart w:id="43" w:name="synchronize-remote-to-local-pull"/>
     <w:p>
       <w:pPr>
         <w:pStyle w:val="Heading3"/>
@@ -2951,9 +2959,9 @@
         <w:t xml:space="preserve">) new changes, Git will notify the user to resolve a major conflict by editing the conflicting file if Git cannot automatically determine what is correct (e.g., if one collaborator has made changes to a line of code and the other completely deleted it).</w:t>
       </w:r>
     </w:p>
-    <w:bookmarkEnd w:id="42"/>
     <w:bookmarkEnd w:id="43"/>
-    <w:bookmarkStart w:id="44" w:name="tracking-changes"/>
+    <w:bookmarkEnd w:id="44"/>
+    <w:bookmarkStart w:id="45" w:name="tracking-changes"/>
     <w:p>
       <w:pPr>
         <w:pStyle w:val="Heading2"/>
@@ -3160,14 +3168,14 @@
         <w:t xml:space="preserve">) may already suffice for the majority of pharmacoepidemiologists.</w:t>
       </w:r>
     </w:p>
-    <w:bookmarkEnd w:id="44"/>
-    <w:bookmarkStart w:id="48" w:name="Xb825e5486af4f1f64708e8916dbbe22bc870c6f"/>
+    <w:bookmarkEnd w:id="45"/>
+    <w:bookmarkStart w:id="46" w:name="creating-persistent-identifiers"/>
     <w:p>
       <w:pPr>
         <w:pStyle w:val="Heading2"/>
       </w:pPr>
       <w:r>
-        <w:t xml:space="preserve">3.8 Keeping track of R software versions and paths</w:t>
+        <w:t xml:space="preserve">3.8 Creating persistent identifiers</w:t>
       </w:r>
     </w:p>
     <w:p>
@@ -3175,13 +3183,57 @@
         <w:pStyle w:val="FirstParagraph"/>
       </w:pPr>
       <w:r>
+        <w:t xml:space="preserve">A cornerstone of FAIR principles is the use of persistent identifiers, such as digital object identifiers (DOI), for enabling findability and accessibility of research objects. Integrating the concept of persistent identifiers within the context of remote repositories is an important aspect to enhance the traceability and accessibility of code repositories or even specific commits or releases of a study codebase.</w:t>
+      </w:r>
+    </w:p>
+    <w:p>
+      <w:pPr>
+        <w:pStyle w:val="BodyText"/>
+      </w:pPr>
+      <w:r>
+        <w:t xml:space="preserve">To that end, Zenodo</w:t>
+      </w:r>
+      <w:r>
+        <w:rPr>
+          <w:vertAlign w:val="superscript"/>
+        </w:rPr>
+        <w:t xml:space="preserve">21,22</w:t>
+      </w:r>
+      <w:r>
+        <w:t xml:space="preserve">, a free and open-source platform funded by the European Commission and developed and maintained by European Organization for Nuclear Research (CERN), allows users to share diverse research artifacts. The platform seamlessly interfaces with GitHub, enabling the creation of referenceable DOIs for existing code repositories. The steps required to obtain a DOI involve the linkage of a Zenodo and a GitHub account</w:t>
+      </w:r>
+      <w:r>
+        <w:rPr>
+          <w:vertAlign w:val="superscript"/>
+        </w:rPr>
+        <w:t xml:space="preserve">23</w:t>
+      </w:r>
+      <w:r>
+        <w:t xml:space="preserve">. Once linked, a user will be able to select a specific release of a repository which automatically registers a new DOI and a corresponding badge which can be included and referenced in a GitHub README file.</w:t>
+      </w:r>
+    </w:p>
+    <w:bookmarkEnd w:id="46"/>
+    <w:bookmarkStart w:id="50" w:name="Xb825e5486af4f1f64708e8916dbbe22bc870c6f"/>
+    <w:p>
+      <w:pPr>
+        <w:pStyle w:val="Heading2"/>
+      </w:pPr>
+      <w:r>
+        <w:t xml:space="preserve">3.9 Keeping track of R software versions and paths</w:t>
+      </w:r>
+    </w:p>
+    <w:p>
+      <w:pPr>
+        <w:pStyle w:val="FirstParagraph"/>
+      </w:pPr>
+      <w:r>
         <w:t xml:space="preserve">A major advantage of modern programming languages is that they provide a large pool of open-source packages. Packages are compilations of functions that automate frequently used procedures (e.g., querying new user cohorts</w:t>
       </w:r>
       <w:r>
         <w:rPr>
           <w:vertAlign w:val="superscript"/>
         </w:rPr>
-        <w:t xml:space="preserve">22</w:t>
+        <w:t xml:space="preserve">24</w:t>
       </w:r>
       <w:r>
         <w:t xml:space="preserve"> </w:t>
@@ -3193,7 +3245,7 @@
         <w:rPr>
           <w:vertAlign w:val="superscript"/>
         </w:rPr>
-        <w:t xml:space="preserve">23</w:t>
+        <w:t xml:space="preserve">25</w:t>
       </w:r>
       <w:r>
         <w:t xml:space="preserve">) which expedites the implementation of RWE studies, mitigates copy-paste errors and makes code much more friendly to read and review.</w:t>
@@ -3222,13 +3274,13 @@
         <w:t xml:space="preserve">repository, is able to work off the same R package versions and dependencies without having to perform manual installations or path adjustments. These requirements are nothing exclusive to R, but apply to any type of programming language.</w:t>
       </w:r>
     </w:p>
-    <w:bookmarkStart w:id="46" w:name="reproducible-r-computing-environments"/>
+    <w:bookmarkStart w:id="48" w:name="reproducible-r-computing-environments"/>
     <w:p>
       <w:pPr>
         <w:pStyle w:val="Heading3"/>
       </w:pPr>
       <w:r>
-        <w:t xml:space="preserve">3.8.1 Reproducible R computing environments</w:t>
+        <w:t xml:space="preserve">3.9.1 Reproducible R computing environments</w:t>
       </w:r>
     </w:p>
     <w:p>
@@ -3242,7 +3294,7 @@
         <w:rPr>
           <w:vertAlign w:val="superscript"/>
         </w:rPr>
-        <w:t xml:space="preserve">24,25</w:t>
+        <w:t xml:space="preserve">26,27</w:t>
       </w:r>
       <w:r>
         <w:t xml:space="preserve"> </w:t>
@@ -3269,7 +3321,7 @@
         <w:rPr>
           <w:vertAlign w:val="superscript"/>
         </w:rPr>
-        <w:t xml:space="preserve">26</w:t>
+        <w:t xml:space="preserve">28</w:t>
       </w:r>
       <w:r>
         <w:t xml:space="preserve">, which helps creating</w:t>
@@ -3318,7 +3370,7 @@
       <w:r>
         <w:t xml:space="preserve"> </w:t>
       </w:r>
-      <w:hyperlink r:id="rId45">
+      <w:hyperlink r:id="rId47">
         <w:r>
           <w:rPr>
             <w:rStyle w:val="Hyperlink"/>
@@ -3384,14 +3436,14 @@
         <w:t xml:space="preserve">()</w:t>
       </w:r>
     </w:p>
-    <w:bookmarkEnd w:id="46"/>
-    <w:bookmarkStart w:id="47" w:name="absolute-versus-relative-paths"/>
+    <w:bookmarkEnd w:id="48"/>
+    <w:bookmarkStart w:id="49" w:name="absolute-versus-relative-paths"/>
     <w:p>
       <w:pPr>
         <w:pStyle w:val="Heading3"/>
       </w:pPr>
       <w:r>
-        <w:t xml:space="preserve">3.8.2 Absolute versus relative paths</w:t>
+        <w:t xml:space="preserve">3.9.2 Absolute versus relative paths</w:t>
       </w:r>
     </w:p>
     <w:p>
@@ -3505,7 +3557,7 @@
         <w:rPr>
           <w:vertAlign w:val="superscript"/>
         </w:rPr>
-        <w:t xml:space="preserve">27</w:t>
+        <w:t xml:space="preserve">29</w:t>
       </w:r>
       <w:r>
         <w:t xml:space="preserve"> </w:t>
@@ -3627,10 +3679,10 @@
         <w:t xml:space="preserve">))</w:t>
       </w:r>
     </w:p>
-    <w:bookmarkEnd w:id="47"/>
-    <w:bookmarkEnd w:id="48"/>
     <w:bookmarkEnd w:id="49"/>
-    <w:bookmarkStart w:id="50" w:name="discussion"/>
+    <w:bookmarkEnd w:id="50"/>
+    <w:bookmarkEnd w:id="51"/>
+    <w:bookmarkStart w:id="52" w:name="discussion"/>
     <w:p>
       <w:pPr>
         <w:pStyle w:val="Heading1"/>
@@ -3742,7 +3794,7 @@
         <w:rPr>
           <w:vertAlign w:val="superscript"/>
         </w:rPr>
-        <w:t xml:space="preserve">19</w:t>
+        <w:t xml:space="preserve">18</w:t>
       </w:r>
       <w:r>
         <w:t xml:space="preserve"> </w:t>
@@ -3806,13 +3858,21 @@
         <w:t xml:space="preserve"> </w:t>
       </w:r>
       <w:r>
-        <w:t xml:space="preserve">workflow, distributed VCS and code sharing provide unique advantages, such as a full audit trail of which changes were made by whom, when and why. Git makes it easier for users to go back to any snapshot and resolve errors more efficiently. Further, remote repositories are ideal platforms to deploy and archive scripts and documents, facilitate collaboration and make it very convenient to share code. Although data sharing is unfortunately often prohibited due to privacy and legal reasons, many databases have been mapped to common data models like OMOP</w:t>
+        <w:t xml:space="preserve">workflow, distributed VCS and code sharing provide unique advantages, such as a full audit trail of which changes were made by whom, when and why. Remote repositories are ideal platforms to deploy and archive scripts and documents, facilitate collaboration and make it very convenient to share code. While the access to the final version of the programming code is already sufficient for external reproducibility, the tracking of changes over time enables a study team to comprehend and resolve errors more efficiently. Similar to tracking changes and amendments of a study protocol, an external audience also benefits from a complete audit trail through a better understanding of the documented scientific rationale behind specific changes, the identification of implemented quality control processes (e.g., code reviews) and the tracking of contributions of different collaborators to the codebase.</w:t>
+      </w:r>
+    </w:p>
+    <w:p>
+      <w:pPr>
+        <w:pStyle w:val="BodyText"/>
+      </w:pPr>
+      <w:r>
+        <w:t xml:space="preserve">Although data sharing is unfortunately often prohibited due to privacy and legal reasons, many databases have been mapped to common data models like OMOP</w:t>
       </w:r>
       <w:r>
         <w:rPr>
           <w:vertAlign w:val="superscript"/>
         </w:rPr>
-        <w:t xml:space="preserve">28</w:t>
+        <w:t xml:space="preserve">30</w:t>
       </w:r>
       <w:r>
         <w:t xml:space="preserve">, Sentinel</w:t>
@@ -3821,28 +3881,53 @@
         <w:rPr>
           <w:vertAlign w:val="superscript"/>
         </w:rPr>
-        <w:t xml:space="preserve">29</w:t>
-      </w:r>
-      <w:r>
-        <w:t xml:space="preserve"> </w:t>
-      </w:r>
-      <w:r>
-        <w:t xml:space="preserve">and PCORnet</w:t>
+        <w:t xml:space="preserve">31</w:t>
+      </w:r>
+      <w:r>
+        <w:t xml:space="preserve">, PCORnet</w:t>
       </w:r>
       <w:r>
         <w:rPr>
           <w:vertAlign w:val="superscript"/>
         </w:rPr>
-        <w:t xml:space="preserve">30</w:t>
-      </w:r>
-      <w:r>
-        <w:t xml:space="preserve">, which makes shared code interoperable even without direct access to the same data source. Finally, code sharing can enable researchers to learn from each other, build trust</w:t>
+        <w:t xml:space="preserve">32</w:t>
+      </w:r>
+      <w:r>
+        <w:t xml:space="preserve"> </w:t>
+      </w:r>
+      <w:r>
+        <w:t xml:space="preserve">and ConcePTION</w:t>
       </w:r>
       <w:r>
         <w:rPr>
           <w:vertAlign w:val="superscript"/>
         </w:rPr>
-        <w:t xml:space="preserve">31</w:t>
+        <w:t xml:space="preserve">33</w:t>
+      </w:r>
+      <w:r>
+        <w:t xml:space="preserve">, which makes shared code interoperable even without direct access to the same data source. In order to achieve full replicability, authors may alternatively include a sample of dummy data to enable readers to comprehend and run the analytic code. Moreover, many larger research data sources have already provided synthetic data using identical formats and variable names while protecting patient privacy (e.g., Medicare Claims Synthetic Public Use Files).[</w:t>
+      </w:r>
+      <w:r>
+        <w:rPr>
+          <w:bCs/>
+          <w:b/>
+          <w:vertAlign w:val="superscript"/>
+        </w:rPr>
+        <w:t xml:space="preserve">gonzal?</w:t>
+      </w:r>
+    </w:p>
+    <w:p>
+      <w:pPr>
+        <w:pStyle w:val="BodyText"/>
+      </w:pPr>
+      <w:r>
+        <w:t xml:space="preserve">Finally, code sharing can enable researchers to learn from each other, build trust</w:t>
+      </w:r>
+      <w:r>
+        <w:rPr>
+          <w:vertAlign w:val="superscript"/>
+        </w:rPr>
+        <w:t xml:space="preserve">34</w:t>
       </w:r>
       <w:r>
         <w:t xml:space="preserve">, expedite the uptake of novel methodologies and knowledge exchange and decrease unnecessary redundancies through sharing of code libraries, functions and algorithms.</w:t>
@@ -3859,7 +3944,7 @@
         <w:rPr>
           <w:vertAlign w:val="superscript"/>
         </w:rPr>
-        <w:t xml:space="preserve">32</w:t>
+        <w:t xml:space="preserve">35</w:t>
       </w:r>
       <w:r>
         <w:t xml:space="preserve">, funding agencies</w:t>
@@ -3868,7 +3953,7 @@
         <w:rPr>
           <w:vertAlign w:val="superscript"/>
         </w:rPr>
-        <w:t xml:space="preserve">33,34</w:t>
+        <w:t xml:space="preserve">36,37</w:t>
       </w:r>
       <w:r>
         <w:t xml:space="preserve"> </w:t>
@@ -3880,7 +3965,7 @@
         <w:rPr>
           <w:vertAlign w:val="superscript"/>
         </w:rPr>
-        <w:t xml:space="preserve">35</w:t>
+        <w:t xml:space="preserve">38</w:t>
       </w:r>
       <w:r>
         <w:t xml:space="preserve"> </w:t>
@@ -3894,8 +3979,8 @@
         <w:br w:type="page"/>
       </w:r>
     </w:p>
-    <w:bookmarkEnd w:id="50"/>
-    <w:bookmarkStart w:id="121" w:name="references"/>
+    <w:bookmarkEnd w:id="52"/>
+    <w:bookmarkStart w:id="129" w:name="references"/>
     <w:p>
       <w:pPr>
         <w:pStyle w:val="Heading1"/>
@@ -3904,8 +3989,8 @@
         <w:t xml:space="preserve">References</w:t>
       </w:r>
     </w:p>
-    <w:bookmarkStart w:id="120" w:name="refs"/>
-    <w:bookmarkStart w:id="52" w:name="ref-fdaRWE2018"/>
+    <w:bookmarkStart w:id="128" w:name="refs"/>
+    <w:bookmarkStart w:id="54" w:name="ref-fdaRWE2018"/>
     <w:p>
       <w:pPr>
         <w:pStyle w:val="Bibliography"/>
@@ -3925,7 +4010,7 @@
       <w:r>
         <w:t xml:space="preserve"> </w:t>
       </w:r>
-      <w:hyperlink r:id="rId51">
+      <w:hyperlink r:id="rId53">
         <w:r>
           <w:rPr>
             <w:rStyle w:val="Hyperlink"/>
@@ -3937,8 +4022,8 @@
         <w:t xml:space="preserve">.</w:t>
       </w:r>
     </w:p>
-    <w:bookmarkEnd w:id="52"/>
-    <w:bookmarkStart w:id="54" w:name="ref-eichler2015"/>
+    <w:bookmarkEnd w:id="54"/>
+    <w:bookmarkStart w:id="56" w:name="ref-eichler2015"/>
     <w:p>
       <w:pPr>
         <w:pStyle w:val="Bibliography"/>
@@ -4003,7 +4088,7 @@
       <w:r>
         <w:t xml:space="preserve">: 234–246. doi:</w:t>
       </w:r>
-      <w:hyperlink r:id="rId53">
+      <w:hyperlink r:id="rId55">
         <w:r>
           <w:rPr>
             <w:rStyle w:val="Hyperlink"/>
@@ -4015,8 +4100,8 @@
         <w:t xml:space="preserve">.</w:t>
       </w:r>
     </w:p>
-    <w:bookmarkEnd w:id="54"/>
-    <w:bookmarkStart w:id="56" w:name="ref-cioms2023"/>
+    <w:bookmarkEnd w:id="56"/>
+    <w:bookmarkStart w:id="58" w:name="ref-cioms2023"/>
     <w:p>
       <w:pPr>
         <w:pStyle w:val="Bibliography"/>
@@ -4036,7 +4121,7 @@
       <w:r>
         <w:t xml:space="preserve"> </w:t>
       </w:r>
-      <w:hyperlink r:id="rId55">
+      <w:hyperlink r:id="rId57">
         <w:r>
           <w:rPr>
             <w:rStyle w:val="Hyperlink"/>
@@ -4048,8 +4133,8 @@
         <w:t xml:space="preserve">.</w:t>
       </w:r>
     </w:p>
-    <w:bookmarkEnd w:id="56"/>
-    <w:bookmarkStart w:id="58" w:name="ref-makady2017"/>
+    <w:bookmarkEnd w:id="58"/>
+    <w:bookmarkStart w:id="60" w:name="ref-makady2017"/>
     <w:p>
       <w:pPr>
         <w:pStyle w:val="Bibliography"/>
@@ -4095,7 +4180,7 @@
       <w:r>
         <w:t xml:space="preserve">: 520–532. doi:</w:t>
       </w:r>
-      <w:hyperlink r:id="rId57">
+      <w:hyperlink r:id="rId59">
         <w:r>
           <w:rPr>
             <w:rStyle w:val="Hyperlink"/>
@@ -4107,8 +4192,8 @@
         <w:t xml:space="preserve">.</w:t>
       </w:r>
     </w:p>
-    <w:bookmarkEnd w:id="58"/>
-    <w:bookmarkStart w:id="60" w:name="ref-wang2021"/>
+    <w:bookmarkEnd w:id="60"/>
+    <w:bookmarkStart w:id="62" w:name="ref-wang2021"/>
     <w:p>
       <w:pPr>
         <w:pStyle w:val="Bibliography"/>
@@ -4154,7 +4239,7 @@
       <w:r>
         <w:t xml:space="preserve">2021: m4856. doi:</w:t>
       </w:r>
-      <w:hyperlink r:id="rId59">
+      <w:hyperlink r:id="rId61">
         <w:r>
           <w:rPr>
             <w:rStyle w:val="Hyperlink"/>
@@ -4166,8 +4251,8 @@
         <w:t xml:space="preserve">.</w:t>
       </w:r>
     </w:p>
-    <w:bookmarkEnd w:id="60"/>
-    <w:bookmarkStart w:id="62" w:name="ref-schneeweiss2019"/>
+    <w:bookmarkEnd w:id="62"/>
+    <w:bookmarkStart w:id="64" w:name="ref-schneeweiss2019"/>
     <w:p>
       <w:pPr>
         <w:pStyle w:val="Bibliography"/>
@@ -4226,7 +4311,7 @@
       <w:r>
         <w:t xml:space="preserve">: 398. doi:</w:t>
       </w:r>
-      <w:hyperlink r:id="rId61">
+      <w:hyperlink r:id="rId63">
         <w:r>
           <w:rPr>
             <w:rStyle w:val="Hyperlink"/>
@@ -4238,8 +4323,8 @@
         <w:t xml:space="preserve">.</w:t>
       </w:r>
     </w:p>
-    <w:bookmarkEnd w:id="62"/>
-    <w:bookmarkStart w:id="64" w:name="ref-berger2017"/>
+    <w:bookmarkEnd w:id="64"/>
+    <w:bookmarkStart w:id="66" w:name="ref-berger2017"/>
     <w:p>
       <w:pPr>
         <w:pStyle w:val="Bibliography"/>
@@ -4298,7 +4383,7 @@
       <w:r>
         <w:t xml:space="preserve">: 1033–1039. doi:</w:t>
       </w:r>
-      <w:hyperlink r:id="rId63">
+      <w:hyperlink r:id="rId65">
         <w:r>
           <w:rPr>
             <w:rStyle w:val="Hyperlink"/>
@@ -4310,8 +4395,8 @@
         <w:t xml:space="preserve">.</w:t>
       </w:r>
     </w:p>
-    <w:bookmarkEnd w:id="64"/>
-    <w:bookmarkStart w:id="66" w:name="ref-wang2022"/>
+    <w:bookmarkEnd w:id="66"/>
+    <w:bookmarkStart w:id="68" w:name="ref-wang2022"/>
     <w:p>
       <w:pPr>
         <w:pStyle w:val="Bibliography"/>
@@ -4376,7 +4461,7 @@
       <w:r>
         <w:t xml:space="preserve">: 44–55. doi:</w:t>
       </w:r>
-      <w:hyperlink r:id="rId65">
+      <w:hyperlink r:id="rId67">
         <w:r>
           <w:rPr>
             <w:rStyle w:val="Hyperlink"/>
@@ -4388,52 +4473,6 @@
         <w:t xml:space="preserve">.</w:t>
       </w:r>
     </w:p>
-    <w:bookmarkEnd w:id="66"/>
-    <w:bookmarkStart w:id="68" w:name="ref-RCore2023"/>
-    <w:p>
-      <w:pPr>
-        <w:pStyle w:val="Bibliography"/>
-      </w:pPr>
-      <w:r>
-        <w:t xml:space="preserve">9.</w:t>
-      </w:r>
-      <w:r>
-        <w:t xml:space="preserve"> </w:t>
-      </w:r>
-      <w:r>
-        <w:t xml:space="preserve">	</w:t>
-      </w:r>
-      <w:r>
-        <w:t xml:space="preserve">R Core Team.</w:t>
-      </w:r>
-      <w:r>
-        <w:t xml:space="preserve"> </w:t>
-      </w:r>
-      <w:r>
-        <w:rPr>
-          <w:iCs/>
-          <w:i/>
-        </w:rPr>
-        <w:t xml:space="preserve">R: A language and environment for statistical computing</w:t>
-      </w:r>
-      <w:r>
-        <w:t xml:space="preserve">. Vienna, Austria: R Foundation for Statistical Computing, 2023. Available at:</w:t>
-      </w:r>
-      <w:r>
-        <w:t xml:space="preserve"> </w:t>
-      </w:r>
-      <w:hyperlink r:id="rId67">
-        <w:r>
-          <w:rPr>
-            <w:rStyle w:val="Hyperlink"/>
-          </w:rPr>
-          <w:t xml:space="preserve">https://www.R-project.org/</w:t>
-        </w:r>
-      </w:hyperlink>
-      <w:r>
-        <w:t xml:space="preserve">.</w:t>
-      </w:r>
-    </w:p>
     <w:bookmarkEnd w:id="68"/>
     <w:bookmarkStart w:id="70" w:name="ref-almugbel2017"/>
     <w:p>
@@ -4441,7 +4480,7 @@
         <w:pStyle w:val="Bibliography"/>
       </w:pPr>
       <w:r>
-        <w:t xml:space="preserve">10.</w:t>
+        <w:t xml:space="preserve">9.</w:t>
       </w:r>
       <w:r>
         <w:t xml:space="preserve"> </w:t>
@@ -4513,7 +4552,7 @@
         <w:pStyle w:val="Bibliography"/>
       </w:pPr>
       <w:r>
-        <w:t xml:space="preserve">11.</w:t>
+        <w:t xml:space="preserve">10.</w:t>
       </w:r>
       <w:r>
         <w:t xml:space="preserve"> </w:t>
@@ -4585,7 +4624,7 @@
         <w:pStyle w:val="Bibliography"/>
       </w:pPr>
       <w:r>
-        <w:t xml:space="preserve">12.</w:t>
+        <w:t xml:space="preserve">11.</w:t>
       </w:r>
       <w:r>
         <w:t xml:space="preserve"> </w:t>
@@ -4644,7 +4683,7 @@
         <w:pStyle w:val="Bibliography"/>
       </w:pPr>
       <w:r>
-        <w:t xml:space="preserve">13.</w:t>
+        <w:t xml:space="preserve">12.</w:t>
       </w:r>
       <w:r>
         <w:t xml:space="preserve"> </w:t>
@@ -4716,7 +4755,7 @@
         <w:pStyle w:val="Bibliography"/>
       </w:pPr>
       <w:r>
-        <w:t xml:space="preserve">14.</w:t>
+        <w:t xml:space="preserve">13.</w:t>
       </w:r>
       <w:r>
         <w:t xml:space="preserve"> </w:t>
@@ -4775,7 +4814,7 @@
         <w:pStyle w:val="Bibliography"/>
       </w:pPr>
       <w:r>
-        <w:t xml:space="preserve">15.</w:t>
+        <w:t xml:space="preserve">14.</w:t>
       </w:r>
       <w:r>
         <w:t xml:space="preserve"> </w:t>
@@ -4808,7 +4847,7 @@
         <w:pStyle w:val="Bibliography"/>
       </w:pPr>
       <w:r>
-        <w:t xml:space="preserve">16.</w:t>
+        <w:t xml:space="preserve">15.</w:t>
       </w:r>
       <w:r>
         <w:t xml:space="preserve"> </w:t>
@@ -4841,7 +4880,7 @@
         <w:pStyle w:val="Bibliography"/>
       </w:pPr>
       <w:r>
-        <w:t xml:space="preserve">17.</w:t>
+        <w:t xml:space="preserve">16.</w:t>
       </w:r>
       <w:r>
         <w:t xml:space="preserve"> </w:t>
@@ -4913,7 +4952,7 @@
         <w:pStyle w:val="Bibliography"/>
       </w:pPr>
       <w:r>
-        <w:t xml:space="preserve">18.</w:t>
+        <w:t xml:space="preserve">17.</w:t>
       </w:r>
       <w:r>
         <w:t xml:space="preserve"> </w:t>
@@ -4972,7 +5011,7 @@
         <w:pStyle w:val="Bibliography"/>
       </w:pPr>
       <w:r>
-        <w:t xml:space="preserve">19.</w:t>
+        <w:t xml:space="preserve">18.</w:t>
       </w:r>
       <w:r>
         <w:t xml:space="preserve"> </w:t>
@@ -5031,7 +5070,7 @@
         <w:pStyle w:val="Bibliography"/>
       </w:pPr>
       <w:r>
-        <w:t xml:space="preserve">20.</w:t>
+        <w:t xml:space="preserve">19.</w:t>
       </w:r>
       <w:r>
         <w:t xml:space="preserve"> </w:t>
@@ -5063,7 +5102,7 @@
         <w:pStyle w:val="Bibliography"/>
       </w:pPr>
       <w:r>
-        <w:t xml:space="preserve">21.</w:t>
+        <w:t xml:space="preserve">20.</w:t>
       </w:r>
       <w:r>
         <w:t xml:space="preserve"> </w:t>
@@ -5102,13 +5141,13 @@
       </w:r>
     </w:p>
     <w:bookmarkEnd w:id="91"/>
-    <w:bookmarkStart w:id="93" w:name="ref-tidyverse"/>
+    <w:bookmarkStart w:id="93" w:name="Xb825634b65c6cdfdf9be5a4f8df2f174eda53d1"/>
     <w:p>
       <w:pPr>
         <w:pStyle w:val="Bibliography"/>
       </w:pPr>
       <w:r>
-        <w:t xml:space="preserve">22.</w:t>
+        <w:t xml:space="preserve">21.</w:t>
       </w:r>
       <w:r>
         <w:t xml:space="preserve"> </w:t>
@@ -5117,7 +5156,7 @@
         <w:t xml:space="preserve">	</w:t>
       </w:r>
       <w:r>
-        <w:t xml:space="preserve">Wickham H, Averick M, Bryan J,</w:t>
+        <w:t xml:space="preserve">European Commission. Directorate General for Research and Innovation., Lisbon Council., CWTS., ESADE., Elsevier.</w:t>
       </w:r>
       <w:r>
         <w:t xml:space="preserve"> </w:t>
@@ -5127,6 +5166,115 @@
           <w:iCs/>
           <w:i/>
         </w:rPr>
+        <w:t xml:space="preserve">Zenodo: open science monitor case study.</w:t>
+      </w:r>
+      <w:r>
+        <w:t xml:space="preserve"> LU: Publications Office, 2019. doi:</w:t>
+      </w:r>
+      <w:hyperlink r:id="rId92">
+        <w:r>
+          <w:rPr>
+            <w:rStyle w:val="Hyperlink"/>
+          </w:rPr>
+          <w:t xml:space="preserve">10.2777/298228</w:t>
+        </w:r>
+      </w:hyperlink>
+      <w:r>
+        <w:t xml:space="preserve">.</w:t>
+      </w:r>
+    </w:p>
+    <w:bookmarkEnd w:id="93"/>
+    <w:bookmarkStart w:id="95" w:name="ref-zenodo"/>
+    <w:p>
+      <w:pPr>
+        <w:pStyle w:val="Bibliography"/>
+      </w:pPr>
+      <w:r>
+        <w:t xml:space="preserve">22.</w:t>
+      </w:r>
+      <w:r>
+        <w:t xml:space="preserve"> </w:t>
+      </w:r>
+      <w:r>
+        <w:t xml:space="preserve">	</w:t>
+      </w:r>
+      <w:r>
+        <w:t xml:space="preserve">Available at:</w:t>
+      </w:r>
+      <w:r>
+        <w:t xml:space="preserve"> </w:t>
+      </w:r>
+      <w:hyperlink r:id="rId94">
+        <w:r>
+          <w:rPr>
+            <w:rStyle w:val="Hyperlink"/>
+          </w:rPr>
+          <w:t xml:space="preserve">https://zenodo.org</w:t>
+        </w:r>
+      </w:hyperlink>
+      <w:r>
+        <w:t xml:space="preserve">. Accessed November 15, 2023.</w:t>
+      </w:r>
+    </w:p>
+    <w:bookmarkEnd w:id="95"/>
+    <w:bookmarkStart w:id="97" w:name="ref-zenodoGitHub"/>
+    <w:p>
+      <w:pPr>
+        <w:pStyle w:val="Bibliography"/>
+      </w:pPr>
+      <w:r>
+        <w:t xml:space="preserve">23.</w:t>
+      </w:r>
+      <w:r>
+        <w:t xml:space="preserve"> </w:t>
+      </w:r>
+      <w:r>
+        <w:t xml:space="preserve">	</w:t>
+      </w:r>
+      <w:r>
+        <w:t xml:space="preserve">Available at:</w:t>
+      </w:r>
+      <w:r>
+        <w:t xml:space="preserve"> </w:t>
+      </w:r>
+      <w:hyperlink r:id="rId96">
+        <w:r>
+          <w:rPr>
+            <w:rStyle w:val="Hyperlink"/>
+          </w:rPr>
+          <w:t xml:space="preserve">https://zenodo.org/account/settings/github/</w:t>
+        </w:r>
+      </w:hyperlink>
+      <w:r>
+        <w:t xml:space="preserve">. Accessed November 15, 2023.</w:t>
+      </w:r>
+    </w:p>
+    <w:bookmarkEnd w:id="97"/>
+    <w:bookmarkStart w:id="99" w:name="ref-tidyverse"/>
+    <w:p>
+      <w:pPr>
+        <w:pStyle w:val="Bibliography"/>
+      </w:pPr>
+      <w:r>
+        <w:t xml:space="preserve">24.</w:t>
+      </w:r>
+      <w:r>
+        <w:t xml:space="preserve"> </w:t>
+      </w:r>
+      <w:r>
+        <w:t xml:space="preserve">	</w:t>
+      </w:r>
+      <w:r>
+        <w:t xml:space="preserve">Wickham H, Averick M, Bryan J,</w:t>
+      </w:r>
+      <w:r>
+        <w:t xml:space="preserve"> </w:t>
+      </w:r>
+      <w:r>
+        <w:rPr>
+          <w:iCs/>
+          <w:i/>
+        </w:rPr>
         <w:t xml:space="preserve">et al.</w:t>
       </w:r>
       <w:r>
@@ -5154,7 +5302,7 @@
       <w:r>
         <w:t xml:space="preserve">: 1686. doi:</w:t>
       </w:r>
-      <w:hyperlink r:id="rId92">
+      <w:hyperlink r:id="rId98">
         <w:r>
           <w:rPr>
             <w:rStyle w:val="Hyperlink"/>
@@ -5166,14 +5314,14 @@
         <w:t xml:space="preserve">.</w:t>
       </w:r>
     </w:p>
-    <w:bookmarkEnd w:id="93"/>
-    <w:bookmarkStart w:id="95" w:name="ref-MatchIt"/>
+    <w:bookmarkEnd w:id="99"/>
+    <w:bookmarkStart w:id="101" w:name="ref-MatchIt"/>
     <w:p>
       <w:pPr>
         <w:pStyle w:val="Bibliography"/>
       </w:pPr>
       <w:r>
-        <w:t xml:space="preserve">23.</w:t>
+        <w:t xml:space="preserve">25.</w:t>
       </w:r>
       <w:r>
         <w:t xml:space="preserve"> </w:t>
@@ -5206,7 +5354,7 @@
       <w:r>
         <w:t xml:space="preserve">. doi:</w:t>
       </w:r>
-      <w:hyperlink r:id="rId94">
+      <w:hyperlink r:id="rId100">
         <w:r>
           <w:rPr>
             <w:rStyle w:val="Hyperlink"/>
@@ -5218,14 +5366,14 @@
         <w:t xml:space="preserve">.</w:t>
       </w:r>
     </w:p>
-    <w:bookmarkEnd w:id="95"/>
-    <w:bookmarkStart w:id="97" w:name="ref-boettiger2017a"/>
+    <w:bookmarkEnd w:id="101"/>
+    <w:bookmarkStart w:id="103" w:name="ref-boettiger2017a"/>
     <w:p>
       <w:pPr>
         <w:pStyle w:val="Bibliography"/>
       </w:pPr>
       <w:r>
-        <w:t xml:space="preserve">24.</w:t>
+        <w:t xml:space="preserve">26.</w:t>
       </w:r>
       <w:r>
         <w:t xml:space="preserve"> </w:t>
@@ -5265,7 +5413,7 @@
       <w:r>
         <w:t xml:space="preserve">: 527. doi:</w:t>
       </w:r>
-      <w:hyperlink r:id="rId96">
+      <w:hyperlink r:id="rId102">
         <w:r>
           <w:rPr>
             <w:rStyle w:val="Hyperlink"/>
@@ -5277,14 +5425,14 @@
         <w:t xml:space="preserve">.</w:t>
       </w:r>
     </w:p>
-    <w:bookmarkEnd w:id="97"/>
-    <w:bookmarkStart w:id="99" w:name="ref-nüst2020"/>
+    <w:bookmarkEnd w:id="103"/>
+    <w:bookmarkStart w:id="105" w:name="ref-nüst2020"/>
     <w:p>
       <w:pPr>
         <w:pStyle w:val="Bibliography"/>
       </w:pPr>
       <w:r>
-        <w:t xml:space="preserve">25.</w:t>
+        <w:t xml:space="preserve">27.</w:t>
       </w:r>
       <w:r>
         <w:t xml:space="preserve"> </w:t>
@@ -5337,7 +5485,7 @@
       <w:r>
         <w:t xml:space="preserve">: 437. doi:</w:t>
       </w:r>
-      <w:hyperlink r:id="rId98">
+      <w:hyperlink r:id="rId104">
         <w:r>
           <w:rPr>
             <w:rStyle w:val="Hyperlink"/>
@@ -5349,14 +5497,14 @@
         <w:t xml:space="preserve">.</w:t>
       </w:r>
     </w:p>
-    <w:bookmarkEnd w:id="99"/>
-    <w:bookmarkStart w:id="101" w:name="ref-renv"/>
+    <w:bookmarkEnd w:id="105"/>
+    <w:bookmarkStart w:id="107" w:name="ref-renv"/>
     <w:p>
       <w:pPr>
         <w:pStyle w:val="Bibliography"/>
       </w:pPr>
       <w:r>
-        <w:t xml:space="preserve">26.</w:t>
+        <w:t xml:space="preserve">28.</w:t>
       </w:r>
       <w:r>
         <w:t xml:space="preserve"> </w:t>
@@ -5370,7 +5518,7 @@
       <w:r>
         <w:t xml:space="preserve"> </w:t>
       </w:r>
-      <w:hyperlink r:id="rId100">
+      <w:hyperlink r:id="rId106">
         <w:r>
           <w:rPr>
             <w:rStyle w:val="Hyperlink"/>
@@ -5382,14 +5530,14 @@
         <w:t xml:space="preserve">.</w:t>
       </w:r>
     </w:p>
-    <w:bookmarkEnd w:id="101"/>
-    <w:bookmarkStart w:id="103" w:name="ref-here"/>
+    <w:bookmarkEnd w:id="107"/>
+    <w:bookmarkStart w:id="109" w:name="ref-here"/>
     <w:p>
       <w:pPr>
         <w:pStyle w:val="Bibliography"/>
       </w:pPr>
       <w:r>
-        <w:t xml:space="preserve">27.</w:t>
+        <w:t xml:space="preserve">29.</w:t>
       </w:r>
       <w:r>
         <w:t xml:space="preserve"> </w:t>
@@ -5403,7 +5551,7 @@
       <w:r>
         <w:t xml:space="preserve"> </w:t>
       </w:r>
-      <w:hyperlink r:id="rId102">
+      <w:hyperlink r:id="rId108">
         <w:r>
           <w:rPr>
             <w:rStyle w:val="Hyperlink"/>
@@ -5415,14 +5563,14 @@
         <w:t xml:space="preserve">.</w:t>
       </w:r>
     </w:p>
-    <w:bookmarkEnd w:id="103"/>
-    <w:bookmarkStart w:id="105" w:name="ref-ohdsi2019book"/>
+    <w:bookmarkEnd w:id="109"/>
+    <w:bookmarkStart w:id="111" w:name="ref-ohdsi2019book"/>
     <w:p>
       <w:pPr>
         <w:pStyle w:val="Bibliography"/>
       </w:pPr>
       <w:r>
-        <w:t xml:space="preserve">28.</w:t>
+        <w:t xml:space="preserve">30.</w:t>
       </w:r>
       <w:r>
         <w:t xml:space="preserve"> </w:t>
@@ -5449,7 +5597,7 @@
       <w:r>
         <w:t xml:space="preserve"> </w:t>
       </w:r>
-      <w:hyperlink r:id="rId104">
+      <w:hyperlink r:id="rId110">
         <w:r>
           <w:rPr>
             <w:rStyle w:val="Hyperlink"/>
@@ -5461,14 +5609,14 @@
         <w:t xml:space="preserve">.</w:t>
       </w:r>
     </w:p>
-    <w:bookmarkEnd w:id="105"/>
-    <w:bookmarkStart w:id="107" w:name="ref-brown2020"/>
+    <w:bookmarkEnd w:id="111"/>
+    <w:bookmarkStart w:id="113" w:name="ref-brown2020"/>
     <w:p>
       <w:pPr>
         <w:pStyle w:val="Bibliography"/>
       </w:pPr>
       <w:r>
-        <w:t xml:space="preserve">29.</w:t>
+        <w:t xml:space="preserve">31.</w:t>
       </w:r>
       <w:r>
         <w:t xml:space="preserve"> </w:t>
@@ -5514,7 +5662,7 @@
       <w:r>
         <w:t xml:space="preserve">: 793–797. doi:</w:t>
       </w:r>
-      <w:hyperlink r:id="rId106">
+      <w:hyperlink r:id="rId112">
         <w:r>
           <w:rPr>
             <w:rStyle w:val="Hyperlink"/>
@@ -5526,14 +5674,14 @@
         <w:t xml:space="preserve">.</w:t>
       </w:r>
     </w:p>
-    <w:bookmarkEnd w:id="107"/>
-    <w:bookmarkStart w:id="109" w:name="ref-fleurence2014"/>
+    <w:bookmarkEnd w:id="113"/>
+    <w:bookmarkStart w:id="115" w:name="ref-fleurence2014"/>
     <w:p>
       <w:pPr>
         <w:pStyle w:val="Bibliography"/>
       </w:pPr>
       <w:r>
-        <w:t xml:space="preserve">30.</w:t>
+        <w:t xml:space="preserve">32.</w:t>
       </w:r>
       <w:r>
         <w:t xml:space="preserve"> </w:t>
@@ -5573,7 +5721,7 @@
       <w:r>
         <w:t xml:space="preserve">: 578–582. doi:</w:t>
       </w:r>
-      <w:hyperlink r:id="rId108">
+      <w:hyperlink r:id="rId114">
         <w:r>
           <w:rPr>
             <w:rStyle w:val="Hyperlink"/>
@@ -5585,14 +5733,14 @@
         <w:t xml:space="preserve">.</w:t>
       </w:r>
     </w:p>
-    <w:bookmarkEnd w:id="109"/>
-    <w:bookmarkStart w:id="111" w:name="ref-orsini2020"/>
+    <w:bookmarkEnd w:id="115"/>
+    <w:bookmarkStart w:id="117" w:name="ref-thurin2021"/>
     <w:p>
       <w:pPr>
         <w:pStyle w:val="Bibliography"/>
       </w:pPr>
       <w:r>
-        <w:t xml:space="preserve">31.</w:t>
+        <w:t xml:space="preserve">33.</w:t>
       </w:r>
       <w:r>
         <w:t xml:space="preserve"> </w:t>
@@ -5601,7 +5749,7 @@
         <w:t xml:space="preserve">	</w:t>
       </w:r>
       <w:r>
-        <w:t xml:space="preserve">Orsini LS, Monz B, Mullins CD,</w:t>
+        <w:t xml:space="preserve">Thurin NH, Pajouheshnia R, Roberto G,</w:t>
       </w:r>
       <w:r>
         <w:t xml:space="preserve"> </w:t>
@@ -5614,19 +5762,7 @@
         <w:t xml:space="preserve">et al.</w:t>
       </w:r>
       <w:r>
-        <w:t xml:space="preserve"> Improving transparency to build trust in real</w:t>
-      </w:r>
-      <w:r>
-        <w:t xml:space="preserve">-</w:t>
-      </w:r>
-      <w:r>
-        <w:t xml:space="preserve">world secondary data studies for hypothesis testing - Why, what, and how: recommendations and a road map from the real</w:t>
-      </w:r>
-      <w:r>
-        <w:t xml:space="preserve">-</w:t>
-      </w:r>
-      <w:r>
-        <w:t xml:space="preserve">world evidence transparency initiative.</w:t>
+        <w:t xml:space="preserve"> From Inception to ConcePTION: Genesis of a Network to Support Better Monitoring and Communication of Medication Safety During Pregnancy and Breastfeeding.</w:t>
       </w:r>
       <w:r>
         <w:t xml:space="preserve"> </w:t>
@@ -5636,13 +5772,13 @@
           <w:iCs/>
           <w:i/>
         </w:rPr>
-        <w:t xml:space="preserve">Pharmacoepidemiology and Drug Safety</w:t>
-      </w:r>
-      <w:r>
-        <w:t xml:space="preserve"> </w:t>
-      </w:r>
-      <w:r>
-        <w:t xml:space="preserve">2020;</w:t>
+        <w:t xml:space="preserve">Clinical Pharmacology &amp; Therapeutics</w:t>
+      </w:r>
+      <w:r>
+        <w:t xml:space="preserve"> </w:t>
+      </w:r>
+      <w:r>
+        <w:t xml:space="preserve">2021;</w:t>
       </w:r>
       <w:r>
         <w:t xml:space="preserve"> </w:t>
@@ -5652,12 +5788,96 @@
           <w:bCs/>
           <w:b/>
         </w:rPr>
+        <w:t xml:space="preserve">111</w:t>
+      </w:r>
+      <w:r>
+        <w:t xml:space="preserve">: 321–331. doi:</w:t>
+      </w:r>
+      <w:hyperlink r:id="rId116">
+        <w:r>
+          <w:rPr>
+            <w:rStyle w:val="Hyperlink"/>
+          </w:rPr>
+          <w:t xml:space="preserve">10.1002/cpt.2476</w:t>
+        </w:r>
+      </w:hyperlink>
+      <w:r>
+        <w:t xml:space="preserve">.</w:t>
+      </w:r>
+    </w:p>
+    <w:bookmarkEnd w:id="117"/>
+    <w:bookmarkStart w:id="119" w:name="ref-orsini2020"/>
+    <w:p>
+      <w:pPr>
+        <w:pStyle w:val="Bibliography"/>
+      </w:pPr>
+      <w:r>
+        <w:t xml:space="preserve">34.</w:t>
+      </w:r>
+      <w:r>
+        <w:t xml:space="preserve"> </w:t>
+      </w:r>
+      <w:r>
+        <w:t xml:space="preserve">	</w:t>
+      </w:r>
+      <w:r>
+        <w:t xml:space="preserve">Orsini LS, Monz B, Mullins CD,</w:t>
+      </w:r>
+      <w:r>
+        <w:t xml:space="preserve"> </w:t>
+      </w:r>
+      <w:r>
+        <w:rPr>
+          <w:iCs/>
+          <w:i/>
+        </w:rPr>
+        <w:t xml:space="preserve">et al.</w:t>
+      </w:r>
+      <w:r>
+        <w:t xml:space="preserve"> Improving transparency to build trust in real</w:t>
+      </w:r>
+      <w:r>
+        <w:t xml:space="preserve">-</w:t>
+      </w:r>
+      <w:r>
+        <w:t xml:space="preserve">world secondary data studies for hypothesis testing - Why, what, and how: recommendations and a road map from the real</w:t>
+      </w:r>
+      <w:r>
+        <w:t xml:space="preserve">-</w:t>
+      </w:r>
+      <w:r>
+        <w:t xml:space="preserve">world evidence transparency initiative.</w:t>
+      </w:r>
+      <w:r>
+        <w:t xml:space="preserve"> </w:t>
+      </w:r>
+      <w:r>
+        <w:rPr>
+          <w:iCs/>
+          <w:i/>
+        </w:rPr>
+        <w:t xml:space="preserve">Pharmacoepidemiology and Drug Safety</w:t>
+      </w:r>
+      <w:r>
+        <w:t xml:space="preserve"> </w:t>
+      </w:r>
+      <w:r>
+        <w:t xml:space="preserve">2020;</w:t>
+      </w:r>
+      <w:r>
+        <w:t xml:space="preserve"> </w:t>
+      </w:r>
+      <w:r>
+        <w:rPr>
+          <w:bCs/>
+          <w:b/>
+        </w:rPr>
         <w:t xml:space="preserve">29</w:t>
       </w:r>
       <w:r>
         <w:t xml:space="preserve">: 1504–1513. doi:</w:t>
       </w:r>
-      <w:hyperlink r:id="rId110">
+      <w:hyperlink r:id="rId118">
         <w:r>
           <w:rPr>
             <w:rStyle w:val="Hyperlink"/>
@@ -5669,14 +5889,14 @@
         <w:t xml:space="preserve">.</w:t>
       </w:r>
     </w:p>
-    <w:bookmarkEnd w:id="111"/>
-    <w:bookmarkStart w:id="113" w:name="ref-fdaRWE2021"/>
+    <w:bookmarkEnd w:id="119"/>
+    <w:bookmarkStart w:id="121" w:name="ref-fdaRWE2021"/>
     <w:p>
       <w:pPr>
         <w:pStyle w:val="Bibliography"/>
       </w:pPr>
       <w:r>
-        <w:t xml:space="preserve">32.</w:t>
+        <w:t xml:space="preserve">35.</w:t>
       </w:r>
       <w:r>
         <w:t xml:space="preserve"> </w:t>
@@ -5690,7 +5910,7 @@
       <w:r>
         <w:t xml:space="preserve"> </w:t>
       </w:r>
-      <w:hyperlink r:id="rId112">
+      <w:hyperlink r:id="rId120">
         <w:r>
           <w:rPr>
             <w:rStyle w:val="Hyperlink"/>
@@ -5702,14 +5922,14 @@
         <w:t xml:space="preserve">.</w:t>
       </w:r>
     </w:p>
-    <w:bookmarkEnd w:id="113"/>
-    <w:bookmarkStart w:id="115" w:name="ref-NIH2023"/>
+    <w:bookmarkEnd w:id="121"/>
+    <w:bookmarkStart w:id="123" w:name="ref-NIH2023"/>
     <w:p>
       <w:pPr>
         <w:pStyle w:val="Bibliography"/>
       </w:pPr>
       <w:r>
-        <w:t xml:space="preserve">33.</w:t>
+        <w:t xml:space="preserve">36.</w:t>
       </w:r>
       <w:r>
         <w:t xml:space="preserve"> </w:t>
@@ -5723,7 +5943,7 @@
       <w:r>
         <w:t xml:space="preserve"> </w:t>
       </w:r>
-      <w:hyperlink r:id="rId114">
+      <w:hyperlink r:id="rId122">
         <w:r>
           <w:rPr>
             <w:rStyle w:val="Hyperlink"/>
@@ -5735,14 +5955,14 @@
         <w:t xml:space="preserve">.</w:t>
       </w:r>
     </w:p>
-    <w:bookmarkEnd w:id="115"/>
-    <w:bookmarkStart w:id="117" w:name="ref-PCORI2023"/>
+    <w:bookmarkEnd w:id="123"/>
+    <w:bookmarkStart w:id="125" w:name="ref-PCORI2023"/>
     <w:p>
       <w:pPr>
         <w:pStyle w:val="Bibliography"/>
       </w:pPr>
       <w:r>
-        <w:t xml:space="preserve">34.</w:t>
+        <w:t xml:space="preserve">37.</w:t>
       </w:r>
       <w:r>
         <w:t xml:space="preserve"> </w:t>
@@ -5756,7 +5976,7 @@
       <w:r>
         <w:t xml:space="preserve"> </w:t>
       </w:r>
-      <w:hyperlink r:id="rId116">
+      <w:hyperlink r:id="rId124">
         <w:r>
           <w:rPr>
             <w:rStyle w:val="Hyperlink"/>
@@ -5768,14 +5988,14 @@
         <w:t xml:space="preserve">.</w:t>
       </w:r>
     </w:p>
-    <w:bookmarkEnd w:id="117"/>
-    <w:bookmarkStart w:id="119" w:name="ref-kent2021"/>
+    <w:bookmarkEnd w:id="125"/>
+    <w:bookmarkStart w:id="127" w:name="ref-kent2021"/>
     <w:p>
       <w:pPr>
         <w:pStyle w:val="Bibliography"/>
       </w:pPr>
       <w:r>
-        <w:t xml:space="preserve">35.</w:t>
+        <w:t xml:space="preserve">38.</w:t>
       </w:r>
       <w:r>
         <w:t xml:space="preserve"> </w:t>
@@ -5828,7 +6048,7 @@
       <w:r>
         <w:t xml:space="preserve">: 1035–1043. doi:</w:t>
       </w:r>
-      <w:hyperlink r:id="rId118">
+      <w:hyperlink r:id="rId126">
         <w:r>
           <w:rPr>
             <w:rStyle w:val="Hyperlink"/>
@@ -5840,15 +6060,15 @@
         <w:t xml:space="preserve">.</w:t>
       </w:r>
     </w:p>
-    <w:bookmarkEnd w:id="119"/>
-    <w:bookmarkEnd w:id="120"/>
+    <w:bookmarkEnd w:id="127"/>
+    <w:bookmarkEnd w:id="128"/>
     <w:p>
       <w:r>
         <w:br w:type="page"/>
       </w:r>
     </w:p>
-    <w:bookmarkEnd w:id="121"/>
-    <w:bookmarkStart w:id="146" w:name="figures"/>
+    <w:bookmarkEnd w:id="129"/>
+    <w:bookmarkStart w:id="154" w:name="figures"/>
     <w:p>
       <w:pPr>
         <w:pStyle w:val="Heading1"/>
@@ -5870,7 +6090,7 @@
       <w:tr>
         <w:tc>
           <w:tcPr/>
-          <w:bookmarkStart w:id="125" w:name="fig-RStudio-gui"/>
+          <w:bookmarkStart w:id="133" w:name="fig-RStudio-gui"/>
           <w:p>
             <w:pPr>
               <w:jc w:val="center"/>
@@ -5880,18 +6100,18 @@
                 <wp:inline>
                   <wp:extent cx="2971800" cy="7102415"/>
                   <wp:effectExtent b="0" l="0" r="0" t="0"/>
-                  <wp:docPr descr="" title="" id="123" name="Picture"/>
+                  <wp:docPr descr="" title="" id="131" name="Picture"/>
                   <a:graphic>
                     <a:graphicData uri="http://schemas.openxmlformats.org/drawingml/2006/picture">
                       <pic:pic>
                         <pic:nvPicPr>
-                          <pic:cNvPr descr="../figures/Figure_1_RStudio_init.png" id="124" name="Picture"/>
+                          <pic:cNvPr descr="../figures/Figure_1_RStudio_init.png" id="132" name="Picture"/>
                           <pic:cNvPicPr>
                             <a:picLocks noChangeArrowheads="1" noChangeAspect="1"/>
                           </pic:cNvPicPr>
                         </pic:nvPicPr>
                         <pic:blipFill>
-                          <a:blip r:embed="rId122"/>
+                          <a:blip r:embed="rId130"/>
                           <a:stretch>
                             <a:fillRect/>
                           </a:stretch>
@@ -5931,7 +6151,7 @@
               <w:t xml:space="preserve">Figure 1: Steps to clone a remote repository using the RStudio graphical user interface.</w:t>
             </w:r>
           </w:p>
-          <w:bookmarkEnd w:id="125"/>
+          <w:bookmarkEnd w:id="133"/>
         </w:tc>
       </w:tr>
     </w:tbl>
@@ -5953,7 +6173,7 @@
       <w:tr>
         <w:tc>
           <w:tcPr/>
-          <w:bookmarkStart w:id="129" w:name="fig-structure"/>
+          <w:bookmarkStart w:id="137" w:name="fig-structure"/>
           <w:p>
             <w:pPr>
               <w:jc w:val="center"/>
@@ -5963,18 +6183,18 @@
                 <wp:inline>
                   <wp:extent cx="3566160" cy="7360720"/>
                   <wp:effectExtent b="0" l="0" r="0" t="0"/>
-                  <wp:docPr descr="" title="" id="127" name="Picture"/>
+                  <wp:docPr descr="" title="" id="135" name="Picture"/>
                   <a:graphic>
                     <a:graphicData uri="http://schemas.openxmlformats.org/drawingml/2006/picture">
                       <pic:pic>
                         <pic:nvPicPr>
-                          <pic:cNvPr descr="../figures/Figure_2_repo_structure.png" id="128" name="Picture"/>
+                          <pic:cNvPr descr="../figures/Figure_2_repo_structure.png" id="136" name="Picture"/>
                           <pic:cNvPicPr>
                             <a:picLocks noChangeArrowheads="1" noChangeAspect="1"/>
                           </pic:cNvPicPr>
                         </pic:nvPicPr>
                         <pic:blipFill>
-                          <a:blip r:embed="rId126"/>
+                          <a:blip r:embed="rId134"/>
                           <a:stretch>
                             <a:fillRect/>
                           </a:stretch>
@@ -6014,7 +6234,7 @@
               <w:t xml:space="preserve">Figure 2: Minimal example of a transparent repository structure containing relevant study documents. Abbreviations: .git = Git sub-directory which includes all files to keep track of changes (created as a result of git init command), renv = R environment sub-directory which contains the project library and other project-specific files and settings needed to manage R package versions and the R environment, renv.lock = R environment lockfile, describing the R version and R package versions used in a project.</w:t>
             </w:r>
           </w:p>
-          <w:bookmarkEnd w:id="129"/>
+          <w:bookmarkEnd w:id="137"/>
         </w:tc>
       </w:tr>
     </w:tbl>
@@ -6036,7 +6256,7 @@
       <w:tr>
         <w:tc>
           <w:tcPr/>
-          <w:bookmarkStart w:id="133" w:name="fig-workflow"/>
+          <w:bookmarkStart w:id="141" w:name="fig-workflow"/>
           <w:p>
             <w:pPr>
               <w:jc w:val="center"/>
@@ -6046,18 +6266,18 @@
                 <wp:inline>
                   <wp:extent cx="5943600" cy="4301154"/>
                   <wp:effectExtent b="0" l="0" r="0" t="0"/>
-                  <wp:docPr descr="" title="" id="131" name="Picture"/>
+                  <wp:docPr descr="" title="" id="139" name="Picture"/>
                   <a:graphic>
                     <a:graphicData uri="http://schemas.openxmlformats.org/drawingml/2006/picture">
                       <pic:pic>
                         <pic:nvPicPr>
-                          <pic:cNvPr descr="../figures/Figure_3_workflow.png" id="132" name="Picture"/>
+                          <pic:cNvPr descr="../figures/Figure_3_workflow.png" id="140" name="Picture"/>
                           <pic:cNvPicPr>
                             <a:picLocks noChangeArrowheads="1" noChangeAspect="1"/>
                           </pic:cNvPicPr>
                         </pic:nvPicPr>
                         <pic:blipFill>
-                          <a:blip r:embed="rId130"/>
+                          <a:blip r:embed="rId138"/>
                           <a:stretch>
                             <a:fillRect/>
                           </a:stretch>
@@ -6097,7 +6317,7 @@
               <w:t xml:space="preserve">Figure 3: Overview of a basic Git workflow.</w:t>
             </w:r>
           </w:p>
-          <w:bookmarkEnd w:id="133"/>
+          <w:bookmarkEnd w:id="141"/>
         </w:tc>
       </w:tr>
     </w:tbl>
@@ -6119,7 +6339,7 @@
       <w:tr>
         <w:tc>
           <w:tcPr/>
-          <w:bookmarkStart w:id="137" w:name="fig-stage-commit-RStudio-gui"/>
+          <w:bookmarkStart w:id="145" w:name="fig-stage-commit-RStudio-gui"/>
           <w:p>
             <w:pPr>
               <w:jc w:val="center"/>
@@ -6129,18 +6349,18 @@
                 <wp:inline>
                   <wp:extent cx="5943600" cy="3043123"/>
                   <wp:effectExtent b="0" l="0" r="0" t="0"/>
-                  <wp:docPr descr="" title="" id="135" name="Picture"/>
+                  <wp:docPr descr="" title="" id="143" name="Picture"/>
                   <a:graphic>
                     <a:graphicData uri="http://schemas.openxmlformats.org/drawingml/2006/picture">
                       <pic:pic>
                         <pic:nvPicPr>
-                          <pic:cNvPr descr="../figures/Figure_4_stage_commit.png" id="136" name="Picture"/>
+                          <pic:cNvPr descr="../figures/Figure_4_stage_commit.png" id="144" name="Picture"/>
                           <pic:cNvPicPr>
                             <a:picLocks noChangeArrowheads="1" noChangeAspect="1"/>
                           </pic:cNvPicPr>
                         </pic:nvPicPr>
                         <pic:blipFill>
-                          <a:blip r:embed="rId134"/>
+                          <a:blip r:embed="rId142"/>
                           <a:stretch>
                             <a:fillRect/>
                           </a:stretch>
@@ -6198,7 +6418,7 @@
               <w:t xml:space="preserve">is selected and staged. All changes performed in this file can be viewed in the window below with green highlighted lines indicating additions and red highlighted lines deletions from the prior version. In this case, a title was added to a propensity score plot which is also expressed in the commit message.</w:t>
             </w:r>
           </w:p>
-          <w:bookmarkEnd w:id="137"/>
+          <w:bookmarkEnd w:id="145"/>
         </w:tc>
       </w:tr>
     </w:tbl>
@@ -6220,7 +6440,7 @@
       <w:tr>
         <w:tc>
           <w:tcPr/>
-          <w:bookmarkStart w:id="141" w:name="fig-collaborate"/>
+          <w:bookmarkStart w:id="149" w:name="fig-collaborate"/>
           <w:p>
             <w:pPr>
               <w:jc w:val="center"/>
@@ -6230,18 +6450,18 @@
                 <wp:inline>
                   <wp:extent cx="5943600" cy="3343275"/>
                   <wp:effectExtent b="0" l="0" r="0" t="0"/>
-                  <wp:docPr descr="" title="" id="139" name="Picture"/>
+                  <wp:docPr descr="" title="" id="147" name="Picture"/>
                   <a:graphic>
                     <a:graphicData uri="http://schemas.openxmlformats.org/drawingml/2006/picture">
                       <pic:pic>
                         <pic:nvPicPr>
-                          <pic:cNvPr descr="../figures/Figure_5_collaboration.png" id="140" name="Picture"/>
+                          <pic:cNvPr descr="../figures/Figure_5_collaboration.png" id="148" name="Picture"/>
                           <pic:cNvPicPr>
                             <a:picLocks noChangeArrowheads="1" noChangeAspect="1"/>
                           </pic:cNvPicPr>
                         </pic:nvPicPr>
                         <pic:blipFill>
-                          <a:blip r:embed="rId138"/>
+                          <a:blip r:embed="rId146"/>
                           <a:stretch>
                             <a:fillRect/>
                           </a:stretch>
@@ -6281,7 +6501,7 @@
               <w:t xml:space="preserve">Figure 5: Git in connection with remote repositories (e.g., GitHub or GitLab) can signficantly improve collaboration across project members.</w:t>
             </w:r>
           </w:p>
-          <w:bookmarkEnd w:id="141"/>
+          <w:bookmarkEnd w:id="149"/>
         </w:tc>
       </w:tr>
     </w:tbl>
@@ -6303,7 +6523,7 @@
       <w:tr>
         <w:tc>
           <w:tcPr/>
-          <w:bookmarkStart w:id="145" w:name="fig-GitHub-gui_changes"/>
+          <w:bookmarkStart w:id="153" w:name="fig-GitHub-gui_changes"/>
           <w:p>
             <w:pPr>
               <w:jc w:val="center"/>
@@ -6313,18 +6533,18 @@
                 <wp:inline>
                   <wp:extent cx="5943600" cy="4591210"/>
                   <wp:effectExtent b="0" l="0" r="0" t="0"/>
-                  <wp:docPr descr="" title="" id="143" name="Picture"/>
+                  <wp:docPr descr="" title="" id="151" name="Picture"/>
                   <a:graphic>
                     <a:graphicData uri="http://schemas.openxmlformats.org/drawingml/2006/picture">
                       <pic:pic>
                         <pic:nvPicPr>
-                          <pic:cNvPr descr="../figures/Figure_6_commit_GitHub_gui.png" id="144" name="Picture"/>
+                          <pic:cNvPr descr="../figures/Figure_6_commit_GitHub_gui.png" id="152" name="Picture"/>
                           <pic:cNvPicPr>
                             <a:picLocks noChangeArrowheads="1" noChangeAspect="1"/>
                           </pic:cNvPicPr>
                         </pic:nvPicPr>
                         <pic:blipFill>
-                          <a:blip r:embed="rId142"/>
+                          <a:blip r:embed="rId150"/>
                           <a:stretch>
                             <a:fillRect/>
                           </a:stretch>
@@ -6364,11 +6584,11 @@
               <w:t xml:space="preserve">Figure 6: Remote repositories like GitHub provide tools to visually track changes made to analytical code and corresponding output such as figures. This commit history illustrates details about the commit (e.g., commit SHA [simple hasing algorithm] and message), a side-by-side comparison of the previous (upper left) and modified (upper right) version of the figure and the corresponding changes made to the R code (bottom; line 32 in the code script was added).</w:t>
             </w:r>
           </w:p>
-          <w:bookmarkEnd w:id="145"/>
+          <w:bookmarkEnd w:id="153"/>
         </w:tc>
       </w:tr>
     </w:tbl>
-    <w:bookmarkEnd w:id="146"/>
+    <w:bookmarkEnd w:id="154"/>
     <w:sectPr>
       <w:footerReference r:id="rId9" w:type="even"/>
       <w:footerReference r:id="rId10" w:type="default"/>

</xml_diff>

<commit_message>
added section on security considerations as per R#2 comment
</commit_message>
<xml_diff>
--- a/manuscript/manuscript.docx
+++ b/manuscript/manuscript.docx
@@ -1025,7 +1025,29 @@
         <w:t xml:space="preserve"> </w:t>
       </w:r>
       <w:r>
-        <w:t xml:space="preserve">of a research project repository every time the state of a project is saved. For our purposes, a repository can be seen as an isolated project directory which includes all neccessary files and documents for a given research study ( e.g., protocol, programming code, manuscript, tables, figures, etc.).</w:t>
+        <w:t xml:space="preserve">of a research project repository every time the state of a project is saved and hence can be seen as a</w:t>
+      </w:r>
+      <w:r>
+        <w:t xml:space="preserve"> </w:t>
+      </w:r>
+      <w:r>
+        <w:t xml:space="preserve">“</w:t>
+      </w:r>
+      <w:r>
+        <w:rPr>
+          <w:iCs/>
+          <w:i/>
+        </w:rPr>
+        <w:t xml:space="preserve">time machine</w:t>
+      </w:r>
+      <w:r>
+        <w:t xml:space="preserve">”</w:t>
+      </w:r>
+      <w:r>
+        <w:t xml:space="preserve"> </w:t>
+      </w:r>
+      <w:r>
+        <w:t xml:space="preserve">that enables researchers and developers to compare code and repositories across different versions over time. For our purposes, a repository can be seen as an isolated project directory which includes all necessary files and documents for a given research study ( e.g., protocol, programming code, manuscript, tables, figures, etc.).</w:t>
       </w:r>
     </w:p>
     <w:p>
@@ -1346,7 +1368,7 @@
         <w:pStyle w:val="FirstParagraph"/>
       </w:pPr>
       <w:r>
-        <w:t xml:space="preserve">In this section, we want to give a technical introduction on how Git and remote repositories can be used in RWE studies. For the following examples, we focus on workflows utilizing R/RStudio (</w:t>
+        <w:t xml:space="preserve">In this section, we want to give a technical introduction on how Git and remote repositories can be used in RWE studies. For the following examples, we focus on workflows utilizing R/the RStudio integrated development environment (IDE) GUI (</w:t>
       </w:r>
       <w:hyperlink r:id="rId30">
         <w:r>
@@ -1874,7 +1896,24 @@
           <w:rPr>
             <w:rStyle w:val="Hyperlink"/>
           </w:rPr>
-          <w:t xml:space="preserve">Section 3.5.1</w:t>
+          <w:t xml:space="preserve">Section 3.5.2</w:t>
+        </w:r>
+      </w:hyperlink>
+      <w:r>
+        <w:t xml:space="preserve"> </w:t>
+      </w:r>
+      <w:r>
+        <w:t xml:space="preserve">and</w:t>
+      </w:r>
+      <w:r>
+        <w:t xml:space="preserve"> </w:t>
+      </w:r>
+      <w:hyperlink w:anchor="sec-security">
+        <w:r>
+          <w:rPr>
+            <w:rStyle w:val="Hyperlink"/>
+          </w:rPr>
+          <w:t xml:space="preserve">Section 3.9</w:t>
         </w:r>
       </w:hyperlink>
       <w:r>
@@ -2098,15 +2137,38 @@
         <w:t xml:space="preserve">).</w:t>
       </w:r>
     </w:p>
+    <w:p>
+      <w:pPr>
+        <w:pStyle w:val="BodyText"/>
+      </w:pPr>
+      <w:r>
+        <w:t xml:space="preserve">In case a users wants to join or contribute to an already existing project,</w:t>
+      </w:r>
+      <w:r>
+        <w:t xml:space="preserve"> </w:t>
+      </w:r>
+      <w:r>
+        <w:rPr>
+          <w:rStyle w:val="VerbatimChar"/>
+        </w:rPr>
+        <w:t xml:space="preserve">git clone</w:t>
+      </w:r>
+      <w:r>
+        <w:t xml:space="preserve"> </w:t>
+      </w:r>
+      <w:r>
+        <w:t xml:space="preserve">works the same way with the only difference that the repository already contains some files and is not empty.</w:t>
+      </w:r>
+    </w:p>
     <w:bookmarkEnd w:id="36"/>
     <w:bookmarkEnd w:id="37"/>
-    <w:bookmarkStart w:id="39" w:name="sec-repository-structure"/>
+    <w:bookmarkStart w:id="40" w:name="sec-repository-structure"/>
     <w:p>
       <w:pPr>
         <w:pStyle w:val="Heading2"/>
       </w:pPr>
       <w:r>
-        <w:t xml:space="preserve">3.4 Repository structure</w:t>
+        <w:t xml:space="preserve">3.4 Repository structure, README file and licenses</w:t>
       </w:r>
     </w:p>
     <w:p>
@@ -2114,7 +2176,7 @@
         <w:pStyle w:val="FirstParagraph"/>
       </w:pPr>
       <w:r>
-        <w:t xml:space="preserve">At this step, we now can populate the repository and start working on study-relevant documents and analyses. To enhance clarity, it is recommended to use a logical structure and an informative nomenclature for sub-directories and file names (a minimal example is illustrated in</w:t>
+        <w:t xml:space="preserve">At this step, we now can populate the repository and start working on study-relevant files and analyses. To enhance clarity, it is recommended to use a logical structure and an informative nomenclature for sub-directories and file names (a minimal example is illustrated in</w:t>
       </w:r>
       <w:r>
         <w:t xml:space="preserve"> </w:t>
@@ -2128,7 +2190,15 @@
         </w:r>
       </w:hyperlink>
       <w:r>
-        <w:t xml:space="preserve">). To document the structure and location of files, we can include this, and other critical information about the project, in the</w:t>
+        <w:t xml:space="preserve">).</w:t>
+      </w:r>
+    </w:p>
+    <w:p>
+      <w:pPr>
+        <w:pStyle w:val="BodyText"/>
+      </w:pPr>
+      <w:r>
+        <w:t xml:space="preserve">To document the structure and location of files, we can include this, and other critical information about the project, in the</w:t>
       </w:r>
       <w:r>
         <w:t xml:space="preserve"> </w:t>
@@ -2172,7 +2242,36 @@
         <w:t xml:space="preserve"> </w:t>
       </w:r>
       <w:r>
-        <w:t xml:space="preserve">in the root directory of the repository.</w:t>
+        <w:t xml:space="preserve">in the root directory of the repository. It is critically important to use the</w:t>
+      </w:r>
+      <w:r>
+        <w:t xml:space="preserve"> </w:t>
+      </w:r>
+      <w:r>
+        <w:rPr>
+          <w:rStyle w:val="VerbatimChar"/>
+        </w:rPr>
+        <w:t xml:space="preserve">README.md</w:t>
+      </w:r>
+      <w:r>
+        <w:t xml:space="preserve"> </w:t>
+      </w:r>
+      <w:r>
+        <w:t xml:space="preserve">file to provide essential instructions and information about the repository and the corresponding project. This should include a brief summary about the project’s background and objectives, instructions on how to install software or manage computation environments and dependencies, details regarding codebooks, important files and the organization of the repository, contribution guidelines, contact information and the project’s license to outline the terms under which others can use, modify, and distribute the project. Especially for open-source software projects choosing a suitable license is critical for which GitHub provides helpful guidance and information under</w:t>
+      </w:r>
+      <w:r>
+        <w:t xml:space="preserve"> </w:t>
+      </w:r>
+      <w:hyperlink r:id="rId38">
+        <w:r>
+          <w:rPr>
+            <w:rStyle w:val="Hyperlink"/>
+          </w:rPr>
+          <w:t xml:space="preserve">https://choosealicense.com/</w:t>
+        </w:r>
+      </w:hyperlink>
+      <w:r>
+        <w:t xml:space="preserve">.</w:t>
       </w:r>
     </w:p>
     <w:p>
@@ -2197,7 +2296,7 @@
       <w:r>
         <w:t xml:space="preserve"> </w:t>
       </w:r>
-      <w:hyperlink r:id="rId38">
+      <w:hyperlink r:id="rId39">
         <w:r>
           <w:rPr>
             <w:rStyle w:val="Hyperlink"/>
@@ -2230,8 +2329,8 @@
         <w:t xml:space="preserve">to initiate a new project (see instructions in the template repository under the provided link).</w:t>
       </w:r>
     </w:p>
-    <w:bookmarkEnd w:id="39"/>
-    <w:bookmarkStart w:id="41" w:name="the-git-workflow"/>
+    <w:bookmarkEnd w:id="40"/>
+    <w:bookmarkStart w:id="44" w:name="the-git-workflow"/>
     <w:p>
       <w:pPr>
         <w:pStyle w:val="Heading2"/>
@@ -2278,13 +2377,61 @@
         <w:t xml:space="preserve">.</w:t>
       </w:r>
     </w:p>
-    <w:bookmarkStart w:id="40" w:name="sec-stage-and-commit-changes"/>
+    <w:bookmarkStart w:id="41" w:name="pull-fetch-merge"/>
     <w:p>
       <w:pPr>
         <w:pStyle w:val="Heading3"/>
       </w:pPr>
       <w:r>
-        <w:t xml:space="preserve">3.5.1 Stage and commit changes</w:t>
+        <w:t xml:space="preserve">3.5.1 Synchronize changes from a remote repository to a local repository (</w:t>
+      </w:r>
+      <w:r>
+        <w:rPr>
+          <w:rStyle w:val="VerbatimChar"/>
+        </w:rPr>
+        <w:t xml:space="preserve">pull</w:t>
+      </w:r>
+      <w:r>
+        <w:t xml:space="preserve">,</w:t>
+      </w:r>
+      <w:r>
+        <w:t xml:space="preserve"> </w:t>
+      </w:r>
+      <w:r>
+        <w:rPr>
+          <w:rStyle w:val="VerbatimChar"/>
+        </w:rPr>
+        <w:t xml:space="preserve">fetch</w:t>
+      </w:r>
+      <w:r>
+        <w:t xml:space="preserve">,</w:t>
+      </w:r>
+      <w:r>
+        <w:t xml:space="preserve"> </w:t>
+      </w:r>
+      <w:r>
+        <w:rPr>
+          <w:rStyle w:val="VerbatimChar"/>
+        </w:rPr>
+        <w:t xml:space="preserve">merge</w:t>
+      </w:r>
+      <w:r>
+        <w:t xml:space="preserve"> </w:t>
+      </w:r>
+      <w:r>
+        <w:t xml:space="preserve">and</w:t>
+      </w:r>
+      <w:r>
+        <w:t xml:space="preserve"> </w:t>
+      </w:r>
+      <w:r>
+        <w:rPr>
+          <w:rStyle w:val="VerbatimChar"/>
+        </w:rPr>
+        <w:t xml:space="preserve">rebase</w:t>
+      </w:r>
+      <w:r>
+        <w:t xml:space="preserve">)</w:t>
       </w:r>
     </w:p>
     <w:p>
@@ -2292,7 +2439,7 @@
         <w:pStyle w:val="FirstParagraph"/>
       </w:pPr>
       <w:r>
-        <w:t xml:space="preserve">As introduced before, Git allows researchers to keep track of changes by making snapshots of the repository every time the state of a project is saved. In Git terms, this fundamental step is referred to as a</w:t>
+        <w:t xml:space="preserve">Especially when working collaboratively with multiple users on a remote repository, it is usually good practice to synchronize the status of one’s local repository and the remote repository before making any changes since there could be potential modifications and updates already made by others. To avoid any conflicts between two different versions and always work with the most recent version of a file, the first step of the git workflow involves a</w:t>
       </w:r>
       <w:r>
         <w:t xml:space="preserve"> </w:t>
@@ -2301,10 +2448,345 @@
         <w:rPr>
           <w:rStyle w:val="VerbatimChar"/>
         </w:rPr>
+        <w:t xml:space="preserve">git pull</w:t>
+      </w:r>
+      <w:r>
+        <w:t xml:space="preserve"> </w:t>
+      </w:r>
+      <w:r>
+        <w:t xml:space="preserve">or</w:t>
+      </w:r>
+      <w:r>
+        <w:t xml:space="preserve"> </w:t>
+      </w:r>
+      <w:r>
+        <w:rPr>
+          <w:rStyle w:val="VerbatimChar"/>
+        </w:rPr>
+        <w:t xml:space="preserve">git fetch</w:t>
+      </w:r>
+      <w:r>
+        <w:t xml:space="preserve"> </w:t>
+      </w:r>
+      <w:r>
+        <w:t xml:space="preserve">command.</w:t>
+      </w:r>
+    </w:p>
+    <w:p>
+      <w:pPr>
+        <w:numPr>
+          <w:ilvl w:val="0"/>
+          <w:numId w:val="1004"/>
+        </w:numPr>
+        <w:pStyle w:val="Compact"/>
+      </w:pPr>
+      <w:r>
+        <w:rPr>
+          <w:rStyle w:val="VerbatimChar"/>
+        </w:rPr>
+        <w:t xml:space="preserve">git fetch</w:t>
+      </w:r>
+      <w:r>
+        <w:t xml:space="preserve"> </w:t>
+      </w:r>
+      <w:r>
+        <w:t xml:space="preserve">downloads any changes made to a remote repository into a user’s local repository. However, the command isolates the potentially modified files from the state of the existing local files. This is useful since it enables users to safely review changes using</w:t>
+      </w:r>
+      <w:r>
+        <w:t xml:space="preserve"> </w:t>
+      </w:r>
+      <w:r>
+        <w:rPr>
+          <w:rStyle w:val="VerbatimChar"/>
+        </w:rPr>
+        <w:t xml:space="preserve">git log</w:t>
+      </w:r>
+      <w:r>
+        <w:t xml:space="preserve"> </w:t>
+      </w:r>
+      <w:r>
+        <w:t xml:space="preserve">(we will cover this in more detail in</w:t>
+      </w:r>
+      <w:r>
+        <w:t xml:space="preserve"> </w:t>
+      </w:r>
+      <w:hyperlink w:anchor="sec-tracking-changes">
+        <w:r>
+          <w:rPr>
+            <w:rStyle w:val="Hyperlink"/>
+          </w:rPr>
+          <w:t xml:space="preserve">Section 3.7</w:t>
+        </w:r>
+      </w:hyperlink>
+      <w:r>
+        <w:t xml:space="preserve">) before integrating those locally. To eventually allow the integration of these changes locally, users can do so using the</w:t>
+      </w:r>
+      <w:r>
+        <w:t xml:space="preserve"> </w:t>
+      </w:r>
+      <w:r>
+        <w:rPr>
+          <w:rStyle w:val="VerbatimChar"/>
+        </w:rPr>
+        <w:t xml:space="preserve">git merge</w:t>
+      </w:r>
+      <w:r>
+        <w:t xml:space="preserve"> </w:t>
+      </w:r>
+      <w:r>
+        <w:t xml:space="preserve">or</w:t>
+      </w:r>
+      <w:r>
+        <w:t xml:space="preserve"> </w:t>
+      </w:r>
+      <w:r>
+        <w:rPr>
+          <w:rStyle w:val="VerbatimChar"/>
+        </w:rPr>
+        <w:t xml:space="preserve">git rebase</w:t>
+      </w:r>
+      <w:r>
+        <w:t xml:space="preserve"> </w:t>
+      </w:r>
+      <w:r>
+        <w:t xml:space="preserve">command. The difference between these two commands is how the history of the versions between different snapshots of the repository is tracked, for which</w:t>
+      </w:r>
+      <w:r>
+        <w:t xml:space="preserve"> </w:t>
+      </w:r>
+      <w:r>
+        <w:rPr>
+          <w:rStyle w:val="VerbatimChar"/>
+        </w:rPr>
+        <w:t xml:space="preserve">git merge</w:t>
+      </w:r>
+      <w:r>
+        <w:t xml:space="preserve"> </w:t>
+      </w:r>
+      <w:r>
+        <w:t xml:space="preserve">is more common, simpler and less error-prone and</w:t>
+      </w:r>
+      <w:r>
+        <w:t xml:space="preserve"> </w:t>
+      </w:r>
+      <w:r>
+        <w:rPr>
+          <w:rStyle w:val="VerbatimChar"/>
+        </w:rPr>
+        <w:t xml:space="preserve">git rebase</w:t>
+      </w:r>
+      <w:r>
+        <w:t xml:space="preserve"> </w:t>
+      </w:r>
+      <w:r>
+        <w:t xml:space="preserve">is a more advanced feature (for the purpose of this manuscript we will mostly focus on</w:t>
+      </w:r>
+      <w:r>
+        <w:t xml:space="preserve"> </w:t>
+      </w:r>
+      <w:r>
+        <w:rPr>
+          <w:rStyle w:val="VerbatimChar"/>
+        </w:rPr>
+        <w:t xml:space="preserve">git merge</w:t>
+      </w:r>
+      <w:r>
+        <w:t xml:space="preserve">).</w:t>
+      </w:r>
+    </w:p>
+    <w:p>
+      <w:pPr>
+        <w:pStyle w:val="SourceCode"/>
+      </w:pPr>
+      <w:r>
+        <w:rPr>
+          <w:rStyle w:val="CommentTok"/>
+        </w:rPr>
+        <w:t xml:space="preserve"># fetch ("download") updated version of a remote repository</w:t>
+      </w:r>
+      <w:r>
+        <w:br/>
+      </w:r>
+      <w:r>
+        <w:rPr>
+          <w:rStyle w:val="FunctionTok"/>
+        </w:rPr>
+        <w:t xml:space="preserve">git</w:t>
+      </w:r>
+      <w:r>
+        <w:rPr>
+          <w:rStyle w:val="NormalTok"/>
+        </w:rPr>
+        <w:t xml:space="preserve"> fetch </w:t>
+      </w:r>
+      <w:r>
+        <w:br/>
+      </w:r>
+      <w:r>
+        <w:br/>
+      </w:r>
+      <w:r>
+        <w:rPr>
+          <w:rStyle w:val="CommentTok"/>
+        </w:rPr>
+        <w:t xml:space="preserve"># use merge to integrate these changes into local files using merge</w:t>
+      </w:r>
+      <w:r>
+        <w:br/>
+      </w:r>
+      <w:r>
+        <w:rPr>
+          <w:rStyle w:val="FunctionTok"/>
+        </w:rPr>
+        <w:t xml:space="preserve">git</w:t>
+      </w:r>
+      <w:r>
+        <w:rPr>
+          <w:rStyle w:val="NormalTok"/>
+        </w:rPr>
+        <w:t xml:space="preserve"> merge</w:t>
+      </w:r>
+    </w:p>
+    <w:p>
+      <w:pPr>
+        <w:numPr>
+          <w:ilvl w:val="0"/>
+          <w:numId w:val="1005"/>
+        </w:numPr>
+        <w:pStyle w:val="Compact"/>
+      </w:pPr>
+      <w:r>
+        <w:rPr>
+          <w:rStyle w:val="VerbatimChar"/>
+        </w:rPr>
+        <w:t xml:space="preserve">git pull</w:t>
+      </w:r>
+      <w:r>
+        <w:t xml:space="preserve"> </w:t>
+      </w:r>
+      <w:r>
+        <w:t xml:space="preserve">combines</w:t>
+      </w:r>
+      <w:r>
+        <w:t xml:space="preserve"> </w:t>
+      </w:r>
+      <w:r>
+        <w:rPr>
+          <w:rStyle w:val="VerbatimChar"/>
+        </w:rPr>
+        <w:t xml:space="preserve">git fetch</w:t>
+      </w:r>
+      <w:r>
+        <w:t xml:space="preserve"> </w:t>
+      </w:r>
+      <w:r>
+        <w:t xml:space="preserve">and</w:t>
+      </w:r>
+      <w:r>
+        <w:t xml:space="preserve"> </w:t>
+      </w:r>
+      <w:r>
+        <w:rPr>
+          <w:rStyle w:val="VerbatimChar"/>
+        </w:rPr>
+        <w:t xml:space="preserve">git merge</w:t>
+      </w:r>
+      <w:r>
+        <w:t xml:space="preserve"> </w:t>
+      </w:r>
+      <w:r>
+        <w:t xml:space="preserve">in one command and directly downloads</w:t>
+      </w:r>
+      <w:r>
+        <w:t xml:space="preserve"> </w:t>
+      </w:r>
+      <w:r>
+        <w:rPr>
+          <w:u w:val="single"/>
+        </w:rPr>
+        <w:t xml:space="preserve">and</w:t>
+      </w:r>
+      <w:r>
+        <w:t xml:space="preserve"> </w:t>
+      </w:r>
+      <w:r>
+        <w:t xml:space="preserve">integrates all changes from a remote repository locally.</w:t>
+      </w:r>
+    </w:p>
+    <w:p>
+      <w:pPr>
+        <w:pStyle w:val="SourceCode"/>
+      </w:pPr>
+      <w:r>
+        <w:rPr>
+          <w:rStyle w:val="CommentTok"/>
+        </w:rPr>
+        <w:t xml:space="preserve"># download and integrate content from remote to local</w:t>
+      </w:r>
+      <w:r>
+        <w:br/>
+      </w:r>
+      <w:r>
+        <w:rPr>
+          <w:rStyle w:val="FunctionTok"/>
+        </w:rPr>
+        <w:t xml:space="preserve">git</w:t>
+      </w:r>
+      <w:r>
+        <w:rPr>
+          <w:rStyle w:val="NormalTok"/>
+        </w:rPr>
+        <w:t xml:space="preserve"> pull</w:t>
+      </w:r>
+    </w:p>
+    <w:p>
+      <w:pPr>
+        <w:pStyle w:val="FirstParagraph"/>
+      </w:pPr>
+      <w:r>
+        <w:t xml:space="preserve">Occasionally it can occur that two collaborators made conflicting changes to the same file or even to the same line of code. While Git is generally good at automatically integrating (</w:t>
+      </w:r>
+      <w:r>
+        <w:rPr>
+          <w:rStyle w:val="VerbatimChar"/>
+        </w:rPr>
+        <w:t xml:space="preserve">merging</w:t>
+      </w:r>
+      <w:r>
+        <w:t xml:space="preserve">) new changes, Git will notify the user to resolve a major conflict by editing the conflicting file if Git cannot automatically determine what is correct (e.g., if one collaborator has made changes to a line of code and the other completely deleted it).</w:t>
+      </w:r>
+    </w:p>
+    <w:bookmarkEnd w:id="41"/>
+    <w:bookmarkStart w:id="43" w:name="sec-stage-and-commit-changes"/>
+    <w:p>
+      <w:pPr>
+        <w:pStyle w:val="Heading3"/>
+      </w:pPr>
+      <w:r>
+        <w:t xml:space="preserve">3.5.2 Stage and commit changes</w:t>
+      </w:r>
+    </w:p>
+    <w:p>
+      <w:pPr>
+        <w:pStyle w:val="FirstParagraph"/>
+      </w:pPr>
+      <w:r>
+        <w:t xml:space="preserve">Git allows researchers to keep track of changes by making snapshots of the repository every time the state of a project is saved. In Git terms, this fundamental step is referred to as a</w:t>
+      </w:r>
+      <w:r>
+        <w:t xml:space="preserve"> </w:t>
+      </w:r>
+      <w:r>
+        <w:rPr>
+          <w:rStyle w:val="VerbatimChar"/>
+        </w:rPr>
         <w:t xml:space="preserve">commit</w:t>
       </w:r>
       <w:r>
-        <w:t xml:space="preserve">. Generally, it is up to the user when to commit, which files to commit and how the commit should be documented in a</w:t>
+        <w:t xml:space="preserve"> </w:t>
+      </w:r>
+      <w:r>
+        <w:t xml:space="preserve">and it enables users to compare code versions across snapshots. Generally, it is up to the user when to commit, which files to commit and how the commit should be documented in a</w:t>
       </w:r>
       <w:r>
         <w:t xml:space="preserve"> </w:t>
@@ -2316,7 +2798,20 @@
         <w:t xml:space="preserve">commit message</w:t>
       </w:r>
       <w:r>
-        <w:t xml:space="preserve">.</w:t>
+        <w:t xml:space="preserve">. However, it is best practice to</w:t>
+      </w:r>
+      <w:r>
+        <w:t xml:space="preserve"> </w:t>
+      </w:r>
+      <w:r>
+        <w:rPr>
+          <w:iCs/>
+          <w:i/>
+        </w:rPr>
+        <w:t xml:space="preserve">commit early and often</w:t>
+      </w:r>
+      <w:r>
+        <w:t xml:space="preserve">. That is, smaller and more granular commits that reflect a single unit of work (e.g., a change of selected confounders to adjust for) make it easier to comprehend the changes and associated analytic results and revert potential errors.</w:t>
       </w:r>
     </w:p>
     <w:p>
@@ -2614,12 +3109,160 @@
         <w:t xml:space="preserve"> </w:t>
       </w:r>
       <w:r>
-        <w:t xml:space="preserve">to the root directory.</w:t>
-      </w:r>
-    </w:p>
-    <w:bookmarkEnd w:id="40"/>
-    <w:bookmarkEnd w:id="41"/>
-    <w:bookmarkStart w:id="44" w:name="X62fdf960d46a99a40c44e845a34e4d2d69be0af"/>
+        <w:t xml:space="preserve">to the root directory (more information in</w:t>
+      </w:r>
+      <w:r>
+        <w:t xml:space="preserve"> </w:t>
+      </w:r>
+      <w:hyperlink w:anchor="sec-security">
+        <w:r>
+          <w:rPr>
+            <w:rStyle w:val="Hyperlink"/>
+          </w:rPr>
+          <w:t xml:space="preserve">Section 3.9</w:t>
+        </w:r>
+      </w:hyperlink>
+      <w:r>
+        <w:t xml:space="preserve">).</w:t>
+      </w:r>
+    </w:p>
+    <w:bookmarkStart w:id="42" w:name="sec-tags"/>
+    <w:p>
+      <w:pPr>
+        <w:pStyle w:val="Heading4"/>
+      </w:pPr>
+      <w:r>
+        <w:t xml:space="preserve">3.5.2.1 Tags (</w:t>
+      </w:r>
+      <w:r>
+        <w:rPr>
+          <w:rStyle w:val="VerbatimChar"/>
+        </w:rPr>
+        <w:t xml:space="preserve">tag</w:t>
+      </w:r>
+      <w:r>
+        <w:t xml:space="preserve">)</w:t>
+      </w:r>
+    </w:p>
+    <w:p>
+      <w:pPr>
+        <w:pStyle w:val="FirstParagraph"/>
+      </w:pPr>
+      <w:r>
+        <w:t xml:space="preserve">A handy</w:t>
+      </w:r>
+      <w:r>
+        <w:t xml:space="preserve"> </w:t>
+      </w:r>
+      <w:r>
+        <w:rPr>
+          <w:rStyle w:val="VerbatimChar"/>
+        </w:rPr>
+        <w:t xml:space="preserve">Git</w:t>
+      </w:r>
+      <w:r>
+        <w:t xml:space="preserve"> </w:t>
+      </w:r>
+      <w:r>
+        <w:t xml:space="preserve">feature to highlight particularly important commits, snapshots, code/software releases or milestones of a project is</w:t>
+      </w:r>
+      <w:r>
+        <w:t xml:space="preserve"> </w:t>
+      </w:r>
+      <w:r>
+        <w:rPr>
+          <w:rStyle w:val="VerbatimChar"/>
+        </w:rPr>
+        <w:t xml:space="preserve">tagging</w:t>
+      </w:r>
+      <w:r>
+        <w:t xml:space="preserve">. In context of RWE studies, this can be a specific version of an analysis, e.g., the one used for regulatory submission or completion of a manuscript version or revision.</w:t>
+      </w:r>
+    </w:p>
+    <w:p>
+      <w:pPr>
+        <w:pStyle w:val="BodyText"/>
+      </w:pPr>
+      <w:r>
+        <w:t xml:space="preserve">Tags can be annotated with a semantic identifier and tag message, e.g.,</w:t>
+      </w:r>
+    </w:p>
+    <w:p>
+      <w:pPr>
+        <w:pStyle w:val="SourceCode"/>
+      </w:pPr>
+      <w:r>
+        <w:rPr>
+          <w:rStyle w:val="FunctionTok"/>
+        </w:rPr>
+        <w:t xml:space="preserve">git</w:t>
+      </w:r>
+      <w:r>
+        <w:rPr>
+          <w:rStyle w:val="NormalTok"/>
+        </w:rPr>
+        <w:t xml:space="preserve"> tag </w:t>
+      </w:r>
+      <w:r>
+        <w:rPr>
+          <w:rStyle w:val="AttributeTok"/>
+        </w:rPr>
+        <w:t xml:space="preserve">-a</w:t>
+      </w:r>
+      <w:r>
+        <w:rPr>
+          <w:rStyle w:val="NormalTok"/>
+        </w:rPr>
+        <w:t xml:space="preserve"> v2.0 </w:t>
+      </w:r>
+      <w:r>
+        <w:rPr>
+          <w:rStyle w:val="AttributeTok"/>
+        </w:rPr>
+        <w:t xml:space="preserve">-m</w:t>
+      </w:r>
+      <w:r>
+        <w:rPr>
+          <w:rStyle w:val="NormalTok"/>
+        </w:rPr>
+        <w:t xml:space="preserve"> </w:t>
+      </w:r>
+      <w:r>
+        <w:rPr>
+          <w:rStyle w:val="StringTok"/>
+        </w:rPr>
+        <w:t xml:space="preserve">"Revised (R1) manuscript version"</w:t>
+      </w:r>
+    </w:p>
+    <w:p>
+      <w:pPr>
+        <w:pStyle w:val="FirstParagraph"/>
+      </w:pPr>
+      <w:r>
+        <w:t xml:space="preserve">All created tags can be displayed using the following command:</w:t>
+      </w:r>
+    </w:p>
+    <w:p>
+      <w:pPr>
+        <w:pStyle w:val="SourceCode"/>
+      </w:pPr>
+      <w:r>
+        <w:rPr>
+          <w:rStyle w:val="FunctionTok"/>
+        </w:rPr>
+        <w:t xml:space="preserve">git</w:t>
+      </w:r>
+      <w:r>
+        <w:rPr>
+          <w:rStyle w:val="NormalTok"/>
+        </w:rPr>
+        <w:t xml:space="preserve"> tag</w:t>
+      </w:r>
+    </w:p>
+    <w:bookmarkEnd w:id="42"/>
+    <w:bookmarkEnd w:id="43"/>
+    <w:bookmarkEnd w:id="44"/>
+    <w:bookmarkStart w:id="47" w:name="X62fdf960d46a99a40c44e845a34e4d2d69be0af"/>
     <w:p>
       <w:pPr>
         <w:pStyle w:val="Heading2"/>
@@ -2628,7 +3271,7 @@
         <w:t xml:space="preserve">3.6 Synchronize changes with remote repository</w:t>
       </w:r>
     </w:p>
-    <w:bookmarkStart w:id="42" w:name="synchronize-local-changes-to-remote-push"/>
+    <w:bookmarkStart w:id="45" w:name="synchronize-local-changes-to-remote-push"/>
     <w:p>
       <w:pPr>
         <w:pStyle w:val="Heading3"/>
@@ -2842,7 +3485,61 @@
         <w:pStyle w:val="FirstParagraph"/>
       </w:pPr>
       <w:r>
-        <w:t xml:space="preserve">This step is not needed if the intention of a researcher is just to keep track of local changes and there is no wish to share code, collaborate with others or work across different systems. However, most of the times researchers use</w:t>
+        <w:t xml:space="preserve">Tags, as described in</w:t>
+      </w:r>
+      <w:r>
+        <w:t xml:space="preserve"> </w:t>
+      </w:r>
+      <w:hyperlink w:anchor="sec-tags">
+        <w:r>
+          <w:rPr>
+            <w:rStyle w:val="Hyperlink"/>
+          </w:rPr>
+          <w:t xml:space="preserve">Section 3.5.2.1</w:t>
+        </w:r>
+      </w:hyperlink>
+      <w:r>
+        <w:t xml:space="preserve">, need to be separately pushed, e.g.,</w:t>
+      </w:r>
+    </w:p>
+    <w:p>
+      <w:pPr>
+        <w:pStyle w:val="SourceCode"/>
+      </w:pPr>
+      <w:r>
+        <w:rPr>
+          <w:rStyle w:val="FunctionTok"/>
+        </w:rPr>
+        <w:t xml:space="preserve">git</w:t>
+      </w:r>
+      <w:r>
+        <w:rPr>
+          <w:rStyle w:val="NormalTok"/>
+        </w:rPr>
+        <w:t xml:space="preserve"> push origin v1.0</w:t>
+      </w:r>
+    </w:p>
+    <w:p>
+      <w:pPr>
+        <w:pStyle w:val="FirstParagraph"/>
+      </w:pPr>
+      <w:r>
+        <w:t xml:space="preserve">In summary,</w:t>
+      </w:r>
+      <w:r>
+        <w:t xml:space="preserve"> </w:t>
+      </w:r>
+      <w:r>
+        <w:rPr>
+          <w:rStyle w:val="VerbatimChar"/>
+        </w:rPr>
+        <w:t xml:space="preserve">git push</w:t>
+      </w:r>
+      <w:r>
+        <w:t xml:space="preserve"> </w:t>
+      </w:r>
+      <w:r>
+        <w:t xml:space="preserve">is not needed if the intention of a researcher is just to keep track of local changes and there is no wish to share code, collaborate with others or work across different systems. However, most of the times researchers use</w:t>
       </w:r>
       <w:r>
         <w:t xml:space="preserve"> </w:t>
@@ -2874,8 +3571,8 @@
         <w:t xml:space="preserve">.</w:t>
       </w:r>
     </w:p>
-    <w:bookmarkEnd w:id="42"/>
-    <w:bookmarkStart w:id="43" w:name="synchronize-remote-to-local-pull"/>
+    <w:bookmarkEnd w:id="45"/>
+    <w:bookmarkStart w:id="46" w:name="synchronize-remote-to-local-pull"/>
     <w:p>
       <w:pPr>
         <w:pStyle w:val="Heading3"/>
@@ -2959,9 +3656,9 @@
         <w:t xml:space="preserve">) new changes, Git will notify the user to resolve a major conflict by editing the conflicting file if Git cannot automatically determine what is correct (e.g., if one collaborator has made changes to a line of code and the other completely deleted it).</w:t>
       </w:r>
     </w:p>
-    <w:bookmarkEnd w:id="43"/>
-    <w:bookmarkEnd w:id="44"/>
-    <w:bookmarkStart w:id="45" w:name="tracking-changes"/>
+    <w:bookmarkEnd w:id="46"/>
+    <w:bookmarkEnd w:id="47"/>
+    <w:bookmarkStart w:id="48" w:name="sec-tracking-changes"/>
     <w:p>
       <w:pPr>
         <w:pStyle w:val="Heading2"/>
@@ -3017,7 +3714,7 @@
           <w:rPr>
             <w:rStyle w:val="Hyperlink"/>
           </w:rPr>
-          <w:t xml:space="preserve">Section 3.5.1</w:t>
+          <w:t xml:space="preserve">Section 3.5.2</w:t>
         </w:r>
       </w:hyperlink>
       <w:r>
@@ -3168,8 +3865,8 @@
         <w:t xml:space="preserve">) may already suffice for the majority of pharmacoepidemiologists.</w:t>
       </w:r>
     </w:p>
-    <w:bookmarkEnd w:id="45"/>
-    <w:bookmarkStart w:id="46" w:name="creating-persistent-identifiers"/>
+    <w:bookmarkEnd w:id="48"/>
+    <w:bookmarkStart w:id="49" w:name="creating-persistent-identifiers"/>
     <w:p>
       <w:pPr>
         <w:pStyle w:val="Heading2"/>
@@ -3212,14 +3909,14 @@
         <w:t xml:space="preserve">. Once linked, a user will be able to select a specific release of a repository which automatically registers a new DOI and a corresponding badge which can be included and referenced in a GitHub README file.</w:t>
       </w:r>
     </w:p>
-    <w:bookmarkEnd w:id="46"/>
-    <w:bookmarkStart w:id="50" w:name="Xb825e5486af4f1f64708e8916dbbe22bc870c6f"/>
+    <w:bookmarkEnd w:id="49"/>
+    <w:bookmarkStart w:id="50" w:name="sec-security"/>
     <w:p>
       <w:pPr>
         <w:pStyle w:val="Heading2"/>
       </w:pPr>
       <w:r>
-        <w:t xml:space="preserve">3.9 Keeping track of R software versions and paths</w:t>
+        <w:t xml:space="preserve">3.9 Security considerations</w:t>
       </w:r>
     </w:p>
     <w:p>
@@ -3227,7 +3924,333 @@
         <w:pStyle w:val="FirstParagraph"/>
       </w:pPr>
       <w:r>
-        <w:t xml:space="preserve">A major advantage of modern programming languages is that they provide a large pool of open-source packages. Packages are compilations of functions that automate frequently used procedures (e.g., querying new user cohorts</w:t>
+        <w:t xml:space="preserve">When working with Git and remote repositories, several security considerations are crucial to safeguard sensitive information. First, it is of utmost importance to ensure that sensitive information (such as personal access tokens, passwords or patient-level data) are not accidentally shared. One way to prevent this is to configure a</w:t>
+      </w:r>
+      <w:r>
+        <w:t xml:space="preserve"> </w:t>
+      </w:r>
+      <w:r>
+        <w:rPr>
+          <w:rStyle w:val="VerbatimChar"/>
+        </w:rPr>
+        <w:t xml:space="preserve">.gitignore</w:t>
+      </w:r>
+      <w:r>
+        <w:t xml:space="preserve"> </w:t>
+      </w:r>
+      <w:r>
+        <w:t xml:space="preserve">file, which is a flat text file typically stored in the root directory of the repository. Each line in</w:t>
+      </w:r>
+      <w:r>
+        <w:t xml:space="preserve"> </w:t>
+      </w:r>
+      <w:r>
+        <w:rPr>
+          <w:rStyle w:val="VerbatimChar"/>
+        </w:rPr>
+        <w:t xml:space="preserve">.gitignore</w:t>
+      </w:r>
+      <w:r>
+        <w:t xml:space="preserve"> </w:t>
+      </w:r>
+      <w:r>
+        <w:t xml:space="preserve">specifies a file name, sub-directory name or a file name pattern (e.g.,</w:t>
+      </w:r>
+      <w:r>
+        <w:t xml:space="preserve"> </w:t>
+      </w:r>
+      <w:r>
+        <w:t xml:space="preserve">“</w:t>
+      </w:r>
+      <w:r>
+        <w:t xml:space="preserve">*.csv</w:t>
+      </w:r>
+      <w:r>
+        <w:t xml:space="preserve">”</w:t>
+      </w:r>
+      <w:r>
+        <w:t xml:space="preserve"> </w:t>
+      </w:r>
+      <w:r>
+        <w:t xml:space="preserve">for all files of type csv) that a user intentionally does not want to track and synchronize with a remote repository. If it can be avoided, such sensitive information should alternatively not be stored in the project directory in the first place.</w:t>
+      </w:r>
+    </w:p>
+    <w:p>
+      <w:pPr>
+        <w:pStyle w:val="SourceCode"/>
+      </w:pPr>
+      <w:r>
+        <w:rPr>
+          <w:rStyle w:val="CommentTok"/>
+        </w:rPr>
+        <w:t xml:space="preserve"># Example .gitgnore file specyfing which </w:t>
+      </w:r>
+      <w:r>
+        <w:br/>
+      </w:r>
+      <w:r>
+        <w:rPr>
+          <w:rStyle w:val="CommentTok"/>
+        </w:rPr>
+        <w:t xml:space="preserve"># files, sub-directories and patterns</w:t>
+      </w:r>
+      <w:r>
+        <w:br/>
+      </w:r>
+      <w:r>
+        <w:rPr>
+          <w:rStyle w:val="CommentTok"/>
+        </w:rPr>
+        <w:t xml:space="preserve"># should not be tracked</w:t>
+      </w:r>
+      <w:r>
+        <w:br/>
+      </w:r>
+      <w:r>
+        <w:br/>
+      </w:r>
+      <w:r>
+        <w:rPr>
+          <w:rStyle w:val="CommentTok"/>
+        </w:rPr>
+        <w:t xml:space="preserve"># password .txt file</w:t>
+      </w:r>
+      <w:r>
+        <w:br/>
+      </w:r>
+      <w:r>
+        <w:rPr>
+          <w:rStyle w:val="ExtensionTok"/>
+        </w:rPr>
+        <w:t xml:space="preserve">pwd.txt</w:t>
+      </w:r>
+      <w:r>
+        <w:br/>
+      </w:r>
+      <w:r>
+        <w:br/>
+      </w:r>
+      <w:r>
+        <w:rPr>
+          <w:rStyle w:val="CommentTok"/>
+        </w:rPr>
+        <w:t xml:space="preserve"># Session Data files</w:t>
+      </w:r>
+      <w:r>
+        <w:br/>
+      </w:r>
+      <w:r>
+        <w:rPr>
+          <w:rStyle w:val="ExtensionTok"/>
+        </w:rPr>
+        <w:t xml:space="preserve">.RData</w:t>
+      </w:r>
+      <w:r>
+        <w:br/>
+      </w:r>
+      <w:r>
+        <w:rPr>
+          <w:rStyle w:val="ExtensionTok"/>
+        </w:rPr>
+        <w:t xml:space="preserve">.Rhistory</w:t>
+      </w:r>
+      <w:r>
+        <w:br/>
+      </w:r>
+      <w:r>
+        <w:br/>
+      </w:r>
+      <w:r>
+        <w:rPr>
+          <w:rStyle w:val="CommentTok"/>
+        </w:rPr>
+        <w:t xml:space="preserve"># any type of .csv file</w:t>
+      </w:r>
+      <w:r>
+        <w:br/>
+      </w:r>
+      <w:r>
+        <w:rPr>
+          <w:rStyle w:val="ExtensionTok"/>
+        </w:rPr>
+        <w:t xml:space="preserve">*.csv</w:t>
+      </w:r>
+      <w:r>
+        <w:br/>
+      </w:r>
+      <w:r>
+        <w:br/>
+      </w:r>
+      <w:r>
+        <w:rPr>
+          <w:rStyle w:val="CommentTok"/>
+        </w:rPr>
+        <w:t xml:space="preserve"># output directory</w:t>
+      </w:r>
+      <w:r>
+        <w:br/>
+      </w:r>
+      <w:r>
+        <w:rPr>
+          <w:rStyle w:val="ExtensionTok"/>
+        </w:rPr>
+        <w:t xml:space="preserve">output/</w:t>
+      </w:r>
+      <w:r>
+        <w:br/>
+      </w:r>
+      <w:r>
+        <w:br/>
+      </w:r>
+      <w:r>
+        <w:rPr>
+          <w:rStyle w:val="CommentTok"/>
+        </w:rPr>
+        <w:t xml:space="preserve"># .Renviron in root directory</w:t>
+      </w:r>
+      <w:r>
+        <w:br/>
+      </w:r>
+      <w:r>
+        <w:rPr>
+          <w:rStyle w:val="ExtensionTok"/>
+        </w:rPr>
+        <w:t xml:space="preserve">.Renviron</w:t>
+      </w:r>
+    </w:p>
+    <w:p>
+      <w:pPr>
+        <w:pStyle w:val="FirstParagraph"/>
+      </w:pPr>
+      <w:r>
+        <w:t xml:space="preserve">Second, it is good practice to not include passwords or personal access tokens inside an analytic code file but to call these from an external file. RStudio, for example, offers the possibility to create environment files (</w:t>
+      </w:r>
+      <w:r>
+        <w:rPr>
+          <w:rStyle w:val="VerbatimChar"/>
+        </w:rPr>
+        <w:t xml:space="preserve">.Renviron</w:t>
+      </w:r>
+      <w:r>
+        <w:t xml:space="preserve"> </w:t>
+      </w:r>
+      <w:r>
+        <w:t xml:space="preserve">and</w:t>
+      </w:r>
+      <w:r>
+        <w:t xml:space="preserve"> </w:t>
+      </w:r>
+      <w:r>
+        <w:rPr>
+          <w:rStyle w:val="VerbatimChar"/>
+        </w:rPr>
+        <w:t xml:space="preserve">.RProfile</w:t>
+      </w:r>
+      <w:r>
+        <w:t xml:space="preserve">) which are user-controllable text files which can be stored in the project root directory and is automatically called upon an R session start. Such a file can be configured to not be tracked using</w:t>
+      </w:r>
+      <w:r>
+        <w:t xml:space="preserve"> </w:t>
+      </w:r>
+      <w:r>
+        <w:rPr>
+          <w:rStyle w:val="VerbatimChar"/>
+        </w:rPr>
+        <w:t xml:space="preserve">.gitignore</w:t>
+      </w:r>
+      <w:r>
+        <w:t xml:space="preserve"> </w:t>
+      </w:r>
+      <w:r>
+        <w:t xml:space="preserve">(as illustrated above) and accessed as show in the following.</w:t>
+      </w:r>
+    </w:p>
+    <w:p>
+      <w:pPr>
+        <w:pStyle w:val="SourceCode"/>
+      </w:pPr>
+      <w:r>
+        <w:rPr>
+          <w:rStyle w:val="CommentTok"/>
+        </w:rPr>
+        <w:t xml:space="preserve"># Example: configuration of database access credentials inside an .Renviron file</w:t>
+      </w:r>
+      <w:r>
+        <w:br/>
+      </w:r>
+      <w:r>
+        <w:rPr>
+          <w:rStyle w:val="NormalTok"/>
+        </w:rPr>
+        <w:t xml:space="preserve">db_username </w:t>
+      </w:r>
+      <w:r>
+        <w:rPr>
+          <w:rStyle w:val="OtherTok"/>
+        </w:rPr>
+        <w:t xml:space="preserve">=</w:t>
+      </w:r>
+      <w:r>
+        <w:rPr>
+          <w:rStyle w:val="NormalTok"/>
+        </w:rPr>
+        <w:t xml:space="preserve"> </w:t>
+      </w:r>
+      <w:r>
+        <w:rPr>
+          <w:rStyle w:val="StringTok"/>
+        </w:rPr>
+        <w:t xml:space="preserve">"JoshSmith"</w:t>
+      </w:r>
+      <w:r>
+        <w:br/>
+      </w:r>
+      <w:r>
+        <w:rPr>
+          <w:rStyle w:val="NormalTok"/>
+        </w:rPr>
+        <w:t xml:space="preserve">db_password </w:t>
+      </w:r>
+      <w:r>
+        <w:rPr>
+          <w:rStyle w:val="OtherTok"/>
+        </w:rPr>
+        <w:t xml:space="preserve">=</w:t>
+      </w:r>
+      <w:r>
+        <w:rPr>
+          <w:rStyle w:val="NormalTok"/>
+        </w:rPr>
+        <w:t xml:space="preserve"> </w:t>
+      </w:r>
+      <w:r>
+        <w:rPr>
+          <w:rStyle w:val="StringTok"/>
+        </w:rPr>
+        <w:t xml:space="preserve">"User1234"</w:t>
+      </w:r>
+    </w:p>
+    <w:p>
+      <w:pPr>
+        <w:pStyle w:val="FirstParagraph"/>
+      </w:pPr>
+      <w:r>
+        <w:t xml:space="preserve">These credentials can now be called inside an R script, for example, to access a database (example taken from</w:t>
+      </w:r>
+      <w:r>
+        <w:t xml:space="preserve"> </w:t>
+      </w:r>
+      <w:r>
+        <w:rPr>
+          <w:rStyle w:val="VerbatimChar"/>
+        </w:rPr>
+        <w:t xml:space="preserve">genieBPC</w:t>
+      </w:r>
+      <w:r>
+        <w:t xml:space="preserve"> </w:t>
+      </w:r>
+      <w:r>
+        <w:t xml:space="preserve">R package</w:t>
       </w:r>
       <w:r>
         <w:rPr>
@@ -3236,51 +4259,141 @@
         <w:t xml:space="preserve">24</w:t>
       </w:r>
       <w:r>
-        <w:t xml:space="preserve"> </w:t>
-      </w:r>
-      <w:r>
-        <w:t xml:space="preserve">or propensity score matching</w:t>
-      </w:r>
-      <w:r>
-        <w:rPr>
-          <w:vertAlign w:val="superscript"/>
-        </w:rPr>
-        <w:t xml:space="preserve">25</w:t>
-      </w:r>
-      <w:r>
-        <w:t xml:space="preserve">) which expedites the implementation of RWE studies, mitigates copy-paste errors and makes code much more friendly to read and review.</w:t>
-      </w:r>
-    </w:p>
-    <w:p>
-      <w:pPr>
-        <w:pStyle w:val="BodyText"/>
-      </w:pPr>
-      <w:r>
-        <w:t xml:space="preserve">A further step to improve reproducibility when using the R programming language is to ensure that anyone, intending to reproduce analytic results from a</w:t>
-      </w:r>
-      <w:r>
-        <w:t xml:space="preserve"> </w:t>
-      </w:r>
-      <w:r>
-        <w:rPr>
-          <w:rStyle w:val="VerbatimChar"/>
-        </w:rPr>
-        <w:t xml:space="preserve">Git</w:t>
-      </w:r>
-      <w:r>
-        <w:t xml:space="preserve"> </w:t>
-      </w:r>
-      <w:r>
-        <w:t xml:space="preserve">repository, is able to work off the same R package versions and dependencies without having to perform manual installations or path adjustments. These requirements are nothing exclusive to R, but apply to any type of programming language.</w:t>
-      </w:r>
-    </w:p>
-    <w:bookmarkStart w:id="48" w:name="reproducible-r-computing-environments"/>
-    <w:p>
-      <w:pPr>
-        <w:pStyle w:val="Heading3"/>
-      </w:pPr>
-      <w:r>
-        <w:t xml:space="preserve">3.9.1 Reproducible R computing environments</w:t>
+        <w:t xml:space="preserve">).</w:t>
+      </w:r>
+    </w:p>
+    <w:p>
+      <w:pPr>
+        <w:pStyle w:val="SourceCode"/>
+      </w:pPr>
+      <w:r>
+        <w:rPr>
+          <w:rStyle w:val="CommentTok"/>
+        </w:rPr>
+        <w:t xml:space="preserve"># Example how the credentials defined in .Renviron can be used</w:t>
+      </w:r>
+      <w:r>
+        <w:br/>
+      </w:r>
+      <w:r>
+        <w:rPr>
+          <w:rStyle w:val="CommentTok"/>
+        </w:rPr>
+        <w:t xml:space="preserve"># inside an RScript</w:t>
+      </w:r>
+      <w:r>
+        <w:br/>
+      </w:r>
+      <w:r>
+        <w:rPr>
+          <w:rStyle w:val="FunctionTok"/>
+        </w:rPr>
+        <w:t xml:space="preserve">set_synapse_credentials</w:t>
+      </w:r>
+      <w:r>
+        <w:rPr>
+          <w:rStyle w:val="NormalTok"/>
+        </w:rPr>
+        <w:t xml:space="preserve">(</w:t>
+      </w:r>
+      <w:r>
+        <w:br/>
+      </w:r>
+      <w:r>
+        <w:rPr>
+          <w:rStyle w:val="NormalTok"/>
+        </w:rPr>
+        <w:t xml:space="preserve">  </w:t>
+      </w:r>
+      <w:r>
+        <w:rPr>
+          <w:rStyle w:val="AttributeTok"/>
+        </w:rPr>
+        <w:t xml:space="preserve">username =</w:t>
+      </w:r>
+      <w:r>
+        <w:rPr>
+          <w:rStyle w:val="NormalTok"/>
+        </w:rPr>
+        <w:t xml:space="preserve"> </w:t>
+      </w:r>
+      <w:r>
+        <w:rPr>
+          <w:rStyle w:val="FunctionTok"/>
+        </w:rPr>
+        <w:t xml:space="preserve">Sys.getenv</w:t>
+      </w:r>
+      <w:r>
+        <w:rPr>
+          <w:rStyle w:val="NormalTok"/>
+        </w:rPr>
+        <w:t xml:space="preserve">(</w:t>
+      </w:r>
+      <w:r>
+        <w:rPr>
+          <w:rStyle w:val="StringTok"/>
+        </w:rPr>
+        <w:t xml:space="preserve">"db_username"</w:t>
+      </w:r>
+      <w:r>
+        <w:rPr>
+          <w:rStyle w:val="NormalTok"/>
+        </w:rPr>
+        <w:t xml:space="preserve">), </w:t>
+      </w:r>
+      <w:r>
+        <w:br/>
+      </w:r>
+      <w:r>
+        <w:rPr>
+          <w:rStyle w:val="NormalTok"/>
+        </w:rPr>
+        <w:t xml:space="preserve">  </w:t>
+      </w:r>
+      <w:r>
+        <w:rPr>
+          <w:rStyle w:val="AttributeTok"/>
+        </w:rPr>
+        <w:t xml:space="preserve">password =</w:t>
+      </w:r>
+      <w:r>
+        <w:rPr>
+          <w:rStyle w:val="NormalTok"/>
+        </w:rPr>
+        <w:t xml:space="preserve"> </w:t>
+      </w:r>
+      <w:r>
+        <w:rPr>
+          <w:rStyle w:val="FunctionTok"/>
+        </w:rPr>
+        <w:t xml:space="preserve">Sys.getenv</w:t>
+      </w:r>
+      <w:r>
+        <w:rPr>
+          <w:rStyle w:val="NormalTok"/>
+        </w:rPr>
+        <w:t xml:space="preserve">(</w:t>
+      </w:r>
+      <w:r>
+        <w:rPr>
+          <w:rStyle w:val="StringTok"/>
+        </w:rPr>
+        <w:t xml:space="preserve">"db_password"</w:t>
+      </w:r>
+      <w:r>
+        <w:rPr>
+          <w:rStyle w:val="NormalTok"/>
+        </w:rPr>
+        <w:t xml:space="preserve">)</w:t>
+      </w:r>
+      <w:r>
+        <w:br/>
+      </w:r>
+      <w:r>
+        <w:rPr>
+          <w:rStyle w:val="NormalTok"/>
+        </w:rPr>
+        <w:t xml:space="preserve">  )</w:t>
       </w:r>
     </w:p>
     <w:p>
@@ -3288,398 +4401,9 @@
         <w:pStyle w:val="FirstParagraph"/>
       </w:pPr>
       <w:r>
-        <w:t xml:space="preserve">One way to achieve this is through self-contained computing environments via Docker images which are isolated and standardized environments which include everything needed to run and deploy applications and code regardless of a user’s local operating system.</w:t>
-      </w:r>
-      <w:r>
-        <w:rPr>
-          <w:vertAlign w:val="superscript"/>
-        </w:rPr>
-        <w:t xml:space="preserve">26,27</w:t>
-      </w:r>
-      <w:r>
-        <w:t xml:space="preserve"> </w:t>
-      </w:r>
-      <w:r>
-        <w:t xml:space="preserve">Another more lightweight, yet effective way is by using the</w:t>
-      </w:r>
-      <w:r>
-        <w:t xml:space="preserve"> </w:t>
-      </w:r>
-      <w:r>
-        <w:rPr>
-          <w:rStyle w:val="VerbatimChar"/>
-        </w:rPr>
-        <w:t xml:space="preserve">renv</w:t>
-      </w:r>
-      <w:r>
-        <w:t xml:space="preserve"> </w:t>
-      </w:r>
-      <w:r>
-        <w:t xml:space="preserve">R package</w:t>
-      </w:r>
-      <w:r>
-        <w:rPr>
-          <w:vertAlign w:val="superscript"/>
-        </w:rPr>
-        <w:t xml:space="preserve">28</w:t>
-      </w:r>
-      <w:r>
-        <w:t xml:space="preserve">, which helps creating</w:t>
-      </w:r>
-      <w:r>
-        <w:t xml:space="preserve"> </w:t>
-      </w:r>
-      <w:r>
-        <w:rPr>
-          <w:bCs/>
-          <w:b/>
-        </w:rPr>
-        <w:t xml:space="preserve">re</w:t>
-      </w:r>
-      <w:r>
-        <w:t xml:space="preserve">producible</w:t>
-      </w:r>
-      <w:r>
-        <w:t xml:space="preserve"> </w:t>
-      </w:r>
-      <w:r>
-        <w:rPr>
-          <w:bCs/>
-          <w:b/>
-        </w:rPr>
-        <w:t xml:space="preserve">env</w:t>
-      </w:r>
-      <w:r>
-        <w:t xml:space="preserve">ironments and manages R package dependencies for a given project. Through a lockfile, the</w:t>
-      </w:r>
-      <w:r>
-        <w:t xml:space="preserve"> </w:t>
-      </w:r>
-      <w:r>
-        <w:rPr>
-          <w:rStyle w:val="VerbatimChar"/>
-        </w:rPr>
-        <w:t xml:space="preserve">renv</w:t>
-      </w:r>
-      <w:r>
-        <w:t xml:space="preserve"> </w:t>
-      </w:r>
-      <w:r>
-        <w:t xml:space="preserve">package keeps track of the underlying version of R that is being used as well as all R packages, their versions and the installation source (e.g.,</w:t>
-      </w:r>
-      <w:r>
-        <w:t xml:space="preserve"> </w:t>
-      </w:r>
-      <w:hyperlink r:id="rId47">
-        <w:r>
-          <w:rPr>
-            <w:rStyle w:val="Hyperlink"/>
-          </w:rPr>
-          <w:t xml:space="preserve">https://cran.r-project.org/</w:t>
-        </w:r>
-      </w:hyperlink>
-      <w:r>
-        <w:t xml:space="preserve">). To synchronize the R environment with that of a collaborator, e.g., after cloning a repository, the only step necessary is running the following command in R.</w:t>
-      </w:r>
-    </w:p>
-    <w:p>
-      <w:pPr>
-        <w:pStyle w:val="SourceCode"/>
-      </w:pPr>
-      <w:r>
-        <w:rPr>
-          <w:rStyle w:val="NormalTok"/>
-        </w:rPr>
-        <w:t xml:space="preserve">renv</w:t>
-      </w:r>
-      <w:r>
-        <w:rPr>
-          <w:rStyle w:val="SpecialCharTok"/>
-        </w:rPr>
-        <w:t xml:space="preserve">::</w:t>
-      </w:r>
-      <w:r>
-        <w:rPr>
-          <w:rStyle w:val="FunctionTok"/>
-        </w:rPr>
-        <w:t xml:space="preserve">restore</w:t>
-      </w:r>
-      <w:r>
-        <w:rPr>
-          <w:rStyle w:val="NormalTok"/>
-        </w:rPr>
-        <w:t xml:space="preserve">()</w:t>
-      </w:r>
-    </w:p>
-    <w:p>
-      <w:pPr>
-        <w:pStyle w:val="FirstParagraph"/>
-      </w:pPr>
-      <w:r>
-        <w:t xml:space="preserve">Appending the session info to the end of an R script can provide further context about the dependencies and versions of an analytic script.</w:t>
-      </w:r>
-    </w:p>
-    <w:p>
-      <w:pPr>
-        <w:pStyle w:val="SourceCode"/>
-      </w:pPr>
-      <w:r>
-        <w:rPr>
-          <w:rStyle w:val="FunctionTok"/>
-        </w:rPr>
-        <w:t xml:space="preserve">sessionInfo</w:t>
-      </w:r>
-      <w:r>
-        <w:rPr>
-          <w:rStyle w:val="NormalTok"/>
-        </w:rPr>
-        <w:t xml:space="preserve">()</w:t>
-      </w:r>
-    </w:p>
-    <w:bookmarkEnd w:id="48"/>
-    <w:bookmarkStart w:id="49" w:name="absolute-versus-relative-paths"/>
-    <w:p>
-      <w:pPr>
-        <w:pStyle w:val="Heading3"/>
-      </w:pPr>
-      <w:r>
-        <w:t xml:space="preserve">3.9.2 Absolute versus relative paths</w:t>
-      </w:r>
-    </w:p>
-    <w:p>
-      <w:pPr>
-        <w:pStyle w:val="FirstParagraph"/>
-      </w:pPr>
-      <w:r>
-        <w:t xml:space="preserve">Another common issue when trying to reproduce analytic code is the use of absolute paths such as in the following example, where we try to call an</w:t>
-      </w:r>
-      <w:r>
-        <w:t xml:space="preserve"> </w:t>
-      </w:r>
-      <w:r>
-        <w:rPr>
-          <w:rStyle w:val="VerbatimChar"/>
-        </w:rPr>
-        <w:t xml:space="preserve">icd_code</w:t>
-      </w:r>
-      <w:r>
-        <w:t xml:space="preserve"> </w:t>
-      </w:r>
-      <w:r>
-        <w:t xml:space="preserve">file from the project’s</w:t>
-      </w:r>
-      <w:r>
-        <w:t xml:space="preserve"> </w:t>
-      </w:r>
-      <w:r>
-        <w:rPr>
-          <w:rStyle w:val="VerbatimChar"/>
-        </w:rPr>
-        <w:t xml:space="preserve">protocol</w:t>
-      </w:r>
-      <w:r>
-        <w:t xml:space="preserve"> </w:t>
-      </w:r>
-      <w:r>
-        <w:t xml:space="preserve">sub-directory.</w:t>
-      </w:r>
-    </w:p>
-    <w:p>
-      <w:pPr>
-        <w:pStyle w:val="SourceCode"/>
-      </w:pPr>
-      <w:r>
-        <w:rPr>
-          <w:rStyle w:val="NormalTok"/>
-        </w:rPr>
-        <w:t xml:space="preserve">icd_codes </w:t>
-      </w:r>
-      <w:r>
-        <w:rPr>
-          <w:rStyle w:val="OtherTok"/>
-        </w:rPr>
-        <w:t xml:space="preserve">&lt;-</w:t>
-      </w:r>
-      <w:r>
-        <w:rPr>
-          <w:rStyle w:val="NormalTok"/>
-        </w:rPr>
-        <w:t xml:space="preserve"> </w:t>
-      </w:r>
-      <w:r>
-        <w:rPr>
-          <w:rStyle w:val="FunctionTok"/>
-        </w:rPr>
-        <w:t xml:space="preserve">read.csv</w:t>
-      </w:r>
-      <w:r>
-        <w:rPr>
-          <w:rStyle w:val="NormalTok"/>
-        </w:rPr>
-        <w:t xml:space="preserve">(</w:t>
-      </w:r>
-      <w:r>
-        <w:rPr>
-          <w:rStyle w:val="StringTok"/>
-        </w:rPr>
-        <w:t xml:space="preserve">'C:/User/Projects/rwe_study/protocol/icd_codes.csv'</w:t>
-      </w:r>
-      <w:r>
-        <w:rPr>
-          <w:rStyle w:val="NormalTok"/>
-        </w:rPr>
-        <w:t xml:space="preserve">)</w:t>
-      </w:r>
-    </w:p>
-    <w:p>
-      <w:pPr>
-        <w:pStyle w:val="FirstParagraph"/>
-      </w:pPr>
-      <w:r>
-        <w:t xml:space="preserve">The use of absolute paths will make it impossible for any collaborator to run the code without having to manually adapt every single path throughout a repository which is tedious and time consuming. A better solution to this is the use of relative paths. A popular R package to implement this is the</w:t>
-      </w:r>
-      <w:r>
-        <w:t xml:space="preserve"> </w:t>
-      </w:r>
-      <w:r>
-        <w:rPr>
-          <w:rStyle w:val="VerbatimChar"/>
-        </w:rPr>
-        <w:t xml:space="preserve">here</w:t>
-      </w:r>
-      <w:r>
-        <w:t xml:space="preserve"> </w:t>
-      </w:r>
-      <w:r>
-        <w:t xml:space="preserve">package</w:t>
-      </w:r>
-      <w:r>
-        <w:rPr>
-          <w:vertAlign w:val="superscript"/>
-        </w:rPr>
-        <w:t xml:space="preserve">29</w:t>
-      </w:r>
-      <w:r>
-        <w:t xml:space="preserve"> </w:t>
-      </w:r>
-      <w:r>
-        <w:t xml:space="preserve">which enables file referencing in project-oriented workflows. The main function “</w:t>
-      </w:r>
-      <w:r>
-        <w:rPr>
-          <w:rStyle w:val="VerbatimChar"/>
-        </w:rPr>
-        <w:t xml:space="preserve">here"</w:t>
-      </w:r>
-      <w:r>
-        <w:t xml:space="preserve"> </w:t>
-      </w:r>
-      <w:r>
-        <w:t xml:space="preserve">creates paths relative to the top-level of the project directory (in our example the</w:t>
-      </w:r>
-      <w:r>
-        <w:t xml:space="preserve"> </w:t>
-      </w:r>
-      <w:r>
-        <w:rPr>
-          <w:rStyle w:val="VerbatimChar"/>
-        </w:rPr>
-        <w:t xml:space="preserve">rwe_study</w:t>
-      </w:r>
-      <w:r>
-        <w:t xml:space="preserve"> </w:t>
-      </w:r>
-      <w:r>
-        <w:t xml:space="preserve">directory). Applied to our example project, the following command would automatically reference the correct path and could be used without modification by any collaborator re-running this script.</w:t>
-      </w:r>
-    </w:p>
-    <w:p>
-      <w:pPr>
-        <w:pStyle w:val="SourceCode"/>
-      </w:pPr>
-      <w:r>
-        <w:rPr>
-          <w:rStyle w:val="FunctionTok"/>
-        </w:rPr>
-        <w:t xml:space="preserve">library</w:t>
-      </w:r>
-      <w:r>
-        <w:rPr>
-          <w:rStyle w:val="NormalTok"/>
-        </w:rPr>
-        <w:t xml:space="preserve">(here)</w:t>
-      </w:r>
-      <w:r>
-        <w:br/>
-      </w:r>
-      <w:r>
-        <w:rPr>
-          <w:rStyle w:val="NormalTok"/>
-        </w:rPr>
-        <w:t xml:space="preserve">icd_codes </w:t>
-      </w:r>
-      <w:r>
-        <w:rPr>
-          <w:rStyle w:val="OtherTok"/>
-        </w:rPr>
-        <w:t xml:space="preserve">&lt;-</w:t>
-      </w:r>
-      <w:r>
-        <w:rPr>
-          <w:rStyle w:val="NormalTok"/>
-        </w:rPr>
-        <w:t xml:space="preserve"> </w:t>
-      </w:r>
-      <w:r>
-        <w:rPr>
-          <w:rStyle w:val="FunctionTok"/>
-        </w:rPr>
-        <w:t xml:space="preserve">read.csv</w:t>
-      </w:r>
-      <w:r>
-        <w:rPr>
-          <w:rStyle w:val="NormalTok"/>
-        </w:rPr>
-        <w:t xml:space="preserve">(</w:t>
-      </w:r>
-      <w:r>
-        <w:rPr>
-          <w:rStyle w:val="FunctionTok"/>
-        </w:rPr>
-        <w:t xml:space="preserve">here</w:t>
-      </w:r>
-      <w:r>
-        <w:rPr>
-          <w:rStyle w:val="NormalTok"/>
-        </w:rPr>
-        <w:t xml:space="preserve">(</w:t>
-      </w:r>
-      <w:r>
-        <w:rPr>
-          <w:rStyle w:val="StringTok"/>
-        </w:rPr>
-        <w:t xml:space="preserve">"protocol"</w:t>
-      </w:r>
-      <w:r>
-        <w:rPr>
-          <w:rStyle w:val="NormalTok"/>
-        </w:rPr>
-        <w:t xml:space="preserve">, </w:t>
-      </w:r>
-      <w:r>
-        <w:rPr>
-          <w:rStyle w:val="StringTok"/>
-        </w:rPr>
-        <w:t xml:space="preserve">"icd_codes.csv"</w:t>
-      </w:r>
-      <w:r>
-        <w:rPr>
-          <w:rStyle w:val="NormalTok"/>
-        </w:rPr>
-        <w:t xml:space="preserve">))</w:t>
-      </w:r>
-    </w:p>
-    <w:bookmarkEnd w:id="49"/>
+        <w:t xml:space="preserve">Third, it needs to be ensured that access permissions to remote repositories are appropriately configured, granting only necessary access levels to collaborators unless it is intended to share the repository with the public. All major remote repositories offer the option to configure a repository to be private or public.</w:t>
+      </w:r>
+    </w:p>
     <w:bookmarkEnd w:id="50"/>
     <w:bookmarkEnd w:id="51"/>
     <w:bookmarkStart w:id="52" w:name="discussion"/>
@@ -3779,6 +4503,12 @@
         <w:pStyle w:val="BodyText"/>
       </w:pPr>
       <w:r>
+        <w:t xml:space="preserve">Besides the usage of</w:t>
+      </w:r>
+      <w:r>
+        <w:t xml:space="preserve"> </w:t>
+      </w:r>
+      <w:r>
         <w:rPr>
           <w:rStyle w:val="VerbatimChar"/>
         </w:rPr>
@@ -3788,19 +4518,7 @@
         <w:t xml:space="preserve"> </w:t>
       </w:r>
       <w:r>
-        <w:t xml:space="preserve">was primarily designed to work with source code files and works best for plain, text-based documents such as programming code, rich text format (RTF), Markdown or LaTex files. There are limitations when it comes to tracking binary files like Word (.docx) and Excel (.xlsx) as these need to be interpreted by a program or a hardware processor.</w:t>
-      </w:r>
-      <w:r>
-        <w:rPr>
-          <w:vertAlign w:val="superscript"/>
-        </w:rPr>
-        <w:t xml:space="preserve">18</w:t>
-      </w:r>
-      <w:r>
-        <w:t xml:space="preserve"> </w:t>
-      </w:r>
-      <w:r>
-        <w:t xml:space="preserve">While it can be still useful to track versions of these file types using</w:t>
+        <w:t xml:space="preserve">and remote repositories as a version control systems, there are also further relevant aspects that determine the reproducibility of analytic code when using open-source software such as R. To complement the introduction and discussion on</w:t>
       </w:r>
       <w:r>
         <w:t xml:space="preserve"> </w:t>
@@ -3812,108 +4530,77 @@
         <w:t xml:space="preserve">Git</w:t>
       </w:r>
       <w:r>
-        <w:t xml:space="preserve">, it is important to recognize that modifications in such documents can’t be easily inspected using RStudio or GitHub.</w:t>
-      </w:r>
-    </w:p>
-    <w:p>
-      <w:pPr>
-        <w:pStyle w:val="BodyText"/>
-      </w:pPr>
-      <w:r>
-        <w:t xml:space="preserve">Moreover, when working with remote repositories, it is of utmost importance to ensure that sensitive information (such as passwords or patient-level data) are not accidentally shared. To prevent this, we recommend specifying such files in the</w:t>
-      </w:r>
-      <w:r>
-        <w:t xml:space="preserve"> </w:t>
-      </w:r>
-      <w:r>
-        <w:rPr>
-          <w:rStyle w:val="VerbatimChar"/>
-        </w:rPr>
-        <w:t xml:space="preserve">.gitignore</w:t>
-      </w:r>
-      <w:r>
-        <w:t xml:space="preserve"> </w:t>
-      </w:r>
-      <w:r>
-        <w:t xml:space="preserve">file before making the very first commit or, more preferably, not storing them in the project directory in the first place.</w:t>
-      </w:r>
-    </w:p>
-    <w:p>
-      <w:pPr>
-        <w:pStyle w:val="BodyText"/>
-      </w:pPr>
-      <w:r>
-        <w:t xml:space="preserve">Despite the potential initial complexities to get acquainted with the</w:t>
-      </w:r>
-      <w:r>
-        <w:t xml:space="preserve"> </w:t>
-      </w:r>
-      <w:r>
-        <w:rPr>
-          <w:rStyle w:val="VerbatimChar"/>
-        </w:rPr>
-        <w:t xml:space="preserve">Git</w:t>
-      </w:r>
-      <w:r>
-        <w:t xml:space="preserve"> </w:t>
-      </w:r>
-      <w:r>
-        <w:t xml:space="preserve">workflow, distributed VCS and code sharing provide unique advantages, such as a full audit trail of which changes were made by whom, when and why. Remote repositories are ideal platforms to deploy and archive scripts and documents, facilitate collaboration and make it very convenient to share code. While the access to the final version of the programming code is already sufficient for external reproducibility, the tracking of changes over time enables a study team to comprehend and resolve errors more efficiently. Similar to tracking changes and amendments of a study protocol, an external audience also benefits from a complete audit trail through a better understanding of the documented scientific rationale behind specific changes, the identification of implemented quality control processes (e.g., code reviews) and the tracking of contributions of different collaborators to the codebase.</w:t>
-      </w:r>
-    </w:p>
-    <w:p>
-      <w:pPr>
-        <w:pStyle w:val="BodyText"/>
-      </w:pPr>
-      <w:r>
-        <w:t xml:space="preserve">Although data sharing is unfortunately often prohibited due to privacy and legal reasons, many databases have been mapped to common data models like OMOP</w:t>
-      </w:r>
-      <w:r>
-        <w:rPr>
-          <w:vertAlign w:val="superscript"/>
-        </w:rPr>
-        <w:t xml:space="preserve">30</w:t>
-      </w:r>
-      <w:r>
-        <w:t xml:space="preserve">, Sentinel</w:t>
-      </w:r>
-      <w:r>
-        <w:rPr>
-          <w:vertAlign w:val="superscript"/>
-        </w:rPr>
-        <w:t xml:space="preserve">31</w:t>
-      </w:r>
-      <w:r>
-        <w:t xml:space="preserve">, PCORnet</w:t>
-      </w:r>
-      <w:r>
-        <w:rPr>
-          <w:vertAlign w:val="superscript"/>
-        </w:rPr>
-        <w:t xml:space="preserve">32</w:t>
-      </w:r>
-      <w:r>
-        <w:t xml:space="preserve"> </w:t>
-      </w:r>
-      <w:r>
-        <w:t xml:space="preserve">and ConcePTION</w:t>
-      </w:r>
-      <w:r>
-        <w:rPr>
-          <w:vertAlign w:val="superscript"/>
-        </w:rPr>
-        <w:t xml:space="preserve">33</w:t>
-      </w:r>
-      <w:r>
-        <w:t xml:space="preserve">, which makes shared code interoperable even without direct access to the same data source. In order to achieve full replicability, authors may alternatively include a sample of dummy data to enable readers to comprehend and run the analytic code. Moreover, many larger research data sources have already provided synthetic data using identical formats and variable names while protecting patient privacy (e.g., Medicare Claims Synthetic Public Use Files).[</w:t>
+        <w:t xml:space="preserve"> </w:t>
+      </w:r>
+      <w:r>
+        <w:t xml:space="preserve">in this manuscript, section 2 (</w:t>
+      </w:r>
+      <w:r>
+        <w:rPr>
+          <w:iCs/>
+          <w:i/>
+        </w:rPr>
+        <w:t xml:space="preserve">Reproducible computation environments in R</w:t>
+      </w:r>
+      <w:r>
+        <w:t xml:space="preserve">) in the</w:t>
+      </w:r>
+      <w:r>
+        <w:t xml:space="preserve"> </w:t>
       </w:r>
       <w:r>
         <w:rPr>
           <w:bCs/>
           <w:b/>
+        </w:rPr>
+        <w:t xml:space="preserve">Supplementary Material</w:t>
+      </w:r>
+      <w:r>
+        <w:t xml:space="preserve"> </w:t>
+      </w:r>
+      <w:r>
+        <w:t xml:space="preserve">provides a few further considerations addressing the computational reproducibility when using R.</w:t>
+      </w:r>
+    </w:p>
+    <w:p>
+      <w:pPr>
+        <w:pStyle w:val="BodyText"/>
+      </w:pPr>
+      <w:r>
+        <w:rPr>
+          <w:rStyle w:val="VerbatimChar"/>
+        </w:rPr>
+        <w:t xml:space="preserve">Git</w:t>
+      </w:r>
+      <w:r>
+        <w:t xml:space="preserve"> </w:t>
+      </w:r>
+      <w:r>
+        <w:t xml:space="preserve">was primarily designed to work with source code files and works best for plain, text-based documents such as programming code, rich text format (RTF), Markdown or LaTex files. There are limitations when it comes to tracking binary files like Word (.docx) and Excel (.xlsx) as these need to be interpreted by a program or a hardware processor.</w:t>
+      </w:r>
+      <w:r>
+        <w:rPr>
           <w:vertAlign w:val="superscript"/>
         </w:rPr>
-        <w:t xml:space="preserve">gonzal?</w:t>
+        <w:t xml:space="preserve">18</w:t>
+      </w:r>
+      <w:r>
+        <w:t xml:space="preserve"> </w:t>
+      </w:r>
+      <w:r>
+        <w:t xml:space="preserve">While it can be still useful to track versions of these file types using</w:t>
+      </w:r>
+      <w:r>
+        <w:t xml:space="preserve"> </w:t>
+      </w:r>
+      <w:r>
+        <w:rPr>
+          <w:rStyle w:val="VerbatimChar"/>
+        </w:rPr>
+        <w:t xml:space="preserve">Git</w:t>
+      </w:r>
+      <w:r>
+        <w:t xml:space="preserve">, it is important to recognize that modifications in such documents can’t be easily inspected using RStudio or GitHub.</w:t>
       </w:r>
     </w:p>
     <w:p>
@@ -3921,53 +4608,129 @@
         <w:pStyle w:val="BodyText"/>
       </w:pPr>
       <w:r>
+        <w:t xml:space="preserve">Despite the potential initial complexities to get acquainted with the</w:t>
+      </w:r>
+      <w:r>
+        <w:t xml:space="preserve"> </w:t>
+      </w:r>
+      <w:r>
+        <w:rPr>
+          <w:rStyle w:val="VerbatimChar"/>
+        </w:rPr>
+        <w:t xml:space="preserve">Git</w:t>
+      </w:r>
+      <w:r>
+        <w:t xml:space="preserve"> </w:t>
+      </w:r>
+      <w:r>
+        <w:t xml:space="preserve">workflow, distributed VCS and code sharing provide unique advantages, such as a full audit trail of which changes were made by whom, when and why. Remote repositories are ideal platforms to deploy and archive scripts and documents, facilitate collaboration and make it very convenient to share code. While the access to the final version of the programming code is already sufficient for external reproducibility, the tracking of changes over time enables a study team to comprehend and resolve errors more efficiently. Similar to tracking changes and amendments of a study protocol, an external audience also benefits from a complete audit trail through a better understanding of the documented scientific rationale behind specific changes, the identification of implemented quality control processes (e.g., code reviews) and the tracking of contributions of different collaborators to the codebase.</w:t>
+      </w:r>
+    </w:p>
+    <w:p>
+      <w:pPr>
+        <w:pStyle w:val="BodyText"/>
+      </w:pPr>
+      <w:r>
+        <w:t xml:space="preserve">Although data sharing is unfortunately often prohibited due to privacy and legal reasons, many databases have been mapped to common data models like OMOP</w:t>
+      </w:r>
+      <w:r>
+        <w:rPr>
+          <w:vertAlign w:val="superscript"/>
+        </w:rPr>
+        <w:t xml:space="preserve">25</w:t>
+      </w:r>
+      <w:r>
+        <w:t xml:space="preserve">, Sentinel</w:t>
+      </w:r>
+      <w:r>
+        <w:rPr>
+          <w:vertAlign w:val="superscript"/>
+        </w:rPr>
+        <w:t xml:space="preserve">26</w:t>
+      </w:r>
+      <w:r>
+        <w:t xml:space="preserve">, PCORnet</w:t>
+      </w:r>
+      <w:r>
+        <w:rPr>
+          <w:vertAlign w:val="superscript"/>
+        </w:rPr>
+        <w:t xml:space="preserve">27</w:t>
+      </w:r>
+      <w:r>
+        <w:t xml:space="preserve"> </w:t>
+      </w:r>
+      <w:r>
+        <w:t xml:space="preserve">and ConcePTION</w:t>
+      </w:r>
+      <w:r>
+        <w:rPr>
+          <w:vertAlign w:val="superscript"/>
+        </w:rPr>
+        <w:t xml:space="preserve">28</w:t>
+      </w:r>
+      <w:r>
+        <w:t xml:space="preserve">, which makes shared code interoperable even without direct access to the same data source. In order to achieve full replicability, authors may alternatively include a sample of dummy data to enable readers to comprehend and run the analytic code. Moreover, many larger research data sources have already provided synthetic data using identical formats and variable names while protecting patient privacy (e.g., Medicare Claims Synthetic Public Use Files).</w:t>
+      </w:r>
+      <w:r>
+        <w:rPr>
+          <w:vertAlign w:val="superscript"/>
+        </w:rPr>
+        <w:t xml:space="preserve">29</w:t>
+      </w:r>
+    </w:p>
+    <w:p>
+      <w:pPr>
+        <w:pStyle w:val="BodyText"/>
+      </w:pPr>
+      <w:r>
         <w:t xml:space="preserve">Finally, code sharing can enable researchers to learn from each other, build trust</w:t>
       </w:r>
       <w:r>
         <w:rPr>
           <w:vertAlign w:val="superscript"/>
         </w:rPr>
+        <w:t xml:space="preserve">30</w:t>
+      </w:r>
+      <w:r>
+        <w:t xml:space="preserve">, expedite the uptake of novel methodologies and knowledge exchange and decrease unnecessary redundancies through sharing of code libraries, functions and algorithms.</w:t>
+      </w:r>
+    </w:p>
+    <w:p>
+      <w:pPr>
+        <w:pStyle w:val="BodyText"/>
+      </w:pPr>
+      <w:r>
+        <w:t xml:space="preserve">Regulators</w:t>
+      </w:r>
+      <w:r>
+        <w:rPr>
+          <w:vertAlign w:val="superscript"/>
+        </w:rPr>
+        <w:t xml:space="preserve">31</w:t>
+      </w:r>
+      <w:r>
+        <w:t xml:space="preserve">, funding agencies</w:t>
+      </w:r>
+      <w:r>
+        <w:rPr>
+          <w:vertAlign w:val="superscript"/>
+        </w:rPr>
+        <w:t xml:space="preserve">32,33</w:t>
+      </w:r>
+      <w:r>
+        <w:t xml:space="preserve"> </w:t>
+      </w:r>
+      <w:r>
+        <w:t xml:space="preserve">and HTA bodies</w:t>
+      </w:r>
+      <w:r>
+        <w:rPr>
+          <w:vertAlign w:val="superscript"/>
+        </w:rPr>
         <w:t xml:space="preserve">34</w:t>
       </w:r>
       <w:r>
-        <w:t xml:space="preserve">, expedite the uptake of novel methodologies and knowledge exchange and decrease unnecessary redundancies through sharing of code libraries, functions and algorithms.</w:t>
-      </w:r>
-    </w:p>
-    <w:p>
-      <w:pPr>
-        <w:pStyle w:val="BodyText"/>
-      </w:pPr>
-      <w:r>
-        <w:t xml:space="preserve">Regulators</w:t>
-      </w:r>
-      <w:r>
-        <w:rPr>
-          <w:vertAlign w:val="superscript"/>
-        </w:rPr>
-        <w:t xml:space="preserve">35</w:t>
-      </w:r>
-      <w:r>
-        <w:t xml:space="preserve">, funding agencies</w:t>
-      </w:r>
-      <w:r>
-        <w:rPr>
-          <w:vertAlign w:val="superscript"/>
-        </w:rPr>
-        <w:t xml:space="preserve">36,37</w:t>
-      </w:r>
-      <w:r>
-        <w:t xml:space="preserve"> </w:t>
-      </w:r>
-      <w:r>
-        <w:t xml:space="preserve">and HTA bodies</w:t>
-      </w:r>
-      <w:r>
-        <w:rPr>
-          <w:vertAlign w:val="superscript"/>
-        </w:rPr>
-        <w:t xml:space="preserve">38</w:t>
-      </w:r>
-      <w:r>
         <w:t xml:space="preserve"> </w:t>
       </w:r>
       <w:r>
@@ -3980,7 +4743,7 @@
       </w:r>
     </w:p>
     <w:bookmarkEnd w:id="52"/>
-    <w:bookmarkStart w:id="129" w:name="references"/>
+    <w:bookmarkStart w:id="121" w:name="references"/>
     <w:p>
       <w:pPr>
         <w:pStyle w:val="Heading1"/>
@@ -3989,7 +4752,7 @@
         <w:t xml:space="preserve">References</w:t>
       </w:r>
     </w:p>
-    <w:bookmarkStart w:id="128" w:name="refs"/>
+    <w:bookmarkStart w:id="120" w:name="refs"/>
     <w:bookmarkStart w:id="54" w:name="ref-fdaRWE2018"/>
     <w:p>
       <w:pPr>
@@ -5250,7 +6013,7 @@
       </w:r>
     </w:p>
     <w:bookmarkEnd w:id="97"/>
-    <w:bookmarkStart w:id="99" w:name="ref-tidyverse"/>
+    <w:bookmarkStart w:id="99" w:name="ref-lavery2022"/>
     <w:p>
       <w:pPr>
         <w:pStyle w:val="Bibliography"/>
@@ -5265,7 +6028,19 @@
         <w:t xml:space="preserve">	</w:t>
       </w:r>
       <w:r>
-        <w:t xml:space="preserve">Wickham H, Averick M, Bryan J,</w:t>
+        <w:t xml:space="preserve">Lavery JA, Brown S, Curry MA, Martin A, Sjoberg DD, Whiting K. A data processing pipeline for the AACR project GENIE biopharma collaborative data with the</w:t>
+      </w:r>
+      <w:r>
+        <w:t xml:space="preserve"> </w:t>
+      </w:r>
+      <w:r>
+        <w:t xml:space="preserve">genieBPC</w:t>
+      </w:r>
+      <w:r>
+        <w:t xml:space="preserve"> </w:t>
+      </w:r>
+      <w:r>
+        <w:t xml:space="preserve">R package. Wren J (ed.).</w:t>
       </w:r>
       <w:r>
         <w:t xml:space="preserve"> </w:t>
@@ -5275,19 +6050,13 @@
           <w:iCs/>
           <w:i/>
         </w:rPr>
-        <w:t xml:space="preserve">et al.</w:t>
-      </w:r>
-      <w:r>
-        <w:t xml:space="preserve"> Welcome to the</w:t>
-      </w:r>
-      <w:r>
-        <w:t xml:space="preserve"> </w:t>
-      </w:r>
-      <w:r>
-        <w:t xml:space="preserve">tidyverse</w:t>
-      </w:r>
-      <w:r>
-        <w:t xml:space="preserve">. 2019;</w:t>
+        <w:t xml:space="preserve">Bioinformatics</w:t>
+      </w:r>
+      <w:r>
+        <w:t xml:space="preserve"> </w:t>
+      </w:r>
+      <w:r>
+        <w:t xml:space="preserve">2022;</w:t>
       </w:r>
       <w:r>
         <w:t xml:space="preserve"> </w:t>
@@ -5297,17 +6066,17 @@
           <w:bCs/>
           <w:b/>
         </w:rPr>
-        <w:t xml:space="preserve">4</w:t>
-      </w:r>
-      <w:r>
-        <w:t xml:space="preserve">: 1686. doi:</w:t>
+        <w:t xml:space="preserve">39</w:t>
+      </w:r>
+      <w:r>
+        <w:t xml:space="preserve">. doi:</w:t>
       </w:r>
       <w:hyperlink r:id="rId98">
         <w:r>
           <w:rPr>
             <w:rStyle w:val="Hyperlink"/>
           </w:rPr>
-          <w:t xml:space="preserve">10.21105/joss.01686</w:t>
+          <w:t xml:space="preserve">10.1093/bioinformatics/btac796</w:t>
         </w:r>
       </w:hyperlink>
       <w:r>
@@ -5315,7 +6084,7 @@
       </w:r>
     </w:p>
     <w:bookmarkEnd w:id="99"/>
-    <w:bookmarkStart w:id="101" w:name="ref-MatchIt"/>
+    <w:bookmarkStart w:id="101" w:name="ref-ohdsi2019book"/>
     <w:p>
       <w:pPr>
         <w:pStyle w:val="Bibliography"/>
@@ -5330,59 +6099,7 @@
         <w:t xml:space="preserve">	</w:t>
       </w:r>
       <w:r>
-        <w:t xml:space="preserve">Ho DE, Imai K, King G, Stuart EA.</w:t>
-      </w:r>
-      <w:r>
-        <w:t xml:space="preserve"> </w:t>
-      </w:r>
-      <w:r>
-        <w:t xml:space="preserve">MatchIt</w:t>
-      </w:r>
-      <w:r>
-        <w:t xml:space="preserve">: Nonparametric preprocessing for parametric causal inference. 2011;</w:t>
-      </w:r>
-      <w:r>
-        <w:t xml:space="preserve"> </w:t>
-      </w:r>
-      <w:r>
-        <w:rPr>
-          <w:bCs/>
-          <w:b/>
-        </w:rPr>
-        <w:t xml:space="preserve">42</w:t>
-      </w:r>
-      <w:r>
-        <w:t xml:space="preserve">. doi:</w:t>
-      </w:r>
-      <w:hyperlink r:id="rId100">
-        <w:r>
-          <w:rPr>
-            <w:rStyle w:val="Hyperlink"/>
-          </w:rPr>
-          <w:t xml:space="preserve">10.18637/jss.v042.i08</w:t>
-        </w:r>
-      </w:hyperlink>
-      <w:r>
-        <w:t xml:space="preserve">.</w:t>
-      </w:r>
-    </w:p>
-    <w:bookmarkEnd w:id="101"/>
-    <w:bookmarkStart w:id="103" w:name="ref-boettiger2017a"/>
-    <w:p>
-      <w:pPr>
-        <w:pStyle w:val="Bibliography"/>
-      </w:pPr>
-      <w:r>
-        <w:t xml:space="preserve">26.</w:t>
-      </w:r>
-      <w:r>
-        <w:t xml:space="preserve"> </w:t>
-      </w:r>
-      <w:r>
-        <w:t xml:space="preserve">	</w:t>
-      </w:r>
-      <w:r>
-        <w:t xml:space="preserve">Boettiger C, Eddelbuettel D. An Introduction to Rocker: Docker Containers for R.</w:t>
+        <w:t xml:space="preserve">OHDSI.</w:t>
       </w:r>
       <w:r>
         <w:t xml:space="preserve"> </w:t>
@@ -5392,203 +6109,6 @@
           <w:iCs/>
           <w:i/>
         </w:rPr>
-        <w:t xml:space="preserve">The R Journal</w:t>
-      </w:r>
-      <w:r>
-        <w:t xml:space="preserve"> </w:t>
-      </w:r>
-      <w:r>
-        <w:t xml:space="preserve">2017;</w:t>
-      </w:r>
-      <w:r>
-        <w:t xml:space="preserve"> </w:t>
-      </w:r>
-      <w:r>
-        <w:rPr>
-          <w:bCs/>
-          <w:b/>
-        </w:rPr>
-        <w:t xml:space="preserve">9</w:t>
-      </w:r>
-      <w:r>
-        <w:t xml:space="preserve">: 527. doi:</w:t>
-      </w:r>
-      <w:hyperlink r:id="rId102">
-        <w:r>
-          <w:rPr>
-            <w:rStyle w:val="Hyperlink"/>
-          </w:rPr>
-          <w:t xml:space="preserve">10.32614/rj-2017-065</w:t>
-        </w:r>
-      </w:hyperlink>
-      <w:r>
-        <w:t xml:space="preserve">.</w:t>
-      </w:r>
-    </w:p>
-    <w:bookmarkEnd w:id="103"/>
-    <w:bookmarkStart w:id="105" w:name="ref-nüst2020"/>
-    <w:p>
-      <w:pPr>
-        <w:pStyle w:val="Bibliography"/>
-      </w:pPr>
-      <w:r>
-        <w:t xml:space="preserve">27.</w:t>
-      </w:r>
-      <w:r>
-        <w:t xml:space="preserve"> </w:t>
-      </w:r>
-      <w:r>
-        <w:t xml:space="preserve">	</w:t>
-      </w:r>
-      <w:r>
-        <w:t xml:space="preserve">Nüst D, Eddelbuettel D, Bennett D,</w:t>
-      </w:r>
-      <w:r>
-        <w:t xml:space="preserve"> </w:t>
-      </w:r>
-      <w:r>
-        <w:rPr>
-          <w:iCs/>
-          <w:i/>
-        </w:rPr>
-        <w:t xml:space="preserve">et al.</w:t>
-      </w:r>
-      <w:r>
-        <w:t xml:space="preserve"> The Rockerverse: Packages and Applications for Containerisation with R.</w:t>
-      </w:r>
-      <w:r>
-        <w:t xml:space="preserve"> </w:t>
-      </w:r>
-      <w:r>
-        <w:rPr>
-          <w:iCs/>
-          <w:i/>
-        </w:rPr>
-        <w:t xml:space="preserve">The R Journal</w:t>
-      </w:r>
-      <w:r>
-        <w:t xml:space="preserve"> </w:t>
-      </w:r>
-      <w:r>
-        <w:t xml:space="preserve">2020;</w:t>
-      </w:r>
-      <w:r>
-        <w:t xml:space="preserve"> </w:t>
-      </w:r>
-      <w:r>
-        <w:rPr>
-          <w:bCs/>
-          <w:b/>
-        </w:rPr>
-        <w:t xml:space="preserve">12</w:t>
-      </w:r>
-      <w:r>
-        <w:t xml:space="preserve">: 437. doi:</w:t>
-      </w:r>
-      <w:hyperlink r:id="rId104">
-        <w:r>
-          <w:rPr>
-            <w:rStyle w:val="Hyperlink"/>
-          </w:rPr>
-          <w:t xml:space="preserve">10.32614/rj-2020-007</w:t>
-        </w:r>
-      </w:hyperlink>
-      <w:r>
-        <w:t xml:space="preserve">.</w:t>
-      </w:r>
-    </w:p>
-    <w:bookmarkEnd w:id="105"/>
-    <w:bookmarkStart w:id="107" w:name="ref-renv"/>
-    <w:p>
-      <w:pPr>
-        <w:pStyle w:val="Bibliography"/>
-      </w:pPr>
-      <w:r>
-        <w:t xml:space="preserve">28.</w:t>
-      </w:r>
-      <w:r>
-        <w:t xml:space="preserve"> </w:t>
-      </w:r>
-      <w:r>
-        <w:t xml:space="preserve">	</w:t>
-      </w:r>
-      <w:r>
-        <w:t xml:space="preserve">Ushey K. Renv: Project environments. 2022. Available at:</w:t>
-      </w:r>
-      <w:r>
-        <w:t xml:space="preserve"> </w:t>
-      </w:r>
-      <w:hyperlink r:id="rId106">
-        <w:r>
-          <w:rPr>
-            <w:rStyle w:val="Hyperlink"/>
-          </w:rPr>
-          <w:t xml:space="preserve">https://CRAN.R-project.org/package=renv</w:t>
-        </w:r>
-      </w:hyperlink>
-      <w:r>
-        <w:t xml:space="preserve">.</w:t>
-      </w:r>
-    </w:p>
-    <w:bookmarkEnd w:id="107"/>
-    <w:bookmarkStart w:id="109" w:name="ref-here"/>
-    <w:p>
-      <w:pPr>
-        <w:pStyle w:val="Bibliography"/>
-      </w:pPr>
-      <w:r>
-        <w:t xml:space="preserve">29.</w:t>
-      </w:r>
-      <w:r>
-        <w:t xml:space="preserve"> </w:t>
-      </w:r>
-      <w:r>
-        <w:t xml:space="preserve">	</w:t>
-      </w:r>
-      <w:r>
-        <w:t xml:space="preserve">Müller K. Here: A simpler way to find your files. 2020. Available at:</w:t>
-      </w:r>
-      <w:r>
-        <w:t xml:space="preserve"> </w:t>
-      </w:r>
-      <w:hyperlink r:id="rId108">
-        <w:r>
-          <w:rPr>
-            <w:rStyle w:val="Hyperlink"/>
-          </w:rPr>
-          <w:t xml:space="preserve">https://CRAN.R-project.org/package=here</w:t>
-        </w:r>
-      </w:hyperlink>
-      <w:r>
-        <w:t xml:space="preserve">.</w:t>
-      </w:r>
-    </w:p>
-    <w:bookmarkEnd w:id="109"/>
-    <w:bookmarkStart w:id="111" w:name="ref-ohdsi2019book"/>
-    <w:p>
-      <w:pPr>
-        <w:pStyle w:val="Bibliography"/>
-      </w:pPr>
-      <w:r>
-        <w:t xml:space="preserve">30.</w:t>
-      </w:r>
-      <w:r>
-        <w:t xml:space="preserve"> </w:t>
-      </w:r>
-      <w:r>
-        <w:t xml:space="preserve">	</w:t>
-      </w:r>
-      <w:r>
-        <w:t xml:space="preserve">OHDSI.</w:t>
-      </w:r>
-      <w:r>
-        <w:t xml:space="preserve"> </w:t>
-      </w:r>
-      <w:r>
-        <w:rPr>
-          <w:iCs/>
-          <w:i/>
-        </w:rPr>
         <w:t xml:space="preserve">The book of OHDSI: Observational health data sciences and informatics</w:t>
       </w:r>
       <w:r>
@@ -5597,7 +6117,7 @@
       <w:r>
         <w:t xml:space="preserve"> </w:t>
       </w:r>
-      <w:hyperlink r:id="rId110">
+      <w:hyperlink r:id="rId100">
         <w:r>
           <w:rPr>
             <w:rStyle w:val="Hyperlink"/>
@@ -5609,14 +6129,14 @@
         <w:t xml:space="preserve">.</w:t>
       </w:r>
     </w:p>
-    <w:bookmarkEnd w:id="111"/>
-    <w:bookmarkStart w:id="113" w:name="ref-brown2020"/>
+    <w:bookmarkEnd w:id="101"/>
+    <w:bookmarkStart w:id="103" w:name="ref-brown2020"/>
     <w:p>
       <w:pPr>
         <w:pStyle w:val="Bibliography"/>
       </w:pPr>
       <w:r>
-        <w:t xml:space="preserve">31.</w:t>
+        <w:t xml:space="preserve">26.</w:t>
       </w:r>
       <w:r>
         <w:t xml:space="preserve"> </w:t>
@@ -5662,7 +6182,7 @@
       <w:r>
         <w:t xml:space="preserve">: 793–797. doi:</w:t>
       </w:r>
-      <w:hyperlink r:id="rId112">
+      <w:hyperlink r:id="rId102">
         <w:r>
           <w:rPr>
             <w:rStyle w:val="Hyperlink"/>
@@ -5674,14 +6194,14 @@
         <w:t xml:space="preserve">.</w:t>
       </w:r>
     </w:p>
-    <w:bookmarkEnd w:id="113"/>
-    <w:bookmarkStart w:id="115" w:name="ref-fleurence2014"/>
+    <w:bookmarkEnd w:id="103"/>
+    <w:bookmarkStart w:id="105" w:name="ref-fleurence2014"/>
     <w:p>
       <w:pPr>
         <w:pStyle w:val="Bibliography"/>
       </w:pPr>
       <w:r>
-        <w:t xml:space="preserve">32.</w:t>
+        <w:t xml:space="preserve">27.</w:t>
       </w:r>
       <w:r>
         <w:t xml:space="preserve"> </w:t>
@@ -5721,7 +6241,7 @@
       <w:r>
         <w:t xml:space="preserve">: 578–582. doi:</w:t>
       </w:r>
-      <w:hyperlink r:id="rId114">
+      <w:hyperlink r:id="rId104">
         <w:r>
           <w:rPr>
             <w:rStyle w:val="Hyperlink"/>
@@ -5733,14 +6253,14 @@
         <w:t xml:space="preserve">.</w:t>
       </w:r>
     </w:p>
-    <w:bookmarkEnd w:id="115"/>
-    <w:bookmarkStart w:id="117" w:name="ref-thurin2021"/>
+    <w:bookmarkEnd w:id="105"/>
+    <w:bookmarkStart w:id="107" w:name="ref-thurin2021"/>
     <w:p>
       <w:pPr>
         <w:pStyle w:val="Bibliography"/>
       </w:pPr>
       <w:r>
-        <w:t xml:space="preserve">33.</w:t>
+        <w:t xml:space="preserve">28.</w:t>
       </w:r>
       <w:r>
         <w:t xml:space="preserve"> </w:t>
@@ -5793,7 +6313,7 @@
       <w:r>
         <w:t xml:space="preserve">: 321–331. doi:</w:t>
       </w:r>
-      <w:hyperlink r:id="rId116">
+      <w:hyperlink r:id="rId106">
         <w:r>
           <w:rPr>
             <w:rStyle w:val="Hyperlink"/>
@@ -5805,14 +6325,14 @@
         <w:t xml:space="preserve">.</w:t>
       </w:r>
     </w:p>
-    <w:bookmarkEnd w:id="117"/>
-    <w:bookmarkStart w:id="119" w:name="ref-orsini2020"/>
+    <w:bookmarkEnd w:id="107"/>
+    <w:bookmarkStart w:id="109" w:name="ref-gonzales2023"/>
     <w:p>
       <w:pPr>
         <w:pStyle w:val="Bibliography"/>
       </w:pPr>
       <w:r>
-        <w:t xml:space="preserve">34.</w:t>
+        <w:t xml:space="preserve">29.</w:t>
       </w:r>
       <w:r>
         <w:t xml:space="preserve"> </w:t>
@@ -5821,7 +6341,7 @@
         <w:t xml:space="preserve">	</w:t>
       </w:r>
       <w:r>
-        <w:t xml:space="preserve">Orsini LS, Monz B, Mullins CD,</w:t>
+        <w:t xml:space="preserve">Gonzales A, Guruswamy G, Smith SR. Synthetic data in health care: A narrative review. Johnson A (ed.).</w:t>
       </w:r>
       <w:r>
         <w:t xml:space="preserve"> </w:t>
@@ -5831,22 +6351,56 @@
           <w:iCs/>
           <w:i/>
         </w:rPr>
-        <w:t xml:space="preserve">et al.</w:t>
-      </w:r>
-      <w:r>
-        <w:t xml:space="preserve"> Improving transparency to build trust in real</w:t>
-      </w:r>
-      <w:r>
-        <w:t xml:space="preserve">-</w:t>
-      </w:r>
-      <w:r>
-        <w:t xml:space="preserve">world secondary data studies for hypothesis testing - Why, what, and how: recommendations and a road map from the real</w:t>
-      </w:r>
-      <w:r>
-        <w:t xml:space="preserve">-</w:t>
-      </w:r>
-      <w:r>
-        <w:t xml:space="preserve">world evidence transparency initiative.</w:t>
+        <w:t xml:space="preserve">PLOS Digital Health</w:t>
+      </w:r>
+      <w:r>
+        <w:t xml:space="preserve"> </w:t>
+      </w:r>
+      <w:r>
+        <w:t xml:space="preserve">2023;</w:t>
+      </w:r>
+      <w:r>
+        <w:t xml:space="preserve"> </w:t>
+      </w:r>
+      <w:r>
+        <w:rPr>
+          <w:bCs/>
+          <w:b/>
+        </w:rPr>
+        <w:t xml:space="preserve">2</w:t>
+      </w:r>
+      <w:r>
+        <w:t xml:space="preserve">: e0000082. doi:</w:t>
+      </w:r>
+      <w:hyperlink r:id="rId108">
+        <w:r>
+          <w:rPr>
+            <w:rStyle w:val="Hyperlink"/>
+          </w:rPr>
+          <w:t xml:space="preserve">10.1371/journal.pdig.0000082</w:t>
+        </w:r>
+      </w:hyperlink>
+      <w:r>
+        <w:t xml:space="preserve">.</w:t>
+      </w:r>
+    </w:p>
+    <w:bookmarkEnd w:id="109"/>
+    <w:bookmarkStart w:id="111" w:name="ref-orsini2020"/>
+    <w:p>
+      <w:pPr>
+        <w:pStyle w:val="Bibliography"/>
+      </w:pPr>
+      <w:r>
+        <w:t xml:space="preserve">30.</w:t>
+      </w:r>
+      <w:r>
+        <w:t xml:space="preserve"> </w:t>
+      </w:r>
+      <w:r>
+        <w:t xml:space="preserve">	</w:t>
+      </w:r>
+      <w:r>
+        <w:t xml:space="preserve">Orsini LS, Monz B, Mullins CD,</w:t>
       </w:r>
       <w:r>
         <w:t xml:space="preserve"> </w:t>
@@ -5856,6 +6410,31 @@
           <w:iCs/>
           <w:i/>
         </w:rPr>
+        <w:t xml:space="preserve">et al.</w:t>
+      </w:r>
+      <w:r>
+        <w:t xml:space="preserve"> Improving transparency to build trust in real</w:t>
+      </w:r>
+      <w:r>
+        <w:t xml:space="preserve">-</w:t>
+      </w:r>
+      <w:r>
+        <w:t xml:space="preserve">world secondary data studies for hypothesis testing - Why, what, and how: recommendations and a road map from the real</w:t>
+      </w:r>
+      <w:r>
+        <w:t xml:space="preserve">-</w:t>
+      </w:r>
+      <w:r>
+        <w:t xml:space="preserve">world evidence transparency initiative.</w:t>
+      </w:r>
+      <w:r>
+        <w:t xml:space="preserve"> </w:t>
+      </w:r>
+      <w:r>
+        <w:rPr>
+          <w:iCs/>
+          <w:i/>
+        </w:rPr>
         <w:t xml:space="preserve">Pharmacoepidemiology and Drug Safety</w:t>
       </w:r>
       <w:r>
@@ -5877,7 +6456,7 @@
       <w:r>
         <w:t xml:space="preserve">: 1504–1513. doi:</w:t>
       </w:r>
-      <w:hyperlink r:id="rId118">
+      <w:hyperlink r:id="rId110">
         <w:r>
           <w:rPr>
             <w:rStyle w:val="Hyperlink"/>
@@ -5889,14 +6468,14 @@
         <w:t xml:space="preserve">.</w:t>
       </w:r>
     </w:p>
-    <w:bookmarkEnd w:id="119"/>
-    <w:bookmarkStart w:id="121" w:name="ref-fdaRWE2021"/>
+    <w:bookmarkEnd w:id="111"/>
+    <w:bookmarkStart w:id="113" w:name="ref-fdaRWE2021"/>
     <w:p>
       <w:pPr>
         <w:pStyle w:val="Bibliography"/>
       </w:pPr>
       <w:r>
-        <w:t xml:space="preserve">35.</w:t>
+        <w:t xml:space="preserve">31.</w:t>
       </w:r>
       <w:r>
         <w:t xml:space="preserve"> </w:t>
@@ -5910,7 +6489,7 @@
       <w:r>
         <w:t xml:space="preserve"> </w:t>
       </w:r>
-      <w:hyperlink r:id="rId120">
+      <w:hyperlink r:id="rId112">
         <w:r>
           <w:rPr>
             <w:rStyle w:val="Hyperlink"/>
@@ -5922,14 +6501,14 @@
         <w:t xml:space="preserve">.</w:t>
       </w:r>
     </w:p>
-    <w:bookmarkEnd w:id="121"/>
-    <w:bookmarkStart w:id="123" w:name="ref-NIH2023"/>
+    <w:bookmarkEnd w:id="113"/>
+    <w:bookmarkStart w:id="115" w:name="ref-NIH2023"/>
     <w:p>
       <w:pPr>
         <w:pStyle w:val="Bibliography"/>
       </w:pPr>
       <w:r>
-        <w:t xml:space="preserve">36.</w:t>
+        <w:t xml:space="preserve">32.</w:t>
       </w:r>
       <w:r>
         <w:t xml:space="preserve"> </w:t>
@@ -5943,7 +6522,7 @@
       <w:r>
         <w:t xml:space="preserve"> </w:t>
       </w:r>
-      <w:hyperlink r:id="rId122">
+      <w:hyperlink r:id="rId114">
         <w:r>
           <w:rPr>
             <w:rStyle w:val="Hyperlink"/>
@@ -5955,14 +6534,14 @@
         <w:t xml:space="preserve">.</w:t>
       </w:r>
     </w:p>
-    <w:bookmarkEnd w:id="123"/>
-    <w:bookmarkStart w:id="125" w:name="ref-PCORI2023"/>
+    <w:bookmarkEnd w:id="115"/>
+    <w:bookmarkStart w:id="117" w:name="ref-PCORI2023"/>
     <w:p>
       <w:pPr>
         <w:pStyle w:val="Bibliography"/>
       </w:pPr>
       <w:r>
-        <w:t xml:space="preserve">37.</w:t>
+        <w:t xml:space="preserve">33.</w:t>
       </w:r>
       <w:r>
         <w:t xml:space="preserve"> </w:t>
@@ -5976,7 +6555,7 @@
       <w:r>
         <w:t xml:space="preserve"> </w:t>
       </w:r>
-      <w:hyperlink r:id="rId124">
+      <w:hyperlink r:id="rId116">
         <w:r>
           <w:rPr>
             <w:rStyle w:val="Hyperlink"/>
@@ -5988,14 +6567,14 @@
         <w:t xml:space="preserve">.</w:t>
       </w:r>
     </w:p>
-    <w:bookmarkEnd w:id="125"/>
-    <w:bookmarkStart w:id="127" w:name="ref-kent2021"/>
+    <w:bookmarkEnd w:id="117"/>
+    <w:bookmarkStart w:id="119" w:name="ref-kent2021"/>
     <w:p>
       <w:pPr>
         <w:pStyle w:val="Bibliography"/>
       </w:pPr>
       <w:r>
-        <w:t xml:space="preserve">38.</w:t>
+        <w:t xml:space="preserve">34.</w:t>
       </w:r>
       <w:r>
         <w:t xml:space="preserve"> </w:t>
@@ -6048,7 +6627,7 @@
       <w:r>
         <w:t xml:space="preserve">: 1035–1043. doi:</w:t>
       </w:r>
-      <w:hyperlink r:id="rId126">
+      <w:hyperlink r:id="rId118">
         <w:r>
           <w:rPr>
             <w:rStyle w:val="Hyperlink"/>
@@ -6060,15 +6639,15 @@
         <w:t xml:space="preserve">.</w:t>
       </w:r>
     </w:p>
-    <w:bookmarkEnd w:id="127"/>
-    <w:bookmarkEnd w:id="128"/>
+    <w:bookmarkEnd w:id="119"/>
+    <w:bookmarkEnd w:id="120"/>
     <w:p>
       <w:r>
         <w:br w:type="page"/>
       </w:r>
     </w:p>
-    <w:bookmarkEnd w:id="129"/>
-    <w:bookmarkStart w:id="154" w:name="figures"/>
+    <w:bookmarkEnd w:id="121"/>
+    <w:bookmarkStart w:id="146" w:name="figures"/>
     <w:p>
       <w:pPr>
         <w:pStyle w:val="Heading1"/>
@@ -6090,7 +6669,7 @@
       <w:tr>
         <w:tc>
           <w:tcPr/>
-          <w:bookmarkStart w:id="133" w:name="fig-RStudio-gui"/>
+          <w:bookmarkStart w:id="125" w:name="fig-RStudio-gui"/>
           <w:p>
             <w:pPr>
               <w:jc w:val="center"/>
@@ -6100,18 +6679,18 @@
                 <wp:inline>
                   <wp:extent cx="2971800" cy="7102415"/>
                   <wp:effectExtent b="0" l="0" r="0" t="0"/>
-                  <wp:docPr descr="" title="" id="131" name="Picture"/>
+                  <wp:docPr descr="" title="" id="123" name="Picture"/>
                   <a:graphic>
                     <a:graphicData uri="http://schemas.openxmlformats.org/drawingml/2006/picture">
                       <pic:pic>
                         <pic:nvPicPr>
-                          <pic:cNvPr descr="../figures/Figure_1_RStudio_init.png" id="132" name="Picture"/>
+                          <pic:cNvPr descr="../figures/Figure_1_RStudio_init.png" id="124" name="Picture"/>
                           <pic:cNvPicPr>
                             <a:picLocks noChangeArrowheads="1" noChangeAspect="1"/>
                           </pic:cNvPicPr>
                         </pic:nvPicPr>
                         <pic:blipFill>
-                          <a:blip r:embed="rId130"/>
+                          <a:blip r:embed="rId122"/>
                           <a:stretch>
                             <a:fillRect/>
                           </a:stretch>
@@ -6151,7 +6730,7 @@
               <w:t xml:space="preserve">Figure 1: Steps to clone a remote repository using the RStudio graphical user interface.</w:t>
             </w:r>
           </w:p>
-          <w:bookmarkEnd w:id="133"/>
+          <w:bookmarkEnd w:id="125"/>
         </w:tc>
       </w:tr>
     </w:tbl>
@@ -6173,7 +6752,7 @@
       <w:tr>
         <w:tc>
           <w:tcPr/>
-          <w:bookmarkStart w:id="137" w:name="fig-structure"/>
+          <w:bookmarkStart w:id="129" w:name="fig-structure"/>
           <w:p>
             <w:pPr>
               <w:jc w:val="center"/>
@@ -6183,18 +6762,18 @@
                 <wp:inline>
                   <wp:extent cx="3566160" cy="7360720"/>
                   <wp:effectExtent b="0" l="0" r="0" t="0"/>
-                  <wp:docPr descr="" title="" id="135" name="Picture"/>
+                  <wp:docPr descr="" title="" id="127" name="Picture"/>
                   <a:graphic>
                     <a:graphicData uri="http://schemas.openxmlformats.org/drawingml/2006/picture">
                       <pic:pic>
                         <pic:nvPicPr>
-                          <pic:cNvPr descr="../figures/Figure_2_repo_structure.png" id="136" name="Picture"/>
+                          <pic:cNvPr descr="../figures/Figure_2_repo_structure.png" id="128" name="Picture"/>
                           <pic:cNvPicPr>
                             <a:picLocks noChangeArrowheads="1" noChangeAspect="1"/>
                           </pic:cNvPicPr>
                         </pic:nvPicPr>
                         <pic:blipFill>
-                          <a:blip r:embed="rId134"/>
+                          <a:blip r:embed="rId126"/>
                           <a:stretch>
                             <a:fillRect/>
                           </a:stretch>
@@ -6234,7 +6813,7 @@
               <w:t xml:space="preserve">Figure 2: Minimal example of a transparent repository structure containing relevant study documents. Abbreviations: .git = Git sub-directory which includes all files to keep track of changes (created as a result of git init command), renv = R environment sub-directory which contains the project library and other project-specific files and settings needed to manage R package versions and the R environment, renv.lock = R environment lockfile, describing the R version and R package versions used in a project.</w:t>
             </w:r>
           </w:p>
-          <w:bookmarkEnd w:id="137"/>
+          <w:bookmarkEnd w:id="129"/>
         </w:tc>
       </w:tr>
     </w:tbl>
@@ -6256,7 +6835,7 @@
       <w:tr>
         <w:tc>
           <w:tcPr/>
-          <w:bookmarkStart w:id="141" w:name="fig-workflow"/>
+          <w:bookmarkStart w:id="133" w:name="fig-workflow"/>
           <w:p>
             <w:pPr>
               <w:jc w:val="center"/>
@@ -6264,20 +6843,20 @@
             <w:r>
               <w:drawing>
                 <wp:inline>
-                  <wp:extent cx="5943600" cy="4301154"/>
+                  <wp:extent cx="5943600" cy="4343532"/>
                   <wp:effectExtent b="0" l="0" r="0" t="0"/>
-                  <wp:docPr descr="" title="" id="139" name="Picture"/>
+                  <wp:docPr descr="" title="" id="131" name="Picture"/>
                   <a:graphic>
                     <a:graphicData uri="http://schemas.openxmlformats.org/drawingml/2006/picture">
                       <pic:pic>
                         <pic:nvPicPr>
-                          <pic:cNvPr descr="../figures/Figure_3_workflow.png" id="140" name="Picture"/>
+                          <pic:cNvPr descr="../figures/Figure_3_workflow.png" id="132" name="Picture"/>
                           <pic:cNvPicPr>
                             <a:picLocks noChangeArrowheads="1" noChangeAspect="1"/>
                           </pic:cNvPicPr>
                         </pic:nvPicPr>
                         <pic:blipFill>
-                          <a:blip r:embed="rId138"/>
+                          <a:blip r:embed="rId130"/>
                           <a:stretch>
                             <a:fillRect/>
                           </a:stretch>
@@ -6285,7 +6864,7 @@
                         <pic:spPr bwMode="auto">
                           <a:xfrm>
                             <a:off x="0" y="0"/>
-                            <a:ext cx="5943600" cy="4301154"/>
+                            <a:ext cx="5943600" cy="4343532"/>
                           </a:xfrm>
                           <a:prstGeom prst="rect">
                             <a:avLst/>
@@ -6317,7 +6896,7 @@
               <w:t xml:space="preserve">Figure 3: Overview of a basic Git workflow.</w:t>
             </w:r>
           </w:p>
-          <w:bookmarkEnd w:id="141"/>
+          <w:bookmarkEnd w:id="133"/>
         </w:tc>
       </w:tr>
     </w:tbl>
@@ -6339,7 +6918,7 @@
       <w:tr>
         <w:tc>
           <w:tcPr/>
-          <w:bookmarkStart w:id="145" w:name="fig-stage-commit-RStudio-gui"/>
+          <w:bookmarkStart w:id="137" w:name="fig-stage-commit-RStudio-gui"/>
           <w:p>
             <w:pPr>
               <w:jc w:val="center"/>
@@ -6349,18 +6928,18 @@
                 <wp:inline>
                   <wp:extent cx="5943600" cy="3043123"/>
                   <wp:effectExtent b="0" l="0" r="0" t="0"/>
-                  <wp:docPr descr="" title="" id="143" name="Picture"/>
+                  <wp:docPr descr="" title="" id="135" name="Picture"/>
                   <a:graphic>
                     <a:graphicData uri="http://schemas.openxmlformats.org/drawingml/2006/picture">
                       <pic:pic>
                         <pic:nvPicPr>
-                          <pic:cNvPr descr="../figures/Figure_4_stage_commit.png" id="144" name="Picture"/>
+                          <pic:cNvPr descr="../figures/Figure_4_stage_commit.png" id="136" name="Picture"/>
                           <pic:cNvPicPr>
                             <a:picLocks noChangeArrowheads="1" noChangeAspect="1"/>
                           </pic:cNvPicPr>
                         </pic:nvPicPr>
                         <pic:blipFill>
-                          <a:blip r:embed="rId142"/>
+                          <a:blip r:embed="rId134"/>
                           <a:stretch>
                             <a:fillRect/>
                           </a:stretch>
@@ -6418,7 +6997,7 @@
               <w:t xml:space="preserve">is selected and staged. All changes performed in this file can be viewed in the window below with green highlighted lines indicating additions and red highlighted lines deletions from the prior version. In this case, a title was added to a propensity score plot which is also expressed in the commit message.</w:t>
             </w:r>
           </w:p>
-          <w:bookmarkEnd w:id="145"/>
+          <w:bookmarkEnd w:id="137"/>
         </w:tc>
       </w:tr>
     </w:tbl>
@@ -6440,7 +7019,7 @@
       <w:tr>
         <w:tc>
           <w:tcPr/>
-          <w:bookmarkStart w:id="149" w:name="fig-collaborate"/>
+          <w:bookmarkStart w:id="141" w:name="fig-collaborate"/>
           <w:p>
             <w:pPr>
               <w:jc w:val="center"/>
@@ -6450,18 +7029,18 @@
                 <wp:inline>
                   <wp:extent cx="5943600" cy="3343275"/>
                   <wp:effectExtent b="0" l="0" r="0" t="0"/>
-                  <wp:docPr descr="" title="" id="147" name="Picture"/>
+                  <wp:docPr descr="" title="" id="139" name="Picture"/>
                   <a:graphic>
                     <a:graphicData uri="http://schemas.openxmlformats.org/drawingml/2006/picture">
                       <pic:pic>
                         <pic:nvPicPr>
-                          <pic:cNvPr descr="../figures/Figure_5_collaboration.png" id="148" name="Picture"/>
+                          <pic:cNvPr descr="../figures/Figure_5_collaboration.png" id="140" name="Picture"/>
                           <pic:cNvPicPr>
                             <a:picLocks noChangeArrowheads="1" noChangeAspect="1"/>
                           </pic:cNvPicPr>
                         </pic:nvPicPr>
                         <pic:blipFill>
-                          <a:blip r:embed="rId146"/>
+                          <a:blip r:embed="rId138"/>
                           <a:stretch>
                             <a:fillRect/>
                           </a:stretch>
@@ -6501,7 +7080,7 @@
               <w:t xml:space="preserve">Figure 5: Git in connection with remote repositories (e.g., GitHub or GitLab) can signficantly improve collaboration across project members.</w:t>
             </w:r>
           </w:p>
-          <w:bookmarkEnd w:id="149"/>
+          <w:bookmarkEnd w:id="141"/>
         </w:tc>
       </w:tr>
     </w:tbl>
@@ -6523,7 +7102,7 @@
       <w:tr>
         <w:tc>
           <w:tcPr/>
-          <w:bookmarkStart w:id="153" w:name="fig-GitHub-gui_changes"/>
+          <w:bookmarkStart w:id="145" w:name="fig-GitHub-gui_changes"/>
           <w:p>
             <w:pPr>
               <w:jc w:val="center"/>
@@ -6533,18 +7112,18 @@
                 <wp:inline>
                   <wp:extent cx="5943600" cy="4591210"/>
                   <wp:effectExtent b="0" l="0" r="0" t="0"/>
-                  <wp:docPr descr="" title="" id="151" name="Picture"/>
+                  <wp:docPr descr="" title="" id="143" name="Picture"/>
                   <a:graphic>
                     <a:graphicData uri="http://schemas.openxmlformats.org/drawingml/2006/picture">
                       <pic:pic>
                         <pic:nvPicPr>
-                          <pic:cNvPr descr="../figures/Figure_6_commit_GitHub_gui.png" id="152" name="Picture"/>
+                          <pic:cNvPr descr="../figures/Figure_6_commit_GitHub_gui.png" id="144" name="Picture"/>
                           <pic:cNvPicPr>
                             <a:picLocks noChangeArrowheads="1" noChangeAspect="1"/>
                           </pic:cNvPicPr>
                         </pic:nvPicPr>
                         <pic:blipFill>
-                          <a:blip r:embed="rId150"/>
+                          <a:blip r:embed="rId142"/>
                           <a:stretch>
                             <a:fillRect/>
                           </a:stretch>
@@ -6584,11 +7163,11 @@
               <w:t xml:space="preserve">Figure 6: Remote repositories like GitHub provide tools to visually track changes made to analytical code and corresponding output such as figures. This commit history illustrates details about the commit (e.g., commit SHA [simple hasing algorithm] and message), a side-by-side comparison of the previous (upper left) and modified (upper right) version of the figure and the corresponding changes made to the R code (bottom; line 32 in the code script was added).</w:t>
             </w:r>
           </w:p>
-          <w:bookmarkEnd w:id="153"/>
+          <w:bookmarkEnd w:id="145"/>
         </w:tc>
       </w:tr>
     </w:tbl>
-    <w:bookmarkEnd w:id="154"/>
+    <w:bookmarkEnd w:id="146"/>
     <w:sectPr>
       <w:footerReference r:id="rId9" w:type="even"/>
       <w:footerReference r:id="rId10" w:type="default"/>
@@ -8094,6 +8673,12 @@
     <w:abstractNumId w:val="991"/>
   </w:num>
   <w:num w:numId="1003">
+    <w:abstractNumId w:val="991"/>
+  </w:num>
+  <w:num w:numId="1004">
+    <w:abstractNumId w:val="991"/>
+  </w:num>
+  <w:num w:numId="1005">
     <w:abstractNumId w:val="991"/>
   </w:num>
 </w:numbering>

</xml_diff>

<commit_message>
added details regarding code documentation, codebooks and relevance and challenges of Git in diverse RWE teams (as per R#3 comments)
</commit_message>
<xml_diff>
--- a/manuscript/manuscript.docx
+++ b/manuscript/manuscript.docx
@@ -2198,7 +2198,7 @@
         <w:pStyle w:val="BodyText"/>
       </w:pPr>
       <w:r>
-        <w:t xml:space="preserve">To document the structure and location of files, we can include this, and other critical information about the project, in the</w:t>
+        <w:t xml:space="preserve">All relevant metadata, instructions and information about a project should be documented in the</w:t>
       </w:r>
       <w:r>
         <w:t xml:space="preserve"> </w:t>
@@ -2242,22 +2242,7 @@
         <w:t xml:space="preserve"> </w:t>
       </w:r>
       <w:r>
-        <w:t xml:space="preserve">in the root directory of the repository. It is critically important to use the</w:t>
-      </w:r>
-      <w:r>
-        <w:t xml:space="preserve"> </w:t>
-      </w:r>
-      <w:r>
-        <w:rPr>
-          <w:rStyle w:val="VerbatimChar"/>
-        </w:rPr>
-        <w:t xml:space="preserve">README.md</w:t>
-      </w:r>
-      <w:r>
-        <w:t xml:space="preserve"> </w:t>
-      </w:r>
-      <w:r>
-        <w:t xml:space="preserve">file to provide essential instructions and information about the repository and the corresponding project. This should include a brief summary about the project’s background and objectives, instructions on how to install software or manage computation environments and dependencies, details regarding codebooks, important files and the organization of the repository, contribution guidelines, contact information and the project’s license to outline the terms under which others can use, modify, and distribute the project. Especially for open-source software projects choosing a suitable license is critical for which GitHub provides helpful guidance and information under</w:t>
+        <w:t xml:space="preserve">in the root directory of the repository. Essential information to include contain a brief summary about the project’s background and objectives, instructions on how to install software or manage computation environments and dependencies, important files and the organization of the repository, contribution guidelines, contact information and the project’s license to outline the terms under which others can use, modify, and distribute the project. Especially for open-source software projects choosing a suitable license is critical for which GitHub provides helpful guidance and information under</w:t>
       </w:r>
       <w:r>
         <w:t xml:space="preserve"> </w:t>
@@ -2279,6 +2264,32 @@
         <w:pStyle w:val="BodyText"/>
       </w:pPr>
       <w:r>
+        <w:t xml:space="preserve">A special aspect about real-world data, such as administrative insurance claims and electronic health records, is that these data are typically not collected for the primary purposes of doing research but rather for reasons of billing or clinical documentation. Hence, being transparent about the data provenance, pre-processing steps and operationalization of exposures, outcomes and covariates is of critical importance</w:t>
+      </w:r>
+      <w:r>
+        <w:rPr>
+          <w:vertAlign w:val="superscript"/>
+        </w:rPr>
+        <w:t xml:space="preserve">20</w:t>
+      </w:r>
+      <w:r>
+        <w:t xml:space="preserve"> </w:t>
+      </w:r>
+      <w:r>
+        <w:t xml:space="preserve">and should be part of the repository’s metadata. This can come in form of codebooks, data dictionaries or other applicable documentation files. Applying and documenting naming conventions of files, data structures and variables as developing reproducible and well documented functions or packages as well as inline commenting of programming code can further enhance the transparency and readability of analytic code.</w:t>
+      </w:r>
+      <w:r>
+        <w:rPr>
+          <w:vertAlign w:val="superscript"/>
+        </w:rPr>
+        <w:t xml:space="preserve">21</w:t>
+      </w:r>
+    </w:p>
+    <w:p>
+      <w:pPr>
+        <w:pStyle w:val="BodyText"/>
+      </w:pPr>
+      <w:r>
         <w:t xml:space="preserve">To speed up these initial steps, we provide a pre-populated template of such a structured study repository based on the HARPER protocol</w:t>
       </w:r>
       <w:r>
@@ -2320,7 +2331,7 @@
         <w:rPr>
           <w:vertAlign w:val="superscript"/>
         </w:rPr>
-        <w:t xml:space="preserve">20</w:t>
+        <w:t xml:space="preserve">22</w:t>
       </w:r>
       <w:r>
         <w:t xml:space="preserve"> </w:t>
@@ -3894,7 +3905,7 @@
         <w:rPr>
           <w:vertAlign w:val="superscript"/>
         </w:rPr>
-        <w:t xml:space="preserve">21,22</w:t>
+        <w:t xml:space="preserve">23,24</w:t>
       </w:r>
       <w:r>
         <w:t xml:space="preserve">, a free and open-source platform funded by the European Commission and developed and maintained by European Organization for Nuclear Research (CERN), allows users to share diverse research artifacts. The platform seamlessly interfaces with GitHub, enabling the creation of referenceable DOIs for existing code repositories. The steps required to obtain a DOI involve the linkage of a Zenodo and a GitHub account</w:t>
@@ -3903,7 +3914,7 @@
         <w:rPr>
           <w:vertAlign w:val="superscript"/>
         </w:rPr>
-        <w:t xml:space="preserve">23</w:t>
+        <w:t xml:space="preserve">25</w:t>
       </w:r>
       <w:r>
         <w:t xml:space="preserve">. Once linked, a user will be able to select a specific release of a repository which automatically registers a new DOI and a corresponding badge which can be included and referenced in a GitHub README file.</w:t>
@@ -4256,7 +4267,7 @@
         <w:rPr>
           <w:vertAlign w:val="superscript"/>
         </w:rPr>
-        <w:t xml:space="preserve">24</w:t>
+        <w:t xml:space="preserve">26</w:t>
       </w:r>
       <w:r>
         <w:t xml:space="preserve">).</w:t>
@@ -4637,7 +4648,7 @@
         <w:rPr>
           <w:vertAlign w:val="superscript"/>
         </w:rPr>
-        <w:t xml:space="preserve">25</w:t>
+        <w:t xml:space="preserve">27</w:t>
       </w:r>
       <w:r>
         <w:t xml:space="preserve">, Sentinel</w:t>
@@ -4646,7 +4657,7 @@
         <w:rPr>
           <w:vertAlign w:val="superscript"/>
         </w:rPr>
-        <w:t xml:space="preserve">26</w:t>
+        <w:t xml:space="preserve">28</w:t>
       </w:r>
       <w:r>
         <w:t xml:space="preserve">, PCORnet</w:t>
@@ -4655,7 +4666,7 @@
         <w:rPr>
           <w:vertAlign w:val="superscript"/>
         </w:rPr>
-        <w:t xml:space="preserve">27</w:t>
+        <w:t xml:space="preserve">29</w:t>
       </w:r>
       <w:r>
         <w:t xml:space="preserve"> </w:t>
@@ -4667,7 +4678,7 @@
         <w:rPr>
           <w:vertAlign w:val="superscript"/>
         </w:rPr>
-        <w:t xml:space="preserve">28</w:t>
+        <w:t xml:space="preserve">30</w:t>
       </w:r>
       <w:r>
         <w:t xml:space="preserve">, which makes shared code interoperable even without direct access to the same data source. In order to achieve full replicability, authors may alternatively include a sample of dummy data to enable readers to comprehend and run the analytic code. Moreover, many larger research data sources have already provided synthetic data using identical formats and variable names while protecting patient privacy (e.g., Medicare Claims Synthetic Public Use Files).</w:t>
@@ -4676,7 +4687,7 @@
         <w:rPr>
           <w:vertAlign w:val="superscript"/>
         </w:rPr>
-        <w:t xml:space="preserve">29</w:t>
+        <w:t xml:space="preserve">31</w:t>
       </w:r>
     </w:p>
     <w:p>
@@ -4690,7 +4701,7 @@
         <w:rPr>
           <w:vertAlign w:val="superscript"/>
         </w:rPr>
-        <w:t xml:space="preserve">30</w:t>
+        <w:t xml:space="preserve">32</w:t>
       </w:r>
       <w:r>
         <w:t xml:space="preserve">, expedite the uptake of novel methodologies and knowledge exchange and decrease unnecessary redundancies through sharing of code libraries, functions and algorithms.</w:t>
@@ -4707,7 +4718,7 @@
         <w:rPr>
           <w:vertAlign w:val="superscript"/>
         </w:rPr>
-        <w:t xml:space="preserve">31</w:t>
+        <w:t xml:space="preserve">33</w:t>
       </w:r>
       <w:r>
         <w:t xml:space="preserve">, funding agencies</w:t>
@@ -4716,7 +4727,7 @@
         <w:rPr>
           <w:vertAlign w:val="superscript"/>
         </w:rPr>
-        <w:t xml:space="preserve">32,33</w:t>
+        <w:t xml:space="preserve">34,35</w:t>
       </w:r>
       <w:r>
         <w:t xml:space="preserve"> </w:t>
@@ -4728,7 +4739,7 @@
         <w:rPr>
           <w:vertAlign w:val="superscript"/>
         </w:rPr>
-        <w:t xml:space="preserve">34</w:t>
+        <w:t xml:space="preserve">36</w:t>
       </w:r>
       <w:r>
         <w:t xml:space="preserve"> </w:t>
@@ -4743,7 +4754,7 @@
       </w:r>
     </w:p>
     <w:bookmarkEnd w:id="52"/>
-    <w:bookmarkStart w:id="121" w:name="references"/>
+    <w:bookmarkStart w:id="125" w:name="references"/>
     <w:p>
       <w:pPr>
         <w:pStyle w:val="Heading1"/>
@@ -4752,7 +4763,7 @@
         <w:t xml:space="preserve">References</w:t>
       </w:r>
     </w:p>
-    <w:bookmarkStart w:id="120" w:name="refs"/>
+    <w:bookmarkStart w:id="124" w:name="refs"/>
     <w:bookmarkStart w:id="54" w:name="ref-fdaRWE2018"/>
     <w:p>
       <w:pPr>
@@ -5859,7 +5870,7 @@
       </w:r>
     </w:p>
     <w:bookmarkEnd w:id="89"/>
-    <w:bookmarkStart w:id="91" w:name="ref-GitFork"/>
+    <w:bookmarkStart w:id="91" w:name="ref-wang2017"/>
     <w:p>
       <w:pPr>
         <w:pStyle w:val="Bibliography"/>
@@ -5874,6 +5885,124 @@
         <w:t xml:space="preserve">	</w:t>
       </w:r>
       <w:r>
+        <w:t xml:space="preserve">Wang SV, Schneeweiss S, Berger ML,</w:t>
+      </w:r>
+      <w:r>
+        <w:t xml:space="preserve"> </w:t>
+      </w:r>
+      <w:r>
+        <w:rPr>
+          <w:iCs/>
+          <w:i/>
+        </w:rPr>
+        <w:t xml:space="preserve">et al.</w:t>
+      </w:r>
+      <w:r>
+        <w:t xml:space="preserve"> Reporting to Improve Reproducibility and Facilitate Validity Assessment for Healthcare Database Studies V1.0.</w:t>
+      </w:r>
+      <w:r>
+        <w:t xml:space="preserve"> </w:t>
+      </w:r>
+      <w:r>
+        <w:rPr>
+          <w:iCs/>
+          <w:i/>
+        </w:rPr>
+        <w:t xml:space="preserve">Pharmacoepidemiology and Drug Safety</w:t>
+      </w:r>
+      <w:r>
+        <w:t xml:space="preserve"> </w:t>
+      </w:r>
+      <w:r>
+        <w:t xml:space="preserve">2017;</w:t>
+      </w:r>
+      <w:r>
+        <w:t xml:space="preserve"> </w:t>
+      </w:r>
+      <w:r>
+        <w:rPr>
+          <w:bCs/>
+          <w:b/>
+        </w:rPr>
+        <w:t xml:space="preserve">26</w:t>
+      </w:r>
+      <w:r>
+        <w:t xml:space="preserve">: 1018–1032. doi:</w:t>
+      </w:r>
+      <w:hyperlink r:id="rId90">
+        <w:r>
+          <w:rPr>
+            <w:rStyle w:val="Hyperlink"/>
+          </w:rPr>
+          <w:t xml:space="preserve">10.1002/pds.4295</w:t>
+        </w:r>
+      </w:hyperlink>
+      <w:r>
+        <w:t xml:space="preserve">.</w:t>
+      </w:r>
+    </w:p>
+    <w:bookmarkEnd w:id="91"/>
+    <w:bookmarkStart w:id="93" w:name="ref-bové2023improving"/>
+    <w:p>
+      <w:pPr>
+        <w:pStyle w:val="Bibliography"/>
+      </w:pPr>
+      <w:r>
+        <w:t xml:space="preserve">21.</w:t>
+      </w:r>
+      <w:r>
+        <w:t xml:space="preserve"> </w:t>
+      </w:r>
+      <w:r>
+        <w:t xml:space="preserve">	</w:t>
+      </w:r>
+      <w:r>
+        <w:t xml:space="preserve">Bové DS, Seibold H, Boulesteix A-L,</w:t>
+      </w:r>
+      <w:r>
+        <w:t xml:space="preserve"> </w:t>
+      </w:r>
+      <w:r>
+        <w:rPr>
+          <w:iCs/>
+          <w:i/>
+        </w:rPr>
+        <w:t xml:space="preserve">et al.</w:t>
+      </w:r>
+      <w:r>
+        <w:t xml:space="preserve"> Improving software engineering in biostatistics: Challenges and opportunities. 2023. Available at:</w:t>
+      </w:r>
+      <w:r>
+        <w:t xml:space="preserve"> </w:t>
+      </w:r>
+      <w:hyperlink r:id="rId92">
+        <w:r>
+          <w:rPr>
+            <w:rStyle w:val="Hyperlink"/>
+          </w:rPr>
+          <w:t xml:space="preserve">https://arxiv.org/abs/2301.11791</w:t>
+        </w:r>
+      </w:hyperlink>
+      <w:r>
+        <w:t xml:space="preserve">.</w:t>
+      </w:r>
+    </w:p>
+    <w:bookmarkEnd w:id="93"/>
+    <w:bookmarkStart w:id="95" w:name="ref-GitFork"/>
+    <w:p>
+      <w:pPr>
+        <w:pStyle w:val="Bibliography"/>
+      </w:pPr>
+      <w:r>
+        <w:t xml:space="preserve">22.</w:t>
+      </w:r>
+      <w:r>
+        <w:t xml:space="preserve"> </w:t>
+      </w:r>
+      <w:r>
+        <w:t xml:space="preserve">	</w:t>
+      </w:r>
+      <w:r>
         <w:t xml:space="preserve">Fork a repo. A fork is a new repository that shares code and visibility settings with the original</w:t>
       </w:r>
       <w:r>
@@ -5891,7 +6020,7 @@
       <w:r>
         <w:t xml:space="preserve"> </w:t>
       </w:r>
-      <w:hyperlink r:id="rId90">
+      <w:hyperlink r:id="rId94">
         <w:r>
           <w:rPr>
             <w:rStyle w:val="Hyperlink"/>
@@ -5903,14 +6032,14 @@
         <w:t xml:space="preserve">.</w:t>
       </w:r>
     </w:p>
-    <w:bookmarkEnd w:id="91"/>
-    <w:bookmarkStart w:id="93" w:name="Xb825634b65c6cdfdf9be5a4f8df2f174eda53d1"/>
+    <w:bookmarkEnd w:id="95"/>
+    <w:bookmarkStart w:id="97" w:name="Xb825634b65c6cdfdf9be5a4f8df2f174eda53d1"/>
     <w:p>
       <w:pPr>
         <w:pStyle w:val="Bibliography"/>
       </w:pPr>
       <w:r>
-        <w:t xml:space="preserve">21.</w:t>
+        <w:t xml:space="preserve">23.</w:t>
       </w:r>
       <w:r>
         <w:t xml:space="preserve"> </w:t>
@@ -5934,7 +6063,7 @@
       <w:r>
         <w:t xml:space="preserve"> LU: Publications Office, 2019. doi:</w:t>
       </w:r>
-      <w:hyperlink r:id="rId92">
+      <w:hyperlink r:id="rId96">
         <w:r>
           <w:rPr>
             <w:rStyle w:val="Hyperlink"/>
@@ -5946,14 +6075,14 @@
         <w:t xml:space="preserve">.</w:t>
       </w:r>
     </w:p>
-    <w:bookmarkEnd w:id="93"/>
-    <w:bookmarkStart w:id="95" w:name="ref-zenodo"/>
+    <w:bookmarkEnd w:id="97"/>
+    <w:bookmarkStart w:id="99" w:name="ref-zenodo"/>
     <w:p>
       <w:pPr>
         <w:pStyle w:val="Bibliography"/>
       </w:pPr>
       <w:r>
-        <w:t xml:space="preserve">22.</w:t>
+        <w:t xml:space="preserve">24.</w:t>
       </w:r>
       <w:r>
         <w:t xml:space="preserve"> </w:t>
@@ -5967,7 +6096,7 @@
       <w:r>
         <w:t xml:space="preserve"> </w:t>
       </w:r>
-      <w:hyperlink r:id="rId94">
+      <w:hyperlink r:id="rId98">
         <w:r>
           <w:rPr>
             <w:rStyle w:val="Hyperlink"/>
@@ -5979,14 +6108,14 @@
         <w:t xml:space="preserve">. Accessed November 15, 2023.</w:t>
       </w:r>
     </w:p>
-    <w:bookmarkEnd w:id="95"/>
-    <w:bookmarkStart w:id="97" w:name="ref-zenodoGitHub"/>
+    <w:bookmarkEnd w:id="99"/>
+    <w:bookmarkStart w:id="101" w:name="ref-zenodoGitHub"/>
     <w:p>
       <w:pPr>
         <w:pStyle w:val="Bibliography"/>
       </w:pPr>
       <w:r>
-        <w:t xml:space="preserve">23.</w:t>
+        <w:t xml:space="preserve">25.</w:t>
       </w:r>
       <w:r>
         <w:t xml:space="preserve"> </w:t>
@@ -6000,7 +6129,7 @@
       <w:r>
         <w:t xml:space="preserve"> </w:t>
       </w:r>
-      <w:hyperlink r:id="rId96">
+      <w:hyperlink r:id="rId100">
         <w:r>
           <w:rPr>
             <w:rStyle w:val="Hyperlink"/>
@@ -6012,14 +6141,14 @@
         <w:t xml:space="preserve">. Accessed November 15, 2023.</w:t>
       </w:r>
     </w:p>
-    <w:bookmarkEnd w:id="97"/>
-    <w:bookmarkStart w:id="99" w:name="ref-lavery2022"/>
+    <w:bookmarkEnd w:id="101"/>
+    <w:bookmarkStart w:id="103" w:name="ref-lavery2022"/>
     <w:p>
       <w:pPr>
         <w:pStyle w:val="Bibliography"/>
       </w:pPr>
       <w:r>
-        <w:t xml:space="preserve">24.</w:t>
+        <w:t xml:space="preserve">26.</w:t>
       </w:r>
       <w:r>
         <w:t xml:space="preserve"> </w:t>
@@ -6071,7 +6200,7 @@
       <w:r>
         <w:t xml:space="preserve">. doi:</w:t>
       </w:r>
-      <w:hyperlink r:id="rId98">
+      <w:hyperlink r:id="rId102">
         <w:r>
           <w:rPr>
             <w:rStyle w:val="Hyperlink"/>
@@ -6083,14 +6212,14 @@
         <w:t xml:space="preserve">.</w:t>
       </w:r>
     </w:p>
-    <w:bookmarkEnd w:id="99"/>
-    <w:bookmarkStart w:id="101" w:name="ref-ohdsi2019book"/>
+    <w:bookmarkEnd w:id="103"/>
+    <w:bookmarkStart w:id="105" w:name="ref-ohdsi2019book"/>
     <w:p>
       <w:pPr>
         <w:pStyle w:val="Bibliography"/>
       </w:pPr>
       <w:r>
-        <w:t xml:space="preserve">25.</w:t>
+        <w:t xml:space="preserve">27.</w:t>
       </w:r>
       <w:r>
         <w:t xml:space="preserve"> </w:t>
@@ -6117,7 +6246,7 @@
       <w:r>
         <w:t xml:space="preserve"> </w:t>
       </w:r>
-      <w:hyperlink r:id="rId100">
+      <w:hyperlink r:id="rId104">
         <w:r>
           <w:rPr>
             <w:rStyle w:val="Hyperlink"/>
@@ -6129,14 +6258,14 @@
         <w:t xml:space="preserve">.</w:t>
       </w:r>
     </w:p>
-    <w:bookmarkEnd w:id="101"/>
-    <w:bookmarkStart w:id="103" w:name="ref-brown2020"/>
+    <w:bookmarkEnd w:id="105"/>
+    <w:bookmarkStart w:id="107" w:name="ref-brown2020"/>
     <w:p>
       <w:pPr>
         <w:pStyle w:val="Bibliography"/>
       </w:pPr>
       <w:r>
-        <w:t xml:space="preserve">26.</w:t>
+        <w:t xml:space="preserve">28.</w:t>
       </w:r>
       <w:r>
         <w:t xml:space="preserve"> </w:t>
@@ -6182,7 +6311,7 @@
       <w:r>
         <w:t xml:space="preserve">: 793–797. doi:</w:t>
       </w:r>
-      <w:hyperlink r:id="rId102">
+      <w:hyperlink r:id="rId106">
         <w:r>
           <w:rPr>
             <w:rStyle w:val="Hyperlink"/>
@@ -6194,14 +6323,14 @@
         <w:t xml:space="preserve">.</w:t>
       </w:r>
     </w:p>
-    <w:bookmarkEnd w:id="103"/>
-    <w:bookmarkStart w:id="105" w:name="ref-fleurence2014"/>
+    <w:bookmarkEnd w:id="107"/>
+    <w:bookmarkStart w:id="109" w:name="ref-fleurence2014"/>
     <w:p>
       <w:pPr>
         <w:pStyle w:val="Bibliography"/>
       </w:pPr>
       <w:r>
-        <w:t xml:space="preserve">27.</w:t>
+        <w:t xml:space="preserve">29.</w:t>
       </w:r>
       <w:r>
         <w:t xml:space="preserve"> </w:t>
@@ -6241,7 +6370,7 @@
       <w:r>
         <w:t xml:space="preserve">: 578–582. doi:</w:t>
       </w:r>
-      <w:hyperlink r:id="rId104">
+      <w:hyperlink r:id="rId108">
         <w:r>
           <w:rPr>
             <w:rStyle w:val="Hyperlink"/>
@@ -6253,14 +6382,14 @@
         <w:t xml:space="preserve">.</w:t>
       </w:r>
     </w:p>
-    <w:bookmarkEnd w:id="105"/>
-    <w:bookmarkStart w:id="107" w:name="ref-thurin2021"/>
+    <w:bookmarkEnd w:id="109"/>
+    <w:bookmarkStart w:id="111" w:name="ref-thurin2021"/>
     <w:p>
       <w:pPr>
         <w:pStyle w:val="Bibliography"/>
       </w:pPr>
       <w:r>
-        <w:t xml:space="preserve">28.</w:t>
+        <w:t xml:space="preserve">30.</w:t>
       </w:r>
       <w:r>
         <w:t xml:space="preserve"> </w:t>
@@ -6313,7 +6442,7 @@
       <w:r>
         <w:t xml:space="preserve">: 321–331. doi:</w:t>
       </w:r>
-      <w:hyperlink r:id="rId106">
+      <w:hyperlink r:id="rId110">
         <w:r>
           <w:rPr>
             <w:rStyle w:val="Hyperlink"/>
@@ -6325,14 +6454,14 @@
         <w:t xml:space="preserve">.</w:t>
       </w:r>
     </w:p>
-    <w:bookmarkEnd w:id="107"/>
-    <w:bookmarkStart w:id="109" w:name="ref-gonzales2023"/>
+    <w:bookmarkEnd w:id="111"/>
+    <w:bookmarkStart w:id="113" w:name="ref-gonzales2023"/>
     <w:p>
       <w:pPr>
         <w:pStyle w:val="Bibliography"/>
       </w:pPr>
       <w:r>
-        <w:t xml:space="preserve">29.</w:t>
+        <w:t xml:space="preserve">31.</w:t>
       </w:r>
       <w:r>
         <w:t xml:space="preserve"> </w:t>
@@ -6372,7 +6501,7 @@
       <w:r>
         <w:t xml:space="preserve">: e0000082. doi:</w:t>
       </w:r>
-      <w:hyperlink r:id="rId108">
+      <w:hyperlink r:id="rId112">
         <w:r>
           <w:rPr>
             <w:rStyle w:val="Hyperlink"/>
@@ -6384,14 +6513,14 @@
         <w:t xml:space="preserve">.</w:t>
       </w:r>
     </w:p>
-    <w:bookmarkEnd w:id="109"/>
-    <w:bookmarkStart w:id="111" w:name="ref-orsini2020"/>
+    <w:bookmarkEnd w:id="113"/>
+    <w:bookmarkStart w:id="115" w:name="ref-orsini2020"/>
     <w:p>
       <w:pPr>
         <w:pStyle w:val="Bibliography"/>
       </w:pPr>
       <w:r>
-        <w:t xml:space="preserve">30.</w:t>
+        <w:t xml:space="preserve">32.</w:t>
       </w:r>
       <w:r>
         <w:t xml:space="preserve"> </w:t>
@@ -6456,7 +6585,7 @@
       <w:r>
         <w:t xml:space="preserve">: 1504–1513. doi:</w:t>
       </w:r>
-      <w:hyperlink r:id="rId110">
+      <w:hyperlink r:id="rId114">
         <w:r>
           <w:rPr>
             <w:rStyle w:val="Hyperlink"/>
@@ -6468,14 +6597,14 @@
         <w:t xml:space="preserve">.</w:t>
       </w:r>
     </w:p>
-    <w:bookmarkEnd w:id="111"/>
-    <w:bookmarkStart w:id="113" w:name="ref-fdaRWE2021"/>
+    <w:bookmarkEnd w:id="115"/>
+    <w:bookmarkStart w:id="117" w:name="ref-fdaRWE2021"/>
     <w:p>
       <w:pPr>
         <w:pStyle w:val="Bibliography"/>
       </w:pPr>
       <w:r>
-        <w:t xml:space="preserve">31.</w:t>
+        <w:t xml:space="preserve">33.</w:t>
       </w:r>
       <w:r>
         <w:t xml:space="preserve"> </w:t>
@@ -6489,7 +6618,7 @@
       <w:r>
         <w:t xml:space="preserve"> </w:t>
       </w:r>
-      <w:hyperlink r:id="rId112">
+      <w:hyperlink r:id="rId116">
         <w:r>
           <w:rPr>
             <w:rStyle w:val="Hyperlink"/>
@@ -6501,14 +6630,14 @@
         <w:t xml:space="preserve">.</w:t>
       </w:r>
     </w:p>
-    <w:bookmarkEnd w:id="113"/>
-    <w:bookmarkStart w:id="115" w:name="ref-NIH2023"/>
+    <w:bookmarkEnd w:id="117"/>
+    <w:bookmarkStart w:id="119" w:name="ref-NIH2023"/>
     <w:p>
       <w:pPr>
         <w:pStyle w:val="Bibliography"/>
       </w:pPr>
       <w:r>
-        <w:t xml:space="preserve">32.</w:t>
+        <w:t xml:space="preserve">34.</w:t>
       </w:r>
       <w:r>
         <w:t xml:space="preserve"> </w:t>
@@ -6522,7 +6651,7 @@
       <w:r>
         <w:t xml:space="preserve"> </w:t>
       </w:r>
-      <w:hyperlink r:id="rId114">
+      <w:hyperlink r:id="rId118">
         <w:r>
           <w:rPr>
             <w:rStyle w:val="Hyperlink"/>
@@ -6534,14 +6663,14 @@
         <w:t xml:space="preserve">.</w:t>
       </w:r>
     </w:p>
-    <w:bookmarkEnd w:id="115"/>
-    <w:bookmarkStart w:id="117" w:name="ref-PCORI2023"/>
+    <w:bookmarkEnd w:id="119"/>
+    <w:bookmarkStart w:id="121" w:name="ref-PCORI2023"/>
     <w:p>
       <w:pPr>
         <w:pStyle w:val="Bibliography"/>
       </w:pPr>
       <w:r>
-        <w:t xml:space="preserve">33.</w:t>
+        <w:t xml:space="preserve">35.</w:t>
       </w:r>
       <w:r>
         <w:t xml:space="preserve"> </w:t>
@@ -6555,7 +6684,7 @@
       <w:r>
         <w:t xml:space="preserve"> </w:t>
       </w:r>
-      <w:hyperlink r:id="rId116">
+      <w:hyperlink r:id="rId120">
         <w:r>
           <w:rPr>
             <w:rStyle w:val="Hyperlink"/>
@@ -6567,14 +6696,14 @@
         <w:t xml:space="preserve">.</w:t>
       </w:r>
     </w:p>
-    <w:bookmarkEnd w:id="117"/>
-    <w:bookmarkStart w:id="119" w:name="ref-kent2021"/>
+    <w:bookmarkEnd w:id="121"/>
+    <w:bookmarkStart w:id="123" w:name="ref-kent2021"/>
     <w:p>
       <w:pPr>
         <w:pStyle w:val="Bibliography"/>
       </w:pPr>
       <w:r>
-        <w:t xml:space="preserve">34.</w:t>
+        <w:t xml:space="preserve">36.</w:t>
       </w:r>
       <w:r>
         <w:t xml:space="preserve"> </w:t>
@@ -6627,7 +6756,7 @@
       <w:r>
         <w:t xml:space="preserve">: 1035–1043. doi:</w:t>
       </w:r>
-      <w:hyperlink r:id="rId118">
+      <w:hyperlink r:id="rId122">
         <w:r>
           <w:rPr>
             <w:rStyle w:val="Hyperlink"/>
@@ -6639,15 +6768,15 @@
         <w:t xml:space="preserve">.</w:t>
       </w:r>
     </w:p>
-    <w:bookmarkEnd w:id="119"/>
-    <w:bookmarkEnd w:id="120"/>
+    <w:bookmarkEnd w:id="123"/>
+    <w:bookmarkEnd w:id="124"/>
     <w:p>
       <w:r>
         <w:br w:type="page"/>
       </w:r>
     </w:p>
-    <w:bookmarkEnd w:id="121"/>
-    <w:bookmarkStart w:id="146" w:name="figures"/>
+    <w:bookmarkEnd w:id="125"/>
+    <w:bookmarkStart w:id="150" w:name="figures"/>
     <w:p>
       <w:pPr>
         <w:pStyle w:val="Heading1"/>
@@ -6669,7 +6798,7 @@
       <w:tr>
         <w:tc>
           <w:tcPr/>
-          <w:bookmarkStart w:id="125" w:name="fig-RStudio-gui"/>
+          <w:bookmarkStart w:id="129" w:name="fig-RStudio-gui"/>
           <w:p>
             <w:pPr>
               <w:jc w:val="center"/>
@@ -6679,18 +6808,18 @@
                 <wp:inline>
                   <wp:extent cx="2971800" cy="7102415"/>
                   <wp:effectExtent b="0" l="0" r="0" t="0"/>
-                  <wp:docPr descr="" title="" id="123" name="Picture"/>
+                  <wp:docPr descr="" title="" id="127" name="Picture"/>
                   <a:graphic>
                     <a:graphicData uri="http://schemas.openxmlformats.org/drawingml/2006/picture">
                       <pic:pic>
                         <pic:nvPicPr>
-                          <pic:cNvPr descr="../figures/Figure_1_RStudio_init.png" id="124" name="Picture"/>
+                          <pic:cNvPr descr="../figures/Figure_1_RStudio_init.png" id="128" name="Picture"/>
                           <pic:cNvPicPr>
                             <a:picLocks noChangeArrowheads="1" noChangeAspect="1"/>
                           </pic:cNvPicPr>
                         </pic:nvPicPr>
                         <pic:blipFill>
-                          <a:blip r:embed="rId122"/>
+                          <a:blip r:embed="rId126"/>
                           <a:stretch>
                             <a:fillRect/>
                           </a:stretch>
@@ -6730,7 +6859,7 @@
               <w:t xml:space="preserve">Figure 1: Steps to clone a remote repository using the RStudio graphical user interface.</w:t>
             </w:r>
           </w:p>
-          <w:bookmarkEnd w:id="125"/>
+          <w:bookmarkEnd w:id="129"/>
         </w:tc>
       </w:tr>
     </w:tbl>
@@ -6752,7 +6881,7 @@
       <w:tr>
         <w:tc>
           <w:tcPr/>
-          <w:bookmarkStart w:id="129" w:name="fig-structure"/>
+          <w:bookmarkStart w:id="133" w:name="fig-structure"/>
           <w:p>
             <w:pPr>
               <w:jc w:val="center"/>
@@ -6762,18 +6891,18 @@
                 <wp:inline>
                   <wp:extent cx="3566160" cy="7360720"/>
                   <wp:effectExtent b="0" l="0" r="0" t="0"/>
-                  <wp:docPr descr="" title="" id="127" name="Picture"/>
+                  <wp:docPr descr="" title="" id="131" name="Picture"/>
                   <a:graphic>
                     <a:graphicData uri="http://schemas.openxmlformats.org/drawingml/2006/picture">
                       <pic:pic>
                         <pic:nvPicPr>
-                          <pic:cNvPr descr="../figures/Figure_2_repo_structure.png" id="128" name="Picture"/>
+                          <pic:cNvPr descr="../figures/Figure_2_repo_structure.png" id="132" name="Picture"/>
                           <pic:cNvPicPr>
                             <a:picLocks noChangeArrowheads="1" noChangeAspect="1"/>
                           </pic:cNvPicPr>
                         </pic:nvPicPr>
                         <pic:blipFill>
-                          <a:blip r:embed="rId126"/>
+                          <a:blip r:embed="rId130"/>
                           <a:stretch>
                             <a:fillRect/>
                           </a:stretch>
@@ -6813,7 +6942,7 @@
               <w:t xml:space="preserve">Figure 2: Minimal example of a transparent repository structure containing relevant study documents. Abbreviations: .git = Git sub-directory which includes all files to keep track of changes (created as a result of git init command), renv = R environment sub-directory which contains the project library and other project-specific files and settings needed to manage R package versions and the R environment, renv.lock = R environment lockfile, describing the R version and R package versions used in a project.</w:t>
             </w:r>
           </w:p>
-          <w:bookmarkEnd w:id="129"/>
+          <w:bookmarkEnd w:id="133"/>
         </w:tc>
       </w:tr>
     </w:tbl>
@@ -6835,7 +6964,7 @@
       <w:tr>
         <w:tc>
           <w:tcPr/>
-          <w:bookmarkStart w:id="133" w:name="fig-workflow"/>
+          <w:bookmarkStart w:id="137" w:name="fig-workflow"/>
           <w:p>
             <w:pPr>
               <w:jc w:val="center"/>
@@ -6845,18 +6974,18 @@
                 <wp:inline>
                   <wp:extent cx="5943600" cy="4343532"/>
                   <wp:effectExtent b="0" l="0" r="0" t="0"/>
-                  <wp:docPr descr="" title="" id="131" name="Picture"/>
+                  <wp:docPr descr="" title="" id="135" name="Picture"/>
                   <a:graphic>
                     <a:graphicData uri="http://schemas.openxmlformats.org/drawingml/2006/picture">
                       <pic:pic>
                         <pic:nvPicPr>
-                          <pic:cNvPr descr="../figures/Figure_3_workflow.png" id="132" name="Picture"/>
+                          <pic:cNvPr descr="../figures/Figure_3_workflow.png" id="136" name="Picture"/>
                           <pic:cNvPicPr>
                             <a:picLocks noChangeArrowheads="1" noChangeAspect="1"/>
                           </pic:cNvPicPr>
                         </pic:nvPicPr>
                         <pic:blipFill>
-                          <a:blip r:embed="rId130"/>
+                          <a:blip r:embed="rId134"/>
                           <a:stretch>
                             <a:fillRect/>
                           </a:stretch>
@@ -6896,7 +7025,7 @@
               <w:t xml:space="preserve">Figure 3: Overview of a basic Git workflow.</w:t>
             </w:r>
           </w:p>
-          <w:bookmarkEnd w:id="133"/>
+          <w:bookmarkEnd w:id="137"/>
         </w:tc>
       </w:tr>
     </w:tbl>
@@ -6918,7 +7047,7 @@
       <w:tr>
         <w:tc>
           <w:tcPr/>
-          <w:bookmarkStart w:id="137" w:name="fig-stage-commit-RStudio-gui"/>
+          <w:bookmarkStart w:id="141" w:name="fig-stage-commit-RStudio-gui"/>
           <w:p>
             <w:pPr>
               <w:jc w:val="center"/>
@@ -6928,18 +7057,18 @@
                 <wp:inline>
                   <wp:extent cx="5943600" cy="3043123"/>
                   <wp:effectExtent b="0" l="0" r="0" t="0"/>
-                  <wp:docPr descr="" title="" id="135" name="Picture"/>
+                  <wp:docPr descr="" title="" id="139" name="Picture"/>
                   <a:graphic>
                     <a:graphicData uri="http://schemas.openxmlformats.org/drawingml/2006/picture">
                       <pic:pic>
                         <pic:nvPicPr>
-                          <pic:cNvPr descr="../figures/Figure_4_stage_commit.png" id="136" name="Picture"/>
+                          <pic:cNvPr descr="../figures/Figure_4_stage_commit.png" id="140" name="Picture"/>
                           <pic:cNvPicPr>
                             <a:picLocks noChangeArrowheads="1" noChangeAspect="1"/>
                           </pic:cNvPicPr>
                         </pic:nvPicPr>
                         <pic:blipFill>
-                          <a:blip r:embed="rId134"/>
+                          <a:blip r:embed="rId138"/>
                           <a:stretch>
                             <a:fillRect/>
                           </a:stretch>
@@ -6997,7 +7126,7 @@
               <w:t xml:space="preserve">is selected and staged. All changes performed in this file can be viewed in the window below with green highlighted lines indicating additions and red highlighted lines deletions from the prior version. In this case, a title was added to a propensity score plot which is also expressed in the commit message.</w:t>
             </w:r>
           </w:p>
-          <w:bookmarkEnd w:id="137"/>
+          <w:bookmarkEnd w:id="141"/>
         </w:tc>
       </w:tr>
     </w:tbl>
@@ -7019,7 +7148,7 @@
       <w:tr>
         <w:tc>
           <w:tcPr/>
-          <w:bookmarkStart w:id="141" w:name="fig-collaborate"/>
+          <w:bookmarkStart w:id="145" w:name="fig-collaborate"/>
           <w:p>
             <w:pPr>
               <w:jc w:val="center"/>
@@ -7029,18 +7158,18 @@
                 <wp:inline>
                   <wp:extent cx="5943600" cy="3343275"/>
                   <wp:effectExtent b="0" l="0" r="0" t="0"/>
-                  <wp:docPr descr="" title="" id="139" name="Picture"/>
+                  <wp:docPr descr="" title="" id="143" name="Picture"/>
                   <a:graphic>
                     <a:graphicData uri="http://schemas.openxmlformats.org/drawingml/2006/picture">
                       <pic:pic>
                         <pic:nvPicPr>
-                          <pic:cNvPr descr="../figures/Figure_5_collaboration.png" id="140" name="Picture"/>
+                          <pic:cNvPr descr="../figures/Figure_5_collaboration.png" id="144" name="Picture"/>
                           <pic:cNvPicPr>
                             <a:picLocks noChangeArrowheads="1" noChangeAspect="1"/>
                           </pic:cNvPicPr>
                         </pic:nvPicPr>
                         <pic:blipFill>
-                          <a:blip r:embed="rId138"/>
+                          <a:blip r:embed="rId142"/>
                           <a:stretch>
                             <a:fillRect/>
                           </a:stretch>
@@ -7080,7 +7209,7 @@
               <w:t xml:space="preserve">Figure 5: Git in connection with remote repositories (e.g., GitHub or GitLab) can signficantly improve collaboration across project members.</w:t>
             </w:r>
           </w:p>
-          <w:bookmarkEnd w:id="141"/>
+          <w:bookmarkEnd w:id="145"/>
         </w:tc>
       </w:tr>
     </w:tbl>
@@ -7102,7 +7231,7 @@
       <w:tr>
         <w:tc>
           <w:tcPr/>
-          <w:bookmarkStart w:id="145" w:name="fig-GitHub-gui_changes"/>
+          <w:bookmarkStart w:id="149" w:name="fig-GitHub-gui_changes"/>
           <w:p>
             <w:pPr>
               <w:jc w:val="center"/>
@@ -7112,18 +7241,18 @@
                 <wp:inline>
                   <wp:extent cx="5943600" cy="4591210"/>
                   <wp:effectExtent b="0" l="0" r="0" t="0"/>
-                  <wp:docPr descr="" title="" id="143" name="Picture"/>
+                  <wp:docPr descr="" title="" id="147" name="Picture"/>
                   <a:graphic>
                     <a:graphicData uri="http://schemas.openxmlformats.org/drawingml/2006/picture">
                       <pic:pic>
                         <pic:nvPicPr>
-                          <pic:cNvPr descr="../figures/Figure_6_commit_GitHub_gui.png" id="144" name="Picture"/>
+                          <pic:cNvPr descr="../figures/Figure_6_commit_GitHub_gui.png" id="148" name="Picture"/>
                           <pic:cNvPicPr>
                             <a:picLocks noChangeArrowheads="1" noChangeAspect="1"/>
                           </pic:cNvPicPr>
                         </pic:nvPicPr>
                         <pic:blipFill>
-                          <a:blip r:embed="rId142"/>
+                          <a:blip r:embed="rId146"/>
                           <a:stretch>
                             <a:fillRect/>
                           </a:stretch>
@@ -7163,11 +7292,11 @@
               <w:t xml:space="preserve">Figure 6: Remote repositories like GitHub provide tools to visually track changes made to analytical code and corresponding output such as figures. This commit history illustrates details about the commit (e.g., commit SHA [simple hasing algorithm] and message), a side-by-side comparison of the previous (upper left) and modified (upper right) version of the figure and the corresponding changes made to the R code (bottom; line 32 in the code script was added).</w:t>
             </w:r>
           </w:p>
-          <w:bookmarkEnd w:id="145"/>
+          <w:bookmarkEnd w:id="149"/>
         </w:tc>
       </w:tr>
     </w:tbl>
-    <w:bookmarkEnd w:id="146"/>
+    <w:bookmarkEnd w:id="150"/>
     <w:sectPr>
       <w:footerReference r:id="rId9" w:type="even"/>
       <w:footerReference r:id="rId10" w:type="default"/>

</xml_diff>

<commit_message>
minor modifications to figure captions as per R#3 comment
</commit_message>
<xml_diff>
--- a/manuscript/manuscript.docx
+++ b/manuscript/manuscript.docx
@@ -2276,7 +2276,7 @@
         <w:t xml:space="preserve"> </w:t>
       </w:r>
       <w:r>
-        <w:t xml:space="preserve">and should be part of the repository’s metadata. This can come in form of codebooks, data dictionaries or other applicable documentation files. Applying and documenting naming conventions of files, data structures and variables as developing reproducible and well documented functions or packages as well as inline commenting of programming code can further enhance the transparency and readability of analytic code.</w:t>
+        <w:t xml:space="preserve">and should be part of the repository’s metadata. This can come in form of codebooks, data dictionaries, literate programming scripts (e.g., Quarto) or other applicable documentation files. Applying and documenting naming conventions of files, data structures and variables as developing reproducible and well documented functions or packages as well as inline commenting of programming code can further enhance the transparency and readability of analytic code.</w:t>
       </w:r>
       <w:r>
         <w:rPr>
@@ -4705,6 +4705,36 @@
       </w:r>
       <w:r>
         <w:t xml:space="preserve">, expedite the uptake of novel methodologies and knowledge exchange and decrease unnecessary redundancies through sharing of code libraries, functions and algorithms.</w:t>
+      </w:r>
+      <w:r>
+        <w:t xml:space="preserve"> </w:t>
+      </w:r>
+      <w:r>
+        <w:rPr>
+          <w:rStyle w:val="VerbatimChar"/>
+        </w:rPr>
+        <w:t xml:space="preserve">Git</w:t>
+      </w:r>
+      <w:r>
+        <w:t xml:space="preserve"> </w:t>
+      </w:r>
+      <w:r>
+        <w:t xml:space="preserve">was primarily designed for version control and development of analytic code by statisticians and programmers, but may also benefit other members of a RWE generation team through the centralized deployment, tracking and version control of study documents as well as project management tools which have become standard among most established remote repository platforms. While</w:t>
+      </w:r>
+      <w:r>
+        <w:t xml:space="preserve"> </w:t>
+      </w:r>
+      <w:r>
+        <w:rPr>
+          <w:rStyle w:val="VerbatimChar"/>
+        </w:rPr>
+        <w:t xml:space="preserve">Git</w:t>
+      </w:r>
+      <w:r>
+        <w:t xml:space="preserve"> </w:t>
+      </w:r>
+      <w:r>
+        <w:t xml:space="preserve">offers substantial benefits for collaboration, reproducibility, and transparency in RWE teams, challenges can arise in its adoption, particularly related to merging conflicts, steep learning curves, and maintaining consistent usage practices across team members.</w:t>
       </w:r>
     </w:p>
     <w:p>
@@ -6939,7 +6969,7 @@
               <w:pStyle w:val="ImageCaption"/>
             </w:pPr>
             <w:r>
-              <w:t xml:space="preserve">Figure 2: Minimal example of a transparent repository structure containing relevant study documents. Abbreviations: .git = Git sub-directory which includes all files to keep track of changes (created as a result of git init command), renv = R environment sub-directory which contains the project library and other project-specific files and settings needed to manage R package versions and the R environment, renv.lock = R environment lockfile, describing the R version and R package versions used in a project.</w:t>
+              <w:t xml:space="preserve">Figure 2: Minimal example of a transparent repository structure containing relevant study documents. Abbreviations: .git = Git sub-directory which includes all files to keep track of changes (created as a result of git init command), renv = R environment sub-directory which contains the project library and other project-specific files and settings needed to manage R package versions and the R environment, renv.lock = R environment lockfile, describing the R version and R package versions used in a project, *.qmd = Markdown-specific format based on the Quarto open-source scientific and technical publishing system.</w:t>
             </w:r>
           </w:p>
           <w:bookmarkEnd w:id="133"/>
@@ -7289,7 +7319,43 @@
               <w:pStyle w:val="ImageCaption"/>
             </w:pPr>
             <w:r>
-              <w:t xml:space="preserve">Figure 6: Remote repositories like GitHub provide tools to visually track changes made to analytical code and corresponding output such as figures. This commit history illustrates details about the commit (e.g., commit SHA [simple hasing algorithm] and message), a side-by-side comparison of the previous (upper left) and modified (upper right) version of the figure and the corresponding changes made to the R code (bottom; line 32 in the code script was added).</w:t>
+              <w:t xml:space="preserve">Figure 6: Remote repositories like GitHub provide tools to visually track changes made to analytical code and corresponding output such as figures. This commit history illustrates details about the commit (e.g., commit SHA [simple hasing algorithm] and message), a side-by-side comparison of the previous (upper left) and modified (upper right) version of the figure and the corresponding changes made to the R code (bottom; line 32 in the code script was added). The unique abbreviated SHA token for this specific change/commit is</w:t>
+            </w:r>
+            <w:r>
+              <w:t xml:space="preserve"> </w:t>
+            </w:r>
+            <w:r>
+              <w:t xml:space="preserve">‘</w:t>
+            </w:r>
+            <w:r>
+              <w:t xml:space="preserve">9b1a94c</w:t>
+            </w:r>
+            <w:r>
+              <w:t xml:space="preserve">’</w:t>
+            </w:r>
+            <w:r>
+              <w:t xml:space="preserve"> </w:t>
+            </w:r>
+            <w:r>
+              <w:t xml:space="preserve">(see</w:t>
+            </w:r>
+            <w:r>
+              <w:t xml:space="preserve"> </w:t>
+            </w:r>
+            <w:r>
+              <w:t xml:space="preserve">‘</w:t>
+            </w:r>
+            <w:r>
+              <w:t xml:space="preserve">Commit SHA token</w:t>
+            </w:r>
+            <w:r>
+              <w:t xml:space="preserve">’</w:t>
+            </w:r>
+            <w:r>
+              <w:t xml:space="preserve"> </w:t>
+            </w:r>
+            <w:r>
+              <w:t xml:space="preserve">box on the upper right of the figure).</w:t>
             </w:r>
           </w:p>
           <w:bookmarkEnd w:id="149"/>

</xml_diff>

<commit_message>
final work through manuscript and minor edits
</commit_message>
<xml_diff>
--- a/manuscript/manuscript.docx
+++ b/manuscript/manuscript.docx
@@ -1047,7 +1047,7 @@
         <w:t xml:space="preserve"> </w:t>
       </w:r>
       <w:r>
-        <w:t xml:space="preserve">that enables researchers and developers to compare code and repositories across different versions over time. For our purposes, a repository can be seen as an isolated project directory which includes all necessary files and documents for a given research study ( e.g., protocol, programming code, manuscript, tables, figures, etc.).</w:t>
+        <w:t xml:space="preserve">that enables researchers and developers to compare code and repositories across different versions over time. For our purposes, a repository can be thought of as an isolated project directory which includes all necessary files and documents for a given research study ( e.g., protocol, programming code, manuscript, tables, figures, etc.).</w:t>
       </w:r>
     </w:p>
     <w:p>
@@ -1354,7 +1354,7 @@
       </w:r>
     </w:p>
     <w:bookmarkEnd w:id="29"/>
-    <w:bookmarkStart w:id="51" w:name="Xf19e7e1cc2579e6cb991c4a2de82b2d49a66f43"/>
+    <w:bookmarkStart w:id="50" w:name="Xf19e7e1cc2579e6cb991c4a2de82b2d49a66f43"/>
     <w:p>
       <w:pPr>
         <w:pStyle w:val="Heading1"/>
@@ -1368,7 +1368,7 @@
         <w:pStyle w:val="FirstParagraph"/>
       </w:pPr>
       <w:r>
-        <w:t xml:space="preserve">In this section, we want to give a technical introduction on how Git and remote repositories can be used in RWE studies. For the following examples, we focus on workflows utilizing R/the RStudio integrated development environment (IDE) GUI (</w:t>
+        <w:t xml:space="preserve">In this section, we want to give a technical introduction on how Git and remote repositories can be used in RWE studies. For the following examples, we focus on workflows utilizing the RStudio integrated development environment (IDE) GUI (</w:t>
       </w:r>
       <w:hyperlink r:id="rId30">
         <w:r>
@@ -1390,7 +1390,7 @@
         </w:r>
       </w:hyperlink>
       <w:r>
-        <w:t xml:space="preserve">) as a remote repository, although the general concepts are fairly similar and easily transferable to other programming languages and remote repository providers, respectively. We will show examples for both command line interface (CLI) prompts as well as for RStudio’s integrated GUI. For more details, we refer to the book</w:t>
+        <w:t xml:space="preserve">) as a remote repository, although the general concepts are fairly similar and easily transferable to other programming languages and remote repository platforms, respectively. We will show examples for both command line interface (CLI) prompts as well as for RStudio’s integrated GUI. For more details, we refer to the book</w:t>
       </w:r>
       <w:r>
         <w:t xml:space="preserve"> </w:t>
@@ -2276,7 +2276,7 @@
         <w:t xml:space="preserve"> </w:t>
       </w:r>
       <w:r>
-        <w:t xml:space="preserve">and should be part of the repository’s metadata. This can come in form of codebooks, data dictionaries, literate programming scripts (e.g., Quarto) or other applicable documentation files. Applying and documenting naming conventions of files, data structures and variables as developing reproducible and well documented functions or packages as well as inline commenting of programming code can further enhance the transparency and readability of analytic code.</w:t>
+        <w:t xml:space="preserve">and should be part of the repository’s metadata. This can come in form of codebooks, data dictionaries, literate programming scripts (e.g., Quarto) or other applicable documentation files. Developing reproducible and well documented functions or packages as well as inline commenting of programming code can further enhance the transparency and readability of analytic code.</w:t>
       </w:r>
       <w:r>
         <w:rPr>
@@ -2768,7 +2768,7 @@
       </w:r>
     </w:p>
     <w:bookmarkEnd w:id="41"/>
-    <w:bookmarkStart w:id="43" w:name="sec-stage-and-commit-changes"/>
+    <w:bookmarkStart w:id="42" w:name="sec-stage-and-commit-changes"/>
     <w:p>
       <w:pPr>
         <w:pStyle w:val="Heading3"/>
@@ -3057,7 +3057,7 @@
         <w:t xml:space="preserve"> </w:t>
       </w:r>
       <w:r>
-        <w:t xml:space="preserve">illustrates the equivalent steps in RStudio GUI.</w:t>
+        <w:t xml:space="preserve">illustrates the equivalent steps in the RStudio GUI.</w:t>
       </w:r>
     </w:p>
     <w:p>
@@ -3137,13 +3137,14 @@
         <w:t xml:space="preserve">).</w:t>
       </w:r>
     </w:p>
-    <w:bookmarkStart w:id="42" w:name="sec-tags"/>
-    <w:p>
-      <w:pPr>
-        <w:pStyle w:val="Heading4"/>
-      </w:pPr>
-      <w:r>
-        <w:t xml:space="preserve">3.5.2.1 Tags (</w:t>
+    <w:bookmarkEnd w:id="42"/>
+    <w:bookmarkStart w:id="43" w:name="sec-tags"/>
+    <w:p>
+      <w:pPr>
+        <w:pStyle w:val="Heading3"/>
+      </w:pPr>
+      <w:r>
+        <w:t xml:space="preserve">3.5.3 Tags (</w:t>
       </w:r>
       <w:r>
         <w:rPr>
@@ -3187,7 +3188,7 @@
         <w:t xml:space="preserve">tagging</w:t>
       </w:r>
       <w:r>
-        <w:t xml:space="preserve">. In context of RWE studies, this can be a specific version of an analysis, e.g., the one used for regulatory submission or completion of a manuscript version or revision.</w:t>
+        <w:t xml:space="preserve">. In context of RWE studies, this can be a specific version of an analysis, e.g., the one used for a regulatory submission or the completion of a manuscript version or revision.</w:t>
       </w:r>
     </w:p>
     <w:p>
@@ -3270,10 +3271,9 @@
         <w:t xml:space="preserve"> tag</w:t>
       </w:r>
     </w:p>
-    <w:bookmarkEnd w:id="42"/>
     <w:bookmarkEnd w:id="43"/>
     <w:bookmarkEnd w:id="44"/>
-    <w:bookmarkStart w:id="47" w:name="X62fdf960d46a99a40c44e845a34e4d2d69be0af"/>
+    <w:bookmarkStart w:id="46" w:name="X62fdf960d46a99a40c44e845a34e4d2d69be0af"/>
     <w:p>
       <w:pPr>
         <w:pStyle w:val="Heading2"/>
@@ -3506,7 +3506,7 @@
           <w:rPr>
             <w:rStyle w:val="Hyperlink"/>
           </w:rPr>
-          <w:t xml:space="preserve">Section 3.5.2.1</w:t>
+          <w:t xml:space="preserve">Section 3.5.3</w:t>
         </w:r>
       </w:hyperlink>
       <w:r>
@@ -3527,7 +3527,7 @@
         <w:rPr>
           <w:rStyle w:val="NormalTok"/>
         </w:rPr>
-        <w:t xml:space="preserve"> push origin v1.0</w:t>
+        <w:t xml:space="preserve"> push origin v2.0</w:t>
       </w:r>
     </w:p>
     <w:p>
@@ -3583,93 +3583,8 @@
       </w:r>
     </w:p>
     <w:bookmarkEnd w:id="45"/>
-    <w:bookmarkStart w:id="46" w:name="synchronize-remote-to-local-pull"/>
-    <w:p>
-      <w:pPr>
-        <w:pStyle w:val="Heading3"/>
-      </w:pPr>
-      <w:r>
-        <w:t xml:space="preserve">3.6.2 Synchronize remote to local (</w:t>
-      </w:r>
-      <w:r>
-        <w:rPr>
-          <w:rStyle w:val="VerbatimChar"/>
-        </w:rPr>
-        <w:t xml:space="preserve">pull</w:t>
-      </w:r>
-      <w:r>
-        <w:t xml:space="preserve">)</w:t>
-      </w:r>
-    </w:p>
-    <w:p>
-      <w:pPr>
-        <w:pStyle w:val="FirstParagraph"/>
-      </w:pPr>
-      <w:r>
-        <w:t xml:space="preserve">In case collaborators have also made modification to their local files and pushed them to the remote repository, these changes can be easily synchronized with our local copy via the</w:t>
-      </w:r>
-      <w:r>
-        <w:t xml:space="preserve"> </w:t>
-      </w:r>
-      <w:r>
-        <w:rPr>
-          <w:rStyle w:val="VerbatimChar"/>
-        </w:rPr>
-        <w:t xml:space="preserve">pull</w:t>
-      </w:r>
-      <w:r>
-        <w:t xml:space="preserve"> </w:t>
-      </w:r>
-      <w:r>
-        <w:t xml:space="preserve">command.</w:t>
-      </w:r>
-    </w:p>
-    <w:p>
-      <w:pPr>
-        <w:pStyle w:val="SourceCode"/>
-      </w:pPr>
-      <w:r>
-        <w:rPr>
-          <w:rStyle w:val="CommentTok"/>
-        </w:rPr>
-        <w:t xml:space="preserve"># pull remote repository version of code to local</w:t>
-      </w:r>
-      <w:r>
-        <w:br/>
-      </w:r>
-      <w:r>
-        <w:rPr>
-          <w:rStyle w:val="FunctionTok"/>
-        </w:rPr>
-        <w:t xml:space="preserve">git</w:t>
-      </w:r>
-      <w:r>
-        <w:rPr>
-          <w:rStyle w:val="NormalTok"/>
-        </w:rPr>
-        <w:t xml:space="preserve"> pull</w:t>
-      </w:r>
-    </w:p>
-    <w:p>
-      <w:pPr>
-        <w:pStyle w:val="FirstParagraph"/>
-      </w:pPr>
-      <w:r>
-        <w:t xml:space="preserve">Occasionally it can occur that two collaborators made conflicting changes to the same file or even to the same line of code. While Git is generally good at automatically integrating (</w:t>
-      </w:r>
-      <w:r>
-        <w:rPr>
-          <w:rStyle w:val="VerbatimChar"/>
-        </w:rPr>
-        <w:t xml:space="preserve">merging</w:t>
-      </w:r>
-      <w:r>
-        <w:t xml:space="preserve">) new changes, Git will notify the user to resolve a major conflict by editing the conflicting file if Git cannot automatically determine what is correct (e.g., if one collaborator has made changes to a line of code and the other completely deleted it).</w:t>
-      </w:r>
-    </w:p>
     <w:bookmarkEnd w:id="46"/>
-    <w:bookmarkEnd w:id="47"/>
-    <w:bookmarkStart w:id="48" w:name="sec-tracking-changes"/>
+    <w:bookmarkStart w:id="47" w:name="sec-tracking-changes"/>
     <w:p>
       <w:pPr>
         <w:pStyle w:val="Heading2"/>
@@ -3876,14 +3791,58 @@
         <w:t xml:space="preserve">) may already suffice for the majority of pharmacoepidemiologists.</w:t>
       </w:r>
     </w:p>
+    <w:bookmarkEnd w:id="47"/>
+    <w:bookmarkStart w:id="48" w:name="creating-persistent-identifiers"/>
+    <w:p>
+      <w:pPr>
+        <w:pStyle w:val="Heading2"/>
+      </w:pPr>
+      <w:r>
+        <w:t xml:space="preserve">3.8 Creating persistent identifiers</w:t>
+      </w:r>
+    </w:p>
+    <w:p>
+      <w:pPr>
+        <w:pStyle w:val="FirstParagraph"/>
+      </w:pPr>
+      <w:r>
+        <w:t xml:space="preserve">A cornerstone of FAIR principles is the use of persistent identifiers, such as digital object identifiers (DOI), for enabling findability and accessibility of research objects. Integrating the concept of persistent identifiers within the context of remote repositories is an important aspect to enhance the traceability and accessibility of code repositories or even specific commits or releases of a study codebase.</w:t>
+      </w:r>
+    </w:p>
+    <w:p>
+      <w:pPr>
+        <w:pStyle w:val="BodyText"/>
+      </w:pPr>
+      <w:r>
+        <w:t xml:space="preserve">To that end, Zenodo</w:t>
+      </w:r>
+      <w:r>
+        <w:rPr>
+          <w:vertAlign w:val="superscript"/>
+        </w:rPr>
+        <w:t xml:space="preserve">23,24</w:t>
+      </w:r>
+      <w:r>
+        <w:t xml:space="preserve">, a free and open-source platform funded by the European Commission and developed and maintained by European Organization for Nuclear Research (CERN), allows users to share diverse research artifacts. The platform seamlessly interfaces with GitHub, enabling the creation of referenceable DOIs for existing code repositories. The steps required to obtain a DOI involve the linkage of a Zenodo and a GitHub account</w:t>
+      </w:r>
+      <w:r>
+        <w:rPr>
+          <w:vertAlign w:val="superscript"/>
+        </w:rPr>
+        <w:t xml:space="preserve">25</w:t>
+      </w:r>
+      <w:r>
+        <w:t xml:space="preserve">. Once linked, a user will be able to select a specific release of a repository which automatically registers a new DOI and a corresponding badge which can be included and referenced in a GitHub README file.</w:t>
+      </w:r>
+    </w:p>
     <w:bookmarkEnd w:id="48"/>
-    <w:bookmarkStart w:id="49" w:name="creating-persistent-identifiers"/>
+    <w:bookmarkStart w:id="49" w:name="sec-security"/>
     <w:p>
       <w:pPr>
         <w:pStyle w:val="Heading2"/>
       </w:pPr>
       <w:r>
-        <w:t xml:space="preserve">3.8 Creating persistent identifiers</w:t>
+        <w:t xml:space="preserve">3.9 Security considerations</w:t>
       </w:r>
     </w:p>
     <w:p>
@@ -3891,533 +3850,489 @@
         <w:pStyle w:val="FirstParagraph"/>
       </w:pPr>
       <w:r>
-        <w:t xml:space="preserve">A cornerstone of FAIR principles is the use of persistent identifiers, such as digital object identifiers (DOI), for enabling findability and accessibility of research objects. Integrating the concept of persistent identifiers within the context of remote repositories is an important aspect to enhance the traceability and accessibility of code repositories or even specific commits or releases of a study codebase.</w:t>
-      </w:r>
-    </w:p>
-    <w:p>
-      <w:pPr>
-        <w:pStyle w:val="BodyText"/>
-      </w:pPr>
-      <w:r>
-        <w:t xml:space="preserve">To that end, Zenodo</w:t>
+        <w:t xml:space="preserve">When working with Git and remote repositories, several security considerations are crucial to safeguard sensitive information. First, it is of utmost importance to ensure that sensitive information (such as personal access tokens, passwords or patient-level data) are not accidentally shared. One way to prevent this is to configure a</w:t>
+      </w:r>
+      <w:r>
+        <w:t xml:space="preserve"> </w:t>
+      </w:r>
+      <w:r>
+        <w:rPr>
+          <w:rStyle w:val="VerbatimChar"/>
+        </w:rPr>
+        <w:t xml:space="preserve">.gitignore</w:t>
+      </w:r>
+      <w:r>
+        <w:t xml:space="preserve"> </w:t>
+      </w:r>
+      <w:r>
+        <w:t xml:space="preserve">file, which is a flat text file typically stored in the root directory of the repository. Each line in</w:t>
+      </w:r>
+      <w:r>
+        <w:t xml:space="preserve"> </w:t>
+      </w:r>
+      <w:r>
+        <w:rPr>
+          <w:rStyle w:val="VerbatimChar"/>
+        </w:rPr>
+        <w:t xml:space="preserve">.gitignore</w:t>
+      </w:r>
+      <w:r>
+        <w:t xml:space="preserve"> </w:t>
+      </w:r>
+      <w:r>
+        <w:t xml:space="preserve">specifies a file name, sub-directory name or a file name pattern (e.g.,</w:t>
+      </w:r>
+      <w:r>
+        <w:t xml:space="preserve"> </w:t>
+      </w:r>
+      <w:r>
+        <w:t xml:space="preserve">“</w:t>
+      </w:r>
+      <w:r>
+        <w:t xml:space="preserve">*.csv</w:t>
+      </w:r>
+      <w:r>
+        <w:t xml:space="preserve">”</w:t>
+      </w:r>
+      <w:r>
+        <w:t xml:space="preserve"> </w:t>
+      </w:r>
+      <w:r>
+        <w:t xml:space="preserve">for all files of type csv) that a user intentionally does not want to track and synchronize with a remote repository. If it can be avoided, such sensitive information should alternatively not be stored in the project directory in the first place.</w:t>
+      </w:r>
+    </w:p>
+    <w:p>
+      <w:pPr>
+        <w:pStyle w:val="SourceCode"/>
+      </w:pPr>
+      <w:r>
+        <w:rPr>
+          <w:rStyle w:val="CommentTok"/>
+        </w:rPr>
+        <w:t xml:space="preserve"># Example .gitgnore file specyfing which </w:t>
+      </w:r>
+      <w:r>
+        <w:br/>
+      </w:r>
+      <w:r>
+        <w:rPr>
+          <w:rStyle w:val="CommentTok"/>
+        </w:rPr>
+        <w:t xml:space="preserve"># files, sub-directories and patterns</w:t>
+      </w:r>
+      <w:r>
+        <w:br/>
+      </w:r>
+      <w:r>
+        <w:rPr>
+          <w:rStyle w:val="CommentTok"/>
+        </w:rPr>
+        <w:t xml:space="preserve"># that should not be tracked</w:t>
+      </w:r>
+      <w:r>
+        <w:br/>
+      </w:r>
+      <w:r>
+        <w:br/>
+      </w:r>
+      <w:r>
+        <w:rPr>
+          <w:rStyle w:val="CommentTok"/>
+        </w:rPr>
+        <w:t xml:space="preserve"># password .txt file</w:t>
+      </w:r>
+      <w:r>
+        <w:br/>
+      </w:r>
+      <w:r>
+        <w:rPr>
+          <w:rStyle w:val="ExtensionTok"/>
+        </w:rPr>
+        <w:t xml:space="preserve">pwd.txt</w:t>
+      </w:r>
+      <w:r>
+        <w:br/>
+      </w:r>
+      <w:r>
+        <w:br/>
+      </w:r>
+      <w:r>
+        <w:rPr>
+          <w:rStyle w:val="CommentTok"/>
+        </w:rPr>
+        <w:t xml:space="preserve"># Session Data files</w:t>
+      </w:r>
+      <w:r>
+        <w:br/>
+      </w:r>
+      <w:r>
+        <w:rPr>
+          <w:rStyle w:val="ExtensionTok"/>
+        </w:rPr>
+        <w:t xml:space="preserve">.RData</w:t>
+      </w:r>
+      <w:r>
+        <w:br/>
+      </w:r>
+      <w:r>
+        <w:rPr>
+          <w:rStyle w:val="ExtensionTok"/>
+        </w:rPr>
+        <w:t xml:space="preserve">.Rhistory</w:t>
+      </w:r>
+      <w:r>
+        <w:br/>
+      </w:r>
+      <w:r>
+        <w:br/>
+      </w:r>
+      <w:r>
+        <w:rPr>
+          <w:rStyle w:val="CommentTok"/>
+        </w:rPr>
+        <w:t xml:space="preserve"># any type of .csv file</w:t>
+      </w:r>
+      <w:r>
+        <w:br/>
+      </w:r>
+      <w:r>
+        <w:rPr>
+          <w:rStyle w:val="ExtensionTok"/>
+        </w:rPr>
+        <w:t xml:space="preserve">*.csv</w:t>
+      </w:r>
+      <w:r>
+        <w:br/>
+      </w:r>
+      <w:r>
+        <w:br/>
+      </w:r>
+      <w:r>
+        <w:rPr>
+          <w:rStyle w:val="CommentTok"/>
+        </w:rPr>
+        <w:t xml:space="preserve"># output directory</w:t>
+      </w:r>
+      <w:r>
+        <w:br/>
+      </w:r>
+      <w:r>
+        <w:rPr>
+          <w:rStyle w:val="ExtensionTok"/>
+        </w:rPr>
+        <w:t xml:space="preserve">output/</w:t>
+      </w:r>
+      <w:r>
+        <w:br/>
+      </w:r>
+      <w:r>
+        <w:br/>
+      </w:r>
+      <w:r>
+        <w:rPr>
+          <w:rStyle w:val="CommentTok"/>
+        </w:rPr>
+        <w:t xml:space="preserve"># .Renviron file</w:t>
+      </w:r>
+      <w:r>
+        <w:br/>
+      </w:r>
+      <w:r>
+        <w:rPr>
+          <w:rStyle w:val="ExtensionTok"/>
+        </w:rPr>
+        <w:t xml:space="preserve">.Renviron</w:t>
+      </w:r>
+    </w:p>
+    <w:p>
+      <w:pPr>
+        <w:pStyle w:val="FirstParagraph"/>
+      </w:pPr>
+      <w:r>
+        <w:t xml:space="preserve">Second, it is good practice to not include passwords or personal access tokens inside an analytic code file but to call these from an external file. RStudio, for example, offers the possibility to create environment files (</w:t>
+      </w:r>
+      <w:r>
+        <w:rPr>
+          <w:rStyle w:val="VerbatimChar"/>
+        </w:rPr>
+        <w:t xml:space="preserve">.Renviron</w:t>
+      </w:r>
+      <w:r>
+        <w:t xml:space="preserve"> </w:t>
+      </w:r>
+      <w:r>
+        <w:t xml:space="preserve">and</w:t>
+      </w:r>
+      <w:r>
+        <w:t xml:space="preserve"> </w:t>
+      </w:r>
+      <w:r>
+        <w:rPr>
+          <w:rStyle w:val="VerbatimChar"/>
+        </w:rPr>
+        <w:t xml:space="preserve">.RProfile</w:t>
+      </w:r>
+      <w:r>
+        <w:t xml:space="preserve">) which are user-controllable text files which can be stored in the project root directory and is automatically called upon an R session start. Such a file can be configured to not be tracked using</w:t>
+      </w:r>
+      <w:r>
+        <w:t xml:space="preserve"> </w:t>
+      </w:r>
+      <w:r>
+        <w:rPr>
+          <w:rStyle w:val="VerbatimChar"/>
+        </w:rPr>
+        <w:t xml:space="preserve">.gitignore</w:t>
+      </w:r>
+      <w:r>
+        <w:t xml:space="preserve"> </w:t>
+      </w:r>
+      <w:r>
+        <w:t xml:space="preserve">(as illustrated above) and accessed as show in the following.</w:t>
+      </w:r>
+    </w:p>
+    <w:p>
+      <w:pPr>
+        <w:pStyle w:val="SourceCode"/>
+      </w:pPr>
+      <w:r>
+        <w:rPr>
+          <w:rStyle w:val="CommentTok"/>
+        </w:rPr>
+        <w:t xml:space="preserve"># Example: configuration of database access credentials inside an .Renviron file</w:t>
+      </w:r>
+      <w:r>
+        <w:br/>
+      </w:r>
+      <w:r>
+        <w:rPr>
+          <w:rStyle w:val="NormalTok"/>
+        </w:rPr>
+        <w:t xml:space="preserve">db_username </w:t>
+      </w:r>
+      <w:r>
+        <w:rPr>
+          <w:rStyle w:val="OtherTok"/>
+        </w:rPr>
+        <w:t xml:space="preserve">=</w:t>
+      </w:r>
+      <w:r>
+        <w:rPr>
+          <w:rStyle w:val="NormalTok"/>
+        </w:rPr>
+        <w:t xml:space="preserve"> </w:t>
+      </w:r>
+      <w:r>
+        <w:rPr>
+          <w:rStyle w:val="StringTok"/>
+        </w:rPr>
+        <w:t xml:space="preserve">"JoshSmith"</w:t>
+      </w:r>
+      <w:r>
+        <w:br/>
+      </w:r>
+      <w:r>
+        <w:rPr>
+          <w:rStyle w:val="NormalTok"/>
+        </w:rPr>
+        <w:t xml:space="preserve">db_password </w:t>
+      </w:r>
+      <w:r>
+        <w:rPr>
+          <w:rStyle w:val="OtherTok"/>
+        </w:rPr>
+        <w:t xml:space="preserve">=</w:t>
+      </w:r>
+      <w:r>
+        <w:rPr>
+          <w:rStyle w:val="NormalTok"/>
+        </w:rPr>
+        <w:t xml:space="preserve"> </w:t>
+      </w:r>
+      <w:r>
+        <w:rPr>
+          <w:rStyle w:val="StringTok"/>
+        </w:rPr>
+        <w:t xml:space="preserve">"User1234"</w:t>
+      </w:r>
+    </w:p>
+    <w:p>
+      <w:pPr>
+        <w:pStyle w:val="FirstParagraph"/>
+      </w:pPr>
+      <w:r>
+        <w:t xml:space="preserve">These credentials can now be called inside an R script, for example, to access a database (example taken from</w:t>
+      </w:r>
+      <w:r>
+        <w:t xml:space="preserve"> </w:t>
+      </w:r>
+      <w:r>
+        <w:rPr>
+          <w:rStyle w:val="VerbatimChar"/>
+        </w:rPr>
+        <w:t xml:space="preserve">genieBPC</w:t>
+      </w:r>
+      <w:r>
+        <w:t xml:space="preserve"> </w:t>
+      </w:r>
+      <w:r>
+        <w:t xml:space="preserve">R package</w:t>
       </w:r>
       <w:r>
         <w:rPr>
           <w:vertAlign w:val="superscript"/>
         </w:rPr>
-        <w:t xml:space="preserve">23,24</w:t>
-      </w:r>
-      <w:r>
-        <w:t xml:space="preserve">, a free and open-source platform funded by the European Commission and developed and maintained by European Organization for Nuclear Research (CERN), allows users to share diverse research artifacts. The platform seamlessly interfaces with GitHub, enabling the creation of referenceable DOIs for existing code repositories. The steps required to obtain a DOI involve the linkage of a Zenodo and a GitHub account</w:t>
-      </w:r>
-      <w:r>
-        <w:rPr>
-          <w:vertAlign w:val="superscript"/>
-        </w:rPr>
-        <w:t xml:space="preserve">25</w:t>
-      </w:r>
-      <w:r>
-        <w:t xml:space="preserve">. Once linked, a user will be able to select a specific release of a repository which automatically registers a new DOI and a corresponding badge which can be included and referenced in a GitHub README file.</w:t>
+        <w:t xml:space="preserve">26</w:t>
+      </w:r>
+      <w:r>
+        <w:t xml:space="preserve">).</w:t>
+      </w:r>
+    </w:p>
+    <w:p>
+      <w:pPr>
+        <w:pStyle w:val="SourceCode"/>
+      </w:pPr>
+      <w:r>
+        <w:rPr>
+          <w:rStyle w:val="CommentTok"/>
+        </w:rPr>
+        <w:t xml:space="preserve"># Example how the credentials defined in .Renviron can be used</w:t>
+      </w:r>
+      <w:r>
+        <w:br/>
+      </w:r>
+      <w:r>
+        <w:rPr>
+          <w:rStyle w:val="CommentTok"/>
+        </w:rPr>
+        <w:t xml:space="preserve"># inside an R script</w:t>
+      </w:r>
+      <w:r>
+        <w:br/>
+      </w:r>
+      <w:r>
+        <w:rPr>
+          <w:rStyle w:val="FunctionTok"/>
+        </w:rPr>
+        <w:t xml:space="preserve">set_synapse_credentials</w:t>
+      </w:r>
+      <w:r>
+        <w:rPr>
+          <w:rStyle w:val="NormalTok"/>
+        </w:rPr>
+        <w:t xml:space="preserve">(</w:t>
+      </w:r>
+      <w:r>
+        <w:br/>
+      </w:r>
+      <w:r>
+        <w:rPr>
+          <w:rStyle w:val="NormalTok"/>
+        </w:rPr>
+        <w:t xml:space="preserve">  </w:t>
+      </w:r>
+      <w:r>
+        <w:rPr>
+          <w:rStyle w:val="AttributeTok"/>
+        </w:rPr>
+        <w:t xml:space="preserve">username =</w:t>
+      </w:r>
+      <w:r>
+        <w:rPr>
+          <w:rStyle w:val="NormalTok"/>
+        </w:rPr>
+        <w:t xml:space="preserve"> </w:t>
+      </w:r>
+      <w:r>
+        <w:rPr>
+          <w:rStyle w:val="FunctionTok"/>
+        </w:rPr>
+        <w:t xml:space="preserve">Sys.getenv</w:t>
+      </w:r>
+      <w:r>
+        <w:rPr>
+          <w:rStyle w:val="NormalTok"/>
+        </w:rPr>
+        <w:t xml:space="preserve">(</w:t>
+      </w:r>
+      <w:r>
+        <w:rPr>
+          <w:rStyle w:val="StringTok"/>
+        </w:rPr>
+        <w:t xml:space="preserve">"db_username"</w:t>
+      </w:r>
+      <w:r>
+        <w:rPr>
+          <w:rStyle w:val="NormalTok"/>
+        </w:rPr>
+        <w:t xml:space="preserve">), </w:t>
+      </w:r>
+      <w:r>
+        <w:br/>
+      </w:r>
+      <w:r>
+        <w:rPr>
+          <w:rStyle w:val="NormalTok"/>
+        </w:rPr>
+        <w:t xml:space="preserve">  </w:t>
+      </w:r>
+      <w:r>
+        <w:rPr>
+          <w:rStyle w:val="AttributeTok"/>
+        </w:rPr>
+        <w:t xml:space="preserve">password =</w:t>
+      </w:r>
+      <w:r>
+        <w:rPr>
+          <w:rStyle w:val="NormalTok"/>
+        </w:rPr>
+        <w:t xml:space="preserve"> </w:t>
+      </w:r>
+      <w:r>
+        <w:rPr>
+          <w:rStyle w:val="FunctionTok"/>
+        </w:rPr>
+        <w:t xml:space="preserve">Sys.getenv</w:t>
+      </w:r>
+      <w:r>
+        <w:rPr>
+          <w:rStyle w:val="NormalTok"/>
+        </w:rPr>
+        <w:t xml:space="preserve">(</w:t>
+      </w:r>
+      <w:r>
+        <w:rPr>
+          <w:rStyle w:val="StringTok"/>
+        </w:rPr>
+        <w:t xml:space="preserve">"db_password"</w:t>
+      </w:r>
+      <w:r>
+        <w:rPr>
+          <w:rStyle w:val="NormalTok"/>
+        </w:rPr>
+        <w:t xml:space="preserve">)</w:t>
+      </w:r>
+      <w:r>
+        <w:br/>
+      </w:r>
+      <w:r>
+        <w:rPr>
+          <w:rStyle w:val="NormalTok"/>
+        </w:rPr>
+        <w:t xml:space="preserve">  )</w:t>
+      </w:r>
+    </w:p>
+    <w:p>
+      <w:pPr>
+        <w:pStyle w:val="FirstParagraph"/>
+      </w:pPr>
+      <w:r>
+        <w:t xml:space="preserve">Third, it needs to be ensured that access permissions to remote repository platforms are appropriately configured, granting only necessary access levels to collaborators unless it is intended to share the repository with the public. All major remote repositories offer the option to configure a repository to be private or public.</w:t>
       </w:r>
     </w:p>
     <w:bookmarkEnd w:id="49"/>
-    <w:bookmarkStart w:id="50" w:name="sec-security"/>
-    <w:p>
-      <w:pPr>
-        <w:pStyle w:val="Heading2"/>
-      </w:pPr>
-      <w:r>
-        <w:t xml:space="preserve">3.9 Security considerations</w:t>
-      </w:r>
-    </w:p>
-    <w:p>
-      <w:pPr>
-        <w:pStyle w:val="FirstParagraph"/>
-      </w:pPr>
-      <w:r>
-        <w:t xml:space="preserve">When working with Git and remote repositories, several security considerations are crucial to safeguard sensitive information. First, it is of utmost importance to ensure that sensitive information (such as personal access tokens, passwords or patient-level data) are not accidentally shared. One way to prevent this is to configure a</w:t>
-      </w:r>
-      <w:r>
-        <w:t xml:space="preserve"> </w:t>
-      </w:r>
-      <w:r>
-        <w:rPr>
-          <w:rStyle w:val="VerbatimChar"/>
-        </w:rPr>
-        <w:t xml:space="preserve">.gitignore</w:t>
-      </w:r>
-      <w:r>
-        <w:t xml:space="preserve"> </w:t>
-      </w:r>
-      <w:r>
-        <w:t xml:space="preserve">file, which is a flat text file typically stored in the root directory of the repository. Each line in</w:t>
-      </w:r>
-      <w:r>
-        <w:t xml:space="preserve"> </w:t>
-      </w:r>
-      <w:r>
-        <w:rPr>
-          <w:rStyle w:val="VerbatimChar"/>
-        </w:rPr>
-        <w:t xml:space="preserve">.gitignore</w:t>
-      </w:r>
-      <w:r>
-        <w:t xml:space="preserve"> </w:t>
-      </w:r>
-      <w:r>
-        <w:t xml:space="preserve">specifies a file name, sub-directory name or a file name pattern (e.g.,</w:t>
-      </w:r>
-      <w:r>
-        <w:t xml:space="preserve"> </w:t>
-      </w:r>
-      <w:r>
-        <w:t xml:space="preserve">“</w:t>
-      </w:r>
-      <w:r>
-        <w:t xml:space="preserve">*.csv</w:t>
-      </w:r>
-      <w:r>
-        <w:t xml:space="preserve">”</w:t>
-      </w:r>
-      <w:r>
-        <w:t xml:space="preserve"> </w:t>
-      </w:r>
-      <w:r>
-        <w:t xml:space="preserve">for all files of type csv) that a user intentionally does not want to track and synchronize with a remote repository. If it can be avoided, such sensitive information should alternatively not be stored in the project directory in the first place.</w:t>
-      </w:r>
-    </w:p>
-    <w:p>
-      <w:pPr>
-        <w:pStyle w:val="SourceCode"/>
-      </w:pPr>
-      <w:r>
-        <w:rPr>
-          <w:rStyle w:val="CommentTok"/>
-        </w:rPr>
-        <w:t xml:space="preserve"># Example .gitgnore file specyfing which </w:t>
-      </w:r>
-      <w:r>
-        <w:br/>
-      </w:r>
-      <w:r>
-        <w:rPr>
-          <w:rStyle w:val="CommentTok"/>
-        </w:rPr>
-        <w:t xml:space="preserve"># files, sub-directories and patterns</w:t>
-      </w:r>
-      <w:r>
-        <w:br/>
-      </w:r>
-      <w:r>
-        <w:rPr>
-          <w:rStyle w:val="CommentTok"/>
-        </w:rPr>
-        <w:t xml:space="preserve"># should not be tracked</w:t>
-      </w:r>
-      <w:r>
-        <w:br/>
-      </w:r>
-      <w:r>
-        <w:br/>
-      </w:r>
-      <w:r>
-        <w:rPr>
-          <w:rStyle w:val="CommentTok"/>
-        </w:rPr>
-        <w:t xml:space="preserve"># password .txt file</w:t>
-      </w:r>
-      <w:r>
-        <w:br/>
-      </w:r>
-      <w:r>
-        <w:rPr>
-          <w:rStyle w:val="ExtensionTok"/>
-        </w:rPr>
-        <w:t xml:space="preserve">pwd.txt</w:t>
-      </w:r>
-      <w:r>
-        <w:br/>
-      </w:r>
-      <w:r>
-        <w:br/>
-      </w:r>
-      <w:r>
-        <w:rPr>
-          <w:rStyle w:val="CommentTok"/>
-        </w:rPr>
-        <w:t xml:space="preserve"># Session Data files</w:t>
-      </w:r>
-      <w:r>
-        <w:br/>
-      </w:r>
-      <w:r>
-        <w:rPr>
-          <w:rStyle w:val="ExtensionTok"/>
-        </w:rPr>
-        <w:t xml:space="preserve">.RData</w:t>
-      </w:r>
-      <w:r>
-        <w:br/>
-      </w:r>
-      <w:r>
-        <w:rPr>
-          <w:rStyle w:val="ExtensionTok"/>
-        </w:rPr>
-        <w:t xml:space="preserve">.Rhistory</w:t>
-      </w:r>
-      <w:r>
-        <w:br/>
-      </w:r>
-      <w:r>
-        <w:br/>
-      </w:r>
-      <w:r>
-        <w:rPr>
-          <w:rStyle w:val="CommentTok"/>
-        </w:rPr>
-        <w:t xml:space="preserve"># any type of .csv file</w:t>
-      </w:r>
-      <w:r>
-        <w:br/>
-      </w:r>
-      <w:r>
-        <w:rPr>
-          <w:rStyle w:val="ExtensionTok"/>
-        </w:rPr>
-        <w:t xml:space="preserve">*.csv</w:t>
-      </w:r>
-      <w:r>
-        <w:br/>
-      </w:r>
-      <w:r>
-        <w:br/>
-      </w:r>
-      <w:r>
-        <w:rPr>
-          <w:rStyle w:val="CommentTok"/>
-        </w:rPr>
-        <w:t xml:space="preserve"># output directory</w:t>
-      </w:r>
-      <w:r>
-        <w:br/>
-      </w:r>
-      <w:r>
-        <w:rPr>
-          <w:rStyle w:val="ExtensionTok"/>
-        </w:rPr>
-        <w:t xml:space="preserve">output/</w:t>
-      </w:r>
-      <w:r>
-        <w:br/>
-      </w:r>
-      <w:r>
-        <w:br/>
-      </w:r>
-      <w:r>
-        <w:rPr>
-          <w:rStyle w:val="CommentTok"/>
-        </w:rPr>
-        <w:t xml:space="preserve"># .Renviron in root directory</w:t>
-      </w:r>
-      <w:r>
-        <w:br/>
-      </w:r>
-      <w:r>
-        <w:rPr>
-          <w:rStyle w:val="ExtensionTok"/>
-        </w:rPr>
-        <w:t xml:space="preserve">.Renviron</w:t>
-      </w:r>
-    </w:p>
-    <w:p>
-      <w:pPr>
-        <w:pStyle w:val="FirstParagraph"/>
-      </w:pPr>
-      <w:r>
-        <w:t xml:space="preserve">Second, it is good practice to not include passwords or personal access tokens inside an analytic code file but to call these from an external file. RStudio, for example, offers the possibility to create environment files (</w:t>
-      </w:r>
-      <w:r>
-        <w:rPr>
-          <w:rStyle w:val="VerbatimChar"/>
-        </w:rPr>
-        <w:t xml:space="preserve">.Renviron</w:t>
-      </w:r>
-      <w:r>
-        <w:t xml:space="preserve"> </w:t>
-      </w:r>
-      <w:r>
-        <w:t xml:space="preserve">and</w:t>
-      </w:r>
-      <w:r>
-        <w:t xml:space="preserve"> </w:t>
-      </w:r>
-      <w:r>
-        <w:rPr>
-          <w:rStyle w:val="VerbatimChar"/>
-        </w:rPr>
-        <w:t xml:space="preserve">.RProfile</w:t>
-      </w:r>
-      <w:r>
-        <w:t xml:space="preserve">) which are user-controllable text files which can be stored in the project root directory and is automatically called upon an R session start. Such a file can be configured to not be tracked using</w:t>
-      </w:r>
-      <w:r>
-        <w:t xml:space="preserve"> </w:t>
-      </w:r>
-      <w:r>
-        <w:rPr>
-          <w:rStyle w:val="VerbatimChar"/>
-        </w:rPr>
-        <w:t xml:space="preserve">.gitignore</w:t>
-      </w:r>
-      <w:r>
-        <w:t xml:space="preserve"> </w:t>
-      </w:r>
-      <w:r>
-        <w:t xml:space="preserve">(as illustrated above) and accessed as show in the following.</w:t>
-      </w:r>
-    </w:p>
-    <w:p>
-      <w:pPr>
-        <w:pStyle w:val="SourceCode"/>
-      </w:pPr>
-      <w:r>
-        <w:rPr>
-          <w:rStyle w:val="CommentTok"/>
-        </w:rPr>
-        <w:t xml:space="preserve"># Example: configuration of database access credentials inside an .Renviron file</w:t>
-      </w:r>
-      <w:r>
-        <w:br/>
-      </w:r>
-      <w:r>
-        <w:rPr>
-          <w:rStyle w:val="NormalTok"/>
-        </w:rPr>
-        <w:t xml:space="preserve">db_username </w:t>
-      </w:r>
-      <w:r>
-        <w:rPr>
-          <w:rStyle w:val="OtherTok"/>
-        </w:rPr>
-        <w:t xml:space="preserve">=</w:t>
-      </w:r>
-      <w:r>
-        <w:rPr>
-          <w:rStyle w:val="NormalTok"/>
-        </w:rPr>
-        <w:t xml:space="preserve"> </w:t>
-      </w:r>
-      <w:r>
-        <w:rPr>
-          <w:rStyle w:val="StringTok"/>
-        </w:rPr>
-        <w:t xml:space="preserve">"JoshSmith"</w:t>
-      </w:r>
-      <w:r>
-        <w:br/>
-      </w:r>
-      <w:r>
-        <w:rPr>
-          <w:rStyle w:val="NormalTok"/>
-        </w:rPr>
-        <w:t xml:space="preserve">db_password </w:t>
-      </w:r>
-      <w:r>
-        <w:rPr>
-          <w:rStyle w:val="OtherTok"/>
-        </w:rPr>
-        <w:t xml:space="preserve">=</w:t>
-      </w:r>
-      <w:r>
-        <w:rPr>
-          <w:rStyle w:val="NormalTok"/>
-        </w:rPr>
-        <w:t xml:space="preserve"> </w:t>
-      </w:r>
-      <w:r>
-        <w:rPr>
-          <w:rStyle w:val="StringTok"/>
-        </w:rPr>
-        <w:t xml:space="preserve">"User1234"</w:t>
-      </w:r>
-    </w:p>
-    <w:p>
-      <w:pPr>
-        <w:pStyle w:val="FirstParagraph"/>
-      </w:pPr>
-      <w:r>
-        <w:t xml:space="preserve">These credentials can now be called inside an R script, for example, to access a database (example taken from</w:t>
-      </w:r>
-      <w:r>
-        <w:t xml:space="preserve"> </w:t>
-      </w:r>
-      <w:r>
-        <w:rPr>
-          <w:rStyle w:val="VerbatimChar"/>
-        </w:rPr>
-        <w:t xml:space="preserve">genieBPC</w:t>
-      </w:r>
-      <w:r>
-        <w:t xml:space="preserve"> </w:t>
-      </w:r>
-      <w:r>
-        <w:t xml:space="preserve">R package</w:t>
-      </w:r>
-      <w:r>
-        <w:rPr>
-          <w:vertAlign w:val="superscript"/>
-        </w:rPr>
-        <w:t xml:space="preserve">26</w:t>
-      </w:r>
-      <w:r>
-        <w:t xml:space="preserve">).</w:t>
-      </w:r>
-    </w:p>
-    <w:p>
-      <w:pPr>
-        <w:pStyle w:val="SourceCode"/>
-      </w:pPr>
-      <w:r>
-        <w:rPr>
-          <w:rStyle w:val="CommentTok"/>
-        </w:rPr>
-        <w:t xml:space="preserve"># Example how the credentials defined in .Renviron can be used</w:t>
-      </w:r>
-      <w:r>
-        <w:br/>
-      </w:r>
-      <w:r>
-        <w:rPr>
-          <w:rStyle w:val="CommentTok"/>
-        </w:rPr>
-        <w:t xml:space="preserve"># inside an RScript</w:t>
-      </w:r>
-      <w:r>
-        <w:br/>
-      </w:r>
-      <w:r>
-        <w:rPr>
-          <w:rStyle w:val="FunctionTok"/>
-        </w:rPr>
-        <w:t xml:space="preserve">set_synapse_credentials</w:t>
-      </w:r>
-      <w:r>
-        <w:rPr>
-          <w:rStyle w:val="NormalTok"/>
-        </w:rPr>
-        <w:t xml:space="preserve">(</w:t>
-      </w:r>
-      <w:r>
-        <w:br/>
-      </w:r>
-      <w:r>
-        <w:rPr>
-          <w:rStyle w:val="NormalTok"/>
-        </w:rPr>
-        <w:t xml:space="preserve">  </w:t>
-      </w:r>
-      <w:r>
-        <w:rPr>
-          <w:rStyle w:val="AttributeTok"/>
-        </w:rPr>
-        <w:t xml:space="preserve">username =</w:t>
-      </w:r>
-      <w:r>
-        <w:rPr>
-          <w:rStyle w:val="NormalTok"/>
-        </w:rPr>
-        <w:t xml:space="preserve"> </w:t>
-      </w:r>
-      <w:r>
-        <w:rPr>
-          <w:rStyle w:val="FunctionTok"/>
-        </w:rPr>
-        <w:t xml:space="preserve">Sys.getenv</w:t>
-      </w:r>
-      <w:r>
-        <w:rPr>
-          <w:rStyle w:val="NormalTok"/>
-        </w:rPr>
-        <w:t xml:space="preserve">(</w:t>
-      </w:r>
-      <w:r>
-        <w:rPr>
-          <w:rStyle w:val="StringTok"/>
-        </w:rPr>
-        <w:t xml:space="preserve">"db_username"</w:t>
-      </w:r>
-      <w:r>
-        <w:rPr>
-          <w:rStyle w:val="NormalTok"/>
-        </w:rPr>
-        <w:t xml:space="preserve">), </w:t>
-      </w:r>
-      <w:r>
-        <w:br/>
-      </w:r>
-      <w:r>
-        <w:rPr>
-          <w:rStyle w:val="NormalTok"/>
-        </w:rPr>
-        <w:t xml:space="preserve">  </w:t>
-      </w:r>
-      <w:r>
-        <w:rPr>
-          <w:rStyle w:val="AttributeTok"/>
-        </w:rPr>
-        <w:t xml:space="preserve">password =</w:t>
-      </w:r>
-      <w:r>
-        <w:rPr>
-          <w:rStyle w:val="NormalTok"/>
-        </w:rPr>
-        <w:t xml:space="preserve"> </w:t>
-      </w:r>
-      <w:r>
-        <w:rPr>
-          <w:rStyle w:val="FunctionTok"/>
-        </w:rPr>
-        <w:t xml:space="preserve">Sys.getenv</w:t>
-      </w:r>
-      <w:r>
-        <w:rPr>
-          <w:rStyle w:val="NormalTok"/>
-        </w:rPr>
-        <w:t xml:space="preserve">(</w:t>
-      </w:r>
-      <w:r>
-        <w:rPr>
-          <w:rStyle w:val="StringTok"/>
-        </w:rPr>
-        <w:t xml:space="preserve">"db_password"</w:t>
-      </w:r>
-      <w:r>
-        <w:rPr>
-          <w:rStyle w:val="NormalTok"/>
-        </w:rPr>
-        <w:t xml:space="preserve">)</w:t>
-      </w:r>
-      <w:r>
-        <w:br/>
-      </w:r>
-      <w:r>
-        <w:rPr>
-          <w:rStyle w:val="NormalTok"/>
-        </w:rPr>
-        <w:t xml:space="preserve">  )</w:t>
-      </w:r>
-    </w:p>
-    <w:p>
-      <w:pPr>
-        <w:pStyle w:val="FirstParagraph"/>
-      </w:pPr>
-      <w:r>
-        <w:t xml:space="preserve">Third, it needs to be ensured that access permissions to remote repositories are appropriately configured, granting only necessary access levels to collaborators unless it is intended to share the repository with the public. All major remote repositories offer the option to configure a repository to be private or public.</w:t>
-      </w:r>
-    </w:p>
     <w:bookmarkEnd w:id="50"/>
-    <w:bookmarkEnd w:id="51"/>
-    <w:bookmarkStart w:id="52" w:name="discussion"/>
+    <w:bookmarkStart w:id="51" w:name="discussion"/>
     <w:p>
       <w:pPr>
         <w:pStyle w:val="Heading1"/>
@@ -4529,7 +4444,7 @@
         <w:t xml:space="preserve"> </w:t>
       </w:r>
       <w:r>
-        <w:t xml:space="preserve">and remote repositories as a version control systems, there are also further relevant aspects that determine the reproducibility of analytic code when using open-source software such as R. To complement the introduction and discussion on</w:t>
+        <w:t xml:space="preserve">and remote repositories as version control systems, there are also further relevant aspects that determine the reproducibility of analytic code when using open-source software such as R. To complement the introduction and discussion on</w:t>
       </w:r>
       <w:r>
         <w:t xml:space="preserve"> </w:t>
@@ -4719,7 +4634,7 @@
         <w:t xml:space="preserve"> </w:t>
       </w:r>
       <w:r>
-        <w:t xml:space="preserve">was primarily designed for version control and development of analytic code by statisticians and programmers, but may also benefit other members of a RWE generation team through the centralized deployment, tracking and version control of study documents as well as project management tools which have become standard among most established remote repository platforms. While</w:t>
+        <w:t xml:space="preserve">was primarily designed for version control and development of analytic code by statisticians and programmers, but may also benefit other members of a RWE generation team through the centralized deployment, tracking and version control of study documents as well as project management tools which have become standard among established remote repository platforms. While</w:t>
       </w:r>
       <w:r>
         <w:t xml:space="preserve"> </w:t>
@@ -4783,8 +4698,8 @@
         <w:br w:type="page"/>
       </w:r>
     </w:p>
-    <w:bookmarkEnd w:id="52"/>
-    <w:bookmarkStart w:id="125" w:name="references"/>
+    <w:bookmarkEnd w:id="51"/>
+    <w:bookmarkStart w:id="124" w:name="references"/>
     <w:p>
       <w:pPr>
         <w:pStyle w:val="Heading1"/>
@@ -4793,8 +4708,8 @@
         <w:t xml:space="preserve">References</w:t>
       </w:r>
     </w:p>
-    <w:bookmarkStart w:id="124" w:name="refs"/>
-    <w:bookmarkStart w:id="54" w:name="ref-fdaRWE2018"/>
+    <w:bookmarkStart w:id="123" w:name="refs"/>
+    <w:bookmarkStart w:id="53" w:name="ref-fdaRWE2018"/>
     <w:p>
       <w:pPr>
         <w:pStyle w:val="Bibliography"/>
@@ -4814,7 +4729,7 @@
       <w:r>
         <w:t xml:space="preserve"> </w:t>
       </w:r>
-      <w:hyperlink r:id="rId53">
+      <w:hyperlink r:id="rId52">
         <w:r>
           <w:rPr>
             <w:rStyle w:val="Hyperlink"/>
@@ -4826,8 +4741,8 @@
         <w:t xml:space="preserve">.</w:t>
       </w:r>
     </w:p>
-    <w:bookmarkEnd w:id="54"/>
-    <w:bookmarkStart w:id="56" w:name="ref-eichler2015"/>
+    <w:bookmarkEnd w:id="53"/>
+    <w:bookmarkStart w:id="55" w:name="ref-eichler2015"/>
     <w:p>
       <w:pPr>
         <w:pStyle w:val="Bibliography"/>
@@ -4892,7 +4807,7 @@
       <w:r>
         <w:t xml:space="preserve">: 234–246. doi:</w:t>
       </w:r>
-      <w:hyperlink r:id="rId55">
+      <w:hyperlink r:id="rId54">
         <w:r>
           <w:rPr>
             <w:rStyle w:val="Hyperlink"/>
@@ -4904,8 +4819,8 @@
         <w:t xml:space="preserve">.</w:t>
       </w:r>
     </w:p>
-    <w:bookmarkEnd w:id="56"/>
-    <w:bookmarkStart w:id="58" w:name="ref-cioms2023"/>
+    <w:bookmarkEnd w:id="55"/>
+    <w:bookmarkStart w:id="57" w:name="ref-cioms2023"/>
     <w:p>
       <w:pPr>
         <w:pStyle w:val="Bibliography"/>
@@ -4925,7 +4840,7 @@
       <w:r>
         <w:t xml:space="preserve"> </w:t>
       </w:r>
-      <w:hyperlink r:id="rId57">
+      <w:hyperlink r:id="rId56">
         <w:r>
           <w:rPr>
             <w:rStyle w:val="Hyperlink"/>
@@ -4937,8 +4852,8 @@
         <w:t xml:space="preserve">.</w:t>
       </w:r>
     </w:p>
-    <w:bookmarkEnd w:id="58"/>
-    <w:bookmarkStart w:id="60" w:name="ref-makady2017"/>
+    <w:bookmarkEnd w:id="57"/>
+    <w:bookmarkStart w:id="59" w:name="ref-makady2017"/>
     <w:p>
       <w:pPr>
         <w:pStyle w:val="Bibliography"/>
@@ -4984,7 +4899,7 @@
       <w:r>
         <w:t xml:space="preserve">: 520–532. doi:</w:t>
       </w:r>
-      <w:hyperlink r:id="rId59">
+      <w:hyperlink r:id="rId58">
         <w:r>
           <w:rPr>
             <w:rStyle w:val="Hyperlink"/>
@@ -4996,8 +4911,8 @@
         <w:t xml:space="preserve">.</w:t>
       </w:r>
     </w:p>
-    <w:bookmarkEnd w:id="60"/>
-    <w:bookmarkStart w:id="62" w:name="ref-wang2021"/>
+    <w:bookmarkEnd w:id="59"/>
+    <w:bookmarkStart w:id="61" w:name="ref-wang2021"/>
     <w:p>
       <w:pPr>
         <w:pStyle w:val="Bibliography"/>
@@ -5043,7 +4958,7 @@
       <w:r>
         <w:t xml:space="preserve">2021: m4856. doi:</w:t>
       </w:r>
-      <w:hyperlink r:id="rId61">
+      <w:hyperlink r:id="rId60">
         <w:r>
           <w:rPr>
             <w:rStyle w:val="Hyperlink"/>
@@ -5055,8 +4970,8 @@
         <w:t xml:space="preserve">.</w:t>
       </w:r>
     </w:p>
-    <w:bookmarkEnd w:id="62"/>
-    <w:bookmarkStart w:id="64" w:name="ref-schneeweiss2019"/>
+    <w:bookmarkEnd w:id="61"/>
+    <w:bookmarkStart w:id="63" w:name="ref-schneeweiss2019"/>
     <w:p>
       <w:pPr>
         <w:pStyle w:val="Bibliography"/>
@@ -5115,7 +5030,7 @@
       <w:r>
         <w:t xml:space="preserve">: 398. doi:</w:t>
       </w:r>
-      <w:hyperlink r:id="rId63">
+      <w:hyperlink r:id="rId62">
         <w:r>
           <w:rPr>
             <w:rStyle w:val="Hyperlink"/>
@@ -5127,8 +5042,8 @@
         <w:t xml:space="preserve">.</w:t>
       </w:r>
     </w:p>
-    <w:bookmarkEnd w:id="64"/>
-    <w:bookmarkStart w:id="66" w:name="ref-berger2017"/>
+    <w:bookmarkEnd w:id="63"/>
+    <w:bookmarkStart w:id="65" w:name="ref-berger2017"/>
     <w:p>
       <w:pPr>
         <w:pStyle w:val="Bibliography"/>
@@ -5187,7 +5102,7 @@
       <w:r>
         <w:t xml:space="preserve">: 1033–1039. doi:</w:t>
       </w:r>
-      <w:hyperlink r:id="rId65">
+      <w:hyperlink r:id="rId64">
         <w:r>
           <w:rPr>
             <w:rStyle w:val="Hyperlink"/>
@@ -5199,8 +5114,8 @@
         <w:t xml:space="preserve">.</w:t>
       </w:r>
     </w:p>
-    <w:bookmarkEnd w:id="66"/>
-    <w:bookmarkStart w:id="68" w:name="ref-wang2022"/>
+    <w:bookmarkEnd w:id="65"/>
+    <w:bookmarkStart w:id="67" w:name="ref-wang2022"/>
     <w:p>
       <w:pPr>
         <w:pStyle w:val="Bibliography"/>
@@ -5265,7 +5180,7 @@
       <w:r>
         <w:t xml:space="preserve">: 44–55. doi:</w:t>
       </w:r>
-      <w:hyperlink r:id="rId67">
+      <w:hyperlink r:id="rId66">
         <w:r>
           <w:rPr>
             <w:rStyle w:val="Hyperlink"/>
@@ -5277,8 +5192,8 @@
         <w:t xml:space="preserve">.</w:t>
       </w:r>
     </w:p>
-    <w:bookmarkEnd w:id="68"/>
-    <w:bookmarkStart w:id="70" w:name="ref-almugbel2017"/>
+    <w:bookmarkEnd w:id="67"/>
+    <w:bookmarkStart w:id="69" w:name="ref-almugbel2017"/>
     <w:p>
       <w:pPr>
         <w:pStyle w:val="Bibliography"/>
@@ -5337,7 +5252,7 @@
       <w:r>
         <w:t xml:space="preserve">: 4–12. doi:</w:t>
       </w:r>
-      <w:hyperlink r:id="rId69">
+      <w:hyperlink r:id="rId68">
         <w:r>
           <w:rPr>
             <w:rStyle w:val="Hyperlink"/>
@@ -5349,8 +5264,8 @@
         <w:t xml:space="preserve">.</w:t>
       </w:r>
     </w:p>
-    <w:bookmarkEnd w:id="70"/>
-    <w:bookmarkStart w:id="72" w:name="ref-mammoliti2021"/>
+    <w:bookmarkEnd w:id="69"/>
+    <w:bookmarkStart w:id="71" w:name="ref-mammoliti2021"/>
     <w:p>
       <w:pPr>
         <w:pStyle w:val="Bibliography"/>
@@ -5409,7 +5324,7 @@
       <w:r>
         <w:t xml:space="preserve">. doi:</w:t>
       </w:r>
-      <w:hyperlink r:id="rId71">
+      <w:hyperlink r:id="rId70">
         <w:r>
           <w:rPr>
             <w:rStyle w:val="Hyperlink"/>
@@ -5421,8 +5336,8 @@
         <w:t xml:space="preserve">.</w:t>
       </w:r>
     </w:p>
-    <w:bookmarkEnd w:id="72"/>
-    <w:bookmarkStart w:id="74" w:name="ref-russell2018"/>
+    <w:bookmarkEnd w:id="71"/>
+    <w:bookmarkStart w:id="73" w:name="ref-russell2018"/>
     <w:p>
       <w:pPr>
         <w:pStyle w:val="Bibliography"/>
@@ -5468,7 +5383,7 @@
       <w:r>
         <w:t xml:space="preserve">: e0205898. doi:</w:t>
       </w:r>
-      <w:hyperlink r:id="rId73">
+      <w:hyperlink r:id="rId72">
         <w:r>
           <w:rPr>
             <w:rStyle w:val="Hyperlink"/>
@@ -5480,8 +5395,8 @@
         <w:t xml:space="preserve">.</w:t>
       </w:r>
     </w:p>
-    <w:bookmarkEnd w:id="74"/>
-    <w:bookmarkStart w:id="76" w:name="ref-perez-riverol2016"/>
+    <w:bookmarkEnd w:id="73"/>
+    <w:bookmarkStart w:id="75" w:name="ref-perez-riverol2016"/>
     <w:p>
       <w:pPr>
         <w:pStyle w:val="Bibliography"/>
@@ -5540,7 +5455,7 @@
       <w:r>
         <w:t xml:space="preserve">: e1004947. doi:</w:t>
       </w:r>
-      <w:hyperlink r:id="rId75">
+      <w:hyperlink r:id="rId74">
         <w:r>
           <w:rPr>
             <w:rStyle w:val="Hyperlink"/>
@@ -5552,8 +5467,8 @@
         <w:t xml:space="preserve">.</w:t>
       </w:r>
     </w:p>
-    <w:bookmarkEnd w:id="76"/>
-    <w:bookmarkStart w:id="78" w:name="ref-bakken2019"/>
+    <w:bookmarkEnd w:id="75"/>
+    <w:bookmarkStart w:id="77" w:name="ref-bakken2019"/>
     <w:p>
       <w:pPr>
         <w:pStyle w:val="Bibliography"/>
@@ -5599,7 +5514,7 @@
       <w:r>
         <w:t xml:space="preserve">: 185–187. doi:</w:t>
       </w:r>
-      <w:hyperlink r:id="rId77">
+      <w:hyperlink r:id="rId76">
         <w:r>
           <w:rPr>
             <w:rStyle w:val="Hyperlink"/>
@@ -5611,8 +5526,8 @@
         <w:t xml:space="preserve">.</w:t>
       </w:r>
     </w:p>
-    <w:bookmarkEnd w:id="78"/>
-    <w:bookmarkStart w:id="80" w:name="ref-pharmaverse2023"/>
+    <w:bookmarkEnd w:id="77"/>
+    <w:bookmarkStart w:id="79" w:name="ref-pharmaverse2023"/>
     <w:p>
       <w:pPr>
         <w:pStyle w:val="Bibliography"/>
@@ -5632,7 +5547,7 @@
       <w:r>
         <w:t xml:space="preserve"> </w:t>
       </w:r>
-      <w:hyperlink r:id="rId79">
+      <w:hyperlink r:id="rId78">
         <w:r>
           <w:rPr>
             <w:rStyle w:val="Hyperlink"/>
@@ -5644,8 +5559,8 @@
         <w:t xml:space="preserve">.</w:t>
       </w:r>
     </w:p>
-    <w:bookmarkEnd w:id="80"/>
-    <w:bookmarkStart w:id="82" w:name="ref-positPharma"/>
+    <w:bookmarkEnd w:id="79"/>
+    <w:bookmarkStart w:id="81" w:name="ref-positPharma"/>
     <w:p>
       <w:pPr>
         <w:pStyle w:val="Bibliography"/>
@@ -5665,7 +5580,7 @@
       <w:r>
         <w:t xml:space="preserve"> </w:t>
       </w:r>
-      <w:hyperlink r:id="rId81">
+      <w:hyperlink r:id="rId80">
         <w:r>
           <w:rPr>
             <w:rStyle w:val="Hyperlink"/>
@@ -5677,8 +5592,8 @@
         <w:t xml:space="preserve">.</w:t>
       </w:r>
     </w:p>
-    <w:bookmarkEnd w:id="82"/>
-    <w:bookmarkStart w:id="84" w:name="ref-garcía-closas2023"/>
+    <w:bookmarkEnd w:id="81"/>
+    <w:bookmarkStart w:id="83" w:name="ref-garcía-closas2023"/>
     <w:p>
       <w:pPr>
         <w:pStyle w:val="Bibliography"/>
@@ -5737,7 +5652,7 @@
       <w:r>
         <w:t xml:space="preserve">: 995–1005. doi:</w:t>
       </w:r>
-      <w:hyperlink r:id="rId83">
+      <w:hyperlink r:id="rId82">
         <w:r>
           <w:rPr>
             <w:rStyle w:val="Hyperlink"/>
@@ -5749,8 +5664,8 @@
         <w:t xml:space="preserve">.</w:t>
       </w:r>
     </w:p>
-    <w:bookmarkEnd w:id="84"/>
-    <w:bookmarkStart w:id="86" w:name="ref-ram2013"/>
+    <w:bookmarkEnd w:id="83"/>
+    <w:bookmarkStart w:id="85" w:name="ref-ram2013"/>
     <w:p>
       <w:pPr>
         <w:pStyle w:val="Bibliography"/>
@@ -5796,7 +5711,7 @@
       <w:r>
         <w:t xml:space="preserve">. doi:</w:t>
       </w:r>
-      <w:hyperlink r:id="rId85">
+      <w:hyperlink r:id="rId84">
         <w:r>
           <w:rPr>
             <w:rStyle w:val="Hyperlink"/>
@@ -5808,8 +5723,8 @@
         <w:t xml:space="preserve">.</w:t>
       </w:r>
     </w:p>
-    <w:bookmarkEnd w:id="86"/>
-    <w:bookmarkStart w:id="88" w:name="ref-blischak2016"/>
+    <w:bookmarkEnd w:id="85"/>
+    <w:bookmarkStart w:id="87" w:name="ref-blischak2016"/>
     <w:p>
       <w:pPr>
         <w:pStyle w:val="Bibliography"/>
@@ -5855,7 +5770,7 @@
       <w:r>
         <w:t xml:space="preserve">: e1004668. doi:</w:t>
       </w:r>
-      <w:hyperlink r:id="rId87">
+      <w:hyperlink r:id="rId86">
         <w:r>
           <w:rPr>
             <w:rStyle w:val="Hyperlink"/>
@@ -5867,8 +5782,8 @@
         <w:t xml:space="preserve">.</w:t>
       </w:r>
     </w:p>
-    <w:bookmarkEnd w:id="88"/>
-    <w:bookmarkStart w:id="89" w:name="ref-chacon2014pro"/>
+    <w:bookmarkEnd w:id="87"/>
+    <w:bookmarkStart w:id="88" w:name="ref-chacon2014pro"/>
     <w:p>
       <w:pPr>
         <w:pStyle w:val="Bibliography"/>
@@ -5899,8 +5814,8 @@
         <w:t xml:space="preserve">. Springer Nature, 2014.</w:t>
       </w:r>
     </w:p>
-    <w:bookmarkEnd w:id="89"/>
-    <w:bookmarkStart w:id="91" w:name="ref-wang2017"/>
+    <w:bookmarkEnd w:id="88"/>
+    <w:bookmarkStart w:id="90" w:name="ref-wang2017"/>
     <w:p>
       <w:pPr>
         <w:pStyle w:val="Bibliography"/>
@@ -5959,7 +5874,7 @@
       <w:r>
         <w:t xml:space="preserve">: 1018–1032. doi:</w:t>
       </w:r>
-      <w:hyperlink r:id="rId90">
+      <w:hyperlink r:id="rId89">
         <w:r>
           <w:rPr>
             <w:rStyle w:val="Hyperlink"/>
@@ -5971,8 +5886,8 @@
         <w:t xml:space="preserve">.</w:t>
       </w:r>
     </w:p>
-    <w:bookmarkEnd w:id="91"/>
-    <w:bookmarkStart w:id="93" w:name="ref-bové2023improving"/>
+    <w:bookmarkEnd w:id="90"/>
+    <w:bookmarkStart w:id="92" w:name="ref-bové2023improving"/>
     <w:p>
       <w:pPr>
         <w:pStyle w:val="Bibliography"/>
@@ -6005,7 +5920,7 @@
       <w:r>
         <w:t xml:space="preserve"> </w:t>
       </w:r>
-      <w:hyperlink r:id="rId92">
+      <w:hyperlink r:id="rId91">
         <w:r>
           <w:rPr>
             <w:rStyle w:val="Hyperlink"/>
@@ -6017,8 +5932,8 @@
         <w:t xml:space="preserve">.</w:t>
       </w:r>
     </w:p>
-    <w:bookmarkEnd w:id="93"/>
-    <w:bookmarkStart w:id="95" w:name="ref-GitFork"/>
+    <w:bookmarkEnd w:id="92"/>
+    <w:bookmarkStart w:id="94" w:name="ref-GitFork"/>
     <w:p>
       <w:pPr>
         <w:pStyle w:val="Bibliography"/>
@@ -6050,7 +5965,7 @@
       <w:r>
         <w:t xml:space="preserve"> </w:t>
       </w:r>
-      <w:hyperlink r:id="rId94">
+      <w:hyperlink r:id="rId93">
         <w:r>
           <w:rPr>
             <w:rStyle w:val="Hyperlink"/>
@@ -6062,8 +5977,8 @@
         <w:t xml:space="preserve">.</w:t>
       </w:r>
     </w:p>
-    <w:bookmarkEnd w:id="95"/>
-    <w:bookmarkStart w:id="97" w:name="Xb825634b65c6cdfdf9be5a4f8df2f174eda53d1"/>
+    <w:bookmarkEnd w:id="94"/>
+    <w:bookmarkStart w:id="96" w:name="Xb825634b65c6cdfdf9be5a4f8df2f174eda53d1"/>
     <w:p>
       <w:pPr>
         <w:pStyle w:val="Bibliography"/>
@@ -6093,7 +6008,7 @@
       <w:r>
         <w:t xml:space="preserve"> LU: Publications Office, 2019. doi:</w:t>
       </w:r>
-      <w:hyperlink r:id="rId96">
+      <w:hyperlink r:id="rId95">
         <w:r>
           <w:rPr>
             <w:rStyle w:val="Hyperlink"/>
@@ -6105,8 +6020,8 @@
         <w:t xml:space="preserve">.</w:t>
       </w:r>
     </w:p>
-    <w:bookmarkEnd w:id="97"/>
-    <w:bookmarkStart w:id="99" w:name="ref-zenodo"/>
+    <w:bookmarkEnd w:id="96"/>
+    <w:bookmarkStart w:id="98" w:name="ref-zenodo"/>
     <w:p>
       <w:pPr>
         <w:pStyle w:val="Bibliography"/>
@@ -6126,7 +6041,7 @@
       <w:r>
         <w:t xml:space="preserve"> </w:t>
       </w:r>
-      <w:hyperlink r:id="rId98">
+      <w:hyperlink r:id="rId97">
         <w:r>
           <w:rPr>
             <w:rStyle w:val="Hyperlink"/>
@@ -6138,8 +6053,8 @@
         <w:t xml:space="preserve">. Accessed November 15, 2023.</w:t>
       </w:r>
     </w:p>
-    <w:bookmarkEnd w:id="99"/>
-    <w:bookmarkStart w:id="101" w:name="ref-zenodoGitHub"/>
+    <w:bookmarkEnd w:id="98"/>
+    <w:bookmarkStart w:id="100" w:name="ref-zenodoGitHub"/>
     <w:p>
       <w:pPr>
         <w:pStyle w:val="Bibliography"/>
@@ -6159,7 +6074,7 @@
       <w:r>
         <w:t xml:space="preserve"> </w:t>
       </w:r>
-      <w:hyperlink r:id="rId100">
+      <w:hyperlink r:id="rId99">
         <w:r>
           <w:rPr>
             <w:rStyle w:val="Hyperlink"/>
@@ -6171,8 +6086,8 @@
         <w:t xml:space="preserve">. Accessed November 15, 2023.</w:t>
       </w:r>
     </w:p>
-    <w:bookmarkEnd w:id="101"/>
-    <w:bookmarkStart w:id="103" w:name="ref-lavery2022"/>
+    <w:bookmarkEnd w:id="100"/>
+    <w:bookmarkStart w:id="102" w:name="ref-lavery2022"/>
     <w:p>
       <w:pPr>
         <w:pStyle w:val="Bibliography"/>
@@ -6230,7 +6145,7 @@
       <w:r>
         <w:t xml:space="preserve">. doi:</w:t>
       </w:r>
-      <w:hyperlink r:id="rId102">
+      <w:hyperlink r:id="rId101">
         <w:r>
           <w:rPr>
             <w:rStyle w:val="Hyperlink"/>
@@ -6242,8 +6157,8 @@
         <w:t xml:space="preserve">.</w:t>
       </w:r>
     </w:p>
-    <w:bookmarkEnd w:id="103"/>
-    <w:bookmarkStart w:id="105" w:name="ref-ohdsi2019book"/>
+    <w:bookmarkEnd w:id="102"/>
+    <w:bookmarkStart w:id="104" w:name="ref-ohdsi2019book"/>
     <w:p>
       <w:pPr>
         <w:pStyle w:val="Bibliography"/>
@@ -6276,7 +6191,7 @@
       <w:r>
         <w:t xml:space="preserve"> </w:t>
       </w:r>
-      <w:hyperlink r:id="rId104">
+      <w:hyperlink r:id="rId103">
         <w:r>
           <w:rPr>
             <w:rStyle w:val="Hyperlink"/>
@@ -6288,8 +6203,8 @@
         <w:t xml:space="preserve">.</w:t>
       </w:r>
     </w:p>
-    <w:bookmarkEnd w:id="105"/>
-    <w:bookmarkStart w:id="107" w:name="ref-brown2020"/>
+    <w:bookmarkEnd w:id="104"/>
+    <w:bookmarkStart w:id="106" w:name="ref-brown2020"/>
     <w:p>
       <w:pPr>
         <w:pStyle w:val="Bibliography"/>
@@ -6341,7 +6256,7 @@
       <w:r>
         <w:t xml:space="preserve">: 793–797. doi:</w:t>
       </w:r>
-      <w:hyperlink r:id="rId106">
+      <w:hyperlink r:id="rId105">
         <w:r>
           <w:rPr>
             <w:rStyle w:val="Hyperlink"/>
@@ -6353,8 +6268,8 @@
         <w:t xml:space="preserve">.</w:t>
       </w:r>
     </w:p>
-    <w:bookmarkEnd w:id="107"/>
-    <w:bookmarkStart w:id="109" w:name="ref-fleurence2014"/>
+    <w:bookmarkEnd w:id="106"/>
+    <w:bookmarkStart w:id="108" w:name="ref-fleurence2014"/>
     <w:p>
       <w:pPr>
         <w:pStyle w:val="Bibliography"/>
@@ -6400,7 +6315,7 @@
       <w:r>
         <w:t xml:space="preserve">: 578–582. doi:</w:t>
       </w:r>
-      <w:hyperlink r:id="rId108">
+      <w:hyperlink r:id="rId107">
         <w:r>
           <w:rPr>
             <w:rStyle w:val="Hyperlink"/>
@@ -6412,8 +6327,8 @@
         <w:t xml:space="preserve">.</w:t>
       </w:r>
     </w:p>
-    <w:bookmarkEnd w:id="109"/>
-    <w:bookmarkStart w:id="111" w:name="ref-thurin2021"/>
+    <w:bookmarkEnd w:id="108"/>
+    <w:bookmarkStart w:id="110" w:name="ref-thurin2021"/>
     <w:p>
       <w:pPr>
         <w:pStyle w:val="Bibliography"/>
@@ -6472,7 +6387,7 @@
       <w:r>
         <w:t xml:space="preserve">: 321–331. doi:</w:t>
       </w:r>
-      <w:hyperlink r:id="rId110">
+      <w:hyperlink r:id="rId109">
         <w:r>
           <w:rPr>
             <w:rStyle w:val="Hyperlink"/>
@@ -6484,8 +6399,8 @@
         <w:t xml:space="preserve">.</w:t>
       </w:r>
     </w:p>
-    <w:bookmarkEnd w:id="111"/>
-    <w:bookmarkStart w:id="113" w:name="ref-gonzales2023"/>
+    <w:bookmarkEnd w:id="110"/>
+    <w:bookmarkStart w:id="112" w:name="ref-gonzales2023"/>
     <w:p>
       <w:pPr>
         <w:pStyle w:val="Bibliography"/>
@@ -6531,7 +6446,7 @@
       <w:r>
         <w:t xml:space="preserve">: e0000082. doi:</w:t>
       </w:r>
-      <w:hyperlink r:id="rId112">
+      <w:hyperlink r:id="rId111">
         <w:r>
           <w:rPr>
             <w:rStyle w:val="Hyperlink"/>
@@ -6543,8 +6458,8 @@
         <w:t xml:space="preserve">.</w:t>
       </w:r>
     </w:p>
-    <w:bookmarkEnd w:id="113"/>
-    <w:bookmarkStart w:id="115" w:name="ref-orsini2020"/>
+    <w:bookmarkEnd w:id="112"/>
+    <w:bookmarkStart w:id="114" w:name="ref-orsini2020"/>
     <w:p>
       <w:pPr>
         <w:pStyle w:val="Bibliography"/>
@@ -6615,7 +6530,7 @@
       <w:r>
         <w:t xml:space="preserve">: 1504–1513. doi:</w:t>
       </w:r>
-      <w:hyperlink r:id="rId114">
+      <w:hyperlink r:id="rId113">
         <w:r>
           <w:rPr>
             <w:rStyle w:val="Hyperlink"/>
@@ -6627,8 +6542,8 @@
         <w:t xml:space="preserve">.</w:t>
       </w:r>
     </w:p>
-    <w:bookmarkEnd w:id="115"/>
-    <w:bookmarkStart w:id="117" w:name="ref-fdaRWE2021"/>
+    <w:bookmarkEnd w:id="114"/>
+    <w:bookmarkStart w:id="116" w:name="ref-fdaRWE2021"/>
     <w:p>
       <w:pPr>
         <w:pStyle w:val="Bibliography"/>
@@ -6648,7 +6563,7 @@
       <w:r>
         <w:t xml:space="preserve"> </w:t>
       </w:r>
-      <w:hyperlink r:id="rId116">
+      <w:hyperlink r:id="rId115">
         <w:r>
           <w:rPr>
             <w:rStyle w:val="Hyperlink"/>
@@ -6660,8 +6575,8 @@
         <w:t xml:space="preserve">.</w:t>
       </w:r>
     </w:p>
-    <w:bookmarkEnd w:id="117"/>
-    <w:bookmarkStart w:id="119" w:name="ref-NIH2023"/>
+    <w:bookmarkEnd w:id="116"/>
+    <w:bookmarkStart w:id="118" w:name="ref-NIH2023"/>
     <w:p>
       <w:pPr>
         <w:pStyle w:val="Bibliography"/>
@@ -6681,7 +6596,7 @@
       <w:r>
         <w:t xml:space="preserve"> </w:t>
       </w:r>
-      <w:hyperlink r:id="rId118">
+      <w:hyperlink r:id="rId117">
         <w:r>
           <w:rPr>
             <w:rStyle w:val="Hyperlink"/>
@@ -6693,8 +6608,8 @@
         <w:t xml:space="preserve">.</w:t>
       </w:r>
     </w:p>
-    <w:bookmarkEnd w:id="119"/>
-    <w:bookmarkStart w:id="121" w:name="ref-PCORI2023"/>
+    <w:bookmarkEnd w:id="118"/>
+    <w:bookmarkStart w:id="120" w:name="ref-PCORI2023"/>
     <w:p>
       <w:pPr>
         <w:pStyle w:val="Bibliography"/>
@@ -6714,7 +6629,7 @@
       <w:r>
         <w:t xml:space="preserve"> </w:t>
       </w:r>
-      <w:hyperlink r:id="rId120">
+      <w:hyperlink r:id="rId119">
         <w:r>
           <w:rPr>
             <w:rStyle w:val="Hyperlink"/>
@@ -6726,8 +6641,8 @@
         <w:t xml:space="preserve">.</w:t>
       </w:r>
     </w:p>
-    <w:bookmarkEnd w:id="121"/>
-    <w:bookmarkStart w:id="123" w:name="ref-kent2021"/>
+    <w:bookmarkEnd w:id="120"/>
+    <w:bookmarkStart w:id="122" w:name="ref-kent2021"/>
     <w:p>
       <w:pPr>
         <w:pStyle w:val="Bibliography"/>
@@ -6786,7 +6701,7 @@
       <w:r>
         <w:t xml:space="preserve">: 1035–1043. doi:</w:t>
       </w:r>
-      <w:hyperlink r:id="rId122">
+      <w:hyperlink r:id="rId121">
         <w:r>
           <w:rPr>
             <w:rStyle w:val="Hyperlink"/>
@@ -6798,15 +6713,15 @@
         <w:t xml:space="preserve">.</w:t>
       </w:r>
     </w:p>
+    <w:bookmarkEnd w:id="122"/>
     <w:bookmarkEnd w:id="123"/>
+    <w:p>
+      <w:r>
+        <w:br w:type="page"/>
+      </w:r>
+    </w:p>
     <w:bookmarkEnd w:id="124"/>
-    <w:p>
-      <w:r>
-        <w:br w:type="page"/>
-      </w:r>
-    </w:p>
-    <w:bookmarkEnd w:id="125"/>
-    <w:bookmarkStart w:id="150" w:name="figures"/>
+    <w:bookmarkStart w:id="149" w:name="figures"/>
     <w:p>
       <w:pPr>
         <w:pStyle w:val="Heading1"/>
@@ -6828,7 +6743,7 @@
       <w:tr>
         <w:tc>
           <w:tcPr/>
-          <w:bookmarkStart w:id="129" w:name="fig-RStudio-gui"/>
+          <w:bookmarkStart w:id="128" w:name="fig-RStudio-gui"/>
           <w:p>
             <w:pPr>
               <w:jc w:val="center"/>
@@ -6838,18 +6753,18 @@
                 <wp:inline>
                   <wp:extent cx="2971800" cy="7102415"/>
                   <wp:effectExtent b="0" l="0" r="0" t="0"/>
-                  <wp:docPr descr="" title="" id="127" name="Picture"/>
+                  <wp:docPr descr="" title="" id="126" name="Picture"/>
                   <a:graphic>
                     <a:graphicData uri="http://schemas.openxmlformats.org/drawingml/2006/picture">
                       <pic:pic>
                         <pic:nvPicPr>
-                          <pic:cNvPr descr="../figures/Figure_1_RStudio_init.png" id="128" name="Picture"/>
+                          <pic:cNvPr descr="../figures/Figure_1_RStudio_init.png" id="127" name="Picture"/>
                           <pic:cNvPicPr>
                             <a:picLocks noChangeArrowheads="1" noChangeAspect="1"/>
                           </pic:cNvPicPr>
                         </pic:nvPicPr>
                         <pic:blipFill>
-                          <a:blip r:embed="rId126"/>
+                          <a:blip r:embed="rId125"/>
                           <a:stretch>
                             <a:fillRect/>
                           </a:stretch>
@@ -6886,10 +6801,10 @@
               <w:pStyle w:val="ImageCaption"/>
             </w:pPr>
             <w:r>
-              <w:t xml:space="preserve">Figure 1: Steps to clone a remote repository using the RStudio graphical user interface.</w:t>
+              <w:t xml:space="preserve">Figure 1: Steps to clone a remote repository using the RStudio integrated development environment (IDE) graphical user interface (GUI).</w:t>
             </w:r>
           </w:p>
-          <w:bookmarkEnd w:id="129"/>
+          <w:bookmarkEnd w:id="128"/>
         </w:tc>
       </w:tr>
     </w:tbl>
@@ -6911,7 +6826,7 @@
       <w:tr>
         <w:tc>
           <w:tcPr/>
-          <w:bookmarkStart w:id="133" w:name="fig-structure"/>
+          <w:bookmarkStart w:id="132" w:name="fig-structure"/>
           <w:p>
             <w:pPr>
               <w:jc w:val="center"/>
@@ -6921,18 +6836,18 @@
                 <wp:inline>
                   <wp:extent cx="3566160" cy="7360720"/>
                   <wp:effectExtent b="0" l="0" r="0" t="0"/>
-                  <wp:docPr descr="" title="" id="131" name="Picture"/>
+                  <wp:docPr descr="" title="" id="130" name="Picture"/>
                   <a:graphic>
                     <a:graphicData uri="http://schemas.openxmlformats.org/drawingml/2006/picture">
                       <pic:pic>
                         <pic:nvPicPr>
-                          <pic:cNvPr descr="../figures/Figure_2_repo_structure.png" id="132" name="Picture"/>
+                          <pic:cNvPr descr="../figures/Figure_2_repo_structure.png" id="131" name="Picture"/>
                           <pic:cNvPicPr>
                             <a:picLocks noChangeArrowheads="1" noChangeAspect="1"/>
                           </pic:cNvPicPr>
                         </pic:nvPicPr>
                         <pic:blipFill>
-                          <a:blip r:embed="rId130"/>
+                          <a:blip r:embed="rId129"/>
                           <a:stretch>
                             <a:fillRect/>
                           </a:stretch>
@@ -6972,7 +6887,7 @@
               <w:t xml:space="preserve">Figure 2: Minimal example of a transparent repository structure containing relevant study documents. Abbreviations: .git = Git sub-directory which includes all files to keep track of changes (created as a result of git init command), renv = R environment sub-directory which contains the project library and other project-specific files and settings needed to manage R package versions and the R environment, renv.lock = R environment lockfile, describing the R version and R package versions used in a project, *.qmd = Markdown-specific format based on the Quarto open-source scientific and technical publishing system.</w:t>
             </w:r>
           </w:p>
-          <w:bookmarkEnd w:id="133"/>
+          <w:bookmarkEnd w:id="132"/>
         </w:tc>
       </w:tr>
     </w:tbl>
@@ -6994,7 +6909,7 @@
       <w:tr>
         <w:tc>
           <w:tcPr/>
-          <w:bookmarkStart w:id="137" w:name="fig-workflow"/>
+          <w:bookmarkStart w:id="136" w:name="fig-workflow"/>
           <w:p>
             <w:pPr>
               <w:jc w:val="center"/>
@@ -7002,20 +6917,20 @@
             <w:r>
               <w:drawing>
                 <wp:inline>
-                  <wp:extent cx="5943600" cy="4343532"/>
+                  <wp:extent cx="5943600" cy="4310511"/>
                   <wp:effectExtent b="0" l="0" r="0" t="0"/>
-                  <wp:docPr descr="" title="" id="135" name="Picture"/>
+                  <wp:docPr descr="" title="" id="134" name="Picture"/>
                   <a:graphic>
                     <a:graphicData uri="http://schemas.openxmlformats.org/drawingml/2006/picture">
                       <pic:pic>
                         <pic:nvPicPr>
-                          <pic:cNvPr descr="../figures/Figure_3_workflow.png" id="136" name="Picture"/>
+                          <pic:cNvPr descr="../figures/Figure_3_workflow.png" id="135" name="Picture"/>
                           <pic:cNvPicPr>
                             <a:picLocks noChangeArrowheads="1" noChangeAspect="1"/>
                           </pic:cNvPicPr>
                         </pic:nvPicPr>
                         <pic:blipFill>
-                          <a:blip r:embed="rId134"/>
+                          <a:blip r:embed="rId133"/>
                           <a:stretch>
                             <a:fillRect/>
                           </a:stretch>
@@ -7023,7 +6938,7 @@
                         <pic:spPr bwMode="auto">
                           <a:xfrm>
                             <a:off x="0" y="0"/>
-                            <a:ext cx="5943600" cy="4343532"/>
+                            <a:ext cx="5943600" cy="4310511"/>
                           </a:xfrm>
                           <a:prstGeom prst="rect">
                             <a:avLst/>
@@ -7055,7 +6970,7 @@
               <w:t xml:space="preserve">Figure 3: Overview of a basic Git workflow.</w:t>
             </w:r>
           </w:p>
-          <w:bookmarkEnd w:id="137"/>
+          <w:bookmarkEnd w:id="136"/>
         </w:tc>
       </w:tr>
     </w:tbl>
@@ -7077,7 +6992,7 @@
       <w:tr>
         <w:tc>
           <w:tcPr/>
-          <w:bookmarkStart w:id="141" w:name="fig-stage-commit-RStudio-gui"/>
+          <w:bookmarkStart w:id="140" w:name="fig-stage-commit-RStudio-gui"/>
           <w:p>
             <w:pPr>
               <w:jc w:val="center"/>
@@ -7087,18 +7002,18 @@
                 <wp:inline>
                   <wp:extent cx="5943600" cy="3043123"/>
                   <wp:effectExtent b="0" l="0" r="0" t="0"/>
-                  <wp:docPr descr="" title="" id="139" name="Picture"/>
+                  <wp:docPr descr="" title="" id="138" name="Picture"/>
                   <a:graphic>
                     <a:graphicData uri="http://schemas.openxmlformats.org/drawingml/2006/picture">
                       <pic:pic>
                         <pic:nvPicPr>
-                          <pic:cNvPr descr="../figures/Figure_4_stage_commit.png" id="140" name="Picture"/>
+                          <pic:cNvPr descr="../figures/Figure_4_stage_commit.png" id="139" name="Picture"/>
                           <pic:cNvPicPr>
                             <a:picLocks noChangeArrowheads="1" noChangeAspect="1"/>
                           </pic:cNvPicPr>
                         </pic:nvPicPr>
                         <pic:blipFill>
-                          <a:blip r:embed="rId138"/>
+                          <a:blip r:embed="rId137"/>
                           <a:stretch>
                             <a:fillRect/>
                           </a:stretch>
@@ -7135,7 +7050,7 @@
               <w:pStyle w:val="ImageCaption"/>
             </w:pPr>
             <w:r>
-              <w:t xml:space="preserve">Figure 4: RStudio provides a graphical user interface as an alternative to command line prompts to interact with Git and to perform command equivalent to git add, git commit and git push/pull (red circles). This view can be accessed in the right upper pane of RStudio under Git &gt; Diff. In this example, an R script with the title</w:t>
+              <w:t xml:space="preserve">Figure 4: The RStudio integrated development environment (IDE) provides a graphical user interface (GUI) as an alternative to command line prompts to interact with Git and to perform command equivalent to git add, git commit and git push/pull (red circles). This view can be accessed in the right upper pane of the RStudio IDE under Git &gt; Diff. In this example, an R script with the title</w:t>
             </w:r>
             <w:r>
               <w:t xml:space="preserve"> </w:t>
@@ -7153,10 +7068,10 @@
               <w:t xml:space="preserve"> </w:t>
             </w:r>
             <w:r>
-              <w:t xml:space="preserve">is selected and staged. All changes performed in this file can be viewed in the window below with green highlighted lines indicating additions and red highlighted lines deletions from the prior version. In this case, a title was added to a propensity score plot which is also expressed in the commit message.</w:t>
+              <w:t xml:space="preserve">is selected and staged. All changes performed in this file can be viewed in the window below with green highlighted lines indicating additions and red highlighted lines deletions from the prior version. In this example, a title was added to a propensity score plot which is also expressed in the commit message.</w:t>
             </w:r>
           </w:p>
-          <w:bookmarkEnd w:id="141"/>
+          <w:bookmarkEnd w:id="140"/>
         </w:tc>
       </w:tr>
     </w:tbl>
@@ -7178,7 +7093,7 @@
       <w:tr>
         <w:tc>
           <w:tcPr/>
-          <w:bookmarkStart w:id="145" w:name="fig-collaborate"/>
+          <w:bookmarkStart w:id="144" w:name="fig-collaborate"/>
           <w:p>
             <w:pPr>
               <w:jc w:val="center"/>
@@ -7188,18 +7103,18 @@
                 <wp:inline>
                   <wp:extent cx="5943600" cy="3343275"/>
                   <wp:effectExtent b="0" l="0" r="0" t="0"/>
-                  <wp:docPr descr="" title="" id="143" name="Picture"/>
+                  <wp:docPr descr="" title="" id="142" name="Picture"/>
                   <a:graphic>
                     <a:graphicData uri="http://schemas.openxmlformats.org/drawingml/2006/picture">
                       <pic:pic>
                         <pic:nvPicPr>
-                          <pic:cNvPr descr="../figures/Figure_5_collaboration.png" id="144" name="Picture"/>
+                          <pic:cNvPr descr="../figures/Figure_5_collaboration.png" id="143" name="Picture"/>
                           <pic:cNvPicPr>
                             <a:picLocks noChangeArrowheads="1" noChangeAspect="1"/>
                           </pic:cNvPicPr>
                         </pic:nvPicPr>
                         <pic:blipFill>
-                          <a:blip r:embed="rId142"/>
+                          <a:blip r:embed="rId141"/>
                           <a:stretch>
                             <a:fillRect/>
                           </a:stretch>
@@ -7239,7 +7154,7 @@
               <w:t xml:space="preserve">Figure 5: Git in connection with remote repositories (e.g., GitHub or GitLab) can signficantly improve collaboration across project members.</w:t>
             </w:r>
           </w:p>
-          <w:bookmarkEnd w:id="145"/>
+          <w:bookmarkEnd w:id="144"/>
         </w:tc>
       </w:tr>
     </w:tbl>
@@ -7261,7 +7176,7 @@
       <w:tr>
         <w:tc>
           <w:tcPr/>
-          <w:bookmarkStart w:id="149" w:name="fig-GitHub-gui_changes"/>
+          <w:bookmarkStart w:id="148" w:name="fig-GitHub-gui_changes"/>
           <w:p>
             <w:pPr>
               <w:jc w:val="center"/>
@@ -7271,18 +7186,18 @@
                 <wp:inline>
                   <wp:extent cx="5943600" cy="4591210"/>
                   <wp:effectExtent b="0" l="0" r="0" t="0"/>
-                  <wp:docPr descr="" title="" id="147" name="Picture"/>
+                  <wp:docPr descr="" title="" id="146" name="Picture"/>
                   <a:graphic>
                     <a:graphicData uri="http://schemas.openxmlformats.org/drawingml/2006/picture">
                       <pic:pic>
                         <pic:nvPicPr>
-                          <pic:cNvPr descr="../figures/Figure_6_commit_GitHub_gui.png" id="148" name="Picture"/>
+                          <pic:cNvPr descr="../figures/Figure_6_commit_GitHub_gui.png" id="147" name="Picture"/>
                           <pic:cNvPicPr>
                             <a:picLocks noChangeArrowheads="1" noChangeAspect="1"/>
                           </pic:cNvPicPr>
                         </pic:nvPicPr>
                         <pic:blipFill>
-                          <a:blip r:embed="rId146"/>
+                          <a:blip r:embed="rId145"/>
                           <a:stretch>
                             <a:fillRect/>
                           </a:stretch>
@@ -7358,11 +7273,11 @@
               <w:t xml:space="preserve">box on the upper right of the figure).</w:t>
             </w:r>
           </w:p>
-          <w:bookmarkEnd w:id="149"/>
+          <w:bookmarkEnd w:id="148"/>
         </w:tc>
       </w:tr>
     </w:tbl>
-    <w:bookmarkEnd w:id="150"/>
+    <w:bookmarkEnd w:id="149"/>
     <w:sectPr>
       <w:footerReference r:id="rId9" w:type="even"/>
       <w:footerReference r:id="rId10" w:type="default"/>

</xml_diff>

<commit_message>
Reference changes as part of proofs
</commit_message>
<xml_diff>
--- a/manuscript/manuscript.docx
+++ b/manuscript/manuscript.docx
@@ -1176,7 +1176,7 @@
                     <a:graphicData uri="http://schemas.openxmlformats.org/drawingml/2006/picture">
                       <pic:pic>
                         <pic:nvPicPr>
-                          <pic:cNvPr descr="/Applications/RStudio.app/Contents/Resources/app/quarto/share/formats/docx/tip.png" id="28" name="Picture"/>
+                          <pic:cNvPr descr="/Applications/quarto/share/formats/docx/tip.png" id="28" name="Picture"/>
                           <pic:cNvPicPr>
                             <a:picLocks noChangeArrowheads="1" noChangeAspect="1"/>
                           </pic:cNvPicPr>
@@ -4841,7 +4841,7 @@
         <w:t xml:space="preserve">	</w:t>
       </w:r>
       <w:r>
-        <w:t xml:space="preserve">CIOMS RWE and RWD for regulatory decision making. 2023. Accessed 6/30/2023. Available at:</w:t>
+        <w:t xml:space="preserve">Council for international organizations of medical sciences (CIOMS). CIOMS RWE and RWD for regulatory decision making. 2023. Accessed 6/30/2023. Available at:</w:t>
       </w:r>
       <w:r>
         <w:t xml:space="preserve"> </w:t>
@@ -5548,7 +5548,7 @@
         <w:t xml:space="preserve">	</w:t>
       </w:r>
       <w:r>
-        <w:t xml:space="preserve">Pharmaverse. Accessed 6/30/2023. Available at:</w:t>
+        <w:t xml:space="preserve">Pharmaverse: An opinionated set of r packages for the analysis of clinical trials. Accessed 6/30/2023. Available at:</w:t>
       </w:r>
       <w:r>
         <w:t xml:space="preserve"> </w:t>
@@ -5921,7 +5921,7 @@
         <w:t xml:space="preserve">et al.</w:t>
       </w:r>
       <w:r>
-        <w:t xml:space="preserve"> Improving software engineering in biostatistics: Challenges and opportunities. 2023. Available at:</w:t>
+        <w:t xml:space="preserve"> Improving software engineering in biostatistics: Challenges and opportunities. 2023 (pre-print). Available at:</w:t>
       </w:r>
       <w:r>
         <w:t xml:space="preserve"> </w:t>
@@ -5954,7 +5954,7 @@
         <w:t xml:space="preserve">	</w:t>
       </w:r>
       <w:r>
-        <w:t xml:space="preserve">Fork a repo. A fork is a new repository that shares code and visibility settings with the original</w:t>
+        <w:t xml:space="preserve">Github docs. Fork a repo. A fork is a new repository that shares code and visibility settings with the original</w:t>
       </w:r>
       <w:r>
         <w:t xml:space="preserve"> </w:t>
@@ -5999,7 +5999,7 @@
         <w:t xml:space="preserve">	</w:t>
       </w:r>
       <w:r>
-        <w:t xml:space="preserve">European Commission. Directorate General for Research and Innovation., Lisbon Council., CWTS., ESADE., Elsevier.</w:t>
+        <w:t xml:space="preserve">Research ECommissionDG for, Innovation. Wareham J PPL.</w:t>
       </w:r>
       <w:r>
         <w:t xml:space="preserve"> </w:t>
@@ -6042,7 +6042,7 @@
         <w:t xml:space="preserve">	</w:t>
       </w:r>
       <w:r>
-        <w:t xml:space="preserve">Available at:</w:t>
+        <w:t xml:space="preserve">About zenodo. Available at:</w:t>
       </w:r>
       <w:r>
         <w:t xml:space="preserve"> </w:t>
@@ -6075,7 +6075,7 @@
         <w:t xml:space="preserve">	</w:t>
       </w:r>
       <w:r>
-        <w:t xml:space="preserve">Available at:</w:t>
+        <w:t xml:space="preserve">Zenodo github integration. Available at:</w:t>
       </w:r>
       <w:r>
         <w:t xml:space="preserve"> </w:t>

</xml_diff>